<commit_message>
feat: Add progress #3 'Adobe XD'
</commit_message>
<xml_diff>
--- a/adobe_xd/note.docx
+++ b/adobe_xd/note.docx
@@ -23,13 +23,36 @@
     <w:p>
       <w:pPr>
         <w:pStyle w:val="Body"/>
-        <w:bidi w:val="0"/>
-      </w:pPr>
-    </w:p>
-    <w:p>
-      <w:pPr>
-        <w:pStyle w:val="Body"/>
-        <w:bidi w:val="0"/>
+        <w:rPr>
+          <w:b w:val="1"/>
+          <w:bCs w:val="1"/>
+          <w:sz w:val="34"/>
+          <w:szCs w:val="34"/>
+        </w:rPr>
+      </w:pPr>
+      <w:r>
+        <w:rPr>
+          <w:b w:val="1"/>
+          <w:bCs w:val="1"/>
+          <w:sz w:val="34"/>
+          <w:szCs w:val="34"/>
+          <w:rtl w:val="0"/>
+          <w:lang w:val="en-US"/>
+        </w:rPr>
+        <w:t>Getting Started</w:t>
+      </w:r>
+    </w:p>
+    <w:p>
+      <w:pPr>
+        <w:pStyle w:val="Body"/>
+        <w:bidi w:val="0"/>
+      </w:pPr>
+    </w:p>
+    <w:p>
+      <w:pPr>
+        <w:pStyle w:val="Body"/>
+        <w:bidi w:val="0"/>
+        <w:ind w:left="720"/>
       </w:pPr>
       <w:r>
         <w:rPr>
@@ -42,6 +65,7 @@
       <w:pPr>
         <w:pStyle w:val="Body"/>
         <w:bidi w:val="0"/>
+        <w:ind w:left="720"/>
       </w:pPr>
       <w:r>
         <w:rPr>
@@ -55,6 +79,7 @@
       <w:pPr>
         <w:pStyle w:val="Body"/>
         <w:bidi w:val="0"/>
+        <w:ind w:left="720"/>
       </w:pPr>
       <w:r>
         <w:rPr>
@@ -68,6 +93,7 @@
       <w:pPr>
         <w:pStyle w:val="Body"/>
         <w:bidi w:val="0"/>
+        <w:ind w:left="720"/>
       </w:pPr>
       <w:r>
         <w:rPr>
@@ -81,12 +107,14 @@
       <w:pPr>
         <w:pStyle w:val="Body"/>
         <w:bidi w:val="0"/>
-      </w:pPr>
-    </w:p>
-    <w:p>
-      <w:pPr>
-        <w:pStyle w:val="Body"/>
-        <w:bidi w:val="0"/>
+        <w:ind w:left="720"/>
+      </w:pPr>
+    </w:p>
+    <w:p>
+      <w:pPr>
+        <w:pStyle w:val="Body"/>
+        <w:bidi w:val="0"/>
+        <w:ind w:left="720"/>
       </w:pPr>
       <w:r>
         <w:rPr>
@@ -99,6 +127,7 @@
       <w:pPr>
         <w:pStyle w:val="Body"/>
         <w:bidi w:val="0"/>
+        <w:ind w:left="720"/>
       </w:pPr>
       <w:r>
         <w:rPr>
@@ -112,6 +141,7 @@
       <w:pPr>
         <w:pStyle w:val="Body"/>
         <w:bidi w:val="0"/>
+        <w:ind w:left="720"/>
       </w:pPr>
       <w:r>
         <w:rPr>
@@ -125,6 +155,7 @@
       <w:pPr>
         <w:pStyle w:val="Body"/>
         <w:bidi w:val="0"/>
+        <w:ind w:left="720"/>
       </w:pPr>
       <w:r>
         <w:rPr>
@@ -138,12 +169,14 @@
       <w:pPr>
         <w:pStyle w:val="Body"/>
         <w:bidi w:val="0"/>
-      </w:pPr>
-    </w:p>
-    <w:p>
-      <w:pPr>
-        <w:pStyle w:val="Body"/>
-        <w:bidi w:val="0"/>
+        <w:ind w:left="720"/>
+      </w:pPr>
+    </w:p>
+    <w:p>
+      <w:pPr>
+        <w:pStyle w:val="Body"/>
+        <w:bidi w:val="0"/>
+        <w:ind w:left="720"/>
       </w:pPr>
       <w:r>
         <w:rPr>
@@ -156,6 +189,7 @@
       <w:pPr>
         <w:pStyle w:val="Body"/>
         <w:bidi w:val="0"/>
+        <w:ind w:left="720"/>
       </w:pPr>
       <w:r>
         <w:rPr>
@@ -169,6 +203,7 @@
       <w:pPr>
         <w:pStyle w:val="Body"/>
         <w:bidi w:val="0"/>
+        <w:ind w:left="720"/>
       </w:pPr>
       <w:r>
         <w:rPr>
@@ -182,6 +217,7 @@
       <w:pPr>
         <w:pStyle w:val="Body"/>
         <w:bidi w:val="0"/>
+        <w:ind w:left="720"/>
       </w:pPr>
       <w:r>
         <w:rPr>
@@ -195,6 +231,7 @@
       <w:pPr>
         <w:pStyle w:val="Body"/>
         <w:bidi w:val="0"/>
+        <w:ind w:left="720"/>
       </w:pPr>
       <w:r>
         <w:rPr>
@@ -209,14 +246,308 @@
       <w:pPr>
         <w:pStyle w:val="Body"/>
         <w:bidi w:val="0"/>
+        <w:ind w:left="720"/>
       </w:pPr>
       <w:r>
         <w:tab/>
       </w:r>
     </w:p>
+    <w:p>
+      <w:pPr>
+        <w:pStyle w:val="Body"/>
+        <w:bidi w:val="0"/>
+        <w:ind w:left="720"/>
+      </w:pPr>
+    </w:p>
+    <w:p>
+      <w:pPr>
+        <w:pStyle w:val="Body"/>
+        <w:rPr>
+          <w:b w:val="1"/>
+          <w:bCs w:val="1"/>
+          <w:sz w:val="34"/>
+          <w:szCs w:val="34"/>
+        </w:rPr>
+      </w:pPr>
+      <w:r>
+        <w:rPr>
+          <w:b w:val="1"/>
+          <w:bCs w:val="1"/>
+          <w:sz w:val="34"/>
+          <w:szCs w:val="34"/>
+          <w:rtl w:val="0"/>
+          <w:lang w:val="en-US"/>
+        </w:rPr>
+        <w:t>The Brief</w:t>
+      </w:r>
+    </w:p>
+    <w:p>
+      <w:pPr>
+        <w:pStyle w:val="Body"/>
+        <w:rPr>
+          <w:b w:val="1"/>
+          <w:bCs w:val="1"/>
+          <w:sz w:val="34"/>
+          <w:szCs w:val="34"/>
+        </w:rPr>
+      </w:pPr>
+    </w:p>
+    <w:p>
+      <w:pPr>
+        <w:pStyle w:val="Body"/>
+        <w:bidi w:val="0"/>
+      </w:pPr>
+      <w:r>
+        <w:rPr>
+          <w:rtl w:val="0"/>
+        </w:rPr>
+        <w:t>“</w:t>
+      </w:r>
+      <w:r>
+        <w:rPr>
+          <w:rtl w:val="0"/>
+        </w:rPr>
+        <w:t>We want to turn the custom CMS we</w:t>
+      </w:r>
+      <w:r>
+        <w:rPr>
+          <w:rtl w:val="0"/>
+        </w:rPr>
+        <w:t>’</w:t>
+      </w:r>
+      <w:r>
+        <w:rPr>
+          <w:rtl w:val="0"/>
+        </w:rPr>
+        <w:t>ve built for BYOL into a platform other tutors can use. Can we get your help to design &amp; build the tutor admin side of the product We</w:t>
+      </w:r>
+      <w:r>
+        <w:rPr>
+          <w:rtl w:val="0"/>
+        </w:rPr>
+        <w:t>’</w:t>
+      </w:r>
+      <w:r>
+        <w:rPr>
+          <w:rtl w:val="0"/>
+        </w:rPr>
+        <w:t>d like both a website &amp; iOS App design</w:t>
+      </w:r>
+      <w:r>
+        <w:rPr>
+          <w:rtl w:val="0"/>
+        </w:rPr>
+        <w:t>”</w:t>
+      </w:r>
+    </w:p>
+    <w:p>
+      <w:pPr>
+        <w:pStyle w:val="Body"/>
+        <w:bidi w:val="0"/>
+      </w:pPr>
+    </w:p>
+    <w:p>
+      <w:pPr>
+        <w:pStyle w:val="Body"/>
+        <w:bidi w:val="0"/>
+      </w:pPr>
+    </w:p>
+    <w:p>
+      <w:pPr>
+        <w:pStyle w:val="Body"/>
+        <w:bidi w:val="0"/>
+      </w:pPr>
+      <w:r>
+        <w:drawing xmlns:a="http://schemas.openxmlformats.org/drawingml/2006/main">
+          <wp:anchor distT="152400" distB="152400" distL="152400" distR="152400" simplePos="0" relativeHeight="251659264" behindDoc="0" locked="0" layoutInCell="1" allowOverlap="1">
+            <wp:simplePos x="0" y="0"/>
+            <wp:positionH relativeFrom="margin">
+              <wp:posOffset>-6350</wp:posOffset>
+            </wp:positionH>
+            <wp:positionV relativeFrom="line">
+              <wp:posOffset>152400</wp:posOffset>
+            </wp:positionV>
+            <wp:extent cx="5943600" cy="2971800"/>
+            <wp:effectExtent l="0" t="0" r="0" b="0"/>
+            <wp:wrapThrough wrapText="bothSides" distL="152400" distR="152400">
+              <wp:wrapPolygon edited="1">
+                <wp:start x="0" y="0"/>
+                <wp:lineTo x="21600" y="0"/>
+                <wp:lineTo x="21600" y="21600"/>
+                <wp:lineTo x="0" y="21600"/>
+                <wp:lineTo x="0" y="0"/>
+              </wp:wrapPolygon>
+            </wp:wrapThrough>
+            <wp:docPr id="1073741825" name="officeArt object"/>
+            <wp:cNvGraphicFramePr/>
+            <a:graphic xmlns:a="http://schemas.openxmlformats.org/drawingml/2006/main">
+              <a:graphicData uri="http://schemas.openxmlformats.org/drawingml/2006/picture">
+                <pic:pic xmlns:pic="http://schemas.openxmlformats.org/drawingml/2006/picture">
+                  <pic:nvPicPr>
+                    <pic:cNvPr id="1073741825" name="pasted-image.png"/>
+                    <pic:cNvPicPr>
+                      <a:picLocks noChangeAspect="1"/>
+                    </pic:cNvPicPr>
+                  </pic:nvPicPr>
+                  <pic:blipFill>
+                    <a:blip r:embed="rId4">
+                      <a:extLst/>
+                    </a:blip>
+                    <a:stretch>
+                      <a:fillRect/>
+                    </a:stretch>
+                  </pic:blipFill>
+                  <pic:spPr>
+                    <a:xfrm>
+                      <a:off x="0" y="0"/>
+                      <a:ext cx="5943600" cy="2971800"/>
+                    </a:xfrm>
+                    <a:prstGeom prst="rect">
+                      <a:avLst/>
+                    </a:prstGeom>
+                    <a:ln w="12700" cap="flat">
+                      <a:noFill/>
+                      <a:miter lim="400000"/>
+                    </a:ln>
+                    <a:effectLst/>
+                  </pic:spPr>
+                </pic:pic>
+              </a:graphicData>
+            </a:graphic>
+          </wp:anchor>
+        </w:drawing>
+      </w:r>
+    </w:p>
+    <w:p>
+      <w:pPr>
+        <w:pStyle w:val="Body"/>
+        <w:bidi w:val="0"/>
+      </w:pPr>
+      <w:r>
+        <w:drawing xmlns:a="http://schemas.openxmlformats.org/drawingml/2006/main">
+          <wp:anchor distT="152400" distB="152400" distL="152400" distR="152400" simplePos="0" relativeHeight="251660288" behindDoc="0" locked="0" layoutInCell="1" allowOverlap="1">
+            <wp:simplePos x="0" y="0"/>
+            <wp:positionH relativeFrom="margin">
+              <wp:posOffset>-6350</wp:posOffset>
+            </wp:positionH>
+            <wp:positionV relativeFrom="line">
+              <wp:posOffset>0</wp:posOffset>
+            </wp:positionV>
+            <wp:extent cx="5943600" cy="2146300"/>
+            <wp:effectExtent l="0" t="0" r="0" b="0"/>
+            <wp:wrapThrough wrapText="bothSides" distL="152400" distR="152400">
+              <wp:wrapPolygon edited="1">
+                <wp:start x="0" y="0"/>
+                <wp:lineTo x="21600" y="0"/>
+                <wp:lineTo x="21600" y="21600"/>
+                <wp:lineTo x="0" y="21600"/>
+                <wp:lineTo x="0" y="0"/>
+              </wp:wrapPolygon>
+            </wp:wrapThrough>
+            <wp:docPr id="1073741826" name="officeArt object"/>
+            <wp:cNvGraphicFramePr/>
+            <a:graphic xmlns:a="http://schemas.openxmlformats.org/drawingml/2006/main">
+              <a:graphicData uri="http://schemas.openxmlformats.org/drawingml/2006/picture">
+                <pic:pic xmlns:pic="http://schemas.openxmlformats.org/drawingml/2006/picture">
+                  <pic:nvPicPr>
+                    <pic:cNvPr id="1073741826" name="pasted-image.png"/>
+                    <pic:cNvPicPr>
+                      <a:picLocks noChangeAspect="1"/>
+                    </pic:cNvPicPr>
+                  </pic:nvPicPr>
+                  <pic:blipFill>
+                    <a:blip r:embed="rId5">
+                      <a:extLst/>
+                    </a:blip>
+                    <a:stretch>
+                      <a:fillRect/>
+                    </a:stretch>
+                  </pic:blipFill>
+                  <pic:spPr>
+                    <a:xfrm>
+                      <a:off x="0" y="0"/>
+                      <a:ext cx="5943600" cy="2146300"/>
+                    </a:xfrm>
+                    <a:prstGeom prst="rect">
+                      <a:avLst/>
+                    </a:prstGeom>
+                    <a:ln w="12700" cap="flat">
+                      <a:noFill/>
+                      <a:miter lim="400000"/>
+                    </a:ln>
+                    <a:effectLst/>
+                  </pic:spPr>
+                </pic:pic>
+              </a:graphicData>
+            </a:graphic>
+          </wp:anchor>
+        </w:drawing>
+      </w:r>
+      <w:r>
+        <w:drawing xmlns:a="http://schemas.openxmlformats.org/drawingml/2006/main">
+          <wp:anchor distT="152400" distB="152400" distL="152400" distR="152400" simplePos="0" relativeHeight="251661312" behindDoc="0" locked="0" layoutInCell="1" allowOverlap="1">
+            <wp:simplePos x="0" y="0"/>
+            <wp:positionH relativeFrom="margin">
+              <wp:posOffset>-82550</wp:posOffset>
+            </wp:positionH>
+            <wp:positionV relativeFrom="line">
+              <wp:posOffset>826007</wp:posOffset>
+            </wp:positionV>
+            <wp:extent cx="5943600" cy="1609344"/>
+            <wp:effectExtent l="0" t="0" r="0" b="0"/>
+            <wp:wrapThrough wrapText="bothSides" distL="152400" distR="152400">
+              <wp:wrapPolygon edited="1">
+                <wp:start x="0" y="0"/>
+                <wp:lineTo x="21600" y="0"/>
+                <wp:lineTo x="21600" y="21600"/>
+                <wp:lineTo x="0" y="21600"/>
+                <wp:lineTo x="0" y="0"/>
+              </wp:wrapPolygon>
+            </wp:wrapThrough>
+            <wp:docPr id="1073741827" name="officeArt object"/>
+            <wp:cNvGraphicFramePr/>
+            <a:graphic xmlns:a="http://schemas.openxmlformats.org/drawingml/2006/main">
+              <a:graphicData uri="http://schemas.openxmlformats.org/drawingml/2006/picture">
+                <pic:pic xmlns:pic="http://schemas.openxmlformats.org/drawingml/2006/picture">
+                  <pic:nvPicPr>
+                    <pic:cNvPr id="1073741827" name="pasted-image.png"/>
+                    <pic:cNvPicPr>
+                      <a:picLocks noChangeAspect="1"/>
+                    </pic:cNvPicPr>
+                  </pic:nvPicPr>
+                  <pic:blipFill>
+                    <a:blip r:embed="rId6">
+                      <a:extLst/>
+                    </a:blip>
+                    <a:stretch>
+                      <a:fillRect/>
+                    </a:stretch>
+                  </pic:blipFill>
+                  <pic:spPr>
+                    <a:xfrm>
+                      <a:off x="0" y="0"/>
+                      <a:ext cx="5943600" cy="1609344"/>
+                    </a:xfrm>
+                    <a:prstGeom prst="rect">
+                      <a:avLst/>
+                    </a:prstGeom>
+                    <a:ln w="12700" cap="flat">
+                      <a:noFill/>
+                      <a:miter lim="400000"/>
+                    </a:ln>
+                    <a:effectLst/>
+                  </pic:spPr>
+                </pic:pic>
+              </a:graphicData>
+            </a:graphic>
+          </wp:anchor>
+        </w:drawing>
+      </w:r>
+      <w:r/>
+    </w:p>
     <w:sectPr>
-      <w:headerReference w:type="default" r:id="rId4"/>
-      <w:footerReference w:type="default" r:id="rId5"/>
+      <w:headerReference w:type="default" r:id="rId7"/>
+      <w:footerReference w:type="default" r:id="rId8"/>
       <w:pgSz w:w="12240" w:h="15840" w:orient="portrait"/>
       <w:pgMar w:top="1440" w:right="1440" w:bottom="1440" w:left="1440" w:header="720" w:footer="864"/>
       <w:bidi w:val="0"/>

</xml_diff>

<commit_message>
feat: Add progress #4 'Adobe XD'
</commit_message>
<xml_diff>
--- a/adobe_xd/note.docx
+++ b/adobe_xd/note.docx
@@ -1,398 +1,400 @@
 
 <file path=word/document.xml><?xml version="1.0" encoding="utf-8"?>
-<w:document xmlns:r="http://schemas.openxmlformats.org/officeDocument/2006/relationships" xmlns:wp="http://schemas.openxmlformats.org/drawingml/2006/wordprocessingDrawing" xmlns:w="http://schemas.openxmlformats.org/wordprocessingml/2006/main" xmlns:w10="urn:schemas-microsoft-com:office:word" xmlns:w14="http://schemas.microsoft.com/office/word/2010/wordml" xmlns:wps="http://schemas.microsoft.com/office/word/2010/wordprocessingShape" xmlns:wpg="http://schemas.microsoft.com/office/word/2010/wordprocessingGroup" xmlns:mc="http://schemas.openxmlformats.org/markup-compatibility/2006" xmlns:v="urn:schemas-microsoft-com:vml" xmlns:o="urn:schemas-microsoft-com:office:office" xmlns:m="http://schemas.openxmlformats.org/officeDocument/2006/math" mc:Ignorable="w14">
+<w:document xmlns:wpc="http://schemas.microsoft.com/office/word/2010/wordprocessingCanvas" xmlns:cx="http://schemas.microsoft.com/office/drawing/2014/chartex" xmlns:cx1="http://schemas.microsoft.com/office/drawing/2015/9/8/chartex" xmlns:cx2="http://schemas.microsoft.com/office/drawing/2015/10/21/chartex" xmlns:cx3="http://schemas.microsoft.com/office/drawing/2016/5/9/chartex" xmlns:cx4="http://schemas.microsoft.com/office/drawing/2016/5/10/chartex" xmlns:cx5="http://schemas.microsoft.com/office/drawing/2016/5/11/chartex" xmlns:cx6="http://schemas.microsoft.com/office/drawing/2016/5/12/chartex" xmlns:cx7="http://schemas.microsoft.com/office/drawing/2016/5/13/chartex" xmlns:cx8="http://schemas.microsoft.com/office/drawing/2016/5/14/chartex" xmlns:mc="http://schemas.openxmlformats.org/markup-compatibility/2006" xmlns:aink="http://schemas.microsoft.com/office/drawing/2016/ink" xmlns:am3d="http://schemas.microsoft.com/office/drawing/2017/model3d" xmlns:o="urn:schemas-microsoft-com:office:office" xmlns:r="http://schemas.openxmlformats.org/officeDocument/2006/relationships" xmlns:m="http://schemas.openxmlformats.org/officeDocument/2006/math" xmlns:v="urn:schemas-microsoft-com:vml" xmlns:wp14="http://schemas.microsoft.com/office/word/2010/wordprocessingDrawing" xmlns:wp="http://schemas.openxmlformats.org/drawingml/2006/wordprocessingDrawing" xmlns:w10="urn:schemas-microsoft-com:office:word" xmlns:w="http://schemas.openxmlformats.org/wordprocessingml/2006/main" xmlns:w14="http://schemas.microsoft.com/office/word/2010/wordml" xmlns:w15="http://schemas.microsoft.com/office/word/2012/wordml" xmlns:w16cex="http://schemas.microsoft.com/office/word/2018/wordml/cex" xmlns:w16cid="http://schemas.microsoft.com/office/word/2016/wordml/cid" xmlns:w16="http://schemas.microsoft.com/office/word/2018/wordml" xmlns:w16se="http://schemas.microsoft.com/office/word/2015/wordml/symex" xmlns:wpg="http://schemas.microsoft.com/office/word/2010/wordprocessingGroup" xmlns:wpi="http://schemas.microsoft.com/office/word/2010/wordprocessingInk" xmlns:wne="http://schemas.microsoft.com/office/word/2006/wordml" xmlns:wps="http://schemas.microsoft.com/office/word/2010/wordprocessingShape" mc:Ignorable="w14 w15 w16se w16cid w16 w16cex wp14">
   <w:body>
     <w:p>
       <w:pPr>
         <w:pStyle w:val="Body"/>
-        <w:bidi w:val="0"/>
-      </w:pPr>
-      <w:r>
+      </w:pPr>
+      <w:r>
+        <w:t xml:space="preserve">Notes </w:t>
+      </w:r>
+    </w:p>
+    <w:p>
+      <w:pPr>
+        <w:pStyle w:val="Body"/>
+      </w:pPr>
+    </w:p>
+    <w:p>
+      <w:pPr>
+        <w:pStyle w:val="Body"/>
         <w:rPr>
-          <w:rtl w:val="0"/>
-        </w:rPr>
-        <w:t xml:space="preserve">Notes </w:t>
-      </w:r>
-    </w:p>
-    <w:p>
-      <w:pPr>
-        <w:pStyle w:val="Body"/>
-        <w:bidi w:val="0"/>
-      </w:pPr>
-    </w:p>
-    <w:p>
-      <w:pPr>
-        <w:pStyle w:val="Body"/>
-        <w:rPr>
-          <w:b w:val="1"/>
-          <w:bCs w:val="1"/>
+          <w:b/>
+          <w:bCs/>
           <w:sz w:val="34"/>
           <w:szCs w:val="34"/>
         </w:rPr>
       </w:pPr>
       <w:r>
         <w:rPr>
-          <w:b w:val="1"/>
-          <w:bCs w:val="1"/>
-          <w:sz w:val="34"/>
-          <w:szCs w:val="34"/>
-          <w:rtl w:val="0"/>
-          <w:lang w:val="en-US"/>
-        </w:rPr>
-        <w:t>Getting Started</w:t>
-      </w:r>
-    </w:p>
-    <w:p>
-      <w:pPr>
-        <w:pStyle w:val="Body"/>
-        <w:bidi w:val="0"/>
-      </w:pPr>
-    </w:p>
-    <w:p>
-      <w:pPr>
-        <w:pStyle w:val="Body"/>
-        <w:bidi w:val="0"/>
-        <w:ind w:left="720"/>
-      </w:pPr>
-      <w:r>
-        <w:rPr>
-          <w:rtl w:val="0"/>
-        </w:rPr>
-        <w:t>UI (user interface) designer is responsible for making stuff</w:t>
-      </w:r>
-    </w:p>
-    <w:p>
-      <w:pPr>
-        <w:pStyle w:val="Body"/>
-        <w:bidi w:val="0"/>
-        <w:ind w:left="720"/>
-      </w:pPr>
-      <w:r>
-        <w:rPr>
-          <w:rtl w:val="0"/>
-        </w:rPr>
-        <w:tab/>
-        <w:t>- fonts</w:t>
-      </w:r>
-    </w:p>
-    <w:p>
-      <w:pPr>
-        <w:pStyle w:val="Body"/>
-        <w:bidi w:val="0"/>
-        <w:ind w:left="720"/>
-      </w:pPr>
-      <w:r>
-        <w:rPr>
-          <w:rtl w:val="0"/>
-        </w:rPr>
-        <w:tab/>
-        <w:t>- colors</w:t>
-      </w:r>
-    </w:p>
-    <w:p>
-      <w:pPr>
-        <w:pStyle w:val="Body"/>
-        <w:bidi w:val="0"/>
-        <w:ind w:left="720"/>
-      </w:pPr>
-      <w:r>
-        <w:rPr>
-          <w:rtl w:val="0"/>
-        </w:rPr>
-        <w:tab/>
-        <w:t>- visual themes for</w:t>
-      </w:r>
-    </w:p>
-    <w:p>
-      <w:pPr>
-        <w:pStyle w:val="Body"/>
-        <w:bidi w:val="0"/>
-        <w:ind w:left="720"/>
-      </w:pPr>
-    </w:p>
-    <w:p>
-      <w:pPr>
-        <w:pStyle w:val="Body"/>
-        <w:bidi w:val="0"/>
-        <w:ind w:left="720"/>
-      </w:pPr>
-      <w:r>
-        <w:rPr>
-          <w:rtl w:val="0"/>
-        </w:rPr>
-        <w:t>UX (user experience)</w:t>
-      </w:r>
-    </w:p>
-    <w:p>
-      <w:pPr>
-        <w:pStyle w:val="Body"/>
-        <w:bidi w:val="0"/>
-        <w:ind w:left="720"/>
-      </w:pPr>
-      <w:r>
-        <w:rPr>
-          <w:rtl w:val="0"/>
-        </w:rPr>
-        <w:tab/>
-        <w:t>- all of UI design</w:t>
-      </w:r>
-    </w:p>
-    <w:p>
-      <w:pPr>
-        <w:pStyle w:val="Body"/>
-        <w:bidi w:val="0"/>
-        <w:ind w:left="720"/>
-      </w:pPr>
-      <w:r>
-        <w:rPr>
-          <w:rtl w:val="0"/>
-        </w:rPr>
-        <w:tab/>
-        <w:t>- tasting the design</w:t>
-      </w:r>
-    </w:p>
-    <w:p>
-      <w:pPr>
-        <w:pStyle w:val="Body"/>
-        <w:bidi w:val="0"/>
-        <w:ind w:left="720"/>
-      </w:pPr>
-      <w:r>
-        <w:rPr>
-          <w:rtl w:val="0"/>
-        </w:rPr>
-        <w:tab/>
-        <w:t>- come back and improve the design</w:t>
-      </w:r>
-    </w:p>
-    <w:p>
-      <w:pPr>
-        <w:pStyle w:val="Body"/>
-        <w:bidi w:val="0"/>
-        <w:ind w:left="720"/>
-      </w:pPr>
-    </w:p>
-    <w:p>
-      <w:pPr>
-        <w:pStyle w:val="Body"/>
-        <w:bidi w:val="0"/>
-        <w:ind w:left="720"/>
-      </w:pPr>
-      <w:r>
-        <w:rPr>
-          <w:rtl w:val="0"/>
-        </w:rPr>
-        <w:t>Product Designer</w:t>
-      </w:r>
-    </w:p>
-    <w:p>
-      <w:pPr>
-        <w:pStyle w:val="Body"/>
-        <w:bidi w:val="0"/>
-        <w:ind w:left="720"/>
-      </w:pPr>
-      <w:r>
-        <w:rPr>
-          <w:rtl w:val="0"/>
-        </w:rPr>
-        <w:tab/>
-        <w:t>- UX designer</w:t>
-      </w:r>
-    </w:p>
-    <w:p>
-      <w:pPr>
-        <w:pStyle w:val="Body"/>
-        <w:bidi w:val="0"/>
-        <w:ind w:left="720"/>
-      </w:pPr>
-      <w:r>
-        <w:rPr>
-          <w:rtl w:val="0"/>
-        </w:rPr>
-        <w:tab/>
-        <w:t>- has a lot of managerial roles</w:t>
-      </w:r>
-    </w:p>
-    <w:p>
-      <w:pPr>
-        <w:pStyle w:val="Body"/>
-        <w:bidi w:val="0"/>
-        <w:ind w:left="720"/>
-      </w:pPr>
-      <w:r>
-        <w:rPr>
-          <w:rtl w:val="0"/>
-        </w:rPr>
-        <w:tab/>
-        <w:t>- You have to work with many engineers and clients to make sure the product is pointing at the right direction</w:t>
-      </w:r>
-    </w:p>
-    <w:p>
-      <w:pPr>
-        <w:pStyle w:val="Body"/>
-        <w:bidi w:val="0"/>
-        <w:ind w:left="720"/>
-      </w:pPr>
-      <w:r>
-        <w:rPr>
-          <w:rtl w:val="0"/>
-        </w:rPr>
-        <w:tab/>
-        <w:tab/>
-        <w:t>- like Steve Jobs</w:t>
-      </w:r>
-    </w:p>
-    <w:p>
-      <w:pPr>
-        <w:pStyle w:val="Body"/>
-        <w:bidi w:val="0"/>
-        <w:ind w:left="720"/>
-      </w:pPr>
-      <w:r>
-        <w:tab/>
-      </w:r>
-    </w:p>
-    <w:p>
-      <w:pPr>
-        <w:pStyle w:val="Body"/>
-        <w:bidi w:val="0"/>
-        <w:ind w:left="720"/>
-      </w:pPr>
-    </w:p>
-    <w:p>
-      <w:pPr>
-        <w:pStyle w:val="Body"/>
-        <w:rPr>
-          <w:b w:val="1"/>
-          <w:bCs w:val="1"/>
+          <w:b/>
+          <w:bCs/>
           <w:sz w:val="34"/>
           <w:szCs w:val="34"/>
         </w:rPr>
-      </w:pPr>
-      <w:r>
+        <w:t>Getting Started</w:t>
+      </w:r>
+    </w:p>
+    <w:p>
+      <w:pPr>
+        <w:pStyle w:val="Body"/>
+      </w:pPr>
+    </w:p>
+    <w:p>
+      <w:pPr>
+        <w:pStyle w:val="Body"/>
+        <w:ind w:left="720"/>
+      </w:pPr>
+      <w:r>
+        <w:t>UI (user interface) designer is responsible for making stuff</w:t>
+      </w:r>
+    </w:p>
+    <w:p>
+      <w:pPr>
+        <w:pStyle w:val="Body"/>
+        <w:ind w:left="720"/>
+      </w:pPr>
+      <w:r>
+        <w:tab/>
+        <w:t>- fonts</w:t>
+      </w:r>
+    </w:p>
+    <w:p>
+      <w:pPr>
+        <w:pStyle w:val="Body"/>
+        <w:ind w:left="720"/>
+      </w:pPr>
+      <w:r>
+        <w:tab/>
+        <w:t>- colors</w:t>
+      </w:r>
+    </w:p>
+    <w:p>
+      <w:pPr>
+        <w:pStyle w:val="Body"/>
+        <w:ind w:left="720"/>
+      </w:pPr>
+      <w:r>
+        <w:tab/>
+        <w:t>- visual themes for</w:t>
+      </w:r>
+    </w:p>
+    <w:p>
+      <w:pPr>
+        <w:pStyle w:val="Body"/>
+        <w:ind w:left="720"/>
+      </w:pPr>
+    </w:p>
+    <w:p>
+      <w:pPr>
+        <w:pStyle w:val="Body"/>
+        <w:ind w:left="720"/>
+      </w:pPr>
+      <w:r>
+        <w:t>UX (user experience)</w:t>
+      </w:r>
+    </w:p>
+    <w:p>
+      <w:pPr>
+        <w:pStyle w:val="Body"/>
+        <w:ind w:left="720"/>
+      </w:pPr>
+      <w:r>
+        <w:tab/>
+        <w:t>- all of UI design</w:t>
+      </w:r>
+    </w:p>
+    <w:p>
+      <w:pPr>
+        <w:pStyle w:val="Body"/>
+        <w:ind w:left="720"/>
+      </w:pPr>
+      <w:r>
+        <w:tab/>
+        <w:t>- tasting the design</w:t>
+      </w:r>
+    </w:p>
+    <w:p>
+      <w:pPr>
+        <w:pStyle w:val="Body"/>
+        <w:ind w:left="720"/>
+      </w:pPr>
+      <w:r>
+        <w:tab/>
+        <w:t>- come back and improve the design</w:t>
+      </w:r>
+    </w:p>
+    <w:p>
+      <w:pPr>
+        <w:pStyle w:val="Body"/>
+        <w:ind w:left="720"/>
+      </w:pPr>
+    </w:p>
+    <w:p>
+      <w:pPr>
+        <w:pStyle w:val="Body"/>
+        <w:ind w:left="720"/>
+      </w:pPr>
+      <w:r>
+        <w:t>Product Designer</w:t>
+      </w:r>
+    </w:p>
+    <w:p>
+      <w:pPr>
+        <w:pStyle w:val="Body"/>
+        <w:ind w:left="720"/>
+      </w:pPr>
+      <w:r>
+        <w:tab/>
+        <w:t xml:space="preserve">- UX </w:t>
+      </w:r>
+      <w:r>
+        <w:t>designer</w:t>
+      </w:r>
+    </w:p>
+    <w:p>
+      <w:pPr>
+        <w:pStyle w:val="Body"/>
+        <w:ind w:left="720"/>
+      </w:pPr>
+      <w:r>
+        <w:tab/>
+        <w:t>- has a lot of managerial roles</w:t>
+      </w:r>
+    </w:p>
+    <w:p>
+      <w:pPr>
+        <w:pStyle w:val="Body"/>
+        <w:ind w:left="720"/>
+      </w:pPr>
+      <w:r>
+        <w:tab/>
+        <w:t>- You have to work with many engineers and clients to make sure the product is pointing at the right direction</w:t>
+      </w:r>
+    </w:p>
+    <w:p>
+      <w:pPr>
+        <w:pStyle w:val="Body"/>
+        <w:ind w:left="720"/>
+      </w:pPr>
+      <w:r>
+        <w:tab/>
+      </w:r>
+      <w:r>
+        <w:tab/>
+        <w:t>- like Steve Jobs</w:t>
+      </w:r>
+    </w:p>
+    <w:p>
+      <w:pPr>
+        <w:pStyle w:val="Body"/>
+        <w:ind w:left="720"/>
+      </w:pPr>
+      <w:r>
+        <w:tab/>
+      </w:r>
+    </w:p>
+    <w:p>
+      <w:pPr>
+        <w:pStyle w:val="Body"/>
+        <w:ind w:left="720"/>
+      </w:pPr>
+    </w:p>
+    <w:p>
+      <w:pPr>
+        <w:pStyle w:val="Body"/>
         <w:rPr>
-          <w:b w:val="1"/>
-          <w:bCs w:val="1"/>
-          <w:sz w:val="34"/>
-          <w:szCs w:val="34"/>
-          <w:rtl w:val="0"/>
-          <w:lang w:val="en-US"/>
-        </w:rPr>
-        <w:t>The Brief</w:t>
-      </w:r>
-    </w:p>
-    <w:p>
-      <w:pPr>
-        <w:pStyle w:val="Body"/>
-        <w:rPr>
-          <w:b w:val="1"/>
-          <w:bCs w:val="1"/>
+          <w:b/>
+          <w:bCs/>
           <w:sz w:val="34"/>
           <w:szCs w:val="34"/>
         </w:rPr>
       </w:pPr>
-    </w:p>
-    <w:p>
-      <w:pPr>
-        <w:pStyle w:val="Body"/>
-        <w:bidi w:val="0"/>
-      </w:pPr>
       <w:r>
         <w:rPr>
-          <w:rtl w:val="0"/>
+          <w:b/>
+          <w:bCs/>
+          <w:sz w:val="34"/>
+          <w:szCs w:val="34"/>
         </w:rPr>
-        <w:t>“</w:t>
-      </w:r>
-      <w:r>
+        <w:t>The Brief</w:t>
+      </w:r>
+    </w:p>
+    <w:p>
+      <w:pPr>
+        <w:pStyle w:val="Body"/>
         <w:rPr>
-          <w:rtl w:val="0"/>
+          <w:b/>
+          <w:bCs/>
+          <w:sz w:val="34"/>
+          <w:szCs w:val="34"/>
         </w:rPr>
-        <w:t>We want to turn the custom CMS we</w:t>
-      </w:r>
+      </w:pPr>
+    </w:p>
+    <w:p>
+      <w:pPr>
+        <w:pStyle w:val="Body"/>
+        <w:numPr>
+          <w:ilvl w:val="0"/>
+          <w:numId w:val="2"/>
+        </w:numPr>
+      </w:pPr>
+      <w:r>
+        <w:t>Read the project Description</w:t>
+      </w:r>
+      <w:r>
+        <w:br/>
+      </w:r>
+      <w:r>
+        <w:br/>
+      </w:r>
+      <w:r>
+        <w:br/>
+        <w:t>“We want to turn the custom CMS we’ve</w:t>
+      </w:r>
+      <w:r>
+        <w:t xml:space="preserve"> built for BYOL into a platform other tutors ca</w:t>
+      </w:r>
+      <w:r>
+        <w:t>n</w:t>
+      </w:r>
+      <w:r>
+        <w:t xml:space="preserve"> </w:t>
+      </w:r>
+      <w:r>
+        <w:t xml:space="preserve">use. Can we get your help to design &amp; build the tutor admin side of the product We’d like both a website &amp; iOS App </w:t>
+      </w:r>
+      <w:proofErr w:type="gramStart"/>
+      <w:r>
+        <w:t>design”</w:t>
+      </w:r>
+      <w:proofErr w:type="gramEnd"/>
+    </w:p>
+    <w:p>
+      <w:pPr>
+        <w:pStyle w:val="Body"/>
+      </w:pPr>
+    </w:p>
+    <w:p>
+      <w:pPr>
+        <w:pStyle w:val="Body"/>
+      </w:pPr>
+      <w:r>
+        <w:t xml:space="preserve">2.  Create UX brief </w:t>
+      </w:r>
+      <w:proofErr w:type="spellStart"/>
+      <w:r>
+        <w:t>brief</w:t>
+      </w:r>
+      <w:proofErr w:type="spellEnd"/>
+    </w:p>
+    <w:p>
+      <w:pPr>
+        <w:pStyle w:val="Body"/>
+        <w:numPr>
+          <w:ilvl w:val="1"/>
+          <w:numId w:val="4"/>
+        </w:numPr>
+      </w:pPr>
       <w:r>
         <w:rPr>
-          <w:rtl w:val="0"/>
+          <w:b/>
+          <w:bCs/>
         </w:rPr>
-        <w:t>’</w:t>
+        <w:t>Project Description</w:t>
+      </w:r>
+      <w:r>
+        <w:t xml:space="preserve"> comes from the statement in </w:t>
       </w:r>
       <w:r>
         <w:rPr>
-          <w:rtl w:val="0"/>
+          <w:b/>
+          <w:bCs/>
         </w:rPr>
-        <w:t>ve built for BYOL into a platform other tutors can use. Can we get your help to design &amp; build the tutor admin side of the product We</w:t>
-      </w:r>
+        <w:t>step 1</w:t>
+      </w:r>
+    </w:p>
+    <w:p>
+      <w:pPr>
+        <w:pStyle w:val="Body"/>
+        <w:numPr>
+          <w:ilvl w:val="1"/>
+          <w:numId w:val="4"/>
+        </w:numPr>
+      </w:pPr>
       <w:r>
         <w:rPr>
-          <w:rtl w:val="0"/>
+          <w:b/>
+          <w:bCs/>
         </w:rPr>
-        <w:t>’</w:t>
-      </w:r>
-      <w:r>
-        <w:rPr>
-          <w:rtl w:val="0"/>
-        </w:rPr>
-        <w:t>d like both a website &amp; iOS App design</w:t>
-      </w:r>
-      <w:r>
-        <w:rPr>
-          <w:rtl w:val="0"/>
-        </w:rPr>
-        <w:t>”</w:t>
-      </w:r>
-    </w:p>
-    <w:p>
-      <w:pPr>
-        <w:pStyle w:val="Body"/>
-        <w:bidi w:val="0"/>
-      </w:pPr>
-    </w:p>
-    <w:p>
-      <w:pPr>
-        <w:pStyle w:val="Body"/>
-        <w:bidi w:val="0"/>
-      </w:pPr>
-    </w:p>
-    <w:p>
-      <w:pPr>
-        <w:pStyle w:val="Body"/>
-        <w:bidi w:val="0"/>
-      </w:pPr>
-      <w:r>
-        <w:drawing xmlns:a="http://schemas.openxmlformats.org/drawingml/2006/main">
-          <wp:anchor distT="152400" distB="152400" distL="152400" distR="152400" simplePos="0" relativeHeight="251659264" behindDoc="0" locked="0" layoutInCell="1" allowOverlap="1">
-            <wp:simplePos x="0" y="0"/>
-            <wp:positionH relativeFrom="margin">
-              <wp:posOffset>-6350</wp:posOffset>
-            </wp:positionH>
-            <wp:positionV relativeFrom="line">
-              <wp:posOffset>152400</wp:posOffset>
-            </wp:positionV>
-            <wp:extent cx="5943600" cy="2971800"/>
+        <w:t xml:space="preserve">Who is this for </w:t>
+      </w:r>
+      <w:r>
+        <w:t xml:space="preserve">is based on </w:t>
+      </w:r>
+      <w:proofErr w:type="gramStart"/>
+      <w:r>
+        <w:t>persona</w:t>
+      </w:r>
+      <w:proofErr w:type="gramEnd"/>
+    </w:p>
+    <w:p>
+      <w:pPr>
+        <w:pStyle w:val="Body"/>
+        <w:numPr>
+          <w:ilvl w:val="2"/>
+          <w:numId w:val="4"/>
+        </w:numPr>
+      </w:pPr>
+      <w:r>
+        <w:t>You can guess initially</w:t>
+      </w:r>
+    </w:p>
+    <w:p>
+      <w:pPr>
+        <w:pStyle w:val="Body"/>
+        <w:numPr>
+          <w:ilvl w:val="2"/>
+          <w:numId w:val="4"/>
+        </w:numPr>
+      </w:pPr>
+      <w:r>
+        <w:t>But needs to be revised later</w:t>
+      </w:r>
+    </w:p>
+    <w:p>
+      <w:pPr>
+        <w:pStyle w:val="Body"/>
+      </w:pPr>
+    </w:p>
+    <w:p>
+      <w:pPr>
+        <w:pStyle w:val="Body"/>
+      </w:pPr>
+    </w:p>
+    <w:p>
+      <w:pPr>
+        <w:pStyle w:val="Body"/>
+      </w:pPr>
+      <w:r>
+        <w:lastRenderedPageBreak/>
+        <w:drawing>
+          <wp:inline distT="0" distB="0" distL="0" distR="0" wp14:anchorId="205EDE92" wp14:editId="02B41A2C">
+            <wp:extent cx="5943600" cy="4867910"/>
             <wp:effectExtent l="0" t="0" r="0" b="0"/>
-            <wp:wrapThrough wrapText="bothSides" distL="152400" distR="152400">
-              <wp:wrapPolygon edited="1">
-                <wp:start x="0" y="0"/>
-                <wp:lineTo x="21600" y="0"/>
-                <wp:lineTo x="21600" y="21600"/>
-                <wp:lineTo x="0" y="21600"/>
-                <wp:lineTo x="0" y="0"/>
-              </wp:wrapPolygon>
-            </wp:wrapThrough>
-            <wp:docPr id="1073741825" name="officeArt object"/>
-            <wp:cNvGraphicFramePr/>
+            <wp:docPr id="1" name="Picture 1" descr="Table&#10;&#10;Description automatically generated"/>
+            <wp:cNvGraphicFramePr>
+              <a:graphicFrameLocks xmlns:a="http://schemas.openxmlformats.org/drawingml/2006/main" noChangeAspect="1"/>
+            </wp:cNvGraphicFramePr>
             <a:graphic xmlns:a="http://schemas.openxmlformats.org/drawingml/2006/main">
               <a:graphicData uri="http://schemas.openxmlformats.org/drawingml/2006/picture">
                 <pic:pic xmlns:pic="http://schemas.openxmlformats.org/drawingml/2006/picture">
                   <pic:nvPicPr>
-                    <pic:cNvPr id="1073741825" name="pasted-image.png"/>
-                    <pic:cNvPicPr>
-                      <a:picLocks noChangeAspect="1"/>
-                    </pic:cNvPicPr>
+                    <pic:cNvPr id="1" name="Picture 1" descr="Table&#10;&#10;Description automatically generated"/>
+                    <pic:cNvPicPr/>
                   </pic:nvPicPr>
                   <pic:blipFill>
-                    <a:blip r:embed="rId4">
-                      <a:extLst/>
-                    </a:blip>
+                    <a:blip r:embed="rId7"/>
                     <a:stretch>
                       <a:fillRect/>
                     </a:stretch>
@@ -400,65 +402,42 @@
                   <pic:spPr>
                     <a:xfrm>
                       <a:off x="0" y="0"/>
-                      <a:ext cx="5943600" cy="2971800"/>
+                      <a:ext cx="5943600" cy="4867910"/>
                     </a:xfrm>
                     <a:prstGeom prst="rect">
                       <a:avLst/>
                     </a:prstGeom>
-                    <a:ln w="12700" cap="flat">
-                      <a:noFill/>
-                      <a:miter lim="400000"/>
-                    </a:ln>
-                    <a:effectLst/>
                   </pic:spPr>
                 </pic:pic>
               </a:graphicData>
             </a:graphic>
-          </wp:anchor>
+          </wp:inline>
         </w:drawing>
       </w:r>
     </w:p>
     <w:p>
       <w:pPr>
         <w:pStyle w:val="Body"/>
-        <w:bidi w:val="0"/>
-      </w:pPr>
-      <w:r>
-        <w:drawing xmlns:a="http://schemas.openxmlformats.org/drawingml/2006/main">
-          <wp:anchor distT="152400" distB="152400" distL="152400" distR="152400" simplePos="0" relativeHeight="251660288" behindDoc="0" locked="0" layoutInCell="1" allowOverlap="1">
-            <wp:simplePos x="0" y="0"/>
-            <wp:positionH relativeFrom="margin">
-              <wp:posOffset>-6350</wp:posOffset>
-            </wp:positionH>
-            <wp:positionV relativeFrom="line">
-              <wp:posOffset>0</wp:posOffset>
-            </wp:positionV>
-            <wp:extent cx="5943600" cy="2146300"/>
-            <wp:effectExtent l="0" t="0" r="0" b="0"/>
-            <wp:wrapThrough wrapText="bothSides" distL="152400" distR="152400">
-              <wp:wrapPolygon edited="1">
-                <wp:start x="0" y="0"/>
-                <wp:lineTo x="21600" y="0"/>
-                <wp:lineTo x="21600" y="21600"/>
-                <wp:lineTo x="0" y="21600"/>
-                <wp:lineTo x="0" y="0"/>
-              </wp:wrapPolygon>
-            </wp:wrapThrough>
-            <wp:docPr id="1073741826" name="officeArt object"/>
-            <wp:cNvGraphicFramePr/>
+      </w:pPr>
+      <w:r>
+        <w:lastRenderedPageBreak/>
+        <w:drawing>
+          <wp:inline distT="0" distB="0" distL="0" distR="0" wp14:anchorId="73D82411" wp14:editId="63108A7B">
+            <wp:extent cx="5943600" cy="6044565"/>
+            <wp:effectExtent l="0" t="0" r="0" b="635"/>
+            <wp:docPr id="2" name="Picture 2" descr="Text&#10;&#10;Description automatically generated with medium confidence"/>
+            <wp:cNvGraphicFramePr>
+              <a:graphicFrameLocks xmlns:a="http://schemas.openxmlformats.org/drawingml/2006/main" noChangeAspect="1"/>
+            </wp:cNvGraphicFramePr>
             <a:graphic xmlns:a="http://schemas.openxmlformats.org/drawingml/2006/main">
               <a:graphicData uri="http://schemas.openxmlformats.org/drawingml/2006/picture">
                 <pic:pic xmlns:pic="http://schemas.openxmlformats.org/drawingml/2006/picture">
                   <pic:nvPicPr>
-                    <pic:cNvPr id="1073741826" name="pasted-image.png"/>
-                    <pic:cNvPicPr>
-                      <a:picLocks noChangeAspect="1"/>
-                    </pic:cNvPicPr>
+                    <pic:cNvPr id="2" name="Picture 2" descr="Text&#10;&#10;Description automatically generated with medium confidence"/>
+                    <pic:cNvPicPr/>
                   </pic:nvPicPr>
                   <pic:blipFill>
-                    <a:blip r:embed="rId5">
-                      <a:extLst/>
-                    </a:blip>
+                    <a:blip r:embed="rId8"/>
                     <a:stretch>
                       <a:fillRect/>
                     </a:stretch>
@@ -466,59 +445,91 @@
                   <pic:spPr>
                     <a:xfrm>
                       <a:off x="0" y="0"/>
-                      <a:ext cx="5943600" cy="2146300"/>
+                      <a:ext cx="5943600" cy="6044565"/>
                     </a:xfrm>
                     <a:prstGeom prst="rect">
                       <a:avLst/>
                     </a:prstGeom>
-                    <a:ln w="12700" cap="flat">
-                      <a:noFill/>
-                      <a:miter lim="400000"/>
-                    </a:ln>
-                    <a:effectLst/>
                   </pic:spPr>
                 </pic:pic>
               </a:graphicData>
             </a:graphic>
-          </wp:anchor>
+          </wp:inline>
         </w:drawing>
       </w:r>
-      <w:r>
-        <w:drawing xmlns:a="http://schemas.openxmlformats.org/drawingml/2006/main">
-          <wp:anchor distT="152400" distB="152400" distL="152400" distR="152400" simplePos="0" relativeHeight="251661312" behindDoc="0" locked="0" layoutInCell="1" allowOverlap="1">
-            <wp:simplePos x="0" y="0"/>
-            <wp:positionH relativeFrom="margin">
-              <wp:posOffset>-82550</wp:posOffset>
-            </wp:positionH>
-            <wp:positionV relativeFrom="line">
-              <wp:posOffset>826007</wp:posOffset>
-            </wp:positionV>
-            <wp:extent cx="5943600" cy="1609344"/>
+    </w:p>
+    <w:p>
+      <w:pPr>
+        <w:pStyle w:val="Body"/>
+      </w:pPr>
+    </w:p>
+    <w:p>
+      <w:pPr>
+        <w:pStyle w:val="Body"/>
+      </w:pPr>
+    </w:p>
+    <w:p>
+      <w:pPr>
+        <w:pStyle w:val="Body"/>
+      </w:pPr>
+      <w:r>
+        <w:t>3. Create Persona</w:t>
+      </w:r>
+    </w:p>
+    <w:p>
+      <w:pPr>
+        <w:pStyle w:val="Body"/>
+      </w:pPr>
+      <w:r>
+        <w:tab/>
+        <w:t>- Doesn’t need to be a real person</w:t>
+      </w:r>
+    </w:p>
+    <w:p>
+      <w:pPr>
+        <w:pStyle w:val="Body"/>
+      </w:pPr>
+      <w:r>
+        <w:tab/>
+        <w:t xml:space="preserve">- Add fictional name, job title, location and description to represent </w:t>
+      </w:r>
+      <w:r>
+        <w:t>the type of customer we are dealing with</w:t>
+      </w:r>
+    </w:p>
+    <w:p>
+      <w:pPr>
+        <w:pStyle w:val="Body"/>
+      </w:pPr>
+    </w:p>
+    <w:p>
+      <w:pPr>
+        <w:pStyle w:val="Body"/>
+      </w:pPr>
+    </w:p>
+    <w:p>
+      <w:pPr>
+        <w:pStyle w:val="Body"/>
+      </w:pPr>
+      <w:r>
+        <w:lastRenderedPageBreak/>
+        <w:drawing>
+          <wp:inline distT="0" distB="0" distL="0" distR="0" wp14:anchorId="7E7B7318" wp14:editId="127F2FEA">
+            <wp:extent cx="5943600" cy="3759200"/>
             <wp:effectExtent l="0" t="0" r="0" b="0"/>
-            <wp:wrapThrough wrapText="bothSides" distL="152400" distR="152400">
-              <wp:wrapPolygon edited="1">
-                <wp:start x="0" y="0"/>
-                <wp:lineTo x="21600" y="0"/>
-                <wp:lineTo x="21600" y="21600"/>
-                <wp:lineTo x="0" y="21600"/>
-                <wp:lineTo x="0" y="0"/>
-              </wp:wrapPolygon>
-            </wp:wrapThrough>
-            <wp:docPr id="1073741827" name="officeArt object"/>
-            <wp:cNvGraphicFramePr/>
+            <wp:docPr id="3" name="Picture 3" descr="Graphical user interface, text, application&#10;&#10;Description automatically generated"/>
+            <wp:cNvGraphicFramePr>
+              <a:graphicFrameLocks xmlns:a="http://schemas.openxmlformats.org/drawingml/2006/main" noChangeAspect="1"/>
+            </wp:cNvGraphicFramePr>
             <a:graphic xmlns:a="http://schemas.openxmlformats.org/drawingml/2006/main">
               <a:graphicData uri="http://schemas.openxmlformats.org/drawingml/2006/picture">
                 <pic:pic xmlns:pic="http://schemas.openxmlformats.org/drawingml/2006/picture">
                   <pic:nvPicPr>
-                    <pic:cNvPr id="1073741827" name="pasted-image.png"/>
-                    <pic:cNvPicPr>
-                      <a:picLocks noChangeAspect="1"/>
-                    </pic:cNvPicPr>
+                    <pic:cNvPr id="3" name="Picture 3" descr="Graphical user interface, text, application&#10;&#10;Description automatically generated"/>
+                    <pic:cNvPicPr/>
                   </pic:nvPicPr>
                   <pic:blipFill>
-                    <a:blip r:embed="rId6">
-                      <a:extLst/>
-                    </a:blip>
+                    <a:blip r:embed="rId9"/>
                     <a:stretch>
                       <a:fillRect/>
                     </a:stretch>
@@ -526,62 +537,102 @@
                   <pic:spPr>
                     <a:xfrm>
                       <a:off x="0" y="0"/>
-                      <a:ext cx="5943600" cy="1609344"/>
+                      <a:ext cx="5943600" cy="3759200"/>
                     </a:xfrm>
                     <a:prstGeom prst="rect">
                       <a:avLst/>
                     </a:prstGeom>
-                    <a:ln w="12700" cap="flat">
-                      <a:noFill/>
-                      <a:miter lim="400000"/>
-                    </a:ln>
-                    <a:effectLst/>
                   </pic:spPr>
                 </pic:pic>
               </a:graphicData>
             </a:graphic>
-          </wp:anchor>
+          </wp:inline>
         </w:drawing>
       </w:r>
-      <w:r/>
+    </w:p>
+    <w:p>
+      <w:pPr>
+        <w:pStyle w:val="Body"/>
+      </w:pPr>
     </w:p>
     <w:sectPr>
-      <w:headerReference w:type="default" r:id="rId7"/>
-      <w:footerReference w:type="default" r:id="rId8"/>
-      <w:pgSz w:w="12240" w:h="15840" w:orient="portrait"/>
-      <w:pgMar w:top="1440" w:right="1440" w:bottom="1440" w:left="1440" w:header="720" w:footer="864"/>
-      <w:bidi w:val="0"/>
+      <w:headerReference w:type="default" r:id="rId10"/>
+      <w:footerReference w:type="default" r:id="rId11"/>
+      <w:pgSz w:w="12240" w:h="15840"/>
+      <w:pgMar w:top="1440" w:right="1440" w:bottom="1440" w:left="1440" w:header="720" w:footer="864" w:gutter="0"/>
+      <w:cols w:space="720"/>
     </w:sectPr>
   </w:body>
 </w:document>
 </file>
 
+<file path=word/endnotes.xml><?xml version="1.0" encoding="utf-8"?>
+<w:endnotes xmlns:wpc="http://schemas.microsoft.com/office/word/2010/wordprocessingCanvas" xmlns:cx="http://schemas.microsoft.com/office/drawing/2014/chartex" xmlns:cx1="http://schemas.microsoft.com/office/drawing/2015/9/8/chartex" xmlns:cx2="http://schemas.microsoft.com/office/drawing/2015/10/21/chartex" xmlns:cx3="http://schemas.microsoft.com/office/drawing/2016/5/9/chartex" xmlns:cx4="http://schemas.microsoft.com/office/drawing/2016/5/10/chartex" xmlns:cx5="http://schemas.microsoft.com/office/drawing/2016/5/11/chartex" xmlns:cx6="http://schemas.microsoft.com/office/drawing/2016/5/12/chartex" xmlns:cx7="http://schemas.microsoft.com/office/drawing/2016/5/13/chartex" xmlns:cx8="http://schemas.microsoft.com/office/drawing/2016/5/14/chartex" xmlns:mc="http://schemas.openxmlformats.org/markup-compatibility/2006" xmlns:aink="http://schemas.microsoft.com/office/drawing/2016/ink" xmlns:am3d="http://schemas.microsoft.com/office/drawing/2017/model3d" xmlns:o="urn:schemas-microsoft-com:office:office" xmlns:r="http://schemas.openxmlformats.org/officeDocument/2006/relationships" xmlns:m="http://schemas.openxmlformats.org/officeDocument/2006/math" xmlns:v="urn:schemas-microsoft-com:vml" xmlns:wp14="http://schemas.microsoft.com/office/word/2010/wordprocessingDrawing" xmlns:wp="http://schemas.openxmlformats.org/drawingml/2006/wordprocessingDrawing" xmlns:w10="urn:schemas-microsoft-com:office:word" xmlns:w="http://schemas.openxmlformats.org/wordprocessingml/2006/main" xmlns:w14="http://schemas.microsoft.com/office/word/2010/wordml" xmlns:w15="http://schemas.microsoft.com/office/word/2012/wordml" xmlns:w16cex="http://schemas.microsoft.com/office/word/2018/wordml/cex" xmlns:w16cid="http://schemas.microsoft.com/office/word/2016/wordml/cid" xmlns:w16="http://schemas.microsoft.com/office/word/2018/wordml" xmlns:w16se="http://schemas.microsoft.com/office/word/2015/wordml/symex" xmlns:wpg="http://schemas.microsoft.com/office/word/2010/wordprocessingGroup" xmlns:wpi="http://schemas.microsoft.com/office/word/2010/wordprocessingInk" xmlns:wne="http://schemas.microsoft.com/office/word/2006/wordml" xmlns:wps="http://schemas.microsoft.com/office/word/2010/wordprocessingShape" mc:Ignorable="w14 w15 w16se w16cid w16 w16cex wp14">
+  <w:endnote w:type="separator" w:id="-1">
+    <w:p>
+      <w:r>
+        <w:separator/>
+      </w:r>
+    </w:p>
+  </w:endnote>
+  <w:endnote w:type="continuationSeparator" w:id="0">
+    <w:p>
+      <w:r>
+        <w:continuationSeparator/>
+      </w:r>
+    </w:p>
+  </w:endnote>
+</w:endnotes>
+</file>
+
 <file path=word/footer1.xml><?xml version="1.0" encoding="utf-8"?>
-<w:ftr xmlns:r="http://schemas.openxmlformats.org/officeDocument/2006/relationships" xmlns:wp="http://schemas.openxmlformats.org/drawingml/2006/wordprocessingDrawing" xmlns:w="http://schemas.openxmlformats.org/wordprocessingml/2006/main" xmlns:w10="urn:schemas-microsoft-com:office:word" xmlns:w14="http://schemas.microsoft.com/office/word/2010/wordml" xmlns:wps="http://schemas.microsoft.com/office/word/2010/wordprocessingShape" xmlns:wpg="http://schemas.microsoft.com/office/word/2010/wordprocessingGroup" xmlns:mc="http://schemas.openxmlformats.org/markup-compatibility/2006" xmlns:v="urn:schemas-microsoft-com:vml" xmlns:o="urn:schemas-microsoft-com:office:office" xmlns:m="http://schemas.openxmlformats.org/officeDocument/2006/math" mc:Ignorable="w14">
-  <w:p>
-    <w:r/>
-  </w:p>
+<w:ftr xmlns:wpc="http://schemas.microsoft.com/office/word/2010/wordprocessingCanvas" xmlns:cx="http://schemas.microsoft.com/office/drawing/2014/chartex" xmlns:cx1="http://schemas.microsoft.com/office/drawing/2015/9/8/chartex" xmlns:cx2="http://schemas.microsoft.com/office/drawing/2015/10/21/chartex" xmlns:cx3="http://schemas.microsoft.com/office/drawing/2016/5/9/chartex" xmlns:cx4="http://schemas.microsoft.com/office/drawing/2016/5/10/chartex" xmlns:cx5="http://schemas.microsoft.com/office/drawing/2016/5/11/chartex" xmlns:cx6="http://schemas.microsoft.com/office/drawing/2016/5/12/chartex" xmlns:cx7="http://schemas.microsoft.com/office/drawing/2016/5/13/chartex" xmlns:cx8="http://schemas.microsoft.com/office/drawing/2016/5/14/chartex" xmlns:mc="http://schemas.openxmlformats.org/markup-compatibility/2006" xmlns:aink="http://schemas.microsoft.com/office/drawing/2016/ink" xmlns:am3d="http://schemas.microsoft.com/office/drawing/2017/model3d" xmlns:o="urn:schemas-microsoft-com:office:office" xmlns:r="http://schemas.openxmlformats.org/officeDocument/2006/relationships" xmlns:m="http://schemas.openxmlformats.org/officeDocument/2006/math" xmlns:v="urn:schemas-microsoft-com:vml" xmlns:wp14="http://schemas.microsoft.com/office/word/2010/wordprocessingDrawing" xmlns:wp="http://schemas.openxmlformats.org/drawingml/2006/wordprocessingDrawing" xmlns:w10="urn:schemas-microsoft-com:office:word" xmlns:w="http://schemas.openxmlformats.org/wordprocessingml/2006/main" xmlns:w14="http://schemas.microsoft.com/office/word/2010/wordml" xmlns:w15="http://schemas.microsoft.com/office/word/2012/wordml" xmlns:w16cex="http://schemas.microsoft.com/office/word/2018/wordml/cex" xmlns:w16cid="http://schemas.microsoft.com/office/word/2016/wordml/cid" xmlns:w16="http://schemas.microsoft.com/office/word/2018/wordml" xmlns:w16se="http://schemas.microsoft.com/office/word/2015/wordml/symex" xmlns:wpg="http://schemas.microsoft.com/office/word/2010/wordprocessingGroup" xmlns:wpi="http://schemas.microsoft.com/office/word/2010/wordprocessingInk" xmlns:wne="http://schemas.microsoft.com/office/word/2006/wordml" xmlns:wps="http://schemas.microsoft.com/office/word/2010/wordprocessingShape" mc:Ignorable="w14 w15 w16se w16cid w16 w16cex wp14">
+  <w:p/>
 </w:ftr>
 </file>
 
+<file path=word/footnotes.xml><?xml version="1.0" encoding="utf-8"?>
+<w:footnotes xmlns:wpc="http://schemas.microsoft.com/office/word/2010/wordprocessingCanvas" xmlns:cx="http://schemas.microsoft.com/office/drawing/2014/chartex" xmlns:cx1="http://schemas.microsoft.com/office/drawing/2015/9/8/chartex" xmlns:cx2="http://schemas.microsoft.com/office/drawing/2015/10/21/chartex" xmlns:cx3="http://schemas.microsoft.com/office/drawing/2016/5/9/chartex" xmlns:cx4="http://schemas.microsoft.com/office/drawing/2016/5/10/chartex" xmlns:cx5="http://schemas.microsoft.com/office/drawing/2016/5/11/chartex" xmlns:cx6="http://schemas.microsoft.com/office/drawing/2016/5/12/chartex" xmlns:cx7="http://schemas.microsoft.com/office/drawing/2016/5/13/chartex" xmlns:cx8="http://schemas.microsoft.com/office/drawing/2016/5/14/chartex" xmlns:mc="http://schemas.openxmlformats.org/markup-compatibility/2006" xmlns:aink="http://schemas.microsoft.com/office/drawing/2016/ink" xmlns:am3d="http://schemas.microsoft.com/office/drawing/2017/model3d" xmlns:o="urn:schemas-microsoft-com:office:office" xmlns:r="http://schemas.openxmlformats.org/officeDocument/2006/relationships" xmlns:m="http://schemas.openxmlformats.org/officeDocument/2006/math" xmlns:v="urn:schemas-microsoft-com:vml" xmlns:wp14="http://schemas.microsoft.com/office/word/2010/wordprocessingDrawing" xmlns:wp="http://schemas.openxmlformats.org/drawingml/2006/wordprocessingDrawing" xmlns:w10="urn:schemas-microsoft-com:office:word" xmlns:w="http://schemas.openxmlformats.org/wordprocessingml/2006/main" xmlns:w14="http://schemas.microsoft.com/office/word/2010/wordml" xmlns:w15="http://schemas.microsoft.com/office/word/2012/wordml" xmlns:w16cex="http://schemas.microsoft.com/office/word/2018/wordml/cex" xmlns:w16cid="http://schemas.microsoft.com/office/word/2016/wordml/cid" xmlns:w16="http://schemas.microsoft.com/office/word/2018/wordml" xmlns:w16se="http://schemas.microsoft.com/office/word/2015/wordml/symex" xmlns:wpg="http://schemas.microsoft.com/office/word/2010/wordprocessingGroup" xmlns:wpi="http://schemas.microsoft.com/office/word/2010/wordprocessingInk" xmlns:wne="http://schemas.microsoft.com/office/word/2006/wordml" xmlns:wps="http://schemas.microsoft.com/office/word/2010/wordprocessingShape" mc:Ignorable="w14 w15 w16se w16cid w16 w16cex wp14">
+  <w:footnote w:type="separator" w:id="-1">
+    <w:p>
+      <w:r>
+        <w:separator/>
+      </w:r>
+    </w:p>
+  </w:footnote>
+  <w:footnote w:type="continuationSeparator" w:id="0">
+    <w:p>
+      <w:r>
+        <w:continuationSeparator/>
+      </w:r>
+    </w:p>
+  </w:footnote>
+</w:footnotes>
+</file>
+
 <file path=word/header1.xml><?xml version="1.0" encoding="utf-8"?>
-<w:hdr xmlns:r="http://schemas.openxmlformats.org/officeDocument/2006/relationships" xmlns:wp="http://schemas.openxmlformats.org/drawingml/2006/wordprocessingDrawing" xmlns:w="http://schemas.openxmlformats.org/wordprocessingml/2006/main" xmlns:w10="urn:schemas-microsoft-com:office:word" xmlns:w14="http://schemas.microsoft.com/office/word/2010/wordml" xmlns:wps="http://schemas.microsoft.com/office/word/2010/wordprocessingShape" xmlns:wpg="http://schemas.microsoft.com/office/word/2010/wordprocessingGroup" xmlns:mc="http://schemas.openxmlformats.org/markup-compatibility/2006" xmlns:v="urn:schemas-microsoft-com:vml" xmlns:o="urn:schemas-microsoft-com:office:office" xmlns:m="http://schemas.openxmlformats.org/officeDocument/2006/math" mc:Ignorable="w14">
-  <w:p>
-    <w:r/>
-  </w:p>
+<w:hdr xmlns:wpc="http://schemas.microsoft.com/office/word/2010/wordprocessingCanvas" xmlns:cx="http://schemas.microsoft.com/office/drawing/2014/chartex" xmlns:cx1="http://schemas.microsoft.com/office/drawing/2015/9/8/chartex" xmlns:cx2="http://schemas.microsoft.com/office/drawing/2015/10/21/chartex" xmlns:cx3="http://schemas.microsoft.com/office/drawing/2016/5/9/chartex" xmlns:cx4="http://schemas.microsoft.com/office/drawing/2016/5/10/chartex" xmlns:cx5="http://schemas.microsoft.com/office/drawing/2016/5/11/chartex" xmlns:cx6="http://schemas.microsoft.com/office/drawing/2016/5/12/chartex" xmlns:cx7="http://schemas.microsoft.com/office/drawing/2016/5/13/chartex" xmlns:cx8="http://schemas.microsoft.com/office/drawing/2016/5/14/chartex" xmlns:mc="http://schemas.openxmlformats.org/markup-compatibility/2006" xmlns:aink="http://schemas.microsoft.com/office/drawing/2016/ink" xmlns:am3d="http://schemas.microsoft.com/office/drawing/2017/model3d" xmlns:o="urn:schemas-microsoft-com:office:office" xmlns:r="http://schemas.openxmlformats.org/officeDocument/2006/relationships" xmlns:m="http://schemas.openxmlformats.org/officeDocument/2006/math" xmlns:v="urn:schemas-microsoft-com:vml" xmlns:wp14="http://schemas.microsoft.com/office/word/2010/wordprocessingDrawing" xmlns:wp="http://schemas.openxmlformats.org/drawingml/2006/wordprocessingDrawing" xmlns:w10="urn:schemas-microsoft-com:office:word" xmlns:w="http://schemas.openxmlformats.org/wordprocessingml/2006/main" xmlns:w14="http://schemas.microsoft.com/office/word/2010/wordml" xmlns:w15="http://schemas.microsoft.com/office/word/2012/wordml" xmlns:w16cex="http://schemas.microsoft.com/office/word/2018/wordml/cex" xmlns:w16cid="http://schemas.microsoft.com/office/word/2016/wordml/cid" xmlns:w16="http://schemas.microsoft.com/office/word/2018/wordml" xmlns:w16se="http://schemas.microsoft.com/office/word/2015/wordml/symex" xmlns:wpg="http://schemas.microsoft.com/office/word/2010/wordprocessingGroup" xmlns:wpi="http://schemas.microsoft.com/office/word/2010/wordprocessingInk" xmlns:wne="http://schemas.microsoft.com/office/word/2006/wordml" xmlns:wps="http://schemas.microsoft.com/office/word/2010/wordprocessingShape" mc:Ignorable="w14 w15 w16se w16cid w16 w16cex wp14">
+  <w:p/>
 </w:hdr>
 </file>
 
-<file path=word/styles.xml><?xml version="1.0" encoding="utf-8"?>
-<w:styles xmlns:w="http://schemas.openxmlformats.org/wordprocessingml/2006/main" xmlns:mc="http://schemas.openxmlformats.org/markup-compatibility/2006" xmlns:w14="http://schemas.microsoft.com/office/word/2010/wordml" mc:Ignorable="w14">
-  <w:docDefaults>
-    <w:rPrDefault>
+<file path=word/numbering.xml><?xml version="1.0" encoding="utf-8"?>
+<w:numbering xmlns:wpc="http://schemas.microsoft.com/office/word/2010/wordprocessingCanvas" xmlns:cx="http://schemas.microsoft.com/office/drawing/2014/chartex" xmlns:cx1="http://schemas.microsoft.com/office/drawing/2015/9/8/chartex" xmlns:cx2="http://schemas.microsoft.com/office/drawing/2015/10/21/chartex" xmlns:cx3="http://schemas.microsoft.com/office/drawing/2016/5/9/chartex" xmlns:cx4="http://schemas.microsoft.com/office/drawing/2016/5/10/chartex" xmlns:cx5="http://schemas.microsoft.com/office/drawing/2016/5/11/chartex" xmlns:cx6="http://schemas.microsoft.com/office/drawing/2016/5/12/chartex" xmlns:cx7="http://schemas.microsoft.com/office/drawing/2016/5/13/chartex" xmlns:cx8="http://schemas.microsoft.com/office/drawing/2016/5/14/chartex" xmlns:mc="http://schemas.openxmlformats.org/markup-compatibility/2006" xmlns:aink="http://schemas.microsoft.com/office/drawing/2016/ink" xmlns:am3d="http://schemas.microsoft.com/office/drawing/2017/model3d" xmlns:o="urn:schemas-microsoft-com:office:office" xmlns:r="http://schemas.openxmlformats.org/officeDocument/2006/relationships" xmlns:m="http://schemas.openxmlformats.org/officeDocument/2006/math" xmlns:v="urn:schemas-microsoft-com:vml" xmlns:wp14="http://schemas.microsoft.com/office/word/2010/wordprocessingDrawing" xmlns:wp="http://schemas.openxmlformats.org/drawingml/2006/wordprocessingDrawing" xmlns:w10="urn:schemas-microsoft-com:office:word" xmlns:w="http://schemas.openxmlformats.org/wordprocessingml/2006/main" xmlns:w14="http://schemas.microsoft.com/office/word/2010/wordml" xmlns:w15="http://schemas.microsoft.com/office/word/2012/wordml" xmlns:w16cex="http://schemas.microsoft.com/office/word/2018/wordml/cex" xmlns:w16cid="http://schemas.microsoft.com/office/word/2016/wordml/cid" xmlns:w16="http://schemas.microsoft.com/office/word/2018/wordml" xmlns:w16se="http://schemas.microsoft.com/office/word/2015/wordml/symex" xmlns:wpg="http://schemas.microsoft.com/office/word/2010/wordprocessingGroup" xmlns:wpi="http://schemas.microsoft.com/office/word/2010/wordprocessingInk" xmlns:wne="http://schemas.microsoft.com/office/word/2006/wordml" xmlns:wps="http://schemas.microsoft.com/office/word/2010/wordprocessingShape" mc:Ignorable="w14 w15 w16se w16cid w16 w16cex wp14">
+  <w:abstractNum w:abstractNumId="0" w15:restartNumberingAfterBreak="0">
+    <w:nsid w:val="254C06DA"/>
+    <w:multiLevelType w:val="hybridMultilevel"/>
+    <w:tmpl w:val="1F28A96A"/>
+    <w:styleLink w:val="Dash"/>
+    <w:lvl w:ilvl="0" w:tplc="BD2E2E7E">
+      <w:start w:val="1"/>
+      <w:numFmt w:val="bullet"/>
+      <w:lvlText w:val="-"/>
+      <w:lvlJc w:val="left"/>
+      <w:pPr>
+        <w:ind w:left="240" w:hanging="240"/>
+      </w:pPr>
       <w:rPr>
-        <w:rFonts w:ascii="Times New Roman" w:cs="Times New Roman" w:hAnsi="Times New Roman" w:eastAsia="Arial Unicode MS"/>
-        <w:b w:val="0"/>
-        <w:bCs w:val="0"/>
-        <w:i w:val="0"/>
-        <w:iCs w:val="0"/>
+        <w:rFonts w:hAnsi="Arial Unicode MS"/>
         <w:caps w:val="0"/>
         <w:smallCaps w:val="0"/>
         <w:strike w:val="0"/>
@@ -589,32 +640,503 @@
         <w:outline w:val="0"/>
         <w:emboss w:val="0"/>
         <w:imprint w:val="0"/>
-        <w:vanish w:val="0"/>
-        <w:color w:val="auto"/>
+        <w:spacing w:val="0"/>
+        <w:w w:val="100"/>
+        <w:kern w:val="0"/>
+        <w:position w:val="4"/>
+        <w:sz w:val="26"/>
+        <w:szCs w:val="26"/>
+        <w:highlight w:val="none"/>
+        <w:vertAlign w:val="baseline"/>
+      </w:rPr>
+    </w:lvl>
+    <w:lvl w:ilvl="1" w:tplc="00D2FB28">
+      <w:start w:val="1"/>
+      <w:numFmt w:val="bullet"/>
+      <w:lvlText w:val="-"/>
+      <w:lvlJc w:val="left"/>
+      <w:pPr>
+        <w:ind w:left="480" w:hanging="240"/>
+      </w:pPr>
+      <w:rPr>
+        <w:rFonts w:hAnsi="Arial Unicode MS"/>
+        <w:caps w:val="0"/>
+        <w:smallCaps w:val="0"/>
+        <w:strike w:val="0"/>
+        <w:dstrike w:val="0"/>
+        <w:outline w:val="0"/>
+        <w:emboss w:val="0"/>
+        <w:imprint w:val="0"/>
+        <w:spacing w:val="0"/>
+        <w:w w:val="100"/>
+        <w:kern w:val="0"/>
+        <w:position w:val="4"/>
+        <w:sz w:val="26"/>
+        <w:szCs w:val="26"/>
+        <w:highlight w:val="none"/>
+        <w:vertAlign w:val="baseline"/>
+      </w:rPr>
+    </w:lvl>
+    <w:lvl w:ilvl="2" w:tplc="C70240B2">
+      <w:start w:val="1"/>
+      <w:numFmt w:val="bullet"/>
+      <w:lvlText w:val="-"/>
+      <w:lvlJc w:val="left"/>
+      <w:pPr>
+        <w:ind w:left="720" w:hanging="240"/>
+      </w:pPr>
+      <w:rPr>
+        <w:rFonts w:hAnsi="Arial Unicode MS"/>
+        <w:caps w:val="0"/>
+        <w:smallCaps w:val="0"/>
+        <w:strike w:val="0"/>
+        <w:dstrike w:val="0"/>
+        <w:outline w:val="0"/>
+        <w:emboss w:val="0"/>
+        <w:imprint w:val="0"/>
+        <w:spacing w:val="0"/>
+        <w:w w:val="100"/>
+        <w:kern w:val="0"/>
+        <w:position w:val="4"/>
+        <w:sz w:val="26"/>
+        <w:szCs w:val="26"/>
+        <w:highlight w:val="none"/>
+        <w:vertAlign w:val="baseline"/>
+      </w:rPr>
+    </w:lvl>
+    <w:lvl w:ilvl="3" w:tplc="601C68C8">
+      <w:start w:val="1"/>
+      <w:numFmt w:val="bullet"/>
+      <w:lvlText w:val="-"/>
+      <w:lvlJc w:val="left"/>
+      <w:pPr>
+        <w:ind w:left="960" w:hanging="240"/>
+      </w:pPr>
+      <w:rPr>
+        <w:rFonts w:hAnsi="Arial Unicode MS"/>
+        <w:caps w:val="0"/>
+        <w:smallCaps w:val="0"/>
+        <w:strike w:val="0"/>
+        <w:dstrike w:val="0"/>
+        <w:outline w:val="0"/>
+        <w:emboss w:val="0"/>
+        <w:imprint w:val="0"/>
+        <w:spacing w:val="0"/>
+        <w:w w:val="100"/>
+        <w:kern w:val="0"/>
+        <w:position w:val="4"/>
+        <w:sz w:val="26"/>
+        <w:szCs w:val="26"/>
+        <w:highlight w:val="none"/>
+        <w:vertAlign w:val="baseline"/>
+      </w:rPr>
+    </w:lvl>
+    <w:lvl w:ilvl="4" w:tplc="1C74CF9E">
+      <w:start w:val="1"/>
+      <w:numFmt w:val="bullet"/>
+      <w:lvlText w:val="-"/>
+      <w:lvlJc w:val="left"/>
+      <w:pPr>
+        <w:ind w:left="1200" w:hanging="240"/>
+      </w:pPr>
+      <w:rPr>
+        <w:rFonts w:hAnsi="Arial Unicode MS"/>
+        <w:caps w:val="0"/>
+        <w:smallCaps w:val="0"/>
+        <w:strike w:val="0"/>
+        <w:dstrike w:val="0"/>
+        <w:outline w:val="0"/>
+        <w:emboss w:val="0"/>
+        <w:imprint w:val="0"/>
+        <w:spacing w:val="0"/>
+        <w:w w:val="100"/>
+        <w:kern w:val="0"/>
+        <w:position w:val="4"/>
+        <w:sz w:val="26"/>
+        <w:szCs w:val="26"/>
+        <w:highlight w:val="none"/>
+        <w:vertAlign w:val="baseline"/>
+      </w:rPr>
+    </w:lvl>
+    <w:lvl w:ilvl="5" w:tplc="7A92CDD2">
+      <w:start w:val="1"/>
+      <w:numFmt w:val="bullet"/>
+      <w:lvlText w:val="-"/>
+      <w:lvlJc w:val="left"/>
+      <w:pPr>
+        <w:ind w:left="1440" w:hanging="240"/>
+      </w:pPr>
+      <w:rPr>
+        <w:rFonts w:hAnsi="Arial Unicode MS"/>
+        <w:caps w:val="0"/>
+        <w:smallCaps w:val="0"/>
+        <w:strike w:val="0"/>
+        <w:dstrike w:val="0"/>
+        <w:outline w:val="0"/>
+        <w:emboss w:val="0"/>
+        <w:imprint w:val="0"/>
+        <w:spacing w:val="0"/>
+        <w:w w:val="100"/>
+        <w:kern w:val="0"/>
+        <w:position w:val="4"/>
+        <w:sz w:val="26"/>
+        <w:szCs w:val="26"/>
+        <w:highlight w:val="none"/>
+        <w:vertAlign w:val="baseline"/>
+      </w:rPr>
+    </w:lvl>
+    <w:lvl w:ilvl="6" w:tplc="A9B8A344">
+      <w:start w:val="1"/>
+      <w:numFmt w:val="bullet"/>
+      <w:lvlText w:val="-"/>
+      <w:lvlJc w:val="left"/>
+      <w:pPr>
+        <w:ind w:left="1680" w:hanging="240"/>
+      </w:pPr>
+      <w:rPr>
+        <w:rFonts w:hAnsi="Arial Unicode MS"/>
+        <w:caps w:val="0"/>
+        <w:smallCaps w:val="0"/>
+        <w:strike w:val="0"/>
+        <w:dstrike w:val="0"/>
+        <w:outline w:val="0"/>
+        <w:emboss w:val="0"/>
+        <w:imprint w:val="0"/>
+        <w:spacing w:val="0"/>
+        <w:w w:val="100"/>
+        <w:kern w:val="0"/>
+        <w:position w:val="4"/>
+        <w:sz w:val="26"/>
+        <w:szCs w:val="26"/>
+        <w:highlight w:val="none"/>
+        <w:vertAlign w:val="baseline"/>
+      </w:rPr>
+    </w:lvl>
+    <w:lvl w:ilvl="7" w:tplc="0122D9FE">
+      <w:start w:val="1"/>
+      <w:numFmt w:val="bullet"/>
+      <w:lvlText w:val="-"/>
+      <w:lvlJc w:val="left"/>
+      <w:pPr>
+        <w:ind w:left="1920" w:hanging="240"/>
+      </w:pPr>
+      <w:rPr>
+        <w:rFonts w:hAnsi="Arial Unicode MS"/>
+        <w:caps w:val="0"/>
+        <w:smallCaps w:val="0"/>
+        <w:strike w:val="0"/>
+        <w:dstrike w:val="0"/>
+        <w:outline w:val="0"/>
+        <w:emboss w:val="0"/>
+        <w:imprint w:val="0"/>
+        <w:spacing w:val="0"/>
+        <w:w w:val="100"/>
+        <w:kern w:val="0"/>
+        <w:position w:val="4"/>
+        <w:sz w:val="26"/>
+        <w:szCs w:val="26"/>
+        <w:highlight w:val="none"/>
+        <w:vertAlign w:val="baseline"/>
+      </w:rPr>
+    </w:lvl>
+    <w:lvl w:ilvl="8" w:tplc="85BCEA54">
+      <w:start w:val="1"/>
+      <w:numFmt w:val="bullet"/>
+      <w:lvlText w:val="-"/>
+      <w:lvlJc w:val="left"/>
+      <w:pPr>
+        <w:ind w:left="2160" w:hanging="240"/>
+      </w:pPr>
+      <w:rPr>
+        <w:rFonts w:hAnsi="Arial Unicode MS"/>
+        <w:caps w:val="0"/>
+        <w:smallCaps w:val="0"/>
+        <w:strike w:val="0"/>
+        <w:dstrike w:val="0"/>
+        <w:outline w:val="0"/>
+        <w:emboss w:val="0"/>
+        <w:imprint w:val="0"/>
+        <w:spacing w:val="0"/>
+        <w:w w:val="100"/>
+        <w:kern w:val="0"/>
+        <w:position w:val="4"/>
+        <w:sz w:val="26"/>
+        <w:szCs w:val="26"/>
+        <w:highlight w:val="none"/>
+        <w:vertAlign w:val="baseline"/>
+      </w:rPr>
+    </w:lvl>
+  </w:abstractNum>
+  <w:abstractNum w:abstractNumId="1" w15:restartNumberingAfterBreak="0">
+    <w:nsid w:val="44C45406"/>
+    <w:multiLevelType w:val="hybridMultilevel"/>
+    <w:tmpl w:val="55422D72"/>
+    <w:styleLink w:val="Numbered"/>
+    <w:lvl w:ilvl="0" w:tplc="BB928AA6">
+      <w:start w:val="1"/>
+      <w:numFmt w:val="decimal"/>
+      <w:lvlText w:val="%1."/>
+      <w:lvlJc w:val="left"/>
+      <w:pPr>
+        <w:ind w:left="360" w:hanging="360"/>
+      </w:pPr>
+      <w:rPr>
+        <w:rFonts w:hAnsi="Arial Unicode MS"/>
+        <w:caps w:val="0"/>
+        <w:smallCaps w:val="0"/>
+        <w:strike w:val="0"/>
+        <w:dstrike w:val="0"/>
+        <w:outline w:val="0"/>
+        <w:emboss w:val="0"/>
+        <w:imprint w:val="0"/>
         <w:spacing w:val="0"/>
         <w:w w:val="100"/>
         <w:kern w:val="0"/>
         <w:position w:val="0"/>
-        <w:sz w:val="20"/>
-        <w:szCs w:val="20"/>
-        <w:u w:val="none" w:color="auto"/>
+        <w:highlight w:val="none"/>
+        <w:vertAlign w:val="baseline"/>
+      </w:rPr>
+    </w:lvl>
+    <w:lvl w:ilvl="1" w:tplc="A92800CE">
+      <w:start w:val="1"/>
+      <w:numFmt w:val="decimal"/>
+      <w:lvlText w:val="%2."/>
+      <w:lvlJc w:val="left"/>
+      <w:pPr>
+        <w:ind w:left="720" w:hanging="360"/>
+      </w:pPr>
+      <w:rPr>
+        <w:rFonts w:hAnsi="Arial Unicode MS"/>
+        <w:caps w:val="0"/>
+        <w:smallCaps w:val="0"/>
+        <w:strike w:val="0"/>
+        <w:dstrike w:val="0"/>
+        <w:outline w:val="0"/>
+        <w:emboss w:val="0"/>
+        <w:imprint w:val="0"/>
+        <w:spacing w:val="0"/>
+        <w:w w:val="100"/>
+        <w:kern w:val="0"/>
+        <w:position w:val="0"/>
+        <w:highlight w:val="none"/>
+        <w:vertAlign w:val="baseline"/>
+      </w:rPr>
+    </w:lvl>
+    <w:lvl w:ilvl="2" w:tplc="4CC0BD4C">
+      <w:start w:val="1"/>
+      <w:numFmt w:val="decimal"/>
+      <w:lvlText w:val="%3."/>
+      <w:lvlJc w:val="left"/>
+      <w:pPr>
+        <w:ind w:left="1080" w:hanging="360"/>
+      </w:pPr>
+      <w:rPr>
+        <w:rFonts w:hAnsi="Arial Unicode MS"/>
+        <w:caps w:val="0"/>
+        <w:smallCaps w:val="0"/>
+        <w:strike w:val="0"/>
+        <w:dstrike w:val="0"/>
+        <w:outline w:val="0"/>
+        <w:emboss w:val="0"/>
+        <w:imprint w:val="0"/>
+        <w:spacing w:val="0"/>
+        <w:w w:val="100"/>
+        <w:kern w:val="0"/>
+        <w:position w:val="0"/>
+        <w:highlight w:val="none"/>
+        <w:vertAlign w:val="baseline"/>
+      </w:rPr>
+    </w:lvl>
+    <w:lvl w:ilvl="3" w:tplc="9030E5FE">
+      <w:start w:val="1"/>
+      <w:numFmt w:val="decimal"/>
+      <w:lvlText w:val="%4."/>
+      <w:lvlJc w:val="left"/>
+      <w:pPr>
+        <w:ind w:left="1440" w:hanging="360"/>
+      </w:pPr>
+      <w:rPr>
+        <w:rFonts w:hAnsi="Arial Unicode MS"/>
+        <w:caps w:val="0"/>
+        <w:smallCaps w:val="0"/>
+        <w:strike w:val="0"/>
+        <w:dstrike w:val="0"/>
+        <w:outline w:val="0"/>
+        <w:emboss w:val="0"/>
+        <w:imprint w:val="0"/>
+        <w:spacing w:val="0"/>
+        <w:w w:val="100"/>
+        <w:kern w:val="0"/>
+        <w:position w:val="0"/>
+        <w:highlight w:val="none"/>
+        <w:vertAlign w:val="baseline"/>
+      </w:rPr>
+    </w:lvl>
+    <w:lvl w:ilvl="4" w:tplc="E0A4A48C">
+      <w:start w:val="1"/>
+      <w:numFmt w:val="decimal"/>
+      <w:lvlText w:val="%5."/>
+      <w:lvlJc w:val="left"/>
+      <w:pPr>
+        <w:ind w:left="1800" w:hanging="360"/>
+      </w:pPr>
+      <w:rPr>
+        <w:rFonts w:hAnsi="Arial Unicode MS"/>
+        <w:caps w:val="0"/>
+        <w:smallCaps w:val="0"/>
+        <w:strike w:val="0"/>
+        <w:dstrike w:val="0"/>
+        <w:outline w:val="0"/>
+        <w:emboss w:val="0"/>
+        <w:imprint w:val="0"/>
+        <w:spacing w:val="0"/>
+        <w:w w:val="100"/>
+        <w:kern w:val="0"/>
+        <w:position w:val="0"/>
+        <w:highlight w:val="none"/>
+        <w:vertAlign w:val="baseline"/>
+      </w:rPr>
+    </w:lvl>
+    <w:lvl w:ilvl="5" w:tplc="149C1B72">
+      <w:start w:val="1"/>
+      <w:numFmt w:val="decimal"/>
+      <w:lvlText w:val="%6."/>
+      <w:lvlJc w:val="left"/>
+      <w:pPr>
+        <w:ind w:left="2160" w:hanging="360"/>
+      </w:pPr>
+      <w:rPr>
+        <w:rFonts w:hAnsi="Arial Unicode MS"/>
+        <w:caps w:val="0"/>
+        <w:smallCaps w:val="0"/>
+        <w:strike w:val="0"/>
+        <w:dstrike w:val="0"/>
+        <w:outline w:val="0"/>
+        <w:emboss w:val="0"/>
+        <w:imprint w:val="0"/>
+        <w:spacing w:val="0"/>
+        <w:w w:val="100"/>
+        <w:kern w:val="0"/>
+        <w:position w:val="0"/>
+        <w:highlight w:val="none"/>
+        <w:vertAlign w:val="baseline"/>
+      </w:rPr>
+    </w:lvl>
+    <w:lvl w:ilvl="6" w:tplc="5E7664BC">
+      <w:start w:val="1"/>
+      <w:numFmt w:val="decimal"/>
+      <w:lvlText w:val="%7."/>
+      <w:lvlJc w:val="left"/>
+      <w:pPr>
+        <w:ind w:left="2520" w:hanging="360"/>
+      </w:pPr>
+      <w:rPr>
+        <w:rFonts w:hAnsi="Arial Unicode MS"/>
+        <w:caps w:val="0"/>
+        <w:smallCaps w:val="0"/>
+        <w:strike w:val="0"/>
+        <w:dstrike w:val="0"/>
+        <w:outline w:val="0"/>
+        <w:emboss w:val="0"/>
+        <w:imprint w:val="0"/>
+        <w:spacing w:val="0"/>
+        <w:w w:val="100"/>
+        <w:kern w:val="0"/>
+        <w:position w:val="0"/>
+        <w:highlight w:val="none"/>
+        <w:vertAlign w:val="baseline"/>
+      </w:rPr>
+    </w:lvl>
+    <w:lvl w:ilvl="7" w:tplc="E55CA33A">
+      <w:start w:val="1"/>
+      <w:numFmt w:val="decimal"/>
+      <w:lvlText w:val="%8."/>
+      <w:lvlJc w:val="left"/>
+      <w:pPr>
+        <w:ind w:left="2880" w:hanging="360"/>
+      </w:pPr>
+      <w:rPr>
+        <w:rFonts w:hAnsi="Arial Unicode MS"/>
+        <w:caps w:val="0"/>
+        <w:smallCaps w:val="0"/>
+        <w:strike w:val="0"/>
+        <w:dstrike w:val="0"/>
+        <w:outline w:val="0"/>
+        <w:emboss w:val="0"/>
+        <w:imprint w:val="0"/>
+        <w:spacing w:val="0"/>
+        <w:w w:val="100"/>
+        <w:kern w:val="0"/>
+        <w:position w:val="0"/>
+        <w:highlight w:val="none"/>
+        <w:vertAlign w:val="baseline"/>
+      </w:rPr>
+    </w:lvl>
+    <w:lvl w:ilvl="8" w:tplc="5D70EE40">
+      <w:start w:val="1"/>
+      <w:numFmt w:val="decimal"/>
+      <w:lvlText w:val="%9."/>
+      <w:lvlJc w:val="left"/>
+      <w:pPr>
+        <w:ind w:left="3240" w:hanging="360"/>
+      </w:pPr>
+      <w:rPr>
+        <w:rFonts w:hAnsi="Arial Unicode MS"/>
+        <w:caps w:val="0"/>
+        <w:smallCaps w:val="0"/>
+        <w:strike w:val="0"/>
+        <w:dstrike w:val="0"/>
+        <w:outline w:val="0"/>
+        <w:emboss w:val="0"/>
+        <w:imprint w:val="0"/>
+        <w:spacing w:val="0"/>
+        <w:w w:val="100"/>
+        <w:kern w:val="0"/>
+        <w:position w:val="0"/>
+        <w:highlight w:val="none"/>
+        <w:vertAlign w:val="baseline"/>
+      </w:rPr>
+    </w:lvl>
+  </w:abstractNum>
+  <w:abstractNum w:abstractNumId="2" w15:restartNumberingAfterBreak="0">
+    <w:nsid w:val="4D4F0598"/>
+    <w:multiLevelType w:val="hybridMultilevel"/>
+    <w:tmpl w:val="1F28A96A"/>
+    <w:numStyleLink w:val="Dash"/>
+  </w:abstractNum>
+  <w:abstractNum w:abstractNumId="3" w15:restartNumberingAfterBreak="0">
+    <w:nsid w:val="76950F92"/>
+    <w:multiLevelType w:val="hybridMultilevel"/>
+    <w:tmpl w:val="55422D72"/>
+    <w:numStyleLink w:val="Numbered"/>
+  </w:abstractNum>
+  <w:num w:numId="1">
+    <w:abstractNumId w:val="1"/>
+  </w:num>
+  <w:num w:numId="2">
+    <w:abstractNumId w:val="3"/>
+  </w:num>
+  <w:num w:numId="3">
+    <w:abstractNumId w:val="0"/>
+  </w:num>
+  <w:num w:numId="4">
+    <w:abstractNumId w:val="2"/>
+  </w:num>
+</w:numbering>
+</file>
+
+<file path=word/styles.xml><?xml version="1.0" encoding="utf-8"?>
+<w:styles xmlns:mc="http://schemas.openxmlformats.org/markup-compatibility/2006" xmlns:r="http://schemas.openxmlformats.org/officeDocument/2006/relationships" xmlns:w="http://schemas.openxmlformats.org/wordprocessingml/2006/main" xmlns:w14="http://schemas.microsoft.com/office/word/2010/wordml" xmlns:w15="http://schemas.microsoft.com/office/word/2012/wordml" xmlns:w16cex="http://schemas.microsoft.com/office/word/2018/wordml/cex" xmlns:w16cid="http://schemas.microsoft.com/office/word/2016/wordml/cid" xmlns:w16="http://schemas.microsoft.com/office/word/2018/wordml" xmlns:w16se="http://schemas.microsoft.com/office/word/2015/wordml/symex" mc:Ignorable="w14 w15 w16se w16cid w16 w16cex">
+  <w:docDefaults>
+    <w:rPrDefault>
+      <w:rPr>
+        <w:rFonts w:ascii="Times New Roman" w:eastAsia="Arial Unicode MS" w:hAnsi="Times New Roman" w:cs="Times New Roman"/>
         <w:bdr w:val="nil"/>
-        <w:vertAlign w:val="baseline"/>
-        <w:lang/>
+        <w:lang w:val="en-CA" w:eastAsia="en-US" w:bidi="ar-SA"/>
       </w:rPr>
     </w:rPrDefault>
     <w:pPrDefault>
       <w:pPr>
-        <w:keepNext w:val="0"/>
-        <w:keepLines w:val="0"/>
-        <w:pageBreakBefore w:val="0"/>
-        <w:framePr w:anchorLock="0" w:w="0" w:h="0" w:vSpace="0" w:hSpace="0" w:xAlign="left" w:y="0" w:hRule="exact" w:vAnchor="margin"/>
-        <w:widowControl w:val="1"/>
-        <w:numPr>
-          <w:ilvl w:val="0"/>
-          <w:numId w:val="0"/>
-        </w:numPr>
-        <w:suppressLineNumbers w:val="0"/>
         <w:pBdr>
           <w:top w:val="nil"/>
           <w:left w:val="nil"/>
@@ -623,28 +1145,422 @@
           <w:between w:val="nil"/>
           <w:bar w:val="nil"/>
         </w:pBdr>
-        <w:shd w:val="clear" w:color="auto" w:fill="auto"/>
-        <w:suppressAutoHyphens w:val="0"/>
-        <w:spacing w:before="0" w:beforeAutospacing="0" w:after="0" w:afterAutospacing="0" w:line="240" w:lineRule="auto"/>
-        <w:ind w:left="0" w:right="0" w:firstLine="0"/>
-        <w:jc w:val="left"/>
-        <w:outlineLvl w:val="9"/>
       </w:pPr>
     </w:pPrDefault>
   </w:docDefaults>
+  <w:latentStyles w:defLockedState="0" w:defUIPriority="99" w:defSemiHidden="0" w:defUnhideWhenUsed="0" w:defQFormat="0" w:count="376">
+    <w:lsdException w:name="Normal" w:uiPriority="0" w:qFormat="1"/>
+    <w:lsdException w:name="heading 1" w:uiPriority="9" w:qFormat="1"/>
+    <w:lsdException w:name="heading 2" w:semiHidden="1" w:uiPriority="9" w:unhideWhenUsed="1" w:qFormat="1"/>
+    <w:lsdException w:name="heading 3" w:semiHidden="1" w:uiPriority="9" w:unhideWhenUsed="1" w:qFormat="1"/>
+    <w:lsdException w:name="heading 4" w:semiHidden="1" w:uiPriority="9" w:unhideWhenUsed="1" w:qFormat="1"/>
+    <w:lsdException w:name="heading 5" w:semiHidden="1" w:uiPriority="9" w:unhideWhenUsed="1" w:qFormat="1"/>
+    <w:lsdException w:name="heading 6" w:semiHidden="1" w:uiPriority="9" w:unhideWhenUsed="1" w:qFormat="1"/>
+    <w:lsdException w:name="heading 7" w:semiHidden="1" w:uiPriority="9" w:unhideWhenUsed="1" w:qFormat="1"/>
+    <w:lsdException w:name="heading 8" w:semiHidden="1" w:uiPriority="9" w:unhideWhenUsed="1" w:qFormat="1"/>
+    <w:lsdException w:name="heading 9" w:semiHidden="1" w:uiPriority="9" w:unhideWhenUsed="1" w:qFormat="1"/>
+    <w:lsdException w:name="index 1" w:semiHidden="1" w:unhideWhenUsed="1"/>
+    <w:lsdException w:name="index 2" w:semiHidden="1" w:unhideWhenUsed="1"/>
+    <w:lsdException w:name="index 3" w:semiHidden="1" w:unhideWhenUsed="1"/>
+    <w:lsdException w:name="index 4" w:semiHidden="1" w:unhideWhenUsed="1"/>
+    <w:lsdException w:name="index 5" w:semiHidden="1" w:unhideWhenUsed="1"/>
+    <w:lsdException w:name="index 6" w:semiHidden="1" w:unhideWhenUsed="1"/>
+    <w:lsdException w:name="index 7" w:semiHidden="1" w:unhideWhenUsed="1"/>
+    <w:lsdException w:name="index 8" w:semiHidden="1" w:unhideWhenUsed="1"/>
+    <w:lsdException w:name="index 9" w:semiHidden="1" w:unhideWhenUsed="1"/>
+    <w:lsdException w:name="toc 1" w:semiHidden="1" w:uiPriority="39" w:unhideWhenUsed="1"/>
+    <w:lsdException w:name="toc 2" w:semiHidden="1" w:uiPriority="39" w:unhideWhenUsed="1"/>
+    <w:lsdException w:name="toc 3" w:semiHidden="1" w:uiPriority="39" w:unhideWhenUsed="1"/>
+    <w:lsdException w:name="toc 4" w:semiHidden="1" w:uiPriority="39" w:unhideWhenUsed="1"/>
+    <w:lsdException w:name="toc 5" w:semiHidden="1" w:uiPriority="39" w:unhideWhenUsed="1"/>
+    <w:lsdException w:name="toc 6" w:semiHidden="1" w:uiPriority="39" w:unhideWhenUsed="1"/>
+    <w:lsdException w:name="toc 7" w:semiHidden="1" w:uiPriority="39" w:unhideWhenUsed="1"/>
+    <w:lsdException w:name="toc 8" w:semiHidden="1" w:uiPriority="39" w:unhideWhenUsed="1"/>
+    <w:lsdException w:name="toc 9" w:semiHidden="1" w:uiPriority="39" w:unhideWhenUsed="1"/>
+    <w:lsdException w:name="Normal Indent" w:semiHidden="1" w:unhideWhenUsed="1"/>
+    <w:lsdException w:name="footnote text" w:semiHidden="1" w:unhideWhenUsed="1"/>
+    <w:lsdException w:name="annotation text" w:semiHidden="1" w:unhideWhenUsed="1"/>
+    <w:lsdException w:name="header" w:semiHidden="1" w:unhideWhenUsed="1"/>
+    <w:lsdException w:name="footer" w:semiHidden="1" w:unhideWhenUsed="1"/>
+    <w:lsdException w:name="index heading" w:semiHidden="1" w:unhideWhenUsed="1"/>
+    <w:lsdException w:name="caption" w:semiHidden="1" w:uiPriority="35" w:unhideWhenUsed="1" w:qFormat="1"/>
+    <w:lsdException w:name="table of figures" w:semiHidden="1" w:unhideWhenUsed="1"/>
+    <w:lsdException w:name="envelope address" w:semiHidden="1" w:unhideWhenUsed="1"/>
+    <w:lsdException w:name="envelope return" w:semiHidden="1" w:unhideWhenUsed="1"/>
+    <w:lsdException w:name="footnote reference" w:semiHidden="1" w:unhideWhenUsed="1"/>
+    <w:lsdException w:name="annotation reference" w:semiHidden="1" w:unhideWhenUsed="1"/>
+    <w:lsdException w:name="line number" w:semiHidden="1" w:unhideWhenUsed="1"/>
+    <w:lsdException w:name="page number" w:semiHidden="1" w:unhideWhenUsed="1"/>
+    <w:lsdException w:name="endnote reference" w:semiHidden="1" w:unhideWhenUsed="1"/>
+    <w:lsdException w:name="endnote text" w:semiHidden="1" w:unhideWhenUsed="1"/>
+    <w:lsdException w:name="table of authorities" w:semiHidden="1" w:unhideWhenUsed="1"/>
+    <w:lsdException w:name="macro" w:semiHidden="1" w:unhideWhenUsed="1"/>
+    <w:lsdException w:name="toa heading" w:semiHidden="1" w:unhideWhenUsed="1"/>
+    <w:lsdException w:name="List" w:semiHidden="1" w:unhideWhenUsed="1"/>
+    <w:lsdException w:name="List Bullet" w:semiHidden="1" w:unhideWhenUsed="1"/>
+    <w:lsdException w:name="List Number" w:semiHidden="1" w:unhideWhenUsed="1"/>
+    <w:lsdException w:name="List 2" w:semiHidden="1" w:unhideWhenUsed="1"/>
+    <w:lsdException w:name="List 3" w:semiHidden="1" w:unhideWhenUsed="1"/>
+    <w:lsdException w:name="List 4" w:semiHidden="1" w:unhideWhenUsed="1"/>
+    <w:lsdException w:name="List 5" w:semiHidden="1" w:unhideWhenUsed="1"/>
+    <w:lsdException w:name="List Bullet 2" w:semiHidden="1" w:unhideWhenUsed="1"/>
+    <w:lsdException w:name="List Bullet 3" w:semiHidden="1" w:unhideWhenUsed="1"/>
+    <w:lsdException w:name="List Bullet 4" w:semiHidden="1" w:unhideWhenUsed="1"/>
+    <w:lsdException w:name="List Bullet 5" w:semiHidden="1" w:unhideWhenUsed="1"/>
+    <w:lsdException w:name="List Number 2" w:semiHidden="1" w:unhideWhenUsed="1"/>
+    <w:lsdException w:name="List Number 3" w:semiHidden="1" w:unhideWhenUsed="1"/>
+    <w:lsdException w:name="List Number 4" w:semiHidden="1" w:unhideWhenUsed="1"/>
+    <w:lsdException w:name="List Number 5" w:semiHidden="1" w:unhideWhenUsed="1"/>
+    <w:lsdException w:name="Title" w:uiPriority="10" w:qFormat="1"/>
+    <w:lsdException w:name="Closing" w:semiHidden="1" w:unhideWhenUsed="1"/>
+    <w:lsdException w:name="Signature" w:semiHidden="1" w:unhideWhenUsed="1"/>
+    <w:lsdException w:name="Default Paragraph Font" w:semiHidden="1" w:uiPriority="1" w:unhideWhenUsed="1"/>
+    <w:lsdException w:name="Body Text" w:semiHidden="1" w:unhideWhenUsed="1"/>
+    <w:lsdException w:name="Body Text Indent" w:semiHidden="1" w:unhideWhenUsed="1"/>
+    <w:lsdException w:name="List Continue" w:semiHidden="1" w:unhideWhenUsed="1"/>
+    <w:lsdException w:name="List Continue 2" w:semiHidden="1" w:unhideWhenUsed="1"/>
+    <w:lsdException w:name="List Continue 3" w:semiHidden="1" w:unhideWhenUsed="1"/>
+    <w:lsdException w:name="List Continue 4" w:semiHidden="1" w:unhideWhenUsed="1"/>
+    <w:lsdException w:name="List Continue 5" w:semiHidden="1" w:unhideWhenUsed="1"/>
+    <w:lsdException w:name="Message Header" w:semiHidden="1" w:unhideWhenUsed="1"/>
+    <w:lsdException w:name="Subtitle" w:uiPriority="11" w:qFormat="1"/>
+    <w:lsdException w:name="Salutation" w:semiHidden="1" w:unhideWhenUsed="1"/>
+    <w:lsdException w:name="Date" w:semiHidden="1" w:unhideWhenUsed="1"/>
+    <w:lsdException w:name="Body Text First Indent" w:semiHidden="1" w:unhideWhenUsed="1"/>
+    <w:lsdException w:name="Body Text First Indent 2" w:semiHidden="1" w:unhideWhenUsed="1"/>
+    <w:lsdException w:name="Note Heading" w:semiHidden="1" w:unhideWhenUsed="1"/>
+    <w:lsdException w:name="Body Text 2" w:semiHidden="1" w:unhideWhenUsed="1"/>
+    <w:lsdException w:name="Body Text 3" w:semiHidden="1" w:unhideWhenUsed="1"/>
+    <w:lsdException w:name="Body Text Indent 2" w:semiHidden="1" w:unhideWhenUsed="1"/>
+    <w:lsdException w:name="Body Text Indent 3" w:semiHidden="1" w:unhideWhenUsed="1"/>
+    <w:lsdException w:name="Block Text" w:semiHidden="1" w:unhideWhenUsed="1"/>
+    <w:lsdException w:name="Hyperlink" w:semiHidden="1" w:unhideWhenUsed="1"/>
+    <w:lsdException w:name="FollowedHyperlink" w:semiHidden="1" w:unhideWhenUsed="1"/>
+    <w:lsdException w:name="Strong" w:uiPriority="22" w:qFormat="1"/>
+    <w:lsdException w:name="Emphasis" w:uiPriority="20" w:qFormat="1"/>
+    <w:lsdException w:name="Document Map" w:semiHidden="1" w:unhideWhenUsed="1"/>
+    <w:lsdException w:name="Plain Text" w:semiHidden="1" w:unhideWhenUsed="1"/>
+    <w:lsdException w:name="E-mail Signature" w:semiHidden="1" w:unhideWhenUsed="1"/>
+    <w:lsdException w:name="HTML Top of Form" w:semiHidden="1" w:unhideWhenUsed="1"/>
+    <w:lsdException w:name="HTML Bottom of Form" w:semiHidden="1" w:unhideWhenUsed="1"/>
+    <w:lsdException w:name="Normal (Web)" w:semiHidden="1" w:unhideWhenUsed="1"/>
+    <w:lsdException w:name="HTML Acronym" w:semiHidden="1" w:unhideWhenUsed="1"/>
+    <w:lsdException w:name="HTML Address" w:semiHidden="1" w:unhideWhenUsed="1"/>
+    <w:lsdException w:name="HTML Cite" w:semiHidden="1" w:unhideWhenUsed="1"/>
+    <w:lsdException w:name="HTML Code" w:semiHidden="1" w:unhideWhenUsed="1"/>
+    <w:lsdException w:name="HTML Definition" w:semiHidden="1" w:unhideWhenUsed="1"/>
+    <w:lsdException w:name="HTML Keyboard" w:semiHidden="1" w:unhideWhenUsed="1"/>
+    <w:lsdException w:name="HTML Preformatted" w:semiHidden="1" w:unhideWhenUsed="1"/>
+    <w:lsdException w:name="HTML Sample" w:semiHidden="1" w:unhideWhenUsed="1"/>
+    <w:lsdException w:name="HTML Typewriter" w:semiHidden="1" w:unhideWhenUsed="1"/>
+    <w:lsdException w:name="HTML Variable" w:semiHidden="1" w:unhideWhenUsed="1"/>
+    <w:lsdException w:name="Normal Table" w:semiHidden="1" w:unhideWhenUsed="1"/>
+    <w:lsdException w:name="annotation subject" w:semiHidden="1" w:unhideWhenUsed="1"/>
+    <w:lsdException w:name="No List" w:semiHidden="1" w:unhideWhenUsed="1"/>
+    <w:lsdException w:name="Outline List 1" w:semiHidden="1" w:unhideWhenUsed="1"/>
+    <w:lsdException w:name="Outline List 2" w:semiHidden="1" w:unhideWhenUsed="1"/>
+    <w:lsdException w:name="Outline List 3" w:semiHidden="1" w:unhideWhenUsed="1"/>
+    <w:lsdException w:name="Table Simple 1" w:semiHidden="1" w:unhideWhenUsed="1"/>
+    <w:lsdException w:name="Table Simple 2" w:semiHidden="1" w:unhideWhenUsed="1"/>
+    <w:lsdException w:name="Table Simple 3" w:semiHidden="1" w:unhideWhenUsed="1"/>
+    <w:lsdException w:name="Table Classic 1" w:semiHidden="1" w:unhideWhenUsed="1"/>
+    <w:lsdException w:name="Table Classic 2" w:semiHidden="1" w:unhideWhenUsed="1"/>
+    <w:lsdException w:name="Table Classic 3" w:semiHidden="1" w:unhideWhenUsed="1"/>
+    <w:lsdException w:name="Table Classic 4" w:semiHidden="1" w:unhideWhenUsed="1"/>
+    <w:lsdException w:name="Table Colorful 1" w:semiHidden="1" w:unhideWhenUsed="1"/>
+    <w:lsdException w:name="Table Colorful 2" w:semiHidden="1" w:unhideWhenUsed="1"/>
+    <w:lsdException w:name="Table Colorful 3" w:semiHidden="1" w:unhideWhenUsed="1"/>
+    <w:lsdException w:name="Table Columns 1" w:semiHidden="1" w:unhideWhenUsed="1"/>
+    <w:lsdException w:name="Table Columns 2" w:semiHidden="1" w:unhideWhenUsed="1"/>
+    <w:lsdException w:name="Table Columns 3" w:semiHidden="1" w:unhideWhenUsed="1"/>
+    <w:lsdException w:name="Table Columns 4" w:semiHidden="1" w:unhideWhenUsed="1"/>
+    <w:lsdException w:name="Table Columns 5" w:semiHidden="1" w:unhideWhenUsed="1"/>
+    <w:lsdException w:name="Table Grid 1" w:semiHidden="1" w:unhideWhenUsed="1"/>
+    <w:lsdException w:name="Table Grid 2" w:semiHidden="1" w:unhideWhenUsed="1"/>
+    <w:lsdException w:name="Table Grid 3" w:semiHidden="1" w:unhideWhenUsed="1"/>
+    <w:lsdException w:name="Table Grid 4" w:semiHidden="1" w:unhideWhenUsed="1"/>
+    <w:lsdException w:name="Table Grid 5" w:semiHidden="1" w:unhideWhenUsed="1"/>
+    <w:lsdException w:name="Table Grid 6" w:semiHidden="1" w:unhideWhenUsed="1"/>
+    <w:lsdException w:name="Table Grid 7" w:semiHidden="1" w:unhideWhenUsed="1"/>
+    <w:lsdException w:name="Table Grid 8" w:semiHidden="1" w:unhideWhenUsed="1"/>
+    <w:lsdException w:name="Table List 1" w:semiHidden="1" w:unhideWhenUsed="1"/>
+    <w:lsdException w:name="Table List 2" w:semiHidden="1" w:unhideWhenUsed="1"/>
+    <w:lsdException w:name="Table List 3" w:semiHidden="1" w:unhideWhenUsed="1"/>
+    <w:lsdException w:name="Table List 4" w:semiHidden="1" w:unhideWhenUsed="1"/>
+    <w:lsdException w:name="Table List 5" w:semiHidden="1" w:unhideWhenUsed="1"/>
+    <w:lsdException w:name="Table List 6" w:semiHidden="1" w:unhideWhenUsed="1"/>
+    <w:lsdException w:name="Table List 7" w:semiHidden="1" w:unhideWhenUsed="1"/>
+    <w:lsdException w:name="Table List 8" w:semiHidden="1" w:unhideWhenUsed="1"/>
+    <w:lsdException w:name="Table 3D effects 1" w:semiHidden="1" w:unhideWhenUsed="1"/>
+    <w:lsdException w:name="Table 3D effects 2" w:semiHidden="1" w:unhideWhenUsed="1"/>
+    <w:lsdException w:name="Table 3D effects 3" w:semiHidden="1" w:unhideWhenUsed="1"/>
+    <w:lsdException w:name="Table Contemporary" w:semiHidden="1" w:unhideWhenUsed="1"/>
+    <w:lsdException w:name="Table Elegant" w:semiHidden="1" w:unhideWhenUsed="1"/>
+    <w:lsdException w:name="Table Professional" w:semiHidden="1" w:unhideWhenUsed="1"/>
+    <w:lsdException w:name="Table Subtle 1" w:semiHidden="1" w:unhideWhenUsed="1"/>
+    <w:lsdException w:name="Table Subtle 2" w:semiHidden="1" w:unhideWhenUsed="1"/>
+    <w:lsdException w:name="Table Web 1" w:semiHidden="1" w:unhideWhenUsed="1"/>
+    <w:lsdException w:name="Table Web 2" w:semiHidden="1" w:unhideWhenUsed="1"/>
+    <w:lsdException w:name="Table Web 3" w:semiHidden="1" w:unhideWhenUsed="1"/>
+    <w:lsdException w:name="Balloon Text" w:semiHidden="1" w:unhideWhenUsed="1"/>
+    <w:lsdException w:name="Table Grid" w:uiPriority="39"/>
+    <w:lsdException w:name="Table Theme" w:semiHidden="1" w:unhideWhenUsed="1"/>
+    <w:lsdException w:name="Placeholder Text" w:semiHidden="1"/>
+    <w:lsdException w:name="No Spacing" w:uiPriority="1" w:qFormat="1"/>
+    <w:lsdException w:name="Light Shading" w:uiPriority="60"/>
+    <w:lsdException w:name="Light List" w:uiPriority="61"/>
+    <w:lsdException w:name="Light Grid" w:uiPriority="62"/>
+    <w:lsdException w:name="Medium Shading 1" w:uiPriority="63"/>
+    <w:lsdException w:name="Medium Shading 2" w:uiPriority="64"/>
+    <w:lsdException w:name="Medium List 1" w:uiPriority="65"/>
+    <w:lsdException w:name="Medium List 2" w:uiPriority="66"/>
+    <w:lsdException w:name="Medium Grid 1" w:uiPriority="67"/>
+    <w:lsdException w:name="Medium Grid 2" w:uiPriority="68"/>
+    <w:lsdException w:name="Medium Grid 3" w:uiPriority="69"/>
+    <w:lsdException w:name="Dark List" w:uiPriority="70"/>
+    <w:lsdException w:name="Colorful Shading" w:uiPriority="71"/>
+    <w:lsdException w:name="Colorful List" w:uiPriority="72"/>
+    <w:lsdException w:name="Colorful Grid" w:uiPriority="73"/>
+    <w:lsdException w:name="Light Shading Accent 1" w:uiPriority="60"/>
+    <w:lsdException w:name="Light List Accent 1" w:uiPriority="61"/>
+    <w:lsdException w:name="Light Grid Accent 1" w:uiPriority="62"/>
+    <w:lsdException w:name="Medium Shading 1 Accent 1" w:uiPriority="63"/>
+    <w:lsdException w:name="Medium Shading 2 Accent 1" w:uiPriority="64"/>
+    <w:lsdException w:name="Medium List 1 Accent 1" w:uiPriority="65"/>
+    <w:lsdException w:name="Revision" w:semiHidden="1"/>
+    <w:lsdException w:name="List Paragraph" w:uiPriority="34" w:qFormat="1"/>
+    <w:lsdException w:name="Quote" w:uiPriority="29" w:qFormat="1"/>
+    <w:lsdException w:name="Intense Quote" w:uiPriority="30" w:qFormat="1"/>
+    <w:lsdException w:name="Medium List 2 Accent 1" w:uiPriority="66"/>
+    <w:lsdException w:name="Medium Grid 1 Accent 1" w:uiPriority="67"/>
+    <w:lsdException w:name="Medium Grid 2 Accent 1" w:uiPriority="68"/>
+    <w:lsdException w:name="Medium Grid 3 Accent 1" w:uiPriority="69"/>
+    <w:lsdException w:name="Dark List Accent 1" w:uiPriority="70"/>
+    <w:lsdException w:name="Colorful Shading Accent 1" w:uiPriority="71"/>
+    <w:lsdException w:name="Colorful List Accent 1" w:uiPriority="72"/>
+    <w:lsdException w:name="Colorful Grid Accent 1" w:uiPriority="73"/>
+    <w:lsdException w:name="Light Shading Accent 2" w:uiPriority="60"/>
+    <w:lsdException w:name="Light List Accent 2" w:uiPriority="61"/>
+    <w:lsdException w:name="Light Grid Accent 2" w:uiPriority="62"/>
+    <w:lsdException w:name="Medium Shading 1 Accent 2" w:uiPriority="63"/>
+    <w:lsdException w:name="Medium Shading 2 Accent 2" w:uiPriority="64"/>
+    <w:lsdException w:name="Medium List 1 Accent 2" w:uiPriority="65"/>
+    <w:lsdException w:name="Medium List 2 Accent 2" w:uiPriority="66"/>
+    <w:lsdException w:name="Medium Grid 1 Accent 2" w:uiPriority="67"/>
+    <w:lsdException w:name="Medium Grid 2 Accent 2" w:uiPriority="68"/>
+    <w:lsdException w:name="Medium Grid 3 Accent 2" w:uiPriority="69"/>
+    <w:lsdException w:name="Dark List Accent 2" w:uiPriority="70"/>
+    <w:lsdException w:name="Colorful Shading Accent 2" w:uiPriority="71"/>
+    <w:lsdException w:name="Colorful List Accent 2" w:uiPriority="72"/>
+    <w:lsdException w:name="Colorful Grid Accent 2" w:uiPriority="73"/>
+    <w:lsdException w:name="Light Shading Accent 3" w:uiPriority="60"/>
+    <w:lsdException w:name="Light List Accent 3" w:uiPriority="61"/>
+    <w:lsdException w:name="Light Grid Accent 3" w:uiPriority="62"/>
+    <w:lsdException w:name="Medium Shading 1 Accent 3" w:uiPriority="63"/>
+    <w:lsdException w:name="Medium Shading 2 Accent 3" w:uiPriority="64"/>
+    <w:lsdException w:name="Medium List 1 Accent 3" w:uiPriority="65"/>
+    <w:lsdException w:name="Medium List 2 Accent 3" w:uiPriority="66"/>
+    <w:lsdException w:name="Medium Grid 1 Accent 3" w:uiPriority="67"/>
+    <w:lsdException w:name="Medium Grid 2 Accent 3" w:uiPriority="68"/>
+    <w:lsdException w:name="Medium Grid 3 Accent 3" w:uiPriority="69"/>
+    <w:lsdException w:name="Dark List Accent 3" w:uiPriority="70"/>
+    <w:lsdException w:name="Colorful Shading Accent 3" w:uiPriority="71"/>
+    <w:lsdException w:name="Colorful List Accent 3" w:uiPriority="72"/>
+    <w:lsdException w:name="Colorful Grid Accent 3" w:uiPriority="73"/>
+    <w:lsdException w:name="Light Shading Accent 4" w:uiPriority="60"/>
+    <w:lsdException w:name="Light List Accent 4" w:uiPriority="61"/>
+    <w:lsdException w:name="Light Grid Accent 4" w:uiPriority="62"/>
+    <w:lsdException w:name="Medium Shading 1 Accent 4" w:uiPriority="63"/>
+    <w:lsdException w:name="Medium Shading 2 Accent 4" w:uiPriority="64"/>
+    <w:lsdException w:name="Medium List 1 Accent 4" w:uiPriority="65"/>
+    <w:lsdException w:name="Medium List 2 Accent 4" w:uiPriority="66"/>
+    <w:lsdException w:name="Medium Grid 1 Accent 4" w:uiPriority="67"/>
+    <w:lsdException w:name="Medium Grid 2 Accent 4" w:uiPriority="68"/>
+    <w:lsdException w:name="Medium Grid 3 Accent 4" w:uiPriority="69"/>
+    <w:lsdException w:name="Dark List Accent 4" w:uiPriority="70"/>
+    <w:lsdException w:name="Colorful Shading Accent 4" w:uiPriority="71"/>
+    <w:lsdException w:name="Colorful List Accent 4" w:uiPriority="72"/>
+    <w:lsdException w:name="Colorful Grid Accent 4" w:uiPriority="73"/>
+    <w:lsdException w:name="Light Shading Accent 5" w:uiPriority="60"/>
+    <w:lsdException w:name="Light List Accent 5" w:uiPriority="61"/>
+    <w:lsdException w:name="Light Grid Accent 5" w:uiPriority="62"/>
+    <w:lsdException w:name="Medium Shading 1 Accent 5" w:uiPriority="63"/>
+    <w:lsdException w:name="Medium Shading 2 Accent 5" w:uiPriority="64"/>
+    <w:lsdException w:name="Medium List 1 Accent 5" w:uiPriority="65"/>
+    <w:lsdException w:name="Medium List 2 Accent 5" w:uiPriority="66"/>
+    <w:lsdException w:name="Medium Grid 1 Accent 5" w:uiPriority="67"/>
+    <w:lsdException w:name="Medium Grid 2 Accent 5" w:uiPriority="68"/>
+    <w:lsdException w:name="Medium Grid 3 Accent 5" w:uiPriority="69"/>
+    <w:lsdException w:name="Dark List Accent 5" w:uiPriority="70"/>
+    <w:lsdException w:name="Colorful Shading Accent 5" w:uiPriority="71"/>
+    <w:lsdException w:name="Colorful List Accent 5" w:uiPriority="72"/>
+    <w:lsdException w:name="Colorful Grid Accent 5" w:uiPriority="73"/>
+    <w:lsdException w:name="Light Shading Accent 6" w:uiPriority="60"/>
+    <w:lsdException w:name="Light List Accent 6" w:uiPriority="61"/>
+    <w:lsdException w:name="Light Grid Accent 6" w:uiPriority="62"/>
+    <w:lsdException w:name="Medium Shading 1 Accent 6" w:uiPriority="63"/>
+    <w:lsdException w:name="Medium Shading 2 Accent 6" w:uiPriority="64"/>
+    <w:lsdException w:name="Medium List 1 Accent 6" w:uiPriority="65"/>
+    <w:lsdException w:name="Medium List 2 Accent 6" w:uiPriority="66"/>
+    <w:lsdException w:name="Medium Grid 1 Accent 6" w:uiPriority="67"/>
+    <w:lsdException w:name="Medium Grid 2 Accent 6" w:uiPriority="68"/>
+    <w:lsdException w:name="Medium Grid 3 Accent 6" w:uiPriority="69"/>
+    <w:lsdException w:name="Dark List Accent 6" w:uiPriority="70"/>
+    <w:lsdException w:name="Colorful Shading Accent 6" w:uiPriority="71"/>
+    <w:lsdException w:name="Colorful List Accent 6" w:uiPriority="72"/>
+    <w:lsdException w:name="Colorful Grid Accent 6" w:uiPriority="73"/>
+    <w:lsdException w:name="Subtle Emphasis" w:uiPriority="19" w:qFormat="1"/>
+    <w:lsdException w:name="Intense Emphasis" w:uiPriority="21" w:qFormat="1"/>
+    <w:lsdException w:name="Subtle Reference" w:uiPriority="31" w:qFormat="1"/>
+    <w:lsdException w:name="Intense Reference" w:uiPriority="32" w:qFormat="1"/>
+    <w:lsdException w:name="Book Title" w:uiPriority="33" w:qFormat="1"/>
+    <w:lsdException w:name="Bibliography" w:semiHidden="1" w:uiPriority="37" w:unhideWhenUsed="1"/>
+    <w:lsdException w:name="TOC Heading" w:semiHidden="1" w:uiPriority="39" w:unhideWhenUsed="1" w:qFormat="1"/>
+    <w:lsdException w:name="Plain Table 1" w:uiPriority="41"/>
+    <w:lsdException w:name="Plain Table 2" w:uiPriority="42"/>
+    <w:lsdException w:name="Plain Table 3" w:uiPriority="43"/>
+    <w:lsdException w:name="Plain Table 4" w:uiPriority="44"/>
+    <w:lsdException w:name="Plain Table 5" w:uiPriority="45"/>
+    <w:lsdException w:name="Grid Table Light" w:uiPriority="40"/>
+    <w:lsdException w:name="Grid Table 1 Light" w:uiPriority="46"/>
+    <w:lsdException w:name="Grid Table 2" w:uiPriority="47"/>
+    <w:lsdException w:name="Grid Table 3" w:uiPriority="48"/>
+    <w:lsdException w:name="Grid Table 4" w:uiPriority="49"/>
+    <w:lsdException w:name="Grid Table 5 Dark" w:uiPriority="50"/>
+    <w:lsdException w:name="Grid Table 6 Colorful" w:uiPriority="51"/>
+    <w:lsdException w:name="Grid Table 7 Colorful" w:uiPriority="52"/>
+    <w:lsdException w:name="Grid Table 1 Light Accent 1" w:uiPriority="46"/>
+    <w:lsdException w:name="Grid Table 2 Accent 1" w:uiPriority="47"/>
+    <w:lsdException w:name="Grid Table 3 Accent 1" w:uiPriority="48"/>
+    <w:lsdException w:name="Grid Table 4 Accent 1" w:uiPriority="49"/>
+    <w:lsdException w:name="Grid Table 5 Dark Accent 1" w:uiPriority="50"/>
+    <w:lsdException w:name="Grid Table 6 Colorful Accent 1" w:uiPriority="51"/>
+    <w:lsdException w:name="Grid Table 7 Colorful Accent 1" w:uiPriority="52"/>
+    <w:lsdException w:name="Grid Table 1 Light Accent 2" w:uiPriority="46"/>
+    <w:lsdException w:name="Grid Table 2 Accent 2" w:uiPriority="47"/>
+    <w:lsdException w:name="Grid Table 3 Accent 2" w:uiPriority="48"/>
+    <w:lsdException w:name="Grid Table 4 Accent 2" w:uiPriority="49"/>
+    <w:lsdException w:name="Grid Table 5 Dark Accent 2" w:uiPriority="50"/>
+    <w:lsdException w:name="Grid Table 6 Colorful Accent 2" w:uiPriority="51"/>
+    <w:lsdException w:name="Grid Table 7 Colorful Accent 2" w:uiPriority="52"/>
+    <w:lsdException w:name="Grid Table 1 Light Accent 3" w:uiPriority="46"/>
+    <w:lsdException w:name="Grid Table 2 Accent 3" w:uiPriority="47"/>
+    <w:lsdException w:name="Grid Table 3 Accent 3" w:uiPriority="48"/>
+    <w:lsdException w:name="Grid Table 4 Accent 3" w:uiPriority="49"/>
+    <w:lsdException w:name="Grid Table 5 Dark Accent 3" w:uiPriority="50"/>
+    <w:lsdException w:name="Grid Table 6 Colorful Accent 3" w:uiPriority="51"/>
+    <w:lsdException w:name="Grid Table 7 Colorful Accent 3" w:uiPriority="52"/>
+    <w:lsdException w:name="Grid Table 1 Light Accent 4" w:uiPriority="46"/>
+    <w:lsdException w:name="Grid Table 2 Accent 4" w:uiPriority="47"/>
+    <w:lsdException w:name="Grid Table 3 Accent 4" w:uiPriority="48"/>
+    <w:lsdException w:name="Grid Table 4 Accent 4" w:uiPriority="49"/>
+    <w:lsdException w:name="Grid Table 5 Dark Accent 4" w:uiPriority="50"/>
+    <w:lsdException w:name="Grid Table 6 Colorful Accent 4" w:uiPriority="51"/>
+    <w:lsdException w:name="Grid Table 7 Colorful Accent 4" w:uiPriority="52"/>
+    <w:lsdException w:name="Grid Table 1 Light Accent 5" w:uiPriority="46"/>
+    <w:lsdException w:name="Grid Table 2 Accent 5" w:uiPriority="47"/>
+    <w:lsdException w:name="Grid Table 3 Accent 5" w:uiPriority="48"/>
+    <w:lsdException w:name="Grid Table 4 Accent 5" w:uiPriority="49"/>
+    <w:lsdException w:name="Grid Table 5 Dark Accent 5" w:uiPriority="50"/>
+    <w:lsdException w:name="Grid Table 6 Colorful Accent 5" w:uiPriority="51"/>
+    <w:lsdException w:name="Grid Table 7 Colorful Accent 5" w:uiPriority="52"/>
+    <w:lsdException w:name="Grid Table 1 Light Accent 6" w:uiPriority="46"/>
+    <w:lsdException w:name="Grid Table 2 Accent 6" w:uiPriority="47"/>
+    <w:lsdException w:name="Grid Table 3 Accent 6" w:uiPriority="48"/>
+    <w:lsdException w:name="Grid Table 4 Accent 6" w:uiPriority="49"/>
+    <w:lsdException w:name="Grid Table 5 Dark Accent 6" w:uiPriority="50"/>
+    <w:lsdException w:name="Grid Table 6 Colorful Accent 6" w:uiPriority="51"/>
+    <w:lsdException w:name="Grid Table 7 Colorful Accent 6" w:uiPriority="52"/>
+    <w:lsdException w:name="List Table 1 Light" w:uiPriority="46"/>
+    <w:lsdException w:name="List Table 2" w:uiPriority="47"/>
+    <w:lsdException w:name="List Table 3" w:uiPriority="48"/>
+    <w:lsdException w:name="List Table 4" w:uiPriority="49"/>
+    <w:lsdException w:name="List Table 5 Dark" w:uiPriority="50"/>
+    <w:lsdException w:name="List Table 6 Colorful" w:uiPriority="51"/>
+    <w:lsdException w:name="List Table 7 Colorful" w:uiPriority="52"/>
+    <w:lsdException w:name="List Table 1 Light Accent 1" w:uiPriority="46"/>
+    <w:lsdException w:name="List Table 2 Accent 1" w:uiPriority="47"/>
+    <w:lsdException w:name="List Table 3 Accent 1" w:uiPriority="48"/>
+    <w:lsdException w:name="List Table 4 Accent 1" w:uiPriority="49"/>
+    <w:lsdException w:name="List Table 5 Dark Accent 1" w:uiPriority="50"/>
+    <w:lsdException w:name="List Table 6 Colorful Accent 1" w:uiPriority="51"/>
+    <w:lsdException w:name="List Table 7 Colorful Accent 1" w:uiPriority="52"/>
+    <w:lsdException w:name="List Table 1 Light Accent 2" w:uiPriority="46"/>
+    <w:lsdException w:name="List Table 2 Accent 2" w:uiPriority="47"/>
+    <w:lsdException w:name="List Table 3 Accent 2" w:uiPriority="48"/>
+    <w:lsdException w:name="List Table 4 Accent 2" w:uiPriority="49"/>
+    <w:lsdException w:name="List Table 5 Dark Accent 2" w:uiPriority="50"/>
+    <w:lsdException w:name="List Table 6 Colorful Accent 2" w:uiPriority="51"/>
+    <w:lsdException w:name="List Table 7 Colorful Accent 2" w:uiPriority="52"/>
+    <w:lsdException w:name="List Table 1 Light Accent 3" w:uiPriority="46"/>
+    <w:lsdException w:name="List Table 2 Accent 3" w:uiPriority="47"/>
+    <w:lsdException w:name="List Table 3 Accent 3" w:uiPriority="48"/>
+    <w:lsdException w:name="List Table 4 Accent 3" w:uiPriority="49"/>
+    <w:lsdException w:name="List Table 5 Dark Accent 3" w:uiPriority="50"/>
+    <w:lsdException w:name="List Table 6 Colorful Accent 3" w:uiPriority="51"/>
+    <w:lsdException w:name="List Table 7 Colorful Accent 3" w:uiPriority="52"/>
+    <w:lsdException w:name="List Table 1 Light Accent 4" w:uiPriority="46"/>
+    <w:lsdException w:name="List Table 2 Accent 4" w:uiPriority="47"/>
+    <w:lsdException w:name="List Table 3 Accent 4" w:uiPriority="48"/>
+    <w:lsdException w:name="List Table 4 Accent 4" w:uiPriority="49"/>
+    <w:lsdException w:name="List Table 5 Dark Accent 4" w:uiPriority="50"/>
+    <w:lsdException w:name="List Table 6 Colorful Accent 4" w:uiPriority="51"/>
+    <w:lsdException w:name="List Table 7 Colorful Accent 4" w:uiPriority="52"/>
+    <w:lsdException w:name="List Table 1 Light Accent 5" w:uiPriority="46"/>
+    <w:lsdException w:name="List Table 2 Accent 5" w:uiPriority="47"/>
+    <w:lsdException w:name="List Table 3 Accent 5" w:uiPriority="48"/>
+    <w:lsdException w:name="List Table 4 Accent 5" w:uiPriority="49"/>
+    <w:lsdException w:name="List Table 5 Dark Accent 5" w:uiPriority="50"/>
+    <w:lsdException w:name="List Table 6 Colorful Accent 5" w:uiPriority="51"/>
+    <w:lsdException w:name="List Table 7 Colorful Accent 5" w:uiPriority="52"/>
+    <w:lsdException w:name="List Table 1 Light Accent 6" w:uiPriority="46"/>
+    <w:lsdException w:name="List Table 2 Accent 6" w:uiPriority="47"/>
+    <w:lsdException w:name="List Table 3 Accent 6" w:uiPriority="48"/>
+    <w:lsdException w:name="List Table 4 Accent 6" w:uiPriority="49"/>
+    <w:lsdException w:name="List Table 5 Dark Accent 6" w:uiPriority="50"/>
+    <w:lsdException w:name="List Table 6 Colorful Accent 6" w:uiPriority="51"/>
+    <w:lsdException w:name="List Table 7 Colorful Accent 6" w:uiPriority="52"/>
+    <w:lsdException w:name="Mention" w:semiHidden="1" w:unhideWhenUsed="1"/>
+    <w:lsdException w:name="Smart Hyperlink" w:semiHidden="1" w:unhideWhenUsed="1"/>
+    <w:lsdException w:name="Hashtag" w:semiHidden="1" w:unhideWhenUsed="1"/>
+    <w:lsdException w:name="Unresolved Mention" w:semiHidden="1" w:unhideWhenUsed="1"/>
+    <w:lsdException w:name="Smart Link" w:semiHidden="1" w:unhideWhenUsed="1"/>
+  </w:latentStyles>
   <w:style w:type="paragraph" w:default="1" w:styleId="Normal">
     <w:name w:val="Normal"/>
-    <w:next w:val="Normal"/>
-    <w:pPr/>
+    <w:qFormat/>
     <w:rPr>
       <w:sz w:val="24"/>
       <w:szCs w:val="24"/>
-      <w:lang w:val="en-US" w:eastAsia="en-US" w:bidi="ar-SA"/>
+      <w:lang w:val="en-US"/>
     </w:rPr>
   </w:style>
-  <w:style w:type="character" w:default="1" w:styleId="Default Paragraph Font">
+  <w:style w:type="character" w:default="1" w:styleId="DefaultParagraphFont">
     <w:name w:val="Default Paragraph Font"/>
-    <w:next w:val="Default Paragraph Font"/>
+    <w:uiPriority w:val="1"/>
+    <w:semiHidden/>
+    <w:unhideWhenUsed/>
+  </w:style>
+  <w:style w:type="table" w:default="1" w:styleId="TableNormal">
+    <w:name w:val="Normal Table"/>
+    <w:uiPriority w:val="99"/>
+    <w:semiHidden/>
+    <w:unhideWhenUsed/>
+    <w:tblPr>
+      <w:tblInd w:w="0" w:type="dxa"/>
+      <w:tblCellMar>
+        <w:top w:w="0" w:type="dxa"/>
+        <w:left w:w="108" w:type="dxa"/>
+        <w:bottom w:w="0" w:type="dxa"/>
+        <w:right w:w="108" w:type="dxa"/>
+      </w:tblCellMar>
+    </w:tblPr>
+  </w:style>
+  <w:style w:type="numbering" w:default="1" w:styleId="NoList">
+    <w:name w:val="No List"/>
+    <w:uiPriority w:val="99"/>
+    <w:semiHidden/>
+    <w:unhideWhenUsed/>
   </w:style>
   <w:style w:type="character" w:styleId="Hyperlink">
     <w:name w:val="Hyperlink"/>
@@ -652,85 +1568,42 @@
       <w:u w:val="single"/>
     </w:rPr>
   </w:style>
-  <w:style w:type="table" w:default="1" w:styleId="Table Normal">
-    <w:name w:val="Table Normal"/>
-    <w:next w:val="Table Normal"/>
-    <w:pPr/>
-    <w:tblPr>
-      <w:tblInd w:w="0" w:type="dxa"/>
-    </w:tblPr>
-    <w:trPr/>
-    <w:tcPr/>
-    <w:tblStylePr w:type="firstRow"/>
-    <w:tblStylePr w:type="lastRow"/>
-    <w:tblStylePr w:type="firstCol"/>
-    <w:tblStylePr w:type="lastCol"/>
-    <w:tblStylePr w:type="band1Vert"/>
-    <w:tblStylePr w:type="band2Vert"/>
-    <w:tblStylePr w:type="band1Horz"/>
-    <w:tblStylePr w:type="band2Horz"/>
-    <w:tblStylePr w:type="neCell"/>
-    <w:tblStylePr w:type="nwCell"/>
-    <w:tblStylePr w:type="seCell"/>
-    <w:tblStylePr w:type="swCell"/>
-  </w:style>
-  <w:style w:type="numbering" w:default="1" w:styleId="No List">
-    <w:name w:val="No List"/>
-    <w:next w:val="No List"/>
-    <w:pPr/>
-  </w:style>
-  <w:style w:type="paragraph" w:styleId="Body">
+  <w:style w:type="paragraph" w:customStyle="1" w:styleId="Body">
     <w:name w:val="Body"/>
-    <w:next w:val="Body"/>
-    <w:pPr>
-      <w:keepNext w:val="0"/>
-      <w:keepLines w:val="0"/>
-      <w:pageBreakBefore w:val="0"/>
-      <w:widowControl w:val="1"/>
-      <w:shd w:val="clear" w:color="auto" w:fill="auto"/>
-      <w:suppressAutoHyphens w:val="0"/>
-      <w:bidi w:val="0"/>
-      <w:spacing w:before="0" w:after="0" w:line="240" w:lineRule="auto"/>
-      <w:ind w:left="0" w:right="0" w:firstLine="0"/>
-      <w:jc w:val="left"/>
-      <w:outlineLvl w:val="9"/>
-    </w:pPr>
     <w:rPr>
-      <w:rFonts w:ascii="Helvetica Neue" w:cs="Arial Unicode MS" w:hAnsi="Helvetica Neue" w:eastAsia="Arial Unicode MS"/>
-      <w:b w:val="0"/>
-      <w:bCs w:val="0"/>
-      <w:i w:val="0"/>
-      <w:iCs w:val="0"/>
-      <w:caps w:val="0"/>
-      <w:smallCaps w:val="0"/>
-      <w:strike w:val="0"/>
-      <w:dstrike w:val="0"/>
-      <w:outline w:val="0"/>
+      <w:rFonts w:ascii="Helvetica Neue" w:hAnsi="Helvetica Neue" w:cs="Arial Unicode MS"/>
       <w:color w:val="000000"/>
-      <w:spacing w:val="0"/>
-      <w:kern w:val="0"/>
-      <w:position w:val="0"/>
       <w:sz w:val="22"/>
       <w:szCs w:val="22"/>
-      <w:u w:val="none"/>
-      <w:shd w:val="nil" w:color="auto" w:fill="auto"/>
-      <w:vertAlign w:val="baseline"/>
       <w:lang w:val="en-US"/>
-      <w14:textOutline>
+      <w14:textOutline w14:w="0" w14:cap="flat" w14:cmpd="sng" w14:algn="ctr">
         <w14:noFill/>
+        <w14:prstDash w14:val="solid"/>
+        <w14:bevel/>
       </w14:textOutline>
-      <w14:textFill>
-        <w14:solidFill>
-          <w14:srgbClr w14:val="000000"/>
-        </w14:solidFill>
-      </w14:textFill>
     </w:rPr>
+  </w:style>
+  <w:style w:type="numbering" w:customStyle="1" w:styleId="Numbered">
+    <w:name w:val="Numbered"/>
+    <w:pPr>
+      <w:numPr>
+        <w:numId w:val="1"/>
+      </w:numPr>
+    </w:pPr>
+  </w:style>
+  <w:style w:type="numbering" w:customStyle="1" w:styleId="Dash">
+    <w:name w:val="Dash"/>
+    <w:pPr>
+      <w:numPr>
+        <w:numId w:val="3"/>
+      </w:numPr>
+    </w:pPr>
   </w:style>
 </w:styles>
 </file>
 
 <file path=word/theme/theme1.xml><?xml version="1.0" encoding="utf-8"?>
-<a:theme xmlns:a="http://schemas.openxmlformats.org/drawingml/2006/main" xmlns:r="http://schemas.openxmlformats.org/officeDocument/2006/relationships" name="Blank">
+<a:theme xmlns:a="http://schemas.openxmlformats.org/drawingml/2006/main" name="Blank">
   <a:themeElements>
     <a:clrScheme name="Blank">
       <a:dk1>
@@ -929,7 +1802,7 @@
         <a:effectLst/>
         <a:sp3d/>
       </a:spPr>
-      <a:bodyPr rot="0" spcFirstLastPara="1" vertOverflow="overflow" horzOverflow="overflow" vert="horz" wrap="square" lIns="50800" tIns="50800" rIns="50800" bIns="50800" numCol="1" spcCol="38100" rtlCol="0" anchor="ctr" upright="0">
+      <a:bodyPr rot="0" spcFirstLastPara="1" vertOverflow="overflow" horzOverflow="overflow" vert="horz" wrap="square" lIns="50800" tIns="50800" rIns="50800" bIns="50800" numCol="1" spcCol="38100" rtlCol="0" anchor="ctr">
         <a:spAutoFit/>
       </a:bodyPr>
       <a:lstStyle>
@@ -948,7 +1821,7 @@
           <a:buFontTx/>
           <a:buNone/>
           <a:tabLst/>
-          <a:defRPr b="0" baseline="0" cap="none" i="0" spc="0" strike="noStrike" sz="1200" u="none" kumimoji="0" normalizeH="0">
+          <a:defRPr kumimoji="0" sz="1200" b="0" i="0" u="none" strike="noStrike" cap="none" spc="0" normalizeH="0" baseline="0">
             <a:ln>
               <a:noFill/>
             </a:ln>
@@ -978,7 +1851,7 @@
           <a:buFontTx/>
           <a:buNone/>
           <a:tabLst/>
-          <a:defRPr b="0" baseline="0" cap="none" i="0" spc="0" strike="noStrike" sz="1800" u="none" kumimoji="0" normalizeH="0">
+          <a:defRPr kumimoji="0" sz="1800" b="0" i="0" u="none" strike="noStrike" cap="none" spc="0" normalizeH="0" baseline="0">
             <a:ln>
               <a:noFill/>
             </a:ln>
@@ -1004,7 +1877,7 @@
           <a:buFontTx/>
           <a:buNone/>
           <a:tabLst/>
-          <a:defRPr b="0" baseline="0" cap="none" i="0" spc="0" strike="noStrike" sz="1800" u="none" kumimoji="0" normalizeH="0">
+          <a:defRPr kumimoji="0" sz="1800" b="0" i="0" u="none" strike="noStrike" cap="none" spc="0" normalizeH="0" baseline="0">
             <a:ln>
               <a:noFill/>
             </a:ln>
@@ -1030,7 +1903,7 @@
           <a:buFontTx/>
           <a:buNone/>
           <a:tabLst/>
-          <a:defRPr b="0" baseline="0" cap="none" i="0" spc="0" strike="noStrike" sz="1800" u="none" kumimoji="0" normalizeH="0">
+          <a:defRPr kumimoji="0" sz="1800" b="0" i="0" u="none" strike="noStrike" cap="none" spc="0" normalizeH="0" baseline="0">
             <a:ln>
               <a:noFill/>
             </a:ln>
@@ -1056,7 +1929,7 @@
           <a:buFontTx/>
           <a:buNone/>
           <a:tabLst/>
-          <a:defRPr b="0" baseline="0" cap="none" i="0" spc="0" strike="noStrike" sz="1800" u="none" kumimoji="0" normalizeH="0">
+          <a:defRPr kumimoji="0" sz="1800" b="0" i="0" u="none" strike="noStrike" cap="none" spc="0" normalizeH="0" baseline="0">
             <a:ln>
               <a:noFill/>
             </a:ln>
@@ -1082,7 +1955,7 @@
           <a:buFontTx/>
           <a:buNone/>
           <a:tabLst/>
-          <a:defRPr b="0" baseline="0" cap="none" i="0" spc="0" strike="noStrike" sz="1800" u="none" kumimoji="0" normalizeH="0">
+          <a:defRPr kumimoji="0" sz="1800" b="0" i="0" u="none" strike="noStrike" cap="none" spc="0" normalizeH="0" baseline="0">
             <a:ln>
               <a:noFill/>
             </a:ln>
@@ -1108,7 +1981,7 @@
           <a:buFontTx/>
           <a:buNone/>
           <a:tabLst/>
-          <a:defRPr b="0" baseline="0" cap="none" i="0" spc="0" strike="noStrike" sz="1800" u="none" kumimoji="0" normalizeH="0">
+          <a:defRPr kumimoji="0" sz="1800" b="0" i="0" u="none" strike="noStrike" cap="none" spc="0" normalizeH="0" baseline="0">
             <a:ln>
               <a:noFill/>
             </a:ln>
@@ -1134,7 +2007,7 @@
           <a:buFontTx/>
           <a:buNone/>
           <a:tabLst/>
-          <a:defRPr b="0" baseline="0" cap="none" i="0" spc="0" strike="noStrike" sz="1800" u="none" kumimoji="0" normalizeH="0">
+          <a:defRPr kumimoji="0" sz="1800" b="0" i="0" u="none" strike="noStrike" cap="none" spc="0" normalizeH="0" baseline="0">
             <a:ln>
               <a:noFill/>
             </a:ln>
@@ -1160,7 +2033,7 @@
           <a:buFontTx/>
           <a:buNone/>
           <a:tabLst/>
-          <a:defRPr b="0" baseline="0" cap="none" i="0" spc="0" strike="noStrike" sz="1800" u="none" kumimoji="0" normalizeH="0">
+          <a:defRPr kumimoji="0" sz="1800" b="0" i="0" u="none" strike="noStrike" cap="none" spc="0" normalizeH="0" baseline="0">
             <a:ln>
               <a:noFill/>
             </a:ln>
@@ -1186,7 +2059,7 @@
           <a:buFontTx/>
           <a:buNone/>
           <a:tabLst/>
-          <a:defRPr b="0" baseline="0" cap="none" i="0" spc="0" strike="noStrike" sz="1800" u="none" kumimoji="0" normalizeH="0">
+          <a:defRPr kumimoji="0" sz="1800" b="0" i="0" u="none" strike="noStrike" cap="none" spc="0" normalizeH="0" baseline="0">
             <a:ln>
               <a:noFill/>
             </a:ln>
@@ -1199,9 +2072,15 @@
         </a:lvl9pPr>
       </a:lstStyle>
       <a:style>
-        <a:lnRef idx="0"/>
-        <a:fillRef idx="0"/>
-        <a:effectRef idx="0"/>
+        <a:lnRef idx="0">
+          <a:scrgbClr r="0" g="0" b="0"/>
+        </a:lnRef>
+        <a:fillRef idx="0">
+          <a:scrgbClr r="0" g="0" b="0"/>
+        </a:fillRef>
+        <a:effectRef idx="0">
+          <a:scrgbClr r="0" g="0" b="0"/>
+        </a:effectRef>
         <a:fontRef idx="none"/>
       </a:style>
     </a:spDef>
@@ -1218,7 +2097,7 @@
         <a:effectLst/>
         <a:sp3d/>
       </a:spPr>
-      <a:bodyPr rot="0" spcFirstLastPara="1" vertOverflow="overflow" horzOverflow="overflow" vert="horz" wrap="square" lIns="91439" tIns="45719" rIns="91439" bIns="45719" numCol="1" spcCol="38100" rtlCol="0" anchor="t" upright="0">
+      <a:bodyPr rot="0" spcFirstLastPara="1" vertOverflow="overflow" horzOverflow="overflow" vert="horz" wrap="square" lIns="91439" tIns="45719" rIns="91439" bIns="45719" numCol="1" spcCol="38100" rtlCol="0" anchor="t">
         <a:noAutofit/>
       </a:bodyPr>
       <a:lstStyle>
@@ -1237,7 +2116,7 @@
           <a:buFontTx/>
           <a:buNone/>
           <a:tabLst/>
-          <a:defRPr b="0" baseline="0" cap="none" i="0" spc="0" strike="noStrike" sz="1800" u="none" kumimoji="0" normalizeH="0">
+          <a:defRPr kumimoji="0" sz="1800" b="0" i="0" u="none" strike="noStrike" cap="none" spc="0" normalizeH="0" baseline="0">
             <a:ln>
               <a:noFill/>
             </a:ln>
@@ -1263,7 +2142,7 @@
           <a:buFontTx/>
           <a:buNone/>
           <a:tabLst/>
-          <a:defRPr b="0" baseline="0" cap="none" i="0" spc="0" strike="noStrike" sz="1800" u="none" kumimoji="0" normalizeH="0">
+          <a:defRPr kumimoji="0" sz="1800" b="0" i="0" u="none" strike="noStrike" cap="none" spc="0" normalizeH="0" baseline="0">
             <a:ln>
               <a:noFill/>
             </a:ln>
@@ -1289,7 +2168,7 @@
           <a:buFontTx/>
           <a:buNone/>
           <a:tabLst/>
-          <a:defRPr b="0" baseline="0" cap="none" i="0" spc="0" strike="noStrike" sz="1800" u="none" kumimoji="0" normalizeH="0">
+          <a:defRPr kumimoji="0" sz="1800" b="0" i="0" u="none" strike="noStrike" cap="none" spc="0" normalizeH="0" baseline="0">
             <a:ln>
               <a:noFill/>
             </a:ln>
@@ -1315,7 +2194,7 @@
           <a:buFontTx/>
           <a:buNone/>
           <a:tabLst/>
-          <a:defRPr b="0" baseline="0" cap="none" i="0" spc="0" strike="noStrike" sz="1800" u="none" kumimoji="0" normalizeH="0">
+          <a:defRPr kumimoji="0" sz="1800" b="0" i="0" u="none" strike="noStrike" cap="none" spc="0" normalizeH="0" baseline="0">
             <a:ln>
               <a:noFill/>
             </a:ln>
@@ -1341,7 +2220,7 @@
           <a:buFontTx/>
           <a:buNone/>
           <a:tabLst/>
-          <a:defRPr b="0" baseline="0" cap="none" i="0" spc="0" strike="noStrike" sz="1800" u="none" kumimoji="0" normalizeH="0">
+          <a:defRPr kumimoji="0" sz="1800" b="0" i="0" u="none" strike="noStrike" cap="none" spc="0" normalizeH="0" baseline="0">
             <a:ln>
               <a:noFill/>
             </a:ln>
@@ -1367,7 +2246,7 @@
           <a:buFontTx/>
           <a:buNone/>
           <a:tabLst/>
-          <a:defRPr b="0" baseline="0" cap="none" i="0" spc="0" strike="noStrike" sz="1800" u="none" kumimoji="0" normalizeH="0">
+          <a:defRPr kumimoji="0" sz="1800" b="0" i="0" u="none" strike="noStrike" cap="none" spc="0" normalizeH="0" baseline="0">
             <a:ln>
               <a:noFill/>
             </a:ln>
@@ -1393,7 +2272,7 @@
           <a:buFontTx/>
           <a:buNone/>
           <a:tabLst/>
-          <a:defRPr b="0" baseline="0" cap="none" i="0" spc="0" strike="noStrike" sz="1800" u="none" kumimoji="0" normalizeH="0">
+          <a:defRPr kumimoji="0" sz="1800" b="0" i="0" u="none" strike="noStrike" cap="none" spc="0" normalizeH="0" baseline="0">
             <a:ln>
               <a:noFill/>
             </a:ln>
@@ -1419,7 +2298,7 @@
           <a:buFontTx/>
           <a:buNone/>
           <a:tabLst/>
-          <a:defRPr b="0" baseline="0" cap="none" i="0" spc="0" strike="noStrike" sz="1800" u="none" kumimoji="0" normalizeH="0">
+          <a:defRPr kumimoji="0" sz="1800" b="0" i="0" u="none" strike="noStrike" cap="none" spc="0" normalizeH="0" baseline="0">
             <a:ln>
               <a:noFill/>
             </a:ln>
@@ -1445,7 +2324,7 @@
           <a:buFontTx/>
           <a:buNone/>
           <a:tabLst/>
-          <a:defRPr b="0" baseline="0" cap="none" i="0" spc="0" strike="noStrike" sz="1800" u="none" kumimoji="0" normalizeH="0">
+          <a:defRPr kumimoji="0" sz="1800" b="0" i="0" u="none" strike="noStrike" cap="none" spc="0" normalizeH="0" baseline="0">
             <a:ln>
               <a:noFill/>
             </a:ln>
@@ -1471,7 +2350,7 @@
           <a:buFontTx/>
           <a:buNone/>
           <a:tabLst/>
-          <a:defRPr b="0" baseline="0" cap="none" i="0" spc="0" strike="noStrike" sz="1800" u="none" kumimoji="0" normalizeH="0">
+          <a:defRPr kumimoji="0" sz="1800" b="0" i="0" u="none" strike="noStrike" cap="none" spc="0" normalizeH="0" baseline="0">
             <a:ln>
               <a:noFill/>
             </a:ln>
@@ -1484,9 +2363,15 @@
         </a:lvl9pPr>
       </a:lstStyle>
       <a:style>
-        <a:lnRef idx="0"/>
-        <a:fillRef idx="0"/>
-        <a:effectRef idx="0"/>
+        <a:lnRef idx="0">
+          <a:scrgbClr r="0" g="0" b="0"/>
+        </a:lnRef>
+        <a:fillRef idx="0">
+          <a:scrgbClr r="0" g="0" b="0"/>
+        </a:fillRef>
+        <a:effectRef idx="0">
+          <a:scrgbClr r="0" g="0" b="0"/>
+        </a:effectRef>
         <a:fontRef idx="none"/>
       </a:style>
     </a:lnDef>
@@ -1500,7 +2385,7 @@
         <a:effectLst/>
         <a:sp3d/>
       </a:spPr>
-      <a:bodyPr rot="0" spcFirstLastPara="1" vertOverflow="overflow" horzOverflow="overflow" vert="horz" wrap="square" lIns="50800" tIns="50800" rIns="50800" bIns="50800" numCol="1" spcCol="38100" rtlCol="0" anchor="t" upright="0">
+      <a:bodyPr rot="0" spcFirstLastPara="1" vertOverflow="overflow" horzOverflow="overflow" vert="horz" wrap="square" lIns="50800" tIns="50800" rIns="50800" bIns="50800" numCol="1" spcCol="38100" rtlCol="0" anchor="t">
         <a:spAutoFit/>
       </a:bodyPr>
       <a:lstStyle>
@@ -1519,7 +2404,7 @@
           <a:buFontTx/>
           <a:buNone/>
           <a:tabLst/>
-          <a:defRPr b="0" baseline="0" cap="none" i="0" spc="0" strike="noStrike" sz="1100" u="none" kumimoji="0" normalizeH="0">
+          <a:defRPr kumimoji="0" sz="1100" b="0" i="0" u="none" strike="noStrike" cap="none" spc="0" normalizeH="0" baseline="0">
             <a:ln>
               <a:noFill/>
             </a:ln>
@@ -1549,7 +2434,7 @@
           <a:buFontTx/>
           <a:buNone/>
           <a:tabLst/>
-          <a:defRPr b="0" baseline="0" cap="none" i="0" spc="0" strike="noStrike" sz="1800" u="none" kumimoji="0" normalizeH="0">
+          <a:defRPr kumimoji="0" sz="1800" b="0" i="0" u="none" strike="noStrike" cap="none" spc="0" normalizeH="0" baseline="0">
             <a:ln>
               <a:noFill/>
             </a:ln>
@@ -1575,7 +2460,7 @@
           <a:buFontTx/>
           <a:buNone/>
           <a:tabLst/>
-          <a:defRPr b="0" baseline="0" cap="none" i="0" spc="0" strike="noStrike" sz="1800" u="none" kumimoji="0" normalizeH="0">
+          <a:defRPr kumimoji="0" sz="1800" b="0" i="0" u="none" strike="noStrike" cap="none" spc="0" normalizeH="0" baseline="0">
             <a:ln>
               <a:noFill/>
             </a:ln>
@@ -1601,7 +2486,7 @@
           <a:buFontTx/>
           <a:buNone/>
           <a:tabLst/>
-          <a:defRPr b="0" baseline="0" cap="none" i="0" spc="0" strike="noStrike" sz="1800" u="none" kumimoji="0" normalizeH="0">
+          <a:defRPr kumimoji="0" sz="1800" b="0" i="0" u="none" strike="noStrike" cap="none" spc="0" normalizeH="0" baseline="0">
             <a:ln>
               <a:noFill/>
             </a:ln>
@@ -1627,7 +2512,7 @@
           <a:buFontTx/>
           <a:buNone/>
           <a:tabLst/>
-          <a:defRPr b="0" baseline="0" cap="none" i="0" spc="0" strike="noStrike" sz="1800" u="none" kumimoji="0" normalizeH="0">
+          <a:defRPr kumimoji="0" sz="1800" b="0" i="0" u="none" strike="noStrike" cap="none" spc="0" normalizeH="0" baseline="0">
             <a:ln>
               <a:noFill/>
             </a:ln>
@@ -1653,7 +2538,7 @@
           <a:buFontTx/>
           <a:buNone/>
           <a:tabLst/>
-          <a:defRPr b="0" baseline="0" cap="none" i="0" spc="0" strike="noStrike" sz="1800" u="none" kumimoji="0" normalizeH="0">
+          <a:defRPr kumimoji="0" sz="1800" b="0" i="0" u="none" strike="noStrike" cap="none" spc="0" normalizeH="0" baseline="0">
             <a:ln>
               <a:noFill/>
             </a:ln>
@@ -1679,7 +2564,7 @@
           <a:buFontTx/>
           <a:buNone/>
           <a:tabLst/>
-          <a:defRPr b="0" baseline="0" cap="none" i="0" spc="0" strike="noStrike" sz="1800" u="none" kumimoji="0" normalizeH="0">
+          <a:defRPr kumimoji="0" sz="1800" b="0" i="0" u="none" strike="noStrike" cap="none" spc="0" normalizeH="0" baseline="0">
             <a:ln>
               <a:noFill/>
             </a:ln>
@@ -1705,7 +2590,7 @@
           <a:buFontTx/>
           <a:buNone/>
           <a:tabLst/>
-          <a:defRPr b="0" baseline="0" cap="none" i="0" spc="0" strike="noStrike" sz="1800" u="none" kumimoji="0" normalizeH="0">
+          <a:defRPr kumimoji="0" sz="1800" b="0" i="0" u="none" strike="noStrike" cap="none" spc="0" normalizeH="0" baseline="0">
             <a:ln>
               <a:noFill/>
             </a:ln>
@@ -1731,7 +2616,7 @@
           <a:buFontTx/>
           <a:buNone/>
           <a:tabLst/>
-          <a:defRPr b="0" baseline="0" cap="none" i="0" spc="0" strike="noStrike" sz="1800" u="none" kumimoji="0" normalizeH="0">
+          <a:defRPr kumimoji="0" sz="1800" b="0" i="0" u="none" strike="noStrike" cap="none" spc="0" normalizeH="0" baseline="0">
             <a:ln>
               <a:noFill/>
             </a:ln>
@@ -1757,7 +2642,7 @@
           <a:buFontTx/>
           <a:buNone/>
           <a:tabLst/>
-          <a:defRPr b="0" baseline="0" cap="none" i="0" spc="0" strike="noStrike" sz="1800" u="none" kumimoji="0" normalizeH="0">
+          <a:defRPr kumimoji="0" sz="1800" b="0" i="0" u="none" strike="noStrike" cap="none" spc="0" normalizeH="0" baseline="0">
             <a:ln>
               <a:noFill/>
             </a:ln>
@@ -1770,12 +2655,19 @@
         </a:lvl9pPr>
       </a:lstStyle>
       <a:style>
-        <a:lnRef idx="0"/>
-        <a:fillRef idx="0"/>
-        <a:effectRef idx="0"/>
+        <a:lnRef idx="0">
+          <a:scrgbClr r="0" g="0" b="0"/>
+        </a:lnRef>
+        <a:fillRef idx="0">
+          <a:scrgbClr r="0" g="0" b="0"/>
+        </a:fillRef>
+        <a:effectRef idx="0">
+          <a:scrgbClr r="0" g="0" b="0"/>
+        </a:effectRef>
         <a:fontRef idx="none"/>
       </a:style>
     </a:txDef>
   </a:objectDefaults>
+  <a:extraClrSchemeLst/>
 </a:theme>
 </file>
</xml_diff>

<commit_message>
feat: Add progress #5 'Adobe XD'
</commit_message>
<xml_diff>
--- a/adobe_xd/note.docx
+++ b/adobe_xd/note.docx
@@ -555,9 +555,132 @@
         <w:pStyle w:val="Body"/>
       </w:pPr>
     </w:p>
+    <w:p>
+      <w:pPr>
+        <w:pStyle w:val="Body"/>
+      </w:pPr>
+    </w:p>
+    <w:p>
+      <w:pPr>
+        <w:pStyle w:val="Body"/>
+      </w:pPr>
+    </w:p>
+    <w:p>
+      <w:pPr>
+        <w:pStyle w:val="Body"/>
+      </w:pPr>
+    </w:p>
+    <w:p>
+      <w:pPr>
+        <w:pStyle w:val="Body"/>
+        <w:rPr>
+          <w:b/>
+          <w:bCs/>
+          <w:sz w:val="34"/>
+          <w:szCs w:val="34"/>
+        </w:rPr>
+      </w:pPr>
+      <w:r>
+        <w:rPr>
+          <w:b/>
+          <w:bCs/>
+          <w:sz w:val="34"/>
+          <w:szCs w:val="34"/>
+        </w:rPr>
+        <w:t xml:space="preserve">Wireframing Low Fidelity </w:t>
+      </w:r>
+    </w:p>
+    <w:p>
+      <w:pPr>
+        <w:pStyle w:val="Body"/>
+        <w:rPr>
+          <w:b/>
+          <w:bCs/>
+          <w:sz w:val="34"/>
+          <w:szCs w:val="34"/>
+        </w:rPr>
+      </w:pPr>
+    </w:p>
+    <w:p>
+      <w:pPr>
+        <w:pStyle w:val="Body"/>
+        <w:numPr>
+          <w:ilvl w:val="0"/>
+          <w:numId w:val="4"/>
+        </w:numPr>
+      </w:pPr>
+      <w:r>
+        <w:t>Is done using Pencil and paper (usually)</w:t>
+      </w:r>
+    </w:p>
+    <w:p>
+      <w:pPr>
+        <w:pStyle w:val="Body"/>
+        <w:rPr>
+          <w:b/>
+          <w:bCs/>
+          <w:sz w:val="34"/>
+          <w:szCs w:val="34"/>
+        </w:rPr>
+      </w:pPr>
+    </w:p>
+    <w:p>
+      <w:pPr>
+        <w:pStyle w:val="Body"/>
+        <w:rPr>
+          <w:b/>
+          <w:bCs/>
+          <w:sz w:val="34"/>
+          <w:szCs w:val="34"/>
+        </w:rPr>
+      </w:pPr>
+    </w:p>
+    <w:p>
+      <w:pPr>
+        <w:pStyle w:val="Body"/>
+      </w:pPr>
+      <w:r>
+        <w:lastRenderedPageBreak/>
+        <w:drawing>
+          <wp:inline distT="0" distB="0" distL="0" distR="0" wp14:anchorId="2964737B" wp14:editId="0E982DE7">
+            <wp:extent cx="4758024" cy="3657600"/>
+            <wp:effectExtent l="0" t="0" r="5080" b="0"/>
+            <wp:docPr id="4" name="Picture 4" descr="Text&#10;&#10;Description automatically generated with medium confidence"/>
+            <wp:cNvGraphicFramePr>
+              <a:graphicFrameLocks xmlns:a="http://schemas.openxmlformats.org/drawingml/2006/main" noChangeAspect="1"/>
+            </wp:cNvGraphicFramePr>
+            <a:graphic xmlns:a="http://schemas.openxmlformats.org/drawingml/2006/main">
+              <a:graphicData uri="http://schemas.openxmlformats.org/drawingml/2006/picture">
+                <pic:pic xmlns:pic="http://schemas.openxmlformats.org/drawingml/2006/picture">
+                  <pic:nvPicPr>
+                    <pic:cNvPr id="4" name="Picture 4" descr="Text&#10;&#10;Description automatically generated with medium confidence"/>
+                    <pic:cNvPicPr/>
+                  </pic:nvPicPr>
+                  <pic:blipFill>
+                    <a:blip r:embed="rId10"/>
+                    <a:stretch>
+                      <a:fillRect/>
+                    </a:stretch>
+                  </pic:blipFill>
+                  <pic:spPr>
+                    <a:xfrm>
+                      <a:off x="0" y="0"/>
+                      <a:ext cx="4775936" cy="3671370"/>
+                    </a:xfrm>
+                    <a:prstGeom prst="rect">
+                      <a:avLst/>
+                    </a:prstGeom>
+                  </pic:spPr>
+                </pic:pic>
+              </a:graphicData>
+            </a:graphic>
+          </wp:inline>
+        </w:drawing>
+      </w:r>
+    </w:p>
     <w:sectPr>
-      <w:headerReference w:type="default" r:id="rId10"/>
-      <w:footerReference w:type="default" r:id="rId11"/>
+      <w:headerReference w:type="default" r:id="rId11"/>
+      <w:footerReference w:type="default" r:id="rId12"/>
       <w:pgSz w:w="12240" w:h="15840"/>
       <w:pgMar w:top="1440" w:right="1440" w:bottom="1440" w:left="1440" w:header="720" w:footer="864" w:gutter="0"/>
       <w:cols w:space="720"/>

</xml_diff>

<commit_message>
feat: Add progress #6 'Adobe XD'
</commit_message>
<xml_diff>
--- a/adobe_xd/note.docx
+++ b/adobe_xd/note.docx
@@ -604,6 +604,22 @@
     <w:p>
       <w:pPr>
         <w:pStyle w:val="Body"/>
+        <w:rPr>
+          <w:b/>
+          <w:bCs/>
+        </w:rPr>
+      </w:pPr>
+      <w:r>
+        <w:rPr>
+          <w:b/>
+          <w:bCs/>
+        </w:rPr>
+        <w:t>Wireframing Low Fidelity in Adobe XD</w:t>
+      </w:r>
+    </w:p>
+    <w:p>
+      <w:pPr>
+        <w:pStyle w:val="Body"/>
         <w:numPr>
           <w:ilvl w:val="0"/>
           <w:numId w:val="4"/>
@@ -616,23 +632,18 @@
     <w:p>
       <w:pPr>
         <w:pStyle w:val="Body"/>
-        <w:rPr>
-          <w:b/>
-          <w:bCs/>
-          <w:sz w:val="34"/>
-          <w:szCs w:val="34"/>
-        </w:rPr>
-      </w:pPr>
-    </w:p>
-    <w:p>
-      <w:pPr>
-        <w:pStyle w:val="Body"/>
-        <w:rPr>
-          <w:b/>
-          <w:bCs/>
-          <w:sz w:val="34"/>
-          <w:szCs w:val="34"/>
-        </w:rPr>
+        <w:numPr>
+          <w:ilvl w:val="1"/>
+          <w:numId w:val="4"/>
+        </w:numPr>
+      </w:pPr>
+      <w:r>
+        <w:t>Quick sketch on where everything should go before beginning</w:t>
+      </w:r>
+    </w:p>
+    <w:p>
+      <w:pPr>
+        <w:pStyle w:val="Body"/>
       </w:pPr>
     </w:p>
     <w:p>
@@ -642,7 +653,7 @@
       <w:r>
         <w:lastRenderedPageBreak/>
         <w:drawing>
-          <wp:inline distT="0" distB="0" distL="0" distR="0" wp14:anchorId="2964737B" wp14:editId="0E982DE7">
+          <wp:inline distT="0" distB="0" distL="0" distR="0" wp14:anchorId="387E4D85" wp14:editId="6070BF95">
             <wp:extent cx="4758024" cy="3657600"/>
             <wp:effectExtent l="0" t="0" r="5080" b="0"/>
             <wp:docPr id="4" name="Picture 4" descr="Text&#10;&#10;Description automatically generated with medium confidence"/>
@@ -678,9 +689,316 @@
         </w:drawing>
       </w:r>
     </w:p>
+    <w:p>
+      <w:pPr>
+        <w:pStyle w:val="Body"/>
+        <w:rPr>
+          <w:b/>
+          <w:bCs/>
+          <w:sz w:val="34"/>
+          <w:szCs w:val="34"/>
+        </w:rPr>
+      </w:pPr>
+    </w:p>
+    <w:p>
+      <w:pPr>
+        <w:pStyle w:val="Body"/>
+        <w:rPr>
+          <w:b/>
+          <w:bCs/>
+        </w:rPr>
+      </w:pPr>
+      <w:r>
+        <w:rPr>
+          <w:b/>
+          <w:bCs/>
+        </w:rPr>
+        <w:t>How wide should my website or app be in Adobe XD</w:t>
+      </w:r>
+    </w:p>
+    <w:p>
+      <w:pPr>
+        <w:pStyle w:val="Body"/>
+        <w:numPr>
+          <w:ilvl w:val="0"/>
+          <w:numId w:val="4"/>
+        </w:numPr>
+      </w:pPr>
+      <w:r>
+        <w:t>Create a folder for containing adobe XD prototypes</w:t>
+      </w:r>
+    </w:p>
+    <w:p>
+      <w:pPr>
+        <w:pStyle w:val="Body"/>
+      </w:pPr>
+    </w:p>
+    <w:p>
+      <w:pPr>
+        <w:pStyle w:val="Body"/>
+      </w:pPr>
+    </w:p>
+    <w:p>
+      <w:pPr>
+        <w:pStyle w:val="Body"/>
+        <w:rPr>
+          <w:b/>
+          <w:bCs/>
+          <w:sz w:val="34"/>
+          <w:szCs w:val="34"/>
+        </w:rPr>
+      </w:pPr>
+      <w:r>
+        <w:rPr>
+          <w:b/>
+          <w:bCs/>
+          <w:sz w:val="34"/>
+          <w:szCs w:val="34"/>
+        </w:rPr>
+        <w:drawing>
+          <wp:inline distT="0" distB="0" distL="0" distR="0" wp14:anchorId="48291888" wp14:editId="7F3B61CD">
+            <wp:extent cx="5943600" cy="1676400"/>
+            <wp:effectExtent l="0" t="0" r="0" b="0"/>
+            <wp:docPr id="6" name="Picture 6" descr="Graphical user interface, application&#10;&#10;Description automatically generated"/>
+            <wp:cNvGraphicFramePr>
+              <a:graphicFrameLocks xmlns:a="http://schemas.openxmlformats.org/drawingml/2006/main" noChangeAspect="1"/>
+            </wp:cNvGraphicFramePr>
+            <a:graphic xmlns:a="http://schemas.openxmlformats.org/drawingml/2006/main">
+              <a:graphicData uri="http://schemas.openxmlformats.org/drawingml/2006/picture">
+                <pic:pic xmlns:pic="http://schemas.openxmlformats.org/drawingml/2006/picture">
+                  <pic:nvPicPr>
+                    <pic:cNvPr id="6" name="Picture 6" descr="Graphical user interface, application&#10;&#10;Description automatically generated"/>
+                    <pic:cNvPicPr/>
+                  </pic:nvPicPr>
+                  <pic:blipFill>
+                    <a:blip r:embed="rId11"/>
+                    <a:stretch>
+                      <a:fillRect/>
+                    </a:stretch>
+                  </pic:blipFill>
+                  <pic:spPr>
+                    <a:xfrm>
+                      <a:off x="0" y="0"/>
+                      <a:ext cx="5943600" cy="1676400"/>
+                    </a:xfrm>
+                    <a:prstGeom prst="rect">
+                      <a:avLst/>
+                    </a:prstGeom>
+                  </pic:spPr>
+                </pic:pic>
+              </a:graphicData>
+            </a:graphic>
+          </wp:inline>
+        </w:drawing>
+      </w:r>
+    </w:p>
+    <w:p>
+      <w:pPr>
+        <w:pStyle w:val="Body"/>
+        <w:rPr>
+          <w:b/>
+          <w:bCs/>
+        </w:rPr>
+      </w:pPr>
+    </w:p>
+    <w:p>
+      <w:pPr>
+        <w:pStyle w:val="Body"/>
+        <w:rPr>
+          <w:b/>
+          <w:bCs/>
+        </w:rPr>
+      </w:pPr>
+    </w:p>
+    <w:p>
+      <w:pPr>
+        <w:pStyle w:val="Body"/>
+        <w:numPr>
+          <w:ilvl w:val="0"/>
+          <w:numId w:val="4"/>
+        </w:numPr>
+        <w:rPr>
+          <w:b/>
+          <w:bCs/>
+          <w:sz w:val="24"/>
+          <w:szCs w:val="24"/>
+        </w:rPr>
+      </w:pPr>
+      <w:r>
+        <w:t>Give a versioning to</w:t>
+      </w:r>
+      <w:r>
+        <w:rPr>
+          <w:sz w:val="24"/>
+          <w:szCs w:val="24"/>
+        </w:rPr>
+        <w:t xml:space="preserve"> a file</w:t>
+      </w:r>
+    </w:p>
+    <w:p>
+      <w:pPr>
+        <w:pStyle w:val="Body"/>
+        <w:numPr>
+          <w:ilvl w:val="1"/>
+          <w:numId w:val="4"/>
+        </w:numPr>
+        <w:rPr>
+          <w:b/>
+          <w:bCs/>
+          <w:sz w:val="24"/>
+          <w:szCs w:val="24"/>
+        </w:rPr>
+      </w:pPr>
+      <w:r>
+        <w:rPr>
+          <w:b/>
+          <w:bCs/>
+          <w:sz w:val="24"/>
+          <w:szCs w:val="24"/>
+        </w:rPr>
+        <w:t xml:space="preserve">Spelling </w:t>
+      </w:r>
+      <w:proofErr w:type="gramStart"/>
+      <w:r>
+        <w:rPr>
+          <w:b/>
+          <w:bCs/>
+          <w:sz w:val="24"/>
+          <w:szCs w:val="24"/>
+        </w:rPr>
+        <w:t>change</w:t>
+      </w:r>
+      <w:proofErr w:type="gramEnd"/>
+      <w:r>
+        <w:rPr>
+          <w:b/>
+          <w:bCs/>
+          <w:sz w:val="24"/>
+          <w:szCs w:val="24"/>
+        </w:rPr>
+        <w:t xml:space="preserve"> </w:t>
+      </w:r>
+      <w:r>
+        <w:rPr>
+          <w:sz w:val="24"/>
+          <w:szCs w:val="24"/>
+        </w:rPr>
+        <w:sym w:font="Wingdings" w:char="F0E0"/>
+      </w:r>
+      <w:r>
+        <w:rPr>
+          <w:sz w:val="24"/>
+          <w:szCs w:val="24"/>
+        </w:rPr>
+        <w:t xml:space="preserve"> increase minor version</w:t>
+      </w:r>
+    </w:p>
+    <w:p>
+      <w:pPr>
+        <w:pStyle w:val="Body"/>
+        <w:numPr>
+          <w:ilvl w:val="1"/>
+          <w:numId w:val="4"/>
+        </w:numPr>
+        <w:rPr>
+          <w:b/>
+          <w:bCs/>
+          <w:sz w:val="24"/>
+          <w:szCs w:val="24"/>
+        </w:rPr>
+      </w:pPr>
+      <w:r>
+        <w:rPr>
+          <w:b/>
+          <w:bCs/>
+          <w:sz w:val="24"/>
+          <w:szCs w:val="24"/>
+        </w:rPr>
+        <w:t xml:space="preserve">Big Fundamental Change </w:t>
+      </w:r>
+      <w:r>
+        <w:rPr>
+          <w:b/>
+          <w:bCs/>
+          <w:sz w:val="24"/>
+          <w:szCs w:val="24"/>
+        </w:rPr>
+        <w:sym w:font="Wingdings" w:char="F0E0"/>
+      </w:r>
+      <w:r>
+        <w:rPr>
+          <w:sz w:val="24"/>
+          <w:szCs w:val="24"/>
+        </w:rPr>
+        <w:t xml:space="preserve"> increase major version</w:t>
+      </w:r>
+    </w:p>
+    <w:p>
+      <w:pPr>
+        <w:pStyle w:val="Body"/>
+        <w:rPr>
+          <w:sz w:val="24"/>
+          <w:szCs w:val="24"/>
+        </w:rPr>
+      </w:pPr>
+    </w:p>
+    <w:p>
+      <w:pPr>
+        <w:pStyle w:val="Body"/>
+        <w:rPr>
+          <w:b/>
+          <w:bCs/>
+          <w:sz w:val="24"/>
+          <w:szCs w:val="24"/>
+        </w:rPr>
+      </w:pPr>
+      <w:r>
+        <w:rPr>
+          <w:b/>
+          <w:bCs/>
+          <w:sz w:val="24"/>
+          <w:szCs w:val="24"/>
+        </w:rPr>
+        <w:drawing>
+          <wp:inline distT="0" distB="0" distL="0" distR="0" wp14:anchorId="347C280D" wp14:editId="1A1937DE">
+            <wp:extent cx="3060700" cy="698500"/>
+            <wp:effectExtent l="0" t="0" r="0" b="0"/>
+            <wp:docPr id="7" name="Picture 7" descr="Graphical user interface, text, application, Word&#10;&#10;Description automatically generated"/>
+            <wp:cNvGraphicFramePr>
+              <a:graphicFrameLocks xmlns:a="http://schemas.openxmlformats.org/drawingml/2006/main" noChangeAspect="1"/>
+            </wp:cNvGraphicFramePr>
+            <a:graphic xmlns:a="http://schemas.openxmlformats.org/drawingml/2006/main">
+              <a:graphicData uri="http://schemas.openxmlformats.org/drawingml/2006/picture">
+                <pic:pic xmlns:pic="http://schemas.openxmlformats.org/drawingml/2006/picture">
+                  <pic:nvPicPr>
+                    <pic:cNvPr id="7" name="Picture 7" descr="Graphical user interface, text, application, Word&#10;&#10;Description automatically generated"/>
+                    <pic:cNvPicPr/>
+                  </pic:nvPicPr>
+                  <pic:blipFill>
+                    <a:blip r:embed="rId12"/>
+                    <a:stretch>
+                      <a:fillRect/>
+                    </a:stretch>
+                  </pic:blipFill>
+                  <pic:spPr>
+                    <a:xfrm>
+                      <a:off x="0" y="0"/>
+                      <a:ext cx="3060700" cy="698500"/>
+                    </a:xfrm>
+                    <a:prstGeom prst="rect">
+                      <a:avLst/>
+                    </a:prstGeom>
+                  </pic:spPr>
+                </pic:pic>
+              </a:graphicData>
+            </a:graphic>
+          </wp:inline>
+        </w:drawing>
+      </w:r>
+    </w:p>
     <w:sectPr>
-      <w:headerReference w:type="default" r:id="rId11"/>
-      <w:footerReference w:type="default" r:id="rId12"/>
+      <w:headerReference w:type="default" r:id="rId13"/>
+      <w:footerReference w:type="default" r:id="rId14"/>
       <w:pgSz w:w="12240" w:h="15840"/>
       <w:pgMar w:top="1440" w:right="1440" w:bottom="1440" w:left="1440" w:header="720" w:footer="864" w:gutter="0"/>
       <w:cols w:space="720"/>

</xml_diff>

<commit_message>
feat: Add progress #7 'Adobe XD'
</commit_message>
<xml_diff>
--- a/adobe_xd/note.docx
+++ b/adobe_xd/note.docx
@@ -996,9 +996,265 @@
         </w:drawing>
       </w:r>
     </w:p>
+    <w:p>
+      <w:pPr>
+        <w:pStyle w:val="Body"/>
+        <w:numPr>
+          <w:ilvl w:val="0"/>
+          <w:numId w:val="4"/>
+        </w:numPr>
+        <w:rPr>
+          <w:b/>
+          <w:bCs/>
+          <w:sz w:val="24"/>
+          <w:szCs w:val="24"/>
+        </w:rPr>
+      </w:pPr>
+      <w:r>
+        <w:lastRenderedPageBreak/>
+        <w:t>Use 1 column and width to get the idea of what people will see on screen</w:t>
+      </w:r>
+    </w:p>
+    <w:p>
+      <w:pPr>
+        <w:pStyle w:val="Body"/>
+      </w:pPr>
+    </w:p>
+    <w:p>
+      <w:pPr>
+        <w:pStyle w:val="Body"/>
+        <w:numPr>
+          <w:ilvl w:val="0"/>
+          <w:numId w:val="4"/>
+        </w:numPr>
+      </w:pPr>
+      <w:hyperlink r:id="rId13" w:history="1">
+        <w:r>
+          <w:rPr>
+            <w:rStyle w:val="Hyperlink"/>
+          </w:rPr>
+          <w:t>https://www.w3schools.com/browsers/browsers_display.asp</w:t>
+        </w:r>
+      </w:hyperlink>
+      <w:r>
+        <w:t xml:space="preserve"> </w:t>
+      </w:r>
+    </w:p>
+    <w:p>
+      <w:pPr>
+        <w:pStyle w:val="Body"/>
+      </w:pPr>
+    </w:p>
+    <w:p>
+      <w:pPr>
+        <w:pStyle w:val="Body"/>
+        <w:rPr>
+          <w:b/>
+          <w:bCs/>
+          <w:sz w:val="24"/>
+          <w:szCs w:val="24"/>
+        </w:rPr>
+      </w:pPr>
+      <w:r>
+        <w:rPr>
+          <w:b/>
+          <w:bCs/>
+          <w:sz w:val="24"/>
+          <w:szCs w:val="24"/>
+        </w:rPr>
+        <w:drawing>
+          <wp:inline distT="0" distB="0" distL="0" distR="0" wp14:anchorId="6AAB7E01" wp14:editId="500DE23A">
+            <wp:extent cx="2032000" cy="1816100"/>
+            <wp:effectExtent l="0" t="0" r="0" b="0"/>
+            <wp:docPr id="8" name="Picture 8" descr="Graphical user interface, text, application&#10;&#10;Description automatically generated"/>
+            <wp:cNvGraphicFramePr>
+              <a:graphicFrameLocks xmlns:a="http://schemas.openxmlformats.org/drawingml/2006/main" noChangeAspect="1"/>
+            </wp:cNvGraphicFramePr>
+            <a:graphic xmlns:a="http://schemas.openxmlformats.org/drawingml/2006/main">
+              <a:graphicData uri="http://schemas.openxmlformats.org/drawingml/2006/picture">
+                <pic:pic xmlns:pic="http://schemas.openxmlformats.org/drawingml/2006/picture">
+                  <pic:nvPicPr>
+                    <pic:cNvPr id="8" name="Picture 8" descr="Graphical user interface, text, application&#10;&#10;Description automatically generated"/>
+                    <pic:cNvPicPr/>
+                  </pic:nvPicPr>
+                  <pic:blipFill>
+                    <a:blip r:embed="rId14"/>
+                    <a:stretch>
+                      <a:fillRect/>
+                    </a:stretch>
+                  </pic:blipFill>
+                  <pic:spPr>
+                    <a:xfrm>
+                      <a:off x="0" y="0"/>
+                      <a:ext cx="2032000" cy="1816100"/>
+                    </a:xfrm>
+                    <a:prstGeom prst="rect">
+                      <a:avLst/>
+                    </a:prstGeom>
+                  </pic:spPr>
+                </pic:pic>
+              </a:graphicData>
+            </a:graphic>
+          </wp:inline>
+        </w:drawing>
+      </w:r>
+    </w:p>
+    <w:p>
+      <w:pPr>
+        <w:pStyle w:val="Body"/>
+        <w:rPr>
+          <w:b/>
+          <w:bCs/>
+          <w:sz w:val="24"/>
+          <w:szCs w:val="24"/>
+        </w:rPr>
+      </w:pPr>
+    </w:p>
+    <w:p>
+      <w:pPr>
+        <w:pStyle w:val="Body"/>
+        <w:rPr>
+          <w:b/>
+          <w:bCs/>
+          <w:sz w:val="24"/>
+          <w:szCs w:val="24"/>
+        </w:rPr>
+      </w:pPr>
+      <w:r>
+        <w:rPr>
+          <w:b/>
+          <w:bCs/>
+          <w:sz w:val="24"/>
+          <w:szCs w:val="24"/>
+        </w:rPr>
+        <w:drawing>
+          <wp:inline distT="0" distB="0" distL="0" distR="0" wp14:anchorId="1CB3D80D" wp14:editId="3A7436A0">
+            <wp:extent cx="5892800" cy="4229100"/>
+            <wp:effectExtent l="0" t="0" r="0" b="0"/>
+            <wp:docPr id="9" name="Picture 9"/>
+            <wp:cNvGraphicFramePr>
+              <a:graphicFrameLocks xmlns:a="http://schemas.openxmlformats.org/drawingml/2006/main" noChangeAspect="1"/>
+            </wp:cNvGraphicFramePr>
+            <a:graphic xmlns:a="http://schemas.openxmlformats.org/drawingml/2006/main">
+              <a:graphicData uri="http://schemas.openxmlformats.org/drawingml/2006/picture">
+                <pic:pic xmlns:pic="http://schemas.openxmlformats.org/drawingml/2006/picture">
+                  <pic:nvPicPr>
+                    <pic:cNvPr id="9" name="Picture 9"/>
+                    <pic:cNvPicPr/>
+                  </pic:nvPicPr>
+                  <pic:blipFill>
+                    <a:blip r:embed="rId15"/>
+                    <a:stretch>
+                      <a:fillRect/>
+                    </a:stretch>
+                  </pic:blipFill>
+                  <pic:spPr>
+                    <a:xfrm>
+                      <a:off x="0" y="0"/>
+                      <a:ext cx="5892800" cy="4229100"/>
+                    </a:xfrm>
+                    <a:prstGeom prst="rect">
+                      <a:avLst/>
+                    </a:prstGeom>
+                  </pic:spPr>
+                </pic:pic>
+              </a:graphicData>
+            </a:graphic>
+          </wp:inline>
+        </w:drawing>
+      </w:r>
+    </w:p>
+    <w:p>
+      <w:pPr>
+        <w:pStyle w:val="Body"/>
+        <w:rPr>
+          <w:b/>
+          <w:bCs/>
+          <w:sz w:val="24"/>
+          <w:szCs w:val="24"/>
+        </w:rPr>
+      </w:pPr>
+      <w:r>
+        <w:rPr>
+          <w:b/>
+          <w:bCs/>
+          <w:sz w:val="24"/>
+          <w:szCs w:val="24"/>
+        </w:rPr>
+        <w:tab/>
+      </w:r>
+    </w:p>
+    <w:p>
+      <w:pPr>
+        <w:pStyle w:val="Body"/>
+        <w:rPr>
+          <w:b/>
+          <w:bCs/>
+          <w:sz w:val="24"/>
+          <w:szCs w:val="24"/>
+        </w:rPr>
+      </w:pPr>
+    </w:p>
+    <w:p>
+      <w:pPr>
+        <w:pStyle w:val="Body"/>
+        <w:numPr>
+          <w:ilvl w:val="0"/>
+          <w:numId w:val="4"/>
+        </w:numPr>
+        <w:rPr>
+          <w:b/>
+          <w:bCs/>
+          <w:sz w:val="24"/>
+          <w:szCs w:val="24"/>
+        </w:rPr>
+      </w:pPr>
+      <w:r>
+        <w:rPr>
+          <w:sz w:val="24"/>
+          <w:szCs w:val="24"/>
+        </w:rPr>
+        <w:t>Download wireframing kit for faster development</w:t>
+      </w:r>
+    </w:p>
+    <w:p>
+      <w:pPr>
+        <w:pStyle w:val="Body"/>
+        <w:rPr>
+          <w:sz w:val="24"/>
+          <w:szCs w:val="24"/>
+        </w:rPr>
+      </w:pPr>
+    </w:p>
+    <w:p>
+      <w:pPr>
+        <w:pStyle w:val="Body"/>
+        <w:rPr>
+          <w:sz w:val="24"/>
+          <w:szCs w:val="24"/>
+        </w:rPr>
+      </w:pPr>
+      <w:hyperlink r:id="rId16" w:history="1">
+        <w:r>
+          <w:rPr>
+            <w:rStyle w:val="Hyperlink"/>
+            <w:sz w:val="24"/>
+            <w:szCs w:val="24"/>
+          </w:rPr>
+          <w:t>https://www.behance.net/gallery/55462459/Wires-wireframe-kits-for-Adobe-XD</w:t>
+        </w:r>
+      </w:hyperlink>
+      <w:r>
+        <w:rPr>
+          <w:sz w:val="24"/>
+          <w:szCs w:val="24"/>
+        </w:rPr>
+        <w:t xml:space="preserve"> </w:t>
+      </w:r>
+    </w:p>
     <w:sectPr>
-      <w:headerReference w:type="default" r:id="rId13"/>
-      <w:footerReference w:type="default" r:id="rId14"/>
+      <w:headerReference w:type="default" r:id="rId17"/>
+      <w:footerReference w:type="default" r:id="rId18"/>
       <w:pgSz w:w="12240" w:h="15840"/>
       <w:pgMar w:top="1440" w:right="1440" w:bottom="1440" w:left="1440" w:header="720" w:footer="864" w:gutter="0"/>
       <w:cols w:space="720"/>
@@ -2040,6 +2296,18 @@
       </w:numPr>
     </w:pPr>
   </w:style>
+  <w:style w:type="character" w:styleId="UnresolvedMention">
+    <w:name w:val="Unresolved Mention"/>
+    <w:basedOn w:val="DefaultParagraphFont"/>
+    <w:uiPriority w:val="99"/>
+    <w:semiHidden/>
+    <w:unhideWhenUsed/>
+    <w:rsid w:val="003465E6"/>
+    <w:rPr>
+      <w:color w:val="605E5C"/>
+      <w:shd w:val="clear" w:color="auto" w:fill="E1DFDD"/>
+    </w:rPr>
+  </w:style>
 </w:styles>
 </file>
 

</xml_diff>

<commit_message>
feat: Add progress #8 'Adobe XD'
</commit_message>
<xml_diff>
--- a/adobe_xd/note.docx
+++ b/adobe_xd/note.docx
@@ -262,31 +262,21 @@
         <w:t xml:space="preserve"> </w:t>
       </w:r>
       <w:r>
-        <w:t xml:space="preserve">use. Can we get your help to design &amp; build the tutor admin side of the product We’d like both a website &amp; iOS App </w:t>
-      </w:r>
-      <w:proofErr w:type="gramStart"/>
-      <w:r>
-        <w:t>design”</w:t>
-      </w:r>
-      <w:proofErr w:type="gramEnd"/>
-    </w:p>
-    <w:p>
-      <w:pPr>
-        <w:pStyle w:val="Body"/>
-      </w:pPr>
-    </w:p>
-    <w:p>
-      <w:pPr>
-        <w:pStyle w:val="Body"/>
-      </w:pPr>
-      <w:r>
-        <w:t xml:space="preserve">2.  Create UX brief </w:t>
-      </w:r>
-      <w:proofErr w:type="spellStart"/>
-      <w:r>
-        <w:t>brief</w:t>
-      </w:r>
-      <w:proofErr w:type="spellEnd"/>
+        <w:t>use. Can we get your help to design &amp; build the tutor admin side of the product We’d like both a website &amp; iOS App design”</w:t>
+      </w:r>
+    </w:p>
+    <w:p>
+      <w:pPr>
+        <w:pStyle w:val="Body"/>
+      </w:pPr>
+    </w:p>
+    <w:p>
+      <w:pPr>
+        <w:pStyle w:val="Body"/>
+      </w:pPr>
+      <w:r>
+        <w:t>2.  Create UX brief brief</w:t>
+      </w:r>
     </w:p>
     <w:p>
       <w:pPr>
@@ -330,13 +320,8 @@
         <w:t xml:space="preserve">Who is this for </w:t>
       </w:r>
       <w:r>
-        <w:t xml:space="preserve">is based on </w:t>
-      </w:r>
-      <w:proofErr w:type="gramStart"/>
-      <w:r>
-        <w:t>persona</w:t>
-      </w:r>
-      <w:proofErr w:type="gramEnd"/>
+        <w:t>is based on persona</w:t>
+      </w:r>
     </w:p>
     <w:p>
       <w:pPr>
@@ -856,27 +841,7 @@
           <w:sz w:val="24"/>
           <w:szCs w:val="24"/>
         </w:rPr>
-        <w:t xml:space="preserve">Spelling </w:t>
-      </w:r>
-      <w:proofErr w:type="gramStart"/>
-      <w:r>
-        <w:rPr>
-          <w:b/>
-          <w:bCs/>
-          <w:sz w:val="24"/>
-          <w:szCs w:val="24"/>
-        </w:rPr>
-        <w:t>change</w:t>
-      </w:r>
-      <w:proofErr w:type="gramEnd"/>
-      <w:r>
-        <w:rPr>
-          <w:b/>
-          <w:bCs/>
-          <w:sz w:val="24"/>
-          <w:szCs w:val="24"/>
-        </w:rPr>
-        <w:t xml:space="preserve"> </w:t>
+        <w:t xml:space="preserve">Spelling change </w:t>
       </w:r>
       <w:r>
         <w:rPr>
@@ -1250,6 +1215,83 @@
           <w:szCs w:val="24"/>
         </w:rPr>
         <w:t xml:space="preserve"> </w:t>
+      </w:r>
+    </w:p>
+    <w:p>
+      <w:pPr>
+        <w:pStyle w:val="Body"/>
+        <w:rPr>
+          <w:sz w:val="24"/>
+          <w:szCs w:val="24"/>
+        </w:rPr>
+      </w:pPr>
+    </w:p>
+    <w:p>
+      <w:pPr>
+        <w:rPr>
+          <w:rFonts w:asciiTheme="majorHAnsi" w:hAnsiTheme="majorHAnsi"/>
+          <w:b/>
+          <w:bCs/>
+          <w:sz w:val="34"/>
+          <w:szCs w:val="34"/>
+        </w:rPr>
+      </w:pPr>
+      <w:r>
+        <w:rPr>
+          <w:rFonts w:asciiTheme="majorHAnsi" w:hAnsiTheme="majorHAnsi"/>
+          <w:b/>
+          <w:bCs/>
+          <w:sz w:val="34"/>
+          <w:szCs w:val="34"/>
+        </w:rPr>
+        <w:lastRenderedPageBreak/>
+        <w:t>Type, Color &amp; Icon Introduction</w:t>
+      </w:r>
+    </w:p>
+    <w:p>
+      <w:pPr>
+        <w:pStyle w:val="Body"/>
+        <w:rPr>
+          <w:sz w:val="24"/>
+          <w:szCs w:val="24"/>
+        </w:rPr>
+      </w:pPr>
+    </w:p>
+    <w:p>
+      <w:pPr>
+        <w:rPr>
+          <w:rFonts w:asciiTheme="majorHAnsi" w:hAnsiTheme="majorHAnsi"/>
+          <w:b/>
+          <w:bCs/>
+        </w:rPr>
+      </w:pPr>
+      <w:r>
+        <w:rPr>
+          <w:rFonts w:asciiTheme="majorHAnsi" w:hAnsiTheme="majorHAnsi"/>
+          <w:b/>
+          <w:bCs/>
+        </w:rPr>
+        <w:t>Basic Colors &amp; buttons in Adobe XD wireframes</w:t>
+      </w:r>
+    </w:p>
+    <w:p>
+      <w:pPr>
+        <w:pStyle w:val="Body"/>
+        <w:numPr>
+          <w:ilvl w:val="0"/>
+          <w:numId w:val="4"/>
+        </w:numPr>
+        <w:rPr>
+          <w:sz w:val="24"/>
+          <w:szCs w:val="24"/>
+        </w:rPr>
+      </w:pPr>
+      <w:r>
+        <w:rPr>
+          <w:sz w:val="24"/>
+          <w:szCs w:val="24"/>
+        </w:rPr>
+        <w:t>Colors aren’t important in wireframes</w:t>
       </w:r>
     </w:p>
     <w:sectPr>

</xml_diff>

<commit_message>
feat: Add progress #9 'Adobe XD'
</commit_message>
<xml_diff>
--- a/adobe_xd/note.docx
+++ b/adobe_xd/note.docx
@@ -1294,9 +1294,184 @@
         <w:t>Colors aren’t important in wireframes</w:t>
       </w:r>
     </w:p>
+    <w:p>
+      <w:pPr>
+        <w:pStyle w:val="Body"/>
+        <w:numPr>
+          <w:ilvl w:val="0"/>
+          <w:numId w:val="4"/>
+        </w:numPr>
+        <w:rPr>
+          <w:sz w:val="24"/>
+          <w:szCs w:val="24"/>
+        </w:rPr>
+      </w:pPr>
+      <w:r>
+        <w:rPr>
+          <w:sz w:val="24"/>
+          <w:szCs w:val="24"/>
+        </w:rPr>
+        <w:t xml:space="preserve">Add </w:t>
+      </w:r>
+      <w:r>
+        <w:rPr>
+          <w:b/>
+          <w:bCs/>
+          <w:sz w:val="24"/>
+          <w:szCs w:val="24"/>
+        </w:rPr>
+        <w:t>+</w:t>
+      </w:r>
+      <w:r>
+        <w:rPr>
+          <w:b/>
+          <w:bCs/>
+          <w:sz w:val="24"/>
+          <w:szCs w:val="24"/>
+        </w:rPr>
+        <w:t xml:space="preserve"> button </w:t>
+      </w:r>
+      <w:r>
+        <w:rPr>
+          <w:sz w:val="24"/>
+          <w:szCs w:val="24"/>
+        </w:rPr>
+        <w:t>in color palette to store it as a favorite color</w:t>
+      </w:r>
+    </w:p>
+    <w:p>
+      <w:pPr>
+        <w:pStyle w:val="Body"/>
+        <w:rPr>
+          <w:sz w:val="24"/>
+          <w:szCs w:val="24"/>
+        </w:rPr>
+      </w:pPr>
+    </w:p>
+    <w:p>
+      <w:pPr>
+        <w:pStyle w:val="Body"/>
+        <w:rPr>
+          <w:sz w:val="24"/>
+          <w:szCs w:val="24"/>
+        </w:rPr>
+      </w:pPr>
+      <w:r>
+        <w:rPr>
+          <w:noProof/>
+          <w:sz w:val="24"/>
+          <w:szCs w:val="24"/>
+          <w14:textOutline w14:w="0" w14:cap="rnd" w14:cmpd="sng" w14:algn="ctr">
+            <w14:noFill/>
+            <w14:prstDash w14:val="solid"/>
+            <w14:bevel/>
+          </w14:textOutline>
+        </w:rPr>
+        <mc:AlternateContent>
+          <mc:Choice Requires="wpi">
+            <w:drawing>
+              <wp:anchor distT="0" distB="0" distL="114300" distR="114300" simplePos="0" relativeHeight="251659264" behindDoc="0" locked="0" layoutInCell="1" allowOverlap="1" wp14:anchorId="6732BFF6" wp14:editId="462B6E02">
+                <wp:simplePos x="0" y="0"/>
+                <wp:positionH relativeFrom="column">
+                  <wp:posOffset>4871760</wp:posOffset>
+                </wp:positionH>
+                <wp:positionV relativeFrom="paragraph">
+                  <wp:posOffset>1135250</wp:posOffset>
+                </wp:positionV>
+                <wp:extent cx="378000" cy="242280"/>
+                <wp:effectExtent l="38100" t="38100" r="15875" b="37465"/>
+                <wp:wrapNone/>
+                <wp:docPr id="11" name="Ink 11"/>
+                <wp:cNvGraphicFramePr/>
+                <a:graphic xmlns:a="http://schemas.openxmlformats.org/drawingml/2006/main">
+                  <a:graphicData uri="http://schemas.microsoft.com/office/word/2010/wordprocessingInk">
+                    <w14:contentPart bwMode="auto" r:id="rId17">
+                      <w14:nvContentPartPr>
+                        <w14:cNvContentPartPr/>
+                      </w14:nvContentPartPr>
+                      <w14:xfrm>
+                        <a:off x="0" y="0"/>
+                        <a:ext cx="378000" cy="242280"/>
+                      </w14:xfrm>
+                    </w14:contentPart>
+                  </a:graphicData>
+                </a:graphic>
+              </wp:anchor>
+            </w:drawing>
+          </mc:Choice>
+          <mc:Fallback>
+            <w:pict>
+              <v:shapetype w14:anchorId="4C0E3C4C" id="_x0000_t75" coordsize="21600,21600" o:spt="75" o:preferrelative="t" path="m@4@5l@4@11@9@11@9@5xe" filled="f" stroked="f">
+                <v:stroke joinstyle="miter"/>
+                <v:formulas>
+                  <v:f eqn="if lineDrawn pixelLineWidth 0"/>
+                  <v:f eqn="sum @0 1 0"/>
+                  <v:f eqn="sum 0 0 @1"/>
+                  <v:f eqn="prod @2 1 2"/>
+                  <v:f eqn="prod @3 21600 pixelWidth"/>
+                  <v:f eqn="prod @3 21600 pixelHeight"/>
+                  <v:f eqn="sum @0 0 1"/>
+                  <v:f eqn="prod @6 1 2"/>
+                  <v:f eqn="prod @7 21600 pixelWidth"/>
+                  <v:f eqn="sum @8 21600 0"/>
+                  <v:f eqn="prod @7 21600 pixelHeight"/>
+                  <v:f eqn="sum @10 21600 0"/>
+                </v:formulas>
+                <v:path o:extrusionok="f" gradientshapeok="t" o:connecttype="rect"/>
+                <o:lock v:ext="edit" aspectratio="t"/>
+              </v:shapetype>
+              <v:shape id="Ink 11" o:spid="_x0000_s1026" type="#_x0000_t75" style="position:absolute;margin-left:382.9pt;margin-top:88.7pt;width:31.15pt;height:20.5pt;z-index:251659264;visibility:visible;mso-wrap-style:square;mso-wrap-distance-left:9pt;mso-wrap-distance-top:0;mso-wrap-distance-right:9pt;mso-wrap-distance-bottom:0;mso-position-horizontal:absolute;mso-position-horizontal-relative:text;mso-position-vertical:absolute;mso-position-vertical-relative:text" o:gfxdata="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">
+                <v:imagedata r:id="rId18" o:title=""/>
+              </v:shape>
+            </w:pict>
+          </mc:Fallback>
+        </mc:AlternateContent>
+      </w:r>
+      <w:r>
+        <w:rPr>
+          <w:sz w:val="24"/>
+          <w:szCs w:val="24"/>
+        </w:rPr>
+        <w:drawing>
+          <wp:inline distT="0" distB="0" distL="0" distR="0" wp14:anchorId="6B31C11E" wp14:editId="286ACB3C">
+            <wp:extent cx="5943600" cy="1482725"/>
+            <wp:effectExtent l="0" t="0" r="0" b="3175"/>
+            <wp:docPr id="10" name="Picture 10" descr="Timeline&#10;&#10;Description automatically generated"/>
+            <wp:cNvGraphicFramePr>
+              <a:graphicFrameLocks xmlns:a="http://schemas.openxmlformats.org/drawingml/2006/main" noChangeAspect="1"/>
+            </wp:cNvGraphicFramePr>
+            <a:graphic xmlns:a="http://schemas.openxmlformats.org/drawingml/2006/main">
+              <a:graphicData uri="http://schemas.openxmlformats.org/drawingml/2006/picture">
+                <pic:pic xmlns:pic="http://schemas.openxmlformats.org/drawingml/2006/picture">
+                  <pic:nvPicPr>
+                    <pic:cNvPr id="10" name="Picture 10" descr="Timeline&#10;&#10;Description automatically generated"/>
+                    <pic:cNvPicPr/>
+                  </pic:nvPicPr>
+                  <pic:blipFill>
+                    <a:blip r:embed="rId19"/>
+                    <a:stretch>
+                      <a:fillRect/>
+                    </a:stretch>
+                  </pic:blipFill>
+                  <pic:spPr>
+                    <a:xfrm>
+                      <a:off x="0" y="0"/>
+                      <a:ext cx="5943600" cy="1482725"/>
+                    </a:xfrm>
+                    <a:prstGeom prst="rect">
+                      <a:avLst/>
+                    </a:prstGeom>
+                  </pic:spPr>
+                </pic:pic>
+              </a:graphicData>
+            </a:graphic>
+          </wp:inline>
+        </w:drawing>
+      </w:r>
+    </w:p>
     <w:sectPr>
-      <w:headerReference w:type="default" r:id="rId17"/>
-      <w:footerReference w:type="default" r:id="rId18"/>
+      <w:headerReference w:type="default" r:id="rId20"/>
+      <w:footerReference w:type="default" r:id="rId21"/>
       <w:pgSz w:w="12240" w:h="15840"/>
       <w:pgMar w:top="1440" w:right="1440" w:bottom="1440" w:left="1440" w:header="720" w:footer="864" w:gutter="0"/>
       <w:cols w:space="720"/>
@@ -2353,6 +2528,34 @@
 </w:styles>
 </file>
 
+<file path=word/ink/ink1.xml><?xml version="1.0" encoding="utf-8"?>
+<inkml:ink xmlns:inkml="http://www.w3.org/2003/InkML">
+  <inkml:definitions>
+    <inkml:context xml:id="ctx0">
+      <inkml:inkSource xml:id="inkSrc0">
+        <inkml:traceFormat>
+          <inkml:channel name="X" type="integer" min="-2.14748E9" max="2.14748E9" units="cm"/>
+          <inkml:channel name="Y" type="integer" min="-2.14748E9" max="2.14748E9" units="cm"/>
+          <inkml:channel name="F" type="integer" max="32767" units="dev"/>
+        </inkml:traceFormat>
+        <inkml:channelProperties>
+          <inkml:channelProperty channel="X" name="resolution" value="1000" units="1/cm"/>
+          <inkml:channelProperty channel="Y" name="resolution" value="1000" units="1/cm"/>
+          <inkml:channelProperty channel="F" name="resolution" value="0" units="1/dev"/>
+        </inkml:channelProperties>
+      </inkml:inkSource>
+      <inkml:timestamp xml:id="ts0" timeString="2021-04-11T18:45:16.603"/>
+    </inkml:context>
+    <inkml:brush xml:id="br0">
+      <inkml:brushProperty name="width" value="0.05" units="cm"/>
+      <inkml:brushProperty name="height" value="0.05" units="cm"/>
+      <inkml:brushProperty name="color" value="#E71224"/>
+    </inkml:brush>
+  </inkml:definitions>
+  <inkml:trace contextRef="#ctx0" brushRef="#br0">741 19 24575,'-11'-4'0,"-8"-5"0,-6 8 0,-6-3 0,0 4 0,1 0 0,9 0 0,3 0 0,9 0 0,1 0 0,0 0 0,0 0 0,-4 3 0,3 2 0,-2-1 0,2 0 0,-2-1 0,2-2 0,-3 6 0,4-6 0,0 6 0,0-6 0,-1 3 0,-2-1 0,-2-2 0,0 6 0,-8-2 0,10 4 0,-17 1 0,17-2 0,-7 1 0,9-1 0,1-4 0,4 3 0,-3-6 0,2 3 0,-3-1 0,-4 2 0,3 3 0,-13 1 0,12-1 0,-12 1 0,3 0 0,4-1 0,-3 1 0,6-1 0,3-3 0,-2 2 0,3-3 0,-1 4 0,1 0 0,0 0 0,4 0 0,-4 0 0,0 0 0,-1 0 0,-3 0 0,4 0 0,4 0 0,0 0 0,4 0 0,0 0 0,0 0 0,0 0 0,0 0 0,0 0 0,0 4 0,0-3 0,0 2 0,0-3 0,0 0 0,0 0 0,4 0 0,-3 0 0,6 0 0,-3 0 0,4 0 0,0 0 0,0 0 0,0 0 0,4 7 0,-3-9 0,-1 9 0,-1-11 0,-3 0 0,4 4 0,0-4 0,0 4 0,0-4 0,0 4 0,0-8 0,0 4 0,0 0 0,0 0 0,0 0 0,0 4 0,0-8 0,4 8 0,0-4 0,4 4 0,7 1 0,1 0 0,7 1 0,0 1 0,-1-1 0,1 0 0,-7-4 0,-5 2 0,-7-7 0,-4 2 0,0-3 0,0 0 0,10 0 0,3 5 0,9-4 0,1 3 0,0-4 0,0 0 0,-7 0-6784,-5-3 6784,-8 2 0,-3-6 0,0 2 0,0-3 0,0 0 0,0 3 0,4-2 6784,-3 6-6784,2-2 0,-3 3 0,4-4 0,-3 3 0,6-6 0,-3 6 0,1-6 0,-2 6 0,1-10 0,-3 6 0,2-7 0,4 0 0,-5 3 0,5 1 0,-7 1 0,0 6 0,0-6 0,0 6 0,0-7 0,0 4 0,4-4 0,-3 0 0,2-1 0,1-2 0,-7 2 0,2-3 0,-7 4 0,4-4 0,-3 3 0,2-3 0,1-3 0,-3 5 0,2-9 0,1 3 0,-3 2 0,2-1 0,1 3 0,-3 3 0,2-3 0,-6 4 0,-2 4 0,-3-4 0,0 8 0,-4-8 0,-1 4 0,-3-4 0,0 0 0,3-1 0,1 1 0,4 0 0,0 0 0,0 4 0,0-4 0,0 7 0,0-6 0,0 6 0,3-6 0,-2 6 0,2-2 0,-3-1 0,0-1 0,0 1 0,0 0 0,3 1 0,-2 2 0,3-6 0,-5 6 0,5-7 0,-3 7 0,2-2 0,-3 3 0,3 0 0,2 0 0</inkml:trace>
+</inkml:ink>
+</file>
+
 <file path=word/theme/theme1.xml><?xml version="1.0" encoding="utf-8"?>
 <a:theme xmlns:a="http://schemas.openxmlformats.org/drawingml/2006/main" name="Blank">
   <a:themeElements>

</xml_diff>

<commit_message>
feat: Add progress #10 'Adobe XD'
</commit_message>
<xml_diff>
--- a/adobe_xd/note.docx
+++ b/adobe_xd/note.docx
@@ -1401,7 +1401,7 @@
           </mc:Choice>
           <mc:Fallback>
             <w:pict>
-              <v:shapetype w14:anchorId="4C0E3C4C" id="_x0000_t75" coordsize="21600,21600" o:spt="75" o:preferrelative="t" path="m@4@5l@4@11@9@11@9@5xe" filled="f" stroked="f">
+              <v:shapetype w14:anchorId="6EC4DF5B" id="_x0000_t75" coordsize="21600,21600" o:spt="75" o:preferrelative="t" path="m@4@5l@4@11@9@11@9@5xe" filled="f" stroked="f">
                 <v:stroke joinstyle="miter"/>
                 <v:formulas>
                   <v:f eqn="if lineDrawn pixelLineWidth 0"/>
@@ -1467,6 +1467,46 @@
             </a:graphic>
           </wp:inline>
         </w:drawing>
+      </w:r>
+    </w:p>
+    <w:p/>
+    <w:p/>
+    <w:p/>
+    <w:p/>
+    <w:p>
+      <w:pPr>
+        <w:rPr>
+          <w:rFonts w:ascii="Helvetica Neue" w:hAnsi="Helvetica Neue" w:cs="Arial Unicode MS"/>
+          <w:color w:val="000000"/>
+          <w14:textOutline w14:w="0" w14:cap="flat" w14:cmpd="sng" w14:algn="ctr">
+            <w14:noFill/>
+            <w14:prstDash w14:val="solid"/>
+            <w14:bevel/>
+          </w14:textOutline>
+        </w:rPr>
+      </w:pPr>
+    </w:p>
+    <w:p>
+      <w:pPr>
+        <w:rPr>
+          <w:rFonts w:ascii="Helvetica Neue" w:hAnsi="Helvetica Neue" w:cs="Arial Unicode MS"/>
+          <w:color w:val="000000"/>
+          <w14:textOutline w14:w="0" w14:cap="flat" w14:cmpd="sng" w14:algn="ctr">
+            <w14:noFill/>
+            <w14:prstDash w14:val="solid"/>
+            <w14:bevel/>
+          </w14:textOutline>
+        </w:rPr>
+      </w:pPr>
+    </w:p>
+    <w:p>
+      <w:pPr>
+        <w:tabs>
+          <w:tab w:val="left" w:pos="3300"/>
+        </w:tabs>
+      </w:pPr>
+      <w:r>
+        <w:tab/>
       </w:r>
     </w:p>
     <w:sectPr>

</xml_diff>

<commit_message>
feat: Add progress #11 'Adobe XD'
</commit_message>
<xml_diff>
--- a/adobe_xd/note.docx
+++ b/adobe_xd/note.docx
@@ -1297,9 +1297,18 @@
     <w:p>
       <w:pPr>
         <w:pStyle w:val="Body"/>
+        <w:rPr>
+          <w:sz w:val="24"/>
+          <w:szCs w:val="24"/>
+        </w:rPr>
+      </w:pPr>
+    </w:p>
+    <w:p>
+      <w:pPr>
+        <w:pStyle w:val="Body"/>
         <w:numPr>
-          <w:ilvl w:val="0"/>
-          <w:numId w:val="4"/>
+          <w:ilvl w:val="1"/>
+          <w:numId w:val="2"/>
         </w:numPr>
         <w:rPr>
           <w:sz w:val="24"/>
@@ -1401,7 +1410,7 @@
           </mc:Choice>
           <mc:Fallback>
             <w:pict>
-              <v:shapetype w14:anchorId="6EC4DF5B" id="_x0000_t75" coordsize="21600,21600" o:spt="75" o:preferrelative="t" path="m@4@5l@4@11@9@11@9@5xe" filled="f" stroked="f">
+              <v:shapetype w14:anchorId="1E30DE5C" id="_x0000_t75" coordsize="21600,21600" o:spt="75" o:preferrelative="t" path="m@4@5l@4@11@9@11@9@5xe" filled="f" stroked="f">
                 <v:stroke joinstyle="miter"/>
                 <v:formulas>
                   <v:f eqn="if lineDrawn pixelLineWidth 0"/>
@@ -1470,9 +1479,283 @@
       </w:r>
     </w:p>
     <w:p/>
+    <w:p>
+      <w:pPr>
+        <w:pStyle w:val="ListParagraph"/>
+        <w:numPr>
+          <w:ilvl w:val="0"/>
+          <w:numId w:val="4"/>
+        </w:numPr>
+        <w:rPr>
+          <w:b/>
+          <w:bCs/>
+        </w:rPr>
+      </w:pPr>
+      <w:r>
+        <w:rPr>
+          <w:b/>
+          <w:bCs/>
+        </w:rPr>
+        <w:t>Lock</w:t>
+      </w:r>
+      <w:r>
+        <w:rPr>
+          <w:b/>
+          <w:bCs/>
+        </w:rPr>
+        <w:t xml:space="preserve"> </w:t>
+      </w:r>
+      <w:r>
+        <w:rPr>
+          <w:b/>
+          <w:bCs/>
+        </w:rPr>
+        <w:sym w:font="Wingdings" w:char="F0E0"/>
+      </w:r>
+      <w:r>
+        <w:rPr>
+          <w:b/>
+          <w:bCs/>
+        </w:rPr>
+        <w:t xml:space="preserve"> </w:t>
+      </w:r>
+      <w:r>
+        <w:t>locks selected object (can’t be moved)</w:t>
+      </w:r>
+    </w:p>
+    <w:p>
+      <w:pPr>
+        <w:rPr>
+          <w:b/>
+          <w:bCs/>
+        </w:rPr>
+      </w:pPr>
+    </w:p>
+    <w:p>
+      <w:pPr>
+        <w:rPr>
+          <w:b/>
+          <w:bCs/>
+        </w:rPr>
+      </w:pPr>
+      <w:r>
+        <w:rPr>
+          <w:b/>
+          <w:bCs/>
+        </w:rPr>
+        <w:drawing>
+          <wp:anchor distT="0" distB="0" distL="114300" distR="114300" simplePos="0" relativeHeight="251660288" behindDoc="0" locked="0" layoutInCell="1" allowOverlap="1" wp14:anchorId="08148C73" wp14:editId="2DD3AB01">
+            <wp:simplePos x="914400" y="4368800"/>
+            <wp:positionH relativeFrom="column">
+              <wp:align>left</wp:align>
+            </wp:positionH>
+            <wp:positionV relativeFrom="paragraph">
+              <wp:align>top</wp:align>
+            </wp:positionV>
+            <wp:extent cx="3009900" cy="3843546"/>
+            <wp:effectExtent l="0" t="0" r="0" b="5080"/>
+            <wp:wrapSquare wrapText="bothSides"/>
+            <wp:docPr id="13" name="Picture 13" descr="Graphical user interface, text, application, Word&#10;&#10;Description automatically generated"/>
+            <wp:cNvGraphicFramePr>
+              <a:graphicFrameLocks xmlns:a="http://schemas.openxmlformats.org/drawingml/2006/main" noChangeAspect="1"/>
+            </wp:cNvGraphicFramePr>
+            <a:graphic xmlns:a="http://schemas.openxmlformats.org/drawingml/2006/main">
+              <a:graphicData uri="http://schemas.openxmlformats.org/drawingml/2006/picture">
+                <pic:pic xmlns:pic="http://schemas.openxmlformats.org/drawingml/2006/picture">
+                  <pic:nvPicPr>
+                    <pic:cNvPr id="13" name="Picture 13" descr="Graphical user interface, text, application, Word&#10;&#10;Description automatically generated"/>
+                    <pic:cNvPicPr/>
+                  </pic:nvPicPr>
+                  <pic:blipFill>
+                    <a:blip r:embed="rId20">
+                      <a:extLst>
+                        <a:ext uri="{28A0092B-C50C-407E-A947-70E740481C1C}">
+                          <a14:useLocalDpi xmlns:a14="http://schemas.microsoft.com/office/drawing/2010/main" val="0"/>
+                        </a:ext>
+                      </a:extLst>
+                    </a:blip>
+                    <a:stretch>
+                      <a:fillRect/>
+                    </a:stretch>
+                  </pic:blipFill>
+                  <pic:spPr>
+                    <a:xfrm>
+                      <a:off x="0" y="0"/>
+                      <a:ext cx="3009900" cy="3843546"/>
+                    </a:xfrm>
+                    <a:prstGeom prst="rect">
+                      <a:avLst/>
+                    </a:prstGeom>
+                  </pic:spPr>
+                </pic:pic>
+              </a:graphicData>
+            </a:graphic>
+          </wp:anchor>
+        </w:drawing>
+      </w:r>
+      <w:r>
+        <w:rPr>
+          <w:b/>
+          <w:bCs/>
+        </w:rPr>
+        <w:br w:type="textWrapping" w:clear="all"/>
+      </w:r>
+    </w:p>
+    <w:p/>
+    <w:p>
+      <w:pPr>
+        <w:pStyle w:val="ListParagraph"/>
+        <w:numPr>
+          <w:ilvl w:val="1"/>
+          <w:numId w:val="2"/>
+        </w:numPr>
+      </w:pPr>
+      <w:r>
+        <w:t>Create artboard of sections</w:t>
+      </w:r>
+    </w:p>
+    <w:p>
+      <w:r>
+        <w:lastRenderedPageBreak/>
+        <w:drawing>
+          <wp:inline distT="0" distB="0" distL="0" distR="0" wp14:anchorId="314FF3AB" wp14:editId="6343BC03">
+            <wp:extent cx="5664200" cy="3708400"/>
+            <wp:effectExtent l="0" t="0" r="0" b="0"/>
+            <wp:docPr id="12" name="Picture 12" descr="Timeline&#10;&#10;Description automatically generated"/>
+            <wp:cNvGraphicFramePr>
+              <a:graphicFrameLocks xmlns:a="http://schemas.openxmlformats.org/drawingml/2006/main" noChangeAspect="1"/>
+            </wp:cNvGraphicFramePr>
+            <a:graphic xmlns:a="http://schemas.openxmlformats.org/drawingml/2006/main">
+              <a:graphicData uri="http://schemas.openxmlformats.org/drawingml/2006/picture">
+                <pic:pic xmlns:pic="http://schemas.openxmlformats.org/drawingml/2006/picture">
+                  <pic:nvPicPr>
+                    <pic:cNvPr id="12" name="Picture 12" descr="Timeline&#10;&#10;Description automatically generated"/>
+                    <pic:cNvPicPr/>
+                  </pic:nvPicPr>
+                  <pic:blipFill>
+                    <a:blip r:embed="rId21"/>
+                    <a:stretch>
+                      <a:fillRect/>
+                    </a:stretch>
+                  </pic:blipFill>
+                  <pic:spPr>
+                    <a:xfrm>
+                      <a:off x="0" y="0"/>
+                      <a:ext cx="5664200" cy="3708400"/>
+                    </a:xfrm>
+                    <a:prstGeom prst="rect">
+                      <a:avLst/>
+                    </a:prstGeom>
+                  </pic:spPr>
+                </pic:pic>
+              </a:graphicData>
+            </a:graphic>
+          </wp:inline>
+        </w:drawing>
+      </w:r>
+    </w:p>
+    <w:p/>
+    <w:p>
+      <w:pPr>
+        <w:rPr>
+          <w:rFonts w:asciiTheme="majorHAnsi" w:hAnsiTheme="majorHAnsi"/>
+          <w:b/>
+          <w:bCs/>
+          <w:sz w:val="34"/>
+          <w:szCs w:val="34"/>
+        </w:rPr>
+      </w:pPr>
+      <w:r>
+        <w:rPr>
+          <w:rFonts w:asciiTheme="majorHAnsi" w:hAnsiTheme="majorHAnsi"/>
+          <w:b/>
+          <w:bCs/>
+          <w:sz w:val="34"/>
+          <w:szCs w:val="34"/>
+        </w:rPr>
+        <w:t>Type, Color &amp; Icon Introduction</w:t>
+      </w:r>
+    </w:p>
+    <w:p/>
+    <w:p>
+      <w:pPr>
+        <w:pStyle w:val="ListParagraph"/>
+        <w:numPr>
+          <w:ilvl w:val="0"/>
+          <w:numId w:val="4"/>
+        </w:numPr>
+      </w:pPr>
+      <w:r>
+        <w:t>Google material design icons</w:t>
+      </w:r>
+    </w:p>
+    <w:p>
+      <w:pPr>
+        <w:pStyle w:val="ListParagraph"/>
+        <w:numPr>
+          <w:ilvl w:val="1"/>
+          <w:numId w:val="4"/>
+        </w:numPr>
+      </w:pPr>
+      <w:r>
+        <w:t>It’s free to use commercially</w:t>
+      </w:r>
+    </w:p>
+    <w:p/>
+    <w:p>
+      <w:hyperlink r:id="rId22" w:history="1">
+        <w:r>
+          <w:rPr>
+            <w:rStyle w:val="Hyperlink"/>
+          </w:rPr>
+          <w:t>https://fonts.google.com/icons</w:t>
+        </w:r>
+      </w:hyperlink>
+      <w:r>
+        <w:t xml:space="preserve"> </w:t>
+      </w:r>
+    </w:p>
     <w:p/>
     <w:p/>
-    <w:p/>
+    <w:p>
+      <w:r>
+        <w:drawing>
+          <wp:inline distT="0" distB="0" distL="0" distR="0" wp14:anchorId="6626CEFF" wp14:editId="338A50AA">
+            <wp:extent cx="5943600" cy="1453515"/>
+            <wp:effectExtent l="0" t="0" r="0" b="0"/>
+            <wp:docPr id="14" name="Picture 14" descr="Graphical user interface, application&#10;&#10;Description automatically generated"/>
+            <wp:cNvGraphicFramePr>
+              <a:graphicFrameLocks xmlns:a="http://schemas.openxmlformats.org/drawingml/2006/main" noChangeAspect="1"/>
+            </wp:cNvGraphicFramePr>
+            <a:graphic xmlns:a="http://schemas.openxmlformats.org/drawingml/2006/main">
+              <a:graphicData uri="http://schemas.openxmlformats.org/drawingml/2006/picture">
+                <pic:pic xmlns:pic="http://schemas.openxmlformats.org/drawingml/2006/picture">
+                  <pic:nvPicPr>
+                    <pic:cNvPr id="14" name="Picture 14" descr="Graphical user interface, application&#10;&#10;Description automatically generated"/>
+                    <pic:cNvPicPr/>
+                  </pic:nvPicPr>
+                  <pic:blipFill>
+                    <a:blip r:embed="rId23"/>
+                    <a:stretch>
+                      <a:fillRect/>
+                    </a:stretch>
+                  </pic:blipFill>
+                  <pic:spPr>
+                    <a:xfrm>
+                      <a:off x="0" y="0"/>
+                      <a:ext cx="5943600" cy="1453515"/>
+                    </a:xfrm>
+                    <a:prstGeom prst="rect">
+                      <a:avLst/>
+                    </a:prstGeom>
+                  </pic:spPr>
+                </pic:pic>
+              </a:graphicData>
+            </a:graphic>
+          </wp:inline>
+        </w:drawing>
+      </w:r>
+    </w:p>
     <w:p>
       <w:pPr>
         <w:rPr>
@@ -1501,6 +1784,164 @@
     </w:p>
     <w:p>
       <w:pPr>
+        <w:pStyle w:val="ListParagraph"/>
+        <w:numPr>
+          <w:ilvl w:val="0"/>
+          <w:numId w:val="4"/>
+        </w:numPr>
+        <w:rPr>
+          <w:rFonts w:ascii="Helvetica Neue" w:hAnsi="Helvetica Neue" w:cs="Arial Unicode MS"/>
+          <w:color w:val="000000"/>
+          <w14:textOutline w14:w="0" w14:cap="flat" w14:cmpd="sng" w14:algn="ctr">
+            <w14:noFill/>
+            <w14:prstDash w14:val="solid"/>
+            <w14:bevel/>
+          </w14:textOutline>
+        </w:rPr>
+      </w:pPr>
+      <w:r>
+        <w:rPr>
+          <w:rFonts w:ascii="Helvetica Neue" w:hAnsi="Helvetica Neue" w:cs="Arial Unicode MS"/>
+          <w:color w:val="000000"/>
+          <w14:textOutline w14:w="0" w14:cap="flat" w14:cmpd="sng" w14:algn="ctr">
+            <w14:noFill/>
+            <w14:prstDash w14:val="solid"/>
+            <w14:bevel/>
+          </w14:textOutline>
+        </w:rPr>
+        <w:t>Place what goes on each section</w:t>
+      </w:r>
+    </w:p>
+    <w:p>
+      <w:pPr>
+        <w:rPr>
+          <w:rFonts w:ascii="Helvetica Neue" w:hAnsi="Helvetica Neue" w:cs="Arial Unicode MS"/>
+          <w:color w:val="000000"/>
+          <w14:textOutline w14:w="0" w14:cap="flat" w14:cmpd="sng" w14:algn="ctr">
+            <w14:noFill/>
+            <w14:prstDash w14:val="solid"/>
+            <w14:bevel/>
+          </w14:textOutline>
+        </w:rPr>
+      </w:pPr>
+      <w:r>
+        <w:rPr>
+          <w:rFonts w:ascii="Helvetica Neue" w:hAnsi="Helvetica Neue" w:cs="Arial Unicode MS"/>
+          <w:color w:val="000000"/>
+          <w14:textOutline w14:w="0" w14:cap="flat" w14:cmpd="sng" w14:algn="ctr">
+            <w14:noFill/>
+            <w14:prstDash w14:val="solid"/>
+            <w14:bevel/>
+          </w14:textOutline>
+        </w:rPr>
+        <w:lastRenderedPageBreak/>
+        <w:drawing>
+          <wp:inline distT="0" distB="0" distL="0" distR="0" wp14:anchorId="3ACC58D2" wp14:editId="3FE2365F">
+            <wp:extent cx="4686300" cy="3227338"/>
+            <wp:effectExtent l="0" t="0" r="0" b="0"/>
+            <wp:docPr id="15" name="Picture 15" descr="Graphical user interface, application&#10;&#10;Description automatically generated"/>
+            <wp:cNvGraphicFramePr>
+              <a:graphicFrameLocks xmlns:a="http://schemas.openxmlformats.org/drawingml/2006/main" noChangeAspect="1"/>
+            </wp:cNvGraphicFramePr>
+            <a:graphic xmlns:a="http://schemas.openxmlformats.org/drawingml/2006/main">
+              <a:graphicData uri="http://schemas.openxmlformats.org/drawingml/2006/picture">
+                <pic:pic xmlns:pic="http://schemas.openxmlformats.org/drawingml/2006/picture">
+                  <pic:nvPicPr>
+                    <pic:cNvPr id="15" name="Picture 15" descr="Graphical user interface, application&#10;&#10;Description automatically generated"/>
+                    <pic:cNvPicPr/>
+                  </pic:nvPicPr>
+                  <pic:blipFill>
+                    <a:blip r:embed="rId24"/>
+                    <a:stretch>
+                      <a:fillRect/>
+                    </a:stretch>
+                  </pic:blipFill>
+                  <pic:spPr>
+                    <a:xfrm>
+                      <a:off x="0" y="0"/>
+                      <a:ext cx="4705112" cy="3240293"/>
+                    </a:xfrm>
+                    <a:prstGeom prst="rect">
+                      <a:avLst/>
+                    </a:prstGeom>
+                  </pic:spPr>
+                </pic:pic>
+              </a:graphicData>
+            </a:graphic>
+          </wp:inline>
+        </w:drawing>
+      </w:r>
+    </w:p>
+    <w:p>
+      <w:pPr>
+        <w:rPr>
+          <w:rFonts w:ascii="Helvetica Neue" w:hAnsi="Helvetica Neue" w:cs="Arial Unicode MS"/>
+          <w:color w:val="000000"/>
+          <w14:textOutline w14:w="0" w14:cap="flat" w14:cmpd="sng" w14:algn="ctr">
+            <w14:noFill/>
+            <w14:prstDash w14:val="solid"/>
+            <w14:bevel/>
+          </w14:textOutline>
+        </w:rPr>
+      </w:pPr>
+    </w:p>
+    <w:p>
+      <w:pPr>
+        <w:rPr>
+          <w:rFonts w:ascii="Helvetica Neue" w:hAnsi="Helvetica Neue" w:cs="Arial Unicode MS"/>
+          <w:color w:val="000000"/>
+          <w14:textOutline w14:w="0" w14:cap="flat" w14:cmpd="sng" w14:algn="ctr">
+            <w14:noFill/>
+            <w14:prstDash w14:val="solid"/>
+            <w14:bevel/>
+          </w14:textOutline>
+        </w:rPr>
+      </w:pPr>
+    </w:p>
+    <w:p>
+      <w:pPr>
+        <w:pStyle w:val="ListParagraph"/>
+        <w:numPr>
+          <w:ilvl w:val="0"/>
+          <w:numId w:val="4"/>
+        </w:numPr>
+        <w:rPr>
+          <w:rFonts w:ascii="Helvetica Neue" w:hAnsi="Helvetica Neue" w:cs="Arial Unicode MS"/>
+          <w:color w:val="000000"/>
+          <w14:textOutline w14:w="0" w14:cap="flat" w14:cmpd="sng" w14:algn="ctr">
+            <w14:noFill/>
+            <w14:prstDash w14:val="solid"/>
+            <w14:bevel/>
+          </w14:textOutline>
+        </w:rPr>
+      </w:pPr>
+      <w:r>
+        <w:rPr>
+          <w:rFonts w:ascii="Helvetica Neue" w:hAnsi="Helvetica Neue" w:cs="Arial Unicode MS"/>
+          <w:color w:val="000000"/>
+          <w14:textOutline w14:w="0" w14:cap="flat" w14:cmpd="sng" w14:algn="ctr">
+            <w14:noFill/>
+            <w14:prstDash w14:val="solid"/>
+            <w14:bevel/>
+          </w14:textOutline>
+        </w:rPr>
+        <w:t xml:space="preserve">Figuring out the major </w:t>
+      </w:r>
+      <w:r>
+        <w:rPr>
+          <w:rFonts w:ascii="Helvetica Neue" w:hAnsi="Helvetica Neue" w:cs="Arial Unicode MS"/>
+          <w:color w:val="000000"/>
+          <w14:textOutline w14:w="0" w14:cap="flat" w14:cmpd="sng" w14:algn="ctr">
+            <w14:noFill/>
+            <w14:prstDash w14:val="solid"/>
+            <w14:bevel/>
+          </w14:textOutline>
+        </w:rPr>
+        <w:t>headings in the early process is invaluable</w:t>
+      </w:r>
+    </w:p>
+    <w:p>
+      <w:pPr>
         <w:tabs>
           <w:tab w:val="left" w:pos="3300"/>
         </w:tabs>
@@ -1510,8 +1951,8 @@
       </w:r>
     </w:p>
     <w:sectPr>
-      <w:headerReference w:type="default" r:id="rId20"/>
-      <w:footerReference w:type="default" r:id="rId21"/>
+      <w:headerReference w:type="default" r:id="rId25"/>
+      <w:footerReference w:type="default" r:id="rId26"/>
       <w:pgSz w:w="12240" w:h="15840"/>
       <w:pgMar w:top="1440" w:right="1440" w:bottom="1440" w:left="1440" w:header="720" w:footer="864" w:gutter="0"/>
       <w:cols w:space="720"/>
@@ -2565,6 +3006,17 @@
       <w:shd w:val="clear" w:color="auto" w:fill="E1DFDD"/>
     </w:rPr>
   </w:style>
+  <w:style w:type="paragraph" w:styleId="ListParagraph">
+    <w:name w:val="List Paragraph"/>
+    <w:basedOn w:val="Normal"/>
+    <w:uiPriority w:val="34"/>
+    <w:qFormat/>
+    <w:rsid w:val="00ED6568"/>
+    <w:pPr>
+      <w:ind w:left="720"/>
+      <w:contextualSpacing/>
+    </w:pPr>
+  </w:style>
 </w:styles>
 </file>
 

</xml_diff>

<commit_message>
feat: Add progress #12 'Adobe XD'
</commit_message>
<xml_diff>
--- a/adobe_xd/note.docx
+++ b/adobe_xd/note.docx
@@ -1410,7 +1410,7 @@
           </mc:Choice>
           <mc:Fallback>
             <w:pict>
-              <v:shapetype w14:anchorId="1E30DE5C" id="_x0000_t75" coordsize="21600,21600" o:spt="75" o:preferrelative="t" path="m@4@5l@4@11@9@11@9@5xe" filled="f" stroked="f">
+              <v:shapetype w14:anchorId="37DD1E6E" id="_x0000_t75" coordsize="21600,21600" o:spt="75" o:preferrelative="t" path="m@4@5l@4@11@9@11@9@5xe" filled="f" stroked="f">
                 <v:stroke joinstyle="miter"/>
                 <v:formulas>
                   <v:f eqn="if lineDrawn pixelLineWidth 0"/>
@@ -1942,17 +1942,815 @@
     </w:p>
     <w:p>
       <w:pPr>
-        <w:tabs>
-          <w:tab w:val="left" w:pos="3300"/>
-        </w:tabs>
-      </w:pPr>
-      <w:r>
-        <w:tab/>
-      </w:r>
+        <w:pStyle w:val="ListParagraph"/>
+        <w:numPr>
+          <w:ilvl w:val="1"/>
+          <w:numId w:val="4"/>
+        </w:numPr>
+        <w:rPr>
+          <w:rFonts w:ascii="Helvetica Neue" w:hAnsi="Helvetica Neue" w:cs="Arial Unicode MS"/>
+          <w:b/>
+          <w:bCs/>
+          <w:color w:val="000000"/>
+          <w14:textOutline w14:w="0" w14:cap="flat" w14:cmpd="sng" w14:algn="ctr">
+            <w14:noFill/>
+            <w14:prstDash w14:val="solid"/>
+            <w14:bevel/>
+          </w14:textOutline>
+        </w:rPr>
+      </w:pPr>
+    </w:p>
+    <w:tbl>
+      <w:tblPr>
+        <w:tblStyle w:val="TableGrid"/>
+        <w:tblW w:w="0" w:type="auto"/>
+        <w:tblLook w:val="04A0" w:firstRow="1" w:lastRow="0" w:firstColumn="1" w:lastColumn="0" w:noHBand="0" w:noVBand="1"/>
+      </w:tblPr>
+      <w:tblGrid>
+        <w:gridCol w:w="9350"/>
+      </w:tblGrid>
+      <w:tr>
+        <w:tc>
+          <w:tcPr>
+            <w:tcW w:w="9350" w:type="dxa"/>
+          </w:tcPr>
+          <w:p>
+            <w:pPr>
+              <w:rPr>
+                <w:rFonts w:ascii="Helvetica Neue" w:hAnsi="Helvetica Neue" w:cs="Arial Unicode MS"/>
+                <w:b/>
+                <w:bCs/>
+                <w:color w:val="000000"/>
+                <w14:textOutline w14:w="0" w14:cap="flat" w14:cmpd="sng" w14:algn="ctr">
+                  <w14:noFill/>
+                  <w14:prstDash w14:val="solid"/>
+                  <w14:bevel/>
+                </w14:textOutline>
+              </w:rPr>
+            </w:pPr>
+            <w:r>
+              <w:rPr>
+                <w:rFonts w:ascii="Helvetica Neue" w:hAnsi="Helvetica Neue" w:cs="Arial Unicode MS"/>
+                <w:b/>
+                <w:bCs/>
+                <w:color w:val="000000"/>
+                <w14:textOutline w14:w="0" w14:cap="flat" w14:cmpd="sng" w14:algn="ctr">
+                  <w14:noFill/>
+                  <w14:prstDash w14:val="solid"/>
+                  <w14:bevel/>
+                </w14:textOutline>
+              </w:rPr>
+              <w:t xml:space="preserve">Tips </w:t>
+            </w:r>
+            <w:r>
+              <w:rPr>
+                <w:rFonts w:ascii="Helvetica Neue" w:hAnsi="Helvetica Neue" w:cs="Arial Unicode MS"/>
+                <w:b/>
+                <w:bCs/>
+                <w:color w:val="000000"/>
+                <w14:textOutline w14:w="0" w14:cap="flat" w14:cmpd="sng" w14:algn="ctr">
+                  <w14:noFill/>
+                  <w14:prstDash w14:val="solid"/>
+                  <w14:bevel/>
+                </w14:textOutline>
+              </w:rPr>
+              <w:t>on Content Strategy</w:t>
+            </w:r>
+          </w:p>
+          <w:p>
+            <w:pPr>
+              <w:rPr>
+                <w:rFonts w:ascii="Helvetica Neue" w:hAnsi="Helvetica Neue" w:cs="Arial Unicode MS"/>
+                <w:b/>
+                <w:bCs/>
+                <w:color w:val="000000"/>
+                <w14:textOutline w14:w="0" w14:cap="flat" w14:cmpd="sng" w14:algn="ctr">
+                  <w14:noFill/>
+                  <w14:prstDash w14:val="solid"/>
+                  <w14:bevel/>
+                </w14:textOutline>
+              </w:rPr>
+            </w:pPr>
+          </w:p>
+          <w:p>
+            <w:pPr>
+              <w:rPr>
+                <w:rFonts w:ascii="Helvetica Neue" w:hAnsi="Helvetica Neue" w:cs="Arial Unicode MS"/>
+                <w:b/>
+                <w:bCs/>
+                <w:color w:val="FF0000"/>
+                <w14:textOutline w14:w="0" w14:cap="flat" w14:cmpd="sng" w14:algn="ctr">
+                  <w14:noFill/>
+                  <w14:prstDash w14:val="solid"/>
+                  <w14:bevel/>
+                </w14:textOutline>
+              </w:rPr>
+            </w:pPr>
+            <w:r>
+              <w:rPr>
+                <w:rFonts w:ascii="Helvetica Neue" w:hAnsi="Helvetica Neue" w:cs="Arial Unicode MS"/>
+                <w:b/>
+                <w:bCs/>
+                <w:color w:val="FF0000"/>
+                <w14:textOutline w14:w="0" w14:cap="flat" w14:cmpd="sng" w14:algn="ctr">
+                  <w14:noFill/>
+                  <w14:prstDash w14:val="solid"/>
+                  <w14:bevel/>
+                </w14:textOutline>
+              </w:rPr>
+              <w:t>The key is figuring out and pre-emptively knocking down concerns of consumers</w:t>
+            </w:r>
+          </w:p>
+          <w:p>
+            <w:pPr>
+              <w:rPr>
+                <w:rFonts w:ascii="Helvetica Neue" w:hAnsi="Helvetica Neue" w:cs="Arial Unicode MS"/>
+                <w:b/>
+                <w:bCs/>
+                <w:color w:val="000000"/>
+                <w14:textOutline w14:w="0" w14:cap="flat" w14:cmpd="sng" w14:algn="ctr">
+                  <w14:noFill/>
+                  <w14:prstDash w14:val="solid"/>
+                  <w14:bevel/>
+                </w14:textOutline>
+              </w:rPr>
+            </w:pPr>
+          </w:p>
+          <w:p>
+            <w:pPr>
+              <w:rPr>
+                <w:rFonts w:ascii="Helvetica Neue" w:hAnsi="Helvetica Neue" w:cs="Arial Unicode MS"/>
+                <w:b/>
+                <w:bCs/>
+                <w:color w:val="FF0000"/>
+                <w14:textOutline w14:w="0" w14:cap="flat" w14:cmpd="sng" w14:algn="ctr">
+                  <w14:noFill/>
+                  <w14:prstDash w14:val="solid"/>
+                  <w14:bevel/>
+                </w14:textOutline>
+              </w:rPr>
+            </w:pPr>
+            <w:r>
+              <w:rPr>
+                <w:rFonts w:ascii="Helvetica Neue" w:hAnsi="Helvetica Neue" w:cs="Arial Unicode MS"/>
+                <w:b/>
+                <w:bCs/>
+                <w:color w:val="FF0000"/>
+                <w14:textOutline w14:w="0" w14:cap="flat" w14:cmpd="sng" w14:algn="ctr">
+                  <w14:noFill/>
+                  <w14:prstDash w14:val="solid"/>
+                  <w14:bevel/>
+                </w14:textOutline>
+              </w:rPr>
+              <w:t>**</w:t>
+            </w:r>
+            <w:r>
+              <w:rPr>
+                <w:rFonts w:ascii="Helvetica Neue" w:hAnsi="Helvetica Neue" w:cs="Arial Unicode MS"/>
+                <w:b/>
+                <w:bCs/>
+                <w:color w:val="FF0000"/>
+                <w14:textOutline w14:w="0" w14:cap="flat" w14:cmpd="sng" w14:algn="ctr">
+                  <w14:noFill/>
+                  <w14:prstDash w14:val="solid"/>
+                  <w14:bevel/>
+                </w14:textOutline>
+              </w:rPr>
+              <w:t>Under</w:t>
+            </w:r>
+            <w:r>
+              <w:rPr>
+                <w:rFonts w:ascii="Helvetica Neue" w:hAnsi="Helvetica Neue" w:cs="Arial Unicode MS"/>
+                <w:b/>
+                <w:bCs/>
+                <w:color w:val="FF0000"/>
+                <w14:textOutline w14:w="0" w14:cap="flat" w14:cmpd="sng" w14:algn="ctr">
+                  <w14:noFill/>
+                  <w14:prstDash w14:val="solid"/>
+                  <w14:bevel/>
+                </w14:textOutline>
+              </w:rPr>
+              <w:t>stand that website is a visual representation of a business (content &gt;&gt;&gt; website design)**</w:t>
+            </w:r>
+          </w:p>
+          <w:p>
+            <w:pPr>
+              <w:rPr>
+                <w:rFonts w:ascii="Helvetica Neue" w:hAnsi="Helvetica Neue" w:cs="Arial Unicode MS"/>
+                <w:b/>
+                <w:bCs/>
+                <w:color w:val="000000"/>
+                <w14:textOutline w14:w="0" w14:cap="flat" w14:cmpd="sng" w14:algn="ctr">
+                  <w14:noFill/>
+                  <w14:prstDash w14:val="solid"/>
+                  <w14:bevel/>
+                </w14:textOutline>
+              </w:rPr>
+            </w:pPr>
+          </w:p>
+          <w:p>
+            <w:pPr>
+              <w:pStyle w:val="ListParagraph"/>
+              <w:numPr>
+                <w:ilvl w:val="1"/>
+                <w:numId w:val="4"/>
+              </w:numPr>
+              <w:rPr>
+                <w:rFonts w:ascii="Helvetica Neue" w:hAnsi="Helvetica Neue" w:cs="Arial Unicode MS"/>
+                <w:b/>
+                <w:bCs/>
+                <w:color w:val="000000"/>
+                <w14:textOutline w14:w="0" w14:cap="flat" w14:cmpd="sng" w14:algn="ctr">
+                  <w14:noFill/>
+                  <w14:prstDash w14:val="solid"/>
+                  <w14:bevel/>
+                </w14:textOutline>
+              </w:rPr>
+            </w:pPr>
+            <w:r>
+              <w:rPr>
+                <w:rFonts w:ascii="Helvetica Neue" w:hAnsi="Helvetica Neue" w:cs="Arial Unicode MS"/>
+                <w:b/>
+                <w:bCs/>
+                <w:color w:val="000000"/>
+                <w14:textOutline w14:w="0" w14:cap="flat" w14:cmpd="sng" w14:algn="ctr">
+                  <w14:noFill/>
+                  <w14:prstDash w14:val="solid"/>
+                  <w14:bevel/>
+                </w14:textOutline>
+              </w:rPr>
+              <w:t>Value Proposition (Creating a persona</w:t>
+            </w:r>
+            <w:r>
+              <w:rPr>
+                <w:rFonts w:ascii="Helvetica Neue" w:hAnsi="Helvetica Neue" w:cs="Arial Unicode MS"/>
+                <w:b/>
+                <w:bCs/>
+                <w:color w:val="000000"/>
+                <w14:textOutline w14:w="0" w14:cap="flat" w14:cmpd="sng" w14:algn="ctr">
+                  <w14:noFill/>
+                  <w14:prstDash w14:val="solid"/>
+                  <w14:bevel/>
+                </w14:textOutline>
+              </w:rPr>
+              <w:t xml:space="preserve"> / figuring out audience</w:t>
+            </w:r>
+            <w:r>
+              <w:rPr>
+                <w:rFonts w:ascii="Helvetica Neue" w:hAnsi="Helvetica Neue" w:cs="Arial Unicode MS"/>
+                <w:b/>
+                <w:bCs/>
+                <w:color w:val="000000"/>
+                <w14:textOutline w14:w="0" w14:cap="flat" w14:cmpd="sng" w14:algn="ctr">
+                  <w14:noFill/>
+                  <w14:prstDash w14:val="solid"/>
+                  <w14:bevel/>
+                </w14:textOutline>
+              </w:rPr>
+              <w:t>)</w:t>
+            </w:r>
+          </w:p>
+          <w:p>
+            <w:pPr>
+              <w:rPr>
+                <w:rFonts w:ascii="Helvetica Neue" w:hAnsi="Helvetica Neue" w:cs="Arial Unicode MS"/>
+                <w:color w:val="000000"/>
+                <w14:textOutline w14:w="0" w14:cap="flat" w14:cmpd="sng" w14:algn="ctr">
+                  <w14:noFill/>
+                  <w14:prstDash w14:val="solid"/>
+                  <w14:bevel/>
+                </w14:textOutline>
+              </w:rPr>
+            </w:pPr>
+          </w:p>
+          <w:p>
+            <w:pPr>
+              <w:rPr>
+                <w:rFonts w:ascii="Helvetica Neue" w:hAnsi="Helvetica Neue" w:cs="Arial Unicode MS"/>
+                <w:color w:val="000000"/>
+                <w14:textOutline w14:w="0" w14:cap="flat" w14:cmpd="sng" w14:algn="ctr">
+                  <w14:noFill/>
+                  <w14:prstDash w14:val="solid"/>
+                  <w14:bevel/>
+                </w14:textOutline>
+              </w:rPr>
+            </w:pPr>
+            <w:r>
+              <w:rPr>
+                <w:rFonts w:ascii="Helvetica Neue" w:hAnsi="Helvetica Neue" w:cs="Arial Unicode MS"/>
+                <w:color w:val="000000"/>
+                <w14:textOutline w14:w="0" w14:cap="flat" w14:cmpd="sng" w14:algn="ctr">
+                  <w14:noFill/>
+                  <w14:prstDash w14:val="solid"/>
+                  <w14:bevel/>
+                </w14:textOutline>
+              </w:rPr>
+              <w:drawing>
+                <wp:inline distT="0" distB="0" distL="0" distR="0" wp14:anchorId="4DF0C999" wp14:editId="2972D7F6">
+                  <wp:extent cx="5943600" cy="2022475"/>
+                  <wp:effectExtent l="0" t="0" r="0" b="0"/>
+                  <wp:docPr id="16" name="Picture 16" descr="Graphical user interface, text&#10;&#10;Description automatically generated"/>
+                  <wp:cNvGraphicFramePr>
+                    <a:graphicFrameLocks xmlns:a="http://schemas.openxmlformats.org/drawingml/2006/main" noChangeAspect="1"/>
+                  </wp:cNvGraphicFramePr>
+                  <a:graphic xmlns:a="http://schemas.openxmlformats.org/drawingml/2006/main">
+                    <a:graphicData uri="http://schemas.openxmlformats.org/drawingml/2006/picture">
+                      <pic:pic xmlns:pic="http://schemas.openxmlformats.org/drawingml/2006/picture">
+                        <pic:nvPicPr>
+                          <pic:cNvPr id="16" name="Picture 16" descr="Graphical user interface, text&#10;&#10;Description automatically generated"/>
+                          <pic:cNvPicPr/>
+                        </pic:nvPicPr>
+                        <pic:blipFill>
+                          <a:blip r:embed="rId25"/>
+                          <a:stretch>
+                            <a:fillRect/>
+                          </a:stretch>
+                        </pic:blipFill>
+                        <pic:spPr>
+                          <a:xfrm>
+                            <a:off x="0" y="0"/>
+                            <a:ext cx="5943600" cy="2022475"/>
+                          </a:xfrm>
+                          <a:prstGeom prst="rect">
+                            <a:avLst/>
+                          </a:prstGeom>
+                        </pic:spPr>
+                      </pic:pic>
+                    </a:graphicData>
+                  </a:graphic>
+                </wp:inline>
+              </w:drawing>
+            </w:r>
+          </w:p>
+          <w:p>
+            <w:pPr>
+              <w:rPr>
+                <w:rFonts w:ascii="Helvetica Neue" w:hAnsi="Helvetica Neue" w:cs="Arial Unicode MS"/>
+                <w:color w:val="000000"/>
+                <w14:textOutline w14:w="0" w14:cap="flat" w14:cmpd="sng" w14:algn="ctr">
+                  <w14:noFill/>
+                  <w14:prstDash w14:val="solid"/>
+                  <w14:bevel/>
+                </w14:textOutline>
+              </w:rPr>
+            </w:pPr>
+          </w:p>
+          <w:p>
+            <w:pPr>
+              <w:pStyle w:val="ListParagraph"/>
+              <w:numPr>
+                <w:ilvl w:val="0"/>
+                <w:numId w:val="4"/>
+              </w:numPr>
+              <w:rPr>
+                <w:rFonts w:ascii="Helvetica Neue" w:hAnsi="Helvetica Neue" w:cs="Arial Unicode MS"/>
+                <w:color w:val="000000"/>
+                <w14:textOutline w14:w="0" w14:cap="flat" w14:cmpd="sng" w14:algn="ctr">
+                  <w14:noFill/>
+                  <w14:prstDash w14:val="solid"/>
+                  <w14:bevel/>
+                </w14:textOutline>
+              </w:rPr>
+            </w:pPr>
+            <w:r>
+              <w:rPr>
+                <w:rFonts w:ascii="Helvetica Neue" w:hAnsi="Helvetica Neue" w:cs="Arial Unicode MS"/>
+                <w:color w:val="000000"/>
+                <w14:textOutline w14:w="0" w14:cap="flat" w14:cmpd="sng" w14:algn="ctr">
+                  <w14:noFill/>
+                  <w14:prstDash w14:val="solid"/>
+                  <w14:bevel/>
+                </w14:textOutline>
+              </w:rPr>
+              <w:lastRenderedPageBreak/>
+              <w:t>This drives global behavior on the web</w:t>
+            </w:r>
+          </w:p>
+          <w:p>
+            <w:pPr>
+              <w:pStyle w:val="ListParagraph"/>
+              <w:numPr>
+                <w:ilvl w:val="0"/>
+                <w:numId w:val="4"/>
+              </w:numPr>
+              <w:rPr>
+                <w:rFonts w:ascii="Helvetica Neue" w:hAnsi="Helvetica Neue" w:cs="Arial Unicode MS"/>
+                <w:color w:val="000000"/>
+                <w14:textOutline w14:w="0" w14:cap="flat" w14:cmpd="sng" w14:algn="ctr">
+                  <w14:noFill/>
+                  <w14:prstDash w14:val="solid"/>
+                  <w14:bevel/>
+                </w14:textOutline>
+              </w:rPr>
+            </w:pPr>
+            <w:r>
+              <w:rPr>
+                <w:rFonts w:ascii="Helvetica Neue" w:hAnsi="Helvetica Neue" w:cs="Arial Unicode MS"/>
+                <w:color w:val="000000"/>
+                <w14:textOutline w14:w="0" w14:cap="flat" w14:cmpd="sng" w14:algn="ctr">
+                  <w14:noFill/>
+                  <w14:prstDash w14:val="solid"/>
+                  <w14:bevel/>
+                </w14:textOutline>
+              </w:rPr>
+              <w:t>This is Aristotle’s poetic on Intent and Obstacles</w:t>
+            </w:r>
+          </w:p>
+          <w:p>
+            <w:pPr>
+              <w:pStyle w:val="ListParagraph"/>
+              <w:numPr>
+                <w:ilvl w:val="1"/>
+                <w:numId w:val="4"/>
+              </w:numPr>
+              <w:rPr>
+                <w:rFonts w:ascii="Helvetica Neue" w:hAnsi="Helvetica Neue" w:cs="Arial Unicode MS"/>
+                <w:color w:val="000000"/>
+                <w14:textOutline w14:w="0" w14:cap="flat" w14:cmpd="sng" w14:algn="ctr">
+                  <w14:noFill/>
+                  <w14:prstDash w14:val="solid"/>
+                  <w14:bevel/>
+                </w14:textOutline>
+              </w:rPr>
+            </w:pPr>
+            <w:r>
+              <w:rPr>
+                <w:rFonts w:ascii="Helvetica Neue" w:hAnsi="Helvetica Neue" w:cs="Arial Unicode MS"/>
+                <w:color w:val="000000"/>
+                <w14:textOutline w14:w="0" w14:cap="flat" w14:cmpd="sng" w14:algn="ctr">
+                  <w14:noFill/>
+                  <w14:prstDash w14:val="solid"/>
+                  <w14:bevel/>
+                </w14:textOutline>
+              </w:rPr>
+              <w:t>In our design, we have to unblock whatever obstacles that’s in the way of user</w:t>
+            </w:r>
+          </w:p>
+          <w:p>
+            <w:pPr>
+              <w:pBdr>
+                <w:top w:val="none" w:sz="0" w:space="0" w:color="auto"/>
+                <w:left w:val="none" w:sz="0" w:space="0" w:color="auto"/>
+                <w:bottom w:val="none" w:sz="0" w:space="0" w:color="auto"/>
+                <w:right w:val="none" w:sz="0" w:space="0" w:color="auto"/>
+                <w:between w:val="none" w:sz="0" w:space="0" w:color="auto"/>
+                <w:bar w:val="none" w:sz="0" w:color="auto"/>
+              </w:pBdr>
+              <w:rPr>
+                <w:rFonts w:ascii="Helvetica Neue" w:hAnsi="Helvetica Neue" w:cs="Arial Unicode MS"/>
+                <w:b/>
+                <w:bCs/>
+                <w:color w:val="000000"/>
+                <w14:textOutline w14:w="0" w14:cap="flat" w14:cmpd="sng" w14:algn="ctr">
+                  <w14:noFill/>
+                  <w14:prstDash w14:val="solid"/>
+                  <w14:bevel/>
+                </w14:textOutline>
+              </w:rPr>
+            </w:pPr>
+          </w:p>
+          <w:p>
+            <w:pPr>
+              <w:rPr>
+                <w:rFonts w:ascii="Helvetica Neue" w:hAnsi="Helvetica Neue" w:cs="Arial Unicode MS"/>
+                <w:color w:val="000000"/>
+                <w14:textOutline w14:w="0" w14:cap="flat" w14:cmpd="sng" w14:algn="ctr">
+                  <w14:noFill/>
+                  <w14:prstDash w14:val="solid"/>
+                  <w14:bevel/>
+                </w14:textOutline>
+              </w:rPr>
+            </w:pPr>
+            <w:r>
+              <w:rPr>
+                <w:rFonts w:ascii="Helvetica Neue" w:hAnsi="Helvetica Neue" w:cs="Arial Unicode MS"/>
+                <w:color w:val="000000"/>
+                <w14:textOutline w14:w="0" w14:cap="flat" w14:cmpd="sng" w14:algn="ctr">
+                  <w14:noFill/>
+                  <w14:prstDash w14:val="solid"/>
+                  <w14:bevel/>
+                </w14:textOutline>
+              </w:rPr>
+              <w:t>Example</w:t>
+            </w:r>
+          </w:p>
+          <w:p>
+            <w:pPr>
+              <w:rPr>
+                <w:rFonts w:ascii="Helvetica Neue" w:hAnsi="Helvetica Neue" w:cs="Arial Unicode MS"/>
+                <w:color w:val="000000"/>
+                <w14:textOutline w14:w="0" w14:cap="flat" w14:cmpd="sng" w14:algn="ctr">
+                  <w14:noFill/>
+                  <w14:prstDash w14:val="solid"/>
+                  <w14:bevel/>
+                </w14:textOutline>
+              </w:rPr>
+            </w:pPr>
+          </w:p>
+          <w:p>
+            <w:pPr>
+              <w:rPr>
+                <w:rFonts w:ascii="Helvetica Neue" w:hAnsi="Helvetica Neue" w:cs="Arial Unicode MS"/>
+                <w:color w:val="000000"/>
+                <w14:textOutline w14:w="0" w14:cap="flat" w14:cmpd="sng" w14:algn="ctr">
+                  <w14:noFill/>
+                  <w14:prstDash w14:val="solid"/>
+                  <w14:bevel/>
+                </w14:textOutline>
+              </w:rPr>
+            </w:pPr>
+            <w:r>
+              <w:rPr>
+                <w:rFonts w:ascii="Helvetica Neue" w:hAnsi="Helvetica Neue" w:cs="Arial Unicode MS"/>
+                <w:color w:val="000000"/>
+                <w14:textOutline w14:w="0" w14:cap="flat" w14:cmpd="sng" w14:algn="ctr">
+                  <w14:noFill/>
+                  <w14:prstDash w14:val="solid"/>
+                  <w14:bevel/>
+                </w14:textOutline>
+              </w:rPr>
+              <w:drawing>
+                <wp:inline distT="0" distB="0" distL="0" distR="0" wp14:anchorId="36E2B46E" wp14:editId="3230BD66">
+                  <wp:extent cx="5943600" cy="1185545"/>
+                  <wp:effectExtent l="0" t="0" r="0" b="0"/>
+                  <wp:docPr id="17" name="Picture 17" descr="Text&#10;&#10;Description automatically generated"/>
+                  <wp:cNvGraphicFramePr>
+                    <a:graphicFrameLocks xmlns:a="http://schemas.openxmlformats.org/drawingml/2006/main" noChangeAspect="1"/>
+                  </wp:cNvGraphicFramePr>
+                  <a:graphic xmlns:a="http://schemas.openxmlformats.org/drawingml/2006/main">
+                    <a:graphicData uri="http://schemas.openxmlformats.org/drawingml/2006/picture">
+                      <pic:pic xmlns:pic="http://schemas.openxmlformats.org/drawingml/2006/picture">
+                        <pic:nvPicPr>
+                          <pic:cNvPr id="17" name="Picture 17" descr="Text&#10;&#10;Description automatically generated"/>
+                          <pic:cNvPicPr/>
+                        </pic:nvPicPr>
+                        <pic:blipFill>
+                          <a:blip r:embed="rId26"/>
+                          <a:stretch>
+                            <a:fillRect/>
+                          </a:stretch>
+                        </pic:blipFill>
+                        <pic:spPr>
+                          <a:xfrm>
+                            <a:off x="0" y="0"/>
+                            <a:ext cx="5943600" cy="1185545"/>
+                          </a:xfrm>
+                          <a:prstGeom prst="rect">
+                            <a:avLst/>
+                          </a:prstGeom>
+                        </pic:spPr>
+                      </pic:pic>
+                    </a:graphicData>
+                  </a:graphic>
+                </wp:inline>
+              </w:drawing>
+            </w:r>
+          </w:p>
+          <w:p>
+            <w:pPr>
+              <w:rPr>
+                <w:rFonts w:ascii="Helvetica Neue" w:hAnsi="Helvetica Neue" w:cs="Arial Unicode MS"/>
+                <w:color w:val="000000"/>
+                <w14:textOutline w14:w="0" w14:cap="flat" w14:cmpd="sng" w14:algn="ctr">
+                  <w14:noFill/>
+                  <w14:prstDash w14:val="solid"/>
+                  <w14:bevel/>
+                </w14:textOutline>
+              </w:rPr>
+            </w:pPr>
+          </w:p>
+          <w:p>
+            <w:pPr>
+              <w:rPr>
+                <w:rFonts w:ascii="Helvetica Neue" w:hAnsi="Helvetica Neue" w:cs="Arial Unicode MS"/>
+                <w:color w:val="000000"/>
+                <w14:textOutline w14:w="0" w14:cap="flat" w14:cmpd="sng" w14:algn="ctr">
+                  <w14:noFill/>
+                  <w14:prstDash w14:val="solid"/>
+                  <w14:bevel/>
+                </w14:textOutline>
+              </w:rPr>
+            </w:pPr>
+            <w:r>
+              <w:rPr>
+                <w:rFonts w:ascii="Helvetica Neue" w:hAnsi="Helvetica Neue" w:cs="Arial Unicode MS"/>
+                <w:color w:val="000000"/>
+                <w14:textOutline w14:w="0" w14:cap="flat" w14:cmpd="sng" w14:algn="ctr">
+                  <w14:noFill/>
+                  <w14:prstDash w14:val="solid"/>
+                  <w14:bevel/>
+                </w14:textOutline>
+              </w:rPr>
+              <w:drawing>
+                <wp:inline distT="0" distB="0" distL="0" distR="0" wp14:anchorId="12DEB8F1" wp14:editId="0569A296">
+                  <wp:extent cx="5943600" cy="1276985"/>
+                  <wp:effectExtent l="0" t="0" r="0" b="5715"/>
+                  <wp:docPr id="18" name="Picture 18" descr="Text&#10;&#10;Description automatically generated"/>
+                  <wp:cNvGraphicFramePr>
+                    <a:graphicFrameLocks xmlns:a="http://schemas.openxmlformats.org/drawingml/2006/main" noChangeAspect="1"/>
+                  </wp:cNvGraphicFramePr>
+                  <a:graphic xmlns:a="http://schemas.openxmlformats.org/drawingml/2006/main">
+                    <a:graphicData uri="http://schemas.openxmlformats.org/drawingml/2006/picture">
+                      <pic:pic xmlns:pic="http://schemas.openxmlformats.org/drawingml/2006/picture">
+                        <pic:nvPicPr>
+                          <pic:cNvPr id="18" name="Picture 18" descr="Text&#10;&#10;Description automatically generated"/>
+                          <pic:cNvPicPr/>
+                        </pic:nvPicPr>
+                        <pic:blipFill>
+                          <a:blip r:embed="rId27"/>
+                          <a:stretch>
+                            <a:fillRect/>
+                          </a:stretch>
+                        </pic:blipFill>
+                        <pic:spPr>
+                          <a:xfrm>
+                            <a:off x="0" y="0"/>
+                            <a:ext cx="5943600" cy="1276985"/>
+                          </a:xfrm>
+                          <a:prstGeom prst="rect">
+                            <a:avLst/>
+                          </a:prstGeom>
+                        </pic:spPr>
+                      </pic:pic>
+                    </a:graphicData>
+                  </a:graphic>
+                </wp:inline>
+              </w:drawing>
+            </w:r>
+          </w:p>
+          <w:p>
+            <w:pPr>
+              <w:rPr>
+                <w:rFonts w:ascii="Helvetica Neue" w:hAnsi="Helvetica Neue" w:cs="Arial Unicode MS"/>
+                <w:color w:val="000000"/>
+                <w14:textOutline w14:w="0" w14:cap="flat" w14:cmpd="sng" w14:algn="ctr">
+                  <w14:noFill/>
+                  <w14:prstDash w14:val="solid"/>
+                  <w14:bevel/>
+                </w14:textOutline>
+              </w:rPr>
+            </w:pPr>
+          </w:p>
+          <w:p>
+            <w:pPr>
+              <w:rPr>
+                <w:rFonts w:ascii="Helvetica Neue" w:hAnsi="Helvetica Neue" w:cs="Arial Unicode MS"/>
+                <w:color w:val="000000"/>
+                <w14:textOutline w14:w="0" w14:cap="flat" w14:cmpd="sng" w14:algn="ctr">
+                  <w14:noFill/>
+                  <w14:prstDash w14:val="solid"/>
+                  <w14:bevel/>
+                </w14:textOutline>
+              </w:rPr>
+            </w:pPr>
+          </w:p>
+          <w:p>
+            <w:pPr>
+              <w:rPr>
+                <w:rFonts w:ascii="Helvetica Neue" w:hAnsi="Helvetica Neue" w:cs="Arial Unicode MS"/>
+                <w:color w:val="000000"/>
+                <w14:textOutline w14:w="0" w14:cap="flat" w14:cmpd="sng" w14:algn="ctr">
+                  <w14:noFill/>
+                  <w14:prstDash w14:val="solid"/>
+                  <w14:bevel/>
+                </w14:textOutline>
+              </w:rPr>
+            </w:pPr>
+          </w:p>
+          <w:p>
+            <w:pPr>
+              <w:pStyle w:val="ListParagraph"/>
+              <w:numPr>
+                <w:ilvl w:val="0"/>
+                <w:numId w:val="4"/>
+              </w:numPr>
+              <w:rPr>
+                <w:rFonts w:ascii="Helvetica Neue" w:hAnsi="Helvetica Neue" w:cs="Arial Unicode MS"/>
+                <w:color w:val="000000"/>
+                <w14:textOutline w14:w="0" w14:cap="flat" w14:cmpd="sng" w14:algn="ctr">
+                  <w14:noFill/>
+                  <w14:prstDash w14:val="solid"/>
+                  <w14:bevel/>
+                </w14:textOutline>
+              </w:rPr>
+            </w:pPr>
+            <w:r>
+              <w:rPr>
+                <w:rFonts w:ascii="Helvetica Neue" w:hAnsi="Helvetica Neue" w:cs="Arial Unicode MS"/>
+                <w:color w:val="000000"/>
+                <w14:textOutline w14:w="0" w14:cap="flat" w14:cmpd="sng" w14:algn="ctr">
+                  <w14:noFill/>
+                  <w14:prstDash w14:val="solid"/>
+                  <w14:bevel/>
+                </w14:textOutline>
+              </w:rPr>
+              <w:t>Identify obstacles and finding solution</w:t>
+            </w:r>
+          </w:p>
+          <w:p>
+            <w:pPr>
+              <w:rPr>
+                <w:rFonts w:ascii="Helvetica Neue" w:hAnsi="Helvetica Neue" w:cs="Arial Unicode MS"/>
+                <w:color w:val="000000"/>
+                <w14:textOutline w14:w="0" w14:cap="flat" w14:cmpd="sng" w14:algn="ctr">
+                  <w14:noFill/>
+                  <w14:prstDash w14:val="solid"/>
+                  <w14:bevel/>
+                </w14:textOutline>
+              </w:rPr>
+            </w:pPr>
+          </w:p>
+          <w:p>
+            <w:pPr>
+              <w:rPr>
+                <w:rFonts w:ascii="Helvetica Neue" w:hAnsi="Helvetica Neue" w:cs="Arial Unicode MS"/>
+                <w:color w:val="000000"/>
+                <w14:textOutline w14:w="0" w14:cap="flat" w14:cmpd="sng" w14:algn="ctr">
+                  <w14:noFill/>
+                  <w14:prstDash w14:val="solid"/>
+                  <w14:bevel/>
+                </w14:textOutline>
+              </w:rPr>
+            </w:pPr>
+            <w:r>
+              <w:rPr>
+                <w:rFonts w:ascii="Helvetica Neue" w:hAnsi="Helvetica Neue" w:cs="Arial Unicode MS"/>
+                <w:color w:val="000000"/>
+                <w14:textOutline w14:w="0" w14:cap="flat" w14:cmpd="sng" w14:algn="ctr">
+                  <w14:noFill/>
+                  <w14:prstDash w14:val="solid"/>
+                  <w14:bevel/>
+                </w14:textOutline>
+              </w:rPr>
+              <w:drawing>
+                <wp:inline distT="0" distB="0" distL="0" distR="0" wp14:anchorId="408F0E56" wp14:editId="4B25DBC6">
+                  <wp:extent cx="5943600" cy="2057400"/>
+                  <wp:effectExtent l="0" t="0" r="0" b="0"/>
+                  <wp:docPr id="19" name="Picture 19" descr="Timeline&#10;&#10;Description automatically generated"/>
+                  <wp:cNvGraphicFramePr>
+                    <a:graphicFrameLocks xmlns:a="http://schemas.openxmlformats.org/drawingml/2006/main" noChangeAspect="1"/>
+                  </wp:cNvGraphicFramePr>
+                  <a:graphic xmlns:a="http://schemas.openxmlformats.org/drawingml/2006/main">
+                    <a:graphicData uri="http://schemas.openxmlformats.org/drawingml/2006/picture">
+                      <pic:pic xmlns:pic="http://schemas.openxmlformats.org/drawingml/2006/picture">
+                        <pic:nvPicPr>
+                          <pic:cNvPr id="19" name="Picture 19" descr="Timeline&#10;&#10;Description automatically generated"/>
+                          <pic:cNvPicPr/>
+                        </pic:nvPicPr>
+                        <pic:blipFill>
+                          <a:blip r:embed="rId28"/>
+                          <a:stretch>
+                            <a:fillRect/>
+                          </a:stretch>
+                        </pic:blipFill>
+                        <pic:spPr>
+                          <a:xfrm>
+                            <a:off x="0" y="0"/>
+                            <a:ext cx="5943600" cy="2057400"/>
+                          </a:xfrm>
+                          <a:prstGeom prst="rect">
+                            <a:avLst/>
+                          </a:prstGeom>
+                        </pic:spPr>
+                      </pic:pic>
+                    </a:graphicData>
+                  </a:graphic>
+                </wp:inline>
+              </w:drawing>
+            </w:r>
+          </w:p>
+        </w:tc>
+      </w:tr>
+    </w:tbl>
+    <w:p>
+      <w:pPr>
+        <w:rPr>
+          <w:rFonts w:ascii="Helvetica Neue" w:hAnsi="Helvetica Neue" w:cs="Arial Unicode MS"/>
+          <w:color w:val="000000"/>
+          <w14:textOutline w14:w="0" w14:cap="flat" w14:cmpd="sng" w14:algn="ctr">
+            <w14:noFill/>
+            <w14:prstDash w14:val="solid"/>
+            <w14:bevel/>
+          </w14:textOutline>
+        </w:rPr>
+      </w:pPr>
+    </w:p>
+    <w:p>
+      <w:pPr>
+        <w:rPr>
+          <w:rFonts w:ascii="Helvetica Neue" w:hAnsi="Helvetica Neue" w:cs="Arial Unicode MS"/>
+          <w:color w:val="000000"/>
+          <w14:textOutline w14:w="0" w14:cap="flat" w14:cmpd="sng" w14:algn="ctr">
+            <w14:noFill/>
+            <w14:prstDash w14:val="solid"/>
+            <w14:bevel/>
+          </w14:textOutline>
+        </w:rPr>
+      </w:pPr>
     </w:p>
     <w:sectPr>
-      <w:headerReference w:type="default" r:id="rId25"/>
-      <w:footerReference w:type="default" r:id="rId26"/>
+      <w:headerReference w:type="default" r:id="rId29"/>
+      <w:footerReference w:type="default" r:id="rId30"/>
       <w:pgSz w:w="12240" w:h="15840"/>
       <w:pgMar w:top="1440" w:right="1440" w:bottom="1440" w:left="1440" w:header="720" w:footer="864" w:gutter="0"/>
       <w:cols w:space="720"/>
@@ -3017,6 +3815,22 @@
       <w:contextualSpacing/>
     </w:pPr>
   </w:style>
+  <w:style w:type="table" w:styleId="TableGrid">
+    <w:name w:val="Table Grid"/>
+    <w:basedOn w:val="TableNormal"/>
+    <w:uiPriority w:val="39"/>
+    <w:rsid w:val="00A32CFF"/>
+    <w:tblPr>
+      <w:tblBorders>
+        <w:top w:val="single" w:sz="4" w:space="0" w:color="auto"/>
+        <w:left w:val="single" w:sz="4" w:space="0" w:color="auto"/>
+        <w:bottom w:val="single" w:sz="4" w:space="0" w:color="auto"/>
+        <w:right w:val="single" w:sz="4" w:space="0" w:color="auto"/>
+        <w:insideH w:val="single" w:sz="4" w:space="0" w:color="auto"/>
+        <w:insideV w:val="single" w:sz="4" w:space="0" w:color="auto"/>
+      </w:tblBorders>
+    </w:tblPr>
+  </w:style>
 </w:styles>
 </file>
 

</xml_diff>

<commit_message>
feat: Add progress #13 'Adobe XD'
</commit_message>
<xml_diff>
--- a/adobe_xd/note.docx
+++ b/adobe_xd/note.docx
@@ -146,10 +146,7 @@
       </w:pPr>
       <w:r>
         <w:tab/>
-        <w:t xml:space="preserve">- UX </w:t>
-      </w:r>
-      <w:r>
-        <w:t>designer</w:t>
+        <w:t>- UX designer</w:t>
       </w:r>
     </w:p>
     <w:p>
@@ -250,33 +247,37 @@
       </w:r>
       <w:r>
         <w:br/>
-        <w:t>“We want to turn the custom CMS we’ve</w:t>
-      </w:r>
-      <w:r>
-        <w:t xml:space="preserve"> built for BYOL into a platform other tutors ca</w:t>
-      </w:r>
-      <w:r>
-        <w:t>n</w:t>
+        <w:t>“We want to turn the custom CMS we’ve built for BYOL into a platform other tutors can</w:t>
       </w:r>
       <w:r>
         <w:t xml:space="preserve"> </w:t>
       </w:r>
       <w:r>
-        <w:t>use. Can we get your help to design &amp; build the tutor admin side of the product We’d like both a website &amp; iOS App design”</w:t>
-      </w:r>
-    </w:p>
-    <w:p>
-      <w:pPr>
-        <w:pStyle w:val="Body"/>
-      </w:pPr>
-    </w:p>
-    <w:p>
-      <w:pPr>
-        <w:pStyle w:val="Body"/>
-      </w:pPr>
-      <w:r>
-        <w:t>2.  Create UX brief brief</w:t>
-      </w:r>
+        <w:t xml:space="preserve">use. Can we get your help to design &amp; build the tutor admin side of the product We’d like both a website &amp; iOS App </w:t>
+      </w:r>
+      <w:proofErr w:type="gramStart"/>
+      <w:r>
+        <w:t>design”</w:t>
+      </w:r>
+      <w:proofErr w:type="gramEnd"/>
+    </w:p>
+    <w:p>
+      <w:pPr>
+        <w:pStyle w:val="Body"/>
+      </w:pPr>
+    </w:p>
+    <w:p>
+      <w:pPr>
+        <w:pStyle w:val="Body"/>
+      </w:pPr>
+      <w:r>
+        <w:t xml:space="preserve">2.  Create UX brief </w:t>
+      </w:r>
+      <w:proofErr w:type="spellStart"/>
+      <w:r>
+        <w:t>brief</w:t>
+      </w:r>
+      <w:proofErr w:type="spellEnd"/>
     </w:p>
     <w:p>
       <w:pPr>
@@ -320,8 +321,13 @@
         <w:t xml:space="preserve">Who is this for </w:t>
       </w:r>
       <w:r>
-        <w:t>is based on persona</w:t>
-      </w:r>
+        <w:t xml:space="preserve">is based on </w:t>
+      </w:r>
+      <w:proofErr w:type="gramStart"/>
+      <w:r>
+        <w:t>persona</w:t>
+      </w:r>
+      <w:proofErr w:type="gramEnd"/>
     </w:p>
     <w:p>
       <w:pPr>
@@ -476,10 +482,7 @@
       </w:pPr>
       <w:r>
         <w:tab/>
-        <w:t xml:space="preserve">- Add fictional name, job title, location and description to represent </w:t>
-      </w:r>
-      <w:r>
-        <w:t>the type of customer we are dealing with</w:t>
+        <w:t>- Add fictional name, job title, location and description to represent the type of customer we are dealing with</w:t>
       </w:r>
     </w:p>
     <w:p>
@@ -841,7 +844,27 @@
           <w:sz w:val="24"/>
           <w:szCs w:val="24"/>
         </w:rPr>
-        <w:t xml:space="preserve">Spelling change </w:t>
+        <w:t xml:space="preserve">Spelling </w:t>
+      </w:r>
+      <w:proofErr w:type="gramStart"/>
+      <w:r>
+        <w:rPr>
+          <w:b/>
+          <w:bCs/>
+          <w:sz w:val="24"/>
+          <w:szCs w:val="24"/>
+        </w:rPr>
+        <w:t>change</w:t>
+      </w:r>
+      <w:proofErr w:type="gramEnd"/>
+      <w:r>
+        <w:rPr>
+          <w:b/>
+          <w:bCs/>
+          <w:sz w:val="24"/>
+          <w:szCs w:val="24"/>
+        </w:rPr>
+        <w:t xml:space="preserve"> </w:t>
       </w:r>
       <w:r>
         <w:rPr>
@@ -1410,7 +1433,7 @@
           </mc:Choice>
           <mc:Fallback>
             <w:pict>
-              <v:shapetype w14:anchorId="37DD1E6E" id="_x0000_t75" coordsize="21600,21600" o:spt="75" o:preferrelative="t" path="m@4@5l@4@11@9@11@9@5xe" filled="f" stroked="f">
+              <v:shapetype w14:anchorId="3E2DC0C2" id="_x0000_t75" coordsize="21600,21600" o:spt="75" o:preferrelative="t" path="m@4@5l@4@11@9@11@9@5xe" filled="f" stroked="f">
                 <v:stroke joinstyle="miter"/>
                 <v:formulas>
                   <v:f eqn="if lineDrawn pixelLineWidth 0"/>
@@ -2130,7 +2153,37 @@
                   <w14:bevel/>
                 </w14:textOutline>
               </w:rPr>
-              <w:t>stand that website is a visual representation of a business (content &gt;&gt;&gt; website design)**</w:t>
+              <w:t xml:space="preserve">stand that website is a visual representation of a business (content &gt;&gt;&gt; website </w:t>
+            </w:r>
+            <w:proofErr w:type="gramStart"/>
+            <w:r>
+              <w:rPr>
+                <w:rFonts w:ascii="Helvetica Neue" w:hAnsi="Helvetica Neue" w:cs="Arial Unicode MS"/>
+                <w:b/>
+                <w:bCs/>
+                <w:color w:val="FF0000"/>
+                <w14:textOutline w14:w="0" w14:cap="flat" w14:cmpd="sng" w14:algn="ctr">
+                  <w14:noFill/>
+                  <w14:prstDash w14:val="solid"/>
+                  <w14:bevel/>
+                </w14:textOutline>
+              </w:rPr>
+              <w:t>design)*</w:t>
+            </w:r>
+            <w:proofErr w:type="gramEnd"/>
+            <w:r>
+              <w:rPr>
+                <w:rFonts w:ascii="Helvetica Neue" w:hAnsi="Helvetica Neue" w:cs="Arial Unicode MS"/>
+                <w:b/>
+                <w:bCs/>
+                <w:color w:val="FF0000"/>
+                <w14:textOutline w14:w="0" w14:cap="flat" w14:cmpd="sng" w14:algn="ctr">
+                  <w14:noFill/>
+                  <w14:prstDash w14:val="solid"/>
+                  <w14:bevel/>
+                </w14:textOutline>
+              </w:rPr>
+              <w:t>*</w:t>
             </w:r>
           </w:p>
           <w:p>
@@ -2748,9 +2801,168 @@
         </w:rPr>
       </w:pPr>
     </w:p>
+    <w:p>
+      <w:pPr>
+        <w:rPr>
+          <w:rFonts w:ascii="Helvetica Neue" w:hAnsi="Helvetica Neue" w:cs="Arial Unicode MS"/>
+          <w:color w:val="000000"/>
+          <w14:textOutline w14:w="0" w14:cap="flat" w14:cmpd="sng" w14:algn="ctr">
+            <w14:noFill/>
+            <w14:prstDash w14:val="solid"/>
+            <w14:bevel/>
+          </w14:textOutline>
+        </w:rPr>
+      </w:pPr>
+    </w:p>
+    <w:p>
+      <w:pPr>
+        <w:rPr>
+          <w:rFonts w:ascii="Helvetica" w:hAnsi="Helvetica"/>
+          <w:b/>
+          <w:bCs/>
+        </w:rPr>
+      </w:pPr>
+      <w:r>
+        <w:rPr>
+          <w:rFonts w:ascii="Helvetica" w:hAnsi="Helvetica"/>
+          <w:b/>
+          <w:bCs/>
+        </w:rPr>
+        <w:t>Adding footers &amp; Lorem Ipsum to our XD wireframe</w:t>
+      </w:r>
+    </w:p>
+    <w:p>
+      <w:pPr>
+        <w:rPr>
+          <w:rFonts w:ascii="Helvetica Neue" w:hAnsi="Helvetica Neue" w:cs="Arial Unicode MS"/>
+          <w:color w:val="000000"/>
+          <w14:textOutline w14:w="0" w14:cap="flat" w14:cmpd="sng" w14:algn="ctr">
+            <w14:noFill/>
+            <w14:prstDash w14:val="solid"/>
+            <w14:bevel/>
+          </w14:textOutline>
+        </w:rPr>
+      </w:pPr>
+    </w:p>
+    <w:p>
+      <w:pPr>
+        <w:pStyle w:val="ListParagraph"/>
+        <w:numPr>
+          <w:ilvl w:val="0"/>
+          <w:numId w:val="4"/>
+        </w:numPr>
+        <w:rPr>
+          <w:rFonts w:ascii="Helvetica Neue" w:hAnsi="Helvetica Neue" w:cs="Arial Unicode MS"/>
+          <w:color w:val="000000"/>
+          <w14:textOutline w14:w="0" w14:cap="flat" w14:cmpd="sng" w14:algn="ctr">
+            <w14:noFill/>
+            <w14:prstDash w14:val="solid"/>
+            <w14:bevel/>
+          </w14:textOutline>
+        </w:rPr>
+      </w:pPr>
+      <w:r>
+        <w:rPr>
+          <w:rFonts w:ascii="Helvetica Neue" w:hAnsi="Helvetica Neue" w:cs="Arial Unicode MS"/>
+          <w:color w:val="000000"/>
+          <w14:textOutline w14:w="0" w14:cap="flat" w14:cmpd="sng" w14:algn="ctr">
+            <w14:noFill/>
+            <w14:prstDash w14:val="solid"/>
+            <w14:bevel/>
+          </w14:textOutline>
+        </w:rPr>
+        <w:t xml:space="preserve">Click </w:t>
+      </w:r>
+      <w:r>
+        <w:rPr>
+          <w:rFonts w:ascii="Helvetica Neue" w:hAnsi="Helvetica Neue" w:cs="Arial Unicode MS"/>
+          <w:b/>
+          <w:bCs/>
+          <w:color w:val="000000"/>
+          <w14:textOutline w14:w="0" w14:cap="flat" w14:cmpd="sng" w14:algn="ctr">
+            <w14:noFill/>
+            <w14:prstDash w14:val="solid"/>
+            <w14:bevel/>
+          </w14:textOutline>
+        </w:rPr>
+        <w:t>option</w:t>
+      </w:r>
+      <w:r>
+        <w:rPr>
+          <w:rFonts w:ascii="Helvetica Neue" w:hAnsi="Helvetica Neue" w:cs="Arial Unicode MS"/>
+          <w:color w:val="000000"/>
+          <w14:textOutline w14:w="0" w14:cap="flat" w14:cmpd="sng" w14:algn="ctr">
+            <w14:noFill/>
+            <w14:prstDash w14:val="solid"/>
+            <w14:bevel/>
+          </w14:textOutline>
+        </w:rPr>
+        <w:t xml:space="preserve"> key to expand footer in all horizontal direction</w:t>
+      </w:r>
+    </w:p>
+    <w:p>
+      <w:pPr>
+        <w:rPr>
+          <w:rFonts w:ascii="Helvetica Neue" w:hAnsi="Helvetica Neue" w:cs="Arial Unicode MS"/>
+          <w:color w:val="000000"/>
+          <w14:textOutline w14:w="0" w14:cap="flat" w14:cmpd="sng" w14:algn="ctr">
+            <w14:noFill/>
+            <w14:prstDash w14:val="solid"/>
+            <w14:bevel/>
+          </w14:textOutline>
+        </w:rPr>
+      </w:pPr>
+      <w:r>
+        <w:rPr>
+          <w:rFonts w:ascii="Helvetica Neue" w:hAnsi="Helvetica Neue" w:cs="Arial Unicode MS"/>
+          <w:color w:val="000000"/>
+          <w14:textOutline w14:w="0" w14:cap="flat" w14:cmpd="sng" w14:algn="ctr">
+            <w14:noFill/>
+            <w14:prstDash w14:val="solid"/>
+            <w14:bevel/>
+          </w14:textOutline>
+        </w:rPr>
+        <w:lastRenderedPageBreak/>
+        <w:drawing>
+          <wp:inline distT="0" distB="0" distL="0" distR="0" wp14:anchorId="32B5C659" wp14:editId="0C9C0940">
+            <wp:extent cx="5943600" cy="880110"/>
+            <wp:effectExtent l="0" t="0" r="0" b="0"/>
+            <wp:docPr id="20" name="Picture 20" descr="Timeline&#10;&#10;Description automatically generated"/>
+            <wp:cNvGraphicFramePr>
+              <a:graphicFrameLocks xmlns:a="http://schemas.openxmlformats.org/drawingml/2006/main" noChangeAspect="1"/>
+            </wp:cNvGraphicFramePr>
+            <a:graphic xmlns:a="http://schemas.openxmlformats.org/drawingml/2006/main">
+              <a:graphicData uri="http://schemas.openxmlformats.org/drawingml/2006/picture">
+                <pic:pic xmlns:pic="http://schemas.openxmlformats.org/drawingml/2006/picture">
+                  <pic:nvPicPr>
+                    <pic:cNvPr id="20" name="Picture 20" descr="Timeline&#10;&#10;Description automatically generated"/>
+                    <pic:cNvPicPr/>
+                  </pic:nvPicPr>
+                  <pic:blipFill>
+                    <a:blip r:embed="rId29"/>
+                    <a:stretch>
+                      <a:fillRect/>
+                    </a:stretch>
+                  </pic:blipFill>
+                  <pic:spPr>
+                    <a:xfrm>
+                      <a:off x="0" y="0"/>
+                      <a:ext cx="5943600" cy="880110"/>
+                    </a:xfrm>
+                    <a:prstGeom prst="rect">
+                      <a:avLst/>
+                    </a:prstGeom>
+                  </pic:spPr>
+                </pic:pic>
+              </a:graphicData>
+            </a:graphic>
+          </wp:inline>
+        </w:drawing>
+      </w:r>
+    </w:p>
     <w:sectPr>
-      <w:headerReference w:type="default" r:id="rId29"/>
-      <w:footerReference w:type="default" r:id="rId30"/>
+      <w:headerReference w:type="default" r:id="rId30"/>
+      <w:footerReference w:type="default" r:id="rId31"/>
       <w:pgSz w:w="12240" w:h="15840"/>
       <w:pgMar w:top="1440" w:right="1440" w:bottom="1440" w:left="1440" w:header="720" w:footer="864" w:gutter="0"/>
       <w:cols w:space="720"/>

</xml_diff>

<commit_message>
feat: Add progress #14 'Adobe XD'
</commit_message>
<xml_diff>
--- a/adobe_xd/note.docx
+++ b/adobe_xd/note.docx
@@ -1433,7 +1433,7 @@
           </mc:Choice>
           <mc:Fallback>
             <w:pict>
-              <v:shapetype w14:anchorId="3E2DC0C2" id="_x0000_t75" coordsize="21600,21600" o:spt="75" o:preferrelative="t" path="m@4@5l@4@11@9@11@9@5xe" filled="f" stroked="f">
+              <v:shapetype w14:anchorId="1057C60D" id="_x0000_t75" coordsize="21600,21600" o:spt="75" o:preferrelative="t" path="m@4@5l@4@11@9@11@9@5xe" filled="f" stroked="f">
                 <v:stroke joinstyle="miter"/>
                 <v:formulas>
                   <v:f eqn="if lineDrawn pixelLineWidth 0"/>
@@ -2960,6 +2960,148 @@
         </w:drawing>
       </w:r>
     </w:p>
+    <w:p>
+      <w:pPr>
+        <w:rPr>
+          <w:rFonts w:ascii="Helvetica Neue" w:hAnsi="Helvetica Neue" w:cs="Arial Unicode MS"/>
+          <w:color w:val="000000"/>
+          <w14:textOutline w14:w="0" w14:cap="flat" w14:cmpd="sng" w14:algn="ctr">
+            <w14:noFill/>
+            <w14:prstDash w14:val="solid"/>
+            <w14:bevel/>
+          </w14:textOutline>
+        </w:rPr>
+      </w:pPr>
+    </w:p>
+    <w:p>
+      <w:pPr>
+        <w:rPr>
+          <w:rFonts w:ascii="Helvetica Neue" w:hAnsi="Helvetica Neue" w:cs="Arial Unicode MS"/>
+          <w:color w:val="000000"/>
+          <w14:textOutline w14:w="0" w14:cap="flat" w14:cmpd="sng" w14:algn="ctr">
+            <w14:noFill/>
+            <w14:prstDash w14:val="solid"/>
+            <w14:bevel/>
+          </w14:textOutline>
+        </w:rPr>
+      </w:pPr>
+    </w:p>
+    <w:tbl>
+      <w:tblPr>
+        <w:tblStyle w:val="TableGrid"/>
+        <w:tblW w:w="0" w:type="auto"/>
+        <w:tblLook w:val="04A0" w:firstRow="1" w:lastRow="0" w:firstColumn="1" w:lastColumn="0" w:noHBand="0" w:noVBand="1"/>
+      </w:tblPr>
+      <w:tblGrid>
+        <w:gridCol w:w="9350"/>
+      </w:tblGrid>
+      <w:tr>
+        <w:tc>
+          <w:tcPr>
+            <w:tcW w:w="9350" w:type="dxa"/>
+          </w:tcPr>
+          <w:p>
+            <w:pPr>
+              <w:pBdr>
+                <w:top w:val="none" w:sz="0" w:space="0" w:color="auto"/>
+                <w:left w:val="none" w:sz="0" w:space="0" w:color="auto"/>
+                <w:bottom w:val="none" w:sz="0" w:space="0" w:color="auto"/>
+                <w:right w:val="none" w:sz="0" w:space="0" w:color="auto"/>
+                <w:between w:val="none" w:sz="0" w:space="0" w:color="auto"/>
+                <w:bar w:val="none" w:sz="0" w:color="auto"/>
+              </w:pBdr>
+              <w:rPr>
+                <w:rFonts w:ascii="Helvetica Neue" w:hAnsi="Helvetica Neue" w:cs="Arial Unicode MS"/>
+                <w:b/>
+                <w:bCs/>
+                <w:color w:val="000000"/>
+                <w14:textOutline w14:w="0" w14:cap="flat" w14:cmpd="sng" w14:algn="ctr">
+                  <w14:noFill/>
+                  <w14:prstDash w14:val="solid"/>
+                  <w14:bevel/>
+                </w14:textOutline>
+              </w:rPr>
+            </w:pPr>
+            <w:r>
+              <w:rPr>
+                <w:rFonts w:ascii="Helvetica Neue" w:hAnsi="Helvetica Neue" w:cs="Arial Unicode MS"/>
+                <w:b/>
+                <w:bCs/>
+                <w:color w:val="000000"/>
+                <w14:textOutline w14:w="0" w14:cap="flat" w14:cmpd="sng" w14:algn="ctr">
+                  <w14:noFill/>
+                  <w14:prstDash w14:val="solid"/>
+                  <w14:bevel/>
+                </w14:textOutline>
+              </w:rPr>
+              <w:t>Content Strategy</w:t>
+            </w:r>
+          </w:p>
+          <w:p>
+            <w:pPr>
+              <w:pBdr>
+                <w:top w:val="none" w:sz="0" w:space="0" w:color="auto"/>
+                <w:left w:val="none" w:sz="0" w:space="0" w:color="auto"/>
+                <w:bottom w:val="none" w:sz="0" w:space="0" w:color="auto"/>
+                <w:right w:val="none" w:sz="0" w:space="0" w:color="auto"/>
+                <w:between w:val="none" w:sz="0" w:space="0" w:color="auto"/>
+                <w:bar w:val="none" w:sz="0" w:color="auto"/>
+              </w:pBdr>
+              <w:rPr>
+                <w:rFonts w:ascii="Helvetica Neue" w:hAnsi="Helvetica Neue" w:cs="Arial Unicode MS"/>
+                <w:b/>
+                <w:bCs/>
+                <w:color w:val="000000"/>
+                <w14:textOutline w14:w="0" w14:cap="flat" w14:cmpd="sng" w14:algn="ctr">
+                  <w14:noFill/>
+                  <w14:prstDash w14:val="solid"/>
+                  <w14:bevel/>
+                </w14:textOutline>
+              </w:rPr>
+            </w:pPr>
+          </w:p>
+          <w:p>
+            <w:pPr>
+              <w:pStyle w:val="ListParagraph"/>
+              <w:numPr>
+                <w:ilvl w:val="0"/>
+                <w:numId w:val="4"/>
+              </w:numPr>
+              <w:pBdr>
+                <w:top w:val="none" w:sz="0" w:space="0" w:color="auto"/>
+                <w:left w:val="none" w:sz="0" w:space="0" w:color="auto"/>
+                <w:bottom w:val="none" w:sz="0" w:space="0" w:color="auto"/>
+                <w:right w:val="none" w:sz="0" w:space="0" w:color="auto"/>
+                <w:between w:val="none" w:sz="0" w:space="0" w:color="auto"/>
+                <w:bar w:val="none" w:sz="0" w:color="auto"/>
+              </w:pBdr>
+              <w:rPr>
+                <w:rFonts w:ascii="Helvetica Neue" w:hAnsi="Helvetica Neue" w:cs="Arial Unicode MS"/>
+                <w:color w:val="000000"/>
+                <w14:textOutline w14:w="0" w14:cap="flat" w14:cmpd="sng" w14:algn="ctr">
+                  <w14:noFill/>
+                  <w14:prstDash w14:val="solid"/>
+                  <w14:bevel/>
+                </w14:textOutline>
+              </w:rPr>
+            </w:pPr>
+          </w:p>
+        </w:tc>
+      </w:tr>
+    </w:tbl>
+    <w:p>
+      <w:pPr>
+        <w:rPr>
+          <w:rFonts w:ascii="Helvetica Neue" w:hAnsi="Helvetica Neue" w:cs="Arial Unicode MS"/>
+          <w:color w:val="000000"/>
+          <w14:textOutline w14:w="0" w14:cap="flat" w14:cmpd="sng" w14:algn="ctr">
+            <w14:noFill/>
+            <w14:prstDash w14:val="solid"/>
+            <w14:bevel/>
+          </w14:textOutline>
+        </w:rPr>
+      </w:pPr>
+    </w:p>
     <w:sectPr>
       <w:headerReference w:type="default" r:id="rId30"/>
       <w:footerReference w:type="default" r:id="rId31"/>

</xml_diff>

<commit_message>
feat: Add progress #15 'Adobe XD'
</commit_message>
<xml_diff>
--- a/adobe_xd/note.docx
+++ b/adobe_xd/note.docx
@@ -1433,7 +1433,7 @@
           </mc:Choice>
           <mc:Fallback>
             <w:pict>
-              <v:shapetype w14:anchorId="1057C60D" id="_x0000_t75" coordsize="21600,21600" o:spt="75" o:preferrelative="t" path="m@4@5l@4@11@9@11@9@5xe" filled="f" stroked="f">
+              <v:shapetype w14:anchorId="06B652E4" id="_x0000_t75" coordsize="21600,21600" o:spt="75" o:preferrelative="t" path="m@4@5l@4@11@9@11@9@5xe" filled="f" stroked="f">
                 <v:stroke joinstyle="miter"/>
                 <v:formulas>
                   <v:f eqn="if lineDrawn pixelLineWidth 0"/>
@@ -2062,6 +2062,9 @@
                 <w:b/>
                 <w:bCs/>
                 <w:color w:val="FF0000"/>
+                <w:sz w:val="32"/>
+                <w:szCs w:val="32"/>
+                <w:u w:val="single"/>
                 <w14:textOutline w14:w="0" w14:cap="flat" w14:cmpd="sng" w14:algn="ctr">
                   <w14:noFill/>
                   <w14:prstDash w14:val="solid"/>
@@ -2075,6 +2078,9 @@
                 <w:b/>
                 <w:bCs/>
                 <w:color w:val="FF0000"/>
+                <w:sz w:val="32"/>
+                <w:szCs w:val="32"/>
+                <w:u w:val="single"/>
                 <w14:textOutline w14:w="0" w14:cap="flat" w14:cmpd="sng" w14:algn="ctr">
                   <w14:noFill/>
                   <w14:prstDash w14:val="solid"/>
@@ -2082,6 +2088,59 @@
                 </w14:textOutline>
               </w:rPr>
               <w:t>The key is figuring out and pre-emptively knocking down concerns of consumers</w:t>
+            </w:r>
+          </w:p>
+          <w:p>
+            <w:pPr>
+              <w:rPr>
+                <w:rFonts w:ascii="Helvetica Neue" w:hAnsi="Helvetica Neue" w:cs="Arial Unicode MS"/>
+                <w:b/>
+                <w:bCs/>
+                <w:color w:val="FF0000"/>
+                <w:sz w:val="32"/>
+                <w:szCs w:val="32"/>
+                <w:u w:val="single"/>
+                <w14:textOutline w14:w="0" w14:cap="flat" w14:cmpd="sng" w14:algn="ctr">
+                  <w14:noFill/>
+                  <w14:prstDash w14:val="solid"/>
+                  <w14:bevel/>
+                </w14:textOutline>
+              </w:rPr>
+            </w:pPr>
+          </w:p>
+          <w:p>
+            <w:pPr>
+              <w:rPr>
+                <w:rFonts w:ascii="Helvetica Neue" w:hAnsi="Helvetica Neue" w:cs="Arial Unicode MS"/>
+                <w:b/>
+                <w:bCs/>
+                <w:color w:val="FF0000"/>
+                <w:sz w:val="32"/>
+                <w:szCs w:val="32"/>
+                <w:u w:val="single"/>
+                <w14:textOutline w14:w="0" w14:cap="flat" w14:cmpd="sng" w14:algn="ctr">
+                  <w14:noFill/>
+                  <w14:prstDash w14:val="solid"/>
+                  <w14:bevel/>
+                </w14:textOutline>
+              </w:rPr>
+            </w:pPr>
+            <w:r>
+              <w:rPr>
+                <w:rFonts w:ascii="Helvetica Neue" w:hAnsi="Helvetica Neue" w:cs="Arial Unicode MS"/>
+                <w:b/>
+                <w:bCs/>
+                <w:color w:val="FF0000"/>
+                <w:sz w:val="32"/>
+                <w:szCs w:val="32"/>
+                <w:u w:val="single"/>
+                <w14:textOutline w14:w="0" w14:cap="flat" w14:cmpd="sng" w14:algn="ctr">
+                  <w14:noFill/>
+                  <w14:prstDash w14:val="solid"/>
+                  <w14:bevel/>
+                </w14:textOutline>
+              </w:rPr>
+              <w:t>The purpose of website is to build TRUST AND AUTHORITY</w:t>
             </w:r>
           </w:p>
           <w:p>
@@ -2232,7 +2291,7 @@
                   <w14:bevel/>
                 </w14:textOutline>
               </w:rPr>
-              <w:t>Value Proposition (Creating a persona</w:t>
+              <w:t>F</w:t>
             </w:r>
             <w:r>
               <w:rPr>
@@ -2246,7 +2305,7 @@
                   <w14:bevel/>
                 </w14:textOutline>
               </w:rPr>
-              <w:t xml:space="preserve"> / figuring out audience</w:t>
+              <w:t>iguring out audience</w:t>
             </w:r>
             <w:r>
               <w:rPr>
@@ -2260,7 +2319,7 @@
                   <w14:bevel/>
                 </w14:textOutline>
               </w:rPr>
-              <w:t>)</w:t>
+              <w:t xml:space="preserve"> and their value proposition</w:t>
             </w:r>
           </w:p>
           <w:p>
@@ -2298,6 +2357,7 @@
                   <w14:bevel/>
                 </w14:textOutline>
               </w:rPr>
+              <w:lastRenderedPageBreak/>
               <w:drawing>
                 <wp:inline distT="0" distB="0" distL="0" distR="0" wp14:anchorId="4DF0C999" wp14:editId="2972D7F6">
                   <wp:extent cx="5943600" cy="2022475"/>
@@ -2375,7 +2435,6 @@
                   <w14:bevel/>
                 </w14:textOutline>
               </w:rPr>
-              <w:lastRenderedPageBreak/>
               <w:t>This drives global behavior on the web</w:t>
             </w:r>
           </w:p>
@@ -2735,6 +2794,7 @@
                   <w14:bevel/>
                 </w14:textOutline>
               </w:rPr>
+              <w:lastRenderedPageBreak/>
               <w:drawing>
                 <wp:inline distT="0" distB="0" distL="0" distR="0" wp14:anchorId="408F0E56" wp14:editId="4B25DBC6">
                   <wp:extent cx="5943600" cy="2057400"/>
@@ -2922,7 +2982,6 @@
             <w14:bevel/>
           </w14:textOutline>
         </w:rPr>
-        <w:lastRenderedPageBreak/>
         <w:drawing>
           <wp:inline distT="0" distB="0" distL="0" distR="0" wp14:anchorId="32B5C659" wp14:editId="0C9C0940">
             <wp:extent cx="5943600" cy="880110"/>
@@ -3062,6 +3121,1029 @@
           </w:p>
           <w:p>
             <w:pPr>
+              <w:pBdr>
+                <w:top w:val="none" w:sz="0" w:space="0" w:color="auto"/>
+                <w:left w:val="none" w:sz="0" w:space="0" w:color="auto"/>
+                <w:bottom w:val="none" w:sz="0" w:space="0" w:color="auto"/>
+                <w:right w:val="none" w:sz="0" w:space="0" w:color="auto"/>
+                <w:between w:val="none" w:sz="0" w:space="0" w:color="auto"/>
+                <w:bar w:val="none" w:sz="0" w:color="auto"/>
+              </w:pBdr>
+              <w:rPr>
+                <w:rFonts w:ascii="Helvetica Neue" w:hAnsi="Helvetica Neue" w:cs="Arial Unicode MS"/>
+                <w:b/>
+                <w:bCs/>
+                <w:color w:val="000000"/>
+                <w14:textOutline w14:w="0" w14:cap="flat" w14:cmpd="sng" w14:algn="ctr">
+                  <w14:noFill/>
+                  <w14:prstDash w14:val="solid"/>
+                  <w14:bevel/>
+                </w14:textOutline>
+              </w:rPr>
+            </w:pPr>
+          </w:p>
+          <w:p>
+            <w:pPr>
+              <w:pBdr>
+                <w:top w:val="none" w:sz="0" w:space="0" w:color="auto"/>
+                <w:left w:val="none" w:sz="0" w:space="0" w:color="auto"/>
+                <w:bottom w:val="none" w:sz="0" w:space="0" w:color="auto"/>
+                <w:right w:val="none" w:sz="0" w:space="0" w:color="auto"/>
+                <w:between w:val="none" w:sz="0" w:space="0" w:color="auto"/>
+                <w:bar w:val="none" w:sz="0" w:color="auto"/>
+              </w:pBdr>
+              <w:rPr>
+                <w:rFonts w:ascii="Helvetica Neue" w:hAnsi="Helvetica Neue" w:cs="Arial Unicode MS"/>
+                <w:color w:val="000000"/>
+                <w14:textOutline w14:w="0" w14:cap="flat" w14:cmpd="sng" w14:algn="ctr">
+                  <w14:noFill/>
+                  <w14:prstDash w14:val="solid"/>
+                  <w14:bevel/>
+                </w14:textOutline>
+              </w:rPr>
+            </w:pPr>
+            <w:r>
+              <w:rPr>
+                <w:rFonts w:ascii="Helvetica Neue" w:hAnsi="Helvetica Neue" w:cs="Arial Unicode MS"/>
+                <w:b/>
+                <w:bCs/>
+                <w:color w:val="000000"/>
+                <w14:textOutline w14:w="0" w14:cap="flat" w14:cmpd="sng" w14:algn="ctr">
+                  <w14:noFill/>
+                  <w14:prstDash w14:val="solid"/>
+                  <w14:bevel/>
+                </w14:textOutline>
+              </w:rPr>
+              <w:t>Step 1</w:t>
+            </w:r>
+            <w:r>
+              <w:rPr>
+                <w:rFonts w:ascii="Helvetica Neue" w:hAnsi="Helvetica Neue" w:cs="Arial Unicode MS"/>
+                <w:color w:val="000000"/>
+                <w14:textOutline w14:w="0" w14:cap="flat" w14:cmpd="sng" w14:algn="ctr">
+                  <w14:noFill/>
+                  <w14:prstDash w14:val="solid"/>
+                  <w14:bevel/>
+                </w14:textOutline>
+              </w:rPr>
+              <w:t xml:space="preserve">: Create </w:t>
+            </w:r>
+            <w:proofErr w:type="spellStart"/>
+            <w:r>
+              <w:rPr>
+                <w:rFonts w:ascii="Helvetica Neue" w:hAnsi="Helvetica Neue" w:cs="Arial Unicode MS"/>
+                <w:color w:val="000000"/>
+                <w14:textOutline w14:w="0" w14:cap="flat" w14:cmpd="sng" w14:algn="ctr">
+                  <w14:noFill/>
+                  <w14:prstDash w14:val="solid"/>
+                  <w14:bevel/>
+                </w14:textOutline>
+              </w:rPr>
+              <w:t>userflow</w:t>
+            </w:r>
+            <w:proofErr w:type="spellEnd"/>
+          </w:p>
+          <w:p>
+            <w:pPr>
+              <w:pBdr>
+                <w:top w:val="none" w:sz="0" w:space="0" w:color="auto"/>
+                <w:left w:val="none" w:sz="0" w:space="0" w:color="auto"/>
+                <w:bottom w:val="none" w:sz="0" w:space="0" w:color="auto"/>
+                <w:right w:val="none" w:sz="0" w:space="0" w:color="auto"/>
+                <w:between w:val="none" w:sz="0" w:space="0" w:color="auto"/>
+                <w:bar w:val="none" w:sz="0" w:color="auto"/>
+              </w:pBdr>
+              <w:rPr>
+                <w:rFonts w:ascii="Helvetica Neue" w:hAnsi="Helvetica Neue" w:cs="Arial Unicode MS"/>
+                <w:color w:val="000000"/>
+                <w14:textOutline w14:w="0" w14:cap="flat" w14:cmpd="sng" w14:algn="ctr">
+                  <w14:noFill/>
+                  <w14:prstDash w14:val="solid"/>
+                  <w14:bevel/>
+                </w14:textOutline>
+              </w:rPr>
+            </w:pPr>
+          </w:p>
+          <w:p>
+            <w:pPr>
+              <w:pBdr>
+                <w:top w:val="none" w:sz="0" w:space="0" w:color="auto"/>
+                <w:left w:val="none" w:sz="0" w:space="0" w:color="auto"/>
+                <w:bottom w:val="none" w:sz="0" w:space="0" w:color="auto"/>
+                <w:right w:val="none" w:sz="0" w:space="0" w:color="auto"/>
+                <w:between w:val="none" w:sz="0" w:space="0" w:color="auto"/>
+                <w:bar w:val="none" w:sz="0" w:color="auto"/>
+              </w:pBdr>
+              <w:rPr>
+                <w:rFonts w:ascii="Helvetica Neue" w:hAnsi="Helvetica Neue" w:cs="Arial Unicode MS"/>
+                <w:color w:val="000000"/>
+                <w14:textOutline w14:w="0" w14:cap="flat" w14:cmpd="sng" w14:algn="ctr">
+                  <w14:noFill/>
+                  <w14:prstDash w14:val="solid"/>
+                  <w14:bevel/>
+                </w14:textOutline>
+              </w:rPr>
+            </w:pPr>
+            <w:r>
+              <w:rPr>
+                <w:rFonts w:ascii="Helvetica Neue" w:hAnsi="Helvetica Neue" w:cs="Arial Unicode MS"/>
+                <w:color w:val="000000"/>
+                <w14:textOutline w14:w="0" w14:cap="flat" w14:cmpd="sng" w14:algn="ctr">
+                  <w14:noFill/>
+                  <w14:prstDash w14:val="solid"/>
+                  <w14:bevel/>
+                </w14:textOutline>
+              </w:rPr>
+              <w:drawing>
+                <wp:inline distT="0" distB="0" distL="0" distR="0" wp14:anchorId="6B0AB6D8" wp14:editId="15155A5B">
+                  <wp:extent cx="5943600" cy="584200"/>
+                  <wp:effectExtent l="0" t="0" r="0" b="0"/>
+                  <wp:docPr id="21" name="Picture 21"/>
+                  <wp:cNvGraphicFramePr>
+                    <a:graphicFrameLocks xmlns:a="http://schemas.openxmlformats.org/drawingml/2006/main" noChangeAspect="1"/>
+                  </wp:cNvGraphicFramePr>
+                  <a:graphic xmlns:a="http://schemas.openxmlformats.org/drawingml/2006/main">
+                    <a:graphicData uri="http://schemas.openxmlformats.org/drawingml/2006/picture">
+                      <pic:pic xmlns:pic="http://schemas.openxmlformats.org/drawingml/2006/picture">
+                        <pic:nvPicPr>
+                          <pic:cNvPr id="1" name=""/>
+                          <pic:cNvPicPr/>
+                        </pic:nvPicPr>
+                        <pic:blipFill>
+                          <a:blip r:embed="rId30"/>
+                          <a:stretch>
+                            <a:fillRect/>
+                          </a:stretch>
+                        </pic:blipFill>
+                        <pic:spPr>
+                          <a:xfrm>
+                            <a:off x="0" y="0"/>
+                            <a:ext cx="5943600" cy="584200"/>
+                          </a:xfrm>
+                          <a:prstGeom prst="rect">
+                            <a:avLst/>
+                          </a:prstGeom>
+                        </pic:spPr>
+                      </pic:pic>
+                    </a:graphicData>
+                  </a:graphic>
+                </wp:inline>
+              </w:drawing>
+            </w:r>
+          </w:p>
+          <w:p>
+            <w:pPr>
+              <w:pStyle w:val="ListParagraph"/>
+              <w:pBdr>
+                <w:top w:val="none" w:sz="0" w:space="0" w:color="auto"/>
+                <w:left w:val="none" w:sz="0" w:space="0" w:color="auto"/>
+                <w:bottom w:val="none" w:sz="0" w:space="0" w:color="auto"/>
+                <w:right w:val="none" w:sz="0" w:space="0" w:color="auto"/>
+                <w:between w:val="none" w:sz="0" w:space="0" w:color="auto"/>
+                <w:bar w:val="none" w:sz="0" w:color="auto"/>
+              </w:pBdr>
+              <w:ind w:left="240"/>
+              <w:rPr>
+                <w:rFonts w:ascii="Helvetica Neue" w:hAnsi="Helvetica Neue" w:cs="Arial Unicode MS"/>
+                <w:color w:val="000000"/>
+                <w14:textOutline w14:w="0" w14:cap="flat" w14:cmpd="sng" w14:algn="ctr">
+                  <w14:noFill/>
+                  <w14:prstDash w14:val="solid"/>
+                  <w14:bevel/>
+                </w14:textOutline>
+              </w:rPr>
+            </w:pPr>
+          </w:p>
+          <w:p>
+            <w:pPr>
+              <w:pStyle w:val="ListParagraph"/>
+              <w:numPr>
+                <w:ilvl w:val="1"/>
+                <w:numId w:val="4"/>
+              </w:numPr>
+              <w:pBdr>
+                <w:top w:val="none" w:sz="0" w:space="0" w:color="auto"/>
+                <w:left w:val="none" w:sz="0" w:space="0" w:color="auto"/>
+                <w:bottom w:val="none" w:sz="0" w:space="0" w:color="auto"/>
+                <w:right w:val="none" w:sz="0" w:space="0" w:color="auto"/>
+                <w:between w:val="none" w:sz="0" w:space="0" w:color="auto"/>
+                <w:bar w:val="none" w:sz="0" w:color="auto"/>
+              </w:pBdr>
+              <w:rPr>
+                <w:rFonts w:ascii="Helvetica Neue" w:hAnsi="Helvetica Neue" w:cs="Arial Unicode MS"/>
+                <w:color w:val="000000"/>
+                <w14:textOutline w14:w="0" w14:cap="flat" w14:cmpd="sng" w14:algn="ctr">
+                  <w14:noFill/>
+                  <w14:prstDash w14:val="solid"/>
+                  <w14:bevel/>
+                </w14:textOutline>
+              </w:rPr>
+            </w:pPr>
+            <w:r>
+              <w:rPr>
+                <w:rFonts w:ascii="Helvetica Neue" w:hAnsi="Helvetica Neue" w:cs="Arial Unicode MS"/>
+                <w:color w:val="000000"/>
+                <w14:textOutline w14:w="0" w14:cap="flat" w14:cmpd="sng" w14:algn="ctr">
+                  <w14:noFill/>
+                  <w14:prstDash w14:val="solid"/>
+                  <w14:bevel/>
+                </w14:textOutline>
+              </w:rPr>
+              <w:t xml:space="preserve">The above </w:t>
+            </w:r>
+            <w:proofErr w:type="spellStart"/>
+            <w:r>
+              <w:rPr>
+                <w:rFonts w:ascii="Helvetica Neue" w:hAnsi="Helvetica Neue" w:cs="Arial Unicode MS"/>
+                <w:color w:val="000000"/>
+                <w14:textOutline w14:w="0" w14:cap="flat" w14:cmpd="sng" w14:algn="ctr">
+                  <w14:noFill/>
+                  <w14:prstDash w14:val="solid"/>
+                  <w14:bevel/>
+                </w14:textOutline>
+              </w:rPr>
+              <w:t>userflow</w:t>
+            </w:r>
+            <w:proofErr w:type="spellEnd"/>
+            <w:r>
+              <w:rPr>
+                <w:rFonts w:ascii="Helvetica Neue" w:hAnsi="Helvetica Neue" w:cs="Arial Unicode MS"/>
+                <w:color w:val="000000"/>
+                <w14:textOutline w14:w="0" w14:cap="flat" w14:cmpd="sng" w14:algn="ctr">
+                  <w14:noFill/>
+                  <w14:prstDash w14:val="solid"/>
+                  <w14:bevel/>
+                </w14:textOutline>
+              </w:rPr>
+              <w:t xml:space="preserve"> is just for homepage</w:t>
+            </w:r>
+          </w:p>
+          <w:p>
+            <w:pPr>
+              <w:pBdr>
+                <w:top w:val="none" w:sz="0" w:space="0" w:color="auto"/>
+                <w:left w:val="none" w:sz="0" w:space="0" w:color="auto"/>
+                <w:bottom w:val="none" w:sz="0" w:space="0" w:color="auto"/>
+                <w:right w:val="none" w:sz="0" w:space="0" w:color="auto"/>
+                <w:between w:val="none" w:sz="0" w:space="0" w:color="auto"/>
+                <w:bar w:val="none" w:sz="0" w:color="auto"/>
+              </w:pBdr>
+              <w:rPr>
+                <w:rFonts w:ascii="Helvetica Neue" w:hAnsi="Helvetica Neue" w:cs="Arial Unicode MS"/>
+                <w:color w:val="000000"/>
+                <w14:textOutline w14:w="0" w14:cap="flat" w14:cmpd="sng" w14:algn="ctr">
+                  <w14:noFill/>
+                  <w14:prstDash w14:val="solid"/>
+                  <w14:bevel/>
+                </w14:textOutline>
+              </w:rPr>
+            </w:pPr>
+          </w:p>
+          <w:p>
+            <w:pPr>
+              <w:pBdr>
+                <w:top w:val="none" w:sz="0" w:space="0" w:color="auto"/>
+                <w:left w:val="none" w:sz="0" w:space="0" w:color="auto"/>
+                <w:bottom w:val="none" w:sz="0" w:space="0" w:color="auto"/>
+                <w:right w:val="none" w:sz="0" w:space="0" w:color="auto"/>
+                <w:between w:val="none" w:sz="0" w:space="0" w:color="auto"/>
+                <w:bar w:val="none" w:sz="0" w:color="auto"/>
+              </w:pBdr>
+              <w:rPr>
+                <w:rFonts w:ascii="Helvetica Neue" w:hAnsi="Helvetica Neue" w:cs="Arial Unicode MS"/>
+                <w:color w:val="000000"/>
+                <w14:textOutline w14:w="0" w14:cap="flat" w14:cmpd="sng" w14:algn="ctr">
+                  <w14:noFill/>
+                  <w14:prstDash w14:val="solid"/>
+                  <w14:bevel/>
+                </w14:textOutline>
+              </w:rPr>
+            </w:pPr>
+            <w:r>
+              <w:rPr>
+                <w:rFonts w:ascii="Helvetica Neue" w:hAnsi="Helvetica Neue" w:cs="Arial Unicode MS"/>
+                <w:b/>
+                <w:bCs/>
+                <w:color w:val="000000"/>
+                <w14:textOutline w14:w="0" w14:cap="flat" w14:cmpd="sng" w14:algn="ctr">
+                  <w14:noFill/>
+                  <w14:prstDash w14:val="solid"/>
+                  <w14:bevel/>
+                </w14:textOutline>
+              </w:rPr>
+              <w:t xml:space="preserve">Step 2: </w:t>
+            </w:r>
+            <w:r>
+              <w:rPr>
+                <w:rFonts w:ascii="Helvetica Neue" w:hAnsi="Helvetica Neue" w:cs="Arial Unicode MS"/>
+                <w:b/>
+                <w:bCs/>
+                <w:color w:val="000000"/>
+                <w14:textOutline w14:w="0" w14:cap="flat" w14:cmpd="sng" w14:algn="ctr">
+                  <w14:noFill/>
+                  <w14:prstDash w14:val="solid"/>
+                  <w14:bevel/>
+                </w14:textOutline>
+              </w:rPr>
+              <w:t xml:space="preserve"> </w:t>
+            </w:r>
+            <w:r>
+              <w:rPr>
+                <w:rFonts w:ascii="Helvetica Neue" w:hAnsi="Helvetica Neue" w:cs="Arial Unicode MS"/>
+                <w:color w:val="000000"/>
+                <w14:textOutline w14:w="0" w14:cap="flat" w14:cmpd="sng" w14:algn="ctr">
+                  <w14:noFill/>
+                  <w14:prstDash w14:val="solid"/>
+                  <w14:bevel/>
+                </w14:textOutline>
+              </w:rPr>
+              <w:t>Check requirements in user story, and what we want to show</w:t>
+            </w:r>
+          </w:p>
+          <w:p>
+            <w:pPr>
+              <w:pBdr>
+                <w:top w:val="none" w:sz="0" w:space="0" w:color="auto"/>
+                <w:left w:val="none" w:sz="0" w:space="0" w:color="auto"/>
+                <w:bottom w:val="none" w:sz="0" w:space="0" w:color="auto"/>
+                <w:right w:val="none" w:sz="0" w:space="0" w:color="auto"/>
+                <w:between w:val="none" w:sz="0" w:space="0" w:color="auto"/>
+                <w:bar w:val="none" w:sz="0" w:color="auto"/>
+              </w:pBdr>
+              <w:rPr>
+                <w:rFonts w:ascii="Helvetica Neue" w:hAnsi="Helvetica Neue" w:cs="Arial Unicode MS"/>
+                <w:color w:val="000000"/>
+                <w14:textOutline w14:w="0" w14:cap="flat" w14:cmpd="sng" w14:algn="ctr">
+                  <w14:noFill/>
+                  <w14:prstDash w14:val="solid"/>
+                  <w14:bevel/>
+                </w14:textOutline>
+              </w:rPr>
+            </w:pPr>
+          </w:p>
+          <w:p>
+            <w:pPr>
+              <w:pBdr>
+                <w:top w:val="none" w:sz="0" w:space="0" w:color="auto"/>
+                <w:left w:val="none" w:sz="0" w:space="0" w:color="auto"/>
+                <w:bottom w:val="none" w:sz="0" w:space="0" w:color="auto"/>
+                <w:right w:val="none" w:sz="0" w:space="0" w:color="auto"/>
+                <w:between w:val="none" w:sz="0" w:space="0" w:color="auto"/>
+                <w:bar w:val="none" w:sz="0" w:color="auto"/>
+              </w:pBdr>
+              <w:rPr>
+                <w:rFonts w:ascii="Helvetica Neue" w:hAnsi="Helvetica Neue" w:cs="Arial Unicode MS"/>
+                <w:color w:val="000000"/>
+                <w14:textOutline w14:w="0" w14:cap="flat" w14:cmpd="sng" w14:algn="ctr">
+                  <w14:noFill/>
+                  <w14:prstDash w14:val="solid"/>
+                  <w14:bevel/>
+                </w14:textOutline>
+              </w:rPr>
+            </w:pPr>
+            <w:r>
+              <w:rPr>
+                <w:rFonts w:ascii="Helvetica Neue" w:hAnsi="Helvetica Neue" w:cs="Arial Unicode MS"/>
+                <w:color w:val="000000"/>
+                <w14:textOutline w14:w="0" w14:cap="flat" w14:cmpd="sng" w14:algn="ctr">
+                  <w14:noFill/>
+                  <w14:prstDash w14:val="solid"/>
+                  <w14:bevel/>
+                </w14:textOutline>
+              </w:rPr>
+              <w:lastRenderedPageBreak/>
+              <w:drawing>
+                <wp:inline distT="0" distB="0" distL="0" distR="0" wp14:anchorId="42949108" wp14:editId="588CA750">
+                  <wp:extent cx="5943600" cy="1322705"/>
+                  <wp:effectExtent l="0" t="0" r="0" b="0"/>
+                  <wp:docPr id="22" name="Picture 22"/>
+                  <wp:cNvGraphicFramePr>
+                    <a:graphicFrameLocks xmlns:a="http://schemas.openxmlformats.org/drawingml/2006/main" noChangeAspect="1"/>
+                  </wp:cNvGraphicFramePr>
+                  <a:graphic xmlns:a="http://schemas.openxmlformats.org/drawingml/2006/main">
+                    <a:graphicData uri="http://schemas.openxmlformats.org/drawingml/2006/picture">
+                      <pic:pic xmlns:pic="http://schemas.openxmlformats.org/drawingml/2006/picture">
+                        <pic:nvPicPr>
+                          <pic:cNvPr id="1" name=""/>
+                          <pic:cNvPicPr/>
+                        </pic:nvPicPr>
+                        <pic:blipFill>
+                          <a:blip r:embed="rId31"/>
+                          <a:stretch>
+                            <a:fillRect/>
+                          </a:stretch>
+                        </pic:blipFill>
+                        <pic:spPr>
+                          <a:xfrm>
+                            <a:off x="0" y="0"/>
+                            <a:ext cx="5943600" cy="1322705"/>
+                          </a:xfrm>
+                          <a:prstGeom prst="rect">
+                            <a:avLst/>
+                          </a:prstGeom>
+                        </pic:spPr>
+                      </pic:pic>
+                    </a:graphicData>
+                  </a:graphic>
+                </wp:inline>
+              </w:drawing>
+            </w:r>
+          </w:p>
+          <w:p>
+            <w:pPr>
+              <w:pBdr>
+                <w:top w:val="none" w:sz="0" w:space="0" w:color="auto"/>
+                <w:left w:val="none" w:sz="0" w:space="0" w:color="auto"/>
+                <w:bottom w:val="none" w:sz="0" w:space="0" w:color="auto"/>
+                <w:right w:val="none" w:sz="0" w:space="0" w:color="auto"/>
+                <w:between w:val="none" w:sz="0" w:space="0" w:color="auto"/>
+                <w:bar w:val="none" w:sz="0" w:color="auto"/>
+              </w:pBdr>
+              <w:rPr>
+                <w:rFonts w:ascii="Helvetica Neue" w:hAnsi="Helvetica Neue" w:cs="Arial Unicode MS"/>
+                <w:color w:val="000000"/>
+                <w14:textOutline w14:w="0" w14:cap="flat" w14:cmpd="sng" w14:algn="ctr">
+                  <w14:noFill/>
+                  <w14:prstDash w14:val="solid"/>
+                  <w14:bevel/>
+                </w14:textOutline>
+              </w:rPr>
+            </w:pPr>
+            <w:r>
+              <w:rPr>
+                <w:rFonts w:ascii="Helvetica Neue" w:hAnsi="Helvetica Neue" w:cs="Arial Unicode MS"/>
+                <w:color w:val="000000"/>
+                <w14:textOutline w14:w="0" w14:cap="flat" w14:cmpd="sng" w14:algn="ctr">
+                  <w14:noFill/>
+                  <w14:prstDash w14:val="solid"/>
+                  <w14:bevel/>
+                </w14:textOutline>
+              </w:rPr>
+              <w:t xml:space="preserve"> </w:t>
+            </w:r>
+          </w:p>
+          <w:p>
+            <w:pPr>
+              <w:pStyle w:val="ListParagraph"/>
+              <w:numPr>
+                <w:ilvl w:val="1"/>
+                <w:numId w:val="4"/>
+              </w:numPr>
+              <w:pBdr>
+                <w:top w:val="none" w:sz="0" w:space="0" w:color="auto"/>
+                <w:left w:val="none" w:sz="0" w:space="0" w:color="auto"/>
+                <w:bottom w:val="none" w:sz="0" w:space="0" w:color="auto"/>
+                <w:right w:val="none" w:sz="0" w:space="0" w:color="auto"/>
+                <w:between w:val="none" w:sz="0" w:space="0" w:color="auto"/>
+                <w:bar w:val="none" w:sz="0" w:color="auto"/>
+              </w:pBdr>
+              <w:rPr>
+                <w:rFonts w:ascii="Helvetica Neue" w:hAnsi="Helvetica Neue" w:cs="Arial Unicode MS"/>
+                <w:color w:val="000000"/>
+                <w14:textOutline w14:w="0" w14:cap="flat" w14:cmpd="sng" w14:algn="ctr">
+                  <w14:noFill/>
+                  <w14:prstDash w14:val="solid"/>
+                  <w14:bevel/>
+                </w14:textOutline>
+              </w:rPr>
+            </w:pPr>
+            <w:r>
+              <w:rPr>
+                <w:rFonts w:ascii="Helvetica Neue" w:hAnsi="Helvetica Neue" w:cs="Arial Unicode MS"/>
+                <w:color w:val="000000"/>
+                <w14:textOutline w14:w="0" w14:cap="flat" w14:cmpd="sng" w14:algn="ctr">
+                  <w14:noFill/>
+                  <w14:prstDash w14:val="solid"/>
+                  <w14:bevel/>
+                </w14:textOutline>
+              </w:rPr>
+              <w:t>In this example, user want to see a great interior design work</w:t>
+            </w:r>
+          </w:p>
+          <w:p>
+            <w:pPr>
+              <w:pBdr>
+                <w:top w:val="none" w:sz="0" w:space="0" w:color="auto"/>
+                <w:left w:val="none" w:sz="0" w:space="0" w:color="auto"/>
+                <w:bottom w:val="none" w:sz="0" w:space="0" w:color="auto"/>
+                <w:right w:val="none" w:sz="0" w:space="0" w:color="auto"/>
+                <w:between w:val="none" w:sz="0" w:space="0" w:color="auto"/>
+                <w:bar w:val="none" w:sz="0" w:color="auto"/>
+              </w:pBdr>
+              <w:rPr>
+                <w:rFonts w:ascii="Helvetica Neue" w:hAnsi="Helvetica Neue" w:cs="Arial Unicode MS"/>
+                <w:color w:val="000000"/>
+                <w14:textOutline w14:w="0" w14:cap="flat" w14:cmpd="sng" w14:algn="ctr">
+                  <w14:noFill/>
+                  <w14:prstDash w14:val="solid"/>
+                  <w14:bevel/>
+                </w14:textOutline>
+              </w:rPr>
+            </w:pPr>
+          </w:p>
+          <w:p>
+            <w:pPr>
+              <w:pBdr>
+                <w:top w:val="none" w:sz="0" w:space="0" w:color="auto"/>
+                <w:left w:val="none" w:sz="0" w:space="0" w:color="auto"/>
+                <w:bottom w:val="none" w:sz="0" w:space="0" w:color="auto"/>
+                <w:right w:val="none" w:sz="0" w:space="0" w:color="auto"/>
+                <w:between w:val="none" w:sz="0" w:space="0" w:color="auto"/>
+                <w:bar w:val="none" w:sz="0" w:color="auto"/>
+              </w:pBdr>
+              <w:rPr>
+                <w:rFonts w:ascii="Helvetica Neue" w:hAnsi="Helvetica Neue" w:cs="Arial Unicode MS"/>
+                <w:color w:val="000000"/>
+                <w14:textOutline w14:w="0" w14:cap="flat" w14:cmpd="sng" w14:algn="ctr">
+                  <w14:noFill/>
+                  <w14:prstDash w14:val="solid"/>
+                  <w14:bevel/>
+                </w14:textOutline>
+              </w:rPr>
+            </w:pPr>
+          </w:p>
+          <w:p>
+            <w:pPr>
+              <w:pBdr>
+                <w:top w:val="none" w:sz="0" w:space="0" w:color="auto"/>
+                <w:left w:val="none" w:sz="0" w:space="0" w:color="auto"/>
+                <w:bottom w:val="none" w:sz="0" w:space="0" w:color="auto"/>
+                <w:right w:val="none" w:sz="0" w:space="0" w:color="auto"/>
+                <w:between w:val="none" w:sz="0" w:space="0" w:color="auto"/>
+                <w:bar w:val="none" w:sz="0" w:color="auto"/>
+              </w:pBdr>
+              <w:rPr>
+                <w:rFonts w:ascii="Helvetica Neue" w:hAnsi="Helvetica Neue" w:cs="Arial Unicode MS"/>
+                <w:color w:val="000000"/>
+                <w14:textOutline w14:w="0" w14:cap="flat" w14:cmpd="sng" w14:algn="ctr">
+                  <w14:noFill/>
+                  <w14:prstDash w14:val="solid"/>
+                  <w14:bevel/>
+                </w14:textOutline>
+              </w:rPr>
+            </w:pPr>
+            <w:r>
+              <w:rPr>
+                <w:rFonts w:ascii="Helvetica Neue" w:hAnsi="Helvetica Neue" w:cs="Arial Unicode MS"/>
+                <w:b/>
+                <w:bCs/>
+                <w:color w:val="000000"/>
+                <w14:textOutline w14:w="0" w14:cap="flat" w14:cmpd="sng" w14:algn="ctr">
+                  <w14:noFill/>
+                  <w14:prstDash w14:val="solid"/>
+                  <w14:bevel/>
+                </w14:textOutline>
+              </w:rPr>
+              <w:t>Step 3:</w:t>
+            </w:r>
+            <w:r>
+              <w:rPr>
+                <w:rFonts w:ascii="Helvetica Neue" w:hAnsi="Helvetica Neue" w:cs="Arial Unicode MS"/>
+                <w:b/>
+                <w:bCs/>
+                <w:color w:val="000000"/>
+                <w14:textOutline w14:w="0" w14:cap="flat" w14:cmpd="sng" w14:algn="ctr">
+                  <w14:noFill/>
+                  <w14:prstDash w14:val="solid"/>
+                  <w14:bevel/>
+                </w14:textOutline>
+              </w:rPr>
+              <w:t xml:space="preserve"> </w:t>
+            </w:r>
+            <w:r>
+              <w:rPr>
+                <w:rFonts w:ascii="Helvetica Neue" w:hAnsi="Helvetica Neue" w:cs="Arial Unicode MS"/>
+                <w:color w:val="000000"/>
+                <w14:textOutline w14:w="0" w14:cap="flat" w14:cmpd="sng" w14:algn="ctr">
+                  <w14:noFill/>
+                  <w14:prstDash w14:val="solid"/>
+                  <w14:bevel/>
+                </w14:textOutline>
+              </w:rPr>
+              <w:t>provide solution for user’s want</w:t>
+            </w:r>
+          </w:p>
+          <w:p>
+            <w:pPr>
+              <w:pBdr>
+                <w:top w:val="none" w:sz="0" w:space="0" w:color="auto"/>
+                <w:left w:val="none" w:sz="0" w:space="0" w:color="auto"/>
+                <w:bottom w:val="none" w:sz="0" w:space="0" w:color="auto"/>
+                <w:right w:val="none" w:sz="0" w:space="0" w:color="auto"/>
+                <w:between w:val="none" w:sz="0" w:space="0" w:color="auto"/>
+                <w:bar w:val="none" w:sz="0" w:color="auto"/>
+              </w:pBdr>
+              <w:rPr>
+                <w:rFonts w:ascii="Helvetica Neue" w:hAnsi="Helvetica Neue" w:cs="Arial Unicode MS"/>
+                <w:color w:val="000000"/>
+                <w14:textOutline w14:w="0" w14:cap="flat" w14:cmpd="sng" w14:algn="ctr">
+                  <w14:noFill/>
+                  <w14:prstDash w14:val="solid"/>
+                  <w14:bevel/>
+                </w14:textOutline>
+              </w:rPr>
+            </w:pPr>
+          </w:p>
+          <w:p>
+            <w:pPr>
+              <w:pBdr>
+                <w:top w:val="none" w:sz="0" w:space="0" w:color="auto"/>
+                <w:left w:val="none" w:sz="0" w:space="0" w:color="auto"/>
+                <w:bottom w:val="none" w:sz="0" w:space="0" w:color="auto"/>
+                <w:right w:val="none" w:sz="0" w:space="0" w:color="auto"/>
+                <w:between w:val="none" w:sz="0" w:space="0" w:color="auto"/>
+                <w:bar w:val="none" w:sz="0" w:color="auto"/>
+              </w:pBdr>
+              <w:rPr>
+                <w:rFonts w:ascii="Helvetica Neue" w:hAnsi="Helvetica Neue" w:cs="Arial Unicode MS"/>
+                <w:color w:val="000000"/>
+                <w14:textOutline w14:w="0" w14:cap="flat" w14:cmpd="sng" w14:algn="ctr">
+                  <w14:noFill/>
+                  <w14:prstDash w14:val="solid"/>
+                  <w14:bevel/>
+                </w14:textOutline>
+              </w:rPr>
+            </w:pPr>
+            <w:r>
+              <w:rPr>
+                <w:rFonts w:ascii="Helvetica Neue" w:hAnsi="Helvetica Neue" w:cs="Arial Unicode MS"/>
+                <w:noProof/>
+                <w:color w:val="000000"/>
+              </w:rPr>
+              <mc:AlternateContent>
+                <mc:Choice Requires="wps">
+                  <w:drawing>
+                    <wp:anchor distT="0" distB="0" distL="114300" distR="114300" simplePos="0" relativeHeight="251665408" behindDoc="0" locked="0" layoutInCell="1" allowOverlap="1" wp14:anchorId="6D6677BA" wp14:editId="4471EEB7">
+                      <wp:simplePos x="0" y="0"/>
+                      <wp:positionH relativeFrom="column">
+                        <wp:posOffset>3893820</wp:posOffset>
+                      </wp:positionH>
+                      <wp:positionV relativeFrom="paragraph">
+                        <wp:posOffset>1348105</wp:posOffset>
+                      </wp:positionV>
+                      <wp:extent cx="1774825" cy="551815"/>
+                      <wp:effectExtent l="0" t="0" r="0" b="0"/>
+                      <wp:wrapNone/>
+                      <wp:docPr id="32" name="Text Box 32"/>
+                      <wp:cNvGraphicFramePr/>
+                      <a:graphic xmlns:a="http://schemas.openxmlformats.org/drawingml/2006/main">
+                        <a:graphicData uri="http://schemas.microsoft.com/office/word/2010/wordprocessingShape">
+                          <wps:wsp>
+                            <wps:cNvSpPr txBox="1"/>
+                            <wps:spPr>
+                              <a:xfrm>
+                                <a:off x="0" y="0"/>
+                                <a:ext cx="1774825" cy="551815"/>
+                              </a:xfrm>
+                              <a:prstGeom prst="rect">
+                                <a:avLst/>
+                              </a:prstGeom>
+                              <a:noFill/>
+                              <a:ln w="12700" cap="flat">
+                                <a:noFill/>
+                                <a:miter lim="400000"/>
+                              </a:ln>
+                              <a:effectLst/>
+                              <a:sp3d/>
+                            </wps:spPr>
+                            <wps:style>
+                              <a:lnRef idx="0">
+                                <a:scrgbClr r="0" g="0" b="0"/>
+                              </a:lnRef>
+                              <a:fillRef idx="0">
+                                <a:scrgbClr r="0" g="0" b="0"/>
+                              </a:fillRef>
+                              <a:effectRef idx="0">
+                                <a:scrgbClr r="0" g="0" b="0"/>
+                              </a:effectRef>
+                              <a:fontRef idx="none"/>
+                            </wps:style>
+                            <wps:txbx>
+                              <w:txbxContent>
+                                <w:p>
+                                  <w:pPr>
+                                    <w:rPr>
+                                      <w:b/>
+                                      <w:bCs/>
+                                      <w:color w:val="FF0000"/>
+                                      <w:lang w:val="en-CA"/>
+                                    </w:rPr>
+                                  </w:pPr>
+                                  <w:r>
+                                    <w:rPr>
+                                      <w:b/>
+                                      <w:bCs/>
+                                      <w:color w:val="FF0000"/>
+                                      <w:lang w:val="en-CA"/>
+                                    </w:rPr>
+                                    <w:t>What they do</w:t>
+                                  </w:r>
+                                </w:p>
+                              </w:txbxContent>
+                            </wps:txbx>
+                            <wps:bodyPr rot="0" spcFirstLastPara="1" vertOverflow="overflow" horzOverflow="overflow" vert="horz" wrap="square" lIns="50800" tIns="50800" rIns="50800" bIns="50800" numCol="1" spcCol="38100" rtlCol="0" fromWordArt="0" anchor="t" anchorCtr="0" forceAA="0" compatLnSpc="1">
+                              <a:prstTxWarp prst="textNoShape">
+                                <a:avLst/>
+                              </a:prstTxWarp>
+                              <a:spAutoFit/>
+                            </wps:bodyPr>
+                          </wps:wsp>
+                        </a:graphicData>
+                      </a:graphic>
+                    </wp:anchor>
+                  </w:drawing>
+                </mc:Choice>
+                <mc:Fallback>
+                  <w:pict>
+                    <v:shapetype w14:anchorId="6D6677BA" id="_x0000_t202" coordsize="21600,21600" o:spt="202" path="m,l,21600r21600,l21600,xe">
+                      <v:stroke joinstyle="miter"/>
+                      <v:path gradientshapeok="t" o:connecttype="rect"/>
+                    </v:shapetype>
+                    <v:shape id="Text Box 32" o:spid="_x0000_s1026" type="#_x0000_t202" style="position:absolute;margin-left:306.6pt;margin-top:106.15pt;width:139.75pt;height:43.45pt;z-index:251665408;visibility:visible;mso-wrap-style:square;mso-wrap-distance-left:9pt;mso-wrap-distance-top:0;mso-wrap-distance-right:9pt;mso-wrap-distance-bottom:0;mso-position-horizontal:absolute;mso-position-horizontal-relative:text;mso-position-vertical:absolute;mso-position-vertical-relative:text;v-text-anchor:top" o:gfxdata="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" filled="f" stroked="f" strokeweight="1pt">
+                      <v:stroke miterlimit="4"/>
+                      <v:textbox style="mso-fit-shape-to-text:t" inset="4pt,4pt,4pt,4pt">
+                        <w:txbxContent>
+                          <w:p>
+                            <w:pPr>
+                              <w:rPr>
+                                <w:b/>
+                                <w:bCs/>
+                                <w:color w:val="FF0000"/>
+                                <w:lang w:val="en-CA"/>
+                              </w:rPr>
+                            </w:pPr>
+                            <w:r>
+                              <w:rPr>
+                                <w:b/>
+                                <w:bCs/>
+                                <w:color w:val="FF0000"/>
+                                <w:lang w:val="en-CA"/>
+                              </w:rPr>
+                              <w:t>What they do</w:t>
+                            </w:r>
+                          </w:p>
+                        </w:txbxContent>
+                      </v:textbox>
+                    </v:shape>
+                  </w:pict>
+                </mc:Fallback>
+              </mc:AlternateContent>
+            </w:r>
+            <w:r>
+              <w:rPr>
+                <w:rFonts w:ascii="Helvetica Neue" w:hAnsi="Helvetica Neue" w:cs="Arial Unicode MS"/>
+                <w:noProof/>
+                <w:color w:val="000000"/>
+              </w:rPr>
+              <mc:AlternateContent>
+                <mc:Choice Requires="wpi">
+                  <w:drawing>
+                    <wp:anchor distT="0" distB="0" distL="114300" distR="114300" simplePos="0" relativeHeight="251664384" behindDoc="0" locked="0" layoutInCell="1" allowOverlap="1" wp14:anchorId="3047FB3E" wp14:editId="24BDF227">
+                      <wp:simplePos x="0" y="0"/>
+                      <wp:positionH relativeFrom="column">
+                        <wp:posOffset>3542030</wp:posOffset>
+                      </wp:positionH>
+                      <wp:positionV relativeFrom="paragraph">
+                        <wp:posOffset>1722120</wp:posOffset>
+                      </wp:positionV>
+                      <wp:extent cx="352160" cy="413385"/>
+                      <wp:effectExtent l="50800" t="38100" r="29210" b="43815"/>
+                      <wp:wrapNone/>
+                      <wp:docPr id="31" name="Ink 31"/>
+                      <wp:cNvGraphicFramePr/>
+                      <a:graphic xmlns:a="http://schemas.openxmlformats.org/drawingml/2006/main">
+                        <a:graphicData uri="http://schemas.microsoft.com/office/word/2010/wordprocessingInk">
+                          <w14:contentPart bwMode="auto" r:id="rId32">
+                            <w14:nvContentPartPr>
+                              <w14:cNvContentPartPr/>
+                            </w14:nvContentPartPr>
+                            <w14:xfrm>
+                              <a:off x="0" y="0"/>
+                              <a:ext cx="352160" cy="413385"/>
+                            </w14:xfrm>
+                          </w14:contentPart>
+                        </a:graphicData>
+                      </a:graphic>
+                    </wp:anchor>
+                  </w:drawing>
+                </mc:Choice>
+                <mc:Fallback>
+                  <w:pict>
+                    <v:shape w14:anchorId="70E14081" id="Ink 31" o:spid="_x0000_s1026" type="#_x0000_t75" style="position:absolute;margin-left:278.2pt;margin-top:134.9pt;width:29.15pt;height:33.95pt;z-index:251664384;visibility:visible;mso-wrap-style:square;mso-wrap-distance-left:9pt;mso-wrap-distance-top:0;mso-wrap-distance-right:9pt;mso-wrap-distance-bottom:0;mso-position-horizontal:absolute;mso-position-horizontal-relative:text;mso-position-vertical:absolute;mso-position-vertical-relative:text" o:gfxdata="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">
+                      <v:imagedata r:id="rId33" o:title=""/>
+                    </v:shape>
+                  </w:pict>
+                </mc:Fallback>
+              </mc:AlternateContent>
+            </w:r>
+            <w:r>
+              <w:rPr>
+                <w:rFonts w:ascii="Helvetica Neue" w:hAnsi="Helvetica Neue" w:cs="Arial Unicode MS"/>
+                <w:noProof/>
+                <w:color w:val="000000"/>
+              </w:rPr>
+              <mc:AlternateContent>
+                <mc:Choice Requires="wps">
+                  <w:drawing>
+                    <wp:anchor distT="0" distB="0" distL="114300" distR="114300" simplePos="0" relativeHeight="251661312" behindDoc="0" locked="0" layoutInCell="1" allowOverlap="1" wp14:anchorId="44843A44" wp14:editId="7FFE9CE0">
+                      <wp:simplePos x="0" y="0"/>
+                      <wp:positionH relativeFrom="column">
+                        <wp:posOffset>4445</wp:posOffset>
+                      </wp:positionH>
+                      <wp:positionV relativeFrom="paragraph">
+                        <wp:posOffset>1995805</wp:posOffset>
+                      </wp:positionV>
+                      <wp:extent cx="3441700" cy="330200"/>
+                      <wp:effectExtent l="12700" t="12700" r="12700" b="12700"/>
+                      <wp:wrapNone/>
+                      <wp:docPr id="28" name="Frame 28"/>
+                      <wp:cNvGraphicFramePr/>
+                      <a:graphic xmlns:a="http://schemas.openxmlformats.org/drawingml/2006/main">
+                        <a:graphicData uri="http://schemas.microsoft.com/office/word/2010/wordprocessingShape">
+                          <wps:wsp>
+                            <wps:cNvSpPr/>
+                            <wps:spPr>
+                              <a:xfrm>
+                                <a:off x="0" y="0"/>
+                                <a:ext cx="3441700" cy="330200"/>
+                              </a:xfrm>
+                              <a:prstGeom prst="frame">
+                                <a:avLst/>
+                              </a:prstGeom>
+                              <a:ln/>
+                            </wps:spPr>
+                            <wps:style>
+                              <a:lnRef idx="2">
+                                <a:schemeClr val="accent5"/>
+                              </a:lnRef>
+                              <a:fillRef idx="1">
+                                <a:schemeClr val="lt1"/>
+                              </a:fillRef>
+                              <a:effectRef idx="0">
+                                <a:schemeClr val="accent5"/>
+                              </a:effectRef>
+                              <a:fontRef idx="minor">
+                                <a:schemeClr val="dk1"/>
+                              </a:fontRef>
+                            </wps:style>
+                            <wps:bodyPr rot="0" spcFirstLastPara="1" vertOverflow="overflow" horzOverflow="overflow" vert="horz" wrap="square" lIns="50800" tIns="50800" rIns="50800" bIns="50800" numCol="1" spcCol="38100" rtlCol="0" fromWordArt="0" anchor="ctr" anchorCtr="0" forceAA="0" compatLnSpc="1">
+                              <a:prstTxWarp prst="textNoShape">
+                                <a:avLst/>
+                              </a:prstTxWarp>
+                              <a:spAutoFit/>
+                            </wps:bodyPr>
+                          </wps:wsp>
+                        </a:graphicData>
+                      </a:graphic>
+                    </wp:anchor>
+                  </w:drawing>
+                </mc:Choice>
+                <mc:Fallback>
+                  <w:pict>
+                    <v:shape w14:anchorId="5A801D9B" id="Frame 28" o:spid="_x0000_s1026" style="position:absolute;margin-left:.35pt;margin-top:157.15pt;width:271pt;height:26pt;z-index:251661312;visibility:visible;mso-wrap-style:square;mso-wrap-distance-left:9pt;mso-wrap-distance-top:0;mso-wrap-distance-right:9pt;mso-wrap-distance-bottom:0;mso-position-horizontal:absolute;mso-position-horizontal-relative:text;mso-position-vertical:absolute;mso-position-vertical-relative:text;v-text-anchor:middle" coordsize="3441700,330200" o:gfxdata="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" path="m,l3441700,r,330200l,330200,,xm41275,41275r,247650l3400425,288925r,-247650l41275,41275xe" fillcolor="white [3201]" strokecolor="#ff644e [3208]" strokeweight="2pt">
+                      <v:path arrowok="t" o:connecttype="custom" o:connectlocs="0,0;3441700,0;3441700,330200;0,330200;0,0;41275,41275;41275,288925;3400425,288925;3400425,41275;41275,41275" o:connectangles="0,0,0,0,0,0,0,0,0,0"/>
+                    </v:shape>
+                  </w:pict>
+                </mc:Fallback>
+              </mc:AlternateContent>
+            </w:r>
+            <w:r>
+              <w:rPr>
+                <w:rFonts w:ascii="Helvetica Neue" w:hAnsi="Helvetica Neue" w:cs="Arial Unicode MS"/>
+                <w:color w:val="000000"/>
+                <w14:textOutline w14:w="0" w14:cap="flat" w14:cmpd="sng" w14:algn="ctr">
+                  <w14:noFill/>
+                  <w14:prstDash w14:val="solid"/>
+                  <w14:bevel/>
+                </w14:textOutline>
+              </w:rPr>
+              <w:drawing>
+                <wp:inline distT="0" distB="0" distL="0" distR="0" wp14:anchorId="5713C4D6" wp14:editId="2C732DBF">
+                  <wp:extent cx="5943600" cy="1995170"/>
+                  <wp:effectExtent l="0" t="0" r="0" b="0"/>
+                  <wp:docPr id="25" name="Picture 25"/>
+                  <wp:cNvGraphicFramePr>
+                    <a:graphicFrameLocks xmlns:a="http://schemas.openxmlformats.org/drawingml/2006/main" noChangeAspect="1"/>
+                  </wp:cNvGraphicFramePr>
+                  <a:graphic xmlns:a="http://schemas.openxmlformats.org/drawingml/2006/main">
+                    <a:graphicData uri="http://schemas.openxmlformats.org/drawingml/2006/picture">
+                      <pic:pic xmlns:pic="http://schemas.openxmlformats.org/drawingml/2006/picture">
+                        <pic:nvPicPr>
+                          <pic:cNvPr id="1" name=""/>
+                          <pic:cNvPicPr/>
+                        </pic:nvPicPr>
+                        <pic:blipFill>
+                          <a:blip r:embed="rId34"/>
+                          <a:stretch>
+                            <a:fillRect/>
+                          </a:stretch>
+                        </pic:blipFill>
+                        <pic:spPr>
+                          <a:xfrm>
+                            <a:off x="0" y="0"/>
+                            <a:ext cx="5943600" cy="1995170"/>
+                          </a:xfrm>
+                          <a:prstGeom prst="rect">
+                            <a:avLst/>
+                          </a:prstGeom>
+                        </pic:spPr>
+                      </pic:pic>
+                    </a:graphicData>
+                  </a:graphic>
+                </wp:inline>
+              </w:drawing>
+            </w:r>
+          </w:p>
+          <w:p>
+            <w:pPr>
+              <w:pBdr>
+                <w:top w:val="none" w:sz="0" w:space="0" w:color="auto"/>
+                <w:left w:val="none" w:sz="0" w:space="0" w:color="auto"/>
+                <w:bottom w:val="none" w:sz="0" w:space="0" w:color="auto"/>
+                <w:right w:val="none" w:sz="0" w:space="0" w:color="auto"/>
+                <w:between w:val="none" w:sz="0" w:space="0" w:color="auto"/>
+                <w:bar w:val="none" w:sz="0" w:color="auto"/>
+              </w:pBdr>
+              <w:rPr>
+                <w:rFonts w:ascii="Helvetica Neue" w:hAnsi="Helvetica Neue" w:cs="Arial Unicode MS"/>
+                <w:color w:val="000000"/>
+                <w14:textOutline w14:w="0" w14:cap="flat" w14:cmpd="sng" w14:algn="ctr">
+                  <w14:noFill/>
+                  <w14:prstDash w14:val="solid"/>
+                  <w14:bevel/>
+                </w14:textOutline>
+              </w:rPr>
+            </w:pPr>
+            <w:r>
+              <w:rPr>
+                <w:rFonts w:ascii="Helvetica Neue" w:hAnsi="Helvetica Neue" w:cs="Arial Unicode MS"/>
+                <w:color w:val="000000"/>
+                <w14:textOutline w14:w="0" w14:cap="flat" w14:cmpd="sng" w14:algn="ctr">
+                  <w14:noFill/>
+                  <w14:prstDash w14:val="solid"/>
+                  <w14:bevel/>
+                </w14:textOutline>
+              </w:rPr>
+              <w:drawing>
+                <wp:inline distT="0" distB="0" distL="0" distR="0" wp14:anchorId="5AB3941A" wp14:editId="36458130">
+                  <wp:extent cx="5943600" cy="848995"/>
+                  <wp:effectExtent l="0" t="0" r="0" b="1905"/>
+                  <wp:docPr id="26" name="Picture 26"/>
+                  <wp:cNvGraphicFramePr>
+                    <a:graphicFrameLocks xmlns:a="http://schemas.openxmlformats.org/drawingml/2006/main" noChangeAspect="1"/>
+                  </wp:cNvGraphicFramePr>
+                  <a:graphic xmlns:a="http://schemas.openxmlformats.org/drawingml/2006/main">
+                    <a:graphicData uri="http://schemas.openxmlformats.org/drawingml/2006/picture">
+                      <pic:pic xmlns:pic="http://schemas.openxmlformats.org/drawingml/2006/picture">
+                        <pic:nvPicPr>
+                          <pic:cNvPr id="1" name=""/>
+                          <pic:cNvPicPr/>
+                        </pic:nvPicPr>
+                        <pic:blipFill>
+                          <a:blip r:embed="rId35"/>
+                          <a:stretch>
+                            <a:fillRect/>
+                          </a:stretch>
+                        </pic:blipFill>
+                        <pic:spPr>
+                          <a:xfrm>
+                            <a:off x="0" y="0"/>
+                            <a:ext cx="5943600" cy="848995"/>
+                          </a:xfrm>
+                          <a:prstGeom prst="rect">
+                            <a:avLst/>
+                          </a:prstGeom>
+                        </pic:spPr>
+                      </pic:pic>
+                    </a:graphicData>
+                  </a:graphic>
+                </wp:inline>
+              </w:drawing>
+            </w:r>
+          </w:p>
+          <w:p>
+            <w:pPr>
+              <w:pBdr>
+                <w:top w:val="none" w:sz="0" w:space="0" w:color="auto"/>
+                <w:left w:val="none" w:sz="0" w:space="0" w:color="auto"/>
+                <w:bottom w:val="none" w:sz="0" w:space="0" w:color="auto"/>
+                <w:right w:val="none" w:sz="0" w:space="0" w:color="auto"/>
+                <w:between w:val="none" w:sz="0" w:space="0" w:color="auto"/>
+                <w:bar w:val="none" w:sz="0" w:color="auto"/>
+              </w:pBdr>
+              <w:rPr>
+                <w:rFonts w:ascii="Helvetica Neue" w:hAnsi="Helvetica Neue" w:cs="Arial Unicode MS"/>
+                <w:color w:val="000000"/>
+                <w14:textOutline w14:w="0" w14:cap="flat" w14:cmpd="sng" w14:algn="ctr">
+                  <w14:noFill/>
+                  <w14:prstDash w14:val="solid"/>
+                  <w14:bevel/>
+                </w14:textOutline>
+              </w:rPr>
+            </w:pPr>
+          </w:p>
+          <w:p>
+            <w:pPr>
               <w:pStyle w:val="ListParagraph"/>
               <w:numPr>
                 <w:ilvl w:val="0"/>
@@ -3085,6 +4167,83 @@
                 </w14:textOutline>
               </w:rPr>
             </w:pPr>
+            <w:r>
+              <w:rPr>
+                <w:rFonts w:ascii="Helvetica Neue" w:hAnsi="Helvetica Neue" w:cs="Arial Unicode MS"/>
+                <w:color w:val="000000"/>
+                <w14:textOutline w14:w="0" w14:cap="flat" w14:cmpd="sng" w14:algn="ctr">
+                  <w14:noFill/>
+                  <w14:prstDash w14:val="solid"/>
+                  <w14:bevel/>
+                </w14:textOutline>
+              </w:rPr>
+              <w:t xml:space="preserve">Subheading reinforces the heading and builds </w:t>
+            </w:r>
+            <w:r>
+              <w:rPr>
+                <w:rFonts w:ascii="Helvetica Neue" w:hAnsi="Helvetica Neue" w:cs="Arial Unicode MS"/>
+                <w:b/>
+                <w:bCs/>
+                <w:color w:val="000000"/>
+                <w14:textOutline w14:w="0" w14:cap="flat" w14:cmpd="sng" w14:algn="ctr">
+                  <w14:noFill/>
+                  <w14:prstDash w14:val="solid"/>
+                  <w14:bevel/>
+                </w14:textOutline>
+              </w:rPr>
+              <w:t>trust and authority</w:t>
+            </w:r>
+          </w:p>
+          <w:p>
+            <w:pPr>
+              <w:pBdr>
+                <w:top w:val="none" w:sz="0" w:space="0" w:color="auto"/>
+                <w:left w:val="none" w:sz="0" w:space="0" w:color="auto"/>
+                <w:bottom w:val="none" w:sz="0" w:space="0" w:color="auto"/>
+                <w:right w:val="none" w:sz="0" w:space="0" w:color="auto"/>
+                <w:between w:val="none" w:sz="0" w:space="0" w:color="auto"/>
+                <w:bar w:val="none" w:sz="0" w:color="auto"/>
+              </w:pBdr>
+              <w:rPr>
+                <w:rFonts w:ascii="Helvetica Neue" w:hAnsi="Helvetica Neue" w:cs="Arial Unicode MS"/>
+                <w:color w:val="000000"/>
+                <w14:textOutline w14:w="0" w14:cap="flat" w14:cmpd="sng" w14:algn="ctr">
+                  <w14:noFill/>
+                  <w14:prstDash w14:val="solid"/>
+                  <w14:bevel/>
+                </w14:textOutline>
+              </w:rPr>
+            </w:pPr>
+          </w:p>
+        </w:tc>
+      </w:tr>
+      <w:tr>
+        <w:tc>
+          <w:tcPr>
+            <w:tcW w:w="9350" w:type="dxa"/>
+          </w:tcPr>
+          <w:p>
+            <w:pPr>
+              <w:pBdr>
+                <w:top w:val="none" w:sz="0" w:space="0" w:color="auto"/>
+                <w:left w:val="none" w:sz="0" w:space="0" w:color="auto"/>
+                <w:bottom w:val="none" w:sz="0" w:space="0" w:color="auto"/>
+                <w:right w:val="none" w:sz="0" w:space="0" w:color="auto"/>
+                <w:between w:val="none" w:sz="0" w:space="0" w:color="auto"/>
+                <w:bar w:val="none" w:sz="0" w:color="auto"/>
+              </w:pBdr>
+              <w:rPr>
+                <w:rFonts w:ascii="Helvetica Neue" w:hAnsi="Helvetica Neue" w:cs="Arial Unicode MS"/>
+                <w:b/>
+                <w:bCs/>
+                <w:color w:val="000000"/>
+                <w14:textOutline w14:w="0" w14:cap="flat" w14:cmpd="sng" w14:algn="ctr">
+                  <w14:noFill/>
+                  <w14:prstDash w14:val="solid"/>
+                  <w14:bevel/>
+                </w14:textOutline>
+              </w:rPr>
+            </w:pPr>
           </w:p>
         </w:tc>
       </w:tr>
@@ -3103,8 +4262,8 @@
       </w:pPr>
     </w:p>
     <w:sectPr>
-      <w:headerReference w:type="default" r:id="rId30"/>
-      <w:footerReference w:type="default" r:id="rId31"/>
+      <w:headerReference w:type="default" r:id="rId36"/>
+      <w:footerReference w:type="default" r:id="rId37"/>
       <w:pgSz w:w="12240" w:h="15840"/>
       <w:pgMar w:top="1440" w:right="1440" w:bottom="1440" w:left="1440" w:header="720" w:footer="864" w:gutter="0"/>
       <w:cols w:space="720"/>
@@ -4213,6 +5372,35 @@
     </inkml:brush>
   </inkml:definitions>
   <inkml:trace contextRef="#ctx0" brushRef="#br0">741 19 24575,'-11'-4'0,"-8"-5"0,-6 8 0,-6-3 0,0 4 0,1 0 0,9 0 0,3 0 0,9 0 0,1 0 0,0 0 0,0 0 0,-4 3 0,3 2 0,-2-1 0,2 0 0,-2-1 0,2-2 0,-3 6 0,4-6 0,0 6 0,0-6 0,-1 3 0,-2-1 0,-2-2 0,0 6 0,-8-2 0,10 4 0,-17 1 0,17-2 0,-7 1 0,9-1 0,1-4 0,4 3 0,-3-6 0,2 3 0,-3-1 0,-4 2 0,3 3 0,-13 1 0,12-1 0,-12 1 0,3 0 0,4-1 0,-3 1 0,6-1 0,3-3 0,-2 2 0,3-3 0,-1 4 0,1 0 0,0 0 0,4 0 0,-4 0 0,0 0 0,-1 0 0,-3 0 0,4 0 0,4 0 0,0 0 0,4 0 0,0 0 0,0 0 0,0 0 0,0 0 0,0 0 0,0 4 0,0-3 0,0 2 0,0-3 0,0 0 0,0 0 0,4 0 0,-3 0 0,6 0 0,-3 0 0,4 0 0,0 0 0,0 0 0,0 0 0,4 7 0,-3-9 0,-1 9 0,-1-11 0,-3 0 0,4 4 0,0-4 0,0 4 0,0-4 0,0 4 0,0-8 0,0 4 0,0 0 0,0 0 0,0 0 0,0 4 0,0-8 0,4 8 0,0-4 0,4 4 0,7 1 0,1 0 0,7 1 0,0 1 0,-1-1 0,1 0 0,-7-4 0,-5 2 0,-7-7 0,-4 2 0,0-3 0,0 0 0,10 0 0,3 5 0,9-4 0,1 3 0,0-4 0,0 0 0,-7 0-6784,-5-3 6784,-8 2 0,-3-6 0,0 2 0,0-3 0,0 0 0,0 3 0,4-2 6784,-3 6-6784,2-2 0,-3 3 0,4-4 0,-3 3 0,6-6 0,-3 6 0,1-6 0,-2 6 0,1-10 0,-3 6 0,2-7 0,4 0 0,-5 3 0,5 1 0,-7 1 0,0 6 0,0-6 0,0 6 0,0-7 0,0 4 0,4-4 0,-3 0 0,2-1 0,1-2 0,-7 2 0,2-3 0,-7 4 0,4-4 0,-3 3 0,2-3 0,1-3 0,-3 5 0,2-9 0,1 3 0,-3 2 0,2-1 0,1 3 0,-3 3 0,2-3 0,-6 4 0,-2 4 0,-3-4 0,0 8 0,-4-8 0,-1 4 0,-3-4 0,0 0 0,3-1 0,1 1 0,4 0 0,0 0 0,0 4 0,0-4 0,0 7 0,0-6 0,0 6 0,3-6 0,-2 6 0,2-2 0,-3-1 0,0-1 0,0 1 0,0 0 0,3 1 0,-2 2 0,3-6 0,-5 6 0,5-7 0,-3 7 0,2-2 0,-3 3 0,3 0 0,2 0 0</inkml:trace>
+</inkml:ink>
+</file>
+
+<file path=word/ink/ink2.xml><?xml version="1.0" encoding="utf-8"?>
+<inkml:ink xmlns:inkml="http://www.w3.org/2003/InkML">
+  <inkml:definitions>
+    <inkml:context xml:id="ctx0">
+      <inkml:inkSource xml:id="inkSrc0">
+        <inkml:traceFormat>
+          <inkml:channel name="X" type="integer" min="-2.14748E9" max="2.14748E9" units="cm"/>
+          <inkml:channel name="Y" type="integer" min="-2.14748E9" max="2.14748E9" units="cm"/>
+          <inkml:channel name="F" type="integer" max="32767" units="dev"/>
+        </inkml:traceFormat>
+        <inkml:channelProperties>
+          <inkml:channelProperty channel="X" name="resolution" value="1000" units="1/cm"/>
+          <inkml:channelProperty channel="Y" name="resolution" value="1000" units="1/cm"/>
+          <inkml:channelProperty channel="F" name="resolution" value="0" units="1/dev"/>
+        </inkml:channelProperties>
+      </inkml:inkSource>
+      <inkml:timestamp xml:id="ts0" timeString="2021-04-11T23:18:12.025"/>
+    </inkml:context>
+    <inkml:brush xml:id="br0">
+      <inkml:brushProperty name="width" value="0.05" units="cm"/>
+      <inkml:brushProperty name="height" value="0.05" units="cm"/>
+      <inkml:brushProperty name="color" value="#E71224"/>
+    </inkml:brush>
+  </inkml:definitions>
+  <inkml:trace contextRef="#ctx0" brushRef="#br0">1 1148 24575,'12'-17'0,"15"-21"0,8-7 0,16-22 0,-1-1 0,-9 6 0,7-12 0,-21 29 0,-1 0 0,11-32 0,-11 32 0,-2 3 0,-2-16 0,7 1 0,-7-1 0,-3 12 0,-2 4 0,-6 11 0,3 7 0,-5 1 0,-1 10 0,-4 1 0,3 4 0,-2 0 0,-1 0 0,3 0 0,-2 0 0,3 0 0,0 0 0,0-1 0,0 1 0,-4 4 0,0 0 0</inkml:trace>
+  <inkml:trace contextRef="#ctx0" brushRef="#br0" timeOffset="1291">282 163 24575,'66'-8'0,"9"-2"0,-15-4 0,3 0 0,-6 4 0,-1-1 0,0-6 0,-1 0 0,28-2 0,-32-1 0,-10 8 0,-27 4 0,1 6 0,-12 13 0,-7 10 0,-2 9 0,-4 1 0,-1 0 0,1-1 0,0 1 0,4-7 0,-2-1 0,7-7 0,-6 0 0,2-3 0,1-2 0,-4-3 0,7 0 0,-2 0 0,3-3 0,0-2 0</inkml:trace>
 </inkml:ink>
 </file>
 

</xml_diff>

<commit_message>
feat: Add progress #16 'Adobe XD'
</commit_message>
<xml_diff>
--- a/adobe_xd/note.docx
+++ b/adobe_xd/note.docx
@@ -253,31 +253,21 @@
         <w:t xml:space="preserve"> </w:t>
       </w:r>
       <w:r>
-        <w:t xml:space="preserve">use. Can we get your help to design &amp; build the tutor admin side of the product We’d like both a website &amp; iOS App </w:t>
-      </w:r>
-      <w:proofErr w:type="gramStart"/>
-      <w:r>
-        <w:t>design”</w:t>
-      </w:r>
-      <w:proofErr w:type="gramEnd"/>
-    </w:p>
-    <w:p>
-      <w:pPr>
-        <w:pStyle w:val="Body"/>
-      </w:pPr>
-    </w:p>
-    <w:p>
-      <w:pPr>
-        <w:pStyle w:val="Body"/>
-      </w:pPr>
-      <w:r>
-        <w:t xml:space="preserve">2.  Create UX brief </w:t>
-      </w:r>
-      <w:proofErr w:type="spellStart"/>
-      <w:r>
-        <w:t>brief</w:t>
-      </w:r>
-      <w:proofErr w:type="spellEnd"/>
+        <w:t>use. Can we get your help to design &amp; build the tutor admin side of the product We’d like both a website &amp; iOS App design”</w:t>
+      </w:r>
+    </w:p>
+    <w:p>
+      <w:pPr>
+        <w:pStyle w:val="Body"/>
+      </w:pPr>
+    </w:p>
+    <w:p>
+      <w:pPr>
+        <w:pStyle w:val="Body"/>
+      </w:pPr>
+      <w:r>
+        <w:t>2.  Create UX brief brief</w:t>
+      </w:r>
     </w:p>
     <w:p>
       <w:pPr>
@@ -321,13 +311,8 @@
         <w:t xml:space="preserve">Who is this for </w:t>
       </w:r>
       <w:r>
-        <w:t xml:space="preserve">is based on </w:t>
-      </w:r>
-      <w:proofErr w:type="gramStart"/>
-      <w:r>
-        <w:t>persona</w:t>
-      </w:r>
-      <w:proofErr w:type="gramEnd"/>
+        <w:t>is based on persona</w:t>
+      </w:r>
     </w:p>
     <w:p>
       <w:pPr>
@@ -844,27 +829,7 @@
           <w:sz w:val="24"/>
           <w:szCs w:val="24"/>
         </w:rPr>
-        <w:t xml:space="preserve">Spelling </w:t>
-      </w:r>
-      <w:proofErr w:type="gramStart"/>
-      <w:r>
-        <w:rPr>
-          <w:b/>
-          <w:bCs/>
-          <w:sz w:val="24"/>
-          <w:szCs w:val="24"/>
-        </w:rPr>
-        <w:t>change</w:t>
-      </w:r>
-      <w:proofErr w:type="gramEnd"/>
-      <w:r>
-        <w:rPr>
-          <w:b/>
-          <w:bCs/>
-          <w:sz w:val="24"/>
-          <w:szCs w:val="24"/>
-        </w:rPr>
-        <w:t xml:space="preserve"> </w:t>
+        <w:t xml:space="preserve">Spelling change </w:t>
       </w:r>
       <w:r>
         <w:rPr>
@@ -1433,7 +1398,7 @@
           </mc:Choice>
           <mc:Fallback>
             <w:pict>
-              <v:shapetype w14:anchorId="06B652E4" id="_x0000_t75" coordsize="21600,21600" o:spt="75" o:preferrelative="t" path="m@4@5l@4@11@9@11@9@5xe" filled="f" stroked="f">
+              <v:shapetype w14:anchorId="15C5E03B" id="_x0000_t75" coordsize="21600,21600" o:spt="75" o:preferrelative="t" path="m@4@5l@4@11@9@11@9@5xe" filled="f" stroked="f">
                 <v:stroke joinstyle="miter"/>
                 <v:formulas>
                   <v:f eqn="if lineDrawn pixelLineWidth 0"/>
@@ -2212,37 +2177,7 @@
                   <w14:bevel/>
                 </w14:textOutline>
               </w:rPr>
-              <w:t xml:space="preserve">stand that website is a visual representation of a business (content &gt;&gt;&gt; website </w:t>
-            </w:r>
-            <w:proofErr w:type="gramStart"/>
-            <w:r>
-              <w:rPr>
-                <w:rFonts w:ascii="Helvetica Neue" w:hAnsi="Helvetica Neue" w:cs="Arial Unicode MS"/>
-                <w:b/>
-                <w:bCs/>
-                <w:color w:val="FF0000"/>
-                <w14:textOutline w14:w="0" w14:cap="flat" w14:cmpd="sng" w14:algn="ctr">
-                  <w14:noFill/>
-                  <w14:prstDash w14:val="solid"/>
-                  <w14:bevel/>
-                </w14:textOutline>
-              </w:rPr>
-              <w:t>design)*</w:t>
-            </w:r>
-            <w:proofErr w:type="gramEnd"/>
-            <w:r>
-              <w:rPr>
-                <w:rFonts w:ascii="Helvetica Neue" w:hAnsi="Helvetica Neue" w:cs="Arial Unicode MS"/>
-                <w:b/>
-                <w:bCs/>
-                <w:color w:val="FF0000"/>
-                <w14:textOutline w14:w="0" w14:cap="flat" w14:cmpd="sng" w14:algn="ctr">
-                  <w14:noFill/>
-                  <w14:prstDash w14:val="solid"/>
-                  <w14:bevel/>
-                </w14:textOutline>
-              </w:rPr>
-              <w:t>*</w:t>
+              <w:t>stand that website is a visual representation of a business (content &gt;&gt;&gt; website design)**</w:t>
             </w:r>
           </w:p>
           <w:p>
@@ -3186,22 +3121,8 @@
                   <w14:bevel/>
                 </w14:textOutline>
               </w:rPr>
-              <w:t xml:space="preserve">: Create </w:t>
+              <w:t>: Create userflow</w:t>
             </w:r>
-            <w:proofErr w:type="spellStart"/>
-            <w:r>
-              <w:rPr>
-                <w:rFonts w:ascii="Helvetica Neue" w:hAnsi="Helvetica Neue" w:cs="Arial Unicode MS"/>
-                <w:color w:val="000000"/>
-                <w14:textOutline w14:w="0" w14:cap="flat" w14:cmpd="sng" w14:algn="ctr">
-                  <w14:noFill/>
-                  <w14:prstDash w14:val="solid"/>
-                  <w14:bevel/>
-                </w14:textOutline>
-              </w:rPr>
-              <w:t>userflow</w:t>
-            </w:r>
-            <w:proofErr w:type="spellEnd"/>
           </w:p>
           <w:p>
             <w:pPr>
@@ -3349,33 +3270,7 @@
                   <w14:bevel/>
                 </w14:textOutline>
               </w:rPr>
-              <w:t xml:space="preserve">The above </w:t>
-            </w:r>
-            <w:proofErr w:type="spellStart"/>
-            <w:r>
-              <w:rPr>
-                <w:rFonts w:ascii="Helvetica Neue" w:hAnsi="Helvetica Neue" w:cs="Arial Unicode MS"/>
-                <w:color w:val="000000"/>
-                <w14:textOutline w14:w="0" w14:cap="flat" w14:cmpd="sng" w14:algn="ctr">
-                  <w14:noFill/>
-                  <w14:prstDash w14:val="solid"/>
-                  <w14:bevel/>
-                </w14:textOutline>
-              </w:rPr>
-              <w:t>userflow</w:t>
-            </w:r>
-            <w:proofErr w:type="spellEnd"/>
-            <w:r>
-              <w:rPr>
-                <w:rFonts w:ascii="Helvetica Neue" w:hAnsi="Helvetica Neue" w:cs="Arial Unicode MS"/>
-                <w:color w:val="000000"/>
-                <w14:textOutline w14:w="0" w14:cap="flat" w14:cmpd="sng" w14:algn="ctr">
-                  <w14:noFill/>
-                  <w14:prstDash w14:val="solid"/>
-                  <w14:bevel/>
-                </w14:textOutline>
-              </w:rPr>
-              <w:t xml:space="preserve"> is just for homepage</w:t>
+              <w:t>The above userflow is just for homepage</w:t>
             </w:r>
           </w:p>
           <w:p>
@@ -3764,6 +3659,131 @@
                 </w14:textOutline>
               </w:rPr>
             </w:pPr>
+            <w:r>
+              <w:rPr>
+                <w:rFonts w:ascii="Helvetica Neue" w:hAnsi="Helvetica Neue" w:cs="Arial Unicode MS"/>
+                <w:noProof/>
+                <w:color w:val="000000"/>
+              </w:rPr>
+              <mc:AlternateContent>
+                <mc:Choice Requires="wps">
+                  <w:drawing>
+                    <wp:anchor distT="0" distB="0" distL="114300" distR="114300" simplePos="0" relativeHeight="251676672" behindDoc="0" locked="0" layoutInCell="1" allowOverlap="1" wp14:anchorId="7E3D1F84" wp14:editId="4BD6E5C3">
+                      <wp:simplePos x="0" y="0"/>
+                      <wp:positionH relativeFrom="column">
+                        <wp:posOffset>4368165</wp:posOffset>
+                      </wp:positionH>
+                      <wp:positionV relativeFrom="paragraph">
+                        <wp:posOffset>1722120</wp:posOffset>
+                      </wp:positionV>
+                      <wp:extent cx="1402080" cy="278765"/>
+                      <wp:effectExtent l="0" t="0" r="0" b="0"/>
+                      <wp:wrapNone/>
+                      <wp:docPr id="47" name="Text Box 47"/>
+                      <wp:cNvGraphicFramePr/>
+                      <a:graphic xmlns:a="http://schemas.openxmlformats.org/drawingml/2006/main">
+                        <a:graphicData uri="http://schemas.microsoft.com/office/word/2010/wordprocessingShape">
+                          <wps:wsp>
+                            <wps:cNvSpPr txBox="1"/>
+                            <wps:spPr>
+                              <a:xfrm>
+                                <a:off x="0" y="0"/>
+                                <a:ext cx="1402080" cy="278765"/>
+                              </a:xfrm>
+                              <a:prstGeom prst="rect">
+                                <a:avLst/>
+                              </a:prstGeom>
+                              <a:noFill/>
+                              <a:ln w="12700" cap="flat">
+                                <a:noFill/>
+                                <a:miter lim="400000"/>
+                              </a:ln>
+                              <a:effectLst/>
+                              <a:sp3d/>
+                            </wps:spPr>
+                            <wps:style>
+                              <a:lnRef idx="0">
+                                <a:scrgbClr r="0" g="0" b="0"/>
+                              </a:lnRef>
+                              <a:fillRef idx="0">
+                                <a:scrgbClr r="0" g="0" b="0"/>
+                              </a:fillRef>
+                              <a:effectRef idx="0">
+                                <a:scrgbClr r="0" g="0" b="0"/>
+                              </a:effectRef>
+                              <a:fontRef idx="none"/>
+                            </wps:style>
+                            <wps:txbx>
+                              <w:txbxContent>
+                                <w:p>
+                                  <w:pPr>
+                                    <w:rPr>
+                                      <w:b/>
+                                      <w:bCs/>
+                                      <w:color w:val="FFC000"/>
+                                      <w:lang w:val="en-CA"/>
+                                    </w:rPr>
+                                  </w:pPr>
+                                  <w:r>
+                                    <w:rPr>
+                                      <w:b/>
+                                      <w:bCs/>
+                                      <w:color w:val="FFC000"/>
+                                      <w:lang w:val="en-CA"/>
+                                    </w:rPr>
+                                    <w:t>What they are</w:t>
+                                  </w:r>
+                                </w:p>
+                              </w:txbxContent>
+                            </wps:txbx>
+                            <wps:bodyPr rot="0" spcFirstLastPara="1" vertOverflow="overflow" horzOverflow="overflow" vert="horz" wrap="square" lIns="50800" tIns="50800" rIns="50800" bIns="50800" numCol="1" spcCol="38100" rtlCol="0" fromWordArt="0" anchor="t" anchorCtr="0" forceAA="0" compatLnSpc="1">
+                              <a:prstTxWarp prst="textNoShape">
+                                <a:avLst/>
+                              </a:prstTxWarp>
+                              <a:spAutoFit/>
+                            </wps:bodyPr>
+                          </wps:wsp>
+                        </a:graphicData>
+                      </a:graphic>
+                    </wp:anchor>
+                  </w:drawing>
+                </mc:Choice>
+                <mc:Fallback>
+                  <w:pict>
+                    <v:shapetype w14:anchorId="7E3D1F84" id="_x0000_t202" coordsize="21600,21600" o:spt="202" path="m,l,21600r21600,l21600,xe">
+                      <v:stroke joinstyle="miter"/>
+                      <v:path gradientshapeok="t" o:connecttype="rect"/>
+                    </v:shapetype>
+                    <v:shape id="Text Box 47" o:spid="_x0000_s1026" type="#_x0000_t202" style="position:absolute;margin-left:343.95pt;margin-top:135.6pt;width:110.4pt;height:21.95pt;z-index:251676672;visibility:visible;mso-wrap-style:square;mso-wrap-distance-left:9pt;mso-wrap-distance-top:0;mso-wrap-distance-right:9pt;mso-wrap-distance-bottom:0;mso-position-horizontal:absolute;mso-position-horizontal-relative:text;mso-position-vertical:absolute;mso-position-vertical-relative:text;v-text-anchor:top" o:gfxdata="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" filled="f" stroked="f" strokeweight="1pt">
+                      <v:stroke miterlimit="4"/>
+                      <v:textbox style="mso-fit-shape-to-text:t" inset="4pt,4pt,4pt,4pt">
+                        <w:txbxContent>
+                          <w:p>
+                            <w:pPr>
+                              <w:rPr>
+                                <w:b/>
+                                <w:bCs/>
+                                <w:color w:val="FFC000"/>
+                                <w:lang w:val="en-CA"/>
+                              </w:rPr>
+                            </w:pPr>
+                            <w:r>
+                              <w:rPr>
+                                <w:b/>
+                                <w:bCs/>
+                                <w:color w:val="FFC000"/>
+                                <w:lang w:val="en-CA"/>
+                              </w:rPr>
+                              <w:t>What they are</w:t>
+                            </w:r>
+                          </w:p>
+                        </w:txbxContent>
+                      </v:textbox>
+                    </v:shape>
+                  </w:pict>
+                </mc:Fallback>
+              </mc:AlternateContent>
+            </w:r>
             <w:r>
               <w:rPr>
                 <w:rFonts w:ascii="Helvetica Neue" w:hAnsi="Helvetica Neue" w:cs="Arial Unicode MS"/>
@@ -3855,11 +3875,7 @@
                 </mc:Choice>
                 <mc:Fallback>
                   <w:pict>
-                    <v:shapetype w14:anchorId="6D6677BA" id="_x0000_t202" coordsize="21600,21600" o:spt="202" path="m,l,21600r21600,l21600,xe">
-                      <v:stroke joinstyle="miter"/>
-                      <v:path gradientshapeok="t" o:connecttype="rect"/>
-                    </v:shapetype>
-                    <v:shape id="Text Box 32" o:spid="_x0000_s1026" type="#_x0000_t202" style="position:absolute;margin-left:306.6pt;margin-top:106.15pt;width:139.75pt;height:43.45pt;z-index:251665408;visibility:visible;mso-wrap-style:square;mso-wrap-distance-left:9pt;mso-wrap-distance-top:0;mso-wrap-distance-right:9pt;mso-wrap-distance-bottom:0;mso-position-horizontal:absolute;mso-position-horizontal-relative:text;mso-position-vertical:absolute;mso-position-vertical-relative:text;v-text-anchor:top" o:gfxdata="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" filled="f" stroked="f" strokeweight="1pt">
+                    <v:shape w14:anchorId="6D6677BA" id="Text Box 32" o:spid="_x0000_s1027" type="#_x0000_t202" style="position:absolute;margin-left:306.6pt;margin-top:106.15pt;width:139.75pt;height:43.45pt;z-index:251665408;visibility:visible;mso-wrap-style:square;mso-wrap-distance-left:9pt;mso-wrap-distance-top:0;mso-wrap-distance-right:9pt;mso-wrap-distance-bottom:0;mso-position-horizontal:absolute;mso-position-horizontal-relative:text;mso-position-vertical:absolute;mso-position-vertical-relative:text;v-text-anchor:top" o:gfxdata="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" filled="f" stroked="f" strokeweight="1pt">
                       <v:stroke miterlimit="4"/>
                       <v:textbox style="mso-fit-shape-to-text:t" inset="4pt,4pt,4pt,4pt">
                         <w:txbxContent>
@@ -3929,7 +3945,7 @@
                 </mc:Choice>
                 <mc:Fallback>
                   <w:pict>
-                    <v:shape w14:anchorId="70E14081" id="Ink 31" o:spid="_x0000_s1026" type="#_x0000_t75" style="position:absolute;margin-left:278.2pt;margin-top:134.9pt;width:29.15pt;height:33.95pt;z-index:251664384;visibility:visible;mso-wrap-style:square;mso-wrap-distance-left:9pt;mso-wrap-distance-top:0;mso-wrap-distance-right:9pt;mso-wrap-distance-bottom:0;mso-position-horizontal:absolute;mso-position-horizontal-relative:text;mso-position-vertical:absolute;mso-position-vertical-relative:text" o:gfxdata="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">
+                    <v:shape w14:anchorId="32AA8D32" id="Ink 31" o:spid="_x0000_s1026" type="#_x0000_t75" style="position:absolute;margin-left:278.2pt;margin-top:134.9pt;width:29.15pt;height:33.95pt;z-index:251664384;visibility:visible;mso-wrap-style:square;mso-wrap-distance-left:9pt;mso-wrap-distance-top:0;mso-wrap-distance-right:9pt;mso-wrap-distance-bottom:0;mso-position-horizontal:absolute;mso-position-horizontal-relative:text;mso-position-vertical:absolute;mso-position-vertical-relative:text" o:gfxdata="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">
                       <v:imagedata r:id="rId33" o:title=""/>
                     </v:shape>
                   </w:pict>
@@ -3945,7 +3961,7 @@
               <mc:AlternateContent>
                 <mc:Choice Requires="wps">
                   <w:drawing>
-                    <wp:anchor distT="0" distB="0" distL="114300" distR="114300" simplePos="0" relativeHeight="251661312" behindDoc="0" locked="0" layoutInCell="1" allowOverlap="1" wp14:anchorId="44843A44" wp14:editId="7FFE9CE0">
+                    <wp:anchor distT="0" distB="0" distL="114300" distR="114300" simplePos="0" relativeHeight="251661312" behindDoc="0" locked="0" layoutInCell="1" allowOverlap="1" wp14:anchorId="44843A44" wp14:editId="6309FA73">
                       <wp:simplePos x="0" y="0"/>
                       <wp:positionH relativeFrom="column">
                         <wp:posOffset>4445</wp:posOffset>
@@ -3970,6 +3986,9 @@
                               <a:prstGeom prst="frame">
                                 <a:avLst/>
                               </a:prstGeom>
+                              <a:solidFill>
+                                <a:srgbClr val="FF0000"/>
+                              </a:solidFill>
                               <a:ln/>
                             </wps:spPr>
                             <wps:style>
@@ -4000,7 +4019,7 @@
                 </mc:Choice>
                 <mc:Fallback>
                   <w:pict>
-                    <v:shape w14:anchorId="5A801D9B" id="Frame 28" o:spid="_x0000_s1026" style="position:absolute;margin-left:.35pt;margin-top:157.15pt;width:271pt;height:26pt;z-index:251661312;visibility:visible;mso-wrap-style:square;mso-wrap-distance-left:9pt;mso-wrap-distance-top:0;mso-wrap-distance-right:9pt;mso-wrap-distance-bottom:0;mso-position-horizontal:absolute;mso-position-horizontal-relative:text;mso-position-vertical:absolute;mso-position-vertical-relative:text;v-text-anchor:middle" coordsize="3441700,330200" o:gfxdata="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" path="m,l3441700,r,330200l,330200,,xm41275,41275r,247650l3400425,288925r,-247650l41275,41275xe" fillcolor="white [3201]" strokecolor="#ff644e [3208]" strokeweight="2pt">
+                    <v:shape w14:anchorId="79CEBBA9" id="Frame 28" o:spid="_x0000_s1026" style="position:absolute;margin-left:.35pt;margin-top:157.15pt;width:271pt;height:26pt;z-index:251661312;visibility:visible;mso-wrap-style:square;mso-wrap-distance-left:9pt;mso-wrap-distance-top:0;mso-wrap-distance-right:9pt;mso-wrap-distance-bottom:0;mso-position-horizontal:absolute;mso-position-horizontal-relative:text;mso-position-vertical:absolute;mso-position-vertical-relative:text;v-text-anchor:middle" coordsize="3441700,330200" o:gfxdata="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" path="m,l3441700,r,330200l,330200,,xm41275,41275r,247650l3400425,288925r,-247650l41275,41275xe" fillcolor="red" strokecolor="#ff644e [3208]" strokeweight="2pt">
                       <v:path arrowok="t" o:connecttype="custom" o:connectlocs="0,0;3441700,0;3441700,330200;0,330200;0,0;41275,41275;41275,288925;3400425,288925;3400425,41275;41275,41275" o:connectangles="0,0,0,0,0,0,0,0,0,0"/>
                     </v:shape>
                   </w:pict>
@@ -4077,6 +4096,623 @@
             <w:r>
               <w:rPr>
                 <w:rFonts w:ascii="Helvetica Neue" w:hAnsi="Helvetica Neue" w:cs="Arial Unicode MS"/>
+                <w:noProof/>
+                <w:color w:val="000000"/>
+              </w:rPr>
+              <mc:AlternateContent>
+                <mc:Choice Requires="wps">
+                  <w:drawing>
+                    <wp:anchor distT="0" distB="0" distL="114300" distR="114300" simplePos="0" relativeHeight="251686912" behindDoc="0" locked="0" layoutInCell="1" allowOverlap="1" wp14:anchorId="02C83E7C" wp14:editId="7EEDBD55">
+                      <wp:simplePos x="0" y="0"/>
+                      <wp:positionH relativeFrom="column">
+                        <wp:posOffset>2305685</wp:posOffset>
+                      </wp:positionH>
+                      <wp:positionV relativeFrom="paragraph">
+                        <wp:posOffset>541655</wp:posOffset>
+                      </wp:positionV>
+                      <wp:extent cx="2550160" cy="259080"/>
+                      <wp:effectExtent l="0" t="0" r="2540" b="0"/>
+                      <wp:wrapNone/>
+                      <wp:docPr id="54" name="Frame 54"/>
+                      <wp:cNvGraphicFramePr/>
+                      <a:graphic xmlns:a="http://schemas.openxmlformats.org/drawingml/2006/main">
+                        <a:graphicData uri="http://schemas.microsoft.com/office/word/2010/wordprocessingShape">
+                          <wps:wsp>
+                            <wps:cNvSpPr/>
+                            <wps:spPr>
+                              <a:xfrm>
+                                <a:off x="0" y="0"/>
+                                <a:ext cx="2550160" cy="259080"/>
+                              </a:xfrm>
+                              <a:prstGeom prst="frame">
+                                <a:avLst/>
+                              </a:prstGeom>
+                              <a:solidFill>
+                                <a:srgbClr val="00B0F0"/>
+                              </a:solidFill>
+                              <a:ln w="12700" cap="flat">
+                                <a:noFill/>
+                                <a:miter lim="400000"/>
+                              </a:ln>
+                              <a:effectLst/>
+                              <a:sp3d/>
+                            </wps:spPr>
+                            <wps:style>
+                              <a:lnRef idx="0">
+                                <a:scrgbClr r="0" g="0" b="0"/>
+                              </a:lnRef>
+                              <a:fillRef idx="0">
+                                <a:scrgbClr r="0" g="0" b="0"/>
+                              </a:fillRef>
+                              <a:effectRef idx="0">
+                                <a:scrgbClr r="0" g="0" b="0"/>
+                              </a:effectRef>
+                              <a:fontRef idx="none"/>
+                            </wps:style>
+                            <wps:bodyPr rot="0" spcFirstLastPara="1" vertOverflow="overflow" horzOverflow="overflow" vert="horz" wrap="square" lIns="50800" tIns="50800" rIns="50800" bIns="50800" numCol="1" spcCol="38100" rtlCol="0" fromWordArt="0" anchor="ctr" anchorCtr="0" forceAA="0" compatLnSpc="1">
+                              <a:prstTxWarp prst="textNoShape">
+                                <a:avLst/>
+                              </a:prstTxWarp>
+                              <a:spAutoFit/>
+                            </wps:bodyPr>
+                          </wps:wsp>
+                        </a:graphicData>
+                      </a:graphic>
+                      <wp14:sizeRelH relativeFrom="margin">
+                        <wp14:pctWidth>0</wp14:pctWidth>
+                      </wp14:sizeRelH>
+                    </wp:anchor>
+                  </w:drawing>
+                </mc:Choice>
+                <mc:Fallback>
+                  <w:pict>
+                    <v:shape w14:anchorId="70E4F5CD" id="Frame 54" o:spid="_x0000_s1026" style="position:absolute;margin-left:181.55pt;margin-top:42.65pt;width:200.8pt;height:20.4pt;z-index:251686912;visibility:visible;mso-wrap-style:square;mso-width-percent:0;mso-wrap-distance-left:9pt;mso-wrap-distance-top:0;mso-wrap-distance-right:9pt;mso-wrap-distance-bottom:0;mso-position-horizontal:absolute;mso-position-horizontal-relative:text;mso-position-vertical:absolute;mso-position-vertical-relative:text;mso-width-percent:0;mso-width-relative:margin;v-text-anchor:middle" coordsize="2550160,259080" o:gfxdata="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" path="m,l2550160,r,259080l,259080,,xm32385,32385r,194310l2517775,226695r,-194310l32385,32385xe" fillcolor="#00b0f0" stroked="f" strokeweight="1pt">
+                      <v:stroke miterlimit="4" joinstyle="miter"/>
+                      <v:path arrowok="t" o:connecttype="custom" o:connectlocs="0,0;2550160,0;2550160,259080;0,259080;0,0;32385,32385;32385,226695;2517775,226695;2517775,32385;32385,32385" o:connectangles="0,0,0,0,0,0,0,0,0,0"/>
+                    </v:shape>
+                  </w:pict>
+                </mc:Fallback>
+              </mc:AlternateContent>
+            </w:r>
+            <w:r>
+              <w:rPr>
+                <w:rFonts w:ascii="Helvetica Neue" w:hAnsi="Helvetica Neue" w:cs="Arial Unicode MS"/>
+                <w:noProof/>
+                <w:color w:val="000000"/>
+              </w:rPr>
+              <mc:AlternateContent>
+                <mc:Choice Requires="wps">
+                  <w:drawing>
+                    <wp:anchor distT="0" distB="0" distL="114300" distR="114300" simplePos="0" relativeHeight="251684864" behindDoc="0" locked="0" layoutInCell="1" allowOverlap="1" wp14:anchorId="2DFC45E0" wp14:editId="6AD5E253">
+                      <wp:simplePos x="0" y="0"/>
+                      <wp:positionH relativeFrom="column">
+                        <wp:posOffset>2894965</wp:posOffset>
+                      </wp:positionH>
+                      <wp:positionV relativeFrom="paragraph">
+                        <wp:posOffset>826135</wp:posOffset>
+                      </wp:positionV>
+                      <wp:extent cx="2265680" cy="282575"/>
+                      <wp:effectExtent l="0" t="0" r="0" b="0"/>
+                      <wp:wrapNone/>
+                      <wp:docPr id="53" name="Text Box 53"/>
+                      <wp:cNvGraphicFramePr/>
+                      <a:graphic xmlns:a="http://schemas.openxmlformats.org/drawingml/2006/main">
+                        <a:graphicData uri="http://schemas.microsoft.com/office/word/2010/wordprocessingShape">
+                          <wps:wsp>
+                            <wps:cNvSpPr txBox="1"/>
+                            <wps:spPr>
+                              <a:xfrm>
+                                <a:off x="0" y="0"/>
+                                <a:ext cx="2265680" cy="282575"/>
+                              </a:xfrm>
+                              <a:prstGeom prst="rect">
+                                <a:avLst/>
+                              </a:prstGeom>
+                              <a:noFill/>
+                              <a:ln w="12700" cap="flat">
+                                <a:noFill/>
+                                <a:miter lim="400000"/>
+                              </a:ln>
+                              <a:effectLst/>
+                              <a:sp3d/>
+                            </wps:spPr>
+                            <wps:style>
+                              <a:lnRef idx="0">
+                                <a:scrgbClr r="0" g="0" b="0"/>
+                              </a:lnRef>
+                              <a:fillRef idx="0">
+                                <a:scrgbClr r="0" g="0" b="0"/>
+                              </a:fillRef>
+                              <a:effectRef idx="0">
+                                <a:scrgbClr r="0" g="0" b="0"/>
+                              </a:effectRef>
+                              <a:fontRef idx="none"/>
+                            </wps:style>
+                            <wps:txbx>
+                              <w:txbxContent>
+                                <w:p>
+                                  <w:pPr>
+                                    <w:rPr>
+                                      <w:b/>
+                                      <w:bCs/>
+                                      <w:color w:val="92D050"/>
+                                      <w:lang w:val="en-CA"/>
+                                    </w:rPr>
+                                  </w:pPr>
+                                  <w:r>
+                                    <w:rPr>
+                                      <w:b/>
+                                      <w:bCs/>
+                                      <w:color w:val="92D050"/>
+                                      <w:lang w:val="en-CA"/>
+                                    </w:rPr>
+                                    <w:t>How much experience they have</w:t>
+                                  </w:r>
+                                </w:p>
+                              </w:txbxContent>
+                            </wps:txbx>
+                            <wps:bodyPr rot="0" spcFirstLastPara="1" vertOverflow="overflow" horzOverflow="overflow" vert="horz" wrap="square" lIns="50800" tIns="50800" rIns="50800" bIns="50800" numCol="1" spcCol="38100" rtlCol="0" fromWordArt="0" anchor="t" anchorCtr="0" forceAA="0" compatLnSpc="1">
+                              <a:prstTxWarp prst="textNoShape">
+                                <a:avLst/>
+                              </a:prstTxWarp>
+                              <a:spAutoFit/>
+                            </wps:bodyPr>
+                          </wps:wsp>
+                        </a:graphicData>
+                      </a:graphic>
+                      <wp14:sizeRelH relativeFrom="margin">
+                        <wp14:pctWidth>0</wp14:pctWidth>
+                      </wp14:sizeRelH>
+                    </wp:anchor>
+                  </w:drawing>
+                </mc:Choice>
+                <mc:Fallback>
+                  <w:pict>
+                    <v:shape w14:anchorId="2DFC45E0" id="Text Box 53" o:spid="_x0000_s1028" type="#_x0000_t202" style="position:absolute;margin-left:227.95pt;margin-top:65.05pt;width:178.4pt;height:22.25pt;z-index:251684864;visibility:visible;mso-wrap-style:square;mso-width-percent:0;mso-wrap-distance-left:9pt;mso-wrap-distance-top:0;mso-wrap-distance-right:9pt;mso-wrap-distance-bottom:0;mso-position-horizontal:absolute;mso-position-horizontal-relative:text;mso-position-vertical:absolute;mso-position-vertical-relative:text;mso-width-percent:0;mso-width-relative:margin;v-text-anchor:top" o:gfxdata="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" filled="f" stroked="f" strokeweight="1pt">
+                      <v:stroke miterlimit="4"/>
+                      <v:textbox style="mso-fit-shape-to-text:t" inset="4pt,4pt,4pt,4pt">
+                        <w:txbxContent>
+                          <w:p>
+                            <w:pPr>
+                              <w:rPr>
+                                <w:b/>
+                                <w:bCs/>
+                                <w:color w:val="92D050"/>
+                                <w:lang w:val="en-CA"/>
+                              </w:rPr>
+                            </w:pPr>
+                            <w:r>
+                              <w:rPr>
+                                <w:b/>
+                                <w:bCs/>
+                                <w:color w:val="92D050"/>
+                                <w:lang w:val="en-CA"/>
+                              </w:rPr>
+                              <w:t>How much experience they have</w:t>
+                            </w:r>
+                          </w:p>
+                        </w:txbxContent>
+                      </v:textbox>
+                    </v:shape>
+                  </w:pict>
+                </mc:Fallback>
+              </mc:AlternateContent>
+            </w:r>
+            <w:r>
+              <w:rPr>
+                <w:rFonts w:ascii="Helvetica Neue" w:hAnsi="Helvetica Neue" w:cs="Arial Unicode MS"/>
+                <w:noProof/>
+                <w:color w:val="000000"/>
+              </w:rPr>
+              <mc:AlternateContent>
+                <mc:Choice Requires="wps">
+                  <w:drawing>
+                    <wp:anchor distT="0" distB="0" distL="114300" distR="114300" simplePos="0" relativeHeight="251680768" behindDoc="0" locked="0" layoutInCell="1" allowOverlap="1" wp14:anchorId="4C78657E" wp14:editId="1026942F">
+                      <wp:simplePos x="0" y="0"/>
+                      <wp:positionH relativeFrom="column">
+                        <wp:posOffset>1905</wp:posOffset>
+                      </wp:positionH>
+                      <wp:positionV relativeFrom="paragraph">
+                        <wp:posOffset>541655</wp:posOffset>
+                      </wp:positionV>
+                      <wp:extent cx="2306320" cy="259080"/>
+                      <wp:effectExtent l="0" t="0" r="5080" b="0"/>
+                      <wp:wrapNone/>
+                      <wp:docPr id="49" name="Frame 49"/>
+                      <wp:cNvGraphicFramePr/>
+                      <a:graphic xmlns:a="http://schemas.openxmlformats.org/drawingml/2006/main">
+                        <a:graphicData uri="http://schemas.microsoft.com/office/word/2010/wordprocessingShape">
+                          <wps:wsp>
+                            <wps:cNvSpPr/>
+                            <wps:spPr>
+                              <a:xfrm>
+                                <a:off x="0" y="0"/>
+                                <a:ext cx="2306320" cy="259080"/>
+                              </a:xfrm>
+                              <a:prstGeom prst="frame">
+                                <a:avLst/>
+                              </a:prstGeom>
+                              <a:solidFill>
+                                <a:schemeClr val="accent3"/>
+                              </a:solidFill>
+                              <a:ln w="12700" cap="flat">
+                                <a:noFill/>
+                                <a:miter lim="400000"/>
+                              </a:ln>
+                              <a:effectLst/>
+                              <a:sp3d/>
+                            </wps:spPr>
+                            <wps:style>
+                              <a:lnRef idx="0">
+                                <a:scrgbClr r="0" g="0" b="0"/>
+                              </a:lnRef>
+                              <a:fillRef idx="0">
+                                <a:scrgbClr r="0" g="0" b="0"/>
+                              </a:fillRef>
+                              <a:effectRef idx="0">
+                                <a:scrgbClr r="0" g="0" b="0"/>
+                              </a:effectRef>
+                              <a:fontRef idx="none"/>
+                            </wps:style>
+                            <wps:bodyPr rot="0" spcFirstLastPara="1" vertOverflow="overflow" horzOverflow="overflow" vert="horz" wrap="square" lIns="50800" tIns="50800" rIns="50800" bIns="50800" numCol="1" spcCol="38100" rtlCol="0" fromWordArt="0" anchor="ctr" anchorCtr="0" forceAA="0" compatLnSpc="1">
+                              <a:prstTxWarp prst="textNoShape">
+                                <a:avLst/>
+                              </a:prstTxWarp>
+                              <a:spAutoFit/>
+                            </wps:bodyPr>
+                          </wps:wsp>
+                        </a:graphicData>
+                      </a:graphic>
+                      <wp14:sizeRelH relativeFrom="margin">
+                        <wp14:pctWidth>0</wp14:pctWidth>
+                      </wp14:sizeRelH>
+                    </wp:anchor>
+                  </w:drawing>
+                </mc:Choice>
+                <mc:Fallback>
+                  <w:pict>
+                    <v:shape w14:anchorId="56CC82ED" id="Frame 49" o:spid="_x0000_s1026" style="position:absolute;margin-left:.15pt;margin-top:42.65pt;width:181.6pt;height:20.4pt;z-index:251680768;visibility:visible;mso-wrap-style:square;mso-width-percent:0;mso-wrap-distance-left:9pt;mso-wrap-distance-top:0;mso-wrap-distance-right:9pt;mso-wrap-distance-bottom:0;mso-position-horizontal:absolute;mso-position-horizontal-relative:text;mso-position-vertical:absolute;mso-position-vertical-relative:text;mso-width-percent:0;mso-width-relative:margin;v-text-anchor:middle" coordsize="2306320,259080" o:gfxdata="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" path="m,l2306320,r,259080l,259080,,xm32385,32385r,194310l2273935,226695r,-194310l32385,32385xe" fillcolor="#61d836 [3206]" stroked="f" strokeweight="1pt">
+                      <v:stroke miterlimit="4" joinstyle="miter"/>
+                      <v:path arrowok="t" o:connecttype="custom" o:connectlocs="0,0;2306320,0;2306320,259080;0,259080;0,0;32385,32385;32385,226695;2273935,226695;2273935,32385;32385,32385" o:connectangles="0,0,0,0,0,0,0,0,0,0"/>
+                    </v:shape>
+                  </w:pict>
+                </mc:Fallback>
+              </mc:AlternateContent>
+            </w:r>
+            <w:r>
+              <w:rPr>
+                <w:rFonts w:ascii="Helvetica Neue" w:hAnsi="Helvetica Neue" w:cs="Arial Unicode MS"/>
+                <w:noProof/>
+                <w:color w:val="000000"/>
+              </w:rPr>
+              <mc:AlternateContent>
+                <mc:Choice Requires="wps">
+                  <w:drawing>
+                    <wp:anchor distT="0" distB="0" distL="114300" distR="114300" simplePos="0" relativeHeight="251678720" behindDoc="0" locked="0" layoutInCell="1" allowOverlap="1" wp14:anchorId="7679ABE4" wp14:editId="15014097">
+                      <wp:simplePos x="0" y="0"/>
+                      <wp:positionH relativeFrom="column">
+                        <wp:posOffset>4043045</wp:posOffset>
+                      </wp:positionH>
+                      <wp:positionV relativeFrom="paragraph">
+                        <wp:posOffset>328295</wp:posOffset>
+                      </wp:positionV>
+                      <wp:extent cx="1818640" cy="259080"/>
+                      <wp:effectExtent l="0" t="0" r="0" b="0"/>
+                      <wp:wrapNone/>
+                      <wp:docPr id="48" name="Frame 48"/>
+                      <wp:cNvGraphicFramePr/>
+                      <a:graphic xmlns:a="http://schemas.openxmlformats.org/drawingml/2006/main">
+                        <a:graphicData uri="http://schemas.microsoft.com/office/word/2010/wordprocessingShape">
+                          <wps:wsp>
+                            <wps:cNvSpPr/>
+                            <wps:spPr>
+                              <a:xfrm>
+                                <a:off x="0" y="0"/>
+                                <a:ext cx="1818640" cy="259080"/>
+                              </a:xfrm>
+                              <a:prstGeom prst="frame">
+                                <a:avLst/>
+                              </a:prstGeom>
+                              <a:solidFill>
+                                <a:schemeClr val="accent3"/>
+                              </a:solidFill>
+                              <a:ln w="12700" cap="flat">
+                                <a:noFill/>
+                                <a:miter lim="400000"/>
+                              </a:ln>
+                              <a:effectLst/>
+                              <a:sp3d/>
+                            </wps:spPr>
+                            <wps:style>
+                              <a:lnRef idx="0">
+                                <a:scrgbClr r="0" g="0" b="0"/>
+                              </a:lnRef>
+                              <a:fillRef idx="0">
+                                <a:scrgbClr r="0" g="0" b="0"/>
+                              </a:fillRef>
+                              <a:effectRef idx="0">
+                                <a:scrgbClr r="0" g="0" b="0"/>
+                              </a:effectRef>
+                              <a:fontRef idx="none"/>
+                            </wps:style>
+                            <wps:bodyPr rot="0" spcFirstLastPara="1" vertOverflow="overflow" horzOverflow="overflow" vert="horz" wrap="square" lIns="50800" tIns="50800" rIns="50800" bIns="50800" numCol="1" spcCol="38100" rtlCol="0" fromWordArt="0" anchor="ctr" anchorCtr="0" forceAA="0" compatLnSpc="1">
+                              <a:prstTxWarp prst="textNoShape">
+                                <a:avLst/>
+                              </a:prstTxWarp>
+                              <a:spAutoFit/>
+                            </wps:bodyPr>
+                          </wps:wsp>
+                        </a:graphicData>
+                      </a:graphic>
+                      <wp14:sizeRelH relativeFrom="margin">
+                        <wp14:pctWidth>0</wp14:pctWidth>
+                      </wp14:sizeRelH>
+                    </wp:anchor>
+                  </w:drawing>
+                </mc:Choice>
+                <mc:Fallback>
+                  <w:pict>
+                    <v:shape w14:anchorId="5567357F" id="Frame 48" o:spid="_x0000_s1026" style="position:absolute;margin-left:318.35pt;margin-top:25.85pt;width:143.2pt;height:20.4pt;z-index:251678720;visibility:visible;mso-wrap-style:square;mso-width-percent:0;mso-wrap-distance-left:9pt;mso-wrap-distance-top:0;mso-wrap-distance-right:9pt;mso-wrap-distance-bottom:0;mso-position-horizontal:absolute;mso-position-horizontal-relative:text;mso-position-vertical:absolute;mso-position-vertical-relative:text;mso-width-percent:0;mso-width-relative:margin;v-text-anchor:middle" coordsize="1818640,259080" o:gfxdata="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" path="m,l1818640,r,259080l,259080,,xm32385,32385r,194310l1786255,226695r,-194310l32385,32385xe" fillcolor="#61d836 [3206]" stroked="f" strokeweight="1pt">
+                      <v:stroke miterlimit="4" joinstyle="miter"/>
+                      <v:path arrowok="t" o:connecttype="custom" o:connectlocs="0,0;1818640,0;1818640,259080;0,259080;0,0;32385,32385;32385,226695;1786255,226695;1786255,32385;32385,32385" o:connectangles="0,0,0,0,0,0,0,0,0,0"/>
+                    </v:shape>
+                  </w:pict>
+                </mc:Fallback>
+              </mc:AlternateContent>
+            </w:r>
+            <w:r>
+              <w:rPr>
+                <w:rFonts w:ascii="Helvetica Neue" w:hAnsi="Helvetica Neue" w:cs="Arial Unicode MS"/>
+                <w:noProof/>
+                <w:color w:val="000000"/>
+              </w:rPr>
+              <mc:AlternateContent>
+                <mc:Choice Requires="wpi">
+                  <w:drawing>
+                    <wp:anchor distT="0" distB="0" distL="114300" distR="114300" simplePos="0" relativeHeight="251675648" behindDoc="0" locked="0" layoutInCell="1" allowOverlap="1" wp14:anchorId="08E9D221" wp14:editId="68324433">
+                      <wp:simplePos x="0" y="0"/>
+                      <wp:positionH relativeFrom="column">
+                        <wp:posOffset>3684905</wp:posOffset>
+                      </wp:positionH>
+                      <wp:positionV relativeFrom="paragraph">
+                        <wp:posOffset>-88900</wp:posOffset>
+                      </wp:positionV>
+                      <wp:extent cx="586795" cy="443865"/>
+                      <wp:effectExtent l="38100" t="38100" r="35560" b="38735"/>
+                      <wp:wrapNone/>
+                      <wp:docPr id="46" name="Ink 46"/>
+                      <wp:cNvGraphicFramePr/>
+                      <a:graphic xmlns:a="http://schemas.openxmlformats.org/drawingml/2006/main">
+                        <a:graphicData uri="http://schemas.microsoft.com/office/word/2010/wordprocessingInk">
+                          <w14:contentPart bwMode="auto" r:id="rId35">
+                            <w14:nvContentPartPr>
+                              <w14:cNvContentPartPr/>
+                            </w14:nvContentPartPr>
+                            <w14:xfrm>
+                              <a:off x="0" y="0"/>
+                              <a:ext cx="586795" cy="443865"/>
+                            </w14:xfrm>
+                          </w14:contentPart>
+                        </a:graphicData>
+                      </a:graphic>
+                    </wp:anchor>
+                  </w:drawing>
+                </mc:Choice>
+                <mc:Fallback>
+                  <w:pict>
+                    <v:shape w14:anchorId="6CDFA7B3" id="Ink 46" o:spid="_x0000_s1026" type="#_x0000_t75" style="position:absolute;margin-left:289.45pt;margin-top:-7.7pt;width:47.6pt;height:36.35pt;z-index:251675648;visibility:visible;mso-wrap-style:square;mso-wrap-distance-left:9pt;mso-wrap-distance-top:0;mso-wrap-distance-right:9pt;mso-wrap-distance-bottom:0;mso-position-horizontal:absolute;mso-position-horizontal-relative:text;mso-position-vertical:absolute;mso-position-vertical-relative:text" o:gfxdata="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">
+                      <v:imagedata r:id="rId36" o:title=""/>
+                    </v:shape>
+                  </w:pict>
+                </mc:Fallback>
+              </mc:AlternateContent>
+            </w:r>
+            <w:r>
+              <w:rPr>
+                <w:rFonts w:ascii="Helvetica Neue" w:hAnsi="Helvetica Neue" w:cs="Arial Unicode MS"/>
+                <w:noProof/>
+                <w:color w:val="000000"/>
+              </w:rPr>
+              <mc:AlternateContent>
+                <mc:Choice Requires="wpi">
+                  <w:drawing>
+                    <wp:anchor distT="0" distB="0" distL="114300" distR="114300" simplePos="0" relativeHeight="251672576" behindDoc="0" locked="0" layoutInCell="1" allowOverlap="1" wp14:anchorId="33DF47D3" wp14:editId="4E77E3F0">
+                      <wp:simplePos x="0" y="0"/>
+                      <wp:positionH relativeFrom="column">
+                        <wp:posOffset>3134685</wp:posOffset>
+                      </wp:positionH>
+                      <wp:positionV relativeFrom="paragraph">
+                        <wp:posOffset>621815</wp:posOffset>
+                      </wp:positionV>
+                      <wp:extent cx="360" cy="2520"/>
+                      <wp:effectExtent l="38100" t="38100" r="38100" b="36195"/>
+                      <wp:wrapNone/>
+                      <wp:docPr id="43" name="Ink 43"/>
+                      <wp:cNvGraphicFramePr/>
+                      <a:graphic xmlns:a="http://schemas.openxmlformats.org/drawingml/2006/main">
+                        <a:graphicData uri="http://schemas.microsoft.com/office/word/2010/wordprocessingInk">
+                          <w14:contentPart bwMode="auto" r:id="rId37">
+                            <w14:nvContentPartPr>
+                              <w14:cNvContentPartPr/>
+                            </w14:nvContentPartPr>
+                            <w14:xfrm>
+                              <a:off x="0" y="0"/>
+                              <a:ext cx="360" cy="2520"/>
+                            </w14:xfrm>
+                          </w14:contentPart>
+                        </a:graphicData>
+                      </a:graphic>
+                    </wp:anchor>
+                  </w:drawing>
+                </mc:Choice>
+                <mc:Fallback>
+                  <w:pict>
+                    <v:shape w14:anchorId="31D45428" id="Ink 43" o:spid="_x0000_s1026" type="#_x0000_t75" style="position:absolute;margin-left:246.15pt;margin-top:48.25pt;width:1.45pt;height:1.65pt;z-index:251672576;visibility:visible;mso-wrap-style:square;mso-wrap-distance-left:9pt;mso-wrap-distance-top:0;mso-wrap-distance-right:9pt;mso-wrap-distance-bottom:0;mso-position-horizontal:absolute;mso-position-horizontal-relative:text;mso-position-vertical:absolute;mso-position-vertical-relative:text" o:gfxdata="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">
+                      <v:imagedata r:id="rId38" o:title=""/>
+                    </v:shape>
+                  </w:pict>
+                </mc:Fallback>
+              </mc:AlternateContent>
+            </w:r>
+            <w:r>
+              <w:rPr>
+                <w:rFonts w:ascii="Helvetica Neue" w:hAnsi="Helvetica Neue" w:cs="Arial Unicode MS"/>
+                <w:noProof/>
+                <w:color w:val="000000"/>
+              </w:rPr>
+              <mc:AlternateContent>
+                <mc:Choice Requires="wps">
+                  <w:drawing>
+                    <wp:anchor distT="0" distB="0" distL="114300" distR="114300" simplePos="0" relativeHeight="251671552" behindDoc="0" locked="0" layoutInCell="1" allowOverlap="1" wp14:anchorId="34A2ACE0" wp14:editId="16A5B130">
+                      <wp:simplePos x="0" y="0"/>
+                      <wp:positionH relativeFrom="column">
+                        <wp:posOffset>1975485</wp:posOffset>
+                      </wp:positionH>
+                      <wp:positionV relativeFrom="paragraph">
+                        <wp:posOffset>335915</wp:posOffset>
+                      </wp:positionV>
+                      <wp:extent cx="1732280" cy="259080"/>
+                      <wp:effectExtent l="0" t="0" r="0" b="0"/>
+                      <wp:wrapNone/>
+                      <wp:docPr id="42" name="Frame 42"/>
+                      <wp:cNvGraphicFramePr/>
+                      <a:graphic xmlns:a="http://schemas.openxmlformats.org/drawingml/2006/main">
+                        <a:graphicData uri="http://schemas.microsoft.com/office/word/2010/wordprocessingShape">
+                          <wps:wsp>
+                            <wps:cNvSpPr/>
+                            <wps:spPr>
+                              <a:xfrm>
+                                <a:off x="0" y="0"/>
+                                <a:ext cx="1732280" cy="259080"/>
+                              </a:xfrm>
+                              <a:prstGeom prst="frame">
+                                <a:avLst/>
+                              </a:prstGeom>
+                              <a:solidFill>
+                                <a:srgbClr val="FFC000"/>
+                              </a:solidFill>
+                              <a:ln w="12700" cap="flat">
+                                <a:noFill/>
+                                <a:miter lim="400000"/>
+                              </a:ln>
+                              <a:effectLst/>
+                              <a:sp3d/>
+                            </wps:spPr>
+                            <wps:style>
+                              <a:lnRef idx="0">
+                                <a:scrgbClr r="0" g="0" b="0"/>
+                              </a:lnRef>
+                              <a:fillRef idx="0">
+                                <a:scrgbClr r="0" g="0" b="0"/>
+                              </a:fillRef>
+                              <a:effectRef idx="0">
+                                <a:scrgbClr r="0" g="0" b="0"/>
+                              </a:effectRef>
+                              <a:fontRef idx="none"/>
+                            </wps:style>
+                            <wps:bodyPr rot="0" spcFirstLastPara="1" vertOverflow="overflow" horzOverflow="overflow" vert="horz" wrap="square" lIns="50800" tIns="50800" rIns="50800" bIns="50800" numCol="1" spcCol="38100" rtlCol="0" fromWordArt="0" anchor="ctr" anchorCtr="0" forceAA="0" compatLnSpc="1">
+                              <a:prstTxWarp prst="textNoShape">
+                                <a:avLst/>
+                              </a:prstTxWarp>
+                              <a:spAutoFit/>
+                            </wps:bodyPr>
+                          </wps:wsp>
+                        </a:graphicData>
+                      </a:graphic>
+                    </wp:anchor>
+                  </w:drawing>
+                </mc:Choice>
+                <mc:Fallback>
+                  <w:pict>
+                    <v:shape w14:anchorId="7A3035A1" id="Frame 42" o:spid="_x0000_s1026" style="position:absolute;margin-left:155.55pt;margin-top:26.45pt;width:136.4pt;height:20.4pt;z-index:251671552;visibility:visible;mso-wrap-style:square;mso-wrap-distance-left:9pt;mso-wrap-distance-top:0;mso-wrap-distance-right:9pt;mso-wrap-distance-bottom:0;mso-position-horizontal:absolute;mso-position-horizontal-relative:text;mso-position-vertical:absolute;mso-position-vertical-relative:text;v-text-anchor:middle" coordsize="1732280,259080" o:gfxdata="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" path="m,l1732280,r,259080l,259080,,xm32385,32385r,194310l1699895,226695r,-194310l32385,32385xe" fillcolor="#ffc000" stroked="f" strokeweight="1pt">
+                      <v:stroke miterlimit="4" joinstyle="miter"/>
+                      <v:path arrowok="t" o:connecttype="custom" o:connectlocs="0,0;1732280,0;1732280,259080;0,259080;0,0;32385,32385;32385,226695;1699895,226695;1699895,32385;32385,32385" o:connectangles="0,0,0,0,0,0,0,0,0,0"/>
+                    </v:shape>
+                  </w:pict>
+                </mc:Fallback>
+              </mc:AlternateContent>
+            </w:r>
+            <w:r>
+              <w:rPr>
+                <w:rFonts w:ascii="Helvetica Neue" w:hAnsi="Helvetica Neue" w:cs="Arial Unicode MS"/>
+                <w:noProof/>
+                <w:color w:val="000000"/>
+              </w:rPr>
+              <mc:AlternateContent>
+                <mc:Choice Requires="wps">
+                  <w:drawing>
+                    <wp:anchor distT="0" distB="0" distL="114300" distR="114300" simplePos="0" relativeHeight="251666432" behindDoc="0" locked="0" layoutInCell="1" allowOverlap="1" wp14:anchorId="75B6F98D" wp14:editId="36A75704">
+                      <wp:simplePos x="0" y="0"/>
+                      <wp:positionH relativeFrom="column">
+                        <wp:posOffset>982345</wp:posOffset>
+                      </wp:positionH>
+                      <wp:positionV relativeFrom="paragraph">
+                        <wp:posOffset>330835</wp:posOffset>
+                      </wp:positionV>
+                      <wp:extent cx="990600" cy="266700"/>
+                      <wp:effectExtent l="0" t="0" r="0" b="0"/>
+                      <wp:wrapNone/>
+                      <wp:docPr id="33" name="Frame 33"/>
+                      <wp:cNvGraphicFramePr/>
+                      <a:graphic xmlns:a="http://schemas.openxmlformats.org/drawingml/2006/main">
+                        <a:graphicData uri="http://schemas.microsoft.com/office/word/2010/wordprocessingShape">
+                          <wps:wsp>
+                            <wps:cNvSpPr/>
+                            <wps:spPr>
+                              <a:xfrm>
+                                <a:off x="0" y="0"/>
+                                <a:ext cx="990600" cy="266700"/>
+                              </a:xfrm>
+                              <a:prstGeom prst="frame">
+                                <a:avLst/>
+                              </a:prstGeom>
+                              <a:solidFill>
+                                <a:srgbClr val="FF0000"/>
+                              </a:solidFill>
+                              <a:ln w="12700" cap="flat">
+                                <a:noFill/>
+                                <a:miter lim="400000"/>
+                              </a:ln>
+                              <a:effectLst/>
+                              <a:sp3d/>
+                            </wps:spPr>
+                            <wps:style>
+                              <a:lnRef idx="0">
+                                <a:scrgbClr r="0" g="0" b="0"/>
+                              </a:lnRef>
+                              <a:fillRef idx="0">
+                                <a:scrgbClr r="0" g="0" b="0"/>
+                              </a:fillRef>
+                              <a:effectRef idx="0">
+                                <a:scrgbClr r="0" g="0" b="0"/>
+                              </a:effectRef>
+                              <a:fontRef idx="none"/>
+                            </wps:style>
+                            <wps:bodyPr rot="0" spcFirstLastPara="1" vertOverflow="overflow" horzOverflow="overflow" vert="horz" wrap="square" lIns="50800" tIns="50800" rIns="50800" bIns="50800" numCol="1" spcCol="38100" rtlCol="0" fromWordArt="0" anchor="ctr" anchorCtr="0" forceAA="0" compatLnSpc="1">
+                              <a:prstTxWarp prst="textNoShape">
+                                <a:avLst/>
+                              </a:prstTxWarp>
+                              <a:spAutoFit/>
+                            </wps:bodyPr>
+                          </wps:wsp>
+                        </a:graphicData>
+                      </a:graphic>
+                    </wp:anchor>
+                  </w:drawing>
+                </mc:Choice>
+                <mc:Fallback>
+                  <w:pict>
+                    <v:shape w14:anchorId="2BBB5317" id="Frame 33" o:spid="_x0000_s1026" style="position:absolute;margin-left:77.35pt;margin-top:26.05pt;width:78pt;height:21pt;z-index:251666432;visibility:visible;mso-wrap-style:square;mso-wrap-distance-left:9pt;mso-wrap-distance-top:0;mso-wrap-distance-right:9pt;mso-wrap-distance-bottom:0;mso-position-horizontal:absolute;mso-position-horizontal-relative:text;mso-position-vertical:absolute;mso-position-vertical-relative:text;v-text-anchor:middle" coordsize="990600,266700" o:gfxdata="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" path="m,l990600,r,266700l,266700,,xm33338,33338r,200025l957263,233363r,-200025l33338,33338xe" fillcolor="red" stroked="f" strokeweight="1pt">
+                      <v:stroke miterlimit="4" joinstyle="miter"/>
+                      <v:path arrowok="t" o:connecttype="custom" o:connectlocs="0,0;990600,0;990600,266700;0,266700;0,0;33338,33338;33338,233363;957263,233363;957263,33338;33338,33338" o:connectangles="0,0,0,0,0,0,0,0,0,0"/>
+                    </v:shape>
+                  </w:pict>
+                </mc:Fallback>
+              </mc:AlternateContent>
+            </w:r>
+            <w:r>
+              <w:rPr>
+                <w:rFonts w:ascii="Helvetica Neue" w:hAnsi="Helvetica Neue" w:cs="Arial Unicode MS"/>
                 <w:color w:val="000000"/>
                 <w14:textOutline w14:w="0" w14:cap="flat" w14:cmpd="sng" w14:algn="ctr">
                   <w14:noFill/>
@@ -4100,7 +4736,7 @@
                           <pic:cNvPicPr/>
                         </pic:nvPicPr>
                         <pic:blipFill>
-                          <a:blip r:embed="rId35"/>
+                          <a:blip r:embed="rId39"/>
                           <a:stretch>
                             <a:fillRect/>
                           </a:stretch>
@@ -4141,6 +4777,221 @@
                 </w14:textOutline>
               </w:rPr>
             </w:pPr>
+            <w:r>
+              <w:rPr>
+                <w:rFonts w:ascii="Helvetica Neue" w:hAnsi="Helvetica Neue" w:cs="Arial Unicode MS"/>
+                <w:noProof/>
+                <w:color w:val="000000"/>
+              </w:rPr>
+              <mc:AlternateContent>
+                <mc:Choice Requires="wps">
+                  <w:drawing>
+                    <wp:anchor distT="0" distB="0" distL="114300" distR="114300" simplePos="0" relativeHeight="251691008" behindDoc="0" locked="0" layoutInCell="1" allowOverlap="1" wp14:anchorId="2AA0D7D0" wp14:editId="5DC2260C">
+                      <wp:simplePos x="0" y="0"/>
+                      <wp:positionH relativeFrom="column">
+                        <wp:posOffset>5485765</wp:posOffset>
+                      </wp:positionH>
+                      <wp:positionV relativeFrom="paragraph">
+                        <wp:posOffset>137795</wp:posOffset>
+                      </wp:positionV>
+                      <wp:extent cx="1178560" cy="568960"/>
+                      <wp:effectExtent l="0" t="0" r="0" b="0"/>
+                      <wp:wrapNone/>
+                      <wp:docPr id="58" name="Text Box 58"/>
+                      <wp:cNvGraphicFramePr/>
+                      <a:graphic xmlns:a="http://schemas.openxmlformats.org/drawingml/2006/main">
+                        <a:graphicData uri="http://schemas.microsoft.com/office/word/2010/wordprocessingShape">
+                          <wps:wsp>
+                            <wps:cNvSpPr txBox="1"/>
+                            <wps:spPr>
+                              <a:xfrm>
+                                <a:off x="0" y="0"/>
+                                <a:ext cx="1178560" cy="568960"/>
+                              </a:xfrm>
+                              <a:prstGeom prst="rect">
+                                <a:avLst/>
+                              </a:prstGeom>
+                              <a:noFill/>
+                              <a:ln w="12700" cap="flat">
+                                <a:noFill/>
+                                <a:miter lim="400000"/>
+                              </a:ln>
+                              <a:effectLst/>
+                              <a:sp3d/>
+                            </wps:spPr>
+                            <wps:style>
+                              <a:lnRef idx="0">
+                                <a:scrgbClr r="0" g="0" b="0"/>
+                              </a:lnRef>
+                              <a:fillRef idx="0">
+                                <a:scrgbClr r="0" g="0" b="0"/>
+                              </a:fillRef>
+                              <a:effectRef idx="0">
+                                <a:scrgbClr r="0" g="0" b="0"/>
+                              </a:effectRef>
+                              <a:fontRef idx="none"/>
+                            </wps:style>
+                            <wps:txbx>
+                              <w:txbxContent>
+                                <w:p>
+                                  <w:pPr>
+                                    <w:rPr>
+                                      <w:b/>
+                                      <w:bCs/>
+                                      <w:color w:val="00A2FF" w:themeColor="accent1"/>
+                                      <w:lang w:val="en-CA"/>
+                                    </w:rPr>
+                                  </w:pPr>
+                                  <w:r>
+                                    <w:rPr>
+                                      <w:b/>
+                                      <w:bCs/>
+                                      <w:color w:val="00A2FF" w:themeColor="accent1"/>
+                                      <w:lang w:val="en-CA"/>
+                                    </w:rPr>
+                                    <w:t>Where</w:t>
+                                  </w:r>
+                                </w:p>
+                              </w:txbxContent>
+                            </wps:txbx>
+                            <wps:bodyPr rot="0" spcFirstLastPara="1" vertOverflow="overflow" horzOverflow="overflow" vert="horz" wrap="square" lIns="50800" tIns="50800" rIns="50800" bIns="50800" numCol="1" spcCol="38100" rtlCol="0" fromWordArt="0" anchor="t" anchorCtr="0" forceAA="0" compatLnSpc="1">
+                              <a:prstTxWarp prst="textNoShape">
+                                <a:avLst/>
+                              </a:prstTxWarp>
+                              <a:spAutoFit/>
+                            </wps:bodyPr>
+                          </wps:wsp>
+                        </a:graphicData>
+                      </a:graphic>
+                    </wp:anchor>
+                  </w:drawing>
+                </mc:Choice>
+                <mc:Fallback>
+                  <w:pict>
+                    <v:shape w14:anchorId="2AA0D7D0" id="Text Box 58" o:spid="_x0000_s1029" type="#_x0000_t202" style="position:absolute;margin-left:431.95pt;margin-top:10.85pt;width:92.8pt;height:44.8pt;z-index:251691008;visibility:visible;mso-wrap-style:square;mso-wrap-distance-left:9pt;mso-wrap-distance-top:0;mso-wrap-distance-right:9pt;mso-wrap-distance-bottom:0;mso-position-horizontal:absolute;mso-position-horizontal-relative:text;mso-position-vertical:absolute;mso-position-vertical-relative:text;v-text-anchor:top" o:gfxdata="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" filled="f" stroked="f" strokeweight="1pt">
+                      <v:stroke miterlimit="4"/>
+                      <v:textbox style="mso-fit-shape-to-text:t" inset="4pt,4pt,4pt,4pt">
+                        <w:txbxContent>
+                          <w:p>
+                            <w:pPr>
+                              <w:rPr>
+                                <w:b/>
+                                <w:bCs/>
+                                <w:color w:val="00A2FF" w:themeColor="accent1"/>
+                                <w:lang w:val="en-CA"/>
+                              </w:rPr>
+                            </w:pPr>
+                            <w:r>
+                              <w:rPr>
+                                <w:b/>
+                                <w:bCs/>
+                                <w:color w:val="00A2FF" w:themeColor="accent1"/>
+                                <w:lang w:val="en-CA"/>
+                              </w:rPr>
+                              <w:t>Where</w:t>
+                            </w:r>
+                          </w:p>
+                        </w:txbxContent>
+                      </v:textbox>
+                    </v:shape>
+                  </w:pict>
+                </mc:Fallback>
+              </mc:AlternateContent>
+            </w:r>
+            <w:r>
+              <w:rPr>
+                <w:rFonts w:ascii="Helvetica Neue" w:hAnsi="Helvetica Neue" w:cs="Arial Unicode MS"/>
+                <w:noProof/>
+                <w:color w:val="000000"/>
+              </w:rPr>
+              <mc:AlternateContent>
+                <mc:Choice Requires="wpi">
+                  <w:drawing>
+                    <wp:anchor distT="0" distB="0" distL="114300" distR="114300" simplePos="0" relativeHeight="251689984" behindDoc="0" locked="0" layoutInCell="1" allowOverlap="1" wp14:anchorId="600BCE48" wp14:editId="2010A477">
+                      <wp:simplePos x="0" y="0"/>
+                      <wp:positionH relativeFrom="column">
+                        <wp:posOffset>4886325</wp:posOffset>
+                      </wp:positionH>
+                      <wp:positionV relativeFrom="paragraph">
+                        <wp:posOffset>-37465</wp:posOffset>
+                      </wp:positionV>
+                      <wp:extent cx="502170" cy="339655"/>
+                      <wp:effectExtent l="38100" t="38100" r="0" b="41910"/>
+                      <wp:wrapNone/>
+                      <wp:docPr id="57" name="Ink 57"/>
+                      <wp:cNvGraphicFramePr/>
+                      <a:graphic xmlns:a="http://schemas.openxmlformats.org/drawingml/2006/main">
+                        <a:graphicData uri="http://schemas.microsoft.com/office/word/2010/wordprocessingInk">
+                          <w14:contentPart bwMode="auto" r:id="rId40">
+                            <w14:nvContentPartPr>
+                              <w14:cNvContentPartPr/>
+                            </w14:nvContentPartPr>
+                            <w14:xfrm>
+                              <a:off x="0" y="0"/>
+                              <a:ext cx="502170" cy="339655"/>
+                            </w14:xfrm>
+                          </w14:contentPart>
+                        </a:graphicData>
+                      </a:graphic>
+                    </wp:anchor>
+                  </w:drawing>
+                </mc:Choice>
+                <mc:Fallback>
+                  <w:pict>
+                    <v:shape w14:anchorId="019566D9" id="Ink 57" o:spid="_x0000_s1026" type="#_x0000_t75" style="position:absolute;margin-left:384.05pt;margin-top:-3.65pt;width:41pt;height:28.2pt;z-index:251689984;visibility:visible;mso-wrap-style:square;mso-wrap-distance-left:9pt;mso-wrap-distance-top:0;mso-wrap-distance-right:9pt;mso-wrap-distance-bottom:0;mso-position-horizontal:absolute;mso-position-horizontal-relative:text;mso-position-vertical:absolute;mso-position-vertical-relative:text" o:gfxdata="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">
+                      <v:imagedata r:id="rId41" o:title=""/>
+                    </v:shape>
+                  </w:pict>
+                </mc:Fallback>
+              </mc:AlternateContent>
+            </w:r>
+            <w:r>
+              <w:rPr>
+                <w:rFonts w:ascii="Helvetica Neue" w:hAnsi="Helvetica Neue" w:cs="Arial Unicode MS"/>
+                <w:noProof/>
+                <w:color w:val="000000"/>
+              </w:rPr>
+              <mc:AlternateContent>
+                <mc:Choice Requires="wpi">
+                  <w:drawing>
+                    <wp:anchor distT="0" distB="0" distL="114300" distR="114300" simplePos="0" relativeHeight="251683840" behindDoc="0" locked="0" layoutInCell="1" allowOverlap="1" wp14:anchorId="48025180" wp14:editId="1F0EB5D9">
+                      <wp:simplePos x="0" y="0"/>
+                      <wp:positionH relativeFrom="column">
+                        <wp:posOffset>2253615</wp:posOffset>
+                      </wp:positionH>
+                      <wp:positionV relativeFrom="paragraph">
+                        <wp:posOffset>-24765</wp:posOffset>
+                      </wp:positionV>
+                      <wp:extent cx="527235" cy="282600"/>
+                      <wp:effectExtent l="38100" t="38100" r="19050" b="47625"/>
+                      <wp:wrapNone/>
+                      <wp:docPr id="52" name="Ink 52"/>
+                      <wp:cNvGraphicFramePr/>
+                      <a:graphic xmlns:a="http://schemas.openxmlformats.org/drawingml/2006/main">
+                        <a:graphicData uri="http://schemas.microsoft.com/office/word/2010/wordprocessingInk">
+                          <w14:contentPart bwMode="auto" r:id="rId42">
+                            <w14:nvContentPartPr>
+                              <w14:cNvContentPartPr/>
+                            </w14:nvContentPartPr>
+                            <w14:xfrm>
+                              <a:off x="0" y="0"/>
+                              <a:ext cx="527235" cy="282600"/>
+                            </w14:xfrm>
+                          </w14:contentPart>
+                        </a:graphicData>
+                      </a:graphic>
+                    </wp:anchor>
+                  </w:drawing>
+                </mc:Choice>
+                <mc:Fallback>
+                  <w:pict>
+                    <v:shape w14:anchorId="59C2A6BA" id="Ink 52" o:spid="_x0000_s1026" type="#_x0000_t75" style="position:absolute;margin-left:176.75pt;margin-top:-2.65pt;width:42.9pt;height:23.65pt;z-index:251683840;visibility:visible;mso-wrap-style:square;mso-wrap-distance-left:9pt;mso-wrap-distance-top:0;mso-wrap-distance-right:9pt;mso-wrap-distance-bottom:0;mso-position-horizontal:absolute;mso-position-horizontal-relative:text;mso-position-vertical:absolute;mso-position-vertical-relative:text" o:gfxdata="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">
+                      <v:imagedata r:id="rId43" o:title=""/>
+                    </v:shape>
+                  </w:pict>
+                </mc:Fallback>
+              </mc:AlternateContent>
+            </w:r>
           </w:p>
           <w:p>
             <w:pPr>
@@ -4177,7 +5028,43 @@
                   <w14:bevel/>
                 </w14:textOutline>
               </w:rPr>
-              <w:t xml:space="preserve">Subheading reinforces the heading and builds </w:t>
+              <w:t>Sub</w:t>
+            </w:r>
+            <w:r>
+              <w:rPr>
+                <w:rFonts w:ascii="Helvetica Neue" w:hAnsi="Helvetica Neue" w:cs="Arial Unicode MS"/>
+                <w:color w:val="000000"/>
+                <w14:textOutline w14:w="0" w14:cap="flat" w14:cmpd="sng" w14:algn="ctr">
+                  <w14:noFill/>
+                  <w14:prstDash w14:val="solid"/>
+                  <w14:bevel/>
+                </w14:textOutline>
+              </w:rPr>
+              <w:softHyphen/>
+            </w:r>
+            <w:r>
+              <w:rPr>
+                <w:rFonts w:ascii="Helvetica Neue" w:hAnsi="Helvetica Neue" w:cs="Arial Unicode MS"/>
+                <w:color w:val="000000"/>
+                <w14:textOutline w14:w="0" w14:cap="flat" w14:cmpd="sng" w14:algn="ctr">
+                  <w14:noFill/>
+                  <w14:prstDash w14:val="solid"/>
+                  <w14:bevel/>
+                </w14:textOutline>
+              </w:rPr>
+              <w:softHyphen/>
+            </w:r>
+            <w:r>
+              <w:rPr>
+                <w:rFonts w:ascii="Helvetica Neue" w:hAnsi="Helvetica Neue" w:cs="Arial Unicode MS"/>
+                <w:color w:val="000000"/>
+                <w14:textOutline w14:w="0" w14:cap="flat" w14:cmpd="sng" w14:algn="ctr">
+                  <w14:noFill/>
+                  <w14:prstDash w14:val="solid"/>
+                  <w14:bevel/>
+                </w14:textOutline>
+              </w:rPr>
+              <w:t xml:space="preserve">heading reinforces the heading and builds </w:t>
             </w:r>
             <w:r>
               <w:rPr>
@@ -4260,10 +5147,190 @@
           </w14:textOutline>
         </w:rPr>
       </w:pPr>
+      <w:r>
+        <w:rPr>
+          <w:rFonts w:ascii="Helvetica Neue" w:hAnsi="Helvetica Neue" w:cs="Arial Unicode MS"/>
+          <w:noProof/>
+          <w:color w:val="000000"/>
+        </w:rPr>
+        <mc:AlternateContent>
+          <mc:Choice Requires="wps">
+            <w:drawing>
+              <wp:anchor distT="0" distB="0" distL="114300" distR="114300" simplePos="0" relativeHeight="251670528" behindDoc="0" locked="0" layoutInCell="1" allowOverlap="1" wp14:anchorId="336DA41B" wp14:editId="2B8B5236">
+                <wp:simplePos x="0" y="0"/>
+                <wp:positionH relativeFrom="column">
+                  <wp:posOffset>-800100</wp:posOffset>
+                </wp:positionH>
+                <wp:positionV relativeFrom="paragraph">
+                  <wp:posOffset>-880185</wp:posOffset>
+                </wp:positionV>
+                <wp:extent cx="662940" cy="524436"/>
+                <wp:effectExtent l="0" t="0" r="0" b="0"/>
+                <wp:wrapNone/>
+                <wp:docPr id="40" name="Text Box 40"/>
+                <wp:cNvGraphicFramePr/>
+                <a:graphic xmlns:a="http://schemas.openxmlformats.org/drawingml/2006/main">
+                  <a:graphicData uri="http://schemas.microsoft.com/office/word/2010/wordprocessingShape">
+                    <wps:wsp>
+                      <wps:cNvSpPr txBox="1"/>
+                      <wps:spPr>
+                        <a:xfrm>
+                          <a:off x="0" y="0"/>
+                          <a:ext cx="662940" cy="524436"/>
+                        </a:xfrm>
+                        <a:prstGeom prst="rect">
+                          <a:avLst/>
+                        </a:prstGeom>
+                        <a:noFill/>
+                        <a:ln w="12700" cap="flat">
+                          <a:noFill/>
+                          <a:miter lim="400000"/>
+                        </a:ln>
+                        <a:effectLst/>
+                        <a:sp3d/>
+                      </wps:spPr>
+                      <wps:style>
+                        <a:lnRef idx="0">
+                          <a:scrgbClr r="0" g="0" b="0"/>
+                        </a:lnRef>
+                        <a:fillRef idx="0">
+                          <a:scrgbClr r="0" g="0" b="0"/>
+                        </a:fillRef>
+                        <a:effectRef idx="0">
+                          <a:scrgbClr r="0" g="0" b="0"/>
+                        </a:effectRef>
+                        <a:fontRef idx="none"/>
+                      </wps:style>
+                      <wps:txbx>
+                        <w:txbxContent>
+                          <w:p>
+                            <w:pPr>
+                              <w:rPr>
+                                <w:b/>
+                                <w:bCs/>
+                                <w:color w:val="FF0000"/>
+                                <w:lang w:val="en-CA"/>
+                              </w:rPr>
+                            </w:pPr>
+                            <w:r>
+                              <w:rPr>
+                                <w:b/>
+                                <w:bCs/>
+                                <w:color w:val="FF0000"/>
+                                <w:lang w:val="en-CA"/>
+                              </w:rPr>
+                              <w:t>How long they’ve been doing it</w:t>
+                            </w:r>
+                          </w:p>
+                        </w:txbxContent>
+                      </wps:txbx>
+                      <wps:bodyPr rot="0" spcFirstLastPara="1" vertOverflow="overflow" horzOverflow="overflow" vert="horz" wrap="square" lIns="50800" tIns="50800" rIns="50800" bIns="50800" numCol="1" spcCol="38100" rtlCol="0" fromWordArt="0" anchor="t" anchorCtr="0" forceAA="0" compatLnSpc="1">
+                        <a:prstTxWarp prst="textNoShape">
+                          <a:avLst/>
+                        </a:prstTxWarp>
+                        <a:spAutoFit/>
+                      </wps:bodyPr>
+                    </wps:wsp>
+                  </a:graphicData>
+                </a:graphic>
+              </wp:anchor>
+            </w:drawing>
+          </mc:Choice>
+          <mc:Fallback>
+            <w:pict>
+              <v:shape w14:anchorId="336DA41B" id="Text Box 40" o:spid="_x0000_s1030" type="#_x0000_t202" style="position:absolute;margin-left:-63pt;margin-top:-69.3pt;width:52.2pt;height:41.3pt;z-index:251670528;visibility:visible;mso-wrap-style:square;mso-wrap-distance-left:9pt;mso-wrap-distance-top:0;mso-wrap-distance-right:9pt;mso-wrap-distance-bottom:0;mso-position-horizontal:absolute;mso-position-horizontal-relative:text;mso-position-vertical:absolute;mso-position-vertical-relative:text;v-text-anchor:top" o:gfxdata="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" filled="f" stroked="f" strokeweight="1pt">
+                <v:stroke miterlimit="4"/>
+                <v:textbox style="mso-fit-shape-to-text:t" inset="4pt,4pt,4pt,4pt">
+                  <w:txbxContent>
+                    <w:p>
+                      <w:pPr>
+                        <w:rPr>
+                          <w:b/>
+                          <w:bCs/>
+                          <w:color w:val="FF0000"/>
+                          <w:lang w:val="en-CA"/>
+                        </w:rPr>
+                      </w:pPr>
+                      <w:r>
+                        <w:rPr>
+                          <w:b/>
+                          <w:bCs/>
+                          <w:color w:val="FF0000"/>
+                          <w:lang w:val="en-CA"/>
+                        </w:rPr>
+                        <w:t>How long they’ve been doing it</w:t>
+                      </w:r>
+                    </w:p>
+                  </w:txbxContent>
+                </v:textbox>
+              </v:shape>
+            </w:pict>
+          </mc:Fallback>
+        </mc:AlternateContent>
+      </w:r>
+      <w:r>
+        <w:rPr>
+          <w:rFonts w:ascii="Helvetica Neue" w:hAnsi="Helvetica Neue" w:cs="Arial Unicode MS"/>
+          <w:noProof/>
+          <w:color w:val="000000"/>
+        </w:rPr>
+        <mc:AlternateContent>
+          <mc:Choice Requires="wpi">
+            <w:drawing>
+              <wp:anchor distT="0" distB="0" distL="114300" distR="114300" simplePos="0" relativeHeight="251669504" behindDoc="0" locked="0" layoutInCell="1" allowOverlap="1" wp14:anchorId="50FD424C" wp14:editId="01D2F82B">
+                <wp:simplePos x="0" y="0"/>
+                <wp:positionH relativeFrom="column">
+                  <wp:posOffset>-137160</wp:posOffset>
+                </wp:positionH>
+                <wp:positionV relativeFrom="paragraph">
+                  <wp:posOffset>-1134110</wp:posOffset>
+                </wp:positionV>
+                <wp:extent cx="1179195" cy="330505"/>
+                <wp:effectExtent l="38100" t="38100" r="40005" b="38100"/>
+                <wp:wrapNone/>
+                <wp:docPr id="39" name="Ink 39"/>
+                <wp:cNvGraphicFramePr/>
+                <a:graphic xmlns:a="http://schemas.openxmlformats.org/drawingml/2006/main">
+                  <a:graphicData uri="http://schemas.microsoft.com/office/word/2010/wordprocessingInk">
+                    <w14:contentPart bwMode="auto" r:id="rId44">
+                      <w14:nvContentPartPr>
+                        <w14:cNvContentPartPr/>
+                      </w14:nvContentPartPr>
+                      <w14:xfrm>
+                        <a:off x="0" y="0"/>
+                        <a:ext cx="1179195" cy="330505"/>
+                      </w14:xfrm>
+                    </w14:contentPart>
+                  </a:graphicData>
+                </a:graphic>
+              </wp:anchor>
+            </w:drawing>
+          </mc:Choice>
+          <mc:Fallback>
+            <w:pict>
+              <v:shape w14:anchorId="5D685444" id="Ink 39" o:spid="_x0000_s1026" type="#_x0000_t75" style="position:absolute;margin-left:-11.5pt;margin-top:-90pt;width:94.25pt;height:27.4pt;z-index:251669504;visibility:visible;mso-wrap-style:square;mso-wrap-distance-left:9pt;mso-wrap-distance-top:0;mso-wrap-distance-right:9pt;mso-wrap-distance-bottom:0;mso-position-horizontal:absolute;mso-position-horizontal-relative:text;mso-position-vertical:absolute;mso-position-vertical-relative:text" o:gfxdata="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">
+                <v:imagedata r:id="rId45" o:title=""/>
+              </v:shape>
+            </w:pict>
+          </mc:Fallback>
+        </mc:AlternateContent>
+      </w:r>
+      <w:r>
+        <w:rPr>
+          <w:rFonts w:ascii="Helvetica Neue" w:hAnsi="Helvetica Neue" w:cs="Arial Unicode MS"/>
+          <w:color w:val="000000"/>
+          <w14:textOutline w14:w="0" w14:cap="flat" w14:cmpd="sng" w14:algn="ctr">
+            <w14:noFill/>
+            <w14:prstDash w14:val="solid"/>
+            <w14:bevel/>
+          </w14:textOutline>
+        </w:rPr>
+        <w:t>r</w:t>
+      </w:r>
     </w:p>
     <w:sectPr>
-      <w:headerReference w:type="default" r:id="rId36"/>
-      <w:footerReference w:type="default" r:id="rId37"/>
+      <w:headerReference w:type="default" r:id="rId46"/>
+      <w:footerReference w:type="default" r:id="rId47"/>
       <w:pgSz w:w="12240" w:h="15840"/>
       <w:pgMar w:top="1440" w:right="1440" w:bottom="1440" w:left="1440" w:header="720" w:footer="864" w:gutter="0"/>
       <w:cols w:space="720"/>
@@ -5401,6 +6468,150 @@
   </inkml:definitions>
   <inkml:trace contextRef="#ctx0" brushRef="#br0">1 1148 24575,'12'-17'0,"15"-21"0,8-7 0,16-22 0,-1-1 0,-9 6 0,7-12 0,-21 29 0,-1 0 0,11-32 0,-11 32 0,-2 3 0,-2-16 0,7 1 0,-7-1 0,-3 12 0,-2 4 0,-6 11 0,3 7 0,-5 1 0,-1 10 0,-4 1 0,3 4 0,-2 0 0,-1 0 0,3 0 0,-2 0 0,3 0 0,0 0 0,0-1 0,0 1 0,-4 4 0,0 0 0</inkml:trace>
   <inkml:trace contextRef="#ctx0" brushRef="#br0" timeOffset="1291">282 163 24575,'66'-8'0,"9"-2"0,-15-4 0,3 0 0,-6 4 0,-1-1 0,0-6 0,-1 0 0,28-2 0,-32-1 0,-10 8 0,-27 4 0,1 6 0,-12 13 0,-7 10 0,-2 9 0,-4 1 0,-1 0 0,1-1 0,0 1 0,4-7 0,-2-1 0,7-7 0,-6 0 0,2-3 0,1-2 0,-4-3 0,7 0 0,-2 0 0,3-3 0,0-2 0</inkml:trace>
+</inkml:ink>
+</file>
+
+<file path=word/ink/ink3.xml><?xml version="1.0" encoding="utf-8"?>
+<inkml:ink xmlns:inkml="http://www.w3.org/2003/InkML">
+  <inkml:definitions>
+    <inkml:context xml:id="ctx0">
+      <inkml:inkSource xml:id="inkSrc0">
+        <inkml:traceFormat>
+          <inkml:channel name="X" type="integer" min="-2.14748E9" max="2.14748E9" units="cm"/>
+          <inkml:channel name="Y" type="integer" min="-2.14748E9" max="2.14748E9" units="cm"/>
+          <inkml:channel name="F" type="integer" max="32767" units="dev"/>
+        </inkml:traceFormat>
+        <inkml:channelProperties>
+          <inkml:channelProperty channel="X" name="resolution" value="1000" units="1/cm"/>
+          <inkml:channelProperty channel="Y" name="resolution" value="1000" units="1/cm"/>
+          <inkml:channelProperty channel="F" name="resolution" value="0" units="1/dev"/>
+        </inkml:channelProperties>
+      </inkml:inkSource>
+      <inkml:timestamp xml:id="ts0" timeString="2021-04-11T23:25:58.613"/>
+    </inkml:context>
+    <inkml:brush xml:id="br0">
+      <inkml:brushProperty name="width" value="0.05" units="cm"/>
+      <inkml:brushProperty name="height" value="0.05" units="cm"/>
+      <inkml:brushProperty name="color" value="#FFC000"/>
+    </inkml:brush>
+  </inkml:definitions>
+  <inkml:trace contextRef="#ctx0" brushRef="#br0">0 1233 24575,'7'0'0,"-1"-3"0,4 0 0,0-7 0,8 2 0,14-16 0,-4 8 0,28-22 0,-14 9 0,24-12 0,-2-7 0,-2 5 0,1-5 0,-4 7 0,-4 1 0,2 7 0,-17 5 0,-6 9 0,-15 7 0,-4 1 0,-6 4 0,-2 4 0,-1-3 0,6-1 0,-4 0 0,4-2 0,-5 5 0,-1-2 0,3 3 0,1-4 0,8 0 0,-3-3 0,8 2 0,-4-6 0,6 1 0,-1 0 0,12-10 0,-9 8 0,4-7 0,-13 7 0,-5 5 0,-1-2 0,1 5 0,-3-3 0,0 4 0,-1-4 0,-2 3 0,2-2 0,-2 2 0,-1-2 0,1 2 0,-1-3 0,0 4 0,4-1 0,0 1 0,3-1 0,-3-2 0,7 1 0,-6-5 0,12 1 0,-11-2 0,10-2 0,-5 1 0,8-2 0,-8 4 0,-2 1 0,-9 5 0,0 1 0,1-1 0,-1 1 0,1-1 0,-1 1 0,0-4 0,1 0 0,-1 0 0,1 1 0,-1 2 0,0 1 0,1 2 0,-4 1 0,0 3 0</inkml:trace>
+  <inkml:trace contextRef="#ctx0" brushRef="#br0" timeOffset="1400">1173 158 24575,'18'-7'0,"11"-2"0,8-1 0,8-7 0,1-1 0,0 1 0,0 0 0,-10 7 0,8-1 0,-17 2 0,2 0 0,-11 2 0,-8 0 0,-1 4 0,-2-3 0,-1 5 0,-3 19 0,-5 7 0,-4 21 0,-1 0 0,2 9 0,0-7 0,4 8 0,-4-20 0,5-2 0,0-9 0,2-6 0,-1-4 0,2-6 0,-3-2 0,3-4 0,-2 0 0,1-3 0</inkml:trace>
+</inkml:ink>
+</file>
+
+<file path=word/ink/ink4.xml><?xml version="1.0" encoding="utf-8"?>
+<inkml:ink xmlns:inkml="http://www.w3.org/2003/InkML">
+  <inkml:definitions>
+    <inkml:context xml:id="ctx0">
+      <inkml:inkSource xml:id="inkSrc0">
+        <inkml:traceFormat>
+          <inkml:channel name="X" type="integer" min="-2.14748E9" max="2.14748E9" units="cm"/>
+          <inkml:channel name="Y" type="integer" min="-2.14748E9" max="2.14748E9" units="cm"/>
+          <inkml:channel name="F" type="integer" max="32767" units="dev"/>
+        </inkml:traceFormat>
+        <inkml:channelProperties>
+          <inkml:channelProperty channel="X" name="resolution" value="1000" units="1/cm"/>
+          <inkml:channelProperty channel="Y" name="resolution" value="1000" units="1/cm"/>
+          <inkml:channelProperty channel="F" name="resolution" value="0" units="1/dev"/>
+        </inkml:channelProperties>
+      </inkml:inkSource>
+      <inkml:timestamp xml:id="ts0" timeString="2021-04-11T23:25:55.309"/>
+    </inkml:context>
+    <inkml:brush xml:id="br0">
+      <inkml:brushProperty name="width" value="0.05" units="cm"/>
+      <inkml:brushProperty name="height" value="0.05" units="cm"/>
+      <inkml:brushProperty name="color" value="#E71224"/>
+    </inkml:brush>
+  </inkml:definitions>
+  <inkml:trace contextRef="#ctx0" brushRef="#br0">1 1 24575,'0'3'0,"0"0"0</inkml:trace>
+</inkml:ink>
+</file>
+
+<file path=word/ink/ink5.xml><?xml version="1.0" encoding="utf-8"?>
+<inkml:ink xmlns:inkml="http://www.w3.org/2003/InkML">
+  <inkml:definitions>
+    <inkml:context xml:id="ctx0">
+      <inkml:inkSource xml:id="inkSrc0">
+        <inkml:traceFormat>
+          <inkml:channel name="X" type="integer" min="-2.14748E9" max="2.14748E9" units="cm"/>
+          <inkml:channel name="Y" type="integer" min="-2.14748E9" max="2.14748E9" units="cm"/>
+          <inkml:channel name="F" type="integer" max="32767" units="dev"/>
+        </inkml:traceFormat>
+        <inkml:channelProperties>
+          <inkml:channelProperty channel="X" name="resolution" value="1000" units="1/cm"/>
+          <inkml:channelProperty channel="Y" name="resolution" value="1000" units="1/cm"/>
+          <inkml:channelProperty channel="F" name="resolution" value="0" units="1/dev"/>
+        </inkml:channelProperties>
+      </inkml:inkSource>
+      <inkml:timestamp xml:id="ts0" timeString="2021-04-11T23:55:37.595"/>
+    </inkml:context>
+    <inkml:brush xml:id="br0">
+      <inkml:brushProperty name="width" value="0.05" units="cm"/>
+      <inkml:brushProperty name="height" value="0.05" units="cm"/>
+      <inkml:brushProperty name="color" value="#00A2FF"/>
+    </inkml:brush>
+  </inkml:definitions>
+  <inkml:trace contextRef="#ctx0" brushRef="#br0">0 1 24575,'10'13'0,"12"12"0,-1-8 0,16 19 0,1-7 0,7 8 0,15 4 0,1-1 0,0 0 0,-1 0 0,-19-14 0,-9-4 0,-14-15 0,-8 0 0,0-1 0,-4-2 0,3 1 0,1-1 0,8 3 0,2 0 0,4 2 0,1-1 0,9 1 0,-7 0 0,16 2 0,-16-3 0,7 2 0,44 18 0,-49-16 0,42 14 0,-64-22 0,2 2 0,0-3 0,1 4 0,8 0 0,2 0 0,32 16 0,-31-14 0,18 9 0</inkml:trace>
+  <inkml:trace contextRef="#ctx0" brushRef="#br0" timeOffset="887">1069 348 24575,'10'24'0,"8"-1"0,14 25 0,-2-6 0,6 2 0,-15-9 0,3-6 0,3 8 0,-5 1 0,14 6 0,-12 1 0,-3-19 0,-7 1 0,-8-17 0,-2 0 0,-60 12 0,-18-2 0,39-7 0,-39 9 0,12-2 0,55-17 0,1 1 0,2 1 0,1-4 0,3 2 0</inkml:trace>
+</inkml:ink>
+</file>
+
+<file path=word/ink/ink6.xml><?xml version="1.0" encoding="utf-8"?>
+<inkml:ink xmlns:inkml="http://www.w3.org/2003/InkML">
+  <inkml:definitions>
+    <inkml:context xml:id="ctx0">
+      <inkml:inkSource xml:id="inkSrc0">
+        <inkml:traceFormat>
+          <inkml:channel name="X" type="integer" min="-2.14748E9" max="2.14748E9" units="cm"/>
+          <inkml:channel name="Y" type="integer" min="-2.14748E9" max="2.14748E9" units="cm"/>
+          <inkml:channel name="F" type="integer" max="32767" units="dev"/>
+        </inkml:traceFormat>
+        <inkml:channelProperties>
+          <inkml:channelProperty channel="X" name="resolution" value="1000" units="1/cm"/>
+          <inkml:channelProperty channel="Y" name="resolution" value="1000" units="1/cm"/>
+          <inkml:channelProperty channel="F" name="resolution" value="0" units="1/dev"/>
+        </inkml:channelProperties>
+      </inkml:inkSource>
+      <inkml:timestamp xml:id="ts0" timeString="2021-04-11T23:54:23.250"/>
+    </inkml:context>
+    <inkml:brush xml:id="br0">
+      <inkml:brushProperty name="width" value="0.05" units="cm"/>
+      <inkml:brushProperty name="height" value="0.05" units="cm"/>
+      <inkml:brushProperty name="color" value="#92D050"/>
+    </inkml:brush>
+  </inkml:definitions>
+  <inkml:trace contextRef="#ctx0" brushRef="#br0">1 81 24575,'14'8'0,"3"-1"0,17 3 0,-7-2 0,16 3 0,-6-1 0,28 7 0,22 4 0,-15-3 0,1 0 0,-5-1 0,11 3 0,-23-5 0,-32-9 0,-5 2 0,15 1 0,38 9 0,-44-10 0,41 9 0,-43-11 0,11 4 0,-1 0 0,-2-1 0,-14-1 0,26 8 0,-29-11 0,21 7 0,-31-10 0,5-1 0,-7 2 0,3-3 0</inkml:trace>
+  <inkml:trace contextRef="#ctx0" brushRef="#br0" timeOffset="1338">1071 0 24575,'3'7'0,"1"7"0,4 3 0,1 17 0,4-7 0,-3 7 0,6-10 0,-1 10 0,7 12 0,9 6 0,13 17 0,2-1 0,-6-16 0,2 6 0,-7-11 0,-28-41 0,-1-2 0,1 1 0,-1-4 0,-2 5 0,1-5 0,-1 1 0,2 1 0,3 4 0,-7 0 0,-8 3 0,-20-1 0,-11 1 0,-9 1 0,0 6 0,0-5 0,0 5 0,0-6 0,0 6 0,10-6 0,-15 10 0,36-17 0,-12 5 0,30-12 0</inkml:trace>
+</inkml:ink>
+</file>
+
+<file path=word/ink/ink7.xml><?xml version="1.0" encoding="utf-8"?>
+<inkml:ink xmlns:inkml="http://www.w3.org/2003/InkML">
+  <inkml:definitions>
+    <inkml:context xml:id="ctx0">
+      <inkml:inkSource xml:id="inkSrc0">
+        <inkml:traceFormat>
+          <inkml:channel name="X" type="integer" min="-2.14748E9" max="2.14748E9" units="cm"/>
+          <inkml:channel name="Y" type="integer" min="-2.14748E9" max="2.14748E9" units="cm"/>
+          <inkml:channel name="F" type="integer" max="32767" units="dev"/>
+        </inkml:traceFormat>
+        <inkml:channelProperties>
+          <inkml:channelProperty channel="X" name="resolution" value="1000" units="1/cm"/>
+          <inkml:channelProperty channel="Y" name="resolution" value="1000" units="1/cm"/>
+          <inkml:channelProperty channel="F" name="resolution" value="0" units="1/dev"/>
+        </inkml:channelProperties>
+      </inkml:inkSource>
+      <inkml:timestamp xml:id="ts0" timeString="2021-04-11T23:24:22.332"/>
+    </inkml:context>
+    <inkml:brush xml:id="br0">
+      <inkml:brushProperty name="width" value="0.05" units="cm"/>
+      <inkml:brushProperty name="height" value="0.05" units="cm"/>
+      <inkml:brushProperty name="color" value="#E71224"/>
+    </inkml:brush>
+  </inkml:definitions>
+  <inkml:trace contextRef="#ctx0" brushRef="#br0">3277 1 24575,'-18'5'0,"-9"2"0,-18 2 0,-7 0 0,-7 1 0,-12 0 0,-9 1 0,-9-5 0,-4 3 0,-1-7 0,6 2 0,-12 1-8503,5 7 8503,0 5 0,8 0 1535,2 3-1535,16-8 0,-2 3 0,6-5 0,5-1 0,-17 2 0,15-5 0,-9 3 0,12-4 0,-5 5 0,-3 0 0,-6-4 0,-6 3 0,2-10 0,-4-1 0,28 4 0,0-1 3084,-28-5 1,4-1-3085,4 4 267,8-4-267,13 9 0,7 0 0,9 4 0,11-1 0,3-1 532,9-1-532,1 0 0,5-3 0,3 2 0,0-2 0,-10 4 0,1 2 0,-9 1 0,6 0 0,5-2 0,-1-2 0,7-1 0,1-2 0,2 0 0</inkml:trace>
+  <inkml:trace contextRef="#ctx0" brushRef="#br0" timeOffset="1158">557 105 24575,'-10'5'0,"-7"4"0,-20 8 0,-9 2 0,-12 9 0,-1-3 0,7 3 0,5-1 0,-4 7 0,6-1 0,-4 2 0,13-5 0,11-13 0,11-4 0,4-8 0,10-1 0,24 7 0,11 6 0,36 9 0,-2 10-6784,7 12 6784,-5 14 0,1 6-322,-4 3 322,-10-18 0,-19-6 0,-17-26 0,-13-6 0,-5-10 0,-2-3 0,-2 0 0</inkml:trace>
 </inkml:ink>
 </file>
 

</xml_diff>

<commit_message>
feat: Add progress #17 'Adobe XD'
</commit_message>
<xml_diff>
--- a/adobe_xd/note.docx
+++ b/adobe_xd/note.docx
@@ -253,8 +253,13 @@
         <w:t xml:space="preserve"> </w:t>
       </w:r>
       <w:r>
-        <w:t>use. Can we get your help to design &amp; build the tutor admin side of the product We’d like both a website &amp; iOS App design”</w:t>
-      </w:r>
+        <w:t xml:space="preserve">use. Can we get your help to design &amp; build the tutor admin side of the product We’d like both a website &amp; iOS App </w:t>
+      </w:r>
+      <w:proofErr w:type="gramStart"/>
+      <w:r>
+        <w:t>design”</w:t>
+      </w:r>
+      <w:proofErr w:type="gramEnd"/>
     </w:p>
     <w:p>
       <w:pPr>
@@ -266,8 +271,13 @@
         <w:pStyle w:val="Body"/>
       </w:pPr>
       <w:r>
-        <w:t>2.  Create UX brief brief</w:t>
-      </w:r>
+        <w:t xml:space="preserve">2.  Create UX brief </w:t>
+      </w:r>
+      <w:proofErr w:type="spellStart"/>
+      <w:r>
+        <w:t>brief</w:t>
+      </w:r>
+      <w:proofErr w:type="spellEnd"/>
     </w:p>
     <w:p>
       <w:pPr>
@@ -311,8 +321,13 @@
         <w:t xml:space="preserve">Who is this for </w:t>
       </w:r>
       <w:r>
-        <w:t>is based on persona</w:t>
-      </w:r>
+        <w:t xml:space="preserve">is based on </w:t>
+      </w:r>
+      <w:proofErr w:type="gramStart"/>
+      <w:r>
+        <w:t>persona</w:t>
+      </w:r>
+      <w:proofErr w:type="gramEnd"/>
     </w:p>
     <w:p>
       <w:pPr>
@@ -829,7 +844,27 @@
           <w:sz w:val="24"/>
           <w:szCs w:val="24"/>
         </w:rPr>
-        <w:t xml:space="preserve">Spelling change </w:t>
+        <w:t xml:space="preserve">Spelling </w:t>
+      </w:r>
+      <w:proofErr w:type="gramStart"/>
+      <w:r>
+        <w:rPr>
+          <w:b/>
+          <w:bCs/>
+          <w:sz w:val="24"/>
+          <w:szCs w:val="24"/>
+        </w:rPr>
+        <w:t>change</w:t>
+      </w:r>
+      <w:proofErr w:type="gramEnd"/>
+      <w:r>
+        <w:rPr>
+          <w:b/>
+          <w:bCs/>
+          <w:sz w:val="24"/>
+          <w:szCs w:val="24"/>
+        </w:rPr>
+        <w:t xml:space="preserve"> </w:t>
       </w:r>
       <w:r>
         <w:rPr>
@@ -1398,7 +1433,7 @@
           </mc:Choice>
           <mc:Fallback>
             <w:pict>
-              <v:shapetype w14:anchorId="15C5E03B" id="_x0000_t75" coordsize="21600,21600" o:spt="75" o:preferrelative="t" path="m@4@5l@4@11@9@11@9@5xe" filled="f" stroked="f">
+              <v:shapetype w14:anchorId="01AEB821" id="_x0000_t75" coordsize="21600,21600" o:spt="75" o:preferrelative="t" path="m@4@5l@4@11@9@11@9@5xe" filled="f" stroked="f">
                 <v:stroke joinstyle="miter"/>
                 <v:formulas>
                   <v:f eqn="if lineDrawn pixelLineWidth 0"/>
@@ -2177,7 +2212,37 @@
                   <w14:bevel/>
                 </w14:textOutline>
               </w:rPr>
-              <w:t>stand that website is a visual representation of a business (content &gt;&gt;&gt; website design)**</w:t>
+              <w:t xml:space="preserve">stand that website is a visual representation of a business (content &gt;&gt;&gt; website </w:t>
+            </w:r>
+            <w:proofErr w:type="gramStart"/>
+            <w:r>
+              <w:rPr>
+                <w:rFonts w:ascii="Helvetica Neue" w:hAnsi="Helvetica Neue" w:cs="Arial Unicode MS"/>
+                <w:b/>
+                <w:bCs/>
+                <w:color w:val="FF0000"/>
+                <w14:textOutline w14:w="0" w14:cap="flat" w14:cmpd="sng" w14:algn="ctr">
+                  <w14:noFill/>
+                  <w14:prstDash w14:val="solid"/>
+                  <w14:bevel/>
+                </w14:textOutline>
+              </w:rPr>
+              <w:t>design)*</w:t>
+            </w:r>
+            <w:proofErr w:type="gramEnd"/>
+            <w:r>
+              <w:rPr>
+                <w:rFonts w:ascii="Helvetica Neue" w:hAnsi="Helvetica Neue" w:cs="Arial Unicode MS"/>
+                <w:b/>
+                <w:bCs/>
+                <w:color w:val="FF0000"/>
+                <w14:textOutline w14:w="0" w14:cap="flat" w14:cmpd="sng" w14:algn="ctr">
+                  <w14:noFill/>
+                  <w14:prstDash w14:val="solid"/>
+                  <w14:bevel/>
+                </w14:textOutline>
+              </w:rPr>
+              <w:t>*</w:t>
             </w:r>
           </w:p>
           <w:p>
@@ -3121,8 +3186,22 @@
                   <w14:bevel/>
                 </w14:textOutline>
               </w:rPr>
-              <w:t>: Create userflow</w:t>
-            </w:r>
+              <w:t xml:space="preserve">: Create </w:t>
+            </w:r>
+            <w:proofErr w:type="spellStart"/>
+            <w:r>
+              <w:rPr>
+                <w:rFonts w:ascii="Helvetica Neue" w:hAnsi="Helvetica Neue" w:cs="Arial Unicode MS"/>
+                <w:color w:val="000000"/>
+                <w14:textOutline w14:w="0" w14:cap="flat" w14:cmpd="sng" w14:algn="ctr">
+                  <w14:noFill/>
+                  <w14:prstDash w14:val="solid"/>
+                  <w14:bevel/>
+                </w14:textOutline>
+              </w:rPr>
+              <w:t>userflow</w:t>
+            </w:r>
+            <w:proofErr w:type="spellEnd"/>
           </w:p>
           <w:p>
             <w:pPr>
@@ -3270,7 +3349,33 @@
                   <w14:bevel/>
                 </w14:textOutline>
               </w:rPr>
-              <w:t>The above userflow is just for homepage</w:t>
+              <w:t xml:space="preserve">The above </w:t>
+            </w:r>
+            <w:proofErr w:type="spellStart"/>
+            <w:r>
+              <w:rPr>
+                <w:rFonts w:ascii="Helvetica Neue" w:hAnsi="Helvetica Neue" w:cs="Arial Unicode MS"/>
+                <w:color w:val="000000"/>
+                <w14:textOutline w14:w="0" w14:cap="flat" w14:cmpd="sng" w14:algn="ctr">
+                  <w14:noFill/>
+                  <w14:prstDash w14:val="solid"/>
+                  <w14:bevel/>
+                </w14:textOutline>
+              </w:rPr>
+              <w:t>userflow</w:t>
+            </w:r>
+            <w:proofErr w:type="spellEnd"/>
+            <w:r>
+              <w:rPr>
+                <w:rFonts w:ascii="Helvetica Neue" w:hAnsi="Helvetica Neue" w:cs="Arial Unicode MS"/>
+                <w:color w:val="000000"/>
+                <w14:textOutline w14:w="0" w14:cap="flat" w14:cmpd="sng" w14:algn="ctr">
+                  <w14:noFill/>
+                  <w14:prstDash w14:val="solid"/>
+                  <w14:bevel/>
+                </w14:textOutline>
+              </w:rPr>
+              <w:t xml:space="preserve"> is just for homepage</w:t>
             </w:r>
           </w:p>
           <w:p>
@@ -3666,9 +3771,187 @@
                 <w:color w:val="000000"/>
               </w:rPr>
               <mc:AlternateContent>
+                <mc:Choice Requires="wpi">
+                  <w:drawing>
+                    <wp:anchor distT="0" distB="0" distL="114300" distR="114300" simplePos="0" relativeHeight="251669504" behindDoc="0" locked="0" layoutInCell="1" allowOverlap="1" wp14:anchorId="50FD424C" wp14:editId="135599BF">
+                      <wp:simplePos x="0" y="0"/>
+                      <wp:positionH relativeFrom="column">
+                        <wp:posOffset>609599</wp:posOffset>
+                      </wp:positionH>
+                      <wp:positionV relativeFrom="paragraph">
+                        <wp:posOffset>1712161</wp:posOffset>
+                      </wp:positionV>
+                      <wp:extent cx="1179195" cy="425411"/>
+                      <wp:effectExtent l="161290" t="0" r="315595" b="0"/>
+                      <wp:wrapNone/>
+                      <wp:docPr id="39" name="Ink 39"/>
+                      <wp:cNvGraphicFramePr/>
+                      <a:graphic xmlns:a="http://schemas.openxmlformats.org/drawingml/2006/main">
+                        <a:graphicData uri="http://schemas.microsoft.com/office/word/2010/wordprocessingInk">
+                          <w14:contentPart bwMode="auto" r:id="rId32">
+                            <w14:nvContentPartPr>
+                              <w14:cNvContentPartPr/>
+                            </w14:nvContentPartPr>
+                            <w14:xfrm rot="3471983">
+                              <a:off x="0" y="0"/>
+                              <a:ext cx="1179195" cy="425411"/>
+                            </w14:xfrm>
+                          </w14:contentPart>
+                        </a:graphicData>
+                      </a:graphic>
+                      <wp14:sizeRelH relativeFrom="margin">
+                        <wp14:pctWidth>0</wp14:pctWidth>
+                      </wp14:sizeRelH>
+                      <wp14:sizeRelV relativeFrom="margin">
+                        <wp14:pctHeight>0</wp14:pctHeight>
+                      </wp14:sizeRelV>
+                    </wp:anchor>
+                  </w:drawing>
+                </mc:Choice>
+                <mc:Fallback>
+                  <w:pict>
+                    <v:shape w14:anchorId="0F24DFF2" id="Ink 39" o:spid="_x0000_s1026" type="#_x0000_t75" style="position:absolute;margin-left:47.3pt;margin-top:134.1pt;width:94.25pt;height:34.95pt;rotation:3792331fd;z-index:251669504;visibility:visible;mso-wrap-style:square;mso-width-percent:0;mso-height-percent:0;mso-wrap-distance-left:9pt;mso-wrap-distance-top:0;mso-wrap-distance-right:9pt;mso-wrap-distance-bottom:0;mso-position-horizontal:absolute;mso-position-horizontal-relative:text;mso-position-vertical:absolute;mso-position-vertical-relative:text;mso-width-percent:0;mso-height-percent:0;mso-width-relative:margin;mso-height-relative:margin" o:gfxdata="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">
+                      <v:imagedata r:id="rId33" o:title=""/>
+                    </v:shape>
+                  </w:pict>
+                </mc:Fallback>
+              </mc:AlternateContent>
+            </w:r>
+            <w:r>
+              <w:rPr>
+                <w:rFonts w:ascii="Helvetica Neue" w:hAnsi="Helvetica Neue" w:cs="Arial Unicode MS"/>
+                <w:noProof/>
+                <w:color w:val="000000"/>
+              </w:rPr>
+              <mc:AlternateContent>
                 <mc:Choice Requires="wps">
                   <w:drawing>
-                    <wp:anchor distT="0" distB="0" distL="114300" distR="114300" simplePos="0" relativeHeight="251676672" behindDoc="0" locked="0" layoutInCell="1" allowOverlap="1" wp14:anchorId="7E3D1F84" wp14:editId="4BD6E5C3">
+                    <wp:anchor distT="0" distB="0" distL="114300" distR="114300" simplePos="0" relativeHeight="251670528" behindDoc="0" locked="0" layoutInCell="1" allowOverlap="1" wp14:anchorId="336DA41B" wp14:editId="61E14FB4">
+                      <wp:simplePos x="0" y="0"/>
+                      <wp:positionH relativeFrom="column">
+                        <wp:posOffset>245745</wp:posOffset>
+                      </wp:positionH>
+                      <wp:positionV relativeFrom="paragraph">
+                        <wp:posOffset>837565</wp:posOffset>
+                      </wp:positionV>
+                      <wp:extent cx="662940" cy="524436"/>
+                      <wp:effectExtent l="0" t="0" r="0" b="0"/>
+                      <wp:wrapNone/>
+                      <wp:docPr id="40" name="Text Box 40"/>
+                      <wp:cNvGraphicFramePr/>
+                      <a:graphic xmlns:a="http://schemas.openxmlformats.org/drawingml/2006/main">
+                        <a:graphicData uri="http://schemas.microsoft.com/office/word/2010/wordprocessingShape">
+                          <wps:wsp>
+                            <wps:cNvSpPr txBox="1"/>
+                            <wps:spPr>
+                              <a:xfrm>
+                                <a:off x="0" y="0"/>
+                                <a:ext cx="662940" cy="524436"/>
+                              </a:xfrm>
+                              <a:prstGeom prst="rect">
+                                <a:avLst/>
+                              </a:prstGeom>
+                              <a:noFill/>
+                              <a:ln w="12700" cap="flat">
+                                <a:noFill/>
+                                <a:miter lim="400000"/>
+                              </a:ln>
+                              <a:effectLst/>
+                              <a:sp3d/>
+                            </wps:spPr>
+                            <wps:style>
+                              <a:lnRef idx="0">
+                                <a:scrgbClr r="0" g="0" b="0"/>
+                              </a:lnRef>
+                              <a:fillRef idx="0">
+                                <a:scrgbClr r="0" g="0" b="0"/>
+                              </a:fillRef>
+                              <a:effectRef idx="0">
+                                <a:scrgbClr r="0" g="0" b="0"/>
+                              </a:effectRef>
+                              <a:fontRef idx="none"/>
+                            </wps:style>
+                            <wps:txbx>
+                              <w:txbxContent>
+                                <w:p>
+                                  <w:pPr>
+                                    <w:rPr>
+                                      <w:b/>
+                                      <w:bCs/>
+                                      <w:color w:val="FF0000"/>
+                                      <w:lang w:val="en-CA"/>
+                                    </w:rPr>
+                                  </w:pPr>
+                                  <w:r>
+                                    <w:rPr>
+                                      <w:b/>
+                                      <w:bCs/>
+                                      <w:color w:val="FF0000"/>
+                                      <w:lang w:val="en-CA"/>
+                                    </w:rPr>
+                                    <w:t>How long they’ve been doing it</w:t>
+                                  </w:r>
+                                </w:p>
+                              </w:txbxContent>
+                            </wps:txbx>
+                            <wps:bodyPr rot="0" spcFirstLastPara="1" vertOverflow="overflow" horzOverflow="overflow" vert="horz" wrap="square" lIns="50800" tIns="50800" rIns="50800" bIns="50800" numCol="1" spcCol="38100" rtlCol="0" fromWordArt="0" anchor="t" anchorCtr="0" forceAA="0" compatLnSpc="1">
+                              <a:prstTxWarp prst="textNoShape">
+                                <a:avLst/>
+                              </a:prstTxWarp>
+                              <a:spAutoFit/>
+                            </wps:bodyPr>
+                          </wps:wsp>
+                        </a:graphicData>
+                      </a:graphic>
+                    </wp:anchor>
+                  </w:drawing>
+                </mc:Choice>
+                <mc:Fallback>
+                  <w:pict>
+                    <v:shapetype w14:anchorId="336DA41B" id="_x0000_t202" coordsize="21600,21600" o:spt="202" path="m,l,21600r21600,l21600,xe">
+                      <v:stroke joinstyle="miter"/>
+                      <v:path gradientshapeok="t" o:connecttype="rect"/>
+                    </v:shapetype>
+                    <v:shape id="Text Box 40" o:spid="_x0000_s1026" type="#_x0000_t202" style="position:absolute;margin-left:19.35pt;margin-top:65.95pt;width:52.2pt;height:41.3pt;z-index:251670528;visibility:visible;mso-wrap-style:square;mso-wrap-distance-left:9pt;mso-wrap-distance-top:0;mso-wrap-distance-right:9pt;mso-wrap-distance-bottom:0;mso-position-horizontal:absolute;mso-position-horizontal-relative:text;mso-position-vertical:absolute;mso-position-vertical-relative:text;v-text-anchor:top" o:gfxdata="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" filled="f" stroked="f" strokeweight="1pt">
+                      <v:stroke miterlimit="4"/>
+                      <v:textbox style="mso-fit-shape-to-text:t" inset="4pt,4pt,4pt,4pt">
+                        <w:txbxContent>
+                          <w:p>
+                            <w:pPr>
+                              <w:rPr>
+                                <w:b/>
+                                <w:bCs/>
+                                <w:color w:val="FF0000"/>
+                                <w:lang w:val="en-CA"/>
+                              </w:rPr>
+                            </w:pPr>
+                            <w:r>
+                              <w:rPr>
+                                <w:b/>
+                                <w:bCs/>
+                                <w:color w:val="FF0000"/>
+                                <w:lang w:val="en-CA"/>
+                              </w:rPr>
+                              <w:t>How long they’ve been doing it</w:t>
+                            </w:r>
+                          </w:p>
+                        </w:txbxContent>
+                      </v:textbox>
+                    </v:shape>
+                  </w:pict>
+                </mc:Fallback>
+              </mc:AlternateContent>
+            </w:r>
+            <w:r>
+              <w:rPr>
+                <w:rFonts w:ascii="Helvetica Neue" w:hAnsi="Helvetica Neue" w:cs="Arial Unicode MS"/>
+                <w:noProof/>
+                <w:color w:val="000000"/>
+              </w:rPr>
+              <mc:AlternateContent>
+                <mc:Choice Requires="wps">
+                  <w:drawing>
+                    <wp:anchor distT="0" distB="0" distL="114300" distR="114300" simplePos="0" relativeHeight="251676672" behindDoc="0" locked="0" layoutInCell="1" allowOverlap="1" wp14:anchorId="7E3D1F84" wp14:editId="18A6B136">
                       <wp:simplePos x="0" y="0"/>
                       <wp:positionH relativeFrom="column">
                         <wp:posOffset>4368165</wp:posOffset>
@@ -3750,11 +4033,7 @@
                 </mc:Choice>
                 <mc:Fallback>
                   <w:pict>
-                    <v:shapetype w14:anchorId="7E3D1F84" id="_x0000_t202" coordsize="21600,21600" o:spt="202" path="m,l,21600r21600,l21600,xe">
-                      <v:stroke joinstyle="miter"/>
-                      <v:path gradientshapeok="t" o:connecttype="rect"/>
-                    </v:shapetype>
-                    <v:shape id="Text Box 47" o:spid="_x0000_s1026" type="#_x0000_t202" style="position:absolute;margin-left:343.95pt;margin-top:135.6pt;width:110.4pt;height:21.95pt;z-index:251676672;visibility:visible;mso-wrap-style:square;mso-wrap-distance-left:9pt;mso-wrap-distance-top:0;mso-wrap-distance-right:9pt;mso-wrap-distance-bottom:0;mso-position-horizontal:absolute;mso-position-horizontal-relative:text;mso-position-vertical:absolute;mso-position-vertical-relative:text;v-text-anchor:top" o:gfxdata="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" filled="f" stroked="f" strokeweight="1pt">
+                    <v:shape w14:anchorId="7E3D1F84" id="Text Box 47" o:spid="_x0000_s1027" type="#_x0000_t202" style="position:absolute;margin-left:343.95pt;margin-top:135.6pt;width:110.4pt;height:21.95pt;z-index:251676672;visibility:visible;mso-wrap-style:square;mso-wrap-distance-left:9pt;mso-wrap-distance-top:0;mso-wrap-distance-right:9pt;mso-wrap-distance-bottom:0;mso-position-horizontal:absolute;mso-position-horizontal-relative:text;mso-position-vertical:absolute;mso-position-vertical-relative:text;v-text-anchor:top" o:gfxdata="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" filled="f" stroked="f" strokeweight="1pt">
                       <v:stroke miterlimit="4"/>
                       <v:textbox style="mso-fit-shape-to-text:t" inset="4pt,4pt,4pt,4pt">
                         <w:txbxContent>
@@ -3875,7 +4154,7 @@
                 </mc:Choice>
                 <mc:Fallback>
                   <w:pict>
-                    <v:shape w14:anchorId="6D6677BA" id="Text Box 32" o:spid="_x0000_s1027" type="#_x0000_t202" style="position:absolute;margin-left:306.6pt;margin-top:106.15pt;width:139.75pt;height:43.45pt;z-index:251665408;visibility:visible;mso-wrap-style:square;mso-wrap-distance-left:9pt;mso-wrap-distance-top:0;mso-wrap-distance-right:9pt;mso-wrap-distance-bottom:0;mso-position-horizontal:absolute;mso-position-horizontal-relative:text;mso-position-vertical:absolute;mso-position-vertical-relative:text;v-text-anchor:top" o:gfxdata="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" filled="f" stroked="f" strokeweight="1pt">
+                    <v:shape w14:anchorId="6D6677BA" id="Text Box 32" o:spid="_x0000_s1028" type="#_x0000_t202" style="position:absolute;margin-left:306.6pt;margin-top:106.15pt;width:139.75pt;height:43.45pt;z-index:251665408;visibility:visible;mso-wrap-style:square;mso-wrap-distance-left:9pt;mso-wrap-distance-top:0;mso-wrap-distance-right:9pt;mso-wrap-distance-bottom:0;mso-position-horizontal:absolute;mso-position-horizontal-relative:text;mso-position-vertical:absolute;mso-position-vertical-relative:text;v-text-anchor:top" o:gfxdata="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" filled="f" stroked="f" strokeweight="1pt">
                       <v:stroke miterlimit="4"/>
                       <v:textbox style="mso-fit-shape-to-text:t" inset="4pt,4pt,4pt,4pt">
                         <w:txbxContent>
@@ -3929,7 +4208,7 @@
                       <wp:cNvGraphicFramePr/>
                       <a:graphic xmlns:a="http://schemas.openxmlformats.org/drawingml/2006/main">
                         <a:graphicData uri="http://schemas.microsoft.com/office/word/2010/wordprocessingInk">
-                          <w14:contentPart bwMode="auto" r:id="rId32">
+                          <w14:contentPart bwMode="auto" r:id="rId34">
                             <w14:nvContentPartPr>
                               <w14:cNvContentPartPr/>
                             </w14:nvContentPartPr>
@@ -3945,8 +4224,8 @@
                 </mc:Choice>
                 <mc:Fallback>
                   <w:pict>
-                    <v:shape w14:anchorId="32AA8D32" id="Ink 31" o:spid="_x0000_s1026" type="#_x0000_t75" style="position:absolute;margin-left:278.2pt;margin-top:134.9pt;width:29.15pt;height:33.95pt;z-index:251664384;visibility:visible;mso-wrap-style:square;mso-wrap-distance-left:9pt;mso-wrap-distance-top:0;mso-wrap-distance-right:9pt;mso-wrap-distance-bottom:0;mso-position-horizontal:absolute;mso-position-horizontal-relative:text;mso-position-vertical:absolute;mso-position-vertical-relative:text" o:gfxdata="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">
-                      <v:imagedata r:id="rId33" o:title=""/>
+                    <v:shape w14:anchorId="4030CFA7" id="Ink 31" o:spid="_x0000_s1026" type="#_x0000_t75" style="position:absolute;margin-left:278.2pt;margin-top:134.9pt;width:29.15pt;height:33.95pt;z-index:251664384;visibility:visible;mso-wrap-style:square;mso-wrap-distance-left:9pt;mso-wrap-distance-top:0;mso-wrap-distance-right:9pt;mso-wrap-distance-bottom:0;mso-position-horizontal:absolute;mso-position-horizontal-relative:text;mso-position-vertical:absolute;mso-position-vertical-relative:text" o:gfxdata="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">
+                      <v:imagedata r:id="rId35" o:title=""/>
                     </v:shape>
                   </w:pict>
                 </mc:Fallback>
@@ -4019,7 +4298,7 @@
                 </mc:Choice>
                 <mc:Fallback>
                   <w:pict>
-                    <v:shape w14:anchorId="79CEBBA9" id="Frame 28" o:spid="_x0000_s1026" style="position:absolute;margin-left:.35pt;margin-top:157.15pt;width:271pt;height:26pt;z-index:251661312;visibility:visible;mso-wrap-style:square;mso-wrap-distance-left:9pt;mso-wrap-distance-top:0;mso-wrap-distance-right:9pt;mso-wrap-distance-bottom:0;mso-position-horizontal:absolute;mso-position-horizontal-relative:text;mso-position-vertical:absolute;mso-position-vertical-relative:text;v-text-anchor:middle" coordsize="3441700,330200" o:gfxdata="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" path="m,l3441700,r,330200l,330200,,xm41275,41275r,247650l3400425,288925r,-247650l41275,41275xe" fillcolor="red" strokecolor="#ff644e [3208]" strokeweight="2pt">
+                    <v:shape w14:anchorId="500B9C6F" id="Frame 28" o:spid="_x0000_s1026" style="position:absolute;margin-left:.35pt;margin-top:157.15pt;width:271pt;height:26pt;z-index:251661312;visibility:visible;mso-wrap-style:square;mso-wrap-distance-left:9pt;mso-wrap-distance-top:0;mso-wrap-distance-right:9pt;mso-wrap-distance-bottom:0;mso-position-horizontal:absolute;mso-position-horizontal-relative:text;mso-position-vertical:absolute;mso-position-vertical-relative:text;v-text-anchor:middle" coordsize="3441700,330200" o:gfxdata="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" path="m,l3441700,r,330200l,330200,,xm41275,41275r,247650l3400425,288925r,-247650l41275,41275xe" fillcolor="red" strokecolor="#ff644e [3208]" strokeweight="2pt">
                       <v:path arrowok="t" o:connecttype="custom" o:connectlocs="0,0;3441700,0;3441700,330200;0,330200;0,0;41275,41275;41275,288925;3400425,288925;3400425,41275;41275,41275" o:connectangles="0,0,0,0,0,0,0,0,0,0"/>
                     </v:shape>
                   </w:pict>
@@ -4052,7 +4331,7 @@
                           <pic:cNvPicPr/>
                         </pic:nvPicPr>
                         <pic:blipFill>
-                          <a:blip r:embed="rId34"/>
+                          <a:blip r:embed="rId36"/>
                           <a:stretch>
                             <a:fillRect/>
                           </a:stretch>
@@ -4102,7 +4381,7 @@
               <mc:AlternateContent>
                 <mc:Choice Requires="wps">
                   <w:drawing>
-                    <wp:anchor distT="0" distB="0" distL="114300" distR="114300" simplePos="0" relativeHeight="251686912" behindDoc="0" locked="0" layoutInCell="1" allowOverlap="1" wp14:anchorId="02C83E7C" wp14:editId="7EEDBD55">
+                    <wp:anchor distT="0" distB="0" distL="114300" distR="114300" simplePos="0" relativeHeight="251686912" behindDoc="0" locked="0" layoutInCell="1" allowOverlap="1" wp14:anchorId="02C83E7C" wp14:editId="4CC05F09">
                       <wp:simplePos x="0" y="0"/>
                       <wp:positionH relativeFrom="column">
                         <wp:posOffset>2305685</wp:posOffset>
@@ -4166,7 +4445,7 @@
                 </mc:Choice>
                 <mc:Fallback>
                   <w:pict>
-                    <v:shape w14:anchorId="70E4F5CD" id="Frame 54" o:spid="_x0000_s1026" style="position:absolute;margin-left:181.55pt;margin-top:42.65pt;width:200.8pt;height:20.4pt;z-index:251686912;visibility:visible;mso-wrap-style:square;mso-width-percent:0;mso-wrap-distance-left:9pt;mso-wrap-distance-top:0;mso-wrap-distance-right:9pt;mso-wrap-distance-bottom:0;mso-position-horizontal:absolute;mso-position-horizontal-relative:text;mso-position-vertical:absolute;mso-position-vertical-relative:text;mso-width-percent:0;mso-width-relative:margin;v-text-anchor:middle" coordsize="2550160,259080" o:gfxdata="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" path="m,l2550160,r,259080l,259080,,xm32385,32385r,194310l2517775,226695r,-194310l32385,32385xe" fillcolor="#00b0f0" stroked="f" strokeweight="1pt">
+                    <v:shape w14:anchorId="0F0CBAC4" id="Frame 54" o:spid="_x0000_s1026" style="position:absolute;margin-left:181.55pt;margin-top:42.65pt;width:200.8pt;height:20.4pt;z-index:251686912;visibility:visible;mso-wrap-style:square;mso-width-percent:0;mso-wrap-distance-left:9pt;mso-wrap-distance-top:0;mso-wrap-distance-right:9pt;mso-wrap-distance-bottom:0;mso-position-horizontal:absolute;mso-position-horizontal-relative:text;mso-position-vertical:absolute;mso-position-vertical-relative:text;mso-width-percent:0;mso-width-relative:margin;v-text-anchor:middle" coordsize="2550160,259080" o:gfxdata="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" path="m,l2550160,r,259080l,259080,,xm32385,32385r,194310l2517775,226695r,-194310l32385,32385xe" fillcolor="#00b0f0" stroked="f" strokeweight="1pt">
                       <v:stroke miterlimit="4" joinstyle="miter"/>
                       <v:path arrowok="t" o:connecttype="custom" o:connectlocs="0,0;2550160,0;2550160,259080;0,259080;0,0;32385,32385;32385,226695;2517775,226695;2517775,32385;32385,32385" o:connectangles="0,0,0,0,0,0,0,0,0,0"/>
                     </v:shape>
@@ -4246,8 +4525,19 @@
                                       <w:color w:val="92D050"/>
                                       <w:lang w:val="en-CA"/>
                                     </w:rPr>
-                                    <w:t>How much experience they have</w:t>
+                                    <w:t xml:space="preserve">How much experience they </w:t>
                                   </w:r>
+                                  <w:proofErr w:type="gramStart"/>
+                                  <w:r>
+                                    <w:rPr>
+                                      <w:b/>
+                                      <w:bCs/>
+                                      <w:color w:val="92D050"/>
+                                      <w:lang w:val="en-CA"/>
+                                    </w:rPr>
+                                    <w:t>have</w:t>
+                                  </w:r>
+                                  <w:proofErr w:type="gramEnd"/>
                                 </w:p>
                               </w:txbxContent>
                             </wps:txbx>
@@ -4268,7 +4558,7 @@
                 </mc:Choice>
                 <mc:Fallback>
                   <w:pict>
-                    <v:shape w14:anchorId="2DFC45E0" id="Text Box 53" o:spid="_x0000_s1028" type="#_x0000_t202" style="position:absolute;margin-left:227.95pt;margin-top:65.05pt;width:178.4pt;height:22.25pt;z-index:251684864;visibility:visible;mso-wrap-style:square;mso-width-percent:0;mso-wrap-distance-left:9pt;mso-wrap-distance-top:0;mso-wrap-distance-right:9pt;mso-wrap-distance-bottom:0;mso-position-horizontal:absolute;mso-position-horizontal-relative:text;mso-position-vertical:absolute;mso-position-vertical-relative:text;mso-width-percent:0;mso-width-relative:margin;v-text-anchor:top" o:gfxdata="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" filled="f" stroked="f" strokeweight="1pt">
+                    <v:shape w14:anchorId="2DFC45E0" id="Text Box 53" o:spid="_x0000_s1029" type="#_x0000_t202" style="position:absolute;margin-left:227.95pt;margin-top:65.05pt;width:178.4pt;height:22.25pt;z-index:251684864;visibility:visible;mso-wrap-style:square;mso-width-percent:0;mso-wrap-distance-left:9pt;mso-wrap-distance-top:0;mso-wrap-distance-right:9pt;mso-wrap-distance-bottom:0;mso-position-horizontal:absolute;mso-position-horizontal-relative:text;mso-position-vertical:absolute;mso-position-vertical-relative:text;mso-width-percent:0;mso-width-relative:margin;v-text-anchor:top" o:gfxdata="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" filled="f" stroked="f" strokeweight="1pt">
                       <v:stroke miterlimit="4"/>
                       <v:textbox style="mso-fit-shape-to-text:t" inset="4pt,4pt,4pt,4pt">
                         <w:txbxContent>
@@ -4288,8 +4578,19 @@
                                 <w:color w:val="92D050"/>
                                 <w:lang w:val="en-CA"/>
                               </w:rPr>
-                              <w:t>How much experience they have</w:t>
+                              <w:t xml:space="preserve">How much experience they </w:t>
                             </w:r>
+                            <w:proofErr w:type="gramStart"/>
+                            <w:r>
+                              <w:rPr>
+                                <w:b/>
+                                <w:bCs/>
+                                <w:color w:val="92D050"/>
+                                <w:lang w:val="en-CA"/>
+                              </w:rPr>
+                              <w:t>have</w:t>
+                            </w:r>
+                            <w:proofErr w:type="gramEnd"/>
                           </w:p>
                         </w:txbxContent>
                       </v:textbox>
@@ -4371,7 +4672,7 @@
                 </mc:Choice>
                 <mc:Fallback>
                   <w:pict>
-                    <v:shape w14:anchorId="56CC82ED" id="Frame 49" o:spid="_x0000_s1026" style="position:absolute;margin-left:.15pt;margin-top:42.65pt;width:181.6pt;height:20.4pt;z-index:251680768;visibility:visible;mso-wrap-style:square;mso-width-percent:0;mso-wrap-distance-left:9pt;mso-wrap-distance-top:0;mso-wrap-distance-right:9pt;mso-wrap-distance-bottom:0;mso-position-horizontal:absolute;mso-position-horizontal-relative:text;mso-position-vertical:absolute;mso-position-vertical-relative:text;mso-width-percent:0;mso-width-relative:margin;v-text-anchor:middle" coordsize="2306320,259080" o:gfxdata="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" path="m,l2306320,r,259080l,259080,,xm32385,32385r,194310l2273935,226695r,-194310l32385,32385xe" fillcolor="#61d836 [3206]" stroked="f" strokeweight="1pt">
+                    <v:shape w14:anchorId="271E4E95" id="Frame 49" o:spid="_x0000_s1026" style="position:absolute;margin-left:.15pt;margin-top:42.65pt;width:181.6pt;height:20.4pt;z-index:251680768;visibility:visible;mso-wrap-style:square;mso-width-percent:0;mso-wrap-distance-left:9pt;mso-wrap-distance-top:0;mso-wrap-distance-right:9pt;mso-wrap-distance-bottom:0;mso-position-horizontal:absolute;mso-position-horizontal-relative:text;mso-position-vertical:absolute;mso-position-vertical-relative:text;mso-width-percent:0;mso-width-relative:margin;v-text-anchor:middle" coordsize="2306320,259080" o:gfxdata="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" path="m,l2306320,r,259080l,259080,,xm32385,32385r,194310l2273935,226695r,-194310l32385,32385xe" fillcolor="#61d836 [3206]" stroked="f" strokeweight="1pt">
                       <v:stroke miterlimit="4" joinstyle="miter"/>
                       <v:path arrowok="t" o:connecttype="custom" o:connectlocs="0,0;2306320,0;2306320,259080;0,259080;0,0;32385,32385;32385,226695;2273935,226695;2273935,32385;32385,32385" o:connectangles="0,0,0,0,0,0,0,0,0,0"/>
                     </v:shape>
@@ -4452,7 +4753,7 @@
                 </mc:Choice>
                 <mc:Fallback>
                   <w:pict>
-                    <v:shape w14:anchorId="5567357F" id="Frame 48" o:spid="_x0000_s1026" style="position:absolute;margin-left:318.35pt;margin-top:25.85pt;width:143.2pt;height:20.4pt;z-index:251678720;visibility:visible;mso-wrap-style:square;mso-width-percent:0;mso-wrap-distance-left:9pt;mso-wrap-distance-top:0;mso-wrap-distance-right:9pt;mso-wrap-distance-bottom:0;mso-position-horizontal:absolute;mso-position-horizontal-relative:text;mso-position-vertical:absolute;mso-position-vertical-relative:text;mso-width-percent:0;mso-width-relative:margin;v-text-anchor:middle" coordsize="1818640,259080" o:gfxdata="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" path="m,l1818640,r,259080l,259080,,xm32385,32385r,194310l1786255,226695r,-194310l32385,32385xe" fillcolor="#61d836 [3206]" stroked="f" strokeweight="1pt">
+                    <v:shape w14:anchorId="05852E6E" id="Frame 48" o:spid="_x0000_s1026" style="position:absolute;margin-left:318.35pt;margin-top:25.85pt;width:143.2pt;height:20.4pt;z-index:251678720;visibility:visible;mso-wrap-style:square;mso-width-percent:0;mso-wrap-distance-left:9pt;mso-wrap-distance-top:0;mso-wrap-distance-right:9pt;mso-wrap-distance-bottom:0;mso-position-horizontal:absolute;mso-position-horizontal-relative:text;mso-position-vertical:absolute;mso-position-vertical-relative:text;mso-width-percent:0;mso-width-relative:margin;v-text-anchor:middle" coordsize="1818640,259080" o:gfxdata="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" path="m,l1818640,r,259080l,259080,,xm32385,32385r,194310l1786255,226695r,-194310l32385,32385xe" fillcolor="#61d836 [3206]" stroked="f" strokeweight="1pt">
                       <v:stroke miterlimit="4" joinstyle="miter"/>
                       <v:path arrowok="t" o:connecttype="custom" o:connectlocs="0,0;1818640,0;1818640,259080;0,259080;0,0;32385,32385;32385,226695;1786255,226695;1786255,32385;32385,32385" o:connectangles="0,0,0,0,0,0,0,0,0,0"/>
                     </v:shape>
@@ -4484,7 +4785,7 @@
                       <wp:cNvGraphicFramePr/>
                       <a:graphic xmlns:a="http://schemas.openxmlformats.org/drawingml/2006/main">
                         <a:graphicData uri="http://schemas.microsoft.com/office/word/2010/wordprocessingInk">
-                          <w14:contentPart bwMode="auto" r:id="rId35">
+                          <w14:contentPart bwMode="auto" r:id="rId37">
                             <w14:nvContentPartPr>
                               <w14:cNvContentPartPr/>
                             </w14:nvContentPartPr>
@@ -4500,8 +4801,8 @@
                 </mc:Choice>
                 <mc:Fallback>
                   <w:pict>
-                    <v:shape w14:anchorId="6CDFA7B3" id="Ink 46" o:spid="_x0000_s1026" type="#_x0000_t75" style="position:absolute;margin-left:289.45pt;margin-top:-7.7pt;width:47.6pt;height:36.35pt;z-index:251675648;visibility:visible;mso-wrap-style:square;mso-wrap-distance-left:9pt;mso-wrap-distance-top:0;mso-wrap-distance-right:9pt;mso-wrap-distance-bottom:0;mso-position-horizontal:absolute;mso-position-horizontal-relative:text;mso-position-vertical:absolute;mso-position-vertical-relative:text" o:gfxdata="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">
-                      <v:imagedata r:id="rId36" o:title=""/>
+                    <v:shape w14:anchorId="32731677" id="Ink 46" o:spid="_x0000_s1026" type="#_x0000_t75" style="position:absolute;margin-left:289.45pt;margin-top:-7.7pt;width:47.6pt;height:36.35pt;z-index:251675648;visibility:visible;mso-wrap-style:square;mso-wrap-distance-left:9pt;mso-wrap-distance-top:0;mso-wrap-distance-right:9pt;mso-wrap-distance-bottom:0;mso-position-horizontal:absolute;mso-position-horizontal-relative:text;mso-position-vertical:absolute;mso-position-vertical-relative:text" o:gfxdata="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">
+                      <v:imagedata r:id="rId38" o:title=""/>
                     </v:shape>
                   </w:pict>
                 </mc:Fallback>
@@ -4531,7 +4832,7 @@
                       <wp:cNvGraphicFramePr/>
                       <a:graphic xmlns:a="http://schemas.openxmlformats.org/drawingml/2006/main">
                         <a:graphicData uri="http://schemas.microsoft.com/office/word/2010/wordprocessingInk">
-                          <w14:contentPart bwMode="auto" r:id="rId37">
+                          <w14:contentPart bwMode="auto" r:id="rId39">
                             <w14:nvContentPartPr>
                               <w14:cNvContentPartPr/>
                             </w14:nvContentPartPr>
@@ -4547,8 +4848,8 @@
                 </mc:Choice>
                 <mc:Fallback>
                   <w:pict>
-                    <v:shape w14:anchorId="31D45428" id="Ink 43" o:spid="_x0000_s1026" type="#_x0000_t75" style="position:absolute;margin-left:246.15pt;margin-top:48.25pt;width:1.45pt;height:1.65pt;z-index:251672576;visibility:visible;mso-wrap-style:square;mso-wrap-distance-left:9pt;mso-wrap-distance-top:0;mso-wrap-distance-right:9pt;mso-wrap-distance-bottom:0;mso-position-horizontal:absolute;mso-position-horizontal-relative:text;mso-position-vertical:absolute;mso-position-vertical-relative:text" o:gfxdata="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">
-                      <v:imagedata r:id="rId38" o:title=""/>
+                    <v:shape w14:anchorId="68E1373E" id="Ink 43" o:spid="_x0000_s1026" type="#_x0000_t75" style="position:absolute;margin-left:246.15pt;margin-top:48.25pt;width:1.45pt;height:1.65pt;z-index:251672576;visibility:visible;mso-wrap-style:square;mso-wrap-distance-left:9pt;mso-wrap-distance-top:0;mso-wrap-distance-right:9pt;mso-wrap-distance-bottom:0;mso-position-horizontal:absolute;mso-position-horizontal-relative:text;mso-position-vertical:absolute;mso-position-vertical-relative:text" o:gfxdata="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">
+                      <v:imagedata r:id="rId40" o:title=""/>
                     </v:shape>
                   </w:pict>
                 </mc:Fallback>
@@ -4624,7 +4925,7 @@
                 </mc:Choice>
                 <mc:Fallback>
                   <w:pict>
-                    <v:shape w14:anchorId="7A3035A1" id="Frame 42" o:spid="_x0000_s1026" style="position:absolute;margin-left:155.55pt;margin-top:26.45pt;width:136.4pt;height:20.4pt;z-index:251671552;visibility:visible;mso-wrap-style:square;mso-wrap-distance-left:9pt;mso-wrap-distance-top:0;mso-wrap-distance-right:9pt;mso-wrap-distance-bottom:0;mso-position-horizontal:absolute;mso-position-horizontal-relative:text;mso-position-vertical:absolute;mso-position-vertical-relative:text;v-text-anchor:middle" coordsize="1732280,259080" o:gfxdata="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" path="m,l1732280,r,259080l,259080,,xm32385,32385r,194310l1699895,226695r,-194310l32385,32385xe" fillcolor="#ffc000" stroked="f" strokeweight="1pt">
+                    <v:shape w14:anchorId="2C88A934" id="Frame 42" o:spid="_x0000_s1026" style="position:absolute;margin-left:155.55pt;margin-top:26.45pt;width:136.4pt;height:20.4pt;z-index:251671552;visibility:visible;mso-wrap-style:square;mso-wrap-distance-left:9pt;mso-wrap-distance-top:0;mso-wrap-distance-right:9pt;mso-wrap-distance-bottom:0;mso-position-horizontal:absolute;mso-position-horizontal-relative:text;mso-position-vertical:absolute;mso-position-vertical-relative:text;v-text-anchor:middle" coordsize="1732280,259080" o:gfxdata="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" path="m,l1732280,r,259080l,259080,,xm32385,32385r,194310l1699895,226695r,-194310l32385,32385xe" fillcolor="#ffc000" stroked="f" strokeweight="1pt">
                       <v:stroke miterlimit="4" joinstyle="miter"/>
                       <v:path arrowok="t" o:connecttype="custom" o:connectlocs="0,0;1732280,0;1732280,259080;0,259080;0,0;32385,32385;32385,226695;1699895,226695;1699895,32385;32385,32385" o:connectangles="0,0,0,0,0,0,0,0,0,0"/>
                     </v:shape>
@@ -4702,7 +5003,7 @@
                 </mc:Choice>
                 <mc:Fallback>
                   <w:pict>
-                    <v:shape w14:anchorId="2BBB5317" id="Frame 33" o:spid="_x0000_s1026" style="position:absolute;margin-left:77.35pt;margin-top:26.05pt;width:78pt;height:21pt;z-index:251666432;visibility:visible;mso-wrap-style:square;mso-wrap-distance-left:9pt;mso-wrap-distance-top:0;mso-wrap-distance-right:9pt;mso-wrap-distance-bottom:0;mso-position-horizontal:absolute;mso-position-horizontal-relative:text;mso-position-vertical:absolute;mso-position-vertical-relative:text;v-text-anchor:middle" coordsize="990600,266700" o:gfxdata="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" path="m,l990600,r,266700l,266700,,xm33338,33338r,200025l957263,233363r,-200025l33338,33338xe" fillcolor="red" stroked="f" strokeweight="1pt">
+                    <v:shape w14:anchorId="2D140099" id="Frame 33" o:spid="_x0000_s1026" style="position:absolute;margin-left:77.35pt;margin-top:26.05pt;width:78pt;height:21pt;z-index:251666432;visibility:visible;mso-wrap-style:square;mso-wrap-distance-left:9pt;mso-wrap-distance-top:0;mso-wrap-distance-right:9pt;mso-wrap-distance-bottom:0;mso-position-horizontal:absolute;mso-position-horizontal-relative:text;mso-position-vertical:absolute;mso-position-vertical-relative:text;v-text-anchor:middle" coordsize="990600,266700" o:gfxdata="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" path="m,l990600,r,266700l,266700,,xm33338,33338r,200025l957263,233363r,-200025l33338,33338xe" fillcolor="red" stroked="f" strokeweight="1pt">
                       <v:stroke miterlimit="4" joinstyle="miter"/>
                       <v:path arrowok="t" o:connecttype="custom" o:connectlocs="0,0;990600,0;990600,266700;0,266700;0,0;33338,33338;33338,233363;957263,233363;957263,33338;33338,33338" o:connectangles="0,0,0,0,0,0,0,0,0,0"/>
                     </v:shape>
@@ -4736,7 +5037,7 @@
                           <pic:cNvPicPr/>
                         </pic:nvPicPr>
                         <pic:blipFill>
-                          <a:blip r:embed="rId39"/>
+                          <a:blip r:embed="rId41"/>
                           <a:stretch>
                             <a:fillRect/>
                           </a:stretch>
@@ -4842,6 +5143,7 @@
                                       <w:lang w:val="en-CA"/>
                                     </w:rPr>
                                   </w:pPr>
+                                  <w:proofErr w:type="gramStart"/>
                                   <w:r>
                                     <w:rPr>
                                       <w:b/>
@@ -4851,6 +5153,7 @@
                                     </w:rPr>
                                     <w:t>Where</w:t>
                                   </w:r>
+                                  <w:proofErr w:type="gramEnd"/>
                                 </w:p>
                               </w:txbxContent>
                             </wps:txbx>
@@ -4868,7 +5171,7 @@
                 </mc:Choice>
                 <mc:Fallback>
                   <w:pict>
-                    <v:shape w14:anchorId="2AA0D7D0" id="Text Box 58" o:spid="_x0000_s1029" type="#_x0000_t202" style="position:absolute;margin-left:431.95pt;margin-top:10.85pt;width:92.8pt;height:44.8pt;z-index:251691008;visibility:visible;mso-wrap-style:square;mso-wrap-distance-left:9pt;mso-wrap-distance-top:0;mso-wrap-distance-right:9pt;mso-wrap-distance-bottom:0;mso-position-horizontal:absolute;mso-position-horizontal-relative:text;mso-position-vertical:absolute;mso-position-vertical-relative:text;v-text-anchor:top" o:gfxdata="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" filled="f" stroked="f" strokeweight="1pt">
+                    <v:shape w14:anchorId="2AA0D7D0" id="Text Box 58" o:spid="_x0000_s1030" type="#_x0000_t202" style="position:absolute;margin-left:431.95pt;margin-top:10.85pt;width:92.8pt;height:44.8pt;z-index:251691008;visibility:visible;mso-wrap-style:square;mso-wrap-distance-left:9pt;mso-wrap-distance-top:0;mso-wrap-distance-right:9pt;mso-wrap-distance-bottom:0;mso-position-horizontal:absolute;mso-position-horizontal-relative:text;mso-position-vertical:absolute;mso-position-vertical-relative:text;v-text-anchor:top" o:gfxdata="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" filled="f" stroked="f" strokeweight="1pt">
                       <v:stroke miterlimit="4"/>
                       <v:textbox style="mso-fit-shape-to-text:t" inset="4pt,4pt,4pt,4pt">
                         <w:txbxContent>
@@ -4881,6 +5184,7 @@
                                 <w:lang w:val="en-CA"/>
                               </w:rPr>
                             </w:pPr>
+                            <w:proofErr w:type="gramStart"/>
                             <w:r>
                               <w:rPr>
                                 <w:b/>
@@ -4890,6 +5194,7 @@
                               </w:rPr>
                               <w:t>Where</w:t>
                             </w:r>
+                            <w:proofErr w:type="gramEnd"/>
                           </w:p>
                         </w:txbxContent>
                       </v:textbox>
@@ -4922,7 +5227,7 @@
                       <wp:cNvGraphicFramePr/>
                       <a:graphic xmlns:a="http://schemas.openxmlformats.org/drawingml/2006/main">
                         <a:graphicData uri="http://schemas.microsoft.com/office/word/2010/wordprocessingInk">
-                          <w14:contentPart bwMode="auto" r:id="rId40">
+                          <w14:contentPart bwMode="auto" r:id="rId42">
                             <w14:nvContentPartPr>
                               <w14:cNvContentPartPr/>
                             </w14:nvContentPartPr>
@@ -4938,8 +5243,8 @@
                 </mc:Choice>
                 <mc:Fallback>
                   <w:pict>
-                    <v:shape w14:anchorId="019566D9" id="Ink 57" o:spid="_x0000_s1026" type="#_x0000_t75" style="position:absolute;margin-left:384.05pt;margin-top:-3.65pt;width:41pt;height:28.2pt;z-index:251689984;visibility:visible;mso-wrap-style:square;mso-wrap-distance-left:9pt;mso-wrap-distance-top:0;mso-wrap-distance-right:9pt;mso-wrap-distance-bottom:0;mso-position-horizontal:absolute;mso-position-horizontal-relative:text;mso-position-vertical:absolute;mso-position-vertical-relative:text" o:gfxdata="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">
-                      <v:imagedata r:id="rId41" o:title=""/>
+                    <v:shape w14:anchorId="626F6F1A" id="Ink 57" o:spid="_x0000_s1026" type="#_x0000_t75" style="position:absolute;margin-left:384.05pt;margin-top:-3.65pt;width:41pt;height:28.2pt;z-index:251689984;visibility:visible;mso-wrap-style:square;mso-wrap-distance-left:9pt;mso-wrap-distance-top:0;mso-wrap-distance-right:9pt;mso-wrap-distance-bottom:0;mso-position-horizontal:absolute;mso-position-horizontal-relative:text;mso-position-vertical:absolute;mso-position-vertical-relative:text" o:gfxdata="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">
+                      <v:imagedata r:id="rId43" o:title=""/>
                     </v:shape>
                   </w:pict>
                 </mc:Fallback>
@@ -4969,7 +5274,7 @@
                       <wp:cNvGraphicFramePr/>
                       <a:graphic xmlns:a="http://schemas.openxmlformats.org/drawingml/2006/main">
                         <a:graphicData uri="http://schemas.microsoft.com/office/word/2010/wordprocessingInk">
-                          <w14:contentPart bwMode="auto" r:id="rId42">
+                          <w14:contentPart bwMode="auto" r:id="rId44">
                             <w14:nvContentPartPr>
                               <w14:cNvContentPartPr/>
                             </w14:nvContentPartPr>
@@ -4985,8 +5290,8 @@
                 </mc:Choice>
                 <mc:Fallback>
                   <w:pict>
-                    <v:shape w14:anchorId="59C2A6BA" id="Ink 52" o:spid="_x0000_s1026" type="#_x0000_t75" style="position:absolute;margin-left:176.75pt;margin-top:-2.65pt;width:42.9pt;height:23.65pt;z-index:251683840;visibility:visible;mso-wrap-style:square;mso-wrap-distance-left:9pt;mso-wrap-distance-top:0;mso-wrap-distance-right:9pt;mso-wrap-distance-bottom:0;mso-position-horizontal:absolute;mso-position-horizontal-relative:text;mso-position-vertical:absolute;mso-position-vertical-relative:text" o:gfxdata="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">
-                      <v:imagedata r:id="rId43" o:title=""/>
+                    <v:shape w14:anchorId="2CF0A814" id="Ink 52" o:spid="_x0000_s1026" type="#_x0000_t75" style="position:absolute;margin-left:176.75pt;margin-top:-2.65pt;width:42.9pt;height:23.65pt;z-index:251683840;visibility:visible;mso-wrap-style:square;mso-wrap-distance-left:9pt;mso-wrap-distance-top:0;mso-wrap-distance-right:9pt;mso-wrap-distance-bottom:0;mso-position-horizontal:absolute;mso-position-horizontal-relative:text;mso-position-vertical:absolute;mso-position-vertical-relative:text" o:gfxdata="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">
+                      <v:imagedata r:id="rId45" o:title=""/>
                     </v:shape>
                   </w:pict>
                 </mc:Fallback>
@@ -5101,6 +5406,1372 @@
                 </w14:textOutline>
               </w:rPr>
             </w:pPr>
+          </w:p>
+          <w:p>
+            <w:pPr>
+              <w:pBdr>
+                <w:top w:val="none" w:sz="0" w:space="0" w:color="auto"/>
+                <w:left w:val="none" w:sz="0" w:space="0" w:color="auto"/>
+                <w:bottom w:val="none" w:sz="0" w:space="0" w:color="auto"/>
+                <w:right w:val="none" w:sz="0" w:space="0" w:color="auto"/>
+                <w:between w:val="none" w:sz="0" w:space="0" w:color="auto"/>
+                <w:bar w:val="none" w:sz="0" w:color="auto"/>
+              </w:pBdr>
+              <w:rPr>
+                <w:rFonts w:ascii="Helvetica Neue" w:hAnsi="Helvetica Neue" w:cs="Arial Unicode MS"/>
+                <w:color w:val="000000"/>
+                <w14:textOutline w14:w="0" w14:cap="flat" w14:cmpd="sng" w14:algn="ctr">
+                  <w14:noFill/>
+                  <w14:prstDash w14:val="solid"/>
+                  <w14:bevel/>
+                </w14:textOutline>
+              </w:rPr>
+            </w:pPr>
+          </w:p>
+          <w:p>
+            <w:pPr>
+              <w:pBdr>
+                <w:top w:val="none" w:sz="0" w:space="0" w:color="auto"/>
+                <w:left w:val="none" w:sz="0" w:space="0" w:color="auto"/>
+                <w:bottom w:val="none" w:sz="0" w:space="0" w:color="auto"/>
+                <w:right w:val="none" w:sz="0" w:space="0" w:color="auto"/>
+                <w:between w:val="none" w:sz="0" w:space="0" w:color="auto"/>
+                <w:bar w:val="none" w:sz="0" w:color="auto"/>
+              </w:pBdr>
+              <w:rPr>
+                <w:rFonts w:ascii="Helvetica Neue" w:hAnsi="Helvetica Neue" w:cs="Arial Unicode MS"/>
+                <w:color w:val="000000"/>
+                <w14:textOutline w14:w="0" w14:cap="flat" w14:cmpd="sng" w14:algn="ctr">
+                  <w14:noFill/>
+                  <w14:prstDash w14:val="solid"/>
+                  <w14:bevel/>
+                </w14:textOutline>
+              </w:rPr>
+            </w:pPr>
+            <w:r>
+              <w:rPr>
+                <w:rFonts w:ascii="Helvetica Neue" w:hAnsi="Helvetica Neue" w:cs="Arial Unicode MS"/>
+                <w:b/>
+                <w:bCs/>
+                <w:color w:val="000000"/>
+                <w14:textOutline w14:w="0" w14:cap="flat" w14:cmpd="sng" w14:algn="ctr">
+                  <w14:noFill/>
+                  <w14:prstDash w14:val="solid"/>
+                  <w14:bevel/>
+                </w14:textOutline>
+              </w:rPr>
+              <w:t>Step 4</w:t>
+            </w:r>
+            <w:r>
+              <w:rPr>
+                <w:rFonts w:ascii="Helvetica Neue" w:hAnsi="Helvetica Neue" w:cs="Arial Unicode MS"/>
+                <w:color w:val="000000"/>
+                <w14:textOutline w14:w="0" w14:cap="flat" w14:cmpd="sng" w14:algn="ctr">
+                  <w14:noFill/>
+                  <w14:prstDash w14:val="solid"/>
+                  <w14:bevel/>
+                </w14:textOutline>
+              </w:rPr>
+              <w:t>: Add call to action button</w:t>
+            </w:r>
+          </w:p>
+          <w:p>
+            <w:pPr>
+              <w:pStyle w:val="ListParagraph"/>
+              <w:numPr>
+                <w:ilvl w:val="1"/>
+                <w:numId w:val="4"/>
+              </w:numPr>
+              <w:pBdr>
+                <w:top w:val="none" w:sz="0" w:space="0" w:color="auto"/>
+                <w:left w:val="none" w:sz="0" w:space="0" w:color="auto"/>
+                <w:bottom w:val="none" w:sz="0" w:space="0" w:color="auto"/>
+                <w:right w:val="none" w:sz="0" w:space="0" w:color="auto"/>
+                <w:between w:val="none" w:sz="0" w:space="0" w:color="auto"/>
+                <w:bar w:val="none" w:sz="0" w:color="auto"/>
+              </w:pBdr>
+              <w:rPr>
+                <w:rFonts w:ascii="Helvetica Neue" w:hAnsi="Helvetica Neue" w:cs="Arial Unicode MS"/>
+                <w:color w:val="000000"/>
+                <w14:textOutline w14:w="0" w14:cap="flat" w14:cmpd="sng" w14:algn="ctr">
+                  <w14:noFill/>
+                  <w14:prstDash w14:val="solid"/>
+                  <w14:bevel/>
+                </w14:textOutline>
+              </w:rPr>
+            </w:pPr>
+            <w:r>
+              <w:rPr>
+                <w:rFonts w:ascii="Helvetica Neue" w:hAnsi="Helvetica Neue" w:cs="Arial Unicode MS"/>
+                <w:color w:val="000000"/>
+                <w14:textOutline w14:w="0" w14:cap="flat" w14:cmpd="sng" w14:algn="ctr">
+                  <w14:noFill/>
+                  <w14:prstDash w14:val="solid"/>
+                  <w14:bevel/>
+                </w14:textOutline>
+              </w:rPr>
+              <w:t xml:space="preserve">The goal is for </w:t>
+            </w:r>
+            <w:r>
+              <w:rPr>
+                <w:rFonts w:ascii="Helvetica Neue" w:hAnsi="Helvetica Neue" w:cs="Arial Unicode MS"/>
+                <w:b/>
+                <w:bCs/>
+                <w:color w:val="000000"/>
+                <w14:textOutline w14:w="0" w14:cap="flat" w14:cmpd="sng" w14:algn="ctr">
+                  <w14:noFill/>
+                  <w14:prstDash w14:val="solid"/>
+                  <w14:bevel/>
+                </w14:textOutline>
+              </w:rPr>
+              <w:t>clients to reach out</w:t>
+            </w:r>
+            <w:r>
+              <w:rPr>
+                <w:rFonts w:ascii="Helvetica Neue" w:hAnsi="Helvetica Neue" w:cs="Arial Unicode MS"/>
+                <w:b/>
+                <w:bCs/>
+                <w:color w:val="000000"/>
+                <w14:textOutline w14:w="0" w14:cap="flat" w14:cmpd="sng" w14:algn="ctr">
+                  <w14:noFill/>
+                  <w14:prstDash w14:val="solid"/>
+                  <w14:bevel/>
+                </w14:textOutline>
+              </w:rPr>
+              <w:br/>
+            </w:r>
+            <w:r>
+              <w:rPr>
+                <w:rFonts w:ascii="Helvetica Neue" w:hAnsi="Helvetica Neue" w:cs="Arial Unicode MS"/>
+                <w:b/>
+                <w:bCs/>
+                <w:color w:val="000000"/>
+                <w14:textOutline w14:w="0" w14:cap="flat" w14:cmpd="sng" w14:algn="ctr">
+                  <w14:noFill/>
+                  <w14:prstDash w14:val="solid"/>
+                  <w14:bevel/>
+                </w14:textOutline>
+              </w:rPr>
+              <w:br/>
+              <w:t>Example</w:t>
+            </w:r>
+            <w:r>
+              <w:rPr>
+                <w:rFonts w:ascii="Helvetica Neue" w:hAnsi="Helvetica Neue" w:cs="Arial Unicode MS"/>
+                <w:b/>
+                <w:bCs/>
+                <w:color w:val="000000"/>
+                <w14:textOutline w14:w="0" w14:cap="flat" w14:cmpd="sng" w14:algn="ctr">
+                  <w14:noFill/>
+                  <w14:prstDash w14:val="solid"/>
+                  <w14:bevel/>
+                </w14:textOutline>
+              </w:rPr>
+              <w:br/>
+            </w:r>
+            <w:r>
+              <w:rPr>
+                <w:rFonts w:ascii="Helvetica Neue" w:hAnsi="Helvetica Neue" w:cs="Arial Unicode MS"/>
+                <w:color w:val="000000"/>
+                <w14:textOutline w14:w="0" w14:cap="flat" w14:cmpd="sng" w14:algn="ctr">
+                  <w14:noFill/>
+                  <w14:prstDash w14:val="solid"/>
+                  <w14:bevel/>
+                </w14:textOutline>
+              </w:rPr>
+              <w:lastRenderedPageBreak/>
+              <w:br/>
+            </w:r>
+            <w:r>
+              <w:rPr>
+                <w:rFonts w:ascii="Helvetica Neue" w:hAnsi="Helvetica Neue" w:cs="Arial Unicode MS"/>
+                <w:color w:val="000000"/>
+                <w14:textOutline w14:w="0" w14:cap="flat" w14:cmpd="sng" w14:algn="ctr">
+                  <w14:noFill/>
+                  <w14:prstDash w14:val="solid"/>
+                  <w14:bevel/>
+                </w14:textOutline>
+              </w:rPr>
+              <w:drawing>
+                <wp:inline distT="0" distB="0" distL="0" distR="0" wp14:anchorId="1DFFB8DD" wp14:editId="7663AD94">
+                  <wp:extent cx="5943600" cy="1294130"/>
+                  <wp:effectExtent l="0" t="0" r="0" b="1270"/>
+                  <wp:docPr id="59" name="Picture 59"/>
+                  <wp:cNvGraphicFramePr>
+                    <a:graphicFrameLocks xmlns:a="http://schemas.openxmlformats.org/drawingml/2006/main" noChangeAspect="1"/>
+                  </wp:cNvGraphicFramePr>
+                  <a:graphic xmlns:a="http://schemas.openxmlformats.org/drawingml/2006/main">
+                    <a:graphicData uri="http://schemas.openxmlformats.org/drawingml/2006/picture">
+                      <pic:pic xmlns:pic="http://schemas.openxmlformats.org/drawingml/2006/picture">
+                        <pic:nvPicPr>
+                          <pic:cNvPr id="1" name=""/>
+                          <pic:cNvPicPr/>
+                        </pic:nvPicPr>
+                        <pic:blipFill>
+                          <a:blip r:embed="rId46"/>
+                          <a:stretch>
+                            <a:fillRect/>
+                          </a:stretch>
+                        </pic:blipFill>
+                        <pic:spPr>
+                          <a:xfrm>
+                            <a:off x="0" y="0"/>
+                            <a:ext cx="5943600" cy="1294130"/>
+                          </a:xfrm>
+                          <a:prstGeom prst="rect">
+                            <a:avLst/>
+                          </a:prstGeom>
+                        </pic:spPr>
+                      </pic:pic>
+                    </a:graphicData>
+                  </a:graphic>
+                </wp:inline>
+              </w:drawing>
+            </w:r>
+          </w:p>
+          <w:p>
+            <w:pPr>
+              <w:pBdr>
+                <w:top w:val="none" w:sz="0" w:space="0" w:color="auto"/>
+                <w:left w:val="none" w:sz="0" w:space="0" w:color="auto"/>
+                <w:bottom w:val="none" w:sz="0" w:space="0" w:color="auto"/>
+                <w:right w:val="none" w:sz="0" w:space="0" w:color="auto"/>
+                <w:between w:val="none" w:sz="0" w:space="0" w:color="auto"/>
+                <w:bar w:val="none" w:sz="0" w:color="auto"/>
+              </w:pBdr>
+              <w:rPr>
+                <w:rFonts w:ascii="Helvetica Neue" w:hAnsi="Helvetica Neue" w:cs="Arial Unicode MS"/>
+                <w:color w:val="000000"/>
+                <w14:textOutline w14:w="0" w14:cap="flat" w14:cmpd="sng" w14:algn="ctr">
+                  <w14:noFill/>
+                  <w14:prstDash w14:val="solid"/>
+                  <w14:bevel/>
+                </w14:textOutline>
+              </w:rPr>
+            </w:pPr>
+          </w:p>
+          <w:p>
+            <w:pPr>
+              <w:pBdr>
+                <w:top w:val="none" w:sz="0" w:space="0" w:color="auto"/>
+                <w:left w:val="none" w:sz="0" w:space="0" w:color="auto"/>
+                <w:bottom w:val="none" w:sz="0" w:space="0" w:color="auto"/>
+                <w:right w:val="none" w:sz="0" w:space="0" w:color="auto"/>
+                <w:between w:val="none" w:sz="0" w:space="0" w:color="auto"/>
+                <w:bar w:val="none" w:sz="0" w:color="auto"/>
+              </w:pBdr>
+              <w:rPr>
+                <w:rFonts w:ascii="Helvetica Neue" w:hAnsi="Helvetica Neue" w:cs="Arial Unicode MS"/>
+                <w:color w:val="000000"/>
+                <w14:textOutline w14:w="0" w14:cap="flat" w14:cmpd="sng" w14:algn="ctr">
+                  <w14:noFill/>
+                  <w14:prstDash w14:val="solid"/>
+                  <w14:bevel/>
+                </w14:textOutline>
+              </w:rPr>
+            </w:pPr>
+            <w:r>
+              <w:rPr>
+                <w:rFonts w:ascii="Helvetica Neue" w:hAnsi="Helvetica Neue" w:cs="Arial Unicode MS"/>
+                <w:b/>
+                <w:bCs/>
+                <w:color w:val="000000"/>
+                <w14:textOutline w14:w="0" w14:cap="flat" w14:cmpd="sng" w14:algn="ctr">
+                  <w14:noFill/>
+                  <w14:prstDash w14:val="solid"/>
+                  <w14:bevel/>
+                </w14:textOutline>
+              </w:rPr>
+              <w:t>Step 5</w:t>
+            </w:r>
+            <w:r>
+              <w:rPr>
+                <w:rFonts w:ascii="Helvetica Neue" w:hAnsi="Helvetica Neue" w:cs="Arial Unicode MS"/>
+                <w:color w:val="000000"/>
+                <w14:textOutline w14:w="0" w14:cap="flat" w14:cmpd="sng" w14:algn="ctr">
+                  <w14:noFill/>
+                  <w14:prstDash w14:val="solid"/>
+                  <w14:bevel/>
+                </w14:textOutline>
+              </w:rPr>
+              <w:t>: Add escape hatch</w:t>
+            </w:r>
+          </w:p>
+          <w:p>
+            <w:pPr>
+              <w:pStyle w:val="ListParagraph"/>
+              <w:numPr>
+                <w:ilvl w:val="1"/>
+                <w:numId w:val="4"/>
+              </w:numPr>
+              <w:pBdr>
+                <w:top w:val="none" w:sz="0" w:space="0" w:color="auto"/>
+                <w:left w:val="none" w:sz="0" w:space="0" w:color="auto"/>
+                <w:bottom w:val="none" w:sz="0" w:space="0" w:color="auto"/>
+                <w:right w:val="none" w:sz="0" w:space="0" w:color="auto"/>
+                <w:between w:val="none" w:sz="0" w:space="0" w:color="auto"/>
+                <w:bar w:val="none" w:sz="0" w:color="auto"/>
+              </w:pBdr>
+              <w:rPr>
+                <w:rFonts w:ascii="Helvetica Neue" w:hAnsi="Helvetica Neue" w:cs="Arial Unicode MS"/>
+                <w:color w:val="000000"/>
+                <w14:textOutline w14:w="0" w14:cap="flat" w14:cmpd="sng" w14:algn="ctr">
+                  <w14:noFill/>
+                  <w14:prstDash w14:val="solid"/>
+                  <w14:bevel/>
+                </w14:textOutline>
+              </w:rPr>
+            </w:pPr>
+            <w:r>
+              <w:rPr>
+                <w:rFonts w:ascii="Helvetica Neue" w:hAnsi="Helvetica Neue" w:cs="Arial Unicode MS"/>
+                <w:color w:val="000000"/>
+                <w14:textOutline w14:w="0" w14:cap="flat" w14:cmpd="sng" w14:algn="ctr">
+                  <w14:noFill/>
+                  <w14:prstDash w14:val="solid"/>
+                  <w14:bevel/>
+                </w14:textOutline>
+              </w:rPr>
+              <w:t>Is the second button</w:t>
+            </w:r>
+          </w:p>
+          <w:p>
+            <w:pPr>
+              <w:pStyle w:val="ListParagraph"/>
+              <w:numPr>
+                <w:ilvl w:val="1"/>
+                <w:numId w:val="4"/>
+              </w:numPr>
+              <w:pBdr>
+                <w:top w:val="none" w:sz="0" w:space="0" w:color="auto"/>
+                <w:left w:val="none" w:sz="0" w:space="0" w:color="auto"/>
+                <w:bottom w:val="none" w:sz="0" w:space="0" w:color="auto"/>
+                <w:right w:val="none" w:sz="0" w:space="0" w:color="auto"/>
+                <w:between w:val="none" w:sz="0" w:space="0" w:color="auto"/>
+                <w:bar w:val="none" w:sz="0" w:color="auto"/>
+              </w:pBdr>
+              <w:rPr>
+                <w:rFonts w:ascii="Helvetica Neue" w:hAnsi="Helvetica Neue" w:cs="Arial Unicode MS"/>
+                <w:color w:val="000000"/>
+                <w14:textOutline w14:w="0" w14:cap="flat" w14:cmpd="sng" w14:algn="ctr">
+                  <w14:noFill/>
+                  <w14:prstDash w14:val="solid"/>
+                  <w14:bevel/>
+                </w14:textOutline>
+              </w:rPr>
+            </w:pPr>
+            <w:r>
+              <w:rPr>
+                <w:rFonts w:ascii="Helvetica Neue" w:hAnsi="Helvetica Neue" w:cs="Arial Unicode MS"/>
+                <w:color w:val="000000"/>
+                <w14:textOutline w14:w="0" w14:cap="flat" w14:cmpd="sng" w14:algn="ctr">
+                  <w14:noFill/>
+                  <w14:prstDash w14:val="solid"/>
+                  <w14:bevel/>
+                </w14:textOutline>
+              </w:rPr>
+              <w:t>Can be determined by looking at user story</w:t>
+            </w:r>
+            <w:r>
+              <w:rPr>
+                <w:rFonts w:ascii="Helvetica Neue" w:hAnsi="Helvetica Neue" w:cs="Arial Unicode MS"/>
+                <w:color w:val="000000"/>
+                <w14:textOutline w14:w="0" w14:cap="flat" w14:cmpd="sng" w14:algn="ctr">
+                  <w14:noFill/>
+                  <w14:prstDash w14:val="solid"/>
+                  <w14:bevel/>
+                </w14:textOutline>
+              </w:rPr>
+              <w:br/>
+            </w:r>
+            <w:r>
+              <w:rPr>
+                <w:rFonts w:ascii="Helvetica Neue" w:hAnsi="Helvetica Neue" w:cs="Arial Unicode MS"/>
+                <w:color w:val="000000"/>
+                <w14:textOutline w14:w="0" w14:cap="flat" w14:cmpd="sng" w14:algn="ctr">
+                  <w14:noFill/>
+                  <w14:prstDash w14:val="solid"/>
+                  <w14:bevel/>
+                </w14:textOutline>
+              </w:rPr>
+              <w:br/>
+            </w:r>
+            <w:r>
+              <w:rPr>
+                <w:rFonts w:ascii="Helvetica Neue" w:hAnsi="Helvetica Neue" w:cs="Arial Unicode MS"/>
+                <w:b/>
+                <w:bCs/>
+                <w:color w:val="000000"/>
+                <w14:textOutline w14:w="0" w14:cap="flat" w14:cmpd="sng" w14:algn="ctr">
+                  <w14:noFill/>
+                  <w14:prstDash w14:val="solid"/>
+                  <w14:bevel/>
+                </w14:textOutline>
+              </w:rPr>
+              <w:t>Example</w:t>
+            </w:r>
+            <w:r>
+              <w:rPr>
+                <w:rFonts w:ascii="Helvetica Neue" w:hAnsi="Helvetica Neue" w:cs="Arial Unicode MS"/>
+                <w:b/>
+                <w:bCs/>
+                <w:color w:val="000000"/>
+                <w14:textOutline w14:w="0" w14:cap="flat" w14:cmpd="sng" w14:algn="ctr">
+                  <w14:noFill/>
+                  <w14:prstDash w14:val="solid"/>
+                  <w14:bevel/>
+                </w14:textOutline>
+              </w:rPr>
+              <w:br/>
+            </w:r>
+            <w:r>
+              <w:rPr>
+                <w:rFonts w:ascii="Helvetica Neue" w:hAnsi="Helvetica Neue" w:cs="Arial Unicode MS"/>
+                <w:b/>
+                <w:bCs/>
+                <w:color w:val="000000"/>
+                <w14:textOutline w14:w="0" w14:cap="flat" w14:cmpd="sng" w14:algn="ctr">
+                  <w14:noFill/>
+                  <w14:prstDash w14:val="solid"/>
+                  <w14:bevel/>
+                </w14:textOutline>
+              </w:rPr>
+              <w:br/>
+            </w:r>
+            <w:r>
+              <w:rPr>
+                <w:rFonts w:ascii="Helvetica Neue" w:hAnsi="Helvetica Neue" w:cs="Arial Unicode MS"/>
+                <w:color w:val="000000"/>
+                <w14:textOutline w14:w="0" w14:cap="flat" w14:cmpd="sng" w14:algn="ctr">
+                  <w14:noFill/>
+                  <w14:prstDash w14:val="solid"/>
+                  <w14:bevel/>
+                </w14:textOutline>
+              </w:rPr>
+              <w:t>Client wants to check great interior design work before picking design firm with confidence</w:t>
+            </w:r>
+          </w:p>
+          <w:p>
+            <w:pPr>
+              <w:pBdr>
+                <w:top w:val="none" w:sz="0" w:space="0" w:color="auto"/>
+                <w:left w:val="none" w:sz="0" w:space="0" w:color="auto"/>
+                <w:bottom w:val="none" w:sz="0" w:space="0" w:color="auto"/>
+                <w:right w:val="none" w:sz="0" w:space="0" w:color="auto"/>
+                <w:between w:val="none" w:sz="0" w:space="0" w:color="auto"/>
+                <w:bar w:val="none" w:sz="0" w:color="auto"/>
+              </w:pBdr>
+              <w:rPr>
+                <w:rFonts w:ascii="Helvetica Neue" w:hAnsi="Helvetica Neue" w:cs="Arial Unicode MS"/>
+                <w:color w:val="000000"/>
+                <w14:textOutline w14:w="0" w14:cap="flat" w14:cmpd="sng" w14:algn="ctr">
+                  <w14:noFill/>
+                  <w14:prstDash w14:val="solid"/>
+                  <w14:bevel/>
+                </w14:textOutline>
+              </w:rPr>
+            </w:pPr>
+          </w:p>
+          <w:p>
+            <w:pPr>
+              <w:pBdr>
+                <w:top w:val="none" w:sz="0" w:space="0" w:color="auto"/>
+                <w:left w:val="none" w:sz="0" w:space="0" w:color="auto"/>
+                <w:bottom w:val="none" w:sz="0" w:space="0" w:color="auto"/>
+                <w:right w:val="none" w:sz="0" w:space="0" w:color="auto"/>
+                <w:between w:val="none" w:sz="0" w:space="0" w:color="auto"/>
+                <w:bar w:val="none" w:sz="0" w:color="auto"/>
+              </w:pBdr>
+              <w:rPr>
+                <w:rFonts w:ascii="Helvetica Neue" w:hAnsi="Helvetica Neue" w:cs="Arial Unicode MS"/>
+                <w:color w:val="000000"/>
+                <w14:textOutline w14:w="0" w14:cap="flat" w14:cmpd="sng" w14:algn="ctr">
+                  <w14:noFill/>
+                  <w14:prstDash w14:val="solid"/>
+                  <w14:bevel/>
+                </w14:textOutline>
+              </w:rPr>
+            </w:pPr>
+            <w:r>
+              <w:rPr>
+                <w:rFonts w:ascii="Helvetica Neue" w:hAnsi="Helvetica Neue" w:cs="Arial Unicode MS"/>
+                <w:color w:val="000000"/>
+                <w14:textOutline w14:w="0" w14:cap="flat" w14:cmpd="sng" w14:algn="ctr">
+                  <w14:noFill/>
+                  <w14:prstDash w14:val="solid"/>
+                  <w14:bevel/>
+                </w14:textOutline>
+              </w:rPr>
+              <w:drawing>
+                <wp:inline distT="0" distB="0" distL="0" distR="0" wp14:anchorId="6ED36DD1" wp14:editId="4028E68F">
+                  <wp:extent cx="5943600" cy="1357630"/>
+                  <wp:effectExtent l="0" t="0" r="0" b="1270"/>
+                  <wp:docPr id="60" name="Picture 60"/>
+                  <wp:cNvGraphicFramePr>
+                    <a:graphicFrameLocks xmlns:a="http://schemas.openxmlformats.org/drawingml/2006/main" noChangeAspect="1"/>
+                  </wp:cNvGraphicFramePr>
+                  <a:graphic xmlns:a="http://schemas.openxmlformats.org/drawingml/2006/main">
+                    <a:graphicData uri="http://schemas.openxmlformats.org/drawingml/2006/picture">
+                      <pic:pic xmlns:pic="http://schemas.openxmlformats.org/drawingml/2006/picture">
+                        <pic:nvPicPr>
+                          <pic:cNvPr id="1" name=""/>
+                          <pic:cNvPicPr/>
+                        </pic:nvPicPr>
+                        <pic:blipFill>
+                          <a:blip r:embed="rId47"/>
+                          <a:stretch>
+                            <a:fillRect/>
+                          </a:stretch>
+                        </pic:blipFill>
+                        <pic:spPr>
+                          <a:xfrm>
+                            <a:off x="0" y="0"/>
+                            <a:ext cx="5943600" cy="1357630"/>
+                          </a:xfrm>
+                          <a:prstGeom prst="rect">
+                            <a:avLst/>
+                          </a:prstGeom>
+                        </pic:spPr>
+                      </pic:pic>
+                    </a:graphicData>
+                  </a:graphic>
+                </wp:inline>
+              </w:drawing>
+            </w:r>
+          </w:p>
+          <w:p>
+            <w:pPr>
+              <w:pBdr>
+                <w:top w:val="none" w:sz="0" w:space="0" w:color="auto"/>
+                <w:left w:val="none" w:sz="0" w:space="0" w:color="auto"/>
+                <w:bottom w:val="none" w:sz="0" w:space="0" w:color="auto"/>
+                <w:right w:val="none" w:sz="0" w:space="0" w:color="auto"/>
+                <w:between w:val="none" w:sz="0" w:space="0" w:color="auto"/>
+                <w:bar w:val="none" w:sz="0" w:color="auto"/>
+              </w:pBdr>
+              <w:rPr>
+                <w:rFonts w:ascii="Helvetica Neue" w:hAnsi="Helvetica Neue" w:cs="Arial Unicode MS"/>
+                <w:color w:val="000000"/>
+                <w14:textOutline w14:w="0" w14:cap="flat" w14:cmpd="sng" w14:algn="ctr">
+                  <w14:noFill/>
+                  <w14:prstDash w14:val="solid"/>
+                  <w14:bevel/>
+                </w14:textOutline>
+              </w:rPr>
+            </w:pPr>
+          </w:p>
+          <w:p>
+            <w:pPr>
+              <w:pBdr>
+                <w:top w:val="none" w:sz="0" w:space="0" w:color="auto"/>
+                <w:left w:val="none" w:sz="0" w:space="0" w:color="auto"/>
+                <w:bottom w:val="none" w:sz="0" w:space="0" w:color="auto"/>
+                <w:right w:val="none" w:sz="0" w:space="0" w:color="auto"/>
+                <w:between w:val="none" w:sz="0" w:space="0" w:color="auto"/>
+                <w:bar w:val="none" w:sz="0" w:color="auto"/>
+              </w:pBdr>
+              <w:ind w:left="720"/>
+              <w:rPr>
+                <w:rFonts w:ascii="Helvetica Neue" w:hAnsi="Helvetica Neue" w:cs="Arial Unicode MS"/>
+                <w:color w:val="000000"/>
+                <w14:textOutline w14:w="0" w14:cap="flat" w14:cmpd="sng" w14:algn="ctr">
+                  <w14:noFill/>
+                  <w14:prstDash w14:val="solid"/>
+                  <w14:bevel/>
+                </w14:textOutline>
+              </w:rPr>
+            </w:pPr>
+            <w:r>
+              <w:rPr>
+                <w:rFonts w:ascii="Helvetica Neue" w:hAnsi="Helvetica Neue" w:cs="Arial Unicode MS"/>
+                <w:color w:val="000000"/>
+                <w14:textOutline w14:w="0" w14:cap="flat" w14:cmpd="sng" w14:algn="ctr">
+                  <w14:noFill/>
+                  <w14:prstDash w14:val="solid"/>
+                  <w14:bevel/>
+                </w14:textOutline>
+              </w:rPr>
+              <w:t>With this, we can add</w:t>
+            </w:r>
+          </w:p>
+          <w:p>
+            <w:pPr>
+              <w:pBdr>
+                <w:top w:val="none" w:sz="0" w:space="0" w:color="auto"/>
+                <w:left w:val="none" w:sz="0" w:space="0" w:color="auto"/>
+                <w:bottom w:val="none" w:sz="0" w:space="0" w:color="auto"/>
+                <w:right w:val="none" w:sz="0" w:space="0" w:color="auto"/>
+                <w:between w:val="none" w:sz="0" w:space="0" w:color="auto"/>
+                <w:bar w:val="none" w:sz="0" w:color="auto"/>
+              </w:pBdr>
+              <w:rPr>
+                <w:rFonts w:ascii="Helvetica Neue" w:hAnsi="Helvetica Neue" w:cs="Arial Unicode MS"/>
+                <w:color w:val="000000"/>
+                <w14:textOutline w14:w="0" w14:cap="flat" w14:cmpd="sng" w14:algn="ctr">
+                  <w14:noFill/>
+                  <w14:prstDash w14:val="solid"/>
+                  <w14:bevel/>
+                </w14:textOutline>
+              </w:rPr>
+            </w:pPr>
+          </w:p>
+          <w:p>
+            <w:pPr>
+              <w:pBdr>
+                <w:top w:val="none" w:sz="0" w:space="0" w:color="auto"/>
+                <w:left w:val="none" w:sz="0" w:space="0" w:color="auto"/>
+                <w:bottom w:val="none" w:sz="0" w:space="0" w:color="auto"/>
+                <w:right w:val="none" w:sz="0" w:space="0" w:color="auto"/>
+                <w:between w:val="none" w:sz="0" w:space="0" w:color="auto"/>
+                <w:bar w:val="none" w:sz="0" w:color="auto"/>
+              </w:pBdr>
+              <w:rPr>
+                <w:rFonts w:ascii="Helvetica Neue" w:hAnsi="Helvetica Neue" w:cs="Arial Unicode MS"/>
+                <w:color w:val="000000"/>
+                <w14:textOutline w14:w="0" w14:cap="flat" w14:cmpd="sng" w14:algn="ctr">
+                  <w14:noFill/>
+                  <w14:prstDash w14:val="solid"/>
+                  <w14:bevel/>
+                </w14:textOutline>
+              </w:rPr>
+            </w:pPr>
+            <w:r>
+              <w:rPr>
+                <w:rFonts w:ascii="Helvetica Neue" w:hAnsi="Helvetica Neue" w:cs="Arial Unicode MS"/>
+                <w:color w:val="000000"/>
+                <w14:textOutline w14:w="0" w14:cap="flat" w14:cmpd="sng" w14:algn="ctr">
+                  <w14:noFill/>
+                  <w14:prstDash w14:val="solid"/>
+                  <w14:bevel/>
+                </w14:textOutline>
+              </w:rPr>
+              <w:drawing>
+                <wp:inline distT="0" distB="0" distL="0" distR="0" wp14:anchorId="6343651F" wp14:editId="2B8B459B">
+                  <wp:extent cx="5943600" cy="1353185"/>
+                  <wp:effectExtent l="0" t="0" r="0" b="5715"/>
+                  <wp:docPr id="61" name="Picture 61"/>
+                  <wp:cNvGraphicFramePr>
+                    <a:graphicFrameLocks xmlns:a="http://schemas.openxmlformats.org/drawingml/2006/main" noChangeAspect="1"/>
+                  </wp:cNvGraphicFramePr>
+                  <a:graphic xmlns:a="http://schemas.openxmlformats.org/drawingml/2006/main">
+                    <a:graphicData uri="http://schemas.openxmlformats.org/drawingml/2006/picture">
+                      <pic:pic xmlns:pic="http://schemas.openxmlformats.org/drawingml/2006/picture">
+                        <pic:nvPicPr>
+                          <pic:cNvPr id="1" name=""/>
+                          <pic:cNvPicPr/>
+                        </pic:nvPicPr>
+                        <pic:blipFill>
+                          <a:blip r:embed="rId48"/>
+                          <a:stretch>
+                            <a:fillRect/>
+                          </a:stretch>
+                        </pic:blipFill>
+                        <pic:spPr>
+                          <a:xfrm>
+                            <a:off x="0" y="0"/>
+                            <a:ext cx="5943600" cy="1353185"/>
+                          </a:xfrm>
+                          <a:prstGeom prst="rect">
+                            <a:avLst/>
+                          </a:prstGeom>
+                        </pic:spPr>
+                      </pic:pic>
+                    </a:graphicData>
+                  </a:graphic>
+                </wp:inline>
+              </w:drawing>
+            </w:r>
+          </w:p>
+          <w:p>
+            <w:pPr>
+              <w:pBdr>
+                <w:top w:val="none" w:sz="0" w:space="0" w:color="auto"/>
+                <w:left w:val="none" w:sz="0" w:space="0" w:color="auto"/>
+                <w:bottom w:val="none" w:sz="0" w:space="0" w:color="auto"/>
+                <w:right w:val="none" w:sz="0" w:space="0" w:color="auto"/>
+                <w:between w:val="none" w:sz="0" w:space="0" w:color="auto"/>
+                <w:bar w:val="none" w:sz="0" w:color="auto"/>
+              </w:pBdr>
+              <w:rPr>
+                <w:rFonts w:ascii="Helvetica Neue" w:hAnsi="Helvetica Neue" w:cs="Arial Unicode MS"/>
+                <w:color w:val="000000"/>
+                <w14:textOutline w14:w="0" w14:cap="flat" w14:cmpd="sng" w14:algn="ctr">
+                  <w14:noFill/>
+                  <w14:prstDash w14:val="solid"/>
+                  <w14:bevel/>
+                </w14:textOutline>
+              </w:rPr>
+            </w:pPr>
+          </w:p>
+          <w:p>
+            <w:pPr>
+              <w:pBdr>
+                <w:top w:val="none" w:sz="0" w:space="0" w:color="auto"/>
+                <w:left w:val="none" w:sz="0" w:space="0" w:color="auto"/>
+                <w:bottom w:val="none" w:sz="0" w:space="0" w:color="auto"/>
+                <w:right w:val="none" w:sz="0" w:space="0" w:color="auto"/>
+                <w:between w:val="none" w:sz="0" w:space="0" w:color="auto"/>
+                <w:bar w:val="none" w:sz="0" w:color="auto"/>
+              </w:pBdr>
+              <w:rPr>
+                <w:rFonts w:ascii="Helvetica Neue" w:hAnsi="Helvetica Neue" w:cs="Arial Unicode MS"/>
+                <w:color w:val="000000"/>
+                <w14:textOutline w14:w="0" w14:cap="flat" w14:cmpd="sng" w14:algn="ctr">
+                  <w14:noFill/>
+                  <w14:prstDash w14:val="solid"/>
+                  <w14:bevel/>
+                </w14:textOutline>
+              </w:rPr>
+            </w:pPr>
+          </w:p>
+          <w:p>
+            <w:pPr>
+              <w:pBdr>
+                <w:top w:val="none" w:sz="0" w:space="0" w:color="auto"/>
+                <w:left w:val="none" w:sz="0" w:space="0" w:color="auto"/>
+                <w:bottom w:val="none" w:sz="0" w:space="0" w:color="auto"/>
+                <w:right w:val="none" w:sz="0" w:space="0" w:color="auto"/>
+                <w:between w:val="none" w:sz="0" w:space="0" w:color="auto"/>
+                <w:bar w:val="none" w:sz="0" w:color="auto"/>
+              </w:pBdr>
+              <w:rPr>
+                <w:rFonts w:ascii="Helvetica Neue" w:hAnsi="Helvetica Neue" w:cs="Arial Unicode MS"/>
+                <w:color w:val="000000"/>
+                <w14:textOutline w14:w="0" w14:cap="flat" w14:cmpd="sng" w14:algn="ctr">
+                  <w14:noFill/>
+                  <w14:prstDash w14:val="solid"/>
+                  <w14:bevel/>
+                </w14:textOutline>
+              </w:rPr>
+            </w:pPr>
+            <w:r>
+              <w:rPr>
+                <w:rFonts w:ascii="Helvetica Neue" w:hAnsi="Helvetica Neue" w:cs="Arial Unicode MS"/>
+                <w:b/>
+                <w:bCs/>
+                <w:color w:val="000000"/>
+                <w14:textOutline w14:w="0" w14:cap="flat" w14:cmpd="sng" w14:algn="ctr">
+                  <w14:noFill/>
+                  <w14:prstDash w14:val="solid"/>
+                  <w14:bevel/>
+                </w14:textOutline>
+              </w:rPr>
+              <w:t>Step 6</w:t>
+            </w:r>
+            <w:r>
+              <w:rPr>
+                <w:rFonts w:ascii="Helvetica Neue" w:hAnsi="Helvetica Neue" w:cs="Arial Unicode MS"/>
+                <w:color w:val="000000"/>
+                <w14:textOutline w14:w="0" w14:cap="flat" w14:cmpd="sng" w14:algn="ctr">
+                  <w14:noFill/>
+                  <w14:prstDash w14:val="solid"/>
+                  <w14:bevel/>
+                </w14:textOutline>
+              </w:rPr>
+              <w:t>: Add sections to pre-emptively address client’s concerns</w:t>
+            </w:r>
+          </w:p>
+          <w:p>
+            <w:pPr>
+              <w:pBdr>
+                <w:top w:val="none" w:sz="0" w:space="0" w:color="auto"/>
+                <w:left w:val="none" w:sz="0" w:space="0" w:color="auto"/>
+                <w:bottom w:val="none" w:sz="0" w:space="0" w:color="auto"/>
+                <w:right w:val="none" w:sz="0" w:space="0" w:color="auto"/>
+                <w:between w:val="none" w:sz="0" w:space="0" w:color="auto"/>
+                <w:bar w:val="none" w:sz="0" w:color="auto"/>
+              </w:pBdr>
+              <w:rPr>
+                <w:rFonts w:ascii="Helvetica Neue" w:hAnsi="Helvetica Neue" w:cs="Arial Unicode MS"/>
+                <w:color w:val="000000"/>
+                <w14:textOutline w14:w="0" w14:cap="flat" w14:cmpd="sng" w14:algn="ctr">
+                  <w14:noFill/>
+                  <w14:prstDash w14:val="solid"/>
+                  <w14:bevel/>
+                </w14:textOutline>
+              </w:rPr>
+            </w:pPr>
+          </w:p>
+          <w:p>
+            <w:pPr>
+              <w:pStyle w:val="ListParagraph"/>
+              <w:numPr>
+                <w:ilvl w:val="0"/>
+                <w:numId w:val="4"/>
+              </w:numPr>
+              <w:pBdr>
+                <w:top w:val="none" w:sz="0" w:space="0" w:color="auto"/>
+                <w:left w:val="none" w:sz="0" w:space="0" w:color="auto"/>
+                <w:bottom w:val="none" w:sz="0" w:space="0" w:color="auto"/>
+                <w:right w:val="none" w:sz="0" w:space="0" w:color="auto"/>
+                <w:between w:val="none" w:sz="0" w:space="0" w:color="auto"/>
+                <w:bar w:val="none" w:sz="0" w:color="auto"/>
+              </w:pBdr>
+              <w:rPr>
+                <w:rFonts w:ascii="Helvetica Neue" w:hAnsi="Helvetica Neue" w:cs="Arial Unicode MS"/>
+                <w:color w:val="000000"/>
+                <w14:textOutline w14:w="0" w14:cap="flat" w14:cmpd="sng" w14:algn="ctr">
+                  <w14:noFill/>
+                  <w14:prstDash w14:val="solid"/>
+                  <w14:bevel/>
+                </w14:textOutline>
+              </w:rPr>
+            </w:pPr>
+            <w:r>
+              <w:rPr>
+                <w:rFonts w:ascii="Helvetica Neue" w:hAnsi="Helvetica Neue" w:cs="Arial Unicode MS"/>
+                <w:color w:val="000000"/>
+                <w14:textOutline w14:w="0" w14:cap="flat" w14:cmpd="sng" w14:algn="ctr">
+                  <w14:noFill/>
+                  <w14:prstDash w14:val="solid"/>
+                  <w14:bevel/>
+                </w14:textOutline>
+              </w:rPr>
+              <w:t>Involves mind reading into clients “what would prevent them from picking this person?”</w:t>
+            </w:r>
+          </w:p>
+          <w:p>
+            <w:pPr>
+              <w:pBdr>
+                <w:top w:val="none" w:sz="0" w:space="0" w:color="auto"/>
+                <w:left w:val="none" w:sz="0" w:space="0" w:color="auto"/>
+                <w:bottom w:val="none" w:sz="0" w:space="0" w:color="auto"/>
+                <w:right w:val="none" w:sz="0" w:space="0" w:color="auto"/>
+                <w:between w:val="none" w:sz="0" w:space="0" w:color="auto"/>
+                <w:bar w:val="none" w:sz="0" w:color="auto"/>
+              </w:pBdr>
+              <w:rPr>
+                <w:rFonts w:ascii="Helvetica Neue" w:hAnsi="Helvetica Neue" w:cs="Arial Unicode MS"/>
+                <w:color w:val="000000"/>
+                <w14:textOutline w14:w="0" w14:cap="flat" w14:cmpd="sng" w14:algn="ctr">
+                  <w14:noFill/>
+                  <w14:prstDash w14:val="solid"/>
+                  <w14:bevel/>
+                </w14:textOutline>
+              </w:rPr>
+            </w:pPr>
+          </w:p>
+          <w:p>
+            <w:pPr>
+              <w:pBdr>
+                <w:top w:val="none" w:sz="0" w:space="0" w:color="auto"/>
+                <w:left w:val="none" w:sz="0" w:space="0" w:color="auto"/>
+                <w:bottom w:val="none" w:sz="0" w:space="0" w:color="auto"/>
+                <w:right w:val="none" w:sz="0" w:space="0" w:color="auto"/>
+                <w:between w:val="none" w:sz="0" w:space="0" w:color="auto"/>
+                <w:bar w:val="none" w:sz="0" w:color="auto"/>
+              </w:pBdr>
+              <w:ind w:left="720"/>
+              <w:rPr>
+                <w:rFonts w:ascii="Helvetica Neue" w:hAnsi="Helvetica Neue" w:cs="Arial Unicode MS"/>
+                <w:color w:val="000000"/>
+                <w14:textOutline w14:w="0" w14:cap="flat" w14:cmpd="sng" w14:algn="ctr">
+                  <w14:noFill/>
+                  <w14:prstDash w14:val="solid"/>
+                  <w14:bevel/>
+                </w14:textOutline>
+              </w:rPr>
+            </w:pPr>
+            <w:r>
+              <w:rPr>
+                <w:rFonts w:ascii="Helvetica Neue" w:hAnsi="Helvetica Neue" w:cs="Arial Unicode MS"/>
+                <w:b/>
+                <w:bCs/>
+                <w:color w:val="000000"/>
+                <w14:textOutline w14:w="0" w14:cap="flat" w14:cmpd="sng" w14:algn="ctr">
+                  <w14:noFill/>
+                  <w14:prstDash w14:val="solid"/>
+                  <w14:bevel/>
+                </w14:textOutline>
+              </w:rPr>
+              <w:lastRenderedPageBreak/>
+              <w:t>Example</w:t>
+            </w:r>
+            <w:r>
+              <w:rPr>
+                <w:rFonts w:ascii="Helvetica Neue" w:hAnsi="Helvetica Neue" w:cs="Arial Unicode MS"/>
+                <w:b/>
+                <w:bCs/>
+                <w:color w:val="000000"/>
+                <w14:textOutline w14:w="0" w14:cap="flat" w14:cmpd="sng" w14:algn="ctr">
+                  <w14:noFill/>
+                  <w14:prstDash w14:val="solid"/>
+                  <w14:bevel/>
+                </w14:textOutline>
+              </w:rPr>
+              <w:br/>
+            </w:r>
+            <w:r>
+              <w:rPr>
+                <w:rFonts w:ascii="Helvetica Neue" w:hAnsi="Helvetica Neue" w:cs="Arial Unicode MS"/>
+                <w:color w:val="000000"/>
+                <w14:textOutline w14:w="0" w14:cap="flat" w14:cmpd="sng" w14:algn="ctr">
+                  <w14:noFill/>
+                  <w14:prstDash w14:val="solid"/>
+                  <w14:bevel/>
+                </w14:textOutline>
+              </w:rPr>
+              <w:br/>
+              <w:t>Testimonial section</w:t>
+            </w:r>
+          </w:p>
+          <w:p>
+            <w:pPr>
+              <w:pBdr>
+                <w:top w:val="none" w:sz="0" w:space="0" w:color="auto"/>
+                <w:left w:val="none" w:sz="0" w:space="0" w:color="auto"/>
+                <w:bottom w:val="none" w:sz="0" w:space="0" w:color="auto"/>
+                <w:right w:val="none" w:sz="0" w:space="0" w:color="auto"/>
+                <w:between w:val="none" w:sz="0" w:space="0" w:color="auto"/>
+                <w:bar w:val="none" w:sz="0" w:color="auto"/>
+              </w:pBdr>
+              <w:rPr>
+                <w:rFonts w:ascii="Helvetica Neue" w:hAnsi="Helvetica Neue" w:cs="Arial Unicode MS"/>
+                <w:color w:val="000000"/>
+                <w14:textOutline w14:w="0" w14:cap="flat" w14:cmpd="sng" w14:algn="ctr">
+                  <w14:noFill/>
+                  <w14:prstDash w14:val="solid"/>
+                  <w14:bevel/>
+                </w14:textOutline>
+              </w:rPr>
+            </w:pPr>
+          </w:p>
+          <w:p>
+            <w:pPr>
+              <w:pBdr>
+                <w:top w:val="none" w:sz="0" w:space="0" w:color="auto"/>
+                <w:left w:val="none" w:sz="0" w:space="0" w:color="auto"/>
+                <w:bottom w:val="none" w:sz="0" w:space="0" w:color="auto"/>
+                <w:right w:val="none" w:sz="0" w:space="0" w:color="auto"/>
+                <w:between w:val="none" w:sz="0" w:space="0" w:color="auto"/>
+                <w:bar w:val="none" w:sz="0" w:color="auto"/>
+              </w:pBdr>
+              <w:rPr>
+                <w:rFonts w:ascii="Helvetica Neue" w:hAnsi="Helvetica Neue" w:cs="Arial Unicode MS"/>
+                <w:color w:val="000000"/>
+                <w14:textOutline w14:w="0" w14:cap="flat" w14:cmpd="sng" w14:algn="ctr">
+                  <w14:noFill/>
+                  <w14:prstDash w14:val="solid"/>
+                  <w14:bevel/>
+                </w14:textOutline>
+              </w:rPr>
+            </w:pPr>
+            <w:r>
+              <w:rPr>
+                <w:rFonts w:ascii="Helvetica Neue" w:hAnsi="Helvetica Neue" w:cs="Arial Unicode MS"/>
+                <w:color w:val="000000"/>
+                <w14:textOutline w14:w="0" w14:cap="flat" w14:cmpd="sng" w14:algn="ctr">
+                  <w14:noFill/>
+                  <w14:prstDash w14:val="solid"/>
+                  <w14:bevel/>
+                </w14:textOutline>
+              </w:rPr>
+              <w:drawing>
+                <wp:inline distT="0" distB="0" distL="0" distR="0" wp14:anchorId="6ADDCBC7" wp14:editId="59DF941E">
+                  <wp:extent cx="5943600" cy="2078990"/>
+                  <wp:effectExtent l="0" t="0" r="0" b="3810"/>
+                  <wp:docPr id="62" name="Picture 62"/>
+                  <wp:cNvGraphicFramePr>
+                    <a:graphicFrameLocks xmlns:a="http://schemas.openxmlformats.org/drawingml/2006/main" noChangeAspect="1"/>
+                  </wp:cNvGraphicFramePr>
+                  <a:graphic xmlns:a="http://schemas.openxmlformats.org/drawingml/2006/main">
+                    <a:graphicData uri="http://schemas.openxmlformats.org/drawingml/2006/picture">
+                      <pic:pic xmlns:pic="http://schemas.openxmlformats.org/drawingml/2006/picture">
+                        <pic:nvPicPr>
+                          <pic:cNvPr id="1" name=""/>
+                          <pic:cNvPicPr/>
+                        </pic:nvPicPr>
+                        <pic:blipFill>
+                          <a:blip r:embed="rId49"/>
+                          <a:stretch>
+                            <a:fillRect/>
+                          </a:stretch>
+                        </pic:blipFill>
+                        <pic:spPr>
+                          <a:xfrm>
+                            <a:off x="0" y="0"/>
+                            <a:ext cx="5943600" cy="2078990"/>
+                          </a:xfrm>
+                          <a:prstGeom prst="rect">
+                            <a:avLst/>
+                          </a:prstGeom>
+                        </pic:spPr>
+                      </pic:pic>
+                    </a:graphicData>
+                  </a:graphic>
+                </wp:inline>
+              </w:drawing>
+            </w:r>
+          </w:p>
+          <w:p>
+            <w:pPr>
+              <w:pBdr>
+                <w:top w:val="none" w:sz="0" w:space="0" w:color="auto"/>
+                <w:left w:val="none" w:sz="0" w:space="0" w:color="auto"/>
+                <w:bottom w:val="none" w:sz="0" w:space="0" w:color="auto"/>
+                <w:right w:val="none" w:sz="0" w:space="0" w:color="auto"/>
+                <w:between w:val="none" w:sz="0" w:space="0" w:color="auto"/>
+                <w:bar w:val="none" w:sz="0" w:color="auto"/>
+              </w:pBdr>
+              <w:rPr>
+                <w:rFonts w:ascii="Helvetica Neue" w:hAnsi="Helvetica Neue" w:cs="Arial Unicode MS"/>
+                <w:color w:val="000000"/>
+                <w14:textOutline w14:w="0" w14:cap="flat" w14:cmpd="sng" w14:algn="ctr">
+                  <w14:noFill/>
+                  <w14:prstDash w14:val="solid"/>
+                  <w14:bevel/>
+                </w14:textOutline>
+              </w:rPr>
+            </w:pPr>
+          </w:p>
+          <w:p>
+            <w:pPr>
+              <w:pBdr>
+                <w:top w:val="none" w:sz="0" w:space="0" w:color="auto"/>
+                <w:left w:val="none" w:sz="0" w:space="0" w:color="auto"/>
+                <w:bottom w:val="none" w:sz="0" w:space="0" w:color="auto"/>
+                <w:right w:val="none" w:sz="0" w:space="0" w:color="auto"/>
+                <w:between w:val="none" w:sz="0" w:space="0" w:color="auto"/>
+                <w:bar w:val="none" w:sz="0" w:color="auto"/>
+              </w:pBdr>
+              <w:rPr>
+                <w:rFonts w:ascii="Helvetica Neue" w:hAnsi="Helvetica Neue" w:cs="Arial Unicode MS"/>
+                <w:color w:val="000000"/>
+                <w14:textOutline w14:w="0" w14:cap="flat" w14:cmpd="sng" w14:algn="ctr">
+                  <w14:noFill/>
+                  <w14:prstDash w14:val="solid"/>
+                  <w14:bevel/>
+                </w14:textOutline>
+              </w:rPr>
+            </w:pPr>
+          </w:p>
+          <w:p>
+            <w:pPr>
+              <w:pBdr>
+                <w:top w:val="none" w:sz="0" w:space="0" w:color="auto"/>
+                <w:left w:val="none" w:sz="0" w:space="0" w:color="auto"/>
+                <w:bottom w:val="none" w:sz="0" w:space="0" w:color="auto"/>
+                <w:right w:val="none" w:sz="0" w:space="0" w:color="auto"/>
+                <w:between w:val="none" w:sz="0" w:space="0" w:color="auto"/>
+                <w:bar w:val="none" w:sz="0" w:color="auto"/>
+              </w:pBdr>
+              <w:rPr>
+                <w:rFonts w:ascii="Helvetica Neue" w:hAnsi="Helvetica Neue" w:cs="Arial Unicode MS"/>
+                <w:b/>
+                <w:bCs/>
+                <w:color w:val="000000"/>
+                <w14:textOutline w14:w="0" w14:cap="flat" w14:cmpd="sng" w14:algn="ctr">
+                  <w14:noFill/>
+                  <w14:prstDash w14:val="solid"/>
+                  <w14:bevel/>
+                </w14:textOutline>
+              </w:rPr>
+            </w:pPr>
+            <w:r>
+              <w:rPr>
+                <w:rFonts w:ascii="Helvetica Neue" w:hAnsi="Helvetica Neue" w:cs="Arial Unicode MS"/>
+                <w:b/>
+                <w:bCs/>
+                <w:color w:val="000000"/>
+                <w14:textOutline w14:w="0" w14:cap="flat" w14:cmpd="sng" w14:algn="ctr">
+                  <w14:noFill/>
+                  <w14:prstDash w14:val="solid"/>
+                  <w14:bevel/>
+                </w14:textOutline>
+              </w:rPr>
+              <w:t>Step 7:</w:t>
+            </w:r>
+            <w:r>
+              <w:rPr>
+                <w:rFonts w:ascii="Helvetica Neue" w:hAnsi="Helvetica Neue" w:cs="Arial Unicode MS"/>
+                <w:color w:val="000000"/>
+                <w14:textOutline w14:w="0" w14:cap="flat" w14:cmpd="sng" w14:algn="ctr">
+                  <w14:noFill/>
+                  <w14:prstDash w14:val="solid"/>
+                  <w14:bevel/>
+                </w14:textOutline>
+              </w:rPr>
+              <w:t xml:space="preserve"> For each section, think about what can be done to add </w:t>
+            </w:r>
+            <w:r>
+              <w:rPr>
+                <w:rFonts w:ascii="Helvetica Neue" w:hAnsi="Helvetica Neue" w:cs="Arial Unicode MS"/>
+                <w:b/>
+                <w:bCs/>
+                <w:color w:val="000000"/>
+                <w14:textOutline w14:w="0" w14:cap="flat" w14:cmpd="sng" w14:algn="ctr">
+                  <w14:noFill/>
+                  <w14:prstDash w14:val="solid"/>
+                  <w14:bevel/>
+                </w14:textOutline>
+              </w:rPr>
+              <w:t>trust and authority</w:t>
+            </w:r>
+          </w:p>
+          <w:p>
+            <w:pPr>
+              <w:pBdr>
+                <w:top w:val="none" w:sz="0" w:space="0" w:color="auto"/>
+                <w:left w:val="none" w:sz="0" w:space="0" w:color="auto"/>
+                <w:bottom w:val="none" w:sz="0" w:space="0" w:color="auto"/>
+                <w:right w:val="none" w:sz="0" w:space="0" w:color="auto"/>
+                <w:between w:val="none" w:sz="0" w:space="0" w:color="auto"/>
+                <w:bar w:val="none" w:sz="0" w:color="auto"/>
+              </w:pBdr>
+              <w:rPr>
+                <w:rFonts w:ascii="Helvetica Neue" w:hAnsi="Helvetica Neue" w:cs="Arial Unicode MS"/>
+                <w:b/>
+                <w:bCs/>
+                <w:color w:val="000000"/>
+                <w14:textOutline w14:w="0" w14:cap="flat" w14:cmpd="sng" w14:algn="ctr">
+                  <w14:noFill/>
+                  <w14:prstDash w14:val="solid"/>
+                  <w14:bevel/>
+                </w14:textOutline>
+              </w:rPr>
+            </w:pPr>
+          </w:p>
+          <w:p>
+            <w:pPr>
+              <w:pBdr>
+                <w:top w:val="none" w:sz="0" w:space="0" w:color="auto"/>
+                <w:left w:val="none" w:sz="0" w:space="0" w:color="auto"/>
+                <w:bottom w:val="none" w:sz="0" w:space="0" w:color="auto"/>
+                <w:right w:val="none" w:sz="0" w:space="0" w:color="auto"/>
+                <w:between w:val="none" w:sz="0" w:space="0" w:color="auto"/>
+                <w:bar w:val="none" w:sz="0" w:color="auto"/>
+              </w:pBdr>
+              <w:rPr>
+                <w:rFonts w:ascii="Helvetica Neue" w:hAnsi="Helvetica Neue" w:cs="Arial Unicode MS"/>
+                <w:b/>
+                <w:bCs/>
+                <w:color w:val="000000"/>
+                <w14:textOutline w14:w="0" w14:cap="flat" w14:cmpd="sng" w14:algn="ctr">
+                  <w14:noFill/>
+                  <w14:prstDash w14:val="solid"/>
+                  <w14:bevel/>
+                </w14:textOutline>
+              </w:rPr>
+            </w:pPr>
+            <w:r>
+              <w:rPr>
+                <w:rFonts w:ascii="Helvetica Neue" w:hAnsi="Helvetica Neue" w:cs="Arial Unicode MS"/>
+                <w:b/>
+                <w:bCs/>
+                <w:color w:val="000000"/>
+                <w14:textOutline w14:w="0" w14:cap="flat" w14:cmpd="sng" w14:algn="ctr">
+                  <w14:noFill/>
+                  <w14:prstDash w14:val="solid"/>
+                  <w14:bevel/>
+                </w14:textOutline>
+              </w:rPr>
+              <w:t>Example</w:t>
+            </w:r>
+          </w:p>
+          <w:p>
+            <w:pPr>
+              <w:pBdr>
+                <w:top w:val="none" w:sz="0" w:space="0" w:color="auto"/>
+                <w:left w:val="none" w:sz="0" w:space="0" w:color="auto"/>
+                <w:bottom w:val="none" w:sz="0" w:space="0" w:color="auto"/>
+                <w:right w:val="none" w:sz="0" w:space="0" w:color="auto"/>
+                <w:between w:val="none" w:sz="0" w:space="0" w:color="auto"/>
+                <w:bar w:val="none" w:sz="0" w:color="auto"/>
+              </w:pBdr>
+              <w:rPr>
+                <w:rFonts w:ascii="Helvetica Neue" w:hAnsi="Helvetica Neue" w:cs="Arial Unicode MS"/>
+                <w:b/>
+                <w:bCs/>
+                <w:color w:val="000000"/>
+                <w14:textOutline w14:w="0" w14:cap="flat" w14:cmpd="sng" w14:algn="ctr">
+                  <w14:noFill/>
+                  <w14:prstDash w14:val="solid"/>
+                  <w14:bevel/>
+                </w14:textOutline>
+              </w:rPr>
+            </w:pPr>
+          </w:p>
+          <w:p>
+            <w:pPr>
+              <w:pStyle w:val="ListParagraph"/>
+              <w:numPr>
+                <w:ilvl w:val="0"/>
+                <w:numId w:val="4"/>
+              </w:numPr>
+              <w:pBdr>
+                <w:top w:val="none" w:sz="0" w:space="0" w:color="auto"/>
+                <w:left w:val="none" w:sz="0" w:space="0" w:color="auto"/>
+                <w:bottom w:val="none" w:sz="0" w:space="0" w:color="auto"/>
+                <w:right w:val="none" w:sz="0" w:space="0" w:color="auto"/>
+                <w:between w:val="none" w:sz="0" w:space="0" w:color="auto"/>
+                <w:bar w:val="none" w:sz="0" w:color="auto"/>
+              </w:pBdr>
+              <w:rPr>
+                <w:rFonts w:ascii="Helvetica Neue" w:hAnsi="Helvetica Neue" w:cs="Arial Unicode MS"/>
+                <w:color w:val="000000"/>
+                <w14:textOutline w14:w="0" w14:cap="flat" w14:cmpd="sng" w14:algn="ctr">
+                  <w14:noFill/>
+                  <w14:prstDash w14:val="solid"/>
+                  <w14:bevel/>
+                </w14:textOutline>
+              </w:rPr>
+            </w:pPr>
+            <w:r>
+              <w:rPr>
+                <w:rFonts w:ascii="Helvetica Neue" w:hAnsi="Helvetica Neue" w:cs="Arial Unicode MS"/>
+                <w:color w:val="000000"/>
+                <w14:textOutline w14:w="0" w14:cap="flat" w14:cmpd="sng" w14:algn="ctr">
+                  <w14:noFill/>
+                  <w14:prstDash w14:val="solid"/>
+                  <w14:bevel/>
+                </w14:textOutline>
+              </w:rPr>
+              <w:t>Interior</w:t>
+            </w:r>
+            <w:r>
+              <w:rPr>
+                <w:rFonts w:ascii="Helvetica Neue" w:hAnsi="Helvetica Neue" w:cs="Arial Unicode MS"/>
+                <w:color w:val="000000"/>
+                <w14:textOutline w14:w="0" w14:cap="flat" w14:cmpd="sng" w14:algn="ctr">
+                  <w14:noFill/>
+                  <w14:prstDash w14:val="solid"/>
+                  <w14:bevel/>
+                </w14:textOutline>
+              </w:rPr>
+              <w:t xml:space="preserve"> design is often communicated the best using images</w:t>
+            </w:r>
+          </w:p>
+          <w:p>
+            <w:pPr>
+              <w:pStyle w:val="ListParagraph"/>
+              <w:numPr>
+                <w:ilvl w:val="0"/>
+                <w:numId w:val="4"/>
+              </w:numPr>
+              <w:pBdr>
+                <w:top w:val="none" w:sz="0" w:space="0" w:color="auto"/>
+                <w:left w:val="none" w:sz="0" w:space="0" w:color="auto"/>
+                <w:bottom w:val="none" w:sz="0" w:space="0" w:color="auto"/>
+                <w:right w:val="none" w:sz="0" w:space="0" w:color="auto"/>
+                <w:between w:val="none" w:sz="0" w:space="0" w:color="auto"/>
+                <w:bar w:val="none" w:sz="0" w:color="auto"/>
+              </w:pBdr>
+              <w:rPr>
+                <w:rFonts w:ascii="Helvetica Neue" w:hAnsi="Helvetica Neue" w:cs="Arial Unicode MS"/>
+                <w:color w:val="000000"/>
+                <w14:textOutline w14:w="0" w14:cap="flat" w14:cmpd="sng" w14:algn="ctr">
+                  <w14:noFill/>
+                  <w14:prstDash w14:val="solid"/>
+                  <w14:bevel/>
+                </w14:textOutline>
+              </w:rPr>
+            </w:pPr>
+            <w:r>
+              <w:rPr>
+                <w:rFonts w:ascii="Helvetica Neue" w:hAnsi="Helvetica Neue" w:cs="Arial Unicode MS"/>
+                <w:color w:val="000000"/>
+                <w14:textOutline w14:w="0" w14:cap="flat" w14:cmpd="sng" w14:algn="ctr">
+                  <w14:noFill/>
+                  <w14:prstDash w14:val="solid"/>
+                  <w14:bevel/>
+                </w14:textOutline>
+              </w:rPr>
+              <w:t>What if we combine the two?</w:t>
+            </w:r>
+          </w:p>
+          <w:p>
+            <w:pPr>
+              <w:pBdr>
+                <w:top w:val="none" w:sz="0" w:space="0" w:color="auto"/>
+                <w:left w:val="none" w:sz="0" w:space="0" w:color="auto"/>
+                <w:bottom w:val="none" w:sz="0" w:space="0" w:color="auto"/>
+                <w:right w:val="none" w:sz="0" w:space="0" w:color="auto"/>
+                <w:between w:val="none" w:sz="0" w:space="0" w:color="auto"/>
+                <w:bar w:val="none" w:sz="0" w:color="auto"/>
+              </w:pBdr>
+              <w:rPr>
+                <w:rFonts w:ascii="Helvetica Neue" w:hAnsi="Helvetica Neue" w:cs="Arial Unicode MS"/>
+                <w:b/>
+                <w:bCs/>
+                <w:color w:val="000000"/>
+                <w14:textOutline w14:w="0" w14:cap="flat" w14:cmpd="sng" w14:algn="ctr">
+                  <w14:noFill/>
+                  <w14:prstDash w14:val="solid"/>
+                  <w14:bevel/>
+                </w14:textOutline>
+              </w:rPr>
+            </w:pPr>
+          </w:p>
+          <w:p>
+            <w:pPr>
+              <w:pBdr>
+                <w:top w:val="none" w:sz="0" w:space="0" w:color="auto"/>
+                <w:left w:val="none" w:sz="0" w:space="0" w:color="auto"/>
+                <w:bottom w:val="none" w:sz="0" w:space="0" w:color="auto"/>
+                <w:right w:val="none" w:sz="0" w:space="0" w:color="auto"/>
+                <w:between w:val="none" w:sz="0" w:space="0" w:color="auto"/>
+                <w:bar w:val="none" w:sz="0" w:color="auto"/>
+              </w:pBdr>
+              <w:rPr>
+                <w:rFonts w:ascii="Helvetica Neue" w:hAnsi="Helvetica Neue" w:cs="Arial Unicode MS"/>
+                <w:b/>
+                <w:bCs/>
+                <w:color w:val="000000"/>
+                <w14:textOutline w14:w="0" w14:cap="flat" w14:cmpd="sng" w14:algn="ctr">
+                  <w14:noFill/>
+                  <w14:prstDash w14:val="solid"/>
+                  <w14:bevel/>
+                </w14:textOutline>
+              </w:rPr>
+            </w:pPr>
+            <w:r>
+              <w:rPr>
+                <w:rFonts w:ascii="Helvetica Neue" w:hAnsi="Helvetica Neue" w:cs="Arial Unicode MS"/>
+                <w:b/>
+                <w:bCs/>
+                <w:color w:val="000000"/>
+                <w14:textOutline w14:w="0" w14:cap="flat" w14:cmpd="sng" w14:algn="ctr">
+                  <w14:noFill/>
+                  <w14:prstDash w14:val="solid"/>
+                  <w14:bevel/>
+                </w14:textOutline>
+              </w:rPr>
+              <w:drawing>
+                <wp:inline distT="0" distB="0" distL="0" distR="0" wp14:anchorId="752107F8" wp14:editId="0F3BB201">
+                  <wp:extent cx="5943600" cy="1680845"/>
+                  <wp:effectExtent l="0" t="0" r="0" b="0"/>
+                  <wp:docPr id="63" name="Picture 63"/>
+                  <wp:cNvGraphicFramePr>
+                    <a:graphicFrameLocks xmlns:a="http://schemas.openxmlformats.org/drawingml/2006/main" noChangeAspect="1"/>
+                  </wp:cNvGraphicFramePr>
+                  <a:graphic xmlns:a="http://schemas.openxmlformats.org/drawingml/2006/main">
+                    <a:graphicData uri="http://schemas.openxmlformats.org/drawingml/2006/picture">
+                      <pic:pic xmlns:pic="http://schemas.openxmlformats.org/drawingml/2006/picture">
+                        <pic:nvPicPr>
+                          <pic:cNvPr id="1" name=""/>
+                          <pic:cNvPicPr/>
+                        </pic:nvPicPr>
+                        <pic:blipFill>
+                          <a:blip r:embed="rId50"/>
+                          <a:stretch>
+                            <a:fillRect/>
+                          </a:stretch>
+                        </pic:blipFill>
+                        <pic:spPr>
+                          <a:xfrm>
+                            <a:off x="0" y="0"/>
+                            <a:ext cx="5943600" cy="1680845"/>
+                          </a:xfrm>
+                          <a:prstGeom prst="rect">
+                            <a:avLst/>
+                          </a:prstGeom>
+                        </pic:spPr>
+                      </pic:pic>
+                    </a:graphicData>
+                  </a:graphic>
+                </wp:inline>
+              </w:drawing>
+            </w:r>
           </w:p>
         </w:tc>
       </w:tr>
@@ -5150,174 +6821,6 @@
       <w:r>
         <w:rPr>
           <w:rFonts w:ascii="Helvetica Neue" w:hAnsi="Helvetica Neue" w:cs="Arial Unicode MS"/>
-          <w:noProof/>
-          <w:color w:val="000000"/>
-        </w:rPr>
-        <mc:AlternateContent>
-          <mc:Choice Requires="wps">
-            <w:drawing>
-              <wp:anchor distT="0" distB="0" distL="114300" distR="114300" simplePos="0" relativeHeight="251670528" behindDoc="0" locked="0" layoutInCell="1" allowOverlap="1" wp14:anchorId="336DA41B" wp14:editId="2B8B5236">
-                <wp:simplePos x="0" y="0"/>
-                <wp:positionH relativeFrom="column">
-                  <wp:posOffset>-800100</wp:posOffset>
-                </wp:positionH>
-                <wp:positionV relativeFrom="paragraph">
-                  <wp:posOffset>-880185</wp:posOffset>
-                </wp:positionV>
-                <wp:extent cx="662940" cy="524436"/>
-                <wp:effectExtent l="0" t="0" r="0" b="0"/>
-                <wp:wrapNone/>
-                <wp:docPr id="40" name="Text Box 40"/>
-                <wp:cNvGraphicFramePr/>
-                <a:graphic xmlns:a="http://schemas.openxmlformats.org/drawingml/2006/main">
-                  <a:graphicData uri="http://schemas.microsoft.com/office/word/2010/wordprocessingShape">
-                    <wps:wsp>
-                      <wps:cNvSpPr txBox="1"/>
-                      <wps:spPr>
-                        <a:xfrm>
-                          <a:off x="0" y="0"/>
-                          <a:ext cx="662940" cy="524436"/>
-                        </a:xfrm>
-                        <a:prstGeom prst="rect">
-                          <a:avLst/>
-                        </a:prstGeom>
-                        <a:noFill/>
-                        <a:ln w="12700" cap="flat">
-                          <a:noFill/>
-                          <a:miter lim="400000"/>
-                        </a:ln>
-                        <a:effectLst/>
-                        <a:sp3d/>
-                      </wps:spPr>
-                      <wps:style>
-                        <a:lnRef idx="0">
-                          <a:scrgbClr r="0" g="0" b="0"/>
-                        </a:lnRef>
-                        <a:fillRef idx="0">
-                          <a:scrgbClr r="0" g="0" b="0"/>
-                        </a:fillRef>
-                        <a:effectRef idx="0">
-                          <a:scrgbClr r="0" g="0" b="0"/>
-                        </a:effectRef>
-                        <a:fontRef idx="none"/>
-                      </wps:style>
-                      <wps:txbx>
-                        <w:txbxContent>
-                          <w:p>
-                            <w:pPr>
-                              <w:rPr>
-                                <w:b/>
-                                <w:bCs/>
-                                <w:color w:val="FF0000"/>
-                                <w:lang w:val="en-CA"/>
-                              </w:rPr>
-                            </w:pPr>
-                            <w:r>
-                              <w:rPr>
-                                <w:b/>
-                                <w:bCs/>
-                                <w:color w:val="FF0000"/>
-                                <w:lang w:val="en-CA"/>
-                              </w:rPr>
-                              <w:t>How long they’ve been doing it</w:t>
-                            </w:r>
-                          </w:p>
-                        </w:txbxContent>
-                      </wps:txbx>
-                      <wps:bodyPr rot="0" spcFirstLastPara="1" vertOverflow="overflow" horzOverflow="overflow" vert="horz" wrap="square" lIns="50800" tIns="50800" rIns="50800" bIns="50800" numCol="1" spcCol="38100" rtlCol="0" fromWordArt="0" anchor="t" anchorCtr="0" forceAA="0" compatLnSpc="1">
-                        <a:prstTxWarp prst="textNoShape">
-                          <a:avLst/>
-                        </a:prstTxWarp>
-                        <a:spAutoFit/>
-                      </wps:bodyPr>
-                    </wps:wsp>
-                  </a:graphicData>
-                </a:graphic>
-              </wp:anchor>
-            </w:drawing>
-          </mc:Choice>
-          <mc:Fallback>
-            <w:pict>
-              <v:shape w14:anchorId="336DA41B" id="Text Box 40" o:spid="_x0000_s1030" type="#_x0000_t202" style="position:absolute;margin-left:-63pt;margin-top:-69.3pt;width:52.2pt;height:41.3pt;z-index:251670528;visibility:visible;mso-wrap-style:square;mso-wrap-distance-left:9pt;mso-wrap-distance-top:0;mso-wrap-distance-right:9pt;mso-wrap-distance-bottom:0;mso-position-horizontal:absolute;mso-position-horizontal-relative:text;mso-position-vertical:absolute;mso-position-vertical-relative:text;v-text-anchor:top" o:gfxdata="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" filled="f" stroked="f" strokeweight="1pt">
-                <v:stroke miterlimit="4"/>
-                <v:textbox style="mso-fit-shape-to-text:t" inset="4pt,4pt,4pt,4pt">
-                  <w:txbxContent>
-                    <w:p>
-                      <w:pPr>
-                        <w:rPr>
-                          <w:b/>
-                          <w:bCs/>
-                          <w:color w:val="FF0000"/>
-                          <w:lang w:val="en-CA"/>
-                        </w:rPr>
-                      </w:pPr>
-                      <w:r>
-                        <w:rPr>
-                          <w:b/>
-                          <w:bCs/>
-                          <w:color w:val="FF0000"/>
-                          <w:lang w:val="en-CA"/>
-                        </w:rPr>
-                        <w:t>How long they’ve been doing it</w:t>
-                      </w:r>
-                    </w:p>
-                  </w:txbxContent>
-                </v:textbox>
-              </v:shape>
-            </w:pict>
-          </mc:Fallback>
-        </mc:AlternateContent>
-      </w:r>
-      <w:r>
-        <w:rPr>
-          <w:rFonts w:ascii="Helvetica Neue" w:hAnsi="Helvetica Neue" w:cs="Arial Unicode MS"/>
-          <w:noProof/>
-          <w:color w:val="000000"/>
-        </w:rPr>
-        <mc:AlternateContent>
-          <mc:Choice Requires="wpi">
-            <w:drawing>
-              <wp:anchor distT="0" distB="0" distL="114300" distR="114300" simplePos="0" relativeHeight="251669504" behindDoc="0" locked="0" layoutInCell="1" allowOverlap="1" wp14:anchorId="50FD424C" wp14:editId="01D2F82B">
-                <wp:simplePos x="0" y="0"/>
-                <wp:positionH relativeFrom="column">
-                  <wp:posOffset>-137160</wp:posOffset>
-                </wp:positionH>
-                <wp:positionV relativeFrom="paragraph">
-                  <wp:posOffset>-1134110</wp:posOffset>
-                </wp:positionV>
-                <wp:extent cx="1179195" cy="330505"/>
-                <wp:effectExtent l="38100" t="38100" r="40005" b="38100"/>
-                <wp:wrapNone/>
-                <wp:docPr id="39" name="Ink 39"/>
-                <wp:cNvGraphicFramePr/>
-                <a:graphic xmlns:a="http://schemas.openxmlformats.org/drawingml/2006/main">
-                  <a:graphicData uri="http://schemas.microsoft.com/office/word/2010/wordprocessingInk">
-                    <w14:contentPart bwMode="auto" r:id="rId44">
-                      <w14:nvContentPartPr>
-                        <w14:cNvContentPartPr/>
-                      </w14:nvContentPartPr>
-                      <w14:xfrm>
-                        <a:off x="0" y="0"/>
-                        <a:ext cx="1179195" cy="330505"/>
-                      </w14:xfrm>
-                    </w14:contentPart>
-                  </a:graphicData>
-                </a:graphic>
-              </wp:anchor>
-            </w:drawing>
-          </mc:Choice>
-          <mc:Fallback>
-            <w:pict>
-              <v:shape w14:anchorId="5D685444" id="Ink 39" o:spid="_x0000_s1026" type="#_x0000_t75" style="position:absolute;margin-left:-11.5pt;margin-top:-90pt;width:94.25pt;height:27.4pt;z-index:251669504;visibility:visible;mso-wrap-style:square;mso-wrap-distance-left:9pt;mso-wrap-distance-top:0;mso-wrap-distance-right:9pt;mso-wrap-distance-bottom:0;mso-position-horizontal:absolute;mso-position-horizontal-relative:text;mso-position-vertical:absolute;mso-position-vertical-relative:text" o:gfxdata="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">
-                <v:imagedata r:id="rId45" o:title=""/>
-              </v:shape>
-            </w:pict>
-          </mc:Fallback>
-        </mc:AlternateContent>
-      </w:r>
-      <w:r>
-        <w:rPr>
-          <w:rFonts w:ascii="Helvetica Neue" w:hAnsi="Helvetica Neue" w:cs="Arial Unicode MS"/>
           <w:color w:val="000000"/>
           <w14:textOutline w14:w="0" w14:cap="flat" w14:cmpd="sng" w14:algn="ctr">
             <w14:noFill/>
@@ -5329,8 +6832,8 @@
       </w:r>
     </w:p>
     <w:sectPr>
-      <w:headerReference w:type="default" r:id="rId46"/>
-      <w:footerReference w:type="default" r:id="rId47"/>
+      <w:headerReference w:type="default" r:id="rId51"/>
+      <w:footerReference w:type="default" r:id="rId52"/>
       <w:pgSz w:w="12240" w:h="15840"/>
       <w:pgMar w:top="1440" w:right="1440" w:bottom="1440" w:left="1440" w:header="720" w:footer="864" w:gutter="0"/>
       <w:cols w:space="720"/>
@@ -6458,6 +7961,35 @@
           <inkml:channelProperty channel="F" name="resolution" value="0" units="1/dev"/>
         </inkml:channelProperties>
       </inkml:inkSource>
+      <inkml:timestamp xml:id="ts0" timeString="2021-04-11T23:24:22.332"/>
+    </inkml:context>
+    <inkml:brush xml:id="br0">
+      <inkml:brushProperty name="width" value="0.05" units="cm"/>
+      <inkml:brushProperty name="height" value="0.05" units="cm"/>
+      <inkml:brushProperty name="color" value="#E71224"/>
+    </inkml:brush>
+  </inkml:definitions>
+  <inkml:trace contextRef="#ctx0" brushRef="#br0">3277 1 24575,'-18'7'0,"-9"2"0,-18 2 0,-7 1 0,-7 1 0,-12 0 0,-9 1 0,-9-7 0,-4 6 0,-1-11 0,6 4 0,-12 0-8503,5 9 8503,0 7 0,8 0 1535,2 5-1535,16-13 0,-2 6 0,6-7 0,5-1 0,-17 2 0,15-7 0,-9 5 0,12-5 0,-5 6 0,-3 0 0,-6-6 0,-6 5 0,2-13 0,-4-2 0,28 5 0,0 0 3084,-28-7 1,4-2-3085,4 6 267,8-5-267,13 11 0,7 0 0,9 6 0,11-3 0,3 1 532,9-3-532,1 0 0,5-3 0,3 2 0,0-2 0,-10 4 0,1 3 0,-9 2 0,6-1 0,5-1 0,-1-4 0,7-1 0,1-2 0,2 0 0</inkml:trace>
+  <inkml:trace contextRef="#ctx0" brushRef="#br0" timeOffset="1158">557 136 24575,'-10'6'0,"-7"6"0,-20 10 0,-9 2 0,-12 12 0,-1-4 0,7 5 0,5-1 0,-4 7 0,6 0 0,-4 2 0,13-6 0,11-17 0,11-6 0,4-10 0,10 0 0,24 8 0,11 8 0,36 12 0,-2 13-6784,7 15 6784,-5 18 0,1 7-322,-4 6 322,-10-25 0,-19-8 0,-17-32 0,-13-8 0,-5-14 0,-2-3 0,-2-1 0</inkml:trace>
+</inkml:ink>
+</file>
+
+<file path=word/ink/ink3.xml><?xml version="1.0" encoding="utf-8"?>
+<inkml:ink xmlns:inkml="http://www.w3.org/2003/InkML">
+  <inkml:definitions>
+    <inkml:context xml:id="ctx0">
+      <inkml:inkSource xml:id="inkSrc0">
+        <inkml:traceFormat>
+          <inkml:channel name="X" type="integer" min="-2.14748E9" max="2.14748E9" units="cm"/>
+          <inkml:channel name="Y" type="integer" min="-2.14748E9" max="2.14748E9" units="cm"/>
+          <inkml:channel name="F" type="integer" max="32767" units="dev"/>
+        </inkml:traceFormat>
+        <inkml:channelProperties>
+          <inkml:channelProperty channel="X" name="resolution" value="1000" units="1/cm"/>
+          <inkml:channelProperty channel="Y" name="resolution" value="1000" units="1/cm"/>
+          <inkml:channelProperty channel="F" name="resolution" value="0" units="1/dev"/>
+        </inkml:channelProperties>
+      </inkml:inkSource>
       <inkml:timestamp xml:id="ts0" timeString="2021-04-11T23:18:12.025"/>
     </inkml:context>
     <inkml:brush xml:id="br0">
@@ -6471,7 +8003,7 @@
 </inkml:ink>
 </file>
 
-<file path=word/ink/ink3.xml><?xml version="1.0" encoding="utf-8"?>
+<file path=word/ink/ink4.xml><?xml version="1.0" encoding="utf-8"?>
 <inkml:ink xmlns:inkml="http://www.w3.org/2003/InkML">
   <inkml:definitions>
     <inkml:context xml:id="ctx0">
@@ -6500,7 +8032,7 @@
 </inkml:ink>
 </file>
 
-<file path=word/ink/ink4.xml><?xml version="1.0" encoding="utf-8"?>
+<file path=word/ink/ink5.xml><?xml version="1.0" encoding="utf-8"?>
 <inkml:ink xmlns:inkml="http://www.w3.org/2003/InkML">
   <inkml:definitions>
     <inkml:context xml:id="ctx0">
@@ -6528,7 +8060,7 @@
 </inkml:ink>
 </file>
 
-<file path=word/ink/ink5.xml><?xml version="1.0" encoding="utf-8"?>
+<file path=word/ink/ink6.xml><?xml version="1.0" encoding="utf-8"?>
 <inkml:ink xmlns:inkml="http://www.w3.org/2003/InkML">
   <inkml:definitions>
     <inkml:context xml:id="ctx0">
@@ -6557,7 +8089,7 @@
 </inkml:ink>
 </file>
 
-<file path=word/ink/ink6.xml><?xml version="1.0" encoding="utf-8"?>
+<file path=word/ink/ink7.xml><?xml version="1.0" encoding="utf-8"?>
 <inkml:ink xmlns:inkml="http://www.w3.org/2003/InkML">
   <inkml:definitions>
     <inkml:context xml:id="ctx0">
@@ -6583,35 +8115,6 @@
   </inkml:definitions>
   <inkml:trace contextRef="#ctx0" brushRef="#br0">1 81 24575,'14'8'0,"3"-1"0,17 3 0,-7-2 0,16 3 0,-6-1 0,28 7 0,22 4 0,-15-3 0,1 0 0,-5-1 0,11 3 0,-23-5 0,-32-9 0,-5 2 0,15 1 0,38 9 0,-44-10 0,41 9 0,-43-11 0,11 4 0,-1 0 0,-2-1 0,-14-1 0,26 8 0,-29-11 0,21 7 0,-31-10 0,5-1 0,-7 2 0,3-3 0</inkml:trace>
   <inkml:trace contextRef="#ctx0" brushRef="#br0" timeOffset="1338">1071 0 24575,'3'7'0,"1"7"0,4 3 0,1 17 0,4-7 0,-3 7 0,6-10 0,-1 10 0,7 12 0,9 6 0,13 17 0,2-1 0,-6-16 0,2 6 0,-7-11 0,-28-41 0,-1-2 0,1 1 0,-1-4 0,-2 5 0,1-5 0,-1 1 0,2 1 0,3 4 0,-7 0 0,-8 3 0,-20-1 0,-11 1 0,-9 1 0,0 6 0,0-5 0,0 5 0,0-6 0,0 6 0,10-6 0,-15 10 0,36-17 0,-12 5 0,30-12 0</inkml:trace>
-</inkml:ink>
-</file>
-
-<file path=word/ink/ink7.xml><?xml version="1.0" encoding="utf-8"?>
-<inkml:ink xmlns:inkml="http://www.w3.org/2003/InkML">
-  <inkml:definitions>
-    <inkml:context xml:id="ctx0">
-      <inkml:inkSource xml:id="inkSrc0">
-        <inkml:traceFormat>
-          <inkml:channel name="X" type="integer" min="-2.14748E9" max="2.14748E9" units="cm"/>
-          <inkml:channel name="Y" type="integer" min="-2.14748E9" max="2.14748E9" units="cm"/>
-          <inkml:channel name="F" type="integer" max="32767" units="dev"/>
-        </inkml:traceFormat>
-        <inkml:channelProperties>
-          <inkml:channelProperty channel="X" name="resolution" value="1000" units="1/cm"/>
-          <inkml:channelProperty channel="Y" name="resolution" value="1000" units="1/cm"/>
-          <inkml:channelProperty channel="F" name="resolution" value="0" units="1/dev"/>
-        </inkml:channelProperties>
-      </inkml:inkSource>
-      <inkml:timestamp xml:id="ts0" timeString="2021-04-11T23:24:22.332"/>
-    </inkml:context>
-    <inkml:brush xml:id="br0">
-      <inkml:brushProperty name="width" value="0.05" units="cm"/>
-      <inkml:brushProperty name="height" value="0.05" units="cm"/>
-      <inkml:brushProperty name="color" value="#E71224"/>
-    </inkml:brush>
-  </inkml:definitions>
-  <inkml:trace contextRef="#ctx0" brushRef="#br0">3277 1 24575,'-18'5'0,"-9"2"0,-18 2 0,-7 0 0,-7 1 0,-12 0 0,-9 1 0,-9-5 0,-4 3 0,-1-7 0,6 2 0,-12 1-8503,5 7 8503,0 5 0,8 0 1535,2 3-1535,16-8 0,-2 3 0,6-5 0,5-1 0,-17 2 0,15-5 0,-9 3 0,12-4 0,-5 5 0,-3 0 0,-6-4 0,-6 3 0,2-10 0,-4-1 0,28 4 0,0-1 3084,-28-5 1,4-1-3085,4 4 267,8-4-267,13 9 0,7 0 0,9 4 0,11-1 0,3-1 532,9-1-532,1 0 0,5-3 0,3 2 0,0-2 0,-10 4 0,1 2 0,-9 1 0,6 0 0,5-2 0,-1-2 0,7-1 0,1-2 0,2 0 0</inkml:trace>
-  <inkml:trace contextRef="#ctx0" brushRef="#br0" timeOffset="1158">557 105 24575,'-10'5'0,"-7"4"0,-20 8 0,-9 2 0,-12 9 0,-1-3 0,7 3 0,5-1 0,-4 7 0,6-1 0,-4 2 0,13-5 0,11-13 0,11-4 0,4-8 0,10-1 0,24 7 0,11 6 0,36 9 0,-2 10-6784,7 12 6784,-5 14 0,1 6-322,-4 3 322,-10-18 0,-19-6 0,-17-26 0,-13-6 0,-5-10 0,-2-3 0,-2 0 0</inkml:trace>
 </inkml:ink>
 </file>
 

</xml_diff>

<commit_message>
feat: Add progress #18 'Adobe XD'
</commit_message>
<xml_diff>
--- a/adobe_xd/note.docx
+++ b/adobe_xd/note.docx
@@ -1433,7 +1433,7 @@
           </mc:Choice>
           <mc:Fallback>
             <w:pict>
-              <v:shapetype w14:anchorId="01AEB821" id="_x0000_t75" coordsize="21600,21600" o:spt="75" o:preferrelative="t" path="m@4@5l@4@11@9@11@9@5xe" filled="f" stroked="f">
+              <v:shapetype w14:anchorId="33B23ABE" id="_x0000_t75" coordsize="21600,21600" o:spt="75" o:preferrelative="t" path="m@4@5l@4@11@9@11@9@5xe" filled="f" stroked="f">
                 <v:stroke joinstyle="miter"/>
                 <v:formulas>
                   <v:f eqn="if lineDrawn pixelLineWidth 0"/>
@@ -3810,7 +3810,7 @@
                 </mc:Choice>
                 <mc:Fallback>
                   <w:pict>
-                    <v:shape w14:anchorId="0F24DFF2" id="Ink 39" o:spid="_x0000_s1026" type="#_x0000_t75" style="position:absolute;margin-left:47.3pt;margin-top:134.1pt;width:94.25pt;height:34.95pt;rotation:3792331fd;z-index:251669504;visibility:visible;mso-wrap-style:square;mso-width-percent:0;mso-height-percent:0;mso-wrap-distance-left:9pt;mso-wrap-distance-top:0;mso-wrap-distance-right:9pt;mso-wrap-distance-bottom:0;mso-position-horizontal:absolute;mso-position-horizontal-relative:text;mso-position-vertical:absolute;mso-position-vertical-relative:text;mso-width-percent:0;mso-height-percent:0;mso-width-relative:margin;mso-height-relative:margin" o:gfxdata="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">
+                    <v:shape w14:anchorId="1ED56638" id="Ink 39" o:spid="_x0000_s1026" type="#_x0000_t75" style="position:absolute;margin-left:47.3pt;margin-top:134.1pt;width:94.25pt;height:34.95pt;rotation:3792331fd;z-index:251669504;visibility:visible;mso-wrap-style:square;mso-width-percent:0;mso-height-percent:0;mso-wrap-distance-left:9pt;mso-wrap-distance-top:0;mso-wrap-distance-right:9pt;mso-wrap-distance-bottom:0;mso-position-horizontal:absolute;mso-position-horizontal-relative:text;mso-position-vertical:absolute;mso-position-vertical-relative:text;mso-width-percent:0;mso-height-percent:0;mso-width-relative:margin;mso-height-relative:margin" o:gfxdata="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">
                       <v:imagedata r:id="rId33" o:title=""/>
                     </v:shape>
                   </w:pict>
@@ -4224,7 +4224,7 @@
                 </mc:Choice>
                 <mc:Fallback>
                   <w:pict>
-                    <v:shape w14:anchorId="4030CFA7" id="Ink 31" o:spid="_x0000_s1026" type="#_x0000_t75" style="position:absolute;margin-left:278.2pt;margin-top:134.9pt;width:29.15pt;height:33.95pt;z-index:251664384;visibility:visible;mso-wrap-style:square;mso-wrap-distance-left:9pt;mso-wrap-distance-top:0;mso-wrap-distance-right:9pt;mso-wrap-distance-bottom:0;mso-position-horizontal:absolute;mso-position-horizontal-relative:text;mso-position-vertical:absolute;mso-position-vertical-relative:text" o:gfxdata="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">
+                    <v:shape w14:anchorId="614AFCAC" id="Ink 31" o:spid="_x0000_s1026" type="#_x0000_t75" style="position:absolute;margin-left:278.2pt;margin-top:134.9pt;width:29.15pt;height:33.95pt;z-index:251664384;visibility:visible;mso-wrap-style:square;mso-wrap-distance-left:9pt;mso-wrap-distance-top:0;mso-wrap-distance-right:9pt;mso-wrap-distance-bottom:0;mso-position-horizontal:absolute;mso-position-horizontal-relative:text;mso-position-vertical:absolute;mso-position-vertical-relative:text" o:gfxdata="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">
                       <v:imagedata r:id="rId35" o:title=""/>
                     </v:shape>
                   </w:pict>
@@ -4298,7 +4298,7 @@
                 </mc:Choice>
                 <mc:Fallback>
                   <w:pict>
-                    <v:shape w14:anchorId="500B9C6F" id="Frame 28" o:spid="_x0000_s1026" style="position:absolute;margin-left:.35pt;margin-top:157.15pt;width:271pt;height:26pt;z-index:251661312;visibility:visible;mso-wrap-style:square;mso-wrap-distance-left:9pt;mso-wrap-distance-top:0;mso-wrap-distance-right:9pt;mso-wrap-distance-bottom:0;mso-position-horizontal:absolute;mso-position-horizontal-relative:text;mso-position-vertical:absolute;mso-position-vertical-relative:text;v-text-anchor:middle" coordsize="3441700,330200" o:gfxdata="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" path="m,l3441700,r,330200l,330200,,xm41275,41275r,247650l3400425,288925r,-247650l41275,41275xe" fillcolor="red" strokecolor="#ff644e [3208]" strokeweight="2pt">
+                    <v:shape w14:anchorId="240DED69" id="Frame 28" o:spid="_x0000_s1026" style="position:absolute;margin-left:.35pt;margin-top:157.15pt;width:271pt;height:26pt;z-index:251661312;visibility:visible;mso-wrap-style:square;mso-wrap-distance-left:9pt;mso-wrap-distance-top:0;mso-wrap-distance-right:9pt;mso-wrap-distance-bottom:0;mso-position-horizontal:absolute;mso-position-horizontal-relative:text;mso-position-vertical:absolute;mso-position-vertical-relative:text;v-text-anchor:middle" coordsize="3441700,330200" o:gfxdata="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" path="m,l3441700,r,330200l,330200,,xm41275,41275r,247650l3400425,288925r,-247650l41275,41275xe" fillcolor="red" strokecolor="#ff644e [3208]" strokeweight="2pt">
                       <v:path arrowok="t" o:connecttype="custom" o:connectlocs="0,0;3441700,0;3441700,330200;0,330200;0,0;41275,41275;41275,288925;3400425,288925;3400425,41275;41275,41275" o:connectangles="0,0,0,0,0,0,0,0,0,0"/>
                     </v:shape>
                   </w:pict>
@@ -4445,7 +4445,7 @@
                 </mc:Choice>
                 <mc:Fallback>
                   <w:pict>
-                    <v:shape w14:anchorId="0F0CBAC4" id="Frame 54" o:spid="_x0000_s1026" style="position:absolute;margin-left:181.55pt;margin-top:42.65pt;width:200.8pt;height:20.4pt;z-index:251686912;visibility:visible;mso-wrap-style:square;mso-width-percent:0;mso-wrap-distance-left:9pt;mso-wrap-distance-top:0;mso-wrap-distance-right:9pt;mso-wrap-distance-bottom:0;mso-position-horizontal:absolute;mso-position-horizontal-relative:text;mso-position-vertical:absolute;mso-position-vertical-relative:text;mso-width-percent:0;mso-width-relative:margin;v-text-anchor:middle" coordsize="2550160,259080" o:gfxdata="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" path="m,l2550160,r,259080l,259080,,xm32385,32385r,194310l2517775,226695r,-194310l32385,32385xe" fillcolor="#00b0f0" stroked="f" strokeweight="1pt">
+                    <v:shape w14:anchorId="25A9DC1D" id="Frame 54" o:spid="_x0000_s1026" style="position:absolute;margin-left:181.55pt;margin-top:42.65pt;width:200.8pt;height:20.4pt;z-index:251686912;visibility:visible;mso-wrap-style:square;mso-width-percent:0;mso-wrap-distance-left:9pt;mso-wrap-distance-top:0;mso-wrap-distance-right:9pt;mso-wrap-distance-bottom:0;mso-position-horizontal:absolute;mso-position-horizontal-relative:text;mso-position-vertical:absolute;mso-position-vertical-relative:text;mso-width-percent:0;mso-width-relative:margin;v-text-anchor:middle" coordsize="2550160,259080" o:gfxdata="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" path="m,l2550160,r,259080l,259080,,xm32385,32385r,194310l2517775,226695r,-194310l32385,32385xe" fillcolor="#00b0f0" stroked="f" strokeweight="1pt">
                       <v:stroke miterlimit="4" joinstyle="miter"/>
                       <v:path arrowok="t" o:connecttype="custom" o:connectlocs="0,0;2550160,0;2550160,259080;0,259080;0,0;32385,32385;32385,226695;2517775,226695;2517775,32385;32385,32385" o:connectangles="0,0,0,0,0,0,0,0,0,0"/>
                     </v:shape>
@@ -4672,7 +4672,7 @@
                 </mc:Choice>
                 <mc:Fallback>
                   <w:pict>
-                    <v:shape w14:anchorId="271E4E95" id="Frame 49" o:spid="_x0000_s1026" style="position:absolute;margin-left:.15pt;margin-top:42.65pt;width:181.6pt;height:20.4pt;z-index:251680768;visibility:visible;mso-wrap-style:square;mso-width-percent:0;mso-wrap-distance-left:9pt;mso-wrap-distance-top:0;mso-wrap-distance-right:9pt;mso-wrap-distance-bottom:0;mso-position-horizontal:absolute;mso-position-horizontal-relative:text;mso-position-vertical:absolute;mso-position-vertical-relative:text;mso-width-percent:0;mso-width-relative:margin;v-text-anchor:middle" coordsize="2306320,259080" o:gfxdata="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" path="m,l2306320,r,259080l,259080,,xm32385,32385r,194310l2273935,226695r,-194310l32385,32385xe" fillcolor="#61d836 [3206]" stroked="f" strokeweight="1pt">
+                    <v:shape w14:anchorId="4316B34B" id="Frame 49" o:spid="_x0000_s1026" style="position:absolute;margin-left:.15pt;margin-top:42.65pt;width:181.6pt;height:20.4pt;z-index:251680768;visibility:visible;mso-wrap-style:square;mso-width-percent:0;mso-wrap-distance-left:9pt;mso-wrap-distance-top:0;mso-wrap-distance-right:9pt;mso-wrap-distance-bottom:0;mso-position-horizontal:absolute;mso-position-horizontal-relative:text;mso-position-vertical:absolute;mso-position-vertical-relative:text;mso-width-percent:0;mso-width-relative:margin;v-text-anchor:middle" coordsize="2306320,259080" o:gfxdata="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" path="m,l2306320,r,259080l,259080,,xm32385,32385r,194310l2273935,226695r,-194310l32385,32385xe" fillcolor="#61d836 [3206]" stroked="f" strokeweight="1pt">
                       <v:stroke miterlimit="4" joinstyle="miter"/>
                       <v:path arrowok="t" o:connecttype="custom" o:connectlocs="0,0;2306320,0;2306320,259080;0,259080;0,0;32385,32385;32385,226695;2273935,226695;2273935,32385;32385,32385" o:connectangles="0,0,0,0,0,0,0,0,0,0"/>
                     </v:shape>
@@ -4753,7 +4753,7 @@
                 </mc:Choice>
                 <mc:Fallback>
                   <w:pict>
-                    <v:shape w14:anchorId="05852E6E" id="Frame 48" o:spid="_x0000_s1026" style="position:absolute;margin-left:318.35pt;margin-top:25.85pt;width:143.2pt;height:20.4pt;z-index:251678720;visibility:visible;mso-wrap-style:square;mso-width-percent:0;mso-wrap-distance-left:9pt;mso-wrap-distance-top:0;mso-wrap-distance-right:9pt;mso-wrap-distance-bottom:0;mso-position-horizontal:absolute;mso-position-horizontal-relative:text;mso-position-vertical:absolute;mso-position-vertical-relative:text;mso-width-percent:0;mso-width-relative:margin;v-text-anchor:middle" coordsize="1818640,259080" o:gfxdata="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" path="m,l1818640,r,259080l,259080,,xm32385,32385r,194310l1786255,226695r,-194310l32385,32385xe" fillcolor="#61d836 [3206]" stroked="f" strokeweight="1pt">
+                    <v:shape w14:anchorId="1FD78DD7" id="Frame 48" o:spid="_x0000_s1026" style="position:absolute;margin-left:318.35pt;margin-top:25.85pt;width:143.2pt;height:20.4pt;z-index:251678720;visibility:visible;mso-wrap-style:square;mso-width-percent:0;mso-wrap-distance-left:9pt;mso-wrap-distance-top:0;mso-wrap-distance-right:9pt;mso-wrap-distance-bottom:0;mso-position-horizontal:absolute;mso-position-horizontal-relative:text;mso-position-vertical:absolute;mso-position-vertical-relative:text;mso-width-percent:0;mso-width-relative:margin;v-text-anchor:middle" coordsize="1818640,259080" o:gfxdata="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" path="m,l1818640,r,259080l,259080,,xm32385,32385r,194310l1786255,226695r,-194310l32385,32385xe" fillcolor="#61d836 [3206]" stroked="f" strokeweight="1pt">
                       <v:stroke miterlimit="4" joinstyle="miter"/>
                       <v:path arrowok="t" o:connecttype="custom" o:connectlocs="0,0;1818640,0;1818640,259080;0,259080;0,0;32385,32385;32385,226695;1786255,226695;1786255,32385;32385,32385" o:connectangles="0,0,0,0,0,0,0,0,0,0"/>
                     </v:shape>
@@ -4801,7 +4801,7 @@
                 </mc:Choice>
                 <mc:Fallback>
                   <w:pict>
-                    <v:shape w14:anchorId="32731677" id="Ink 46" o:spid="_x0000_s1026" type="#_x0000_t75" style="position:absolute;margin-left:289.45pt;margin-top:-7.7pt;width:47.6pt;height:36.35pt;z-index:251675648;visibility:visible;mso-wrap-style:square;mso-wrap-distance-left:9pt;mso-wrap-distance-top:0;mso-wrap-distance-right:9pt;mso-wrap-distance-bottom:0;mso-position-horizontal:absolute;mso-position-horizontal-relative:text;mso-position-vertical:absolute;mso-position-vertical-relative:text" o:gfxdata="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">
+                    <v:shape w14:anchorId="1AF568F8" id="Ink 46" o:spid="_x0000_s1026" type="#_x0000_t75" style="position:absolute;margin-left:289.45pt;margin-top:-7.7pt;width:47.6pt;height:36.35pt;z-index:251675648;visibility:visible;mso-wrap-style:square;mso-wrap-distance-left:9pt;mso-wrap-distance-top:0;mso-wrap-distance-right:9pt;mso-wrap-distance-bottom:0;mso-position-horizontal:absolute;mso-position-horizontal-relative:text;mso-position-vertical:absolute;mso-position-vertical-relative:text" o:gfxdata="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">
                       <v:imagedata r:id="rId38" o:title=""/>
                     </v:shape>
                   </w:pict>
@@ -4848,7 +4848,7 @@
                 </mc:Choice>
                 <mc:Fallback>
                   <w:pict>
-                    <v:shape w14:anchorId="68E1373E" id="Ink 43" o:spid="_x0000_s1026" type="#_x0000_t75" style="position:absolute;margin-left:246.15pt;margin-top:48.25pt;width:1.45pt;height:1.65pt;z-index:251672576;visibility:visible;mso-wrap-style:square;mso-wrap-distance-left:9pt;mso-wrap-distance-top:0;mso-wrap-distance-right:9pt;mso-wrap-distance-bottom:0;mso-position-horizontal:absolute;mso-position-horizontal-relative:text;mso-position-vertical:absolute;mso-position-vertical-relative:text" o:gfxdata="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">
+                    <v:shape w14:anchorId="28618993" id="Ink 43" o:spid="_x0000_s1026" type="#_x0000_t75" style="position:absolute;margin-left:246.15pt;margin-top:48.25pt;width:1.45pt;height:1.65pt;z-index:251672576;visibility:visible;mso-wrap-style:square;mso-wrap-distance-left:9pt;mso-wrap-distance-top:0;mso-wrap-distance-right:9pt;mso-wrap-distance-bottom:0;mso-position-horizontal:absolute;mso-position-horizontal-relative:text;mso-position-vertical:absolute;mso-position-vertical-relative:text" o:gfxdata="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">
                       <v:imagedata r:id="rId40" o:title=""/>
                     </v:shape>
                   </w:pict>
@@ -4925,7 +4925,7 @@
                 </mc:Choice>
                 <mc:Fallback>
                   <w:pict>
-                    <v:shape w14:anchorId="2C88A934" id="Frame 42" o:spid="_x0000_s1026" style="position:absolute;margin-left:155.55pt;margin-top:26.45pt;width:136.4pt;height:20.4pt;z-index:251671552;visibility:visible;mso-wrap-style:square;mso-wrap-distance-left:9pt;mso-wrap-distance-top:0;mso-wrap-distance-right:9pt;mso-wrap-distance-bottom:0;mso-position-horizontal:absolute;mso-position-horizontal-relative:text;mso-position-vertical:absolute;mso-position-vertical-relative:text;v-text-anchor:middle" coordsize="1732280,259080" o:gfxdata="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" path="m,l1732280,r,259080l,259080,,xm32385,32385r,194310l1699895,226695r,-194310l32385,32385xe" fillcolor="#ffc000" stroked="f" strokeweight="1pt">
+                    <v:shape w14:anchorId="359881AE" id="Frame 42" o:spid="_x0000_s1026" style="position:absolute;margin-left:155.55pt;margin-top:26.45pt;width:136.4pt;height:20.4pt;z-index:251671552;visibility:visible;mso-wrap-style:square;mso-wrap-distance-left:9pt;mso-wrap-distance-top:0;mso-wrap-distance-right:9pt;mso-wrap-distance-bottom:0;mso-position-horizontal:absolute;mso-position-horizontal-relative:text;mso-position-vertical:absolute;mso-position-vertical-relative:text;v-text-anchor:middle" coordsize="1732280,259080" o:gfxdata="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" path="m,l1732280,r,259080l,259080,,xm32385,32385r,194310l1699895,226695r,-194310l32385,32385xe" fillcolor="#ffc000" stroked="f" strokeweight="1pt">
                       <v:stroke miterlimit="4" joinstyle="miter"/>
                       <v:path arrowok="t" o:connecttype="custom" o:connectlocs="0,0;1732280,0;1732280,259080;0,259080;0,0;32385,32385;32385,226695;1699895,226695;1699895,32385;32385,32385" o:connectangles="0,0,0,0,0,0,0,0,0,0"/>
                     </v:shape>
@@ -5003,7 +5003,7 @@
                 </mc:Choice>
                 <mc:Fallback>
                   <w:pict>
-                    <v:shape w14:anchorId="2D140099" id="Frame 33" o:spid="_x0000_s1026" style="position:absolute;margin-left:77.35pt;margin-top:26.05pt;width:78pt;height:21pt;z-index:251666432;visibility:visible;mso-wrap-style:square;mso-wrap-distance-left:9pt;mso-wrap-distance-top:0;mso-wrap-distance-right:9pt;mso-wrap-distance-bottom:0;mso-position-horizontal:absolute;mso-position-horizontal-relative:text;mso-position-vertical:absolute;mso-position-vertical-relative:text;v-text-anchor:middle" coordsize="990600,266700" o:gfxdata="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" path="m,l990600,r,266700l,266700,,xm33338,33338r,200025l957263,233363r,-200025l33338,33338xe" fillcolor="red" stroked="f" strokeweight="1pt">
+                    <v:shape w14:anchorId="58903F2A" id="Frame 33" o:spid="_x0000_s1026" style="position:absolute;margin-left:77.35pt;margin-top:26.05pt;width:78pt;height:21pt;z-index:251666432;visibility:visible;mso-wrap-style:square;mso-wrap-distance-left:9pt;mso-wrap-distance-top:0;mso-wrap-distance-right:9pt;mso-wrap-distance-bottom:0;mso-position-horizontal:absolute;mso-position-horizontal-relative:text;mso-position-vertical:absolute;mso-position-vertical-relative:text;v-text-anchor:middle" coordsize="990600,266700" o:gfxdata="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" path="m,l990600,r,266700l,266700,,xm33338,33338r,200025l957263,233363r,-200025l33338,33338xe" fillcolor="red" stroked="f" strokeweight="1pt">
                       <v:stroke miterlimit="4" joinstyle="miter"/>
                       <v:path arrowok="t" o:connecttype="custom" o:connectlocs="0,0;990600,0;990600,266700;0,266700;0,0;33338,33338;33338,233363;957263,233363;957263,33338;33338,33338" o:connectangles="0,0,0,0,0,0,0,0,0,0"/>
                     </v:shape>
@@ -5243,7 +5243,7 @@
                 </mc:Choice>
                 <mc:Fallback>
                   <w:pict>
-                    <v:shape w14:anchorId="626F6F1A" id="Ink 57" o:spid="_x0000_s1026" type="#_x0000_t75" style="position:absolute;margin-left:384.05pt;margin-top:-3.65pt;width:41pt;height:28.2pt;z-index:251689984;visibility:visible;mso-wrap-style:square;mso-wrap-distance-left:9pt;mso-wrap-distance-top:0;mso-wrap-distance-right:9pt;mso-wrap-distance-bottom:0;mso-position-horizontal:absolute;mso-position-horizontal-relative:text;mso-position-vertical:absolute;mso-position-vertical-relative:text" o:gfxdata="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">
+                    <v:shape w14:anchorId="6BFCFEF4" id="Ink 57" o:spid="_x0000_s1026" type="#_x0000_t75" style="position:absolute;margin-left:384.05pt;margin-top:-3.65pt;width:41pt;height:28.2pt;z-index:251689984;visibility:visible;mso-wrap-style:square;mso-wrap-distance-left:9pt;mso-wrap-distance-top:0;mso-wrap-distance-right:9pt;mso-wrap-distance-bottom:0;mso-position-horizontal:absolute;mso-position-horizontal-relative:text;mso-position-vertical:absolute;mso-position-vertical-relative:text" o:gfxdata="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">
                       <v:imagedata r:id="rId43" o:title=""/>
                     </v:shape>
                   </w:pict>
@@ -5290,7 +5290,7 @@
                 </mc:Choice>
                 <mc:Fallback>
                   <w:pict>
-                    <v:shape w14:anchorId="2CF0A814" id="Ink 52" o:spid="_x0000_s1026" type="#_x0000_t75" style="position:absolute;margin-left:176.75pt;margin-top:-2.65pt;width:42.9pt;height:23.65pt;z-index:251683840;visibility:visible;mso-wrap-style:square;mso-wrap-distance-left:9pt;mso-wrap-distance-top:0;mso-wrap-distance-right:9pt;mso-wrap-distance-bottom:0;mso-position-horizontal:absolute;mso-position-horizontal-relative:text;mso-position-vertical:absolute;mso-position-vertical-relative:text" o:gfxdata="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">
+                    <v:shape w14:anchorId="0969F491" id="Ink 52" o:spid="_x0000_s1026" type="#_x0000_t75" style="position:absolute;margin-left:176.75pt;margin-top:-2.65pt;width:42.9pt;height:23.65pt;z-index:251683840;visibility:visible;mso-wrap-style:square;mso-wrap-distance-left:9pt;mso-wrap-distance-top:0;mso-wrap-distance-right:9pt;mso-wrap-distance-bottom:0;mso-position-horizontal:absolute;mso-position-horizontal-relative:text;mso-position-vertical:absolute;mso-position-vertical-relative:text" o:gfxdata="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">
                       <v:imagedata r:id="rId45" o:title=""/>
                     </v:shape>
                   </w:pict>
@@ -6818,7 +6818,9 @@
           </w14:textOutline>
         </w:rPr>
       </w:pPr>
-      <w:r>
+    </w:p>
+    <w:p>
+      <w:pPr>
         <w:rPr>
           <w:rFonts w:ascii="Helvetica Neue" w:hAnsi="Helvetica Neue" w:cs="Arial Unicode MS"/>
           <w:color w:val="000000"/>
@@ -6828,12 +6830,978 @@
             <w14:bevel/>
           </w14:textOutline>
         </w:rPr>
-        <w:t>r</w:t>
-      </w:r>
+      </w:pPr>
+    </w:p>
+    <w:p>
+      <w:pPr>
+        <w:pBdr>
+          <w:top w:val="none" w:sz="0" w:space="0" w:color="auto"/>
+          <w:left w:val="none" w:sz="0" w:space="0" w:color="auto"/>
+          <w:bottom w:val="none" w:sz="0" w:space="0" w:color="auto"/>
+          <w:right w:val="none" w:sz="0" w:space="0" w:color="auto"/>
+          <w:between w:val="none" w:sz="0" w:space="0" w:color="auto"/>
+          <w:bar w:val="none" w:sz="0" w:color="auto"/>
+        </w:pBdr>
+        <w:rPr>
+          <w:rFonts w:asciiTheme="majorHAnsi" w:eastAsia="Times New Roman" w:hAnsiTheme="majorHAnsi"/>
+          <w:b/>
+          <w:bCs/>
+          <w:bdr w:val="none" w:sz="0" w:space="0" w:color="auto"/>
+          <w:lang w:val="en-CA"/>
+        </w:rPr>
+      </w:pPr>
+      <w:r>
+        <w:rPr>
+          <w:rFonts w:asciiTheme="majorHAnsi" w:eastAsia="Times New Roman" w:hAnsiTheme="majorHAnsi" w:cs="Segoe UI"/>
+          <w:b/>
+          <w:bCs/>
+          <w:color w:val="14171C"/>
+          <w:bdr w:val="none" w:sz="0" w:space="0" w:color="auto"/>
+          <w:lang w:val="en-CA"/>
+        </w:rPr>
+        <w:t>New Pages &amp; Artboards in Adobe XD</w:t>
+      </w:r>
+    </w:p>
+    <w:p>
+      <w:pPr>
+        <w:rPr>
+          <w:rFonts w:ascii="Helvetica Neue" w:hAnsi="Helvetica Neue" w:cs="Arial Unicode MS"/>
+          <w:color w:val="000000"/>
+          <w14:textOutline w14:w="0" w14:cap="flat" w14:cmpd="sng" w14:algn="ctr">
+            <w14:noFill/>
+            <w14:prstDash w14:val="solid"/>
+            <w14:bevel/>
+          </w14:textOutline>
+        </w:rPr>
+      </w:pPr>
+    </w:p>
+    <w:p>
+      <w:pPr>
+        <w:pStyle w:val="ListParagraph"/>
+        <w:numPr>
+          <w:ilvl w:val="0"/>
+          <w:numId w:val="4"/>
+        </w:numPr>
+        <w:rPr>
+          <w:rFonts w:ascii="Helvetica Neue" w:hAnsi="Helvetica Neue" w:cs="Arial Unicode MS"/>
+          <w:color w:val="000000"/>
+          <w14:textOutline w14:w="0" w14:cap="flat" w14:cmpd="sng" w14:algn="ctr">
+            <w14:noFill/>
+            <w14:prstDash w14:val="solid"/>
+            <w14:bevel/>
+          </w14:textOutline>
+        </w:rPr>
+      </w:pPr>
+      <w:r>
+        <w:rPr>
+          <w:rFonts w:ascii="Helvetica Neue" w:hAnsi="Helvetica Neue" w:cs="Arial Unicode MS"/>
+          <w:color w:val="000000"/>
+          <w14:textOutline w14:w="0" w14:cap="flat" w14:cmpd="sng" w14:algn="ctr">
+            <w14:noFill/>
+            <w14:prstDash w14:val="solid"/>
+            <w14:bevel/>
+          </w14:textOutline>
+        </w:rPr>
+        <w:t>Duplicating artboard</w:t>
+      </w:r>
+    </w:p>
+    <w:p>
+      <w:pPr>
+        <w:pStyle w:val="ListParagraph"/>
+        <w:numPr>
+          <w:ilvl w:val="1"/>
+          <w:numId w:val="4"/>
+        </w:numPr>
+        <w:rPr>
+          <w:rFonts w:ascii="Helvetica Neue" w:hAnsi="Helvetica Neue" w:cs="Arial Unicode MS"/>
+          <w:color w:val="000000"/>
+          <w14:textOutline w14:w="0" w14:cap="flat" w14:cmpd="sng" w14:algn="ctr">
+            <w14:noFill/>
+            <w14:prstDash w14:val="solid"/>
+            <w14:bevel/>
+          </w14:textOutline>
+        </w:rPr>
+      </w:pPr>
+      <w:r>
+        <w:rPr>
+          <w:rFonts w:ascii="Helvetica Neue" w:hAnsi="Helvetica Neue" w:cs="Arial Unicode MS"/>
+          <w:b/>
+          <w:bCs/>
+          <w:color w:val="000000"/>
+          <w14:textOutline w14:w="0" w14:cap="flat" w14:cmpd="sng" w14:algn="ctr">
+            <w14:noFill/>
+            <w14:prstDash w14:val="solid"/>
+            <w14:bevel/>
+          </w14:textOutline>
+        </w:rPr>
+        <w:t>Step 1</w:t>
+      </w:r>
+      <w:r>
+        <w:rPr>
+          <w:rFonts w:ascii="Helvetica Neue" w:hAnsi="Helvetica Neue" w:cs="Arial Unicode MS"/>
+          <w:color w:val="000000"/>
+          <w14:textOutline w14:w="0" w14:cap="flat" w14:cmpd="sng" w14:algn="ctr">
+            <w14:noFill/>
+            <w14:prstDash w14:val="solid"/>
+            <w14:bevel/>
+          </w14:textOutline>
+        </w:rPr>
+        <w:t>: click the icon in the image below</w:t>
+      </w:r>
+    </w:p>
+    <w:p>
+      <w:pPr>
+        <w:rPr>
+          <w:rFonts w:ascii="Helvetica Neue" w:hAnsi="Helvetica Neue" w:cs="Arial Unicode MS"/>
+          <w:color w:val="000000"/>
+          <w14:textOutline w14:w="0" w14:cap="flat" w14:cmpd="sng" w14:algn="ctr">
+            <w14:noFill/>
+            <w14:prstDash w14:val="solid"/>
+            <w14:bevel/>
+          </w14:textOutline>
+        </w:rPr>
+      </w:pPr>
+      <w:r>
+        <w:rPr>
+          <w:rFonts w:ascii="Helvetica Neue" w:hAnsi="Helvetica Neue" w:cs="Arial Unicode MS"/>
+          <w:noProof/>
+          <w:color w:val="000000"/>
+        </w:rPr>
+        <w:lastRenderedPageBreak/>
+        <mc:AlternateContent>
+          <mc:Choice Requires="wps">
+            <w:drawing>
+              <wp:anchor distT="0" distB="0" distL="114300" distR="114300" simplePos="0" relativeHeight="251694080" behindDoc="0" locked="0" layoutInCell="1" allowOverlap="1" wp14:anchorId="27F1F7B8" wp14:editId="17562CCA">
+                <wp:simplePos x="0" y="0"/>
+                <wp:positionH relativeFrom="column">
+                  <wp:posOffset>914400</wp:posOffset>
+                </wp:positionH>
+                <wp:positionV relativeFrom="paragraph">
+                  <wp:posOffset>6299200</wp:posOffset>
+                </wp:positionV>
+                <wp:extent cx="2225040" cy="375920"/>
+                <wp:effectExtent l="0" t="0" r="0" b="0"/>
+                <wp:wrapNone/>
+                <wp:docPr id="1073741830" name="Text Box 1073741830"/>
+                <wp:cNvGraphicFramePr/>
+                <a:graphic xmlns:a="http://schemas.openxmlformats.org/drawingml/2006/main">
+                  <a:graphicData uri="http://schemas.microsoft.com/office/word/2010/wordprocessingShape">
+                    <wps:wsp>
+                      <wps:cNvSpPr txBox="1"/>
+                      <wps:spPr>
+                        <a:xfrm>
+                          <a:off x="0" y="0"/>
+                          <a:ext cx="2225040" cy="375920"/>
+                        </a:xfrm>
+                        <a:prstGeom prst="rect">
+                          <a:avLst/>
+                        </a:prstGeom>
+                        <a:noFill/>
+                        <a:ln w="12700" cap="flat">
+                          <a:noFill/>
+                          <a:miter lim="400000"/>
+                        </a:ln>
+                        <a:effectLst/>
+                        <a:sp3d/>
+                      </wps:spPr>
+                      <wps:style>
+                        <a:lnRef idx="0">
+                          <a:scrgbClr r="0" g="0" b="0"/>
+                        </a:lnRef>
+                        <a:fillRef idx="0">
+                          <a:scrgbClr r="0" g="0" b="0"/>
+                        </a:fillRef>
+                        <a:effectRef idx="0">
+                          <a:scrgbClr r="0" g="0" b="0"/>
+                        </a:effectRef>
+                        <a:fontRef idx="none"/>
+                      </wps:style>
+                      <wps:txbx>
+                        <w:txbxContent>
+                          <w:p>
+                            <w:pPr>
+                              <w:rPr>
+                                <w:b/>
+                                <w:bCs/>
+                                <w:color w:val="FF0000"/>
+                                <w:lang w:val="en-CA"/>
+                              </w:rPr>
+                            </w:pPr>
+                            <w:r>
+                              <w:rPr>
+                                <w:b/>
+                                <w:bCs/>
+                                <w:color w:val="FF0000"/>
+                                <w:lang w:val="en-CA"/>
+                              </w:rPr>
+                              <w:t>This guy here</w:t>
+                            </w:r>
+                          </w:p>
+                        </w:txbxContent>
+                      </wps:txbx>
+                      <wps:bodyPr rot="0" spcFirstLastPara="1" vertOverflow="overflow" horzOverflow="overflow" vert="horz" wrap="square" lIns="50800" tIns="50800" rIns="50800" bIns="50800" numCol="1" spcCol="38100" rtlCol="0" fromWordArt="0" anchor="t" anchorCtr="0" forceAA="0" compatLnSpc="1">
+                        <a:prstTxWarp prst="textNoShape">
+                          <a:avLst/>
+                        </a:prstTxWarp>
+                        <a:spAutoFit/>
+                      </wps:bodyPr>
+                    </wps:wsp>
+                  </a:graphicData>
+                </a:graphic>
+              </wp:anchor>
+            </w:drawing>
+          </mc:Choice>
+          <mc:Fallback>
+            <w:pict>
+              <v:shape w14:anchorId="27F1F7B8" id="Text Box 1073741830" o:spid="_x0000_s1031" type="#_x0000_t202" style="position:absolute;margin-left:1in;margin-top:496pt;width:175.2pt;height:29.6pt;z-index:251694080;visibility:visible;mso-wrap-style:square;mso-wrap-distance-left:9pt;mso-wrap-distance-top:0;mso-wrap-distance-right:9pt;mso-wrap-distance-bottom:0;mso-position-horizontal:absolute;mso-position-horizontal-relative:text;mso-position-vertical:absolute;mso-position-vertical-relative:text;v-text-anchor:top" o:gfxdata="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" filled="f" stroked="f" strokeweight="1pt">
+                <v:stroke miterlimit="4"/>
+                <v:textbox style="mso-fit-shape-to-text:t" inset="4pt,4pt,4pt,4pt">
+                  <w:txbxContent>
+                    <w:p>
+                      <w:pPr>
+                        <w:rPr>
+                          <w:b/>
+                          <w:bCs/>
+                          <w:color w:val="FF0000"/>
+                          <w:lang w:val="en-CA"/>
+                        </w:rPr>
+                      </w:pPr>
+                      <w:r>
+                        <w:rPr>
+                          <w:b/>
+                          <w:bCs/>
+                          <w:color w:val="FF0000"/>
+                          <w:lang w:val="en-CA"/>
+                        </w:rPr>
+                        <w:t>This guy here</w:t>
+                      </w:r>
+                    </w:p>
+                  </w:txbxContent>
+                </v:textbox>
+              </v:shape>
+            </w:pict>
+          </mc:Fallback>
+        </mc:AlternateContent>
+      </w:r>
+      <w:r>
+        <w:rPr>
+          <w:rFonts w:ascii="Helvetica Neue" w:hAnsi="Helvetica Neue" w:cs="Arial Unicode MS"/>
+          <w:noProof/>
+          <w:color w:val="000000"/>
+        </w:rPr>
+        <mc:AlternateContent>
+          <mc:Choice Requires="wps">
+            <w:drawing>
+              <wp:anchor distT="0" distB="0" distL="114300" distR="114300" simplePos="0" relativeHeight="251693056" behindDoc="0" locked="0" layoutInCell="1" allowOverlap="1" wp14:anchorId="75310717" wp14:editId="6FEE9F41">
+                <wp:simplePos x="0" y="0"/>
+                <wp:positionH relativeFrom="column">
+                  <wp:posOffset>447675</wp:posOffset>
+                </wp:positionH>
+                <wp:positionV relativeFrom="paragraph">
+                  <wp:posOffset>6807200</wp:posOffset>
+                </wp:positionV>
+                <wp:extent cx="537845" cy="629920"/>
+                <wp:effectExtent l="12700" t="25400" r="33655" b="17780"/>
+                <wp:wrapNone/>
+                <wp:docPr id="1073741829" name="Straight Arrow Connector 1073741829"/>
+                <wp:cNvGraphicFramePr/>
+                <a:graphic xmlns:a="http://schemas.openxmlformats.org/drawingml/2006/main">
+                  <a:graphicData uri="http://schemas.microsoft.com/office/word/2010/wordprocessingShape">
+                    <wps:wsp>
+                      <wps:cNvCnPr/>
+                      <wps:spPr>
+                        <a:xfrm flipV="1">
+                          <a:off x="0" y="0"/>
+                          <a:ext cx="537845" cy="629920"/>
+                        </a:xfrm>
+                        <a:prstGeom prst="straightConnector1">
+                          <a:avLst/>
+                        </a:prstGeom>
+                        <a:noFill/>
+                        <a:ln w="25400" cap="flat">
+                          <a:solidFill>
+                            <a:srgbClr val="FF0000"/>
+                          </a:solidFill>
+                          <a:prstDash val="solid"/>
+                          <a:miter lim="400000"/>
+                          <a:tailEnd type="triangle"/>
+                        </a:ln>
+                        <a:effectLst/>
+                        <a:sp3d/>
+                      </wps:spPr>
+                      <wps:style>
+                        <a:lnRef idx="0">
+                          <a:scrgbClr r="0" g="0" b="0"/>
+                        </a:lnRef>
+                        <a:fillRef idx="0">
+                          <a:scrgbClr r="0" g="0" b="0"/>
+                        </a:fillRef>
+                        <a:effectRef idx="0">
+                          <a:scrgbClr r="0" g="0" b="0"/>
+                        </a:effectRef>
+                        <a:fontRef idx="none"/>
+                      </wps:style>
+                      <wps:bodyPr/>
+                    </wps:wsp>
+                  </a:graphicData>
+                </a:graphic>
+              </wp:anchor>
+            </w:drawing>
+          </mc:Choice>
+          <mc:Fallback>
+            <w:pict>
+              <v:shapetype w14:anchorId="1A77A001" id="_x0000_t32" coordsize="21600,21600" o:spt="32" o:oned="t" path="m,l21600,21600e" filled="f">
+                <v:path arrowok="t" fillok="f" o:connecttype="none"/>
+                <o:lock v:ext="edit" shapetype="t"/>
+              </v:shapetype>
+              <v:shape id="Straight Arrow Connector 1073741829" o:spid="_x0000_s1026" type="#_x0000_t32" style="position:absolute;margin-left:35.25pt;margin-top:536pt;width:42.35pt;height:49.6pt;flip:y;z-index:251693056;visibility:visible;mso-wrap-style:square;mso-wrap-distance-left:9pt;mso-wrap-distance-top:0;mso-wrap-distance-right:9pt;mso-wrap-distance-bottom:0;mso-position-horizontal:absolute;mso-position-horizontal-relative:text;mso-position-vertical:absolute;mso-position-vertical-relative:text" o:gfxdata="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" strokecolor="red" strokeweight="2pt">
+                <v:stroke endarrow="block" miterlimit="4" joinstyle="miter"/>
+              </v:shape>
+            </w:pict>
+          </mc:Fallback>
+        </mc:AlternateContent>
+      </w:r>
+      <w:r>
+        <w:rPr>
+          <w:rFonts w:ascii="Helvetica Neue" w:hAnsi="Helvetica Neue" w:cs="Arial Unicode MS"/>
+          <w:noProof/>
+          <w:color w:val="000000"/>
+        </w:rPr>
+        <mc:AlternateContent>
+          <mc:Choice Requires="wps">
+            <w:drawing>
+              <wp:anchor distT="0" distB="0" distL="114300" distR="114300" simplePos="0" relativeHeight="251692032" behindDoc="0" locked="0" layoutInCell="1" allowOverlap="1" wp14:anchorId="16017114" wp14:editId="2415280A">
+                <wp:simplePos x="0" y="0"/>
+                <wp:positionH relativeFrom="column">
+                  <wp:posOffset>0</wp:posOffset>
+                </wp:positionH>
+                <wp:positionV relativeFrom="paragraph">
+                  <wp:posOffset>7325360</wp:posOffset>
+                </wp:positionV>
+                <wp:extent cx="396240" cy="375920"/>
+                <wp:effectExtent l="0" t="0" r="0" b="5080"/>
+                <wp:wrapNone/>
+                <wp:docPr id="1073741828" name="Frame 1073741828"/>
+                <wp:cNvGraphicFramePr/>
+                <a:graphic xmlns:a="http://schemas.openxmlformats.org/drawingml/2006/main">
+                  <a:graphicData uri="http://schemas.microsoft.com/office/word/2010/wordprocessingShape">
+                    <wps:wsp>
+                      <wps:cNvSpPr/>
+                      <wps:spPr>
+                        <a:xfrm>
+                          <a:off x="0" y="0"/>
+                          <a:ext cx="396240" cy="375920"/>
+                        </a:xfrm>
+                        <a:prstGeom prst="frame">
+                          <a:avLst/>
+                        </a:prstGeom>
+                        <a:solidFill>
+                          <a:srgbClr val="FF0000"/>
+                        </a:solidFill>
+                        <a:ln w="12700" cap="flat">
+                          <a:noFill/>
+                          <a:miter lim="400000"/>
+                        </a:ln>
+                        <a:effectLst/>
+                        <a:sp3d/>
+                      </wps:spPr>
+                      <wps:style>
+                        <a:lnRef idx="0">
+                          <a:scrgbClr r="0" g="0" b="0"/>
+                        </a:lnRef>
+                        <a:fillRef idx="0">
+                          <a:scrgbClr r="0" g="0" b="0"/>
+                        </a:fillRef>
+                        <a:effectRef idx="0">
+                          <a:scrgbClr r="0" g="0" b="0"/>
+                        </a:effectRef>
+                        <a:fontRef idx="none"/>
+                      </wps:style>
+                      <wps:bodyPr rot="0" spcFirstLastPara="1" vertOverflow="overflow" horzOverflow="overflow" vert="horz" wrap="square" lIns="50800" tIns="50800" rIns="50800" bIns="50800" numCol="1" spcCol="38100" rtlCol="0" fromWordArt="0" anchor="ctr" anchorCtr="0" forceAA="0" compatLnSpc="1">
+                        <a:prstTxWarp prst="textNoShape">
+                          <a:avLst/>
+                        </a:prstTxWarp>
+                        <a:spAutoFit/>
+                      </wps:bodyPr>
+                    </wps:wsp>
+                  </a:graphicData>
+                </a:graphic>
+              </wp:anchor>
+            </w:drawing>
+          </mc:Choice>
+          <mc:Fallback>
+            <w:pict>
+              <v:shape w14:anchorId="051E88A7" id="Frame 1073741828" o:spid="_x0000_s1026" style="position:absolute;margin-left:0;margin-top:576.8pt;width:31.2pt;height:29.6pt;z-index:251692032;visibility:visible;mso-wrap-style:square;mso-wrap-distance-left:9pt;mso-wrap-distance-top:0;mso-wrap-distance-right:9pt;mso-wrap-distance-bottom:0;mso-position-horizontal:absolute;mso-position-horizontal-relative:text;mso-position-vertical:absolute;mso-position-vertical-relative:text;v-text-anchor:middle" coordsize="396240,375920" o:gfxdata="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" path="m,l396240,r,375920l,375920,,xm46990,46990r,281940l349250,328930r,-281940l46990,46990xe" fillcolor="red" stroked="f" strokeweight="1pt">
+                <v:stroke miterlimit="4" joinstyle="miter"/>
+                <v:path arrowok="t" o:connecttype="custom" o:connectlocs="0,0;396240,0;396240,375920;0,375920;0,0;46990,46990;46990,328930;349250,328930;349250,46990;46990,46990" o:connectangles="0,0,0,0,0,0,0,0,0,0"/>
+              </v:shape>
+            </w:pict>
+          </mc:Fallback>
+        </mc:AlternateContent>
+      </w:r>
+      <w:r>
+        <w:rPr>
+          <w:rFonts w:ascii="Helvetica Neue" w:hAnsi="Helvetica Neue" w:cs="Arial Unicode MS"/>
+          <w:color w:val="000000"/>
+          <w14:textOutline w14:w="0" w14:cap="flat" w14:cmpd="sng" w14:algn="ctr">
+            <w14:noFill/>
+            <w14:prstDash w14:val="solid"/>
+            <w14:bevel/>
+          </w14:textOutline>
+        </w:rPr>
+        <w:drawing>
+          <wp:inline distT="0" distB="0" distL="0" distR="0" wp14:anchorId="3A2F7041" wp14:editId="48F24774">
+            <wp:extent cx="447675" cy="8229600"/>
+            <wp:effectExtent l="0" t="0" r="0" b="0"/>
+            <wp:docPr id="1073741824" name="Picture 1073741824"/>
+            <wp:cNvGraphicFramePr>
+              <a:graphicFrameLocks xmlns:a="http://schemas.openxmlformats.org/drawingml/2006/main" noChangeAspect="1"/>
+            </wp:cNvGraphicFramePr>
+            <a:graphic xmlns:a="http://schemas.openxmlformats.org/drawingml/2006/main">
+              <a:graphicData uri="http://schemas.openxmlformats.org/drawingml/2006/picture">
+                <pic:pic xmlns:pic="http://schemas.openxmlformats.org/drawingml/2006/picture">
+                  <pic:nvPicPr>
+                    <pic:cNvPr id="1" name=""/>
+                    <pic:cNvPicPr/>
+                  </pic:nvPicPr>
+                  <pic:blipFill>
+                    <a:blip r:embed="rId51"/>
+                    <a:stretch>
+                      <a:fillRect/>
+                    </a:stretch>
+                  </pic:blipFill>
+                  <pic:spPr>
+                    <a:xfrm>
+                      <a:off x="0" y="0"/>
+                      <a:ext cx="447675" cy="8229600"/>
+                    </a:xfrm>
+                    <a:prstGeom prst="rect">
+                      <a:avLst/>
+                    </a:prstGeom>
+                  </pic:spPr>
+                </pic:pic>
+              </a:graphicData>
+            </a:graphic>
+          </wp:inline>
+        </w:drawing>
+      </w:r>
+    </w:p>
+    <w:p>
+      <w:pPr>
+        <w:pStyle w:val="ListParagraph"/>
+        <w:numPr>
+          <w:ilvl w:val="1"/>
+          <w:numId w:val="4"/>
+        </w:numPr>
+        <w:rPr>
+          <w:rFonts w:ascii="Helvetica Neue" w:hAnsi="Helvetica Neue" w:cs="Arial Unicode MS"/>
+          <w:color w:val="000000"/>
+          <w14:textOutline w14:w="0" w14:cap="flat" w14:cmpd="sng" w14:algn="ctr">
+            <w14:noFill/>
+            <w14:prstDash w14:val="solid"/>
+            <w14:bevel/>
+          </w14:textOutline>
+        </w:rPr>
+      </w:pPr>
+      <w:r>
+        <w:rPr>
+          <w:rFonts w:ascii="Helvetica Neue" w:hAnsi="Helvetica Neue" w:cs="Arial Unicode MS"/>
+          <w:b/>
+          <w:bCs/>
+          <w:color w:val="000000"/>
+          <w14:textOutline w14:w="0" w14:cap="flat" w14:cmpd="sng" w14:algn="ctr">
+            <w14:noFill/>
+            <w14:prstDash w14:val="solid"/>
+            <w14:bevel/>
+          </w14:textOutline>
+        </w:rPr>
+        <w:lastRenderedPageBreak/>
+        <w:t xml:space="preserve">Step 2: </w:t>
+      </w:r>
+      <w:r>
+        <w:rPr>
+          <w:rFonts w:ascii="Helvetica Neue" w:hAnsi="Helvetica Neue" w:cs="Arial Unicode MS"/>
+          <w:color w:val="000000"/>
+          <w14:textOutline w14:w="0" w14:cap="flat" w14:cmpd="sng" w14:algn="ctr">
+            <w14:noFill/>
+            <w14:prstDash w14:val="solid"/>
+            <w14:bevel/>
+          </w14:textOutline>
+        </w:rPr>
+        <w:t xml:space="preserve">right click a target artboard and click </w:t>
+      </w:r>
+      <w:r>
+        <w:rPr>
+          <w:rFonts w:ascii="Helvetica Neue" w:hAnsi="Helvetica Neue" w:cs="Arial Unicode MS"/>
+          <w:b/>
+          <w:bCs/>
+          <w:color w:val="000000"/>
+          <w14:textOutline w14:w="0" w14:cap="flat" w14:cmpd="sng" w14:algn="ctr">
+            <w14:noFill/>
+            <w14:prstDash w14:val="solid"/>
+            <w14:bevel/>
+          </w14:textOutline>
+        </w:rPr>
+        <w:t>duplicate</w:t>
+      </w:r>
+    </w:p>
+    <w:p>
+      <w:pPr>
+        <w:rPr>
+          <w:rFonts w:ascii="Helvetica Neue" w:hAnsi="Helvetica Neue" w:cs="Arial Unicode MS"/>
+          <w:color w:val="000000"/>
+          <w14:textOutline w14:w="0" w14:cap="flat" w14:cmpd="sng" w14:algn="ctr">
+            <w14:noFill/>
+            <w14:prstDash w14:val="solid"/>
+            <w14:bevel/>
+          </w14:textOutline>
+        </w:rPr>
+      </w:pPr>
+    </w:p>
+    <w:p>
+      <w:pPr>
+        <w:rPr>
+          <w:rFonts w:ascii="Helvetica Neue" w:hAnsi="Helvetica Neue" w:cs="Arial Unicode MS"/>
+          <w:color w:val="000000"/>
+          <w14:textOutline w14:w="0" w14:cap="flat" w14:cmpd="sng" w14:algn="ctr">
+            <w14:noFill/>
+            <w14:prstDash w14:val="solid"/>
+            <w14:bevel/>
+          </w14:textOutline>
+        </w:rPr>
+      </w:pPr>
+    </w:p>
+    <w:p>
+      <w:pPr>
+        <w:rPr>
+          <w:rFonts w:ascii="Helvetica Neue" w:hAnsi="Helvetica Neue" w:cs="Arial Unicode MS"/>
+          <w:color w:val="000000"/>
+          <w14:textOutline w14:w="0" w14:cap="flat" w14:cmpd="sng" w14:algn="ctr">
+            <w14:noFill/>
+            <w14:prstDash w14:val="solid"/>
+            <w14:bevel/>
+          </w14:textOutline>
+        </w:rPr>
+      </w:pPr>
+      <w:r>
+        <w:rPr>
+          <w:rFonts w:ascii="Helvetica Neue" w:hAnsi="Helvetica Neue" w:cs="Arial Unicode MS"/>
+          <w:noProof/>
+          <w:color w:val="000000"/>
+        </w:rPr>
+        <mc:AlternateContent>
+          <mc:Choice Requires="wps">
+            <w:drawing>
+              <wp:anchor distT="0" distB="0" distL="114300" distR="114300" simplePos="0" relativeHeight="251697152" behindDoc="0" locked="0" layoutInCell="1" allowOverlap="1" wp14:anchorId="24911FB9" wp14:editId="13A496CA">
+                <wp:simplePos x="0" y="0"/>
+                <wp:positionH relativeFrom="column">
+                  <wp:posOffset>4064000</wp:posOffset>
+                </wp:positionH>
+                <wp:positionV relativeFrom="paragraph">
+                  <wp:posOffset>1671320</wp:posOffset>
+                </wp:positionV>
+                <wp:extent cx="1381760" cy="599440"/>
+                <wp:effectExtent l="0" t="0" r="0" b="0"/>
+                <wp:wrapNone/>
+                <wp:docPr id="1073741834" name="Text Box 1073741834"/>
+                <wp:cNvGraphicFramePr/>
+                <a:graphic xmlns:a="http://schemas.openxmlformats.org/drawingml/2006/main">
+                  <a:graphicData uri="http://schemas.microsoft.com/office/word/2010/wordprocessingShape">
+                    <wps:wsp>
+                      <wps:cNvSpPr txBox="1"/>
+                      <wps:spPr>
+                        <a:xfrm>
+                          <a:off x="0" y="0"/>
+                          <a:ext cx="1381760" cy="599440"/>
+                        </a:xfrm>
+                        <a:prstGeom prst="rect">
+                          <a:avLst/>
+                        </a:prstGeom>
+                        <a:noFill/>
+                        <a:ln w="12700" cap="flat">
+                          <a:noFill/>
+                          <a:miter lim="400000"/>
+                        </a:ln>
+                        <a:effectLst/>
+                        <a:sp3d/>
+                      </wps:spPr>
+                      <wps:style>
+                        <a:lnRef idx="0">
+                          <a:scrgbClr r="0" g="0" b="0"/>
+                        </a:lnRef>
+                        <a:fillRef idx="0">
+                          <a:scrgbClr r="0" g="0" b="0"/>
+                        </a:fillRef>
+                        <a:effectRef idx="0">
+                          <a:scrgbClr r="0" g="0" b="0"/>
+                        </a:effectRef>
+                        <a:fontRef idx="none"/>
+                      </wps:style>
+                      <wps:txbx>
+                        <w:txbxContent>
+                          <w:p>
+                            <w:pPr>
+                              <w:rPr>
+                                <w:b/>
+                                <w:bCs/>
+                                <w:color w:val="FF0000"/>
+                                <w:lang w:val="en-CA"/>
+                              </w:rPr>
+                            </w:pPr>
+                            <w:r>
+                              <w:rPr>
+                                <w:b/>
+                                <w:bCs/>
+                                <w:color w:val="FF0000"/>
+                                <w:lang w:val="en-CA"/>
+                              </w:rPr>
+                              <w:t>This guy here</w:t>
+                            </w:r>
+                          </w:p>
+                        </w:txbxContent>
+                      </wps:txbx>
+                      <wps:bodyPr rot="0" spcFirstLastPara="1" vertOverflow="overflow" horzOverflow="overflow" vert="horz" wrap="square" lIns="50800" tIns="50800" rIns="50800" bIns="50800" numCol="1" spcCol="38100" rtlCol="0" fromWordArt="0" anchor="t" anchorCtr="0" forceAA="0" compatLnSpc="1">
+                        <a:prstTxWarp prst="textNoShape">
+                          <a:avLst/>
+                        </a:prstTxWarp>
+                        <a:spAutoFit/>
+                      </wps:bodyPr>
+                    </wps:wsp>
+                  </a:graphicData>
+                </a:graphic>
+              </wp:anchor>
+            </w:drawing>
+          </mc:Choice>
+          <mc:Fallback>
+            <w:pict>
+              <v:shape w14:anchorId="24911FB9" id="Text Box 1073741834" o:spid="_x0000_s1032" type="#_x0000_t202" style="position:absolute;margin-left:320pt;margin-top:131.6pt;width:108.8pt;height:47.2pt;z-index:251697152;visibility:visible;mso-wrap-style:square;mso-wrap-distance-left:9pt;mso-wrap-distance-top:0;mso-wrap-distance-right:9pt;mso-wrap-distance-bottom:0;mso-position-horizontal:absolute;mso-position-horizontal-relative:text;mso-position-vertical:absolute;mso-position-vertical-relative:text;v-text-anchor:top" o:gfxdata="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" filled="f" stroked="f" strokeweight="1pt">
+                <v:stroke miterlimit="4"/>
+                <v:textbox style="mso-fit-shape-to-text:t" inset="4pt,4pt,4pt,4pt">
+                  <w:txbxContent>
+                    <w:p>
+                      <w:pPr>
+                        <w:rPr>
+                          <w:b/>
+                          <w:bCs/>
+                          <w:color w:val="FF0000"/>
+                          <w:lang w:val="en-CA"/>
+                        </w:rPr>
+                      </w:pPr>
+                      <w:r>
+                        <w:rPr>
+                          <w:b/>
+                          <w:bCs/>
+                          <w:color w:val="FF0000"/>
+                          <w:lang w:val="en-CA"/>
+                        </w:rPr>
+                        <w:t>This guy here</w:t>
+                      </w:r>
+                    </w:p>
+                  </w:txbxContent>
+                </v:textbox>
+              </v:shape>
+            </w:pict>
+          </mc:Fallback>
+        </mc:AlternateContent>
+      </w:r>
+      <w:r>
+        <w:rPr>
+          <w:rFonts w:ascii="Helvetica Neue" w:hAnsi="Helvetica Neue" w:cs="Arial Unicode MS"/>
+          <w:noProof/>
+          <w:color w:val="000000"/>
+        </w:rPr>
+        <mc:AlternateContent>
+          <mc:Choice Requires="wps">
+            <w:drawing>
+              <wp:anchor distT="0" distB="0" distL="114300" distR="114300" simplePos="0" relativeHeight="251696128" behindDoc="0" locked="0" layoutInCell="1" allowOverlap="1" wp14:anchorId="2B206AF0" wp14:editId="4595BA50">
+                <wp:simplePos x="0" y="0"/>
+                <wp:positionH relativeFrom="column">
+                  <wp:posOffset>3210560</wp:posOffset>
+                </wp:positionH>
+                <wp:positionV relativeFrom="paragraph">
+                  <wp:posOffset>1122680</wp:posOffset>
+                </wp:positionV>
+                <wp:extent cx="701040" cy="619760"/>
+                <wp:effectExtent l="12700" t="12700" r="35560" b="27940"/>
+                <wp:wrapNone/>
+                <wp:docPr id="1073741833" name="Straight Arrow Connector 1073741833"/>
+                <wp:cNvGraphicFramePr/>
+                <a:graphic xmlns:a="http://schemas.openxmlformats.org/drawingml/2006/main">
+                  <a:graphicData uri="http://schemas.microsoft.com/office/word/2010/wordprocessingShape">
+                    <wps:wsp>
+                      <wps:cNvCnPr/>
+                      <wps:spPr>
+                        <a:xfrm>
+                          <a:off x="0" y="0"/>
+                          <a:ext cx="701040" cy="619760"/>
+                        </a:xfrm>
+                        <a:prstGeom prst="straightConnector1">
+                          <a:avLst/>
+                        </a:prstGeom>
+                        <a:noFill/>
+                        <a:ln w="25400" cap="flat">
+                          <a:solidFill>
+                            <a:srgbClr val="FF0000"/>
+                          </a:solidFill>
+                          <a:prstDash val="solid"/>
+                          <a:miter lim="400000"/>
+                          <a:tailEnd type="triangle"/>
+                        </a:ln>
+                        <a:effectLst/>
+                        <a:sp3d/>
+                      </wps:spPr>
+                      <wps:style>
+                        <a:lnRef idx="0">
+                          <a:scrgbClr r="0" g="0" b="0"/>
+                        </a:lnRef>
+                        <a:fillRef idx="0">
+                          <a:scrgbClr r="0" g="0" b="0"/>
+                        </a:fillRef>
+                        <a:effectRef idx="0">
+                          <a:scrgbClr r="0" g="0" b="0"/>
+                        </a:effectRef>
+                        <a:fontRef idx="none"/>
+                      </wps:style>
+                      <wps:bodyPr/>
+                    </wps:wsp>
+                  </a:graphicData>
+                </a:graphic>
+              </wp:anchor>
+            </w:drawing>
+          </mc:Choice>
+          <mc:Fallback>
+            <w:pict>
+              <v:shape w14:anchorId="7C530426" id="Straight Arrow Connector 1073741833" o:spid="_x0000_s1026" type="#_x0000_t32" style="position:absolute;margin-left:252.8pt;margin-top:88.4pt;width:55.2pt;height:48.8pt;z-index:251696128;visibility:visible;mso-wrap-style:square;mso-wrap-distance-left:9pt;mso-wrap-distance-top:0;mso-wrap-distance-right:9pt;mso-wrap-distance-bottom:0;mso-position-horizontal:absolute;mso-position-horizontal-relative:text;mso-position-vertical:absolute;mso-position-vertical-relative:text" o:gfxdata="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" strokecolor="red" strokeweight="2pt">
+                <v:stroke endarrow="block" miterlimit="4" joinstyle="miter"/>
+              </v:shape>
+            </w:pict>
+          </mc:Fallback>
+        </mc:AlternateContent>
+      </w:r>
+      <w:r>
+        <w:rPr>
+          <w:rFonts w:ascii="Helvetica Neue" w:hAnsi="Helvetica Neue" w:cs="Arial Unicode MS"/>
+          <w:noProof/>
+          <w:color w:val="000000"/>
+        </w:rPr>
+        <mc:AlternateContent>
+          <mc:Choice Requires="wps">
+            <w:drawing>
+              <wp:anchor distT="0" distB="0" distL="114300" distR="114300" simplePos="0" relativeHeight="251695104" behindDoc="0" locked="0" layoutInCell="1" allowOverlap="1" wp14:anchorId="0C10D499" wp14:editId="03AEE987">
+                <wp:simplePos x="0" y="0"/>
+                <wp:positionH relativeFrom="column">
+                  <wp:posOffset>1026160</wp:posOffset>
+                </wp:positionH>
+                <wp:positionV relativeFrom="paragraph">
+                  <wp:posOffset>899160</wp:posOffset>
+                </wp:positionV>
+                <wp:extent cx="2499360" cy="172720"/>
+                <wp:effectExtent l="0" t="0" r="2540" b="5080"/>
+                <wp:wrapNone/>
+                <wp:docPr id="1073741832" name="Frame 1073741832"/>
+                <wp:cNvGraphicFramePr/>
+                <a:graphic xmlns:a="http://schemas.openxmlformats.org/drawingml/2006/main">
+                  <a:graphicData uri="http://schemas.microsoft.com/office/word/2010/wordprocessingShape">
+                    <wps:wsp>
+                      <wps:cNvSpPr/>
+                      <wps:spPr>
+                        <a:xfrm>
+                          <a:off x="0" y="0"/>
+                          <a:ext cx="2499360" cy="172720"/>
+                        </a:xfrm>
+                        <a:prstGeom prst="frame">
+                          <a:avLst/>
+                        </a:prstGeom>
+                        <a:solidFill>
+                          <a:srgbClr val="FF0000"/>
+                        </a:solidFill>
+                        <a:ln w="12700" cap="flat">
+                          <a:noFill/>
+                          <a:miter lim="400000"/>
+                        </a:ln>
+                        <a:effectLst/>
+                        <a:sp3d/>
+                      </wps:spPr>
+                      <wps:style>
+                        <a:lnRef idx="0">
+                          <a:scrgbClr r="0" g="0" b="0"/>
+                        </a:lnRef>
+                        <a:fillRef idx="0">
+                          <a:scrgbClr r="0" g="0" b="0"/>
+                        </a:fillRef>
+                        <a:effectRef idx="0">
+                          <a:scrgbClr r="0" g="0" b="0"/>
+                        </a:effectRef>
+                        <a:fontRef idx="none"/>
+                      </wps:style>
+                      <wps:bodyPr rot="0" spcFirstLastPara="1" vertOverflow="overflow" horzOverflow="overflow" vert="horz" wrap="square" lIns="50800" tIns="50800" rIns="50800" bIns="50800" numCol="1" spcCol="38100" rtlCol="0" fromWordArt="0" anchor="ctr" anchorCtr="0" forceAA="0" compatLnSpc="1">
+                        <a:prstTxWarp prst="textNoShape">
+                          <a:avLst/>
+                        </a:prstTxWarp>
+                        <a:spAutoFit/>
+                      </wps:bodyPr>
+                    </wps:wsp>
+                  </a:graphicData>
+                </a:graphic>
+              </wp:anchor>
+            </w:drawing>
+          </mc:Choice>
+          <mc:Fallback>
+            <w:pict>
+              <v:shape w14:anchorId="53F61F68" id="Frame 1073741832" o:spid="_x0000_s1026" style="position:absolute;margin-left:80.8pt;margin-top:70.8pt;width:196.8pt;height:13.6pt;z-index:251695104;visibility:visible;mso-wrap-style:square;mso-wrap-distance-left:9pt;mso-wrap-distance-top:0;mso-wrap-distance-right:9pt;mso-wrap-distance-bottom:0;mso-position-horizontal:absolute;mso-position-horizontal-relative:text;mso-position-vertical:absolute;mso-position-vertical-relative:text;v-text-anchor:middle" coordsize="2499360,172720" o:gfxdata="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" path="m,l2499360,r,172720l,172720,,xm21590,21590r,129540l2477770,151130r,-129540l21590,21590xe" fillcolor="red" stroked="f" strokeweight="1pt">
+                <v:stroke miterlimit="4" joinstyle="miter"/>
+                <v:path arrowok="t" o:connecttype="custom" o:connectlocs="0,0;2499360,0;2499360,172720;0,172720;0,0;21590,21590;21590,151130;2477770,151130;2477770,21590;21590,21590" o:connectangles="0,0,0,0,0,0,0,0,0,0"/>
+              </v:shape>
+            </w:pict>
+          </mc:Fallback>
+        </mc:AlternateContent>
+      </w:r>
+      <w:r>
+        <w:rPr>
+          <w:rFonts w:ascii="Helvetica Neue" w:hAnsi="Helvetica Neue" w:cs="Arial Unicode MS"/>
+          <w:color w:val="000000"/>
+          <w14:textOutline w14:w="0" w14:cap="flat" w14:cmpd="sng" w14:algn="ctr">
+            <w14:noFill/>
+            <w14:prstDash w14:val="solid"/>
+            <w14:bevel/>
+          </w14:textOutline>
+        </w:rPr>
+        <w:drawing>
+          <wp:inline distT="0" distB="0" distL="0" distR="0" wp14:anchorId="77BA38DC" wp14:editId="3E243A2C">
+            <wp:extent cx="5232400" cy="3911600"/>
+            <wp:effectExtent l="0" t="0" r="0" b="0"/>
+            <wp:docPr id="1073741831" name="Picture 1073741831" descr="Graphical user interface, application&#10;&#10;Description automatically generated"/>
+            <wp:cNvGraphicFramePr>
+              <a:graphicFrameLocks xmlns:a="http://schemas.openxmlformats.org/drawingml/2006/main" noChangeAspect="1"/>
+            </wp:cNvGraphicFramePr>
+            <a:graphic xmlns:a="http://schemas.openxmlformats.org/drawingml/2006/main">
+              <a:graphicData uri="http://schemas.openxmlformats.org/drawingml/2006/picture">
+                <pic:pic xmlns:pic="http://schemas.openxmlformats.org/drawingml/2006/picture">
+                  <pic:nvPicPr>
+                    <pic:cNvPr id="1073741831" name="Picture 1073741831" descr="Graphical user interface, application&#10;&#10;Description automatically generated"/>
+                    <pic:cNvPicPr/>
+                  </pic:nvPicPr>
+                  <pic:blipFill>
+                    <a:blip r:embed="rId52"/>
+                    <a:stretch>
+                      <a:fillRect/>
+                    </a:stretch>
+                  </pic:blipFill>
+                  <pic:spPr>
+                    <a:xfrm>
+                      <a:off x="0" y="0"/>
+                      <a:ext cx="5232400" cy="3911600"/>
+                    </a:xfrm>
+                    <a:prstGeom prst="rect">
+                      <a:avLst/>
+                    </a:prstGeom>
+                  </pic:spPr>
+                </pic:pic>
+              </a:graphicData>
+            </a:graphic>
+          </wp:inline>
+        </w:drawing>
+      </w:r>
+    </w:p>
+    <w:p>
+      <w:pPr>
+        <w:rPr>
+          <w:rFonts w:ascii="Helvetica Neue" w:hAnsi="Helvetica Neue" w:cs="Arial Unicode MS"/>
+          <w:color w:val="000000"/>
+          <w14:textOutline w14:w="0" w14:cap="flat" w14:cmpd="sng" w14:algn="ctr">
+            <w14:noFill/>
+            <w14:prstDash w14:val="solid"/>
+            <w14:bevel/>
+          </w14:textOutline>
+        </w:rPr>
+      </w:pPr>
+    </w:p>
+    <w:p>
+      <w:pPr>
+        <w:rPr>
+          <w:rFonts w:ascii="Helvetica Neue" w:hAnsi="Helvetica Neue" w:cs="Arial Unicode MS"/>
+          <w:color w:val="000000"/>
+          <w14:textOutline w14:w="0" w14:cap="flat" w14:cmpd="sng" w14:algn="ctr">
+            <w14:noFill/>
+            <w14:prstDash w14:val="solid"/>
+            <w14:bevel/>
+          </w14:textOutline>
+        </w:rPr>
+      </w:pPr>
+    </w:p>
+    <w:p>
+      <w:pPr>
+        <w:rPr>
+          <w:rFonts w:asciiTheme="majorHAnsi" w:hAnsiTheme="majorHAnsi"/>
+          <w:b/>
+          <w:bCs/>
+          <w:sz w:val="34"/>
+          <w:szCs w:val="34"/>
+        </w:rPr>
+      </w:pPr>
+      <w:r>
+        <w:rPr>
+          <w:sz w:val="23"/>
+          <w:szCs w:val="23"/>
+          <w:bdr w:val="none" w:sz="0" w:space="0" w:color="auto"/>
+          <w:shd w:val="clear" w:color="auto" w:fill="F2F3F5"/>
+          <w:lang w:val="en-CA"/>
+        </w:rPr>
+        <w:t> </w:t>
+      </w:r>
+      <w:r>
+        <w:rPr>
+          <w:rFonts w:asciiTheme="majorHAnsi" w:hAnsiTheme="majorHAnsi"/>
+          <w:b/>
+          <w:bCs/>
+          <w:sz w:val="34"/>
+          <w:szCs w:val="34"/>
+        </w:rPr>
+        <w:t>Prototyping a Website - Introduction</w:t>
+      </w:r>
+    </w:p>
+    <w:p>
+      <w:pPr>
+        <w:rPr>
+          <w:rFonts w:ascii="Helvetica Neue" w:hAnsi="Helvetica Neue" w:cs="Arial Unicode MS"/>
+          <w:color w:val="000000"/>
+          <w14:textOutline w14:w="0" w14:cap="flat" w14:cmpd="sng" w14:algn="ctr">
+            <w14:noFill/>
+            <w14:prstDash w14:val="solid"/>
+            <w14:bevel/>
+          </w14:textOutline>
+        </w:rPr>
+      </w:pPr>
+    </w:p>
+    <w:p>
+      <w:pPr>
+        <w:rPr>
+          <w:rFonts w:ascii="Helvetica Neue" w:hAnsi="Helvetica Neue" w:cs="Arial Unicode MS"/>
+          <w:color w:val="000000"/>
+          <w14:textOutline w14:w="0" w14:cap="flat" w14:cmpd="sng" w14:algn="ctr">
+            <w14:noFill/>
+            <w14:prstDash w14:val="solid"/>
+            <w14:bevel/>
+          </w14:textOutline>
+        </w:rPr>
+      </w:pPr>
+    </w:p>
+    <w:p>
+      <w:pPr>
+        <w:rPr>
+          <w:rFonts w:ascii="Helvetica Neue" w:hAnsi="Helvetica Neue" w:cs="Arial Unicode MS"/>
+          <w:color w:val="000000"/>
+          <w14:textOutline w14:w="0" w14:cap="flat" w14:cmpd="sng" w14:algn="ctr">
+            <w14:noFill/>
+            <w14:prstDash w14:val="solid"/>
+            <w14:bevel/>
+          </w14:textOutline>
+        </w:rPr>
+      </w:pPr>
     </w:p>
     <w:sectPr>
-      <w:headerReference w:type="default" r:id="rId51"/>
-      <w:footerReference w:type="default" r:id="rId52"/>
+      <w:headerReference w:type="default" r:id="rId53"/>
+      <w:footerReference w:type="default" r:id="rId54"/>
       <w:pgSz w:w="12240" w:h="15840"/>
       <w:pgMar w:top="1440" w:right="1440" w:bottom="1440" w:left="1440" w:header="720" w:footer="864" w:gutter="0"/>
       <w:cols w:space="720"/>

</xml_diff>

<commit_message>
feat: Add progress #19 'Adobe XD'
</commit_message>
<xml_diff>
--- a/adobe_xd/note.docx
+++ b/adobe_xd/note.docx
@@ -1433,7 +1433,7 @@
           </mc:Choice>
           <mc:Fallback>
             <w:pict>
-              <v:shapetype w14:anchorId="33B23ABE" id="_x0000_t75" coordsize="21600,21600" o:spt="75" o:preferrelative="t" path="m@4@5l@4@11@9@11@9@5xe" filled="f" stroked="f">
+              <v:shapetype w14:anchorId="22CEC675" id="_x0000_t75" coordsize="21600,21600" o:spt="75" o:preferrelative="t" path="m@4@5l@4@11@9@11@9@5xe" filled="f" stroked="f">
                 <v:stroke joinstyle="miter"/>
                 <v:formulas>
                   <v:f eqn="if lineDrawn pixelLineWidth 0"/>
@@ -2500,14 +2500,6 @@
           </w:p>
           <w:p>
             <w:pPr>
-              <w:pBdr>
-                <w:top w:val="none" w:sz="0" w:space="0" w:color="auto"/>
-                <w:left w:val="none" w:sz="0" w:space="0" w:color="auto"/>
-                <w:bottom w:val="none" w:sz="0" w:space="0" w:color="auto"/>
-                <w:right w:val="none" w:sz="0" w:space="0" w:color="auto"/>
-                <w:between w:val="none" w:sz="0" w:space="0" w:color="auto"/>
-                <w:bar w:val="none" w:sz="0" w:color="auto"/>
-              </w:pBdr>
               <w:rPr>
                 <w:rFonts w:ascii="Helvetica Neue" w:hAnsi="Helvetica Neue" w:cs="Arial Unicode MS"/>
                 <w:b/>
@@ -3061,14 +3053,6 @@
           </w:tcPr>
           <w:p>
             <w:pPr>
-              <w:pBdr>
-                <w:top w:val="none" w:sz="0" w:space="0" w:color="auto"/>
-                <w:left w:val="none" w:sz="0" w:space="0" w:color="auto"/>
-                <w:bottom w:val="none" w:sz="0" w:space="0" w:color="auto"/>
-                <w:right w:val="none" w:sz="0" w:space="0" w:color="auto"/>
-                <w:between w:val="none" w:sz="0" w:space="0" w:color="auto"/>
-                <w:bar w:val="none" w:sz="0" w:color="auto"/>
-              </w:pBdr>
               <w:rPr>
                 <w:rFonts w:ascii="Helvetica Neue" w:hAnsi="Helvetica Neue" w:cs="Arial Unicode MS"/>
                 <w:b/>
@@ -3098,14 +3082,6 @@
           </w:p>
           <w:p>
             <w:pPr>
-              <w:pBdr>
-                <w:top w:val="none" w:sz="0" w:space="0" w:color="auto"/>
-                <w:left w:val="none" w:sz="0" w:space="0" w:color="auto"/>
-                <w:bottom w:val="none" w:sz="0" w:space="0" w:color="auto"/>
-                <w:right w:val="none" w:sz="0" w:space="0" w:color="auto"/>
-                <w:between w:val="none" w:sz="0" w:space="0" w:color="auto"/>
-                <w:bar w:val="none" w:sz="0" w:color="auto"/>
-              </w:pBdr>
               <w:rPr>
                 <w:rFonts w:ascii="Helvetica Neue" w:hAnsi="Helvetica Neue" w:cs="Arial Unicode MS"/>
                 <w:b/>
@@ -3121,14 +3097,6 @@
           </w:p>
           <w:p>
             <w:pPr>
-              <w:pBdr>
-                <w:top w:val="none" w:sz="0" w:space="0" w:color="auto"/>
-                <w:left w:val="none" w:sz="0" w:space="0" w:color="auto"/>
-                <w:bottom w:val="none" w:sz="0" w:space="0" w:color="auto"/>
-                <w:right w:val="none" w:sz="0" w:space="0" w:color="auto"/>
-                <w:between w:val="none" w:sz="0" w:space="0" w:color="auto"/>
-                <w:bar w:val="none" w:sz="0" w:color="auto"/>
-              </w:pBdr>
               <w:rPr>
                 <w:rFonts w:ascii="Helvetica Neue" w:hAnsi="Helvetica Neue" w:cs="Arial Unicode MS"/>
                 <w:b/>
@@ -3144,14 +3112,6 @@
           </w:p>
           <w:p>
             <w:pPr>
-              <w:pBdr>
-                <w:top w:val="none" w:sz="0" w:space="0" w:color="auto"/>
-                <w:left w:val="none" w:sz="0" w:space="0" w:color="auto"/>
-                <w:bottom w:val="none" w:sz="0" w:space="0" w:color="auto"/>
-                <w:right w:val="none" w:sz="0" w:space="0" w:color="auto"/>
-                <w:between w:val="none" w:sz="0" w:space="0" w:color="auto"/>
-                <w:bar w:val="none" w:sz="0" w:color="auto"/>
-              </w:pBdr>
               <w:rPr>
                 <w:rFonts w:ascii="Helvetica Neue" w:hAnsi="Helvetica Neue" w:cs="Arial Unicode MS"/>
                 <w:color w:val="000000"/>
@@ -3205,14 +3165,6 @@
           </w:p>
           <w:p>
             <w:pPr>
-              <w:pBdr>
-                <w:top w:val="none" w:sz="0" w:space="0" w:color="auto"/>
-                <w:left w:val="none" w:sz="0" w:space="0" w:color="auto"/>
-                <w:bottom w:val="none" w:sz="0" w:space="0" w:color="auto"/>
-                <w:right w:val="none" w:sz="0" w:space="0" w:color="auto"/>
-                <w:between w:val="none" w:sz="0" w:space="0" w:color="auto"/>
-                <w:bar w:val="none" w:sz="0" w:color="auto"/>
-              </w:pBdr>
               <w:rPr>
                 <w:rFonts w:ascii="Helvetica Neue" w:hAnsi="Helvetica Neue" w:cs="Arial Unicode MS"/>
                 <w:color w:val="000000"/>
@@ -3226,14 +3178,6 @@
           </w:p>
           <w:p>
             <w:pPr>
-              <w:pBdr>
-                <w:top w:val="none" w:sz="0" w:space="0" w:color="auto"/>
-                <w:left w:val="none" w:sz="0" w:space="0" w:color="auto"/>
-                <w:bottom w:val="none" w:sz="0" w:space="0" w:color="auto"/>
-                <w:right w:val="none" w:sz="0" w:space="0" w:color="auto"/>
-                <w:between w:val="none" w:sz="0" w:space="0" w:color="auto"/>
-                <w:bar w:val="none" w:sz="0" w:color="auto"/>
-              </w:pBdr>
               <w:rPr>
                 <w:rFonts w:ascii="Helvetica Neue" w:hAnsi="Helvetica Neue" w:cs="Arial Unicode MS"/>
                 <w:color w:val="000000"/>
@@ -3380,14 +3324,6 @@
           </w:p>
           <w:p>
             <w:pPr>
-              <w:pBdr>
-                <w:top w:val="none" w:sz="0" w:space="0" w:color="auto"/>
-                <w:left w:val="none" w:sz="0" w:space="0" w:color="auto"/>
-                <w:bottom w:val="none" w:sz="0" w:space="0" w:color="auto"/>
-                <w:right w:val="none" w:sz="0" w:space="0" w:color="auto"/>
-                <w:between w:val="none" w:sz="0" w:space="0" w:color="auto"/>
-                <w:bar w:val="none" w:sz="0" w:color="auto"/>
-              </w:pBdr>
               <w:rPr>
                 <w:rFonts w:ascii="Helvetica Neue" w:hAnsi="Helvetica Neue" w:cs="Arial Unicode MS"/>
                 <w:color w:val="000000"/>
@@ -3401,14 +3337,6 @@
           </w:p>
           <w:p>
             <w:pPr>
-              <w:pBdr>
-                <w:top w:val="none" w:sz="0" w:space="0" w:color="auto"/>
-                <w:left w:val="none" w:sz="0" w:space="0" w:color="auto"/>
-                <w:bottom w:val="none" w:sz="0" w:space="0" w:color="auto"/>
-                <w:right w:val="none" w:sz="0" w:space="0" w:color="auto"/>
-                <w:between w:val="none" w:sz="0" w:space="0" w:color="auto"/>
-                <w:bar w:val="none" w:sz="0" w:color="auto"/>
-              </w:pBdr>
               <w:rPr>
                 <w:rFonts w:ascii="Helvetica Neue" w:hAnsi="Helvetica Neue" w:cs="Arial Unicode MS"/>
                 <w:color w:val="000000"/>
@@ -3462,14 +3390,6 @@
           </w:p>
           <w:p>
             <w:pPr>
-              <w:pBdr>
-                <w:top w:val="none" w:sz="0" w:space="0" w:color="auto"/>
-                <w:left w:val="none" w:sz="0" w:space="0" w:color="auto"/>
-                <w:bottom w:val="none" w:sz="0" w:space="0" w:color="auto"/>
-                <w:right w:val="none" w:sz="0" w:space="0" w:color="auto"/>
-                <w:between w:val="none" w:sz="0" w:space="0" w:color="auto"/>
-                <w:bar w:val="none" w:sz="0" w:color="auto"/>
-              </w:pBdr>
               <w:rPr>
                 <w:rFonts w:ascii="Helvetica Neue" w:hAnsi="Helvetica Neue" w:cs="Arial Unicode MS"/>
                 <w:color w:val="000000"/>
@@ -3483,14 +3403,6 @@
           </w:p>
           <w:p>
             <w:pPr>
-              <w:pBdr>
-                <w:top w:val="none" w:sz="0" w:space="0" w:color="auto"/>
-                <w:left w:val="none" w:sz="0" w:space="0" w:color="auto"/>
-                <w:bottom w:val="none" w:sz="0" w:space="0" w:color="auto"/>
-                <w:right w:val="none" w:sz="0" w:space="0" w:color="auto"/>
-                <w:between w:val="none" w:sz="0" w:space="0" w:color="auto"/>
-                <w:bar w:val="none" w:sz="0" w:color="auto"/>
-              </w:pBdr>
               <w:rPr>
                 <w:rFonts w:ascii="Helvetica Neue" w:hAnsi="Helvetica Neue" w:cs="Arial Unicode MS"/>
                 <w:color w:val="000000"/>
@@ -3551,14 +3463,6 @@
           </w:p>
           <w:p>
             <w:pPr>
-              <w:pBdr>
-                <w:top w:val="none" w:sz="0" w:space="0" w:color="auto"/>
-                <w:left w:val="none" w:sz="0" w:space="0" w:color="auto"/>
-                <w:bottom w:val="none" w:sz="0" w:space="0" w:color="auto"/>
-                <w:right w:val="none" w:sz="0" w:space="0" w:color="auto"/>
-                <w:between w:val="none" w:sz="0" w:space="0" w:color="auto"/>
-                <w:bar w:val="none" w:sz="0" w:color="auto"/>
-              </w:pBdr>
               <w:rPr>
                 <w:rFonts w:ascii="Helvetica Neue" w:hAnsi="Helvetica Neue" w:cs="Arial Unicode MS"/>
                 <w:color w:val="000000"/>
@@ -3622,14 +3526,6 @@
           </w:p>
           <w:p>
             <w:pPr>
-              <w:pBdr>
-                <w:top w:val="none" w:sz="0" w:space="0" w:color="auto"/>
-                <w:left w:val="none" w:sz="0" w:space="0" w:color="auto"/>
-                <w:bottom w:val="none" w:sz="0" w:space="0" w:color="auto"/>
-                <w:right w:val="none" w:sz="0" w:space="0" w:color="auto"/>
-                <w:between w:val="none" w:sz="0" w:space="0" w:color="auto"/>
-                <w:bar w:val="none" w:sz="0" w:color="auto"/>
-              </w:pBdr>
               <w:rPr>
                 <w:rFonts w:ascii="Helvetica Neue" w:hAnsi="Helvetica Neue" w:cs="Arial Unicode MS"/>
                 <w:color w:val="000000"/>
@@ -3643,14 +3539,6 @@
           </w:p>
           <w:p>
             <w:pPr>
-              <w:pBdr>
-                <w:top w:val="none" w:sz="0" w:space="0" w:color="auto"/>
-                <w:left w:val="none" w:sz="0" w:space="0" w:color="auto"/>
-                <w:bottom w:val="none" w:sz="0" w:space="0" w:color="auto"/>
-                <w:right w:val="none" w:sz="0" w:space="0" w:color="auto"/>
-                <w:between w:val="none" w:sz="0" w:space="0" w:color="auto"/>
-                <w:bar w:val="none" w:sz="0" w:color="auto"/>
-              </w:pBdr>
               <w:rPr>
                 <w:rFonts w:ascii="Helvetica Neue" w:hAnsi="Helvetica Neue" w:cs="Arial Unicode MS"/>
                 <w:color w:val="000000"/>
@@ -3664,14 +3552,6 @@
           </w:p>
           <w:p>
             <w:pPr>
-              <w:pBdr>
-                <w:top w:val="none" w:sz="0" w:space="0" w:color="auto"/>
-                <w:left w:val="none" w:sz="0" w:space="0" w:color="auto"/>
-                <w:bottom w:val="none" w:sz="0" w:space="0" w:color="auto"/>
-                <w:right w:val="none" w:sz="0" w:space="0" w:color="auto"/>
-                <w:between w:val="none" w:sz="0" w:space="0" w:color="auto"/>
-                <w:bar w:val="none" w:sz="0" w:color="auto"/>
-              </w:pBdr>
               <w:rPr>
                 <w:rFonts w:ascii="Helvetica Neue" w:hAnsi="Helvetica Neue" w:cs="Arial Unicode MS"/>
                 <w:color w:val="000000"/>
@@ -3725,14 +3605,6 @@
           </w:p>
           <w:p>
             <w:pPr>
-              <w:pBdr>
-                <w:top w:val="none" w:sz="0" w:space="0" w:color="auto"/>
-                <w:left w:val="none" w:sz="0" w:space="0" w:color="auto"/>
-                <w:bottom w:val="none" w:sz="0" w:space="0" w:color="auto"/>
-                <w:right w:val="none" w:sz="0" w:space="0" w:color="auto"/>
-                <w:between w:val="none" w:sz="0" w:space="0" w:color="auto"/>
-                <w:bar w:val="none" w:sz="0" w:color="auto"/>
-              </w:pBdr>
               <w:rPr>
                 <w:rFonts w:ascii="Helvetica Neue" w:hAnsi="Helvetica Neue" w:cs="Arial Unicode MS"/>
                 <w:color w:val="000000"/>
@@ -3746,14 +3618,6 @@
           </w:p>
           <w:p>
             <w:pPr>
-              <w:pBdr>
-                <w:top w:val="none" w:sz="0" w:space="0" w:color="auto"/>
-                <w:left w:val="none" w:sz="0" w:space="0" w:color="auto"/>
-                <w:bottom w:val="none" w:sz="0" w:space="0" w:color="auto"/>
-                <w:right w:val="none" w:sz="0" w:space="0" w:color="auto"/>
-                <w:between w:val="none" w:sz="0" w:space="0" w:color="auto"/>
-                <w:bar w:val="none" w:sz="0" w:color="auto"/>
-              </w:pBdr>
               <w:rPr>
                 <w:rFonts w:ascii="Helvetica Neue" w:hAnsi="Helvetica Neue" w:cs="Arial Unicode MS"/>
                 <w:color w:val="000000"/>
@@ -3810,7 +3674,7 @@
                 </mc:Choice>
                 <mc:Fallback>
                   <w:pict>
-                    <v:shape w14:anchorId="1ED56638" id="Ink 39" o:spid="_x0000_s1026" type="#_x0000_t75" style="position:absolute;margin-left:47.3pt;margin-top:134.1pt;width:94.25pt;height:34.95pt;rotation:3792331fd;z-index:251669504;visibility:visible;mso-wrap-style:square;mso-width-percent:0;mso-height-percent:0;mso-wrap-distance-left:9pt;mso-wrap-distance-top:0;mso-wrap-distance-right:9pt;mso-wrap-distance-bottom:0;mso-position-horizontal:absolute;mso-position-horizontal-relative:text;mso-position-vertical:absolute;mso-position-vertical-relative:text;mso-width-percent:0;mso-height-percent:0;mso-width-relative:margin;mso-height-relative:margin" o:gfxdata="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">
+                    <v:shape w14:anchorId="3EA711A3" id="Ink 39" o:spid="_x0000_s1026" type="#_x0000_t75" style="position:absolute;margin-left:47.3pt;margin-top:134.1pt;width:94.25pt;height:34.95pt;rotation:3792331fd;z-index:251669504;visibility:visible;mso-wrap-style:square;mso-width-percent:0;mso-height-percent:0;mso-wrap-distance-left:9pt;mso-wrap-distance-top:0;mso-wrap-distance-right:9pt;mso-wrap-distance-bottom:0;mso-position-horizontal:absolute;mso-position-horizontal-relative:text;mso-position-vertical:absolute;mso-position-vertical-relative:text;mso-width-percent:0;mso-height-percent:0;mso-width-relative:margin;mso-height-relative:margin" o:gfxdata="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">
                       <v:imagedata r:id="rId33" o:title=""/>
                     </v:shape>
                   </w:pict>
@@ -3879,7 +3743,6 @@
                                       <w:b/>
                                       <w:bCs/>
                                       <w:color w:val="FF0000"/>
-                                      <w:lang w:val="en-CA"/>
                                     </w:rPr>
                                   </w:pPr>
                                   <w:r>
@@ -3887,7 +3750,6 @@
                                       <w:b/>
                                       <w:bCs/>
                                       <w:color w:val="FF0000"/>
-                                      <w:lang w:val="en-CA"/>
                                     </w:rPr>
                                     <w:t>How long they’ve been doing it</w:t>
                                   </w:r>
@@ -3922,7 +3784,6 @@
                                 <w:b/>
                                 <w:bCs/>
                                 <w:color w:val="FF0000"/>
-                                <w:lang w:val="en-CA"/>
                               </w:rPr>
                             </w:pPr>
                             <w:r>
@@ -3930,7 +3791,6 @@
                                 <w:b/>
                                 <w:bCs/>
                                 <w:color w:val="FF0000"/>
-                                <w:lang w:val="en-CA"/>
                               </w:rPr>
                               <w:t>How long they’ve been doing it</w:t>
                             </w:r>
@@ -4004,7 +3864,6 @@
                                       <w:b/>
                                       <w:bCs/>
                                       <w:color w:val="FFC000"/>
-                                      <w:lang w:val="en-CA"/>
                                     </w:rPr>
                                   </w:pPr>
                                   <w:r>
@@ -4012,7 +3871,6 @@
                                       <w:b/>
                                       <w:bCs/>
                                       <w:color w:val="FFC000"/>
-                                      <w:lang w:val="en-CA"/>
                                     </w:rPr>
                                     <w:t>What they are</w:t>
                                   </w:r>
@@ -4043,7 +3901,6 @@
                                 <w:b/>
                                 <w:bCs/>
                                 <w:color w:val="FFC000"/>
-                                <w:lang w:val="en-CA"/>
                               </w:rPr>
                             </w:pPr>
                             <w:r>
@@ -4051,7 +3908,6 @@
                                 <w:b/>
                                 <w:bCs/>
                                 <w:color w:val="FFC000"/>
-                                <w:lang w:val="en-CA"/>
                               </w:rPr>
                               <w:t>What they are</w:t>
                             </w:r>
@@ -4125,7 +3981,6 @@
                                       <w:b/>
                                       <w:bCs/>
                                       <w:color w:val="FF0000"/>
-                                      <w:lang w:val="en-CA"/>
                                     </w:rPr>
                                   </w:pPr>
                                   <w:r>
@@ -4133,7 +3988,6 @@
                                       <w:b/>
                                       <w:bCs/>
                                       <w:color w:val="FF0000"/>
-                                      <w:lang w:val="en-CA"/>
                                     </w:rPr>
                                     <w:t>What they do</w:t>
                                   </w:r>
@@ -4164,7 +4018,6 @@
                                 <w:b/>
                                 <w:bCs/>
                                 <w:color w:val="FF0000"/>
-                                <w:lang w:val="en-CA"/>
                               </w:rPr>
                             </w:pPr>
                             <w:r>
@@ -4172,7 +4025,6 @@
                                 <w:b/>
                                 <w:bCs/>
                                 <w:color w:val="FF0000"/>
-                                <w:lang w:val="en-CA"/>
                               </w:rPr>
                               <w:t>What they do</w:t>
                             </w:r>
@@ -4224,7 +4076,7 @@
                 </mc:Choice>
                 <mc:Fallback>
                   <w:pict>
-                    <v:shape w14:anchorId="614AFCAC" id="Ink 31" o:spid="_x0000_s1026" type="#_x0000_t75" style="position:absolute;margin-left:278.2pt;margin-top:134.9pt;width:29.15pt;height:33.95pt;z-index:251664384;visibility:visible;mso-wrap-style:square;mso-wrap-distance-left:9pt;mso-wrap-distance-top:0;mso-wrap-distance-right:9pt;mso-wrap-distance-bottom:0;mso-position-horizontal:absolute;mso-position-horizontal-relative:text;mso-position-vertical:absolute;mso-position-vertical-relative:text" o:gfxdata="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">
+                    <v:shape w14:anchorId="33B7E558" id="Ink 31" o:spid="_x0000_s1026" type="#_x0000_t75" style="position:absolute;margin-left:278.2pt;margin-top:134.9pt;width:29.15pt;height:33.95pt;z-index:251664384;visibility:visible;mso-wrap-style:square;mso-wrap-distance-left:9pt;mso-wrap-distance-top:0;mso-wrap-distance-right:9pt;mso-wrap-distance-bottom:0;mso-position-horizontal:absolute;mso-position-horizontal-relative:text;mso-position-vertical:absolute;mso-position-vertical-relative:text" o:gfxdata="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">
                       <v:imagedata r:id="rId35" o:title=""/>
                     </v:shape>
                   </w:pict>
@@ -4298,7 +4150,7 @@
                 </mc:Choice>
                 <mc:Fallback>
                   <w:pict>
-                    <v:shape w14:anchorId="240DED69" id="Frame 28" o:spid="_x0000_s1026" style="position:absolute;margin-left:.35pt;margin-top:157.15pt;width:271pt;height:26pt;z-index:251661312;visibility:visible;mso-wrap-style:square;mso-wrap-distance-left:9pt;mso-wrap-distance-top:0;mso-wrap-distance-right:9pt;mso-wrap-distance-bottom:0;mso-position-horizontal:absolute;mso-position-horizontal-relative:text;mso-position-vertical:absolute;mso-position-vertical-relative:text;v-text-anchor:middle" coordsize="3441700,330200" o:gfxdata="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" path="m,l3441700,r,330200l,330200,,xm41275,41275r,247650l3400425,288925r,-247650l41275,41275xe" fillcolor="red" strokecolor="#ff644e [3208]" strokeweight="2pt">
+                    <v:shape w14:anchorId="01868E2E" id="Frame 28" o:spid="_x0000_s1026" style="position:absolute;margin-left:.35pt;margin-top:157.15pt;width:271pt;height:26pt;z-index:251661312;visibility:visible;mso-wrap-style:square;mso-wrap-distance-left:9pt;mso-wrap-distance-top:0;mso-wrap-distance-right:9pt;mso-wrap-distance-bottom:0;mso-position-horizontal:absolute;mso-position-horizontal-relative:text;mso-position-vertical:absolute;mso-position-vertical-relative:text;v-text-anchor:middle" coordsize="3441700,330200" o:gfxdata="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" path="m,l3441700,r,330200l,330200,,xm41275,41275r,247650l3400425,288925r,-247650l41275,41275xe" fillcolor="red" strokecolor="#ff644e [3208]" strokeweight="2pt">
                       <v:path arrowok="t" o:connecttype="custom" o:connectlocs="0,0;3441700,0;3441700,330200;0,330200;0,0;41275,41275;41275,288925;3400425,288925;3400425,41275;41275,41275" o:connectangles="0,0,0,0,0,0,0,0,0,0"/>
                     </v:shape>
                   </w:pict>
@@ -4354,14 +4206,6 @@
           </w:p>
           <w:p>
             <w:pPr>
-              <w:pBdr>
-                <w:top w:val="none" w:sz="0" w:space="0" w:color="auto"/>
-                <w:left w:val="none" w:sz="0" w:space="0" w:color="auto"/>
-                <w:bottom w:val="none" w:sz="0" w:space="0" w:color="auto"/>
-                <w:right w:val="none" w:sz="0" w:space="0" w:color="auto"/>
-                <w:between w:val="none" w:sz="0" w:space="0" w:color="auto"/>
-                <w:bar w:val="none" w:sz="0" w:color="auto"/>
-              </w:pBdr>
               <w:rPr>
                 <w:rFonts w:ascii="Helvetica Neue" w:hAnsi="Helvetica Neue" w:cs="Arial Unicode MS"/>
                 <w:color w:val="000000"/>
@@ -4445,7 +4289,7 @@
                 </mc:Choice>
                 <mc:Fallback>
                   <w:pict>
-                    <v:shape w14:anchorId="25A9DC1D" id="Frame 54" o:spid="_x0000_s1026" style="position:absolute;margin-left:181.55pt;margin-top:42.65pt;width:200.8pt;height:20.4pt;z-index:251686912;visibility:visible;mso-wrap-style:square;mso-width-percent:0;mso-wrap-distance-left:9pt;mso-wrap-distance-top:0;mso-wrap-distance-right:9pt;mso-wrap-distance-bottom:0;mso-position-horizontal:absolute;mso-position-horizontal-relative:text;mso-position-vertical:absolute;mso-position-vertical-relative:text;mso-width-percent:0;mso-width-relative:margin;v-text-anchor:middle" coordsize="2550160,259080" o:gfxdata="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" path="m,l2550160,r,259080l,259080,,xm32385,32385r,194310l2517775,226695r,-194310l32385,32385xe" fillcolor="#00b0f0" stroked="f" strokeweight="1pt">
+                    <v:shape w14:anchorId="56BA68D2" id="Frame 54" o:spid="_x0000_s1026" style="position:absolute;margin-left:181.55pt;margin-top:42.65pt;width:200.8pt;height:20.4pt;z-index:251686912;visibility:visible;mso-wrap-style:square;mso-width-percent:0;mso-wrap-distance-left:9pt;mso-wrap-distance-top:0;mso-wrap-distance-right:9pt;mso-wrap-distance-bottom:0;mso-position-horizontal:absolute;mso-position-horizontal-relative:text;mso-position-vertical:absolute;mso-position-vertical-relative:text;mso-width-percent:0;mso-width-relative:margin;v-text-anchor:middle" coordsize="2550160,259080" o:gfxdata="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" path="m,l2550160,r,259080l,259080,,xm32385,32385r,194310l2517775,226695r,-194310l32385,32385xe" fillcolor="#00b0f0" stroked="f" strokeweight="1pt">
                       <v:stroke miterlimit="4" joinstyle="miter"/>
                       <v:path arrowok="t" o:connecttype="custom" o:connectlocs="0,0;2550160,0;2550160,259080;0,259080;0,0;32385,32385;32385,226695;2517775,226695;2517775,32385;32385,32385" o:connectangles="0,0,0,0,0,0,0,0,0,0"/>
                     </v:shape>
@@ -4515,7 +4359,6 @@
                                       <w:b/>
                                       <w:bCs/>
                                       <w:color w:val="92D050"/>
-                                      <w:lang w:val="en-CA"/>
                                     </w:rPr>
                                   </w:pPr>
                                   <w:r>
@@ -4523,7 +4366,6 @@
                                       <w:b/>
                                       <w:bCs/>
                                       <w:color w:val="92D050"/>
-                                      <w:lang w:val="en-CA"/>
                                     </w:rPr>
                                     <w:t xml:space="preserve">How much experience they </w:t>
                                   </w:r>
@@ -4533,7 +4375,6 @@
                                       <w:b/>
                                       <w:bCs/>
                                       <w:color w:val="92D050"/>
-                                      <w:lang w:val="en-CA"/>
                                     </w:rPr>
                                     <w:t>have</w:t>
                                   </w:r>
@@ -4568,7 +4409,6 @@
                                 <w:b/>
                                 <w:bCs/>
                                 <w:color w:val="92D050"/>
-                                <w:lang w:val="en-CA"/>
                               </w:rPr>
                             </w:pPr>
                             <w:r>
@@ -4576,7 +4416,6 @@
                                 <w:b/>
                                 <w:bCs/>
                                 <w:color w:val="92D050"/>
-                                <w:lang w:val="en-CA"/>
                               </w:rPr>
                               <w:t xml:space="preserve">How much experience they </w:t>
                             </w:r>
@@ -4586,7 +4425,6 @@
                                 <w:b/>
                                 <w:bCs/>
                                 <w:color w:val="92D050"/>
-                                <w:lang w:val="en-CA"/>
                               </w:rPr>
                               <w:t>have</w:t>
                             </w:r>
@@ -4672,7 +4510,7 @@
                 </mc:Choice>
                 <mc:Fallback>
                   <w:pict>
-                    <v:shape w14:anchorId="4316B34B" id="Frame 49" o:spid="_x0000_s1026" style="position:absolute;margin-left:.15pt;margin-top:42.65pt;width:181.6pt;height:20.4pt;z-index:251680768;visibility:visible;mso-wrap-style:square;mso-width-percent:0;mso-wrap-distance-left:9pt;mso-wrap-distance-top:0;mso-wrap-distance-right:9pt;mso-wrap-distance-bottom:0;mso-position-horizontal:absolute;mso-position-horizontal-relative:text;mso-position-vertical:absolute;mso-position-vertical-relative:text;mso-width-percent:0;mso-width-relative:margin;v-text-anchor:middle" coordsize="2306320,259080" o:gfxdata="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" path="m,l2306320,r,259080l,259080,,xm32385,32385r,194310l2273935,226695r,-194310l32385,32385xe" fillcolor="#61d836 [3206]" stroked="f" strokeweight="1pt">
+                    <v:shape w14:anchorId="74B3B469" id="Frame 49" o:spid="_x0000_s1026" style="position:absolute;margin-left:.15pt;margin-top:42.65pt;width:181.6pt;height:20.4pt;z-index:251680768;visibility:visible;mso-wrap-style:square;mso-width-percent:0;mso-wrap-distance-left:9pt;mso-wrap-distance-top:0;mso-wrap-distance-right:9pt;mso-wrap-distance-bottom:0;mso-position-horizontal:absolute;mso-position-horizontal-relative:text;mso-position-vertical:absolute;mso-position-vertical-relative:text;mso-width-percent:0;mso-width-relative:margin;v-text-anchor:middle" coordsize="2306320,259080" o:gfxdata="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" path="m,l2306320,r,259080l,259080,,xm32385,32385r,194310l2273935,226695r,-194310l32385,32385xe" fillcolor="#61d836 [3206]" stroked="f" strokeweight="1pt">
                       <v:stroke miterlimit="4" joinstyle="miter"/>
                       <v:path arrowok="t" o:connecttype="custom" o:connectlocs="0,0;2306320,0;2306320,259080;0,259080;0,0;32385,32385;32385,226695;2273935,226695;2273935,32385;32385,32385" o:connectangles="0,0,0,0,0,0,0,0,0,0"/>
                     </v:shape>
@@ -4753,7 +4591,7 @@
                 </mc:Choice>
                 <mc:Fallback>
                   <w:pict>
-                    <v:shape w14:anchorId="1FD78DD7" id="Frame 48" o:spid="_x0000_s1026" style="position:absolute;margin-left:318.35pt;margin-top:25.85pt;width:143.2pt;height:20.4pt;z-index:251678720;visibility:visible;mso-wrap-style:square;mso-width-percent:0;mso-wrap-distance-left:9pt;mso-wrap-distance-top:0;mso-wrap-distance-right:9pt;mso-wrap-distance-bottom:0;mso-position-horizontal:absolute;mso-position-horizontal-relative:text;mso-position-vertical:absolute;mso-position-vertical-relative:text;mso-width-percent:0;mso-width-relative:margin;v-text-anchor:middle" coordsize="1818640,259080" o:gfxdata="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" path="m,l1818640,r,259080l,259080,,xm32385,32385r,194310l1786255,226695r,-194310l32385,32385xe" fillcolor="#61d836 [3206]" stroked="f" strokeweight="1pt">
+                    <v:shape w14:anchorId="264E1B45" id="Frame 48" o:spid="_x0000_s1026" style="position:absolute;margin-left:318.35pt;margin-top:25.85pt;width:143.2pt;height:20.4pt;z-index:251678720;visibility:visible;mso-wrap-style:square;mso-width-percent:0;mso-wrap-distance-left:9pt;mso-wrap-distance-top:0;mso-wrap-distance-right:9pt;mso-wrap-distance-bottom:0;mso-position-horizontal:absolute;mso-position-horizontal-relative:text;mso-position-vertical:absolute;mso-position-vertical-relative:text;mso-width-percent:0;mso-width-relative:margin;v-text-anchor:middle" coordsize="1818640,259080" o:gfxdata="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" path="m,l1818640,r,259080l,259080,,xm32385,32385r,194310l1786255,226695r,-194310l32385,32385xe" fillcolor="#61d836 [3206]" stroked="f" strokeweight="1pt">
                       <v:stroke miterlimit="4" joinstyle="miter"/>
                       <v:path arrowok="t" o:connecttype="custom" o:connectlocs="0,0;1818640,0;1818640,259080;0,259080;0,0;32385,32385;32385,226695;1786255,226695;1786255,32385;32385,32385" o:connectangles="0,0,0,0,0,0,0,0,0,0"/>
                     </v:shape>
@@ -4801,7 +4639,7 @@
                 </mc:Choice>
                 <mc:Fallback>
                   <w:pict>
-                    <v:shape w14:anchorId="1AF568F8" id="Ink 46" o:spid="_x0000_s1026" type="#_x0000_t75" style="position:absolute;margin-left:289.45pt;margin-top:-7.7pt;width:47.6pt;height:36.35pt;z-index:251675648;visibility:visible;mso-wrap-style:square;mso-wrap-distance-left:9pt;mso-wrap-distance-top:0;mso-wrap-distance-right:9pt;mso-wrap-distance-bottom:0;mso-position-horizontal:absolute;mso-position-horizontal-relative:text;mso-position-vertical:absolute;mso-position-vertical-relative:text" o:gfxdata="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">
+                    <v:shape w14:anchorId="4D955C17" id="Ink 46" o:spid="_x0000_s1026" type="#_x0000_t75" style="position:absolute;margin-left:289.45pt;margin-top:-7.7pt;width:47.6pt;height:36.35pt;z-index:251675648;visibility:visible;mso-wrap-style:square;mso-wrap-distance-left:9pt;mso-wrap-distance-top:0;mso-wrap-distance-right:9pt;mso-wrap-distance-bottom:0;mso-position-horizontal:absolute;mso-position-horizontal-relative:text;mso-position-vertical:absolute;mso-position-vertical-relative:text" o:gfxdata="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">
                       <v:imagedata r:id="rId38" o:title=""/>
                     </v:shape>
                   </w:pict>
@@ -4848,7 +4686,7 @@
                 </mc:Choice>
                 <mc:Fallback>
                   <w:pict>
-                    <v:shape w14:anchorId="28618993" id="Ink 43" o:spid="_x0000_s1026" type="#_x0000_t75" style="position:absolute;margin-left:246.15pt;margin-top:48.25pt;width:1.45pt;height:1.65pt;z-index:251672576;visibility:visible;mso-wrap-style:square;mso-wrap-distance-left:9pt;mso-wrap-distance-top:0;mso-wrap-distance-right:9pt;mso-wrap-distance-bottom:0;mso-position-horizontal:absolute;mso-position-horizontal-relative:text;mso-position-vertical:absolute;mso-position-vertical-relative:text" o:gfxdata="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">
+                    <v:shape w14:anchorId="7F83C409" id="Ink 43" o:spid="_x0000_s1026" type="#_x0000_t75" style="position:absolute;margin-left:246.15pt;margin-top:48.25pt;width:1.45pt;height:1.65pt;z-index:251672576;visibility:visible;mso-wrap-style:square;mso-wrap-distance-left:9pt;mso-wrap-distance-top:0;mso-wrap-distance-right:9pt;mso-wrap-distance-bottom:0;mso-position-horizontal:absolute;mso-position-horizontal-relative:text;mso-position-vertical:absolute;mso-position-vertical-relative:text" o:gfxdata="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">
                       <v:imagedata r:id="rId40" o:title=""/>
                     </v:shape>
                   </w:pict>
@@ -4925,7 +4763,7 @@
                 </mc:Choice>
                 <mc:Fallback>
                   <w:pict>
-                    <v:shape w14:anchorId="359881AE" id="Frame 42" o:spid="_x0000_s1026" style="position:absolute;margin-left:155.55pt;margin-top:26.45pt;width:136.4pt;height:20.4pt;z-index:251671552;visibility:visible;mso-wrap-style:square;mso-wrap-distance-left:9pt;mso-wrap-distance-top:0;mso-wrap-distance-right:9pt;mso-wrap-distance-bottom:0;mso-position-horizontal:absolute;mso-position-horizontal-relative:text;mso-position-vertical:absolute;mso-position-vertical-relative:text;v-text-anchor:middle" coordsize="1732280,259080" o:gfxdata="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" path="m,l1732280,r,259080l,259080,,xm32385,32385r,194310l1699895,226695r,-194310l32385,32385xe" fillcolor="#ffc000" stroked="f" strokeweight="1pt">
+                    <v:shape w14:anchorId="7A7776C0" id="Frame 42" o:spid="_x0000_s1026" style="position:absolute;margin-left:155.55pt;margin-top:26.45pt;width:136.4pt;height:20.4pt;z-index:251671552;visibility:visible;mso-wrap-style:square;mso-wrap-distance-left:9pt;mso-wrap-distance-top:0;mso-wrap-distance-right:9pt;mso-wrap-distance-bottom:0;mso-position-horizontal:absolute;mso-position-horizontal-relative:text;mso-position-vertical:absolute;mso-position-vertical-relative:text;v-text-anchor:middle" coordsize="1732280,259080" o:gfxdata="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" path="m,l1732280,r,259080l,259080,,xm32385,32385r,194310l1699895,226695r,-194310l32385,32385xe" fillcolor="#ffc000" stroked="f" strokeweight="1pt">
                       <v:stroke miterlimit="4" joinstyle="miter"/>
                       <v:path arrowok="t" o:connecttype="custom" o:connectlocs="0,0;1732280,0;1732280,259080;0,259080;0,0;32385,32385;32385,226695;1699895,226695;1699895,32385;32385,32385" o:connectangles="0,0,0,0,0,0,0,0,0,0"/>
                     </v:shape>
@@ -5003,7 +4841,7 @@
                 </mc:Choice>
                 <mc:Fallback>
                   <w:pict>
-                    <v:shape w14:anchorId="58903F2A" id="Frame 33" o:spid="_x0000_s1026" style="position:absolute;margin-left:77.35pt;margin-top:26.05pt;width:78pt;height:21pt;z-index:251666432;visibility:visible;mso-wrap-style:square;mso-wrap-distance-left:9pt;mso-wrap-distance-top:0;mso-wrap-distance-right:9pt;mso-wrap-distance-bottom:0;mso-position-horizontal:absolute;mso-position-horizontal-relative:text;mso-position-vertical:absolute;mso-position-vertical-relative:text;v-text-anchor:middle" coordsize="990600,266700" o:gfxdata="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" path="m,l990600,r,266700l,266700,,xm33338,33338r,200025l957263,233363r,-200025l33338,33338xe" fillcolor="red" stroked="f" strokeweight="1pt">
+                    <v:shape w14:anchorId="54822645" id="Frame 33" o:spid="_x0000_s1026" style="position:absolute;margin-left:77.35pt;margin-top:26.05pt;width:78pt;height:21pt;z-index:251666432;visibility:visible;mso-wrap-style:square;mso-wrap-distance-left:9pt;mso-wrap-distance-top:0;mso-wrap-distance-right:9pt;mso-wrap-distance-bottom:0;mso-position-horizontal:absolute;mso-position-horizontal-relative:text;mso-position-vertical:absolute;mso-position-vertical-relative:text;v-text-anchor:middle" coordsize="990600,266700" o:gfxdata="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" path="m,l990600,r,266700l,266700,,xm33338,33338r,200025l957263,233363r,-200025l33338,33338xe" fillcolor="red" stroked="f" strokeweight="1pt">
                       <v:stroke miterlimit="4" joinstyle="miter"/>
                       <v:path arrowok="t" o:connecttype="custom" o:connectlocs="0,0;990600,0;990600,266700;0,266700;0,0;33338,33338;33338,233363;957263,233363;957263,33338;33338,33338" o:connectangles="0,0,0,0,0,0,0,0,0,0"/>
                     </v:shape>
@@ -5060,14 +4898,6 @@
           </w:p>
           <w:p>
             <w:pPr>
-              <w:pBdr>
-                <w:top w:val="none" w:sz="0" w:space="0" w:color="auto"/>
-                <w:left w:val="none" w:sz="0" w:space="0" w:color="auto"/>
-                <w:bottom w:val="none" w:sz="0" w:space="0" w:color="auto"/>
-                <w:right w:val="none" w:sz="0" w:space="0" w:color="auto"/>
-                <w:between w:val="none" w:sz="0" w:space="0" w:color="auto"/>
-                <w:bar w:val="none" w:sz="0" w:color="auto"/>
-              </w:pBdr>
               <w:rPr>
                 <w:rFonts w:ascii="Helvetica Neue" w:hAnsi="Helvetica Neue" w:cs="Arial Unicode MS"/>
                 <w:color w:val="000000"/>
@@ -5140,7 +4970,6 @@
                                       <w:b/>
                                       <w:bCs/>
                                       <w:color w:val="00A2FF" w:themeColor="accent1"/>
-                                      <w:lang w:val="en-CA"/>
                                     </w:rPr>
                                   </w:pPr>
                                   <w:proofErr w:type="gramStart"/>
@@ -5149,7 +4978,6 @@
                                       <w:b/>
                                       <w:bCs/>
                                       <w:color w:val="00A2FF" w:themeColor="accent1"/>
-                                      <w:lang w:val="en-CA"/>
                                     </w:rPr>
                                     <w:t>Where</w:t>
                                   </w:r>
@@ -5181,7 +5009,6 @@
                                 <w:b/>
                                 <w:bCs/>
                                 <w:color w:val="00A2FF" w:themeColor="accent1"/>
-                                <w:lang w:val="en-CA"/>
                               </w:rPr>
                             </w:pPr>
                             <w:proofErr w:type="gramStart"/>
@@ -5190,7 +5017,6 @@
                                 <w:b/>
                                 <w:bCs/>
                                 <w:color w:val="00A2FF" w:themeColor="accent1"/>
-                                <w:lang w:val="en-CA"/>
                               </w:rPr>
                               <w:t>Where</w:t>
                             </w:r>
@@ -5243,7 +5069,7 @@
                 </mc:Choice>
                 <mc:Fallback>
                   <w:pict>
-                    <v:shape w14:anchorId="6BFCFEF4" id="Ink 57" o:spid="_x0000_s1026" type="#_x0000_t75" style="position:absolute;margin-left:384.05pt;margin-top:-3.65pt;width:41pt;height:28.2pt;z-index:251689984;visibility:visible;mso-wrap-style:square;mso-wrap-distance-left:9pt;mso-wrap-distance-top:0;mso-wrap-distance-right:9pt;mso-wrap-distance-bottom:0;mso-position-horizontal:absolute;mso-position-horizontal-relative:text;mso-position-vertical:absolute;mso-position-vertical-relative:text" o:gfxdata="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">
+                    <v:shape w14:anchorId="2A156CCA" id="Ink 57" o:spid="_x0000_s1026" type="#_x0000_t75" style="position:absolute;margin-left:384.05pt;margin-top:-3.65pt;width:41pt;height:28.2pt;z-index:251689984;visibility:visible;mso-wrap-style:square;mso-wrap-distance-left:9pt;mso-wrap-distance-top:0;mso-wrap-distance-right:9pt;mso-wrap-distance-bottom:0;mso-position-horizontal:absolute;mso-position-horizontal-relative:text;mso-position-vertical:absolute;mso-position-vertical-relative:text" o:gfxdata="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">
                       <v:imagedata r:id="rId43" o:title=""/>
                     </v:shape>
                   </w:pict>
@@ -5290,7 +5116,7 @@
                 </mc:Choice>
                 <mc:Fallback>
                   <w:pict>
-                    <v:shape w14:anchorId="0969F491" id="Ink 52" o:spid="_x0000_s1026" type="#_x0000_t75" style="position:absolute;margin-left:176.75pt;margin-top:-2.65pt;width:42.9pt;height:23.65pt;z-index:251683840;visibility:visible;mso-wrap-style:square;mso-wrap-distance-left:9pt;mso-wrap-distance-top:0;mso-wrap-distance-right:9pt;mso-wrap-distance-bottom:0;mso-position-horizontal:absolute;mso-position-horizontal-relative:text;mso-position-vertical:absolute;mso-position-vertical-relative:text" o:gfxdata="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">
+                    <v:shape w14:anchorId="79331F9C" id="Ink 52" o:spid="_x0000_s1026" type="#_x0000_t75" style="position:absolute;margin-left:176.75pt;margin-top:-2.65pt;width:42.9pt;height:23.65pt;z-index:251683840;visibility:visible;mso-wrap-style:square;mso-wrap-distance-left:9pt;mso-wrap-distance-top:0;mso-wrap-distance-right:9pt;mso-wrap-distance-bottom:0;mso-position-horizontal:absolute;mso-position-horizontal-relative:text;mso-position-vertical:absolute;mso-position-vertical-relative:text" o:gfxdata="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">
                       <v:imagedata r:id="rId45" o:title=""/>
                     </v:shape>
                   </w:pict>
@@ -5388,14 +5214,6 @@
           </w:p>
           <w:p>
             <w:pPr>
-              <w:pBdr>
-                <w:top w:val="none" w:sz="0" w:space="0" w:color="auto"/>
-                <w:left w:val="none" w:sz="0" w:space="0" w:color="auto"/>
-                <w:bottom w:val="none" w:sz="0" w:space="0" w:color="auto"/>
-                <w:right w:val="none" w:sz="0" w:space="0" w:color="auto"/>
-                <w:between w:val="none" w:sz="0" w:space="0" w:color="auto"/>
-                <w:bar w:val="none" w:sz="0" w:color="auto"/>
-              </w:pBdr>
               <w:rPr>
                 <w:rFonts w:ascii="Helvetica Neue" w:hAnsi="Helvetica Neue" w:cs="Arial Unicode MS"/>
                 <w:color w:val="000000"/>
@@ -5409,14 +5227,6 @@
           </w:p>
           <w:p>
             <w:pPr>
-              <w:pBdr>
-                <w:top w:val="none" w:sz="0" w:space="0" w:color="auto"/>
-                <w:left w:val="none" w:sz="0" w:space="0" w:color="auto"/>
-                <w:bottom w:val="none" w:sz="0" w:space="0" w:color="auto"/>
-                <w:right w:val="none" w:sz="0" w:space="0" w:color="auto"/>
-                <w:between w:val="none" w:sz="0" w:space="0" w:color="auto"/>
-                <w:bar w:val="none" w:sz="0" w:color="auto"/>
-              </w:pBdr>
               <w:rPr>
                 <w:rFonts w:ascii="Helvetica Neue" w:hAnsi="Helvetica Neue" w:cs="Arial Unicode MS"/>
                 <w:color w:val="000000"/>
@@ -5430,14 +5240,6 @@
           </w:p>
           <w:p>
             <w:pPr>
-              <w:pBdr>
-                <w:top w:val="none" w:sz="0" w:space="0" w:color="auto"/>
-                <w:left w:val="none" w:sz="0" w:space="0" w:color="auto"/>
-                <w:bottom w:val="none" w:sz="0" w:space="0" w:color="auto"/>
-                <w:right w:val="none" w:sz="0" w:space="0" w:color="auto"/>
-                <w:between w:val="none" w:sz="0" w:space="0" w:color="auto"/>
-                <w:bar w:val="none" w:sz="0" w:color="auto"/>
-              </w:pBdr>
               <w:rPr>
                 <w:rFonts w:ascii="Helvetica Neue" w:hAnsi="Helvetica Neue" w:cs="Arial Unicode MS"/>
                 <w:color w:val="000000"/>
@@ -5631,14 +5433,6 @@
           </w:p>
           <w:p>
             <w:pPr>
-              <w:pBdr>
-                <w:top w:val="none" w:sz="0" w:space="0" w:color="auto"/>
-                <w:left w:val="none" w:sz="0" w:space="0" w:color="auto"/>
-                <w:bottom w:val="none" w:sz="0" w:space="0" w:color="auto"/>
-                <w:right w:val="none" w:sz="0" w:space="0" w:color="auto"/>
-                <w:between w:val="none" w:sz="0" w:space="0" w:color="auto"/>
-                <w:bar w:val="none" w:sz="0" w:color="auto"/>
-              </w:pBdr>
               <w:rPr>
                 <w:rFonts w:ascii="Helvetica Neue" w:hAnsi="Helvetica Neue" w:cs="Arial Unicode MS"/>
                 <w:color w:val="000000"/>
@@ -5652,14 +5446,6 @@
           </w:p>
           <w:p>
             <w:pPr>
-              <w:pBdr>
-                <w:top w:val="none" w:sz="0" w:space="0" w:color="auto"/>
-                <w:left w:val="none" w:sz="0" w:space="0" w:color="auto"/>
-                <w:bottom w:val="none" w:sz="0" w:space="0" w:color="auto"/>
-                <w:right w:val="none" w:sz="0" w:space="0" w:color="auto"/>
-                <w:between w:val="none" w:sz="0" w:space="0" w:color="auto"/>
-                <w:bar w:val="none" w:sz="0" w:color="auto"/>
-              </w:pBdr>
               <w:rPr>
                 <w:rFonts w:ascii="Helvetica Neue" w:hAnsi="Helvetica Neue" w:cs="Arial Unicode MS"/>
                 <w:color w:val="000000"/>
@@ -5853,14 +5639,6 @@
           </w:p>
           <w:p>
             <w:pPr>
-              <w:pBdr>
-                <w:top w:val="none" w:sz="0" w:space="0" w:color="auto"/>
-                <w:left w:val="none" w:sz="0" w:space="0" w:color="auto"/>
-                <w:bottom w:val="none" w:sz="0" w:space="0" w:color="auto"/>
-                <w:right w:val="none" w:sz="0" w:space="0" w:color="auto"/>
-                <w:between w:val="none" w:sz="0" w:space="0" w:color="auto"/>
-                <w:bar w:val="none" w:sz="0" w:color="auto"/>
-              </w:pBdr>
               <w:rPr>
                 <w:rFonts w:ascii="Helvetica Neue" w:hAnsi="Helvetica Neue" w:cs="Arial Unicode MS"/>
                 <w:color w:val="000000"/>
@@ -5874,14 +5652,6 @@
           </w:p>
           <w:p>
             <w:pPr>
-              <w:pBdr>
-                <w:top w:val="none" w:sz="0" w:space="0" w:color="auto"/>
-                <w:left w:val="none" w:sz="0" w:space="0" w:color="auto"/>
-                <w:bottom w:val="none" w:sz="0" w:space="0" w:color="auto"/>
-                <w:right w:val="none" w:sz="0" w:space="0" w:color="auto"/>
-                <w:between w:val="none" w:sz="0" w:space="0" w:color="auto"/>
-                <w:bar w:val="none" w:sz="0" w:color="auto"/>
-              </w:pBdr>
               <w:rPr>
                 <w:rFonts w:ascii="Helvetica Neue" w:hAnsi="Helvetica Neue" w:cs="Arial Unicode MS"/>
                 <w:color w:val="000000"/>
@@ -5941,14 +5711,6 @@
           </w:p>
           <w:p>
             <w:pPr>
-              <w:pBdr>
-                <w:top w:val="none" w:sz="0" w:space="0" w:color="auto"/>
-                <w:left w:val="none" w:sz="0" w:space="0" w:color="auto"/>
-                <w:bottom w:val="none" w:sz="0" w:space="0" w:color="auto"/>
-                <w:right w:val="none" w:sz="0" w:space="0" w:color="auto"/>
-                <w:between w:val="none" w:sz="0" w:space="0" w:color="auto"/>
-                <w:bar w:val="none" w:sz="0" w:color="auto"/>
-              </w:pBdr>
               <w:rPr>
                 <w:rFonts w:ascii="Helvetica Neue" w:hAnsi="Helvetica Neue" w:cs="Arial Unicode MS"/>
                 <w:color w:val="000000"/>
@@ -5962,14 +5724,6 @@
           </w:p>
           <w:p>
             <w:pPr>
-              <w:pBdr>
-                <w:top w:val="none" w:sz="0" w:space="0" w:color="auto"/>
-                <w:left w:val="none" w:sz="0" w:space="0" w:color="auto"/>
-                <w:bottom w:val="none" w:sz="0" w:space="0" w:color="auto"/>
-                <w:right w:val="none" w:sz="0" w:space="0" w:color="auto"/>
-                <w:between w:val="none" w:sz="0" w:space="0" w:color="auto"/>
-                <w:bar w:val="none" w:sz="0" w:color="auto"/>
-              </w:pBdr>
               <w:ind w:left="720"/>
               <w:rPr>
                 <w:rFonts w:ascii="Helvetica Neue" w:hAnsi="Helvetica Neue" w:cs="Arial Unicode MS"/>
@@ -5996,14 +5750,6 @@
           </w:p>
           <w:p>
             <w:pPr>
-              <w:pBdr>
-                <w:top w:val="none" w:sz="0" w:space="0" w:color="auto"/>
-                <w:left w:val="none" w:sz="0" w:space="0" w:color="auto"/>
-                <w:bottom w:val="none" w:sz="0" w:space="0" w:color="auto"/>
-                <w:right w:val="none" w:sz="0" w:space="0" w:color="auto"/>
-                <w:between w:val="none" w:sz="0" w:space="0" w:color="auto"/>
-                <w:bar w:val="none" w:sz="0" w:color="auto"/>
-              </w:pBdr>
               <w:rPr>
                 <w:rFonts w:ascii="Helvetica Neue" w:hAnsi="Helvetica Neue" w:cs="Arial Unicode MS"/>
                 <w:color w:val="000000"/>
@@ -6017,14 +5763,6 @@
           </w:p>
           <w:p>
             <w:pPr>
-              <w:pBdr>
-                <w:top w:val="none" w:sz="0" w:space="0" w:color="auto"/>
-                <w:left w:val="none" w:sz="0" w:space="0" w:color="auto"/>
-                <w:bottom w:val="none" w:sz="0" w:space="0" w:color="auto"/>
-                <w:right w:val="none" w:sz="0" w:space="0" w:color="auto"/>
-                <w:between w:val="none" w:sz="0" w:space="0" w:color="auto"/>
-                <w:bar w:val="none" w:sz="0" w:color="auto"/>
-              </w:pBdr>
               <w:rPr>
                 <w:rFonts w:ascii="Helvetica Neue" w:hAnsi="Helvetica Neue" w:cs="Arial Unicode MS"/>
                 <w:color w:val="000000"/>
@@ -6084,14 +5822,6 @@
           </w:p>
           <w:p>
             <w:pPr>
-              <w:pBdr>
-                <w:top w:val="none" w:sz="0" w:space="0" w:color="auto"/>
-                <w:left w:val="none" w:sz="0" w:space="0" w:color="auto"/>
-                <w:bottom w:val="none" w:sz="0" w:space="0" w:color="auto"/>
-                <w:right w:val="none" w:sz="0" w:space="0" w:color="auto"/>
-                <w:between w:val="none" w:sz="0" w:space="0" w:color="auto"/>
-                <w:bar w:val="none" w:sz="0" w:color="auto"/>
-              </w:pBdr>
               <w:rPr>
                 <w:rFonts w:ascii="Helvetica Neue" w:hAnsi="Helvetica Neue" w:cs="Arial Unicode MS"/>
                 <w:color w:val="000000"/>
@@ -6105,14 +5835,6 @@
           </w:p>
           <w:p>
             <w:pPr>
-              <w:pBdr>
-                <w:top w:val="none" w:sz="0" w:space="0" w:color="auto"/>
-                <w:left w:val="none" w:sz="0" w:space="0" w:color="auto"/>
-                <w:bottom w:val="none" w:sz="0" w:space="0" w:color="auto"/>
-                <w:right w:val="none" w:sz="0" w:space="0" w:color="auto"/>
-                <w:between w:val="none" w:sz="0" w:space="0" w:color="auto"/>
-                <w:bar w:val="none" w:sz="0" w:color="auto"/>
-              </w:pBdr>
               <w:rPr>
                 <w:rFonts w:ascii="Helvetica Neue" w:hAnsi="Helvetica Neue" w:cs="Arial Unicode MS"/>
                 <w:color w:val="000000"/>
@@ -6126,14 +5848,6 @@
           </w:p>
           <w:p>
             <w:pPr>
-              <w:pBdr>
-                <w:top w:val="none" w:sz="0" w:space="0" w:color="auto"/>
-                <w:left w:val="none" w:sz="0" w:space="0" w:color="auto"/>
-                <w:bottom w:val="none" w:sz="0" w:space="0" w:color="auto"/>
-                <w:right w:val="none" w:sz="0" w:space="0" w:color="auto"/>
-                <w:between w:val="none" w:sz="0" w:space="0" w:color="auto"/>
-                <w:bar w:val="none" w:sz="0" w:color="auto"/>
-              </w:pBdr>
               <w:rPr>
                 <w:rFonts w:ascii="Helvetica Neue" w:hAnsi="Helvetica Neue" w:cs="Arial Unicode MS"/>
                 <w:color w:val="000000"/>
@@ -6173,14 +5887,6 @@
           </w:p>
           <w:p>
             <w:pPr>
-              <w:pBdr>
-                <w:top w:val="none" w:sz="0" w:space="0" w:color="auto"/>
-                <w:left w:val="none" w:sz="0" w:space="0" w:color="auto"/>
-                <w:bottom w:val="none" w:sz="0" w:space="0" w:color="auto"/>
-                <w:right w:val="none" w:sz="0" w:space="0" w:color="auto"/>
-                <w:between w:val="none" w:sz="0" w:space="0" w:color="auto"/>
-                <w:bar w:val="none" w:sz="0" w:color="auto"/>
-              </w:pBdr>
               <w:rPr>
                 <w:rFonts w:ascii="Helvetica Neue" w:hAnsi="Helvetica Neue" w:cs="Arial Unicode MS"/>
                 <w:color w:val="000000"/>
@@ -6232,14 +5938,6 @@
           </w:p>
           <w:p>
             <w:pPr>
-              <w:pBdr>
-                <w:top w:val="none" w:sz="0" w:space="0" w:color="auto"/>
-                <w:left w:val="none" w:sz="0" w:space="0" w:color="auto"/>
-                <w:bottom w:val="none" w:sz="0" w:space="0" w:color="auto"/>
-                <w:right w:val="none" w:sz="0" w:space="0" w:color="auto"/>
-                <w:between w:val="none" w:sz="0" w:space="0" w:color="auto"/>
-                <w:bar w:val="none" w:sz="0" w:color="auto"/>
-              </w:pBdr>
               <w:rPr>
                 <w:rFonts w:ascii="Helvetica Neue" w:hAnsi="Helvetica Neue" w:cs="Arial Unicode MS"/>
                 <w:color w:val="000000"/>
@@ -6253,14 +5951,6 @@
           </w:p>
           <w:p>
             <w:pPr>
-              <w:pBdr>
-                <w:top w:val="none" w:sz="0" w:space="0" w:color="auto"/>
-                <w:left w:val="none" w:sz="0" w:space="0" w:color="auto"/>
-                <w:bottom w:val="none" w:sz="0" w:space="0" w:color="auto"/>
-                <w:right w:val="none" w:sz="0" w:space="0" w:color="auto"/>
-                <w:between w:val="none" w:sz="0" w:space="0" w:color="auto"/>
-                <w:bar w:val="none" w:sz="0" w:color="auto"/>
-              </w:pBdr>
               <w:ind w:left="720"/>
               <w:rPr>
                 <w:rFonts w:ascii="Helvetica Neue" w:hAnsi="Helvetica Neue" w:cs="Arial Unicode MS"/>
@@ -6317,14 +6007,6 @@
           </w:p>
           <w:p>
             <w:pPr>
-              <w:pBdr>
-                <w:top w:val="none" w:sz="0" w:space="0" w:color="auto"/>
-                <w:left w:val="none" w:sz="0" w:space="0" w:color="auto"/>
-                <w:bottom w:val="none" w:sz="0" w:space="0" w:color="auto"/>
-                <w:right w:val="none" w:sz="0" w:space="0" w:color="auto"/>
-                <w:between w:val="none" w:sz="0" w:space="0" w:color="auto"/>
-                <w:bar w:val="none" w:sz="0" w:color="auto"/>
-              </w:pBdr>
               <w:rPr>
                 <w:rFonts w:ascii="Helvetica Neue" w:hAnsi="Helvetica Neue" w:cs="Arial Unicode MS"/>
                 <w:color w:val="000000"/>
@@ -6338,14 +6020,6 @@
           </w:p>
           <w:p>
             <w:pPr>
-              <w:pBdr>
-                <w:top w:val="none" w:sz="0" w:space="0" w:color="auto"/>
-                <w:left w:val="none" w:sz="0" w:space="0" w:color="auto"/>
-                <w:bottom w:val="none" w:sz="0" w:space="0" w:color="auto"/>
-                <w:right w:val="none" w:sz="0" w:space="0" w:color="auto"/>
-                <w:between w:val="none" w:sz="0" w:space="0" w:color="auto"/>
-                <w:bar w:val="none" w:sz="0" w:color="auto"/>
-              </w:pBdr>
               <w:rPr>
                 <w:rFonts w:ascii="Helvetica Neue" w:hAnsi="Helvetica Neue" w:cs="Arial Unicode MS"/>
                 <w:color w:val="000000"/>
@@ -6405,14 +6079,6 @@
           </w:p>
           <w:p>
             <w:pPr>
-              <w:pBdr>
-                <w:top w:val="none" w:sz="0" w:space="0" w:color="auto"/>
-                <w:left w:val="none" w:sz="0" w:space="0" w:color="auto"/>
-                <w:bottom w:val="none" w:sz="0" w:space="0" w:color="auto"/>
-                <w:right w:val="none" w:sz="0" w:space="0" w:color="auto"/>
-                <w:between w:val="none" w:sz="0" w:space="0" w:color="auto"/>
-                <w:bar w:val="none" w:sz="0" w:color="auto"/>
-              </w:pBdr>
               <w:rPr>
                 <w:rFonts w:ascii="Helvetica Neue" w:hAnsi="Helvetica Neue" w:cs="Arial Unicode MS"/>
                 <w:color w:val="000000"/>
@@ -6426,14 +6092,6 @@
           </w:p>
           <w:p>
             <w:pPr>
-              <w:pBdr>
-                <w:top w:val="none" w:sz="0" w:space="0" w:color="auto"/>
-                <w:left w:val="none" w:sz="0" w:space="0" w:color="auto"/>
-                <w:bottom w:val="none" w:sz="0" w:space="0" w:color="auto"/>
-                <w:right w:val="none" w:sz="0" w:space="0" w:color="auto"/>
-                <w:between w:val="none" w:sz="0" w:space="0" w:color="auto"/>
-                <w:bar w:val="none" w:sz="0" w:color="auto"/>
-              </w:pBdr>
               <w:rPr>
                 <w:rFonts w:ascii="Helvetica Neue" w:hAnsi="Helvetica Neue" w:cs="Arial Unicode MS"/>
                 <w:color w:val="000000"/>
@@ -6447,14 +6105,6 @@
           </w:p>
           <w:p>
             <w:pPr>
-              <w:pBdr>
-                <w:top w:val="none" w:sz="0" w:space="0" w:color="auto"/>
-                <w:left w:val="none" w:sz="0" w:space="0" w:color="auto"/>
-                <w:bottom w:val="none" w:sz="0" w:space="0" w:color="auto"/>
-                <w:right w:val="none" w:sz="0" w:space="0" w:color="auto"/>
-                <w:between w:val="none" w:sz="0" w:space="0" w:color="auto"/>
-                <w:bar w:val="none" w:sz="0" w:color="auto"/>
-              </w:pBdr>
               <w:rPr>
                 <w:rFonts w:ascii="Helvetica Neue" w:hAnsi="Helvetica Neue" w:cs="Arial Unicode MS"/>
                 <w:b/>
@@ -6510,14 +6160,6 @@
           </w:p>
           <w:p>
             <w:pPr>
-              <w:pBdr>
-                <w:top w:val="none" w:sz="0" w:space="0" w:color="auto"/>
-                <w:left w:val="none" w:sz="0" w:space="0" w:color="auto"/>
-                <w:bottom w:val="none" w:sz="0" w:space="0" w:color="auto"/>
-                <w:right w:val="none" w:sz="0" w:space="0" w:color="auto"/>
-                <w:between w:val="none" w:sz="0" w:space="0" w:color="auto"/>
-                <w:bar w:val="none" w:sz="0" w:color="auto"/>
-              </w:pBdr>
               <w:rPr>
                 <w:rFonts w:ascii="Helvetica Neue" w:hAnsi="Helvetica Neue" w:cs="Arial Unicode MS"/>
                 <w:b/>
@@ -6533,14 +6175,6 @@
           </w:p>
           <w:p>
             <w:pPr>
-              <w:pBdr>
-                <w:top w:val="none" w:sz="0" w:space="0" w:color="auto"/>
-                <w:left w:val="none" w:sz="0" w:space="0" w:color="auto"/>
-                <w:bottom w:val="none" w:sz="0" w:space="0" w:color="auto"/>
-                <w:right w:val="none" w:sz="0" w:space="0" w:color="auto"/>
-                <w:between w:val="none" w:sz="0" w:space="0" w:color="auto"/>
-                <w:bar w:val="none" w:sz="0" w:color="auto"/>
-              </w:pBdr>
               <w:rPr>
                 <w:rFonts w:ascii="Helvetica Neue" w:hAnsi="Helvetica Neue" w:cs="Arial Unicode MS"/>
                 <w:b/>
@@ -6570,14 +6204,6 @@
           </w:p>
           <w:p>
             <w:pPr>
-              <w:pBdr>
-                <w:top w:val="none" w:sz="0" w:space="0" w:color="auto"/>
-                <w:left w:val="none" w:sz="0" w:space="0" w:color="auto"/>
-                <w:bottom w:val="none" w:sz="0" w:space="0" w:color="auto"/>
-                <w:right w:val="none" w:sz="0" w:space="0" w:color="auto"/>
-                <w:between w:val="none" w:sz="0" w:space="0" w:color="auto"/>
-                <w:bar w:val="none" w:sz="0" w:color="auto"/>
-              </w:pBdr>
               <w:rPr>
                 <w:rFonts w:ascii="Helvetica Neue" w:hAnsi="Helvetica Neue" w:cs="Arial Unicode MS"/>
                 <w:b/>
@@ -6681,14 +6307,6 @@
           </w:p>
           <w:p>
             <w:pPr>
-              <w:pBdr>
-                <w:top w:val="none" w:sz="0" w:space="0" w:color="auto"/>
-                <w:left w:val="none" w:sz="0" w:space="0" w:color="auto"/>
-                <w:bottom w:val="none" w:sz="0" w:space="0" w:color="auto"/>
-                <w:right w:val="none" w:sz="0" w:space="0" w:color="auto"/>
-                <w:between w:val="none" w:sz="0" w:space="0" w:color="auto"/>
-                <w:bar w:val="none" w:sz="0" w:color="auto"/>
-              </w:pBdr>
               <w:rPr>
                 <w:rFonts w:ascii="Helvetica Neue" w:hAnsi="Helvetica Neue" w:cs="Arial Unicode MS"/>
                 <w:b/>
@@ -6704,14 +6322,6 @@
           </w:p>
           <w:p>
             <w:pPr>
-              <w:pBdr>
-                <w:top w:val="none" w:sz="0" w:space="0" w:color="auto"/>
-                <w:left w:val="none" w:sz="0" w:space="0" w:color="auto"/>
-                <w:bottom w:val="none" w:sz="0" w:space="0" w:color="auto"/>
-                <w:right w:val="none" w:sz="0" w:space="0" w:color="auto"/>
-                <w:between w:val="none" w:sz="0" w:space="0" w:color="auto"/>
-                <w:bar w:val="none" w:sz="0" w:color="auto"/>
-              </w:pBdr>
               <w:rPr>
                 <w:rFonts w:ascii="Helvetica Neue" w:hAnsi="Helvetica Neue" w:cs="Arial Unicode MS"/>
                 <w:b/>
@@ -6782,14 +6392,6 @@
           </w:tcPr>
           <w:p>
             <w:pPr>
-              <w:pBdr>
-                <w:top w:val="none" w:sz="0" w:space="0" w:color="auto"/>
-                <w:left w:val="none" w:sz="0" w:space="0" w:color="auto"/>
-                <w:bottom w:val="none" w:sz="0" w:space="0" w:color="auto"/>
-                <w:right w:val="none" w:sz="0" w:space="0" w:color="auto"/>
-                <w:between w:val="none" w:sz="0" w:space="0" w:color="auto"/>
-                <w:bar w:val="none" w:sz="0" w:color="auto"/>
-              </w:pBdr>
               <w:rPr>
                 <w:rFonts w:ascii="Helvetica Neue" w:hAnsi="Helvetica Neue" w:cs="Arial Unicode MS"/>
                 <w:b/>
@@ -6834,30 +6436,18 @@
     </w:p>
     <w:p>
       <w:pPr>
-        <w:pBdr>
-          <w:top w:val="none" w:sz="0" w:space="0" w:color="auto"/>
-          <w:left w:val="none" w:sz="0" w:space="0" w:color="auto"/>
-          <w:bottom w:val="none" w:sz="0" w:space="0" w:color="auto"/>
-          <w:right w:val="none" w:sz="0" w:space="0" w:color="auto"/>
-          <w:between w:val="none" w:sz="0" w:space="0" w:color="auto"/>
-          <w:bar w:val="none" w:sz="0" w:color="auto"/>
-        </w:pBdr>
-        <w:rPr>
-          <w:rFonts w:asciiTheme="majorHAnsi" w:eastAsia="Times New Roman" w:hAnsiTheme="majorHAnsi"/>
+        <w:rPr>
+          <w:rFonts w:asciiTheme="majorHAnsi" w:hAnsiTheme="majorHAnsi"/>
           <w:b/>
           <w:bCs/>
-          <w:bdr w:val="none" w:sz="0" w:space="0" w:color="auto"/>
-          <w:lang w:val="en-CA"/>
-        </w:rPr>
-      </w:pPr>
-      <w:r>
-        <w:rPr>
-          <w:rFonts w:asciiTheme="majorHAnsi" w:eastAsia="Times New Roman" w:hAnsiTheme="majorHAnsi" w:cs="Segoe UI"/>
+        </w:rPr>
+      </w:pPr>
+      <w:r>
+        <w:rPr>
+          <w:rFonts w:asciiTheme="majorHAnsi" w:hAnsiTheme="majorHAnsi" w:cs="Segoe UI"/>
           <w:b/>
           <w:bCs/>
           <w:color w:val="14171C"/>
-          <w:bdr w:val="none" w:sz="0" w:space="0" w:color="auto"/>
-          <w:lang w:val="en-CA"/>
         </w:rPr>
         <w:t>New Pages &amp; Artboards in Adobe XD</w:t>
       </w:r>
@@ -7024,7 +6614,6 @@
                                 <w:b/>
                                 <w:bCs/>
                                 <w:color w:val="FF0000"/>
-                                <w:lang w:val="en-CA"/>
                               </w:rPr>
                             </w:pPr>
                             <w:r>
@@ -7032,7 +6621,6 @@
                                 <w:b/>
                                 <w:bCs/>
                                 <w:color w:val="FF0000"/>
-                                <w:lang w:val="en-CA"/>
                               </w:rPr>
                               <w:t>This guy here</w:t>
                             </w:r>
@@ -7063,7 +6651,6 @@
                           <w:b/>
                           <w:bCs/>
                           <w:color w:val="FF0000"/>
-                          <w:lang w:val="en-CA"/>
                         </w:rPr>
                       </w:pPr>
                       <w:r>
@@ -7071,7 +6658,6 @@
                           <w:b/>
                           <w:bCs/>
                           <w:color w:val="FF0000"/>
-                          <w:lang w:val="en-CA"/>
                         </w:rPr>
                         <w:t>This guy here</w:t>
                       </w:r>
@@ -7150,7 +6736,7 @@
           </mc:Choice>
           <mc:Fallback>
             <w:pict>
-              <v:shapetype w14:anchorId="1A77A001" id="_x0000_t32" coordsize="21600,21600" o:spt="32" o:oned="t" path="m,l21600,21600e" filled="f">
+              <v:shapetype w14:anchorId="686D2972" id="_x0000_t32" coordsize="21600,21600" o:spt="32" o:oned="t" path="m,l21600,21600e" filled="f">
                 <v:path arrowok="t" fillok="f" o:connecttype="none"/>
                 <o:lock v:ext="edit" shapetype="t"/>
               </v:shapetype>
@@ -7231,7 +6817,7 @@
           </mc:Choice>
           <mc:Fallback>
             <w:pict>
-              <v:shape w14:anchorId="051E88A7" id="Frame 1073741828" o:spid="_x0000_s1026" style="position:absolute;margin-left:0;margin-top:576.8pt;width:31.2pt;height:29.6pt;z-index:251692032;visibility:visible;mso-wrap-style:square;mso-wrap-distance-left:9pt;mso-wrap-distance-top:0;mso-wrap-distance-right:9pt;mso-wrap-distance-bottom:0;mso-position-horizontal:absolute;mso-position-horizontal-relative:text;mso-position-vertical:absolute;mso-position-vertical-relative:text;v-text-anchor:middle" coordsize="396240,375920" o:gfxdata="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" path="m,l396240,r,375920l,375920,,xm46990,46990r,281940l349250,328930r,-281940l46990,46990xe" fillcolor="red" stroked="f" strokeweight="1pt">
+              <v:shape w14:anchorId="4C183BBE" id="Frame 1073741828" o:spid="_x0000_s1026" style="position:absolute;margin-left:0;margin-top:576.8pt;width:31.2pt;height:29.6pt;z-index:251692032;visibility:visible;mso-wrap-style:square;mso-wrap-distance-left:9pt;mso-wrap-distance-top:0;mso-wrap-distance-right:9pt;mso-wrap-distance-bottom:0;mso-position-horizontal:absolute;mso-position-horizontal-relative:text;mso-position-vertical:absolute;mso-position-vertical-relative:text;v-text-anchor:middle" coordsize="396240,375920" o:gfxdata="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" path="m,l396240,r,375920l,375920,,xm46990,46990r,281940l349250,328930r,-281940l46990,46990xe" fillcolor="red" stroked="f" strokeweight="1pt">
                 <v:stroke miterlimit="4" joinstyle="miter"/>
                 <v:path arrowok="t" o:connecttype="custom" o:connectlocs="0,0;396240,0;396240,375920;0,375920;0,0;46990,46990;46990,328930;349250,328930;349250,46990;46990,46990" o:connectangles="0,0,0,0,0,0,0,0,0,0"/>
               </v:shape>
@@ -7445,7 +7031,6 @@
                                 <w:b/>
                                 <w:bCs/>
                                 <w:color w:val="FF0000"/>
-                                <w:lang w:val="en-CA"/>
                               </w:rPr>
                             </w:pPr>
                             <w:r>
@@ -7453,7 +7038,6 @@
                                 <w:b/>
                                 <w:bCs/>
                                 <w:color w:val="FF0000"/>
-                                <w:lang w:val="en-CA"/>
                               </w:rPr>
                               <w:t>This guy here</w:t>
                             </w:r>
@@ -7484,7 +7068,6 @@
                           <w:b/>
                           <w:bCs/>
                           <w:color w:val="FF0000"/>
-                          <w:lang w:val="en-CA"/>
                         </w:rPr>
                       </w:pPr>
                       <w:r>
@@ -7492,7 +7075,6 @@
                           <w:b/>
                           <w:bCs/>
                           <w:color w:val="FF0000"/>
-                          <w:lang w:val="en-CA"/>
                         </w:rPr>
                         <w:t>This guy here</w:t>
                       </w:r>
@@ -7571,7 +7153,7 @@
           </mc:Choice>
           <mc:Fallback>
             <w:pict>
-              <v:shape w14:anchorId="7C530426" id="Straight Arrow Connector 1073741833" o:spid="_x0000_s1026" type="#_x0000_t32" style="position:absolute;margin-left:252.8pt;margin-top:88.4pt;width:55.2pt;height:48.8pt;z-index:251696128;visibility:visible;mso-wrap-style:square;mso-wrap-distance-left:9pt;mso-wrap-distance-top:0;mso-wrap-distance-right:9pt;mso-wrap-distance-bottom:0;mso-position-horizontal:absolute;mso-position-horizontal-relative:text;mso-position-vertical:absolute;mso-position-vertical-relative:text" o:gfxdata="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" strokecolor="red" strokeweight="2pt">
+              <v:shape w14:anchorId="2DC674CA" id="Straight Arrow Connector 1073741833" o:spid="_x0000_s1026" type="#_x0000_t32" style="position:absolute;margin-left:252.8pt;margin-top:88.4pt;width:55.2pt;height:48.8pt;z-index:251696128;visibility:visible;mso-wrap-style:square;mso-wrap-distance-left:9pt;mso-wrap-distance-top:0;mso-wrap-distance-right:9pt;mso-wrap-distance-bottom:0;mso-position-horizontal:absolute;mso-position-horizontal-relative:text;mso-position-vertical:absolute;mso-position-vertical-relative:text" o:gfxdata="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" strokecolor="red" strokeweight="2pt">
                 <v:stroke endarrow="block" miterlimit="4" joinstyle="miter"/>
               </v:shape>
             </w:pict>
@@ -7648,7 +7230,7 @@
           </mc:Choice>
           <mc:Fallback>
             <w:pict>
-              <v:shape w14:anchorId="53F61F68" id="Frame 1073741832" o:spid="_x0000_s1026" style="position:absolute;margin-left:80.8pt;margin-top:70.8pt;width:196.8pt;height:13.6pt;z-index:251695104;visibility:visible;mso-wrap-style:square;mso-wrap-distance-left:9pt;mso-wrap-distance-top:0;mso-wrap-distance-right:9pt;mso-wrap-distance-bottom:0;mso-position-horizontal:absolute;mso-position-horizontal-relative:text;mso-position-vertical:absolute;mso-position-vertical-relative:text;v-text-anchor:middle" coordsize="2499360,172720" o:gfxdata="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" path="m,l2499360,r,172720l,172720,,xm21590,21590r,129540l2477770,151130r,-129540l21590,21590xe" fillcolor="red" stroked="f" strokeweight="1pt">
+              <v:shape w14:anchorId="52761D2A" id="Frame 1073741832" o:spid="_x0000_s1026" style="position:absolute;margin-left:80.8pt;margin-top:70.8pt;width:196.8pt;height:13.6pt;z-index:251695104;visibility:visible;mso-wrap-style:square;mso-wrap-distance-left:9pt;mso-wrap-distance-top:0;mso-wrap-distance-right:9pt;mso-wrap-distance-bottom:0;mso-position-horizontal:absolute;mso-position-horizontal-relative:text;mso-position-vertical:absolute;mso-position-vertical-relative:text;v-text-anchor:middle" coordsize="2499360,172720" o:gfxdata="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" path="m,l2499360,r,172720l,172720,,xm21590,21590r,129540l2477770,151130r,-129540l21590,21590xe" fillcolor="red" stroked="f" strokeweight="1pt">
                 <v:stroke miterlimit="4" joinstyle="miter"/>
                 <v:path arrowok="t" o:connecttype="custom" o:connectlocs="0,0;2499360,0;2499360,172720;0,172720;0,0;21590,21590;21590,151130;2477770,151130;2477770,21590;21590,21590" o:connectangles="0,0,0,0,0,0,0,0,0,0"/>
               </v:shape>
@@ -7743,9 +7325,7 @@
         <w:rPr>
           <w:sz w:val="23"/>
           <w:szCs w:val="23"/>
-          <w:bdr w:val="none" w:sz="0" w:space="0" w:color="auto"/>
           <w:shd w:val="clear" w:color="auto" w:fill="F2F3F5"/>
-          <w:lang w:val="en-CA"/>
         </w:rPr>
         <w:t> </w:t>
       </w:r>
@@ -7788,6 +7368,24 @@
     </w:p>
     <w:p>
       <w:pPr>
+        <w:pStyle w:val="ListParagraph"/>
+        <w:numPr>
+          <w:ilvl w:val="0"/>
+          <w:numId w:val="4"/>
+        </w:numPr>
+        <w:rPr>
+          <w:rFonts w:ascii="Helvetica Neue" w:hAnsi="Helvetica Neue" w:cs="Arial Unicode MS"/>
+          <w:b/>
+          <w:bCs/>
+          <w:color w:val="000000"/>
+          <w14:textOutline w14:w="0" w14:cap="flat" w14:cmpd="sng" w14:algn="ctr">
+            <w14:noFill/>
+            <w14:prstDash w14:val="solid"/>
+            <w14:bevel/>
+          </w14:textOutline>
+        </w:rPr>
+      </w:pPr>
+      <w:r>
         <w:rPr>
           <w:rFonts w:ascii="Helvetica Neue" w:hAnsi="Helvetica Neue" w:cs="Arial Unicode MS"/>
           <w:color w:val="000000"/>
@@ -7797,11 +7395,611 @@
             <w14:bevel/>
           </w14:textOutline>
         </w:rPr>
-      </w:pPr>
+        <w:t xml:space="preserve">Preview mode </w:t>
+      </w:r>
+      <w:r>
+        <w:rPr>
+          <w:rFonts w:ascii="Helvetica Neue" w:hAnsi="Helvetica Neue" w:cs="Arial Unicode MS"/>
+          <w:color w:val="000000"/>
+          <w14:textOutline w14:w="0" w14:cap="flat" w14:cmpd="sng" w14:algn="ctr">
+            <w14:noFill/>
+            <w14:prstDash w14:val="solid"/>
+            <w14:bevel/>
+          </w14:textOutline>
+        </w:rPr>
+        <w:t>applies</w:t>
+      </w:r>
+      <w:r>
+        <w:rPr>
+          <w:rFonts w:ascii="Helvetica Neue" w:hAnsi="Helvetica Neue" w:cs="Arial Unicode MS"/>
+          <w:color w:val="000000"/>
+          <w14:textOutline w14:w="0" w14:cap="flat" w14:cmpd="sng" w14:algn="ctr">
+            <w14:noFill/>
+            <w14:prstDash w14:val="solid"/>
+            <w14:bevel/>
+          </w14:textOutline>
+        </w:rPr>
+        <w:t xml:space="preserve"> changes to design</w:t>
+      </w:r>
+      <w:r>
+        <w:rPr>
+          <w:rFonts w:ascii="Helvetica Neue" w:hAnsi="Helvetica Neue" w:cs="Arial Unicode MS"/>
+          <w:color w:val="000000"/>
+          <w14:textOutline w14:w="0" w14:cap="flat" w14:cmpd="sng" w14:algn="ctr">
+            <w14:noFill/>
+            <w14:prstDash w14:val="solid"/>
+            <w14:bevel/>
+          </w14:textOutline>
+        </w:rPr>
+        <w:t xml:space="preserve"> in </w:t>
+      </w:r>
+      <w:r>
+        <w:rPr>
+          <w:rFonts w:ascii="Helvetica Neue" w:hAnsi="Helvetica Neue" w:cs="Arial Unicode MS"/>
+          <w:b/>
+          <w:bCs/>
+          <w:color w:val="000000"/>
+          <w14:textOutline w14:w="0" w14:cap="flat" w14:cmpd="sng" w14:algn="ctr">
+            <w14:noFill/>
+            <w14:prstDash w14:val="solid"/>
+            <w14:bevel/>
+          </w14:textOutline>
+        </w:rPr>
+        <w:t>real time</w:t>
+      </w:r>
+    </w:p>
+    <w:p>
+      <w:pPr>
+        <w:rPr>
+          <w:rFonts w:ascii="Helvetica Neue" w:hAnsi="Helvetica Neue" w:cs="Arial Unicode MS"/>
+          <w:b/>
+          <w:bCs/>
+          <w:color w:val="000000"/>
+          <w14:textOutline w14:w="0" w14:cap="flat" w14:cmpd="sng" w14:algn="ctr">
+            <w14:noFill/>
+            <w14:prstDash w14:val="solid"/>
+            <w14:bevel/>
+          </w14:textOutline>
+        </w:rPr>
+      </w:pPr>
+    </w:p>
+    <w:p>
+      <w:pPr>
+        <w:rPr>
+          <w:rFonts w:ascii="Helvetica" w:hAnsi="Helvetica"/>
+          <w:sz w:val="34"/>
+          <w:szCs w:val="34"/>
+        </w:rPr>
+      </w:pPr>
+    </w:p>
+    <w:p>
+      <w:pPr>
+        <w:rPr>
+          <w:rFonts w:ascii="Helvetica" w:hAnsi="Helvetica"/>
+          <w:b/>
+          <w:bCs/>
+          <w:sz w:val="34"/>
+          <w:szCs w:val="34"/>
+        </w:rPr>
+      </w:pPr>
+      <w:r>
+        <w:rPr>
+          <w:rFonts w:ascii="Helvetica" w:hAnsi="Helvetica"/>
+          <w:b/>
+          <w:bCs/>
+          <w:sz w:val="34"/>
+          <w:szCs w:val="34"/>
+        </w:rPr>
+        <w:t>How to create a Popup Modal or popup box in Adobe</w:t>
+      </w:r>
+      <w:r>
+        <w:rPr>
+          <w:rFonts w:ascii="Helvetica" w:hAnsi="Helvetica"/>
+          <w:b/>
+          <w:bCs/>
+          <w:sz w:val="34"/>
+          <w:szCs w:val="34"/>
+        </w:rPr>
+        <w:br/>
+        <w:t>XD</w:t>
+      </w:r>
+    </w:p>
+    <w:p>
+      <w:pPr>
+        <w:rPr>
+          <w:rFonts w:ascii="Helvetica Neue" w:hAnsi="Helvetica Neue" w:cs="Arial Unicode MS"/>
+          <w:color w:val="000000"/>
+          <w14:textOutline w14:w="0" w14:cap="flat" w14:cmpd="sng" w14:algn="ctr">
+            <w14:noFill/>
+            <w14:prstDash w14:val="solid"/>
+            <w14:bevel/>
+          </w14:textOutline>
+        </w:rPr>
+      </w:pPr>
+    </w:p>
+    <w:p>
+      <w:pPr>
+        <w:pStyle w:val="ListParagraph"/>
+        <w:numPr>
+          <w:ilvl w:val="0"/>
+          <w:numId w:val="4"/>
+        </w:numPr>
+        <w:rPr>
+          <w:rFonts w:ascii="Helvetica Neue" w:hAnsi="Helvetica Neue" w:cs="Arial Unicode MS"/>
+          <w:color w:val="000000"/>
+          <w14:textOutline w14:w="0" w14:cap="flat" w14:cmpd="sng" w14:algn="ctr">
+            <w14:noFill/>
+            <w14:prstDash w14:val="solid"/>
+            <w14:bevel/>
+          </w14:textOutline>
+        </w:rPr>
+      </w:pPr>
+      <w:r>
+        <w:rPr>
+          <w:rFonts w:ascii="Helvetica Neue" w:hAnsi="Helvetica Neue" w:cs="Arial Unicode MS"/>
+          <w:color w:val="000000"/>
+          <w14:textOutline w14:w="0" w14:cap="flat" w14:cmpd="sng" w14:algn="ctr">
+            <w14:noFill/>
+            <w14:prstDash w14:val="solid"/>
+            <w14:bevel/>
+          </w14:textOutline>
+        </w:rPr>
+        <w:t xml:space="preserve">Prototype a button to a target page and select </w:t>
+      </w:r>
+      <w:r>
+        <w:rPr>
+          <w:rFonts w:ascii="Helvetica Neue" w:hAnsi="Helvetica Neue" w:cs="Arial Unicode MS"/>
+          <w:b/>
+          <w:bCs/>
+          <w:color w:val="000000"/>
+          <w14:textOutline w14:w="0" w14:cap="flat" w14:cmpd="sng" w14:algn="ctr">
+            <w14:noFill/>
+            <w14:prstDash w14:val="solid"/>
+            <w14:bevel/>
+          </w14:textOutline>
+        </w:rPr>
+        <w:t xml:space="preserve">overlay </w:t>
+      </w:r>
+      <w:r>
+        <w:rPr>
+          <w:rFonts w:ascii="Helvetica Neue" w:hAnsi="Helvetica Neue" w:cs="Arial Unicode MS"/>
+          <w:color w:val="000000"/>
+          <w14:textOutline w14:w="0" w14:cap="flat" w14:cmpd="sng" w14:algn="ctr">
+            <w14:noFill/>
+            <w14:prstDash w14:val="solid"/>
+            <w14:bevel/>
+          </w14:textOutline>
+        </w:rPr>
+        <w:t>in action</w:t>
+      </w:r>
+    </w:p>
+    <w:p>
+      <w:pPr>
+        <w:rPr>
+          <w:rFonts w:ascii="Helvetica Neue" w:hAnsi="Helvetica Neue" w:cs="Arial Unicode MS"/>
+          <w:color w:val="000000"/>
+          <w14:textOutline w14:w="0" w14:cap="flat" w14:cmpd="sng" w14:algn="ctr">
+            <w14:noFill/>
+            <w14:prstDash w14:val="solid"/>
+            <w14:bevel/>
+          </w14:textOutline>
+        </w:rPr>
+      </w:pPr>
+    </w:p>
+    <w:p>
+      <w:pPr>
+        <w:rPr>
+          <w:rFonts w:ascii="Helvetica Neue" w:hAnsi="Helvetica Neue" w:cs="Arial Unicode MS"/>
+          <w:color w:val="000000"/>
+          <w14:textOutline w14:w="0" w14:cap="flat" w14:cmpd="sng" w14:algn="ctr">
+            <w14:noFill/>
+            <w14:prstDash w14:val="solid"/>
+            <w14:bevel/>
+          </w14:textOutline>
+        </w:rPr>
+      </w:pPr>
+      <w:r>
+        <w:rPr>
+          <w:rFonts w:ascii="Helvetica Neue" w:hAnsi="Helvetica Neue" w:cs="Arial Unicode MS"/>
+          <w:noProof/>
+          <w:color w:val="000000"/>
+          <w:bdr w:val="nil"/>
+        </w:rPr>
+        <w:lastRenderedPageBreak/>
+        <mc:AlternateContent>
+          <mc:Choice Requires="wps">
+            <w:drawing>
+              <wp:anchor distT="0" distB="0" distL="114300" distR="114300" simplePos="0" relativeHeight="251701248" behindDoc="0" locked="0" layoutInCell="1" allowOverlap="1" wp14:anchorId="5E26CFCB" wp14:editId="47E55256">
+                <wp:simplePos x="0" y="0"/>
+                <wp:positionH relativeFrom="column">
+                  <wp:posOffset>3200400</wp:posOffset>
+                </wp:positionH>
+                <wp:positionV relativeFrom="paragraph">
+                  <wp:posOffset>1371600</wp:posOffset>
+                </wp:positionV>
+                <wp:extent cx="1432560" cy="243840"/>
+                <wp:effectExtent l="0" t="0" r="2540" b="0"/>
+                <wp:wrapNone/>
+                <wp:docPr id="1073741840" name="Frame 1073741840"/>
+                <wp:cNvGraphicFramePr/>
+                <a:graphic xmlns:a="http://schemas.openxmlformats.org/drawingml/2006/main">
+                  <a:graphicData uri="http://schemas.microsoft.com/office/word/2010/wordprocessingShape">
+                    <wps:wsp>
+                      <wps:cNvSpPr/>
+                      <wps:spPr>
+                        <a:xfrm>
+                          <a:off x="0" y="0"/>
+                          <a:ext cx="1432560" cy="243840"/>
+                        </a:xfrm>
+                        <a:prstGeom prst="frame">
+                          <a:avLst/>
+                        </a:prstGeom>
+                        <a:solidFill>
+                          <a:schemeClr val="accent1"/>
+                        </a:solidFill>
+                        <a:ln w="12700" cap="flat">
+                          <a:noFill/>
+                          <a:miter lim="400000"/>
+                        </a:ln>
+                        <a:effectLst/>
+                        <a:sp3d/>
+                      </wps:spPr>
+                      <wps:style>
+                        <a:lnRef idx="0">
+                          <a:scrgbClr r="0" g="0" b="0"/>
+                        </a:lnRef>
+                        <a:fillRef idx="0">
+                          <a:scrgbClr r="0" g="0" b="0"/>
+                        </a:fillRef>
+                        <a:effectRef idx="0">
+                          <a:scrgbClr r="0" g="0" b="0"/>
+                        </a:effectRef>
+                        <a:fontRef idx="none"/>
+                      </wps:style>
+                      <wps:bodyPr rot="0" spcFirstLastPara="1" vertOverflow="overflow" horzOverflow="overflow" vert="horz" wrap="square" lIns="50800" tIns="50800" rIns="50800" bIns="50800" numCol="1" spcCol="38100" rtlCol="0" fromWordArt="0" anchor="ctr" anchorCtr="0" forceAA="0" compatLnSpc="1">
+                        <a:prstTxWarp prst="textNoShape">
+                          <a:avLst/>
+                        </a:prstTxWarp>
+                        <a:spAutoFit/>
+                      </wps:bodyPr>
+                    </wps:wsp>
+                  </a:graphicData>
+                </a:graphic>
+              </wp:anchor>
+            </w:drawing>
+          </mc:Choice>
+          <mc:Fallback>
+            <w:pict>
+              <v:shape w14:anchorId="5E942337" id="Frame 1073741840" o:spid="_x0000_s1026" style="position:absolute;margin-left:252pt;margin-top:108pt;width:112.8pt;height:19.2pt;z-index:251701248;visibility:visible;mso-wrap-style:square;mso-wrap-distance-left:9pt;mso-wrap-distance-top:0;mso-wrap-distance-right:9pt;mso-wrap-distance-bottom:0;mso-position-horizontal:absolute;mso-position-horizontal-relative:text;mso-position-vertical:absolute;mso-position-vertical-relative:text;v-text-anchor:middle" coordsize="1432560,243840" o:gfxdata="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" path="m,l1432560,r,243840l,243840,,xm30480,30480r,182880l1402080,213360r,-182880l30480,30480xe" fillcolor="#00a2ff [3204]" stroked="f" strokeweight="1pt">
+                <v:stroke miterlimit="4" joinstyle="miter"/>
+                <v:path arrowok="t" o:connecttype="custom" o:connectlocs="0,0;1432560,0;1432560,243840;0,243840;0,0;30480,30480;30480,213360;1402080,213360;1402080,30480;30480,30480" o:connectangles="0,0,0,0,0,0,0,0,0,0"/>
+              </v:shape>
+            </w:pict>
+          </mc:Fallback>
+        </mc:AlternateContent>
+      </w:r>
+      <w:r>
+        <w:rPr>
+          <w:rFonts w:ascii="Helvetica Neue" w:hAnsi="Helvetica Neue" w:cs="Arial Unicode MS"/>
+          <w:noProof/>
+          <w:color w:val="000000"/>
+          <w:bdr w:val="nil"/>
+        </w:rPr>
+        <mc:AlternateContent>
+          <mc:Choice Requires="wps">
+            <w:drawing>
+              <wp:anchor distT="0" distB="0" distL="114300" distR="114300" simplePos="0" relativeHeight="251700224" behindDoc="0" locked="0" layoutInCell="1" allowOverlap="1" wp14:anchorId="60E971D2" wp14:editId="5019E839">
+                <wp:simplePos x="0" y="0"/>
+                <wp:positionH relativeFrom="column">
+                  <wp:posOffset>4003040</wp:posOffset>
+                </wp:positionH>
+                <wp:positionV relativeFrom="paragraph">
+                  <wp:posOffset>3040380</wp:posOffset>
+                </wp:positionV>
+                <wp:extent cx="2174240" cy="678180"/>
+                <wp:effectExtent l="0" t="0" r="0" b="0"/>
+                <wp:wrapNone/>
+                <wp:docPr id="1073741839" name="Text Box 1073741839"/>
+                <wp:cNvGraphicFramePr/>
+                <a:graphic xmlns:a="http://schemas.openxmlformats.org/drawingml/2006/main">
+                  <a:graphicData uri="http://schemas.microsoft.com/office/word/2010/wordprocessingShape">
+                    <wps:wsp>
+                      <wps:cNvSpPr txBox="1"/>
+                      <wps:spPr>
+                        <a:xfrm>
+                          <a:off x="0" y="0"/>
+                          <a:ext cx="2174240" cy="678180"/>
+                        </a:xfrm>
+                        <a:prstGeom prst="rect">
+                          <a:avLst/>
+                        </a:prstGeom>
+                        <a:noFill/>
+                        <a:ln w="12700" cap="flat">
+                          <a:noFill/>
+                          <a:miter lim="400000"/>
+                        </a:ln>
+                        <a:effectLst/>
+                        <a:sp3d/>
+                      </wps:spPr>
+                      <wps:style>
+                        <a:lnRef idx="0">
+                          <a:scrgbClr r="0" g="0" b="0"/>
+                        </a:lnRef>
+                        <a:fillRef idx="0">
+                          <a:scrgbClr r="0" g="0" b="0"/>
+                        </a:fillRef>
+                        <a:effectRef idx="0">
+                          <a:scrgbClr r="0" g="0" b="0"/>
+                        </a:effectRef>
+                        <a:fontRef idx="none"/>
+                      </wps:style>
+                      <wps:txbx>
+                        <w:txbxContent>
+                          <w:p>
+                            <w:pPr>
+                              <w:rPr>
+                                <w:b/>
+                                <w:bCs/>
+                                <w:color w:val="FF0000"/>
+                              </w:rPr>
+                            </w:pPr>
+                            <w:r>
+                              <w:rPr>
+                                <w:b/>
+                                <w:bCs/>
+                                <w:color w:val="FF0000"/>
+                              </w:rPr>
+                              <w:t>Popup target</w:t>
+                            </w:r>
+                          </w:p>
+                        </w:txbxContent>
+                      </wps:txbx>
+                      <wps:bodyPr rot="0" spcFirstLastPara="1" vertOverflow="overflow" horzOverflow="overflow" vert="horz" wrap="square" lIns="50800" tIns="50800" rIns="50800" bIns="50800" numCol="1" spcCol="38100" rtlCol="0" fromWordArt="0" anchor="t" anchorCtr="0" forceAA="0" compatLnSpc="1">
+                        <a:prstTxWarp prst="textNoShape">
+                          <a:avLst/>
+                        </a:prstTxWarp>
+                        <a:spAutoFit/>
+                      </wps:bodyPr>
+                    </wps:wsp>
+                  </a:graphicData>
+                </a:graphic>
+              </wp:anchor>
+            </w:drawing>
+          </mc:Choice>
+          <mc:Fallback>
+            <w:pict>
+              <v:shape w14:anchorId="60E971D2" id="Text Box 1073741839" o:spid="_x0000_s1033" type="#_x0000_t202" style="position:absolute;margin-left:315.2pt;margin-top:239.4pt;width:171.2pt;height:53.4pt;z-index:251700224;visibility:visible;mso-wrap-style:square;mso-wrap-distance-left:9pt;mso-wrap-distance-top:0;mso-wrap-distance-right:9pt;mso-wrap-distance-bottom:0;mso-position-horizontal:absolute;mso-position-horizontal-relative:text;mso-position-vertical:absolute;mso-position-vertical-relative:text;v-text-anchor:top" o:gfxdata="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" filled="f" stroked="f" strokeweight="1pt">
+                <v:stroke miterlimit="4"/>
+                <v:textbox style="mso-fit-shape-to-text:t" inset="4pt,4pt,4pt,4pt">
+                  <w:txbxContent>
+                    <w:p>
+                      <w:pPr>
+                        <w:rPr>
+                          <w:b/>
+                          <w:bCs/>
+                          <w:color w:val="FF0000"/>
+                        </w:rPr>
+                      </w:pPr>
+                      <w:r>
+                        <w:rPr>
+                          <w:b/>
+                          <w:bCs/>
+                          <w:color w:val="FF0000"/>
+                        </w:rPr>
+                        <w:t>Popup target</w:t>
+                      </w:r>
+                    </w:p>
+                  </w:txbxContent>
+                </v:textbox>
+              </v:shape>
+            </w:pict>
+          </mc:Fallback>
+        </mc:AlternateContent>
+      </w:r>
+      <w:r>
+        <w:rPr>
+          <w:rFonts w:ascii="Helvetica Neue" w:hAnsi="Helvetica Neue" w:cs="Arial Unicode MS"/>
+          <w:noProof/>
+          <w:color w:val="000000"/>
+          <w:bdr w:val="nil"/>
+        </w:rPr>
+        <mc:AlternateContent>
+          <mc:Choice Requires="wps">
+            <w:drawing>
+              <wp:anchor distT="0" distB="0" distL="114300" distR="114300" simplePos="0" relativeHeight="251699200" behindDoc="0" locked="0" layoutInCell="1" allowOverlap="1" wp14:anchorId="2C0F6D1E" wp14:editId="2B92B346">
+                <wp:simplePos x="0" y="0"/>
+                <wp:positionH relativeFrom="column">
+                  <wp:posOffset>5130800</wp:posOffset>
+                </wp:positionH>
+                <wp:positionV relativeFrom="paragraph">
+                  <wp:posOffset>2092960</wp:posOffset>
+                </wp:positionV>
+                <wp:extent cx="50800" cy="944880"/>
+                <wp:effectExtent l="63500" t="12700" r="38100" b="20320"/>
+                <wp:wrapNone/>
+                <wp:docPr id="1073741838" name="Straight Arrow Connector 1073741838"/>
+                <wp:cNvGraphicFramePr/>
+                <a:graphic xmlns:a="http://schemas.openxmlformats.org/drawingml/2006/main">
+                  <a:graphicData uri="http://schemas.microsoft.com/office/word/2010/wordprocessingShape">
+                    <wps:wsp>
+                      <wps:cNvCnPr/>
+                      <wps:spPr>
+                        <a:xfrm flipH="1">
+                          <a:off x="0" y="0"/>
+                          <a:ext cx="50800" cy="944880"/>
+                        </a:xfrm>
+                        <a:prstGeom prst="straightConnector1">
+                          <a:avLst/>
+                        </a:prstGeom>
+                        <a:noFill/>
+                        <a:ln w="25400" cap="flat">
+                          <a:solidFill>
+                            <a:srgbClr val="FF0000"/>
+                          </a:solidFill>
+                          <a:prstDash val="solid"/>
+                          <a:miter lim="400000"/>
+                          <a:tailEnd type="triangle"/>
+                        </a:ln>
+                        <a:effectLst/>
+                        <a:sp3d/>
+                      </wps:spPr>
+                      <wps:style>
+                        <a:lnRef idx="0">
+                          <a:scrgbClr r="0" g="0" b="0"/>
+                        </a:lnRef>
+                        <a:fillRef idx="0">
+                          <a:scrgbClr r="0" g="0" b="0"/>
+                        </a:fillRef>
+                        <a:effectRef idx="0">
+                          <a:scrgbClr r="0" g="0" b="0"/>
+                        </a:effectRef>
+                        <a:fontRef idx="none"/>
+                      </wps:style>
+                      <wps:bodyPr/>
+                    </wps:wsp>
+                  </a:graphicData>
+                </a:graphic>
+              </wp:anchor>
+            </w:drawing>
+          </mc:Choice>
+          <mc:Fallback>
+            <w:pict>
+              <v:shape w14:anchorId="38AC949C" id="Straight Arrow Connector 1073741838" o:spid="_x0000_s1026" type="#_x0000_t32" style="position:absolute;margin-left:404pt;margin-top:164.8pt;width:4pt;height:74.4pt;flip:x;z-index:251699200;visibility:visible;mso-wrap-style:square;mso-wrap-distance-left:9pt;mso-wrap-distance-top:0;mso-wrap-distance-right:9pt;mso-wrap-distance-bottom:0;mso-position-horizontal:absolute;mso-position-horizontal-relative:text;mso-position-vertical:absolute;mso-position-vertical-relative:text" o:gfxdata="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" strokecolor="red" strokeweight="2pt">
+                <v:stroke endarrow="block" miterlimit="4" joinstyle="miter"/>
+              </v:shape>
+            </w:pict>
+          </mc:Fallback>
+        </mc:AlternateContent>
+      </w:r>
+      <w:r>
+        <w:rPr>
+          <w:rFonts w:ascii="Helvetica Neue" w:hAnsi="Helvetica Neue" w:cs="Arial Unicode MS"/>
+          <w:noProof/>
+          <w:color w:val="000000"/>
+          <w:bdr w:val="nil"/>
+        </w:rPr>
+        <mc:AlternateContent>
+          <mc:Choice Requires="wps">
+            <w:drawing>
+              <wp:anchor distT="0" distB="0" distL="114300" distR="114300" simplePos="0" relativeHeight="251698176" behindDoc="0" locked="0" layoutInCell="1" allowOverlap="1" wp14:anchorId="7A74424C" wp14:editId="6B0B9CA9">
+                <wp:simplePos x="0" y="0"/>
+                <wp:positionH relativeFrom="column">
+                  <wp:posOffset>4226560</wp:posOffset>
+                </wp:positionH>
+                <wp:positionV relativeFrom="paragraph">
+                  <wp:posOffset>254000</wp:posOffset>
+                </wp:positionV>
+                <wp:extent cx="2052320" cy="1727200"/>
+                <wp:effectExtent l="0" t="0" r="5080" b="0"/>
+                <wp:wrapNone/>
+                <wp:docPr id="1073741837" name="Frame 1073741837"/>
+                <wp:cNvGraphicFramePr/>
+                <a:graphic xmlns:a="http://schemas.openxmlformats.org/drawingml/2006/main">
+                  <a:graphicData uri="http://schemas.microsoft.com/office/word/2010/wordprocessingShape">
+                    <wps:wsp>
+                      <wps:cNvSpPr/>
+                      <wps:spPr>
+                        <a:xfrm>
+                          <a:off x="0" y="0"/>
+                          <a:ext cx="2052320" cy="1727200"/>
+                        </a:xfrm>
+                        <a:prstGeom prst="frame">
+                          <a:avLst/>
+                        </a:prstGeom>
+                        <a:solidFill>
+                          <a:srgbClr val="FF0000"/>
+                        </a:solidFill>
+                        <a:ln w="12700" cap="flat">
+                          <a:noFill/>
+                          <a:miter lim="400000"/>
+                        </a:ln>
+                        <a:effectLst/>
+                        <a:sp3d/>
+                      </wps:spPr>
+                      <wps:style>
+                        <a:lnRef idx="0">
+                          <a:scrgbClr r="0" g="0" b="0"/>
+                        </a:lnRef>
+                        <a:fillRef idx="0">
+                          <a:scrgbClr r="0" g="0" b="0"/>
+                        </a:fillRef>
+                        <a:effectRef idx="0">
+                          <a:scrgbClr r="0" g="0" b="0"/>
+                        </a:effectRef>
+                        <a:fontRef idx="none"/>
+                      </wps:style>
+                      <wps:bodyPr rot="0" spcFirstLastPara="1" vertOverflow="overflow" horzOverflow="overflow" vert="horz" wrap="square" lIns="50400" tIns="50800" rIns="50800" bIns="50800" numCol="1" spcCol="38100" rtlCol="0" fromWordArt="0" anchor="ctr" anchorCtr="0" forceAA="0" compatLnSpc="1">
+                        <a:prstTxWarp prst="textNoShape">
+                          <a:avLst/>
+                        </a:prstTxWarp>
+                        <a:spAutoFit/>
+                      </wps:bodyPr>
+                    </wps:wsp>
+                  </a:graphicData>
+                </a:graphic>
+              </wp:anchor>
+            </w:drawing>
+          </mc:Choice>
+          <mc:Fallback>
+            <w:pict>
+              <v:shape w14:anchorId="00D8FB27" id="Frame 1073741837" o:spid="_x0000_s1026" style="position:absolute;margin-left:332.8pt;margin-top:20pt;width:161.6pt;height:136pt;z-index:251698176;visibility:visible;mso-wrap-style:square;mso-wrap-distance-left:9pt;mso-wrap-distance-top:0;mso-wrap-distance-right:9pt;mso-wrap-distance-bottom:0;mso-position-horizontal:absolute;mso-position-horizontal-relative:text;mso-position-vertical:absolute;mso-position-vertical-relative:text;v-text-anchor:middle" coordsize="2052320,1727200" o:gfxdata="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" path="m,l2052320,r,1727200l,1727200,,xm215900,215900r,1295400l1836420,1511300r,-1295400l215900,215900xe" fillcolor="red" stroked="f" strokeweight="1pt">
+                <v:stroke miterlimit="4" joinstyle="miter"/>
+                <v:path arrowok="t" o:connecttype="custom" o:connectlocs="0,0;2052320,0;2052320,1727200;0,1727200;0,0;215900,215900;215900,1511300;1836420,1511300;1836420,215900;215900,215900" o:connectangles="0,0,0,0,0,0,0,0,0,0"/>
+              </v:shape>
+            </w:pict>
+          </mc:Fallback>
+        </mc:AlternateContent>
+      </w:r>
+      <w:r>
+        <w:rPr>
+          <w:rFonts w:ascii="Helvetica Neue" w:hAnsi="Helvetica Neue" w:cs="Arial Unicode MS"/>
+          <w:color w:val="000000"/>
+          <w14:textOutline w14:w="0" w14:cap="flat" w14:cmpd="sng" w14:algn="ctr">
+            <w14:noFill/>
+            <w14:prstDash w14:val="solid"/>
+            <w14:bevel/>
+          </w14:textOutline>
+        </w:rPr>
+        <w:drawing>
+          <wp:inline distT="0" distB="0" distL="0" distR="0" wp14:anchorId="5710EB69" wp14:editId="1FEF9B43">
+            <wp:extent cx="5943600" cy="2859405"/>
+            <wp:effectExtent l="0" t="0" r="0" b="0"/>
+            <wp:docPr id="1073741835" name="Picture 1073741835" descr="Graphical user interface, application&#10;&#10;Description automatically generated"/>
+            <wp:cNvGraphicFramePr>
+              <a:graphicFrameLocks xmlns:a="http://schemas.openxmlformats.org/drawingml/2006/main" noChangeAspect="1"/>
+            </wp:cNvGraphicFramePr>
+            <a:graphic xmlns:a="http://schemas.openxmlformats.org/drawingml/2006/main">
+              <a:graphicData uri="http://schemas.openxmlformats.org/drawingml/2006/picture">
+                <pic:pic xmlns:pic="http://schemas.openxmlformats.org/drawingml/2006/picture">
+                  <pic:nvPicPr>
+                    <pic:cNvPr id="1073741835" name="Picture 1073741835" descr="Graphical user interface, application&#10;&#10;Description automatically generated"/>
+                    <pic:cNvPicPr/>
+                  </pic:nvPicPr>
+                  <pic:blipFill>
+                    <a:blip r:embed="rId53"/>
+                    <a:stretch>
+                      <a:fillRect/>
+                    </a:stretch>
+                  </pic:blipFill>
+                  <pic:spPr>
+                    <a:xfrm>
+                      <a:off x="0" y="0"/>
+                      <a:ext cx="5943600" cy="2859405"/>
+                    </a:xfrm>
+                    <a:prstGeom prst="rect">
+                      <a:avLst/>
+                    </a:prstGeom>
+                  </pic:spPr>
+                </pic:pic>
+              </a:graphicData>
+            </a:graphic>
+          </wp:inline>
+        </w:drawing>
+      </w:r>
     </w:p>
     <w:sectPr>
-      <w:headerReference w:type="default" r:id="rId53"/>
-      <w:footerReference w:type="default" r:id="rId54"/>
+      <w:headerReference w:type="default" r:id="rId54"/>
+      <w:footerReference w:type="default" r:id="rId55"/>
       <w:pgSz w:w="12240" w:h="15840"/>
       <w:pgMar w:top="1440" w:right="1440" w:bottom="1440" w:left="1440" w:header="720" w:footer="864" w:gutter="0"/>
       <w:cols w:space="720"/>
@@ -8773,10 +8971,22 @@
   <w:style w:type="paragraph" w:default="1" w:styleId="Normal">
     <w:name w:val="Normal"/>
     <w:qFormat/>
+    <w:rsid w:val="00A30EFF"/>
+    <w:pPr>
+      <w:pBdr>
+        <w:top w:val="none" w:sz="0" w:space="0" w:color="auto"/>
+        <w:left w:val="none" w:sz="0" w:space="0" w:color="auto"/>
+        <w:bottom w:val="none" w:sz="0" w:space="0" w:color="auto"/>
+        <w:right w:val="none" w:sz="0" w:space="0" w:color="auto"/>
+        <w:between w:val="none" w:sz="0" w:space="0" w:color="auto"/>
+        <w:bar w:val="none" w:sz="0" w:color="auto"/>
+      </w:pBdr>
+    </w:pPr>
     <w:rPr>
+      <w:rFonts w:eastAsia="Times New Roman"/>
       <w:sz w:val="24"/>
       <w:szCs w:val="24"/>
-      <w:lang w:val="en-US"/>
+      <w:bdr w:val="none" w:sz="0" w:space="0" w:color="auto"/>
     </w:rPr>
   </w:style>
   <w:style w:type="character" w:default="1" w:styleId="DefaultParagraphFont">
@@ -8862,9 +9072,22 @@
     <w:qFormat/>
     <w:rsid w:val="00ED6568"/>
     <w:pPr>
+      <w:pBdr>
+        <w:top w:val="nil"/>
+        <w:left w:val="nil"/>
+        <w:bottom w:val="nil"/>
+        <w:right w:val="nil"/>
+        <w:between w:val="nil"/>
+        <w:bar w:val="nil"/>
+      </w:pBdr>
       <w:ind w:left="720"/>
       <w:contextualSpacing/>
     </w:pPr>
+    <w:rPr>
+      <w:rFonts w:eastAsia="Arial Unicode MS"/>
+      <w:bdr w:val="nil"/>
+      <w:lang w:val="en-US"/>
+    </w:rPr>
   </w:style>
   <w:style w:type="table" w:styleId="TableGrid">
     <w:name w:val="Table Grid"/>

</xml_diff>

<commit_message>
feat: Add progress #20 'Adobe XD'
</commit_message>
<xml_diff>
--- a/adobe_xd/note.docx
+++ b/adobe_xd/note.docx
@@ -1433,7 +1433,7 @@
           </mc:Choice>
           <mc:Fallback>
             <w:pict>
-              <v:shapetype w14:anchorId="22CEC675" id="_x0000_t75" coordsize="21600,21600" o:spt="75" o:preferrelative="t" path="m@4@5l@4@11@9@11@9@5xe" filled="f" stroked="f">
+              <v:shapetype w14:anchorId="405E021B" id="_x0000_t75" coordsize="21600,21600" o:spt="75" o:preferrelative="t" path="m@4@5l@4@11@9@11@9@5xe" filled="f" stroked="f">
                 <v:stroke joinstyle="miter"/>
                 <v:formulas>
                   <v:f eqn="if lineDrawn pixelLineWidth 0"/>
@@ -3674,7 +3674,7 @@
                 </mc:Choice>
                 <mc:Fallback>
                   <w:pict>
-                    <v:shape w14:anchorId="3EA711A3" id="Ink 39" o:spid="_x0000_s1026" type="#_x0000_t75" style="position:absolute;margin-left:47.3pt;margin-top:134.1pt;width:94.25pt;height:34.95pt;rotation:3792331fd;z-index:251669504;visibility:visible;mso-wrap-style:square;mso-width-percent:0;mso-height-percent:0;mso-wrap-distance-left:9pt;mso-wrap-distance-top:0;mso-wrap-distance-right:9pt;mso-wrap-distance-bottom:0;mso-position-horizontal:absolute;mso-position-horizontal-relative:text;mso-position-vertical:absolute;mso-position-vertical-relative:text;mso-width-percent:0;mso-height-percent:0;mso-width-relative:margin;mso-height-relative:margin" o:gfxdata="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">
+                    <v:shape w14:anchorId="189BBBA2" id="Ink 39" o:spid="_x0000_s1026" type="#_x0000_t75" style="position:absolute;margin-left:47.3pt;margin-top:134.1pt;width:94.25pt;height:34.95pt;rotation:3792331fd;z-index:251669504;visibility:visible;mso-wrap-style:square;mso-width-percent:0;mso-height-percent:0;mso-wrap-distance-left:9pt;mso-wrap-distance-top:0;mso-wrap-distance-right:9pt;mso-wrap-distance-bottom:0;mso-position-horizontal:absolute;mso-position-horizontal-relative:text;mso-position-vertical:absolute;mso-position-vertical-relative:text;mso-width-percent:0;mso-height-percent:0;mso-width-relative:margin;mso-height-relative:margin" o:gfxdata="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">
                       <v:imagedata r:id="rId33" o:title=""/>
                     </v:shape>
                   </w:pict>
@@ -4076,7 +4076,7 @@
                 </mc:Choice>
                 <mc:Fallback>
                   <w:pict>
-                    <v:shape w14:anchorId="33B7E558" id="Ink 31" o:spid="_x0000_s1026" type="#_x0000_t75" style="position:absolute;margin-left:278.2pt;margin-top:134.9pt;width:29.15pt;height:33.95pt;z-index:251664384;visibility:visible;mso-wrap-style:square;mso-wrap-distance-left:9pt;mso-wrap-distance-top:0;mso-wrap-distance-right:9pt;mso-wrap-distance-bottom:0;mso-position-horizontal:absolute;mso-position-horizontal-relative:text;mso-position-vertical:absolute;mso-position-vertical-relative:text" o:gfxdata="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">
+                    <v:shape w14:anchorId="6BA59463" id="Ink 31" o:spid="_x0000_s1026" type="#_x0000_t75" style="position:absolute;margin-left:278.2pt;margin-top:134.9pt;width:29.15pt;height:33.95pt;z-index:251664384;visibility:visible;mso-wrap-style:square;mso-wrap-distance-left:9pt;mso-wrap-distance-top:0;mso-wrap-distance-right:9pt;mso-wrap-distance-bottom:0;mso-position-horizontal:absolute;mso-position-horizontal-relative:text;mso-position-vertical:absolute;mso-position-vertical-relative:text" o:gfxdata="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">
                       <v:imagedata r:id="rId35" o:title=""/>
                     </v:shape>
                   </w:pict>
@@ -4150,7 +4150,7 @@
                 </mc:Choice>
                 <mc:Fallback>
                   <w:pict>
-                    <v:shape w14:anchorId="01868E2E" id="Frame 28" o:spid="_x0000_s1026" style="position:absolute;margin-left:.35pt;margin-top:157.15pt;width:271pt;height:26pt;z-index:251661312;visibility:visible;mso-wrap-style:square;mso-wrap-distance-left:9pt;mso-wrap-distance-top:0;mso-wrap-distance-right:9pt;mso-wrap-distance-bottom:0;mso-position-horizontal:absolute;mso-position-horizontal-relative:text;mso-position-vertical:absolute;mso-position-vertical-relative:text;v-text-anchor:middle" coordsize="3441700,330200" o:gfxdata="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" path="m,l3441700,r,330200l,330200,,xm41275,41275r,247650l3400425,288925r,-247650l41275,41275xe" fillcolor="red" strokecolor="#ff644e [3208]" strokeweight="2pt">
+                    <v:shape w14:anchorId="5E75ED73" id="Frame 28" o:spid="_x0000_s1026" style="position:absolute;margin-left:.35pt;margin-top:157.15pt;width:271pt;height:26pt;z-index:251661312;visibility:visible;mso-wrap-style:square;mso-wrap-distance-left:9pt;mso-wrap-distance-top:0;mso-wrap-distance-right:9pt;mso-wrap-distance-bottom:0;mso-position-horizontal:absolute;mso-position-horizontal-relative:text;mso-position-vertical:absolute;mso-position-vertical-relative:text;v-text-anchor:middle" coordsize="3441700,330200" o:gfxdata="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" path="m,l3441700,r,330200l,330200,,xm41275,41275r,247650l3400425,288925r,-247650l41275,41275xe" fillcolor="red" strokecolor="#ff644e [3208]" strokeweight="2pt">
                       <v:path arrowok="t" o:connecttype="custom" o:connectlocs="0,0;3441700,0;3441700,330200;0,330200;0,0;41275,41275;41275,288925;3400425,288925;3400425,41275;41275,41275" o:connectangles="0,0,0,0,0,0,0,0,0,0"/>
                     </v:shape>
                   </w:pict>
@@ -4289,7 +4289,7 @@
                 </mc:Choice>
                 <mc:Fallback>
                   <w:pict>
-                    <v:shape w14:anchorId="56BA68D2" id="Frame 54" o:spid="_x0000_s1026" style="position:absolute;margin-left:181.55pt;margin-top:42.65pt;width:200.8pt;height:20.4pt;z-index:251686912;visibility:visible;mso-wrap-style:square;mso-width-percent:0;mso-wrap-distance-left:9pt;mso-wrap-distance-top:0;mso-wrap-distance-right:9pt;mso-wrap-distance-bottom:0;mso-position-horizontal:absolute;mso-position-horizontal-relative:text;mso-position-vertical:absolute;mso-position-vertical-relative:text;mso-width-percent:0;mso-width-relative:margin;v-text-anchor:middle" coordsize="2550160,259080" o:gfxdata="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" path="m,l2550160,r,259080l,259080,,xm32385,32385r,194310l2517775,226695r,-194310l32385,32385xe" fillcolor="#00b0f0" stroked="f" strokeweight="1pt">
+                    <v:shape w14:anchorId="77A4AEE9" id="Frame 54" o:spid="_x0000_s1026" style="position:absolute;margin-left:181.55pt;margin-top:42.65pt;width:200.8pt;height:20.4pt;z-index:251686912;visibility:visible;mso-wrap-style:square;mso-width-percent:0;mso-wrap-distance-left:9pt;mso-wrap-distance-top:0;mso-wrap-distance-right:9pt;mso-wrap-distance-bottom:0;mso-position-horizontal:absolute;mso-position-horizontal-relative:text;mso-position-vertical:absolute;mso-position-vertical-relative:text;mso-width-percent:0;mso-width-relative:margin;v-text-anchor:middle" coordsize="2550160,259080" o:gfxdata="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" path="m,l2550160,r,259080l,259080,,xm32385,32385r,194310l2517775,226695r,-194310l32385,32385xe" fillcolor="#00b0f0" stroked="f" strokeweight="1pt">
                       <v:stroke miterlimit="4" joinstyle="miter"/>
                       <v:path arrowok="t" o:connecttype="custom" o:connectlocs="0,0;2550160,0;2550160,259080;0,259080;0,0;32385,32385;32385,226695;2517775,226695;2517775,32385;32385,32385" o:connectangles="0,0,0,0,0,0,0,0,0,0"/>
                     </v:shape>
@@ -4510,7 +4510,7 @@
                 </mc:Choice>
                 <mc:Fallback>
                   <w:pict>
-                    <v:shape w14:anchorId="74B3B469" id="Frame 49" o:spid="_x0000_s1026" style="position:absolute;margin-left:.15pt;margin-top:42.65pt;width:181.6pt;height:20.4pt;z-index:251680768;visibility:visible;mso-wrap-style:square;mso-width-percent:0;mso-wrap-distance-left:9pt;mso-wrap-distance-top:0;mso-wrap-distance-right:9pt;mso-wrap-distance-bottom:0;mso-position-horizontal:absolute;mso-position-horizontal-relative:text;mso-position-vertical:absolute;mso-position-vertical-relative:text;mso-width-percent:0;mso-width-relative:margin;v-text-anchor:middle" coordsize="2306320,259080" o:gfxdata="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" path="m,l2306320,r,259080l,259080,,xm32385,32385r,194310l2273935,226695r,-194310l32385,32385xe" fillcolor="#61d836 [3206]" stroked="f" strokeweight="1pt">
+                    <v:shape w14:anchorId="4182D670" id="Frame 49" o:spid="_x0000_s1026" style="position:absolute;margin-left:.15pt;margin-top:42.65pt;width:181.6pt;height:20.4pt;z-index:251680768;visibility:visible;mso-wrap-style:square;mso-width-percent:0;mso-wrap-distance-left:9pt;mso-wrap-distance-top:0;mso-wrap-distance-right:9pt;mso-wrap-distance-bottom:0;mso-position-horizontal:absolute;mso-position-horizontal-relative:text;mso-position-vertical:absolute;mso-position-vertical-relative:text;mso-width-percent:0;mso-width-relative:margin;v-text-anchor:middle" coordsize="2306320,259080" o:gfxdata="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" path="m,l2306320,r,259080l,259080,,xm32385,32385r,194310l2273935,226695r,-194310l32385,32385xe" fillcolor="#61d836 [3206]" stroked="f" strokeweight="1pt">
                       <v:stroke miterlimit="4" joinstyle="miter"/>
                       <v:path arrowok="t" o:connecttype="custom" o:connectlocs="0,0;2306320,0;2306320,259080;0,259080;0,0;32385,32385;32385,226695;2273935,226695;2273935,32385;32385,32385" o:connectangles="0,0,0,0,0,0,0,0,0,0"/>
                     </v:shape>
@@ -4591,7 +4591,7 @@
                 </mc:Choice>
                 <mc:Fallback>
                   <w:pict>
-                    <v:shape w14:anchorId="264E1B45" id="Frame 48" o:spid="_x0000_s1026" style="position:absolute;margin-left:318.35pt;margin-top:25.85pt;width:143.2pt;height:20.4pt;z-index:251678720;visibility:visible;mso-wrap-style:square;mso-width-percent:0;mso-wrap-distance-left:9pt;mso-wrap-distance-top:0;mso-wrap-distance-right:9pt;mso-wrap-distance-bottom:0;mso-position-horizontal:absolute;mso-position-horizontal-relative:text;mso-position-vertical:absolute;mso-position-vertical-relative:text;mso-width-percent:0;mso-width-relative:margin;v-text-anchor:middle" coordsize="1818640,259080" o:gfxdata="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" path="m,l1818640,r,259080l,259080,,xm32385,32385r,194310l1786255,226695r,-194310l32385,32385xe" fillcolor="#61d836 [3206]" stroked="f" strokeweight="1pt">
+                    <v:shape w14:anchorId="062A8050" id="Frame 48" o:spid="_x0000_s1026" style="position:absolute;margin-left:318.35pt;margin-top:25.85pt;width:143.2pt;height:20.4pt;z-index:251678720;visibility:visible;mso-wrap-style:square;mso-width-percent:0;mso-wrap-distance-left:9pt;mso-wrap-distance-top:0;mso-wrap-distance-right:9pt;mso-wrap-distance-bottom:0;mso-position-horizontal:absolute;mso-position-horizontal-relative:text;mso-position-vertical:absolute;mso-position-vertical-relative:text;mso-width-percent:0;mso-width-relative:margin;v-text-anchor:middle" coordsize="1818640,259080" o:gfxdata="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" path="m,l1818640,r,259080l,259080,,xm32385,32385r,194310l1786255,226695r,-194310l32385,32385xe" fillcolor="#61d836 [3206]" stroked="f" strokeweight="1pt">
                       <v:stroke miterlimit="4" joinstyle="miter"/>
                       <v:path arrowok="t" o:connecttype="custom" o:connectlocs="0,0;1818640,0;1818640,259080;0,259080;0,0;32385,32385;32385,226695;1786255,226695;1786255,32385;32385,32385" o:connectangles="0,0,0,0,0,0,0,0,0,0"/>
                     </v:shape>
@@ -4639,7 +4639,7 @@
                 </mc:Choice>
                 <mc:Fallback>
                   <w:pict>
-                    <v:shape w14:anchorId="4D955C17" id="Ink 46" o:spid="_x0000_s1026" type="#_x0000_t75" style="position:absolute;margin-left:289.45pt;margin-top:-7.7pt;width:47.6pt;height:36.35pt;z-index:251675648;visibility:visible;mso-wrap-style:square;mso-wrap-distance-left:9pt;mso-wrap-distance-top:0;mso-wrap-distance-right:9pt;mso-wrap-distance-bottom:0;mso-position-horizontal:absolute;mso-position-horizontal-relative:text;mso-position-vertical:absolute;mso-position-vertical-relative:text" o:gfxdata="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">
+                    <v:shape w14:anchorId="73B795A7" id="Ink 46" o:spid="_x0000_s1026" type="#_x0000_t75" style="position:absolute;margin-left:289.45pt;margin-top:-7.7pt;width:47.6pt;height:36.35pt;z-index:251675648;visibility:visible;mso-wrap-style:square;mso-wrap-distance-left:9pt;mso-wrap-distance-top:0;mso-wrap-distance-right:9pt;mso-wrap-distance-bottom:0;mso-position-horizontal:absolute;mso-position-horizontal-relative:text;mso-position-vertical:absolute;mso-position-vertical-relative:text" o:gfxdata="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">
                       <v:imagedata r:id="rId38" o:title=""/>
                     </v:shape>
                   </w:pict>
@@ -4686,7 +4686,7 @@
                 </mc:Choice>
                 <mc:Fallback>
                   <w:pict>
-                    <v:shape w14:anchorId="7F83C409" id="Ink 43" o:spid="_x0000_s1026" type="#_x0000_t75" style="position:absolute;margin-left:246.15pt;margin-top:48.25pt;width:1.45pt;height:1.65pt;z-index:251672576;visibility:visible;mso-wrap-style:square;mso-wrap-distance-left:9pt;mso-wrap-distance-top:0;mso-wrap-distance-right:9pt;mso-wrap-distance-bottom:0;mso-position-horizontal:absolute;mso-position-horizontal-relative:text;mso-position-vertical:absolute;mso-position-vertical-relative:text" o:gfxdata="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">
+                    <v:shape w14:anchorId="45853C85" id="Ink 43" o:spid="_x0000_s1026" type="#_x0000_t75" style="position:absolute;margin-left:246.15pt;margin-top:48.25pt;width:1.45pt;height:1.65pt;z-index:251672576;visibility:visible;mso-wrap-style:square;mso-wrap-distance-left:9pt;mso-wrap-distance-top:0;mso-wrap-distance-right:9pt;mso-wrap-distance-bottom:0;mso-position-horizontal:absolute;mso-position-horizontal-relative:text;mso-position-vertical:absolute;mso-position-vertical-relative:text" o:gfxdata="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">
                       <v:imagedata r:id="rId40" o:title=""/>
                     </v:shape>
                   </w:pict>
@@ -4763,7 +4763,7 @@
                 </mc:Choice>
                 <mc:Fallback>
                   <w:pict>
-                    <v:shape w14:anchorId="7A7776C0" id="Frame 42" o:spid="_x0000_s1026" style="position:absolute;margin-left:155.55pt;margin-top:26.45pt;width:136.4pt;height:20.4pt;z-index:251671552;visibility:visible;mso-wrap-style:square;mso-wrap-distance-left:9pt;mso-wrap-distance-top:0;mso-wrap-distance-right:9pt;mso-wrap-distance-bottom:0;mso-position-horizontal:absolute;mso-position-horizontal-relative:text;mso-position-vertical:absolute;mso-position-vertical-relative:text;v-text-anchor:middle" coordsize="1732280,259080" o:gfxdata="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" path="m,l1732280,r,259080l,259080,,xm32385,32385r,194310l1699895,226695r,-194310l32385,32385xe" fillcolor="#ffc000" stroked="f" strokeweight="1pt">
+                    <v:shape w14:anchorId="69A2FC1B" id="Frame 42" o:spid="_x0000_s1026" style="position:absolute;margin-left:155.55pt;margin-top:26.45pt;width:136.4pt;height:20.4pt;z-index:251671552;visibility:visible;mso-wrap-style:square;mso-wrap-distance-left:9pt;mso-wrap-distance-top:0;mso-wrap-distance-right:9pt;mso-wrap-distance-bottom:0;mso-position-horizontal:absolute;mso-position-horizontal-relative:text;mso-position-vertical:absolute;mso-position-vertical-relative:text;v-text-anchor:middle" coordsize="1732280,259080" o:gfxdata="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" path="m,l1732280,r,259080l,259080,,xm32385,32385r,194310l1699895,226695r,-194310l32385,32385xe" fillcolor="#ffc000" stroked="f" strokeweight="1pt">
                       <v:stroke miterlimit="4" joinstyle="miter"/>
                       <v:path arrowok="t" o:connecttype="custom" o:connectlocs="0,0;1732280,0;1732280,259080;0,259080;0,0;32385,32385;32385,226695;1699895,226695;1699895,32385;32385,32385" o:connectangles="0,0,0,0,0,0,0,0,0,0"/>
                     </v:shape>
@@ -4841,7 +4841,7 @@
                 </mc:Choice>
                 <mc:Fallback>
                   <w:pict>
-                    <v:shape w14:anchorId="54822645" id="Frame 33" o:spid="_x0000_s1026" style="position:absolute;margin-left:77.35pt;margin-top:26.05pt;width:78pt;height:21pt;z-index:251666432;visibility:visible;mso-wrap-style:square;mso-wrap-distance-left:9pt;mso-wrap-distance-top:0;mso-wrap-distance-right:9pt;mso-wrap-distance-bottom:0;mso-position-horizontal:absolute;mso-position-horizontal-relative:text;mso-position-vertical:absolute;mso-position-vertical-relative:text;v-text-anchor:middle" coordsize="990600,266700" o:gfxdata="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" path="m,l990600,r,266700l,266700,,xm33338,33338r,200025l957263,233363r,-200025l33338,33338xe" fillcolor="red" stroked="f" strokeweight="1pt">
+                    <v:shape w14:anchorId="6DE768AA" id="Frame 33" o:spid="_x0000_s1026" style="position:absolute;margin-left:77.35pt;margin-top:26.05pt;width:78pt;height:21pt;z-index:251666432;visibility:visible;mso-wrap-style:square;mso-wrap-distance-left:9pt;mso-wrap-distance-top:0;mso-wrap-distance-right:9pt;mso-wrap-distance-bottom:0;mso-position-horizontal:absolute;mso-position-horizontal-relative:text;mso-position-vertical:absolute;mso-position-vertical-relative:text;v-text-anchor:middle" coordsize="990600,266700" o:gfxdata="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" path="m,l990600,r,266700l,266700,,xm33338,33338r,200025l957263,233363r,-200025l33338,33338xe" fillcolor="red" stroked="f" strokeweight="1pt">
                       <v:stroke miterlimit="4" joinstyle="miter"/>
                       <v:path arrowok="t" o:connecttype="custom" o:connectlocs="0,0;990600,0;990600,266700;0,266700;0,0;33338,33338;33338,233363;957263,233363;957263,33338;33338,33338" o:connectangles="0,0,0,0,0,0,0,0,0,0"/>
                     </v:shape>
@@ -5069,7 +5069,7 @@
                 </mc:Choice>
                 <mc:Fallback>
                   <w:pict>
-                    <v:shape w14:anchorId="2A156CCA" id="Ink 57" o:spid="_x0000_s1026" type="#_x0000_t75" style="position:absolute;margin-left:384.05pt;margin-top:-3.65pt;width:41pt;height:28.2pt;z-index:251689984;visibility:visible;mso-wrap-style:square;mso-wrap-distance-left:9pt;mso-wrap-distance-top:0;mso-wrap-distance-right:9pt;mso-wrap-distance-bottom:0;mso-position-horizontal:absolute;mso-position-horizontal-relative:text;mso-position-vertical:absolute;mso-position-vertical-relative:text" o:gfxdata="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">
+                    <v:shape w14:anchorId="7F0B2DC1" id="Ink 57" o:spid="_x0000_s1026" type="#_x0000_t75" style="position:absolute;margin-left:384.05pt;margin-top:-3.65pt;width:41pt;height:28.2pt;z-index:251689984;visibility:visible;mso-wrap-style:square;mso-wrap-distance-left:9pt;mso-wrap-distance-top:0;mso-wrap-distance-right:9pt;mso-wrap-distance-bottom:0;mso-position-horizontal:absolute;mso-position-horizontal-relative:text;mso-position-vertical:absolute;mso-position-vertical-relative:text" o:gfxdata="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">
                       <v:imagedata r:id="rId43" o:title=""/>
                     </v:shape>
                   </w:pict>
@@ -5116,7 +5116,7 @@
                 </mc:Choice>
                 <mc:Fallback>
                   <w:pict>
-                    <v:shape w14:anchorId="79331F9C" id="Ink 52" o:spid="_x0000_s1026" type="#_x0000_t75" style="position:absolute;margin-left:176.75pt;margin-top:-2.65pt;width:42.9pt;height:23.65pt;z-index:251683840;visibility:visible;mso-wrap-style:square;mso-wrap-distance-left:9pt;mso-wrap-distance-top:0;mso-wrap-distance-right:9pt;mso-wrap-distance-bottom:0;mso-position-horizontal:absolute;mso-position-horizontal-relative:text;mso-position-vertical:absolute;mso-position-vertical-relative:text" o:gfxdata="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">
+                    <v:shape w14:anchorId="4A62AB2B" id="Ink 52" o:spid="_x0000_s1026" type="#_x0000_t75" style="position:absolute;margin-left:176.75pt;margin-top:-2.65pt;width:42.9pt;height:23.65pt;z-index:251683840;visibility:visible;mso-wrap-style:square;mso-wrap-distance-left:9pt;mso-wrap-distance-top:0;mso-wrap-distance-right:9pt;mso-wrap-distance-bottom:0;mso-position-horizontal:absolute;mso-position-horizontal-relative:text;mso-position-vertical:absolute;mso-position-vertical-relative:text" o:gfxdata="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">
                       <v:imagedata r:id="rId45" o:title=""/>
                     </v:shape>
                   </w:pict>
@@ -6736,7 +6736,7 @@
           </mc:Choice>
           <mc:Fallback>
             <w:pict>
-              <v:shapetype w14:anchorId="686D2972" id="_x0000_t32" coordsize="21600,21600" o:spt="32" o:oned="t" path="m,l21600,21600e" filled="f">
+              <v:shapetype w14:anchorId="1D1ECD9A" id="_x0000_t32" coordsize="21600,21600" o:spt="32" o:oned="t" path="m,l21600,21600e" filled="f">
                 <v:path arrowok="t" fillok="f" o:connecttype="none"/>
                 <o:lock v:ext="edit" shapetype="t"/>
               </v:shapetype>
@@ -6817,7 +6817,7 @@
           </mc:Choice>
           <mc:Fallback>
             <w:pict>
-              <v:shape w14:anchorId="4C183BBE" id="Frame 1073741828" o:spid="_x0000_s1026" style="position:absolute;margin-left:0;margin-top:576.8pt;width:31.2pt;height:29.6pt;z-index:251692032;visibility:visible;mso-wrap-style:square;mso-wrap-distance-left:9pt;mso-wrap-distance-top:0;mso-wrap-distance-right:9pt;mso-wrap-distance-bottom:0;mso-position-horizontal:absolute;mso-position-horizontal-relative:text;mso-position-vertical:absolute;mso-position-vertical-relative:text;v-text-anchor:middle" coordsize="396240,375920" o:gfxdata="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" path="m,l396240,r,375920l,375920,,xm46990,46990r,281940l349250,328930r,-281940l46990,46990xe" fillcolor="red" stroked="f" strokeweight="1pt">
+              <v:shape w14:anchorId="3F78F608" id="Frame 1073741828" o:spid="_x0000_s1026" style="position:absolute;margin-left:0;margin-top:576.8pt;width:31.2pt;height:29.6pt;z-index:251692032;visibility:visible;mso-wrap-style:square;mso-wrap-distance-left:9pt;mso-wrap-distance-top:0;mso-wrap-distance-right:9pt;mso-wrap-distance-bottom:0;mso-position-horizontal:absolute;mso-position-horizontal-relative:text;mso-position-vertical:absolute;mso-position-vertical-relative:text;v-text-anchor:middle" coordsize="396240,375920" o:gfxdata="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" path="m,l396240,r,375920l,375920,,xm46990,46990r,281940l349250,328930r,-281940l46990,46990xe" fillcolor="red" stroked="f" strokeweight="1pt">
                 <v:stroke miterlimit="4" joinstyle="miter"/>
                 <v:path arrowok="t" o:connecttype="custom" o:connectlocs="0,0;396240,0;396240,375920;0,375920;0,0;46990,46990;46990,328930;349250,328930;349250,46990;46990,46990" o:connectangles="0,0,0,0,0,0,0,0,0,0"/>
               </v:shape>
@@ -7153,7 +7153,7 @@
           </mc:Choice>
           <mc:Fallback>
             <w:pict>
-              <v:shape w14:anchorId="2DC674CA" id="Straight Arrow Connector 1073741833" o:spid="_x0000_s1026" type="#_x0000_t32" style="position:absolute;margin-left:252.8pt;margin-top:88.4pt;width:55.2pt;height:48.8pt;z-index:251696128;visibility:visible;mso-wrap-style:square;mso-wrap-distance-left:9pt;mso-wrap-distance-top:0;mso-wrap-distance-right:9pt;mso-wrap-distance-bottom:0;mso-position-horizontal:absolute;mso-position-horizontal-relative:text;mso-position-vertical:absolute;mso-position-vertical-relative:text" o:gfxdata="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" strokecolor="red" strokeweight="2pt">
+              <v:shape w14:anchorId="7190B17C" id="Straight Arrow Connector 1073741833" o:spid="_x0000_s1026" type="#_x0000_t32" style="position:absolute;margin-left:252.8pt;margin-top:88.4pt;width:55.2pt;height:48.8pt;z-index:251696128;visibility:visible;mso-wrap-style:square;mso-wrap-distance-left:9pt;mso-wrap-distance-top:0;mso-wrap-distance-right:9pt;mso-wrap-distance-bottom:0;mso-position-horizontal:absolute;mso-position-horizontal-relative:text;mso-position-vertical:absolute;mso-position-vertical-relative:text" o:gfxdata="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" strokecolor="red" strokeweight="2pt">
                 <v:stroke endarrow="block" miterlimit="4" joinstyle="miter"/>
               </v:shape>
             </w:pict>
@@ -7230,7 +7230,7 @@
           </mc:Choice>
           <mc:Fallback>
             <w:pict>
-              <v:shape w14:anchorId="52761D2A" id="Frame 1073741832" o:spid="_x0000_s1026" style="position:absolute;margin-left:80.8pt;margin-top:70.8pt;width:196.8pt;height:13.6pt;z-index:251695104;visibility:visible;mso-wrap-style:square;mso-wrap-distance-left:9pt;mso-wrap-distance-top:0;mso-wrap-distance-right:9pt;mso-wrap-distance-bottom:0;mso-position-horizontal:absolute;mso-position-horizontal-relative:text;mso-position-vertical:absolute;mso-position-vertical-relative:text;v-text-anchor:middle" coordsize="2499360,172720" o:gfxdata="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" path="m,l2499360,r,172720l,172720,,xm21590,21590r,129540l2477770,151130r,-129540l21590,21590xe" fillcolor="red" stroked="f" strokeweight="1pt">
+              <v:shape w14:anchorId="7E75660A" id="Frame 1073741832" o:spid="_x0000_s1026" style="position:absolute;margin-left:80.8pt;margin-top:70.8pt;width:196.8pt;height:13.6pt;z-index:251695104;visibility:visible;mso-wrap-style:square;mso-wrap-distance-left:9pt;mso-wrap-distance-top:0;mso-wrap-distance-right:9pt;mso-wrap-distance-bottom:0;mso-position-horizontal:absolute;mso-position-horizontal-relative:text;mso-position-vertical:absolute;mso-position-vertical-relative:text;v-text-anchor:middle" coordsize="2499360,172720" o:gfxdata="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" path="m,l2499360,r,172720l,172720,,xm21590,21590r,129540l2477770,151130r,-129540l21590,21590xe" fillcolor="red" stroked="f" strokeweight="1pt">
                 <v:stroke miterlimit="4" joinstyle="miter"/>
                 <v:path arrowok="t" o:connecttype="custom" o:connectlocs="0,0;2499360,0;2499360,172720;0,172720;0,0;21590,21590;21590,151130;2477770,151130;2477770,21590;21590,21590" o:connectangles="0,0,0,0,0,0,0,0,0,0"/>
               </v:shape>
@@ -7572,6 +7572,45 @@
         </w:rPr>
         <w:t>in action</w:t>
       </w:r>
+    </w:p>
+    <w:p>
+      <w:pPr>
+        <w:rPr>
+          <w:rFonts w:ascii="Helvetica Neue" w:hAnsi="Helvetica Neue" w:cs="Arial Unicode MS"/>
+          <w:color w:val="000000"/>
+          <w14:textOutline w14:w="0" w14:cap="flat" w14:cmpd="sng" w14:algn="ctr">
+            <w14:noFill/>
+            <w14:prstDash w14:val="solid"/>
+            <w14:bevel/>
+          </w14:textOutline>
+        </w:rPr>
+      </w:pPr>
+    </w:p>
+    <w:p>
+      <w:pPr>
+        <w:rPr>
+          <w:rFonts w:ascii="Helvetica Neue" w:hAnsi="Helvetica Neue" w:cs="Arial Unicode MS"/>
+          <w:color w:val="000000"/>
+          <w14:textOutline w14:w="0" w14:cap="flat" w14:cmpd="sng" w14:algn="ctr">
+            <w14:noFill/>
+            <w14:prstDash w14:val="solid"/>
+            <w14:bevel/>
+          </w14:textOutline>
+        </w:rPr>
+      </w:pPr>
+    </w:p>
+    <w:p>
+      <w:pPr>
+        <w:rPr>
+          <w:rFonts w:ascii="Helvetica Neue" w:hAnsi="Helvetica Neue" w:cs="Arial Unicode MS"/>
+          <w:color w:val="000000"/>
+          <w14:textOutline w14:w="0" w14:cap="flat" w14:cmpd="sng" w14:algn="ctr">
+            <w14:noFill/>
+            <w14:prstDash w14:val="solid"/>
+            <w14:bevel/>
+          </w14:textOutline>
+        </w:rPr>
+      </w:pPr>
     </w:p>
     <w:p>
       <w:pPr>
@@ -7670,7 +7709,7 @@
           </mc:Choice>
           <mc:Fallback>
             <w:pict>
-              <v:shape w14:anchorId="5E942337" id="Frame 1073741840" o:spid="_x0000_s1026" style="position:absolute;margin-left:252pt;margin-top:108pt;width:112.8pt;height:19.2pt;z-index:251701248;visibility:visible;mso-wrap-style:square;mso-wrap-distance-left:9pt;mso-wrap-distance-top:0;mso-wrap-distance-right:9pt;mso-wrap-distance-bottom:0;mso-position-horizontal:absolute;mso-position-horizontal-relative:text;mso-position-vertical:absolute;mso-position-vertical-relative:text;v-text-anchor:middle" coordsize="1432560,243840" o:gfxdata="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" path="m,l1432560,r,243840l,243840,,xm30480,30480r,182880l1402080,213360r,-182880l30480,30480xe" fillcolor="#00a2ff [3204]" stroked="f" strokeweight="1pt">
+              <v:shape w14:anchorId="0BA635EE" id="Frame 1073741840" o:spid="_x0000_s1026" style="position:absolute;margin-left:252pt;margin-top:108pt;width:112.8pt;height:19.2pt;z-index:251701248;visibility:visible;mso-wrap-style:square;mso-wrap-distance-left:9pt;mso-wrap-distance-top:0;mso-wrap-distance-right:9pt;mso-wrap-distance-bottom:0;mso-position-horizontal:absolute;mso-position-horizontal-relative:text;mso-position-vertical:absolute;mso-position-vertical-relative:text;v-text-anchor:middle" coordsize="1432560,243840" o:gfxdata="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" path="m,l1432560,r,243840l,243840,,xm30480,30480r,182880l1402080,213360r,-182880l30480,30480xe" fillcolor="#00a2ff [3204]" stroked="f" strokeweight="1pt">
                 <v:stroke miterlimit="4" joinstyle="miter"/>
                 <v:path arrowok="t" o:connecttype="custom" o:connectlocs="0,0;1432560,0;1432560,243840;0,243840;0,0;30480,30480;30480,213360;1402080,213360;1402080,30480;30480,30480" o:connectangles="0,0,0,0,0,0,0,0,0,0"/>
               </v:shape>
@@ -7864,7 +7903,7 @@
           </mc:Choice>
           <mc:Fallback>
             <w:pict>
-              <v:shape w14:anchorId="38AC949C" id="Straight Arrow Connector 1073741838" o:spid="_x0000_s1026" type="#_x0000_t32" style="position:absolute;margin-left:404pt;margin-top:164.8pt;width:4pt;height:74.4pt;flip:x;z-index:251699200;visibility:visible;mso-wrap-style:square;mso-wrap-distance-left:9pt;mso-wrap-distance-top:0;mso-wrap-distance-right:9pt;mso-wrap-distance-bottom:0;mso-position-horizontal:absolute;mso-position-horizontal-relative:text;mso-position-vertical:absolute;mso-position-vertical-relative:text" o:gfxdata="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" strokecolor="red" strokeweight="2pt">
+              <v:shape w14:anchorId="0BB6C18D" id="Straight Arrow Connector 1073741838" o:spid="_x0000_s1026" type="#_x0000_t32" style="position:absolute;margin-left:404pt;margin-top:164.8pt;width:4pt;height:74.4pt;flip:x;z-index:251699200;visibility:visible;mso-wrap-style:square;mso-wrap-distance-left:9pt;mso-wrap-distance-top:0;mso-wrap-distance-right:9pt;mso-wrap-distance-bottom:0;mso-position-horizontal:absolute;mso-position-horizontal-relative:text;mso-position-vertical:absolute;mso-position-vertical-relative:text" o:gfxdata="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" strokecolor="red" strokeweight="2pt">
                 <v:stroke endarrow="block" miterlimit="4" joinstyle="miter"/>
               </v:shape>
             </w:pict>
@@ -7942,7 +7981,7 @@
           </mc:Choice>
           <mc:Fallback>
             <w:pict>
-              <v:shape w14:anchorId="00D8FB27" id="Frame 1073741837" o:spid="_x0000_s1026" style="position:absolute;margin-left:332.8pt;margin-top:20pt;width:161.6pt;height:136pt;z-index:251698176;visibility:visible;mso-wrap-style:square;mso-wrap-distance-left:9pt;mso-wrap-distance-top:0;mso-wrap-distance-right:9pt;mso-wrap-distance-bottom:0;mso-position-horizontal:absolute;mso-position-horizontal-relative:text;mso-position-vertical:absolute;mso-position-vertical-relative:text;v-text-anchor:middle" coordsize="2052320,1727200" o:gfxdata="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" path="m,l2052320,r,1727200l,1727200,,xm215900,215900r,1295400l1836420,1511300r,-1295400l215900,215900xe" fillcolor="red" stroked="f" strokeweight="1pt">
+              <v:shape w14:anchorId="514ADEB8" id="Frame 1073741837" o:spid="_x0000_s1026" style="position:absolute;margin-left:332.8pt;margin-top:20pt;width:161.6pt;height:136pt;z-index:251698176;visibility:visible;mso-wrap-style:square;mso-wrap-distance-left:9pt;mso-wrap-distance-top:0;mso-wrap-distance-right:9pt;mso-wrap-distance-bottom:0;mso-position-horizontal:absolute;mso-position-horizontal-relative:text;mso-position-vertical:absolute;mso-position-vertical-relative:text;v-text-anchor:middle" coordsize="2052320,1727200" o:gfxdata="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" path="m,l2052320,r,1727200l,1727200,,xm215900,215900r,1295400l1836420,1511300r,-1295400l215900,215900xe" fillcolor="red" stroked="f" strokeweight="1pt">
                 <v:stroke miterlimit="4" joinstyle="miter"/>
                 <v:path arrowok="t" o:connecttype="custom" o:connectlocs="0,0;2052320,0;2052320,1727200;0,1727200;0,0;215900,215900;215900,1511300;1836420,1511300;1836420,215900;215900,215900" o:connectangles="0,0,0,0,0,0,0,0,0,0"/>
               </v:shape>
@@ -7997,9 +8036,300 @@
         </w:drawing>
       </w:r>
     </w:p>
+    <w:p>
+      <w:pPr>
+        <w:rPr>
+          <w:rFonts w:ascii="Helvetica Neue" w:hAnsi="Helvetica Neue" w:cs="Arial Unicode MS"/>
+          <w:color w:val="000000"/>
+          <w14:textOutline w14:w="0" w14:cap="flat" w14:cmpd="sng" w14:algn="ctr">
+            <w14:noFill/>
+            <w14:prstDash w14:val="solid"/>
+            <w14:bevel/>
+          </w14:textOutline>
+        </w:rPr>
+      </w:pPr>
+    </w:p>
+    <w:p>
+      <w:pPr>
+        <w:rPr>
+          <w:rFonts w:ascii="Helvetica Neue" w:hAnsi="Helvetica Neue" w:cs="Arial Unicode MS"/>
+          <w:color w:val="000000"/>
+          <w14:textOutline w14:w="0" w14:cap="flat" w14:cmpd="sng" w14:algn="ctr">
+            <w14:noFill/>
+            <w14:prstDash w14:val="solid"/>
+            <w14:bevel/>
+          </w14:textOutline>
+        </w:rPr>
+      </w:pPr>
+    </w:p>
+    <w:p>
+      <w:pPr>
+        <w:rPr>
+          <w:rFonts w:ascii="Helvetica Neue" w:hAnsi="Helvetica Neue" w:cs="Arial Unicode MS"/>
+          <w:color w:val="000000"/>
+          <w14:textOutline w14:w="0" w14:cap="flat" w14:cmpd="sng" w14:algn="ctr">
+            <w14:noFill/>
+            <w14:prstDash w14:val="solid"/>
+            <w14:bevel/>
+          </w14:textOutline>
+        </w:rPr>
+      </w:pPr>
+    </w:p>
+    <w:p>
+      <w:pPr>
+        <w:pStyle w:val="ListParagraph"/>
+        <w:numPr>
+          <w:ilvl w:val="0"/>
+          <w:numId w:val="4"/>
+        </w:numPr>
+        <w:rPr>
+          <w:rFonts w:ascii="Helvetica Neue" w:hAnsi="Helvetica Neue" w:cs="Arial Unicode MS"/>
+          <w:color w:val="000000"/>
+          <w14:textOutline w14:w="0" w14:cap="flat" w14:cmpd="sng" w14:algn="ctr">
+            <w14:noFill/>
+            <w14:prstDash w14:val="solid"/>
+            <w14:bevel/>
+          </w14:textOutline>
+        </w:rPr>
+      </w:pPr>
+      <w:r>
+        <w:rPr>
+          <w:rFonts w:ascii="Helvetica Neue" w:hAnsi="Helvetica Neue" w:cs="Arial Unicode MS"/>
+          <w:color w:val="000000"/>
+          <w14:textOutline w14:w="0" w14:cap="flat" w14:cmpd="sng" w14:algn="ctr">
+            <w14:noFill/>
+            <w14:prstDash w14:val="solid"/>
+            <w14:bevel/>
+          </w14:textOutline>
+        </w:rPr>
+        <w:t xml:space="preserve">To close on tab, select </w:t>
+      </w:r>
+      <w:r>
+        <w:rPr>
+          <w:rFonts w:ascii="Helvetica Neue" w:hAnsi="Helvetica Neue" w:cs="Arial Unicode MS"/>
+          <w:b/>
+          <w:bCs/>
+          <w:color w:val="000000"/>
+          <w14:textOutline w14:w="0" w14:cap="flat" w14:cmpd="sng" w14:algn="ctr">
+            <w14:noFill/>
+            <w14:prstDash w14:val="solid"/>
+            <w14:bevel/>
+          </w14:textOutline>
+        </w:rPr>
+        <w:t xml:space="preserve">tab </w:t>
+      </w:r>
+      <w:r>
+        <w:rPr>
+          <w:rFonts w:ascii="Helvetica Neue" w:hAnsi="Helvetica Neue" w:cs="Arial Unicode MS"/>
+          <w:color w:val="000000"/>
+          <w14:textOutline w14:w="0" w14:cap="flat" w14:cmpd="sng" w14:algn="ctr">
+            <w14:noFill/>
+            <w14:prstDash w14:val="solid"/>
+            <w14:bevel/>
+          </w14:textOutline>
+        </w:rPr>
+        <w:t xml:space="preserve">under trigger, </w:t>
+      </w:r>
+      <w:r>
+        <w:rPr>
+          <w:rFonts w:ascii="Helvetica Neue" w:hAnsi="Helvetica Neue" w:cs="Arial Unicode MS"/>
+          <w:b/>
+          <w:bCs/>
+          <w:color w:val="000000"/>
+          <w14:textOutline w14:w="0" w14:cap="flat" w14:cmpd="sng" w14:algn="ctr">
+            <w14:noFill/>
+            <w14:prstDash w14:val="solid"/>
+            <w14:bevel/>
+          </w14:textOutline>
+        </w:rPr>
+        <w:t>previous artboard</w:t>
+      </w:r>
+      <w:r>
+        <w:rPr>
+          <w:rFonts w:ascii="Helvetica Neue" w:hAnsi="Helvetica Neue" w:cs="Arial Unicode MS"/>
+          <w:b/>
+          <w:bCs/>
+          <w:color w:val="000000"/>
+          <w14:textOutline w14:w="0" w14:cap="flat" w14:cmpd="sng" w14:algn="ctr">
+            <w14:noFill/>
+            <w14:prstDash w14:val="solid"/>
+            <w14:bevel/>
+          </w14:textOutline>
+        </w:rPr>
+        <w:t xml:space="preserve"> </w:t>
+      </w:r>
+      <w:r>
+        <w:rPr>
+          <w:rFonts w:ascii="Helvetica Neue" w:hAnsi="Helvetica Neue" w:cs="Arial Unicode MS"/>
+          <w:color w:val="000000"/>
+          <w14:textOutline w14:w="0" w14:cap="flat" w14:cmpd="sng" w14:algn="ctr">
+            <w14:noFill/>
+            <w14:prstDash w14:val="solid"/>
+            <w14:bevel/>
+          </w14:textOutline>
+        </w:rPr>
+        <w:t>under action</w:t>
+      </w:r>
+    </w:p>
+    <w:p>
+      <w:pPr>
+        <w:pStyle w:val="ListParagraph"/>
+        <w:rPr>
+          <w:rFonts w:ascii="Helvetica Neue" w:hAnsi="Helvetica Neue" w:cs="Arial Unicode MS"/>
+          <w:color w:val="000000"/>
+          <w14:textOutline w14:w="0" w14:cap="flat" w14:cmpd="sng" w14:algn="ctr">
+            <w14:noFill/>
+            <w14:prstDash w14:val="solid"/>
+            <w14:bevel/>
+          </w14:textOutline>
+        </w:rPr>
+      </w:pPr>
+    </w:p>
+    <w:p>
+      <w:pPr>
+        <w:pStyle w:val="ListParagraph"/>
+        <w:rPr>
+          <w:rFonts w:ascii="Helvetica Neue" w:hAnsi="Helvetica Neue" w:cs="Arial Unicode MS"/>
+          <w:color w:val="000000"/>
+          <w14:textOutline w14:w="0" w14:cap="flat" w14:cmpd="sng" w14:algn="ctr">
+            <w14:noFill/>
+            <w14:prstDash w14:val="solid"/>
+            <w14:bevel/>
+          </w14:textOutline>
+        </w:rPr>
+      </w:pPr>
+      <w:r>
+        <w:rPr>
+          <w:rFonts w:ascii="Helvetica Neue" w:hAnsi="Helvetica Neue" w:cs="Arial Unicode MS"/>
+          <w:noProof/>
+          <w:color w:val="000000"/>
+        </w:rPr>
+        <mc:AlternateContent>
+          <mc:Choice Requires="wps">
+            <w:drawing>
+              <wp:anchor distT="0" distB="0" distL="114300" distR="114300" simplePos="0" relativeHeight="251702272" behindDoc="0" locked="0" layoutInCell="1" allowOverlap="1" wp14:anchorId="7306CE01" wp14:editId="37819F2B">
+                <wp:simplePos x="0" y="0"/>
+                <wp:positionH relativeFrom="column">
+                  <wp:posOffset>599440</wp:posOffset>
+                </wp:positionH>
+                <wp:positionV relativeFrom="paragraph">
+                  <wp:posOffset>2055495</wp:posOffset>
+                </wp:positionV>
+                <wp:extent cx="2184400" cy="1595120"/>
+                <wp:effectExtent l="0" t="0" r="0" b="5080"/>
+                <wp:wrapNone/>
+                <wp:docPr id="1073741843" name="Frame 1073741843"/>
+                <wp:cNvGraphicFramePr/>
+                <a:graphic xmlns:a="http://schemas.openxmlformats.org/drawingml/2006/main">
+                  <a:graphicData uri="http://schemas.microsoft.com/office/word/2010/wordprocessingShape">
+                    <wps:wsp>
+                      <wps:cNvSpPr/>
+                      <wps:spPr>
+                        <a:xfrm>
+                          <a:off x="0" y="0"/>
+                          <a:ext cx="2184400" cy="1595120"/>
+                        </a:xfrm>
+                        <a:prstGeom prst="frame">
+                          <a:avLst/>
+                        </a:prstGeom>
+                        <a:solidFill>
+                          <a:srgbClr val="FF0000"/>
+                        </a:solidFill>
+                        <a:ln>
+                          <a:noFill/>
+                        </a:ln>
+                      </wps:spPr>
+                      <wps:style>
+                        <a:lnRef idx="2">
+                          <a:schemeClr val="dk1"/>
+                        </a:lnRef>
+                        <a:fillRef idx="1">
+                          <a:schemeClr val="lt1"/>
+                        </a:fillRef>
+                        <a:effectRef idx="0">
+                          <a:schemeClr val="dk1"/>
+                        </a:effectRef>
+                        <a:fontRef idx="minor">
+                          <a:schemeClr val="dk1"/>
+                        </a:fontRef>
+                      </wps:style>
+                      <wps:bodyPr rot="0" spcFirstLastPara="1" vertOverflow="overflow" horzOverflow="overflow" vert="horz" wrap="square" lIns="50800" tIns="50800" rIns="50800" bIns="50800" numCol="1" spcCol="38100" rtlCol="0" fromWordArt="0" anchor="ctr" anchorCtr="0" forceAA="0" compatLnSpc="1">
+                        <a:prstTxWarp prst="textNoShape">
+                          <a:avLst/>
+                        </a:prstTxWarp>
+                        <a:noAutofit/>
+                      </wps:bodyPr>
+                    </wps:wsp>
+                  </a:graphicData>
+                </a:graphic>
+                <wp14:sizeRelH relativeFrom="margin">
+                  <wp14:pctWidth>0</wp14:pctWidth>
+                </wp14:sizeRelH>
+                <wp14:sizeRelV relativeFrom="margin">
+                  <wp14:pctHeight>0</wp14:pctHeight>
+                </wp14:sizeRelV>
+              </wp:anchor>
+            </w:drawing>
+          </mc:Choice>
+          <mc:Fallback>
+            <w:pict>
+              <v:shape w14:anchorId="4FA94181" id="Frame 1073741843" o:spid="_x0000_s1026" style="position:absolute;margin-left:47.2pt;margin-top:161.85pt;width:172pt;height:125.6pt;z-index:251702272;visibility:visible;mso-wrap-style:square;mso-width-percent:0;mso-height-percent:0;mso-wrap-distance-left:9pt;mso-wrap-distance-top:0;mso-wrap-distance-right:9pt;mso-wrap-distance-bottom:0;mso-position-horizontal:absolute;mso-position-horizontal-relative:text;mso-position-vertical:absolute;mso-position-vertical-relative:text;mso-width-percent:0;mso-height-percent:0;mso-width-relative:margin;mso-height-relative:margin;v-text-anchor:middle" coordsize="2184400,1595120" o:gfxdata="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" path="m,l2184400,r,1595120l,1595120,,xm199390,199390r,1196340l1985010,1395730r,-1196340l199390,199390xe" fillcolor="red" stroked="f" strokeweight="2pt">
+                <v:path arrowok="t" o:connecttype="custom" o:connectlocs="0,0;2184400,0;2184400,1595120;0,1595120;0,0;199390,199390;199390,1395730;1985010,1395730;1985010,199390;199390,199390" o:connectangles="0,0,0,0,0,0,0,0,0,0"/>
+              </v:shape>
+            </w:pict>
+          </mc:Fallback>
+        </mc:AlternateContent>
+      </w:r>
+      <w:r>
+        <w:rPr>
+          <w:rFonts w:ascii="Helvetica Neue" w:hAnsi="Helvetica Neue" w:cs="Arial Unicode MS"/>
+          <w:color w:val="000000"/>
+          <w14:textOutline w14:w="0" w14:cap="flat" w14:cmpd="sng" w14:algn="ctr">
+            <w14:noFill/>
+            <w14:prstDash w14:val="solid"/>
+            <w14:bevel/>
+          </w14:textOutline>
+        </w:rPr>
+        <w:drawing>
+          <wp:inline distT="0" distB="0" distL="0" distR="0" wp14:anchorId="5BFB4159" wp14:editId="0435FDF6">
+            <wp:extent cx="5943600" cy="3504565"/>
+            <wp:effectExtent l="0" t="0" r="0" b="635"/>
+            <wp:docPr id="1073741841" name="Picture 1073741841" descr="Graphical user interface, application&#10;&#10;Description automatically generated"/>
+            <wp:cNvGraphicFramePr>
+              <a:graphicFrameLocks xmlns:a="http://schemas.openxmlformats.org/drawingml/2006/main" noChangeAspect="1"/>
+            </wp:cNvGraphicFramePr>
+            <a:graphic xmlns:a="http://schemas.openxmlformats.org/drawingml/2006/main">
+              <a:graphicData uri="http://schemas.openxmlformats.org/drawingml/2006/picture">
+                <pic:pic xmlns:pic="http://schemas.openxmlformats.org/drawingml/2006/picture">
+                  <pic:nvPicPr>
+                    <pic:cNvPr id="1073741841" name="Picture 1073741841" descr="Graphical user interface, application&#10;&#10;Description automatically generated"/>
+                    <pic:cNvPicPr/>
+                  </pic:nvPicPr>
+                  <pic:blipFill>
+                    <a:blip r:embed="rId54"/>
+                    <a:stretch>
+                      <a:fillRect/>
+                    </a:stretch>
+                  </pic:blipFill>
+                  <pic:spPr>
+                    <a:xfrm>
+                      <a:off x="0" y="0"/>
+                      <a:ext cx="5943600" cy="3504565"/>
+                    </a:xfrm>
+                    <a:prstGeom prst="rect">
+                      <a:avLst/>
+                    </a:prstGeom>
+                  </pic:spPr>
+                </pic:pic>
+              </a:graphicData>
+            </a:graphic>
+          </wp:inline>
+        </w:drawing>
+      </w:r>
+    </w:p>
     <w:sectPr>
-      <w:headerReference w:type="default" r:id="rId54"/>
-      <w:footerReference w:type="default" r:id="rId55"/>
+      <w:headerReference w:type="default" r:id="rId55"/>
+      <w:footerReference w:type="default" r:id="rId56"/>
       <w:pgSz w:w="12240" w:h="15840"/>
       <w:pgMar w:top="1440" w:right="1440" w:bottom="1440" w:left="1440" w:header="720" w:footer="864" w:gutter="0"/>
       <w:cols w:space="720"/>

</xml_diff>

<commit_message>
feat: Add progress #21 'Adobe XD'
</commit_message>
<xml_diff>
--- a/adobe_xd/note.docx
+++ b/adobe_xd/note.docx
@@ -253,13 +253,8 @@
         <w:t xml:space="preserve"> </w:t>
       </w:r>
       <w:r>
-        <w:t xml:space="preserve">use. Can we get your help to design &amp; build the tutor admin side of the product We’d like both a website &amp; iOS App </w:t>
-      </w:r>
-      <w:proofErr w:type="gramStart"/>
-      <w:r>
-        <w:t>design”</w:t>
-      </w:r>
-      <w:proofErr w:type="gramEnd"/>
+        <w:t>use. Can we get your help to design &amp; build the tutor admin side of the product We’d like both a website &amp; iOS App design”</w:t>
+      </w:r>
     </w:p>
     <w:p>
       <w:pPr>
@@ -321,13 +316,8 @@
         <w:t xml:space="preserve">Who is this for </w:t>
       </w:r>
       <w:r>
-        <w:t xml:space="preserve">is based on </w:t>
-      </w:r>
-      <w:proofErr w:type="gramStart"/>
-      <w:r>
-        <w:t>persona</w:t>
-      </w:r>
-      <w:proofErr w:type="gramEnd"/>
+        <w:t>is based on persona</w:t>
+      </w:r>
     </w:p>
     <w:p>
       <w:pPr>
@@ -844,27 +834,7 @@
           <w:sz w:val="24"/>
           <w:szCs w:val="24"/>
         </w:rPr>
-        <w:t xml:space="preserve">Spelling </w:t>
-      </w:r>
-      <w:proofErr w:type="gramStart"/>
-      <w:r>
-        <w:rPr>
-          <w:b/>
-          <w:bCs/>
-          <w:sz w:val="24"/>
-          <w:szCs w:val="24"/>
-        </w:rPr>
-        <w:t>change</w:t>
-      </w:r>
-      <w:proofErr w:type="gramEnd"/>
-      <w:r>
-        <w:rPr>
-          <w:b/>
-          <w:bCs/>
-          <w:sz w:val="24"/>
-          <w:szCs w:val="24"/>
-        </w:rPr>
-        <w:t xml:space="preserve"> </w:t>
+        <w:t xml:space="preserve">Spelling change </w:t>
       </w:r>
       <w:r>
         <w:rPr>
@@ -1433,7 +1403,7 @@
           </mc:Choice>
           <mc:Fallback>
             <w:pict>
-              <v:shapetype w14:anchorId="405E021B" id="_x0000_t75" coordsize="21600,21600" o:spt="75" o:preferrelative="t" path="m@4@5l@4@11@9@11@9@5xe" filled="f" stroked="f">
+              <v:shapetype w14:anchorId="2E04DE3E" id="_x0000_t75" coordsize="21600,21600" o:spt="75" o:preferrelative="t" path="m@4@5l@4@11@9@11@9@5xe" filled="f" stroked="f">
                 <v:stroke joinstyle="miter"/>
                 <v:formulas>
                   <v:f eqn="if lineDrawn pixelLineWidth 0"/>
@@ -2212,37 +2182,7 @@
                   <w14:bevel/>
                 </w14:textOutline>
               </w:rPr>
-              <w:t xml:space="preserve">stand that website is a visual representation of a business (content &gt;&gt;&gt; website </w:t>
-            </w:r>
-            <w:proofErr w:type="gramStart"/>
-            <w:r>
-              <w:rPr>
-                <w:rFonts w:ascii="Helvetica Neue" w:hAnsi="Helvetica Neue" w:cs="Arial Unicode MS"/>
-                <w:b/>
-                <w:bCs/>
-                <w:color w:val="FF0000"/>
-                <w14:textOutline w14:w="0" w14:cap="flat" w14:cmpd="sng" w14:algn="ctr">
-                  <w14:noFill/>
-                  <w14:prstDash w14:val="solid"/>
-                  <w14:bevel/>
-                </w14:textOutline>
-              </w:rPr>
-              <w:t>design)*</w:t>
-            </w:r>
-            <w:proofErr w:type="gramEnd"/>
-            <w:r>
-              <w:rPr>
-                <w:rFonts w:ascii="Helvetica Neue" w:hAnsi="Helvetica Neue" w:cs="Arial Unicode MS"/>
-                <w:b/>
-                <w:bCs/>
-                <w:color w:val="FF0000"/>
-                <w14:textOutline w14:w="0" w14:cap="flat" w14:cmpd="sng" w14:algn="ctr">
-                  <w14:noFill/>
-                  <w14:prstDash w14:val="solid"/>
-                  <w14:bevel/>
-                </w14:textOutline>
-              </w:rPr>
-              <w:t>*</w:t>
+              <w:t>stand that website is a visual representation of a business (content &gt;&gt;&gt; website design)**</w:t>
             </w:r>
           </w:p>
           <w:p>
@@ -3674,7 +3614,7 @@
                 </mc:Choice>
                 <mc:Fallback>
                   <w:pict>
-                    <v:shape w14:anchorId="189BBBA2" id="Ink 39" o:spid="_x0000_s1026" type="#_x0000_t75" style="position:absolute;margin-left:47.3pt;margin-top:134.1pt;width:94.25pt;height:34.95pt;rotation:3792331fd;z-index:251669504;visibility:visible;mso-wrap-style:square;mso-width-percent:0;mso-height-percent:0;mso-wrap-distance-left:9pt;mso-wrap-distance-top:0;mso-wrap-distance-right:9pt;mso-wrap-distance-bottom:0;mso-position-horizontal:absolute;mso-position-horizontal-relative:text;mso-position-vertical:absolute;mso-position-vertical-relative:text;mso-width-percent:0;mso-height-percent:0;mso-width-relative:margin;mso-height-relative:margin" o:gfxdata="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">
+                    <v:shape w14:anchorId="086A8612" id="Ink 39" o:spid="_x0000_s1026" type="#_x0000_t75" style="position:absolute;margin-left:47.3pt;margin-top:134.1pt;width:94.25pt;height:34.95pt;rotation:3792331fd;z-index:251669504;visibility:visible;mso-wrap-style:square;mso-width-percent:0;mso-height-percent:0;mso-wrap-distance-left:9pt;mso-wrap-distance-top:0;mso-wrap-distance-right:9pt;mso-wrap-distance-bottom:0;mso-position-horizontal:absolute;mso-position-horizontal-relative:text;mso-position-vertical:absolute;mso-position-vertical-relative:text;mso-width-percent:0;mso-height-percent:0;mso-width-relative:margin;mso-height-relative:margin" o:gfxdata="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">
                       <v:imagedata r:id="rId33" o:title=""/>
                     </v:shape>
                   </w:pict>
@@ -4076,7 +4016,7 @@
                 </mc:Choice>
                 <mc:Fallback>
                   <w:pict>
-                    <v:shape w14:anchorId="6BA59463" id="Ink 31" o:spid="_x0000_s1026" type="#_x0000_t75" style="position:absolute;margin-left:278.2pt;margin-top:134.9pt;width:29.15pt;height:33.95pt;z-index:251664384;visibility:visible;mso-wrap-style:square;mso-wrap-distance-left:9pt;mso-wrap-distance-top:0;mso-wrap-distance-right:9pt;mso-wrap-distance-bottom:0;mso-position-horizontal:absolute;mso-position-horizontal-relative:text;mso-position-vertical:absolute;mso-position-vertical-relative:text" o:gfxdata="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">
+                    <v:shape w14:anchorId="50B09ABA" id="Ink 31" o:spid="_x0000_s1026" type="#_x0000_t75" style="position:absolute;margin-left:278.2pt;margin-top:134.9pt;width:29.15pt;height:33.95pt;z-index:251664384;visibility:visible;mso-wrap-style:square;mso-wrap-distance-left:9pt;mso-wrap-distance-top:0;mso-wrap-distance-right:9pt;mso-wrap-distance-bottom:0;mso-position-horizontal:absolute;mso-position-horizontal-relative:text;mso-position-vertical:absolute;mso-position-vertical-relative:text" o:gfxdata="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">
                       <v:imagedata r:id="rId35" o:title=""/>
                     </v:shape>
                   </w:pict>
@@ -4150,7 +4090,7 @@
                 </mc:Choice>
                 <mc:Fallback>
                   <w:pict>
-                    <v:shape w14:anchorId="5E75ED73" id="Frame 28" o:spid="_x0000_s1026" style="position:absolute;margin-left:.35pt;margin-top:157.15pt;width:271pt;height:26pt;z-index:251661312;visibility:visible;mso-wrap-style:square;mso-wrap-distance-left:9pt;mso-wrap-distance-top:0;mso-wrap-distance-right:9pt;mso-wrap-distance-bottom:0;mso-position-horizontal:absolute;mso-position-horizontal-relative:text;mso-position-vertical:absolute;mso-position-vertical-relative:text;v-text-anchor:middle" coordsize="3441700,330200" o:gfxdata="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" path="m,l3441700,r,330200l,330200,,xm41275,41275r,247650l3400425,288925r,-247650l41275,41275xe" fillcolor="red" strokecolor="#ff644e [3208]" strokeweight="2pt">
+                    <v:shape w14:anchorId="7FF676AC" id="Frame 28" o:spid="_x0000_s1026" style="position:absolute;margin-left:.35pt;margin-top:157.15pt;width:271pt;height:26pt;z-index:251661312;visibility:visible;mso-wrap-style:square;mso-wrap-distance-left:9pt;mso-wrap-distance-top:0;mso-wrap-distance-right:9pt;mso-wrap-distance-bottom:0;mso-position-horizontal:absolute;mso-position-horizontal-relative:text;mso-position-vertical:absolute;mso-position-vertical-relative:text;v-text-anchor:middle" coordsize="3441700,330200" o:gfxdata="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" path="m,l3441700,r,330200l,330200,,xm41275,41275r,247650l3400425,288925r,-247650l41275,41275xe" fillcolor="red" strokecolor="#ff644e [3208]" strokeweight="2pt">
                       <v:path arrowok="t" o:connecttype="custom" o:connectlocs="0,0;3441700,0;3441700,330200;0,330200;0,0;41275,41275;41275,288925;3400425,288925;3400425,41275;41275,41275" o:connectangles="0,0,0,0,0,0,0,0,0,0"/>
                     </v:shape>
                   </w:pict>
@@ -4289,7 +4229,7 @@
                 </mc:Choice>
                 <mc:Fallback>
                   <w:pict>
-                    <v:shape w14:anchorId="77A4AEE9" id="Frame 54" o:spid="_x0000_s1026" style="position:absolute;margin-left:181.55pt;margin-top:42.65pt;width:200.8pt;height:20.4pt;z-index:251686912;visibility:visible;mso-wrap-style:square;mso-width-percent:0;mso-wrap-distance-left:9pt;mso-wrap-distance-top:0;mso-wrap-distance-right:9pt;mso-wrap-distance-bottom:0;mso-position-horizontal:absolute;mso-position-horizontal-relative:text;mso-position-vertical:absolute;mso-position-vertical-relative:text;mso-width-percent:0;mso-width-relative:margin;v-text-anchor:middle" coordsize="2550160,259080" o:gfxdata="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" path="m,l2550160,r,259080l,259080,,xm32385,32385r,194310l2517775,226695r,-194310l32385,32385xe" fillcolor="#00b0f0" stroked="f" strokeweight="1pt">
+                    <v:shape w14:anchorId="7A0061DA" id="Frame 54" o:spid="_x0000_s1026" style="position:absolute;margin-left:181.55pt;margin-top:42.65pt;width:200.8pt;height:20.4pt;z-index:251686912;visibility:visible;mso-wrap-style:square;mso-width-percent:0;mso-wrap-distance-left:9pt;mso-wrap-distance-top:0;mso-wrap-distance-right:9pt;mso-wrap-distance-bottom:0;mso-position-horizontal:absolute;mso-position-horizontal-relative:text;mso-position-vertical:absolute;mso-position-vertical-relative:text;mso-width-percent:0;mso-width-relative:margin;v-text-anchor:middle" coordsize="2550160,259080" o:gfxdata="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" path="m,l2550160,r,259080l,259080,,xm32385,32385r,194310l2517775,226695r,-194310l32385,32385xe" fillcolor="#00b0f0" stroked="f" strokeweight="1pt">
                       <v:stroke miterlimit="4" joinstyle="miter"/>
                       <v:path arrowok="t" o:connecttype="custom" o:connectlocs="0,0;2550160,0;2550160,259080;0,259080;0,0;32385,32385;32385,226695;2517775,226695;2517775,32385;32385,32385" o:connectangles="0,0,0,0,0,0,0,0,0,0"/>
                     </v:shape>
@@ -4367,18 +4307,8 @@
                                       <w:bCs/>
                                       <w:color w:val="92D050"/>
                                     </w:rPr>
-                                    <w:t xml:space="preserve">How much experience they </w:t>
+                                    <w:t>How much experience they have</w:t>
                                   </w:r>
-                                  <w:proofErr w:type="gramStart"/>
-                                  <w:r>
-                                    <w:rPr>
-                                      <w:b/>
-                                      <w:bCs/>
-                                      <w:color w:val="92D050"/>
-                                    </w:rPr>
-                                    <w:t>have</w:t>
-                                  </w:r>
-                                  <w:proofErr w:type="gramEnd"/>
                                 </w:p>
                               </w:txbxContent>
                             </wps:txbx>
@@ -4417,18 +4347,8 @@
                                 <w:bCs/>
                                 <w:color w:val="92D050"/>
                               </w:rPr>
-                              <w:t xml:space="preserve">How much experience they </w:t>
+                              <w:t>How much experience they have</w:t>
                             </w:r>
-                            <w:proofErr w:type="gramStart"/>
-                            <w:r>
-                              <w:rPr>
-                                <w:b/>
-                                <w:bCs/>
-                                <w:color w:val="92D050"/>
-                              </w:rPr>
-                              <w:t>have</w:t>
-                            </w:r>
-                            <w:proofErr w:type="gramEnd"/>
                           </w:p>
                         </w:txbxContent>
                       </v:textbox>
@@ -4510,7 +4430,7 @@
                 </mc:Choice>
                 <mc:Fallback>
                   <w:pict>
-                    <v:shape w14:anchorId="4182D670" id="Frame 49" o:spid="_x0000_s1026" style="position:absolute;margin-left:.15pt;margin-top:42.65pt;width:181.6pt;height:20.4pt;z-index:251680768;visibility:visible;mso-wrap-style:square;mso-width-percent:0;mso-wrap-distance-left:9pt;mso-wrap-distance-top:0;mso-wrap-distance-right:9pt;mso-wrap-distance-bottom:0;mso-position-horizontal:absolute;mso-position-horizontal-relative:text;mso-position-vertical:absolute;mso-position-vertical-relative:text;mso-width-percent:0;mso-width-relative:margin;v-text-anchor:middle" coordsize="2306320,259080" o:gfxdata="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" path="m,l2306320,r,259080l,259080,,xm32385,32385r,194310l2273935,226695r,-194310l32385,32385xe" fillcolor="#61d836 [3206]" stroked="f" strokeweight="1pt">
+                    <v:shape w14:anchorId="7D69F1B0" id="Frame 49" o:spid="_x0000_s1026" style="position:absolute;margin-left:.15pt;margin-top:42.65pt;width:181.6pt;height:20.4pt;z-index:251680768;visibility:visible;mso-wrap-style:square;mso-width-percent:0;mso-wrap-distance-left:9pt;mso-wrap-distance-top:0;mso-wrap-distance-right:9pt;mso-wrap-distance-bottom:0;mso-position-horizontal:absolute;mso-position-horizontal-relative:text;mso-position-vertical:absolute;mso-position-vertical-relative:text;mso-width-percent:0;mso-width-relative:margin;v-text-anchor:middle" coordsize="2306320,259080" o:gfxdata="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" path="m,l2306320,r,259080l,259080,,xm32385,32385r,194310l2273935,226695r,-194310l32385,32385xe" fillcolor="#61d836 [3206]" stroked="f" strokeweight="1pt">
                       <v:stroke miterlimit="4" joinstyle="miter"/>
                       <v:path arrowok="t" o:connecttype="custom" o:connectlocs="0,0;2306320,0;2306320,259080;0,259080;0,0;32385,32385;32385,226695;2273935,226695;2273935,32385;32385,32385" o:connectangles="0,0,0,0,0,0,0,0,0,0"/>
                     </v:shape>
@@ -4591,7 +4511,7 @@
                 </mc:Choice>
                 <mc:Fallback>
                   <w:pict>
-                    <v:shape w14:anchorId="062A8050" id="Frame 48" o:spid="_x0000_s1026" style="position:absolute;margin-left:318.35pt;margin-top:25.85pt;width:143.2pt;height:20.4pt;z-index:251678720;visibility:visible;mso-wrap-style:square;mso-width-percent:0;mso-wrap-distance-left:9pt;mso-wrap-distance-top:0;mso-wrap-distance-right:9pt;mso-wrap-distance-bottom:0;mso-position-horizontal:absolute;mso-position-horizontal-relative:text;mso-position-vertical:absolute;mso-position-vertical-relative:text;mso-width-percent:0;mso-width-relative:margin;v-text-anchor:middle" coordsize="1818640,259080" o:gfxdata="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" path="m,l1818640,r,259080l,259080,,xm32385,32385r,194310l1786255,226695r,-194310l32385,32385xe" fillcolor="#61d836 [3206]" stroked="f" strokeweight="1pt">
+                    <v:shape w14:anchorId="7BC6868A" id="Frame 48" o:spid="_x0000_s1026" style="position:absolute;margin-left:318.35pt;margin-top:25.85pt;width:143.2pt;height:20.4pt;z-index:251678720;visibility:visible;mso-wrap-style:square;mso-width-percent:0;mso-wrap-distance-left:9pt;mso-wrap-distance-top:0;mso-wrap-distance-right:9pt;mso-wrap-distance-bottom:0;mso-position-horizontal:absolute;mso-position-horizontal-relative:text;mso-position-vertical:absolute;mso-position-vertical-relative:text;mso-width-percent:0;mso-width-relative:margin;v-text-anchor:middle" coordsize="1818640,259080" o:gfxdata="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" path="m,l1818640,r,259080l,259080,,xm32385,32385r,194310l1786255,226695r,-194310l32385,32385xe" fillcolor="#61d836 [3206]" stroked="f" strokeweight="1pt">
                       <v:stroke miterlimit="4" joinstyle="miter"/>
                       <v:path arrowok="t" o:connecttype="custom" o:connectlocs="0,0;1818640,0;1818640,259080;0,259080;0,0;32385,32385;32385,226695;1786255,226695;1786255,32385;32385,32385" o:connectangles="0,0,0,0,0,0,0,0,0,0"/>
                     </v:shape>
@@ -4639,7 +4559,7 @@
                 </mc:Choice>
                 <mc:Fallback>
                   <w:pict>
-                    <v:shape w14:anchorId="73B795A7" id="Ink 46" o:spid="_x0000_s1026" type="#_x0000_t75" style="position:absolute;margin-left:289.45pt;margin-top:-7.7pt;width:47.6pt;height:36.35pt;z-index:251675648;visibility:visible;mso-wrap-style:square;mso-wrap-distance-left:9pt;mso-wrap-distance-top:0;mso-wrap-distance-right:9pt;mso-wrap-distance-bottom:0;mso-position-horizontal:absolute;mso-position-horizontal-relative:text;mso-position-vertical:absolute;mso-position-vertical-relative:text" o:gfxdata="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">
+                    <v:shape w14:anchorId="0D20A0B8" id="Ink 46" o:spid="_x0000_s1026" type="#_x0000_t75" style="position:absolute;margin-left:289.45pt;margin-top:-7.7pt;width:47.6pt;height:36.35pt;z-index:251675648;visibility:visible;mso-wrap-style:square;mso-wrap-distance-left:9pt;mso-wrap-distance-top:0;mso-wrap-distance-right:9pt;mso-wrap-distance-bottom:0;mso-position-horizontal:absolute;mso-position-horizontal-relative:text;mso-position-vertical:absolute;mso-position-vertical-relative:text" o:gfxdata="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">
                       <v:imagedata r:id="rId38" o:title=""/>
                     </v:shape>
                   </w:pict>
@@ -4686,7 +4606,7 @@
                 </mc:Choice>
                 <mc:Fallback>
                   <w:pict>
-                    <v:shape w14:anchorId="45853C85" id="Ink 43" o:spid="_x0000_s1026" type="#_x0000_t75" style="position:absolute;margin-left:246.15pt;margin-top:48.25pt;width:1.45pt;height:1.65pt;z-index:251672576;visibility:visible;mso-wrap-style:square;mso-wrap-distance-left:9pt;mso-wrap-distance-top:0;mso-wrap-distance-right:9pt;mso-wrap-distance-bottom:0;mso-position-horizontal:absolute;mso-position-horizontal-relative:text;mso-position-vertical:absolute;mso-position-vertical-relative:text" o:gfxdata="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">
+                    <v:shape w14:anchorId="0F00E523" id="Ink 43" o:spid="_x0000_s1026" type="#_x0000_t75" style="position:absolute;margin-left:246.15pt;margin-top:48.25pt;width:1.45pt;height:1.65pt;z-index:251672576;visibility:visible;mso-wrap-style:square;mso-wrap-distance-left:9pt;mso-wrap-distance-top:0;mso-wrap-distance-right:9pt;mso-wrap-distance-bottom:0;mso-position-horizontal:absolute;mso-position-horizontal-relative:text;mso-position-vertical:absolute;mso-position-vertical-relative:text" o:gfxdata="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">
                       <v:imagedata r:id="rId40" o:title=""/>
                     </v:shape>
                   </w:pict>
@@ -4763,7 +4683,7 @@
                 </mc:Choice>
                 <mc:Fallback>
                   <w:pict>
-                    <v:shape w14:anchorId="69A2FC1B" id="Frame 42" o:spid="_x0000_s1026" style="position:absolute;margin-left:155.55pt;margin-top:26.45pt;width:136.4pt;height:20.4pt;z-index:251671552;visibility:visible;mso-wrap-style:square;mso-wrap-distance-left:9pt;mso-wrap-distance-top:0;mso-wrap-distance-right:9pt;mso-wrap-distance-bottom:0;mso-position-horizontal:absolute;mso-position-horizontal-relative:text;mso-position-vertical:absolute;mso-position-vertical-relative:text;v-text-anchor:middle" coordsize="1732280,259080" o:gfxdata="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" path="m,l1732280,r,259080l,259080,,xm32385,32385r,194310l1699895,226695r,-194310l32385,32385xe" fillcolor="#ffc000" stroked="f" strokeweight="1pt">
+                    <v:shape w14:anchorId="1A24C7E7" id="Frame 42" o:spid="_x0000_s1026" style="position:absolute;margin-left:155.55pt;margin-top:26.45pt;width:136.4pt;height:20.4pt;z-index:251671552;visibility:visible;mso-wrap-style:square;mso-wrap-distance-left:9pt;mso-wrap-distance-top:0;mso-wrap-distance-right:9pt;mso-wrap-distance-bottom:0;mso-position-horizontal:absolute;mso-position-horizontal-relative:text;mso-position-vertical:absolute;mso-position-vertical-relative:text;v-text-anchor:middle" coordsize="1732280,259080" o:gfxdata="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" path="m,l1732280,r,259080l,259080,,xm32385,32385r,194310l1699895,226695r,-194310l32385,32385xe" fillcolor="#ffc000" stroked="f" strokeweight="1pt">
                       <v:stroke miterlimit="4" joinstyle="miter"/>
                       <v:path arrowok="t" o:connecttype="custom" o:connectlocs="0,0;1732280,0;1732280,259080;0,259080;0,0;32385,32385;32385,226695;1699895,226695;1699895,32385;32385,32385" o:connectangles="0,0,0,0,0,0,0,0,0,0"/>
                     </v:shape>
@@ -4841,7 +4761,7 @@
                 </mc:Choice>
                 <mc:Fallback>
                   <w:pict>
-                    <v:shape w14:anchorId="6DE768AA" id="Frame 33" o:spid="_x0000_s1026" style="position:absolute;margin-left:77.35pt;margin-top:26.05pt;width:78pt;height:21pt;z-index:251666432;visibility:visible;mso-wrap-style:square;mso-wrap-distance-left:9pt;mso-wrap-distance-top:0;mso-wrap-distance-right:9pt;mso-wrap-distance-bottom:0;mso-position-horizontal:absolute;mso-position-horizontal-relative:text;mso-position-vertical:absolute;mso-position-vertical-relative:text;v-text-anchor:middle" coordsize="990600,266700" o:gfxdata="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" path="m,l990600,r,266700l,266700,,xm33338,33338r,200025l957263,233363r,-200025l33338,33338xe" fillcolor="red" stroked="f" strokeweight="1pt">
+                    <v:shape w14:anchorId="39D2AB0F" id="Frame 33" o:spid="_x0000_s1026" style="position:absolute;margin-left:77.35pt;margin-top:26.05pt;width:78pt;height:21pt;z-index:251666432;visibility:visible;mso-wrap-style:square;mso-wrap-distance-left:9pt;mso-wrap-distance-top:0;mso-wrap-distance-right:9pt;mso-wrap-distance-bottom:0;mso-position-horizontal:absolute;mso-position-horizontal-relative:text;mso-position-vertical:absolute;mso-position-vertical-relative:text;v-text-anchor:middle" coordsize="990600,266700" o:gfxdata="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" path="m,l990600,r,266700l,266700,,xm33338,33338r,200025l957263,233363r,-200025l33338,33338xe" fillcolor="red" stroked="f" strokeweight="1pt">
                       <v:stroke miterlimit="4" joinstyle="miter"/>
                       <v:path arrowok="t" o:connecttype="custom" o:connectlocs="0,0;990600,0;990600,266700;0,266700;0,0;33338,33338;33338,233363;957263,233363;957263,33338;33338,33338" o:connectangles="0,0,0,0,0,0,0,0,0,0"/>
                     </v:shape>
@@ -4972,7 +4892,6 @@
                                       <w:color w:val="00A2FF" w:themeColor="accent1"/>
                                     </w:rPr>
                                   </w:pPr>
-                                  <w:proofErr w:type="gramStart"/>
                                   <w:r>
                                     <w:rPr>
                                       <w:b/>
@@ -4981,7 +4900,6 @@
                                     </w:rPr>
                                     <w:t>Where</w:t>
                                   </w:r>
-                                  <w:proofErr w:type="gramEnd"/>
                                 </w:p>
                               </w:txbxContent>
                             </wps:txbx>
@@ -5011,7 +4929,6 @@
                                 <w:color w:val="00A2FF" w:themeColor="accent1"/>
                               </w:rPr>
                             </w:pPr>
-                            <w:proofErr w:type="gramStart"/>
                             <w:r>
                               <w:rPr>
                                 <w:b/>
@@ -5020,7 +4937,6 @@
                               </w:rPr>
                               <w:t>Where</w:t>
                             </w:r>
-                            <w:proofErr w:type="gramEnd"/>
                           </w:p>
                         </w:txbxContent>
                       </v:textbox>
@@ -5069,7 +4985,7 @@
                 </mc:Choice>
                 <mc:Fallback>
                   <w:pict>
-                    <v:shape w14:anchorId="7F0B2DC1" id="Ink 57" o:spid="_x0000_s1026" type="#_x0000_t75" style="position:absolute;margin-left:384.05pt;margin-top:-3.65pt;width:41pt;height:28.2pt;z-index:251689984;visibility:visible;mso-wrap-style:square;mso-wrap-distance-left:9pt;mso-wrap-distance-top:0;mso-wrap-distance-right:9pt;mso-wrap-distance-bottom:0;mso-position-horizontal:absolute;mso-position-horizontal-relative:text;mso-position-vertical:absolute;mso-position-vertical-relative:text" o:gfxdata="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">
+                    <v:shape w14:anchorId="0FDCB6FB" id="Ink 57" o:spid="_x0000_s1026" type="#_x0000_t75" style="position:absolute;margin-left:384.05pt;margin-top:-3.65pt;width:41pt;height:28.2pt;z-index:251689984;visibility:visible;mso-wrap-style:square;mso-wrap-distance-left:9pt;mso-wrap-distance-top:0;mso-wrap-distance-right:9pt;mso-wrap-distance-bottom:0;mso-position-horizontal:absolute;mso-position-horizontal-relative:text;mso-position-vertical:absolute;mso-position-vertical-relative:text" o:gfxdata="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">
                       <v:imagedata r:id="rId43" o:title=""/>
                     </v:shape>
                   </w:pict>
@@ -5116,7 +5032,7 @@
                 </mc:Choice>
                 <mc:Fallback>
                   <w:pict>
-                    <v:shape w14:anchorId="4A62AB2B" id="Ink 52" o:spid="_x0000_s1026" type="#_x0000_t75" style="position:absolute;margin-left:176.75pt;margin-top:-2.65pt;width:42.9pt;height:23.65pt;z-index:251683840;visibility:visible;mso-wrap-style:square;mso-wrap-distance-left:9pt;mso-wrap-distance-top:0;mso-wrap-distance-right:9pt;mso-wrap-distance-bottom:0;mso-position-horizontal:absolute;mso-position-horizontal-relative:text;mso-position-vertical:absolute;mso-position-vertical-relative:text" o:gfxdata="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">
+                    <v:shape w14:anchorId="5A30D9B9" id="Ink 52" o:spid="_x0000_s1026" type="#_x0000_t75" style="position:absolute;margin-left:176.75pt;margin-top:-2.65pt;width:42.9pt;height:23.65pt;z-index:251683840;visibility:visible;mso-wrap-style:square;mso-wrap-distance-left:9pt;mso-wrap-distance-top:0;mso-wrap-distance-right:9pt;mso-wrap-distance-bottom:0;mso-position-horizontal:absolute;mso-position-horizontal-relative:text;mso-position-vertical:absolute;mso-position-vertical-relative:text" o:gfxdata="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">
                       <v:imagedata r:id="rId45" o:title=""/>
                     </v:shape>
                   </w:pict>
@@ -6736,7 +6652,7 @@
           </mc:Choice>
           <mc:Fallback>
             <w:pict>
-              <v:shapetype w14:anchorId="1D1ECD9A" id="_x0000_t32" coordsize="21600,21600" o:spt="32" o:oned="t" path="m,l21600,21600e" filled="f">
+              <v:shapetype w14:anchorId="3740C4B8" id="_x0000_t32" coordsize="21600,21600" o:spt="32" o:oned="t" path="m,l21600,21600e" filled="f">
                 <v:path arrowok="t" fillok="f" o:connecttype="none"/>
                 <o:lock v:ext="edit" shapetype="t"/>
               </v:shapetype>
@@ -6817,7 +6733,7 @@
           </mc:Choice>
           <mc:Fallback>
             <w:pict>
-              <v:shape w14:anchorId="3F78F608" id="Frame 1073741828" o:spid="_x0000_s1026" style="position:absolute;margin-left:0;margin-top:576.8pt;width:31.2pt;height:29.6pt;z-index:251692032;visibility:visible;mso-wrap-style:square;mso-wrap-distance-left:9pt;mso-wrap-distance-top:0;mso-wrap-distance-right:9pt;mso-wrap-distance-bottom:0;mso-position-horizontal:absolute;mso-position-horizontal-relative:text;mso-position-vertical:absolute;mso-position-vertical-relative:text;v-text-anchor:middle" coordsize="396240,375920" o:gfxdata="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" path="m,l396240,r,375920l,375920,,xm46990,46990r,281940l349250,328930r,-281940l46990,46990xe" fillcolor="red" stroked="f" strokeweight="1pt">
+              <v:shape w14:anchorId="766816EA" id="Frame 1073741828" o:spid="_x0000_s1026" style="position:absolute;margin-left:0;margin-top:576.8pt;width:31.2pt;height:29.6pt;z-index:251692032;visibility:visible;mso-wrap-style:square;mso-wrap-distance-left:9pt;mso-wrap-distance-top:0;mso-wrap-distance-right:9pt;mso-wrap-distance-bottom:0;mso-position-horizontal:absolute;mso-position-horizontal-relative:text;mso-position-vertical:absolute;mso-position-vertical-relative:text;v-text-anchor:middle" coordsize="396240,375920" o:gfxdata="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" path="m,l396240,r,375920l,375920,,xm46990,46990r,281940l349250,328930r,-281940l46990,46990xe" fillcolor="red" stroked="f" strokeweight="1pt">
                 <v:stroke miterlimit="4" joinstyle="miter"/>
                 <v:path arrowok="t" o:connecttype="custom" o:connectlocs="0,0;396240,0;396240,375920;0,375920;0,0;46990,46990;46990,328930;349250,328930;349250,46990;46990,46990" o:connectangles="0,0,0,0,0,0,0,0,0,0"/>
               </v:shape>
@@ -7153,7 +7069,7 @@
           </mc:Choice>
           <mc:Fallback>
             <w:pict>
-              <v:shape w14:anchorId="7190B17C" id="Straight Arrow Connector 1073741833" o:spid="_x0000_s1026" type="#_x0000_t32" style="position:absolute;margin-left:252.8pt;margin-top:88.4pt;width:55.2pt;height:48.8pt;z-index:251696128;visibility:visible;mso-wrap-style:square;mso-wrap-distance-left:9pt;mso-wrap-distance-top:0;mso-wrap-distance-right:9pt;mso-wrap-distance-bottom:0;mso-position-horizontal:absolute;mso-position-horizontal-relative:text;mso-position-vertical:absolute;mso-position-vertical-relative:text" o:gfxdata="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" strokecolor="red" strokeweight="2pt">
+              <v:shape w14:anchorId="5B210BE3" id="Straight Arrow Connector 1073741833" o:spid="_x0000_s1026" type="#_x0000_t32" style="position:absolute;margin-left:252.8pt;margin-top:88.4pt;width:55.2pt;height:48.8pt;z-index:251696128;visibility:visible;mso-wrap-style:square;mso-wrap-distance-left:9pt;mso-wrap-distance-top:0;mso-wrap-distance-right:9pt;mso-wrap-distance-bottom:0;mso-position-horizontal:absolute;mso-position-horizontal-relative:text;mso-position-vertical:absolute;mso-position-vertical-relative:text" o:gfxdata="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" strokecolor="red" strokeweight="2pt">
                 <v:stroke endarrow="block" miterlimit="4" joinstyle="miter"/>
               </v:shape>
             </w:pict>
@@ -7230,7 +7146,7 @@
           </mc:Choice>
           <mc:Fallback>
             <w:pict>
-              <v:shape w14:anchorId="7E75660A" id="Frame 1073741832" o:spid="_x0000_s1026" style="position:absolute;margin-left:80.8pt;margin-top:70.8pt;width:196.8pt;height:13.6pt;z-index:251695104;visibility:visible;mso-wrap-style:square;mso-wrap-distance-left:9pt;mso-wrap-distance-top:0;mso-wrap-distance-right:9pt;mso-wrap-distance-bottom:0;mso-position-horizontal:absolute;mso-position-horizontal-relative:text;mso-position-vertical:absolute;mso-position-vertical-relative:text;v-text-anchor:middle" coordsize="2499360,172720" o:gfxdata="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" path="m,l2499360,r,172720l,172720,,xm21590,21590r,129540l2477770,151130r,-129540l21590,21590xe" fillcolor="red" stroked="f" strokeweight="1pt">
+              <v:shape w14:anchorId="1C8865E3" id="Frame 1073741832" o:spid="_x0000_s1026" style="position:absolute;margin-left:80.8pt;margin-top:70.8pt;width:196.8pt;height:13.6pt;z-index:251695104;visibility:visible;mso-wrap-style:square;mso-wrap-distance-left:9pt;mso-wrap-distance-top:0;mso-wrap-distance-right:9pt;mso-wrap-distance-bottom:0;mso-position-horizontal:absolute;mso-position-horizontal-relative:text;mso-position-vertical:absolute;mso-position-vertical-relative:text;v-text-anchor:middle" coordsize="2499360,172720" o:gfxdata="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" path="m,l2499360,r,172720l,172720,,xm21590,21590r,129540l2477770,151130r,-129540l21590,21590xe" fillcolor="red" stroked="f" strokeweight="1pt">
                 <v:stroke miterlimit="4" joinstyle="miter"/>
                 <v:path arrowok="t" o:connecttype="custom" o:connectlocs="0,0;2499360,0;2499360,172720;0,172720;0,0;21590,21590;21590,151130;2477770,151130;2477770,21590;21590,21590" o:connectangles="0,0,0,0,0,0,0,0,0,0"/>
               </v:shape>
@@ -7709,7 +7625,7 @@
           </mc:Choice>
           <mc:Fallback>
             <w:pict>
-              <v:shape w14:anchorId="0BA635EE" id="Frame 1073741840" o:spid="_x0000_s1026" style="position:absolute;margin-left:252pt;margin-top:108pt;width:112.8pt;height:19.2pt;z-index:251701248;visibility:visible;mso-wrap-style:square;mso-wrap-distance-left:9pt;mso-wrap-distance-top:0;mso-wrap-distance-right:9pt;mso-wrap-distance-bottom:0;mso-position-horizontal:absolute;mso-position-horizontal-relative:text;mso-position-vertical:absolute;mso-position-vertical-relative:text;v-text-anchor:middle" coordsize="1432560,243840" o:gfxdata="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" path="m,l1432560,r,243840l,243840,,xm30480,30480r,182880l1402080,213360r,-182880l30480,30480xe" fillcolor="#00a2ff [3204]" stroked="f" strokeweight="1pt">
+              <v:shape w14:anchorId="32554547" id="Frame 1073741840" o:spid="_x0000_s1026" style="position:absolute;margin-left:252pt;margin-top:108pt;width:112.8pt;height:19.2pt;z-index:251701248;visibility:visible;mso-wrap-style:square;mso-wrap-distance-left:9pt;mso-wrap-distance-top:0;mso-wrap-distance-right:9pt;mso-wrap-distance-bottom:0;mso-position-horizontal:absolute;mso-position-horizontal-relative:text;mso-position-vertical:absolute;mso-position-vertical-relative:text;v-text-anchor:middle" coordsize="1432560,243840" o:gfxdata="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" path="m,l1432560,r,243840l,243840,,xm30480,30480r,182880l1402080,213360r,-182880l30480,30480xe" fillcolor="#00a2ff [3204]" stroked="f" strokeweight="1pt">
                 <v:stroke miterlimit="4" joinstyle="miter"/>
                 <v:path arrowok="t" o:connecttype="custom" o:connectlocs="0,0;1432560,0;1432560,243840;0,243840;0,0;30480,30480;30480,213360;1402080,213360;1402080,30480;30480,30480" o:connectangles="0,0,0,0,0,0,0,0,0,0"/>
               </v:shape>
@@ -7903,7 +7819,7 @@
           </mc:Choice>
           <mc:Fallback>
             <w:pict>
-              <v:shape w14:anchorId="0BB6C18D" id="Straight Arrow Connector 1073741838" o:spid="_x0000_s1026" type="#_x0000_t32" style="position:absolute;margin-left:404pt;margin-top:164.8pt;width:4pt;height:74.4pt;flip:x;z-index:251699200;visibility:visible;mso-wrap-style:square;mso-wrap-distance-left:9pt;mso-wrap-distance-top:0;mso-wrap-distance-right:9pt;mso-wrap-distance-bottom:0;mso-position-horizontal:absolute;mso-position-horizontal-relative:text;mso-position-vertical:absolute;mso-position-vertical-relative:text" o:gfxdata="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" strokecolor="red" strokeweight="2pt">
+              <v:shape w14:anchorId="6BCDCA91" id="Straight Arrow Connector 1073741838" o:spid="_x0000_s1026" type="#_x0000_t32" style="position:absolute;margin-left:404pt;margin-top:164.8pt;width:4pt;height:74.4pt;flip:x;z-index:251699200;visibility:visible;mso-wrap-style:square;mso-wrap-distance-left:9pt;mso-wrap-distance-top:0;mso-wrap-distance-right:9pt;mso-wrap-distance-bottom:0;mso-position-horizontal:absolute;mso-position-horizontal-relative:text;mso-position-vertical:absolute;mso-position-vertical-relative:text" o:gfxdata="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" strokecolor="red" strokeweight="2pt">
                 <v:stroke endarrow="block" miterlimit="4" joinstyle="miter"/>
               </v:shape>
             </w:pict>
@@ -7981,7 +7897,7 @@
           </mc:Choice>
           <mc:Fallback>
             <w:pict>
-              <v:shape w14:anchorId="514ADEB8" id="Frame 1073741837" o:spid="_x0000_s1026" style="position:absolute;margin-left:332.8pt;margin-top:20pt;width:161.6pt;height:136pt;z-index:251698176;visibility:visible;mso-wrap-style:square;mso-wrap-distance-left:9pt;mso-wrap-distance-top:0;mso-wrap-distance-right:9pt;mso-wrap-distance-bottom:0;mso-position-horizontal:absolute;mso-position-horizontal-relative:text;mso-position-vertical:absolute;mso-position-vertical-relative:text;v-text-anchor:middle" coordsize="2052320,1727200" o:gfxdata="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" path="m,l2052320,r,1727200l,1727200,,xm215900,215900r,1295400l1836420,1511300r,-1295400l215900,215900xe" fillcolor="red" stroked="f" strokeweight="1pt">
+              <v:shape w14:anchorId="75880D2A" id="Frame 1073741837" o:spid="_x0000_s1026" style="position:absolute;margin-left:332.8pt;margin-top:20pt;width:161.6pt;height:136pt;z-index:251698176;visibility:visible;mso-wrap-style:square;mso-wrap-distance-left:9pt;mso-wrap-distance-top:0;mso-wrap-distance-right:9pt;mso-wrap-distance-bottom:0;mso-position-horizontal:absolute;mso-position-horizontal-relative:text;mso-position-vertical:absolute;mso-position-vertical-relative:text;v-text-anchor:middle" coordsize="2052320,1727200" o:gfxdata="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" path="m,l2052320,r,1727200l,1727200,,xm215900,215900r,1295400l1836420,1511300r,-1295400l215900,215900xe" fillcolor="red" stroked="f" strokeweight="1pt">
                 <v:stroke miterlimit="4" joinstyle="miter"/>
                 <v:path arrowok="t" o:connecttype="custom" o:connectlocs="0,0;2052320,0;2052320,1727200;0,1727200;0,0;215900,215900;215900,1511300;1836420,1511300;1836420,215900;215900,215900" o:connectangles="0,0,0,0,0,0,0,0,0,0"/>
               </v:shape>
@@ -8273,7 +8189,7 @@
           </mc:Choice>
           <mc:Fallback>
             <w:pict>
-              <v:shape w14:anchorId="4FA94181" id="Frame 1073741843" o:spid="_x0000_s1026" style="position:absolute;margin-left:47.2pt;margin-top:161.85pt;width:172pt;height:125.6pt;z-index:251702272;visibility:visible;mso-wrap-style:square;mso-width-percent:0;mso-height-percent:0;mso-wrap-distance-left:9pt;mso-wrap-distance-top:0;mso-wrap-distance-right:9pt;mso-wrap-distance-bottom:0;mso-position-horizontal:absolute;mso-position-horizontal-relative:text;mso-position-vertical:absolute;mso-position-vertical-relative:text;mso-width-percent:0;mso-height-percent:0;mso-width-relative:margin;mso-height-relative:margin;v-text-anchor:middle" coordsize="2184400,1595120" o:gfxdata="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" path="m,l2184400,r,1595120l,1595120,,xm199390,199390r,1196340l1985010,1395730r,-1196340l199390,199390xe" fillcolor="red" stroked="f" strokeweight="2pt">
+              <v:shape w14:anchorId="36A9ED7B" id="Frame 1073741843" o:spid="_x0000_s1026" style="position:absolute;margin-left:47.2pt;margin-top:161.85pt;width:172pt;height:125.6pt;z-index:251702272;visibility:visible;mso-wrap-style:square;mso-width-percent:0;mso-height-percent:0;mso-wrap-distance-left:9pt;mso-wrap-distance-top:0;mso-wrap-distance-right:9pt;mso-wrap-distance-bottom:0;mso-position-horizontal:absolute;mso-position-horizontal-relative:text;mso-position-vertical:absolute;mso-position-vertical-relative:text;mso-width-percent:0;mso-height-percent:0;mso-width-relative:margin;mso-height-relative:margin;v-text-anchor:middle" coordsize="2184400,1595120" o:gfxdata="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" path="m,l2184400,r,1595120l,1595120,,xm199390,199390r,1196340l1985010,1395730r,-1196340l199390,199390xe" fillcolor="red" stroked="f" strokeweight="2pt">
                 <v:path arrowok="t" o:connecttype="custom" o:connectlocs="0,0;2184400,0;2184400,1595120;0,1595120;0,0;199390,199390;199390,1395730;1985010,1395730;1985010,199390;199390,199390" o:connectangles="0,0,0,0,0,0,0,0,0,0"/>
               </v:shape>
             </w:pict>
@@ -8326,6 +8242,83 @@
           </wp:inline>
         </w:drawing>
       </w:r>
+    </w:p>
+    <w:p>
+      <w:pPr>
+        <w:pStyle w:val="ListParagraph"/>
+        <w:rPr>
+          <w:rFonts w:ascii="Helvetica Neue" w:hAnsi="Helvetica Neue" w:cs="Arial Unicode MS"/>
+          <w:color w:val="000000"/>
+          <w14:textOutline w14:w="0" w14:cap="flat" w14:cmpd="sng" w14:algn="ctr">
+            <w14:noFill/>
+            <w14:prstDash w14:val="solid"/>
+            <w14:bevel/>
+          </w14:textOutline>
+        </w:rPr>
+      </w:pPr>
+    </w:p>
+    <w:p>
+      <w:pPr>
+        <w:pStyle w:val="ListParagraph"/>
+        <w:rPr>
+          <w:rFonts w:ascii="Helvetica Neue" w:hAnsi="Helvetica Neue" w:cs="Arial Unicode MS"/>
+          <w:color w:val="000000"/>
+          <w14:textOutline w14:w="0" w14:cap="flat" w14:cmpd="sng" w14:algn="ctr">
+            <w14:noFill/>
+            <w14:prstDash w14:val="solid"/>
+            <w14:bevel/>
+          </w14:textOutline>
+        </w:rPr>
+      </w:pPr>
+    </w:p>
+    <w:p>
+      <w:pPr>
+        <w:pStyle w:val="ListParagraph"/>
+        <w:rPr>
+          <w:rFonts w:ascii="Helvetica Neue" w:hAnsi="Helvetica Neue" w:cs="Arial Unicode MS"/>
+          <w:color w:val="000000"/>
+          <w14:textOutline w14:w="0" w14:cap="flat" w14:cmpd="sng" w14:algn="ctr">
+            <w14:noFill/>
+            <w14:prstDash w14:val="solid"/>
+            <w14:bevel/>
+          </w14:textOutline>
+        </w:rPr>
+      </w:pPr>
+    </w:p>
+    <w:p>
+      <w:pPr>
+        <w:rPr>
+          <w:rFonts w:asciiTheme="majorHAnsi" w:hAnsiTheme="majorHAnsi"/>
+          <w:b/>
+          <w:bCs/>
+          <w:sz w:val="34"/>
+          <w:szCs w:val="34"/>
+        </w:rPr>
+      </w:pPr>
+      <w:r>
+        <w:rPr>
+          <w:rFonts w:asciiTheme="majorHAnsi" w:hAnsiTheme="majorHAnsi"/>
+          <w:b/>
+          <w:bCs/>
+          <w:sz w:val="34"/>
+          <w:szCs w:val="34"/>
+        </w:rPr>
+        <w:t>How to make &amp; use symbols in Adobe XD</w:t>
+      </w:r>
+    </w:p>
+    <w:p>
+      <w:pPr>
+        <w:pStyle w:val="ListParagraph"/>
+        <w:rPr>
+          <w:rFonts w:ascii="Helvetica Neue" w:hAnsi="Helvetica Neue" w:cs="Arial Unicode MS"/>
+          <w:color w:val="000000"/>
+          <w14:textOutline w14:w="0" w14:cap="flat" w14:cmpd="sng" w14:algn="ctr">
+            <w14:noFill/>
+            <w14:prstDash w14:val="solid"/>
+            <w14:bevel/>
+          </w14:textOutline>
+        </w:rPr>
+      </w:pPr>
     </w:p>
     <w:sectPr>
       <w:headerReference w:type="default" r:id="rId55"/>

</xml_diff>

<commit_message>
feat: Add progress #22 'Adobe XD'
</commit_message>
<xml_diff>
--- a/adobe_xd/note.docx
+++ b/adobe_xd/note.docx
@@ -266,13 +266,8 @@
         <w:pStyle w:val="Body"/>
       </w:pPr>
       <w:r>
-        <w:t xml:space="preserve">2.  Create UX brief </w:t>
-      </w:r>
-      <w:proofErr w:type="spellStart"/>
-      <w:r>
-        <w:t>brief</w:t>
-      </w:r>
-      <w:proofErr w:type="spellEnd"/>
+        <w:t>2.  Create UX brief brief</w:t>
+      </w:r>
     </w:p>
     <w:p>
       <w:pPr>
@@ -1403,7 +1398,7 @@
           </mc:Choice>
           <mc:Fallback>
             <w:pict>
-              <v:shapetype w14:anchorId="2E04DE3E" id="_x0000_t75" coordsize="21600,21600" o:spt="75" o:preferrelative="t" path="m@4@5l@4@11@9@11@9@5xe" filled="f" stroked="f">
+              <v:shapetype w14:anchorId="6B7E0FCF" id="_x0000_t75" coordsize="21600,21600" o:spt="75" o:preferrelative="t" path="m@4@5l@4@11@9@11@9@5xe" filled="f" stroked="f">
                 <v:stroke joinstyle="miter"/>
                 <v:formulas>
                   <v:f eqn="if lineDrawn pixelLineWidth 0"/>
@@ -3086,22 +3081,8 @@
                   <w14:bevel/>
                 </w14:textOutline>
               </w:rPr>
-              <w:t xml:space="preserve">: Create </w:t>
+              <w:t>: Create userflow</w:t>
             </w:r>
-            <w:proofErr w:type="spellStart"/>
-            <w:r>
-              <w:rPr>
-                <w:rFonts w:ascii="Helvetica Neue" w:hAnsi="Helvetica Neue" w:cs="Arial Unicode MS"/>
-                <w:color w:val="000000"/>
-                <w14:textOutline w14:w="0" w14:cap="flat" w14:cmpd="sng" w14:algn="ctr">
-                  <w14:noFill/>
-                  <w14:prstDash w14:val="solid"/>
-                  <w14:bevel/>
-                </w14:textOutline>
-              </w:rPr>
-              <w:t>userflow</w:t>
-            </w:r>
-            <w:proofErr w:type="spellEnd"/>
           </w:p>
           <w:p>
             <w:pPr>
@@ -3233,33 +3214,7 @@
                   <w14:bevel/>
                 </w14:textOutline>
               </w:rPr>
-              <w:t xml:space="preserve">The above </w:t>
-            </w:r>
-            <w:proofErr w:type="spellStart"/>
-            <w:r>
-              <w:rPr>
-                <w:rFonts w:ascii="Helvetica Neue" w:hAnsi="Helvetica Neue" w:cs="Arial Unicode MS"/>
-                <w:color w:val="000000"/>
-                <w14:textOutline w14:w="0" w14:cap="flat" w14:cmpd="sng" w14:algn="ctr">
-                  <w14:noFill/>
-                  <w14:prstDash w14:val="solid"/>
-                  <w14:bevel/>
-                </w14:textOutline>
-              </w:rPr>
-              <w:t>userflow</w:t>
-            </w:r>
-            <w:proofErr w:type="spellEnd"/>
-            <w:r>
-              <w:rPr>
-                <w:rFonts w:ascii="Helvetica Neue" w:hAnsi="Helvetica Neue" w:cs="Arial Unicode MS"/>
-                <w:color w:val="000000"/>
-                <w14:textOutline w14:w="0" w14:cap="flat" w14:cmpd="sng" w14:algn="ctr">
-                  <w14:noFill/>
-                  <w14:prstDash w14:val="solid"/>
-                  <w14:bevel/>
-                </w14:textOutline>
-              </w:rPr>
-              <w:t xml:space="preserve"> is just for homepage</w:t>
+              <w:t>The above userflow is just for homepage</w:t>
             </w:r>
           </w:p>
           <w:p>
@@ -3614,7 +3569,7 @@
                 </mc:Choice>
                 <mc:Fallback>
                   <w:pict>
-                    <v:shape w14:anchorId="086A8612" id="Ink 39" o:spid="_x0000_s1026" type="#_x0000_t75" style="position:absolute;margin-left:47.3pt;margin-top:134.1pt;width:94.25pt;height:34.95pt;rotation:3792331fd;z-index:251669504;visibility:visible;mso-wrap-style:square;mso-width-percent:0;mso-height-percent:0;mso-wrap-distance-left:9pt;mso-wrap-distance-top:0;mso-wrap-distance-right:9pt;mso-wrap-distance-bottom:0;mso-position-horizontal:absolute;mso-position-horizontal-relative:text;mso-position-vertical:absolute;mso-position-vertical-relative:text;mso-width-percent:0;mso-height-percent:0;mso-width-relative:margin;mso-height-relative:margin" o:gfxdata="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">
+                    <v:shape w14:anchorId="41CA42AF" id="Ink 39" o:spid="_x0000_s1026" type="#_x0000_t75" style="position:absolute;margin-left:47.3pt;margin-top:134.1pt;width:94.25pt;height:34.95pt;rotation:3792331fd;z-index:251669504;visibility:visible;mso-wrap-style:square;mso-width-percent:0;mso-height-percent:0;mso-wrap-distance-left:9pt;mso-wrap-distance-top:0;mso-wrap-distance-right:9pt;mso-wrap-distance-bottom:0;mso-position-horizontal:absolute;mso-position-horizontal-relative:text;mso-position-vertical:absolute;mso-position-vertical-relative:text;mso-width-percent:0;mso-height-percent:0;mso-width-relative:margin;mso-height-relative:margin" o:gfxdata="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">
                       <v:imagedata r:id="rId33" o:title=""/>
                     </v:shape>
                   </w:pict>
@@ -4016,7 +3971,7 @@
                 </mc:Choice>
                 <mc:Fallback>
                   <w:pict>
-                    <v:shape w14:anchorId="50B09ABA" id="Ink 31" o:spid="_x0000_s1026" type="#_x0000_t75" style="position:absolute;margin-left:278.2pt;margin-top:134.9pt;width:29.15pt;height:33.95pt;z-index:251664384;visibility:visible;mso-wrap-style:square;mso-wrap-distance-left:9pt;mso-wrap-distance-top:0;mso-wrap-distance-right:9pt;mso-wrap-distance-bottom:0;mso-position-horizontal:absolute;mso-position-horizontal-relative:text;mso-position-vertical:absolute;mso-position-vertical-relative:text" o:gfxdata="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">
+                    <v:shape w14:anchorId="1A627238" id="Ink 31" o:spid="_x0000_s1026" type="#_x0000_t75" style="position:absolute;margin-left:278.2pt;margin-top:134.9pt;width:29.15pt;height:33.95pt;z-index:251664384;visibility:visible;mso-wrap-style:square;mso-wrap-distance-left:9pt;mso-wrap-distance-top:0;mso-wrap-distance-right:9pt;mso-wrap-distance-bottom:0;mso-position-horizontal:absolute;mso-position-horizontal-relative:text;mso-position-vertical:absolute;mso-position-vertical-relative:text" o:gfxdata="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">
                       <v:imagedata r:id="rId35" o:title=""/>
                     </v:shape>
                   </w:pict>
@@ -4090,7 +4045,7 @@
                 </mc:Choice>
                 <mc:Fallback>
                   <w:pict>
-                    <v:shape w14:anchorId="7FF676AC" id="Frame 28" o:spid="_x0000_s1026" style="position:absolute;margin-left:.35pt;margin-top:157.15pt;width:271pt;height:26pt;z-index:251661312;visibility:visible;mso-wrap-style:square;mso-wrap-distance-left:9pt;mso-wrap-distance-top:0;mso-wrap-distance-right:9pt;mso-wrap-distance-bottom:0;mso-position-horizontal:absolute;mso-position-horizontal-relative:text;mso-position-vertical:absolute;mso-position-vertical-relative:text;v-text-anchor:middle" coordsize="3441700,330200" o:gfxdata="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" path="m,l3441700,r,330200l,330200,,xm41275,41275r,247650l3400425,288925r,-247650l41275,41275xe" fillcolor="red" strokecolor="#ff644e [3208]" strokeweight="2pt">
+                    <v:shape w14:anchorId="2652E50C" id="Frame 28" o:spid="_x0000_s1026" style="position:absolute;margin-left:.35pt;margin-top:157.15pt;width:271pt;height:26pt;z-index:251661312;visibility:visible;mso-wrap-style:square;mso-wrap-distance-left:9pt;mso-wrap-distance-top:0;mso-wrap-distance-right:9pt;mso-wrap-distance-bottom:0;mso-position-horizontal:absolute;mso-position-horizontal-relative:text;mso-position-vertical:absolute;mso-position-vertical-relative:text;v-text-anchor:middle" coordsize="3441700,330200" o:gfxdata="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" path="m,l3441700,r,330200l,330200,,xm41275,41275r,247650l3400425,288925r,-247650l41275,41275xe" fillcolor="red" strokecolor="#ff644e [3208]" strokeweight="2pt">
                       <v:path arrowok="t" o:connecttype="custom" o:connectlocs="0,0;3441700,0;3441700,330200;0,330200;0,0;41275,41275;41275,288925;3400425,288925;3400425,41275;41275,41275" o:connectangles="0,0,0,0,0,0,0,0,0,0"/>
                     </v:shape>
                   </w:pict>
@@ -4229,7 +4184,7 @@
                 </mc:Choice>
                 <mc:Fallback>
                   <w:pict>
-                    <v:shape w14:anchorId="7A0061DA" id="Frame 54" o:spid="_x0000_s1026" style="position:absolute;margin-left:181.55pt;margin-top:42.65pt;width:200.8pt;height:20.4pt;z-index:251686912;visibility:visible;mso-wrap-style:square;mso-width-percent:0;mso-wrap-distance-left:9pt;mso-wrap-distance-top:0;mso-wrap-distance-right:9pt;mso-wrap-distance-bottom:0;mso-position-horizontal:absolute;mso-position-horizontal-relative:text;mso-position-vertical:absolute;mso-position-vertical-relative:text;mso-width-percent:0;mso-width-relative:margin;v-text-anchor:middle" coordsize="2550160,259080" o:gfxdata="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" path="m,l2550160,r,259080l,259080,,xm32385,32385r,194310l2517775,226695r,-194310l32385,32385xe" fillcolor="#00b0f0" stroked="f" strokeweight="1pt">
+                    <v:shape w14:anchorId="323FEB6B" id="Frame 54" o:spid="_x0000_s1026" style="position:absolute;margin-left:181.55pt;margin-top:42.65pt;width:200.8pt;height:20.4pt;z-index:251686912;visibility:visible;mso-wrap-style:square;mso-width-percent:0;mso-wrap-distance-left:9pt;mso-wrap-distance-top:0;mso-wrap-distance-right:9pt;mso-wrap-distance-bottom:0;mso-position-horizontal:absolute;mso-position-horizontal-relative:text;mso-position-vertical:absolute;mso-position-vertical-relative:text;mso-width-percent:0;mso-width-relative:margin;v-text-anchor:middle" coordsize="2550160,259080" o:gfxdata="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" path="m,l2550160,r,259080l,259080,,xm32385,32385r,194310l2517775,226695r,-194310l32385,32385xe" fillcolor="#00b0f0" stroked="f" strokeweight="1pt">
                       <v:stroke miterlimit="4" joinstyle="miter"/>
                       <v:path arrowok="t" o:connecttype="custom" o:connectlocs="0,0;2550160,0;2550160,259080;0,259080;0,0;32385,32385;32385,226695;2517775,226695;2517775,32385;32385,32385" o:connectangles="0,0,0,0,0,0,0,0,0,0"/>
                     </v:shape>
@@ -4430,7 +4385,7 @@
                 </mc:Choice>
                 <mc:Fallback>
                   <w:pict>
-                    <v:shape w14:anchorId="7D69F1B0" id="Frame 49" o:spid="_x0000_s1026" style="position:absolute;margin-left:.15pt;margin-top:42.65pt;width:181.6pt;height:20.4pt;z-index:251680768;visibility:visible;mso-wrap-style:square;mso-width-percent:0;mso-wrap-distance-left:9pt;mso-wrap-distance-top:0;mso-wrap-distance-right:9pt;mso-wrap-distance-bottom:0;mso-position-horizontal:absolute;mso-position-horizontal-relative:text;mso-position-vertical:absolute;mso-position-vertical-relative:text;mso-width-percent:0;mso-width-relative:margin;v-text-anchor:middle" coordsize="2306320,259080" o:gfxdata="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" path="m,l2306320,r,259080l,259080,,xm32385,32385r,194310l2273935,226695r,-194310l32385,32385xe" fillcolor="#61d836 [3206]" stroked="f" strokeweight="1pt">
+                    <v:shape w14:anchorId="5F817E6F" id="Frame 49" o:spid="_x0000_s1026" style="position:absolute;margin-left:.15pt;margin-top:42.65pt;width:181.6pt;height:20.4pt;z-index:251680768;visibility:visible;mso-wrap-style:square;mso-width-percent:0;mso-wrap-distance-left:9pt;mso-wrap-distance-top:0;mso-wrap-distance-right:9pt;mso-wrap-distance-bottom:0;mso-position-horizontal:absolute;mso-position-horizontal-relative:text;mso-position-vertical:absolute;mso-position-vertical-relative:text;mso-width-percent:0;mso-width-relative:margin;v-text-anchor:middle" coordsize="2306320,259080" o:gfxdata="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" path="m,l2306320,r,259080l,259080,,xm32385,32385r,194310l2273935,226695r,-194310l32385,32385xe" fillcolor="#61d836 [3206]" stroked="f" strokeweight="1pt">
                       <v:stroke miterlimit="4" joinstyle="miter"/>
                       <v:path arrowok="t" o:connecttype="custom" o:connectlocs="0,0;2306320,0;2306320,259080;0,259080;0,0;32385,32385;32385,226695;2273935,226695;2273935,32385;32385,32385" o:connectangles="0,0,0,0,0,0,0,0,0,0"/>
                     </v:shape>
@@ -4511,7 +4466,7 @@
                 </mc:Choice>
                 <mc:Fallback>
                   <w:pict>
-                    <v:shape w14:anchorId="7BC6868A" id="Frame 48" o:spid="_x0000_s1026" style="position:absolute;margin-left:318.35pt;margin-top:25.85pt;width:143.2pt;height:20.4pt;z-index:251678720;visibility:visible;mso-wrap-style:square;mso-width-percent:0;mso-wrap-distance-left:9pt;mso-wrap-distance-top:0;mso-wrap-distance-right:9pt;mso-wrap-distance-bottom:0;mso-position-horizontal:absolute;mso-position-horizontal-relative:text;mso-position-vertical:absolute;mso-position-vertical-relative:text;mso-width-percent:0;mso-width-relative:margin;v-text-anchor:middle" coordsize="1818640,259080" o:gfxdata="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" path="m,l1818640,r,259080l,259080,,xm32385,32385r,194310l1786255,226695r,-194310l32385,32385xe" fillcolor="#61d836 [3206]" stroked="f" strokeweight="1pt">
+                    <v:shape w14:anchorId="72E897C4" id="Frame 48" o:spid="_x0000_s1026" style="position:absolute;margin-left:318.35pt;margin-top:25.85pt;width:143.2pt;height:20.4pt;z-index:251678720;visibility:visible;mso-wrap-style:square;mso-width-percent:0;mso-wrap-distance-left:9pt;mso-wrap-distance-top:0;mso-wrap-distance-right:9pt;mso-wrap-distance-bottom:0;mso-position-horizontal:absolute;mso-position-horizontal-relative:text;mso-position-vertical:absolute;mso-position-vertical-relative:text;mso-width-percent:0;mso-width-relative:margin;v-text-anchor:middle" coordsize="1818640,259080" o:gfxdata="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" path="m,l1818640,r,259080l,259080,,xm32385,32385r,194310l1786255,226695r,-194310l32385,32385xe" fillcolor="#61d836 [3206]" stroked="f" strokeweight="1pt">
                       <v:stroke miterlimit="4" joinstyle="miter"/>
                       <v:path arrowok="t" o:connecttype="custom" o:connectlocs="0,0;1818640,0;1818640,259080;0,259080;0,0;32385,32385;32385,226695;1786255,226695;1786255,32385;32385,32385" o:connectangles="0,0,0,0,0,0,0,0,0,0"/>
                     </v:shape>
@@ -4559,7 +4514,7 @@
                 </mc:Choice>
                 <mc:Fallback>
                   <w:pict>
-                    <v:shape w14:anchorId="0D20A0B8" id="Ink 46" o:spid="_x0000_s1026" type="#_x0000_t75" style="position:absolute;margin-left:289.45pt;margin-top:-7.7pt;width:47.6pt;height:36.35pt;z-index:251675648;visibility:visible;mso-wrap-style:square;mso-wrap-distance-left:9pt;mso-wrap-distance-top:0;mso-wrap-distance-right:9pt;mso-wrap-distance-bottom:0;mso-position-horizontal:absolute;mso-position-horizontal-relative:text;mso-position-vertical:absolute;mso-position-vertical-relative:text" o:gfxdata="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">
+                    <v:shape w14:anchorId="71AFCAFF" id="Ink 46" o:spid="_x0000_s1026" type="#_x0000_t75" style="position:absolute;margin-left:289.45pt;margin-top:-7.7pt;width:47.6pt;height:36.35pt;z-index:251675648;visibility:visible;mso-wrap-style:square;mso-wrap-distance-left:9pt;mso-wrap-distance-top:0;mso-wrap-distance-right:9pt;mso-wrap-distance-bottom:0;mso-position-horizontal:absolute;mso-position-horizontal-relative:text;mso-position-vertical:absolute;mso-position-vertical-relative:text" o:gfxdata="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">
                       <v:imagedata r:id="rId38" o:title=""/>
                     </v:shape>
                   </w:pict>
@@ -4606,7 +4561,7 @@
                 </mc:Choice>
                 <mc:Fallback>
                   <w:pict>
-                    <v:shape w14:anchorId="0F00E523" id="Ink 43" o:spid="_x0000_s1026" type="#_x0000_t75" style="position:absolute;margin-left:246.15pt;margin-top:48.25pt;width:1.45pt;height:1.65pt;z-index:251672576;visibility:visible;mso-wrap-style:square;mso-wrap-distance-left:9pt;mso-wrap-distance-top:0;mso-wrap-distance-right:9pt;mso-wrap-distance-bottom:0;mso-position-horizontal:absolute;mso-position-horizontal-relative:text;mso-position-vertical:absolute;mso-position-vertical-relative:text" o:gfxdata="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">
+                    <v:shape w14:anchorId="4239B077" id="Ink 43" o:spid="_x0000_s1026" type="#_x0000_t75" style="position:absolute;margin-left:246.15pt;margin-top:48.25pt;width:1.45pt;height:1.65pt;z-index:251672576;visibility:visible;mso-wrap-style:square;mso-wrap-distance-left:9pt;mso-wrap-distance-top:0;mso-wrap-distance-right:9pt;mso-wrap-distance-bottom:0;mso-position-horizontal:absolute;mso-position-horizontal-relative:text;mso-position-vertical:absolute;mso-position-vertical-relative:text" o:gfxdata="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">
                       <v:imagedata r:id="rId40" o:title=""/>
                     </v:shape>
                   </w:pict>
@@ -4683,7 +4638,7 @@
                 </mc:Choice>
                 <mc:Fallback>
                   <w:pict>
-                    <v:shape w14:anchorId="1A24C7E7" id="Frame 42" o:spid="_x0000_s1026" style="position:absolute;margin-left:155.55pt;margin-top:26.45pt;width:136.4pt;height:20.4pt;z-index:251671552;visibility:visible;mso-wrap-style:square;mso-wrap-distance-left:9pt;mso-wrap-distance-top:0;mso-wrap-distance-right:9pt;mso-wrap-distance-bottom:0;mso-position-horizontal:absolute;mso-position-horizontal-relative:text;mso-position-vertical:absolute;mso-position-vertical-relative:text;v-text-anchor:middle" coordsize="1732280,259080" o:gfxdata="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" path="m,l1732280,r,259080l,259080,,xm32385,32385r,194310l1699895,226695r,-194310l32385,32385xe" fillcolor="#ffc000" stroked="f" strokeweight="1pt">
+                    <v:shape w14:anchorId="518F0B58" id="Frame 42" o:spid="_x0000_s1026" style="position:absolute;margin-left:155.55pt;margin-top:26.45pt;width:136.4pt;height:20.4pt;z-index:251671552;visibility:visible;mso-wrap-style:square;mso-wrap-distance-left:9pt;mso-wrap-distance-top:0;mso-wrap-distance-right:9pt;mso-wrap-distance-bottom:0;mso-position-horizontal:absolute;mso-position-horizontal-relative:text;mso-position-vertical:absolute;mso-position-vertical-relative:text;v-text-anchor:middle" coordsize="1732280,259080" o:gfxdata="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" path="m,l1732280,r,259080l,259080,,xm32385,32385r,194310l1699895,226695r,-194310l32385,32385xe" fillcolor="#ffc000" stroked="f" strokeweight="1pt">
                       <v:stroke miterlimit="4" joinstyle="miter"/>
                       <v:path arrowok="t" o:connecttype="custom" o:connectlocs="0,0;1732280,0;1732280,259080;0,259080;0,0;32385,32385;32385,226695;1699895,226695;1699895,32385;32385,32385" o:connectangles="0,0,0,0,0,0,0,0,0,0"/>
                     </v:shape>
@@ -4761,7 +4716,7 @@
                 </mc:Choice>
                 <mc:Fallback>
                   <w:pict>
-                    <v:shape w14:anchorId="39D2AB0F" id="Frame 33" o:spid="_x0000_s1026" style="position:absolute;margin-left:77.35pt;margin-top:26.05pt;width:78pt;height:21pt;z-index:251666432;visibility:visible;mso-wrap-style:square;mso-wrap-distance-left:9pt;mso-wrap-distance-top:0;mso-wrap-distance-right:9pt;mso-wrap-distance-bottom:0;mso-position-horizontal:absolute;mso-position-horizontal-relative:text;mso-position-vertical:absolute;mso-position-vertical-relative:text;v-text-anchor:middle" coordsize="990600,266700" o:gfxdata="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" path="m,l990600,r,266700l,266700,,xm33338,33338r,200025l957263,233363r,-200025l33338,33338xe" fillcolor="red" stroked="f" strokeweight="1pt">
+                    <v:shape w14:anchorId="28E08169" id="Frame 33" o:spid="_x0000_s1026" style="position:absolute;margin-left:77.35pt;margin-top:26.05pt;width:78pt;height:21pt;z-index:251666432;visibility:visible;mso-wrap-style:square;mso-wrap-distance-left:9pt;mso-wrap-distance-top:0;mso-wrap-distance-right:9pt;mso-wrap-distance-bottom:0;mso-position-horizontal:absolute;mso-position-horizontal-relative:text;mso-position-vertical:absolute;mso-position-vertical-relative:text;v-text-anchor:middle" coordsize="990600,266700" o:gfxdata="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" path="m,l990600,r,266700l,266700,,xm33338,33338r,200025l957263,233363r,-200025l33338,33338xe" fillcolor="red" stroked="f" strokeweight="1pt">
                       <v:stroke miterlimit="4" joinstyle="miter"/>
                       <v:path arrowok="t" o:connecttype="custom" o:connectlocs="0,0;990600,0;990600,266700;0,266700;0,0;33338,33338;33338,233363;957263,233363;957263,33338;33338,33338" o:connectangles="0,0,0,0,0,0,0,0,0,0"/>
                     </v:shape>
@@ -4985,7 +4940,7 @@
                 </mc:Choice>
                 <mc:Fallback>
                   <w:pict>
-                    <v:shape w14:anchorId="0FDCB6FB" id="Ink 57" o:spid="_x0000_s1026" type="#_x0000_t75" style="position:absolute;margin-left:384.05pt;margin-top:-3.65pt;width:41pt;height:28.2pt;z-index:251689984;visibility:visible;mso-wrap-style:square;mso-wrap-distance-left:9pt;mso-wrap-distance-top:0;mso-wrap-distance-right:9pt;mso-wrap-distance-bottom:0;mso-position-horizontal:absolute;mso-position-horizontal-relative:text;mso-position-vertical:absolute;mso-position-vertical-relative:text" o:gfxdata="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">
+                    <v:shape w14:anchorId="75495581" id="Ink 57" o:spid="_x0000_s1026" type="#_x0000_t75" style="position:absolute;margin-left:384.05pt;margin-top:-3.65pt;width:41pt;height:28.2pt;z-index:251689984;visibility:visible;mso-wrap-style:square;mso-wrap-distance-left:9pt;mso-wrap-distance-top:0;mso-wrap-distance-right:9pt;mso-wrap-distance-bottom:0;mso-position-horizontal:absolute;mso-position-horizontal-relative:text;mso-position-vertical:absolute;mso-position-vertical-relative:text" o:gfxdata="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">
                       <v:imagedata r:id="rId43" o:title=""/>
                     </v:shape>
                   </w:pict>
@@ -5032,7 +4987,7 @@
                 </mc:Choice>
                 <mc:Fallback>
                   <w:pict>
-                    <v:shape w14:anchorId="5A30D9B9" id="Ink 52" o:spid="_x0000_s1026" type="#_x0000_t75" style="position:absolute;margin-left:176.75pt;margin-top:-2.65pt;width:42.9pt;height:23.65pt;z-index:251683840;visibility:visible;mso-wrap-style:square;mso-wrap-distance-left:9pt;mso-wrap-distance-top:0;mso-wrap-distance-right:9pt;mso-wrap-distance-bottom:0;mso-position-horizontal:absolute;mso-position-horizontal-relative:text;mso-position-vertical:absolute;mso-position-vertical-relative:text" o:gfxdata="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">
+                    <v:shape w14:anchorId="274060D9" id="Ink 52" o:spid="_x0000_s1026" type="#_x0000_t75" style="position:absolute;margin-left:176.75pt;margin-top:-2.65pt;width:42.9pt;height:23.65pt;z-index:251683840;visibility:visible;mso-wrap-style:square;mso-wrap-distance-left:9pt;mso-wrap-distance-top:0;mso-wrap-distance-right:9pt;mso-wrap-distance-bottom:0;mso-position-horizontal:absolute;mso-position-horizontal-relative:text;mso-position-vertical:absolute;mso-position-vertical-relative:text" o:gfxdata="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">
                       <v:imagedata r:id="rId45" o:title=""/>
                     </v:shape>
                   </w:pict>
@@ -6652,7 +6607,7 @@
           </mc:Choice>
           <mc:Fallback>
             <w:pict>
-              <v:shapetype w14:anchorId="3740C4B8" id="_x0000_t32" coordsize="21600,21600" o:spt="32" o:oned="t" path="m,l21600,21600e" filled="f">
+              <v:shapetype w14:anchorId="7D669D59" id="_x0000_t32" coordsize="21600,21600" o:spt="32" o:oned="t" path="m,l21600,21600e" filled="f">
                 <v:path arrowok="t" fillok="f" o:connecttype="none"/>
                 <o:lock v:ext="edit" shapetype="t"/>
               </v:shapetype>
@@ -6733,7 +6688,7 @@
           </mc:Choice>
           <mc:Fallback>
             <w:pict>
-              <v:shape w14:anchorId="766816EA" id="Frame 1073741828" o:spid="_x0000_s1026" style="position:absolute;margin-left:0;margin-top:576.8pt;width:31.2pt;height:29.6pt;z-index:251692032;visibility:visible;mso-wrap-style:square;mso-wrap-distance-left:9pt;mso-wrap-distance-top:0;mso-wrap-distance-right:9pt;mso-wrap-distance-bottom:0;mso-position-horizontal:absolute;mso-position-horizontal-relative:text;mso-position-vertical:absolute;mso-position-vertical-relative:text;v-text-anchor:middle" coordsize="396240,375920" o:gfxdata="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" path="m,l396240,r,375920l,375920,,xm46990,46990r,281940l349250,328930r,-281940l46990,46990xe" fillcolor="red" stroked="f" strokeweight="1pt">
+              <v:shape w14:anchorId="191EC8AB" id="Frame 1073741828" o:spid="_x0000_s1026" style="position:absolute;margin-left:0;margin-top:576.8pt;width:31.2pt;height:29.6pt;z-index:251692032;visibility:visible;mso-wrap-style:square;mso-wrap-distance-left:9pt;mso-wrap-distance-top:0;mso-wrap-distance-right:9pt;mso-wrap-distance-bottom:0;mso-position-horizontal:absolute;mso-position-horizontal-relative:text;mso-position-vertical:absolute;mso-position-vertical-relative:text;v-text-anchor:middle" coordsize="396240,375920" o:gfxdata="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" path="m,l396240,r,375920l,375920,,xm46990,46990r,281940l349250,328930r,-281940l46990,46990xe" fillcolor="red" stroked="f" strokeweight="1pt">
                 <v:stroke miterlimit="4" joinstyle="miter"/>
                 <v:path arrowok="t" o:connecttype="custom" o:connectlocs="0,0;396240,0;396240,375920;0,375920;0,0;46990,46990;46990,328930;349250,328930;349250,46990;46990,46990" o:connectangles="0,0,0,0,0,0,0,0,0,0"/>
               </v:shape>
@@ -7069,7 +7024,7 @@
           </mc:Choice>
           <mc:Fallback>
             <w:pict>
-              <v:shape w14:anchorId="5B210BE3" id="Straight Arrow Connector 1073741833" o:spid="_x0000_s1026" type="#_x0000_t32" style="position:absolute;margin-left:252.8pt;margin-top:88.4pt;width:55.2pt;height:48.8pt;z-index:251696128;visibility:visible;mso-wrap-style:square;mso-wrap-distance-left:9pt;mso-wrap-distance-top:0;mso-wrap-distance-right:9pt;mso-wrap-distance-bottom:0;mso-position-horizontal:absolute;mso-position-horizontal-relative:text;mso-position-vertical:absolute;mso-position-vertical-relative:text" o:gfxdata="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" strokecolor="red" strokeweight="2pt">
+              <v:shape w14:anchorId="496BC6C1" id="Straight Arrow Connector 1073741833" o:spid="_x0000_s1026" type="#_x0000_t32" style="position:absolute;margin-left:252.8pt;margin-top:88.4pt;width:55.2pt;height:48.8pt;z-index:251696128;visibility:visible;mso-wrap-style:square;mso-wrap-distance-left:9pt;mso-wrap-distance-top:0;mso-wrap-distance-right:9pt;mso-wrap-distance-bottom:0;mso-position-horizontal:absolute;mso-position-horizontal-relative:text;mso-position-vertical:absolute;mso-position-vertical-relative:text" o:gfxdata="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" strokecolor="red" strokeweight="2pt">
                 <v:stroke endarrow="block" miterlimit="4" joinstyle="miter"/>
               </v:shape>
             </w:pict>
@@ -7146,7 +7101,7 @@
           </mc:Choice>
           <mc:Fallback>
             <w:pict>
-              <v:shape w14:anchorId="1C8865E3" id="Frame 1073741832" o:spid="_x0000_s1026" style="position:absolute;margin-left:80.8pt;margin-top:70.8pt;width:196.8pt;height:13.6pt;z-index:251695104;visibility:visible;mso-wrap-style:square;mso-wrap-distance-left:9pt;mso-wrap-distance-top:0;mso-wrap-distance-right:9pt;mso-wrap-distance-bottom:0;mso-position-horizontal:absolute;mso-position-horizontal-relative:text;mso-position-vertical:absolute;mso-position-vertical-relative:text;v-text-anchor:middle" coordsize="2499360,172720" o:gfxdata="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" path="m,l2499360,r,172720l,172720,,xm21590,21590r,129540l2477770,151130r,-129540l21590,21590xe" fillcolor="red" stroked="f" strokeweight="1pt">
+              <v:shape w14:anchorId="1A7AA024" id="Frame 1073741832" o:spid="_x0000_s1026" style="position:absolute;margin-left:80.8pt;margin-top:70.8pt;width:196.8pt;height:13.6pt;z-index:251695104;visibility:visible;mso-wrap-style:square;mso-wrap-distance-left:9pt;mso-wrap-distance-top:0;mso-wrap-distance-right:9pt;mso-wrap-distance-bottom:0;mso-position-horizontal:absolute;mso-position-horizontal-relative:text;mso-position-vertical:absolute;mso-position-vertical-relative:text;v-text-anchor:middle" coordsize="2499360,172720" o:gfxdata="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" path="m,l2499360,r,172720l,172720,,xm21590,21590r,129540l2477770,151130r,-129540l21590,21590xe" fillcolor="red" stroked="f" strokeweight="1pt">
                 <v:stroke miterlimit="4" joinstyle="miter"/>
                 <v:path arrowok="t" o:connecttype="custom" o:connectlocs="0,0;2499360,0;2499360,172720;0,172720;0,0;21590,21590;21590,151130;2477770,151130;2477770,21590;21590,21590" o:connectangles="0,0,0,0,0,0,0,0,0,0"/>
               </v:shape>
@@ -7625,7 +7580,7 @@
           </mc:Choice>
           <mc:Fallback>
             <w:pict>
-              <v:shape w14:anchorId="32554547" id="Frame 1073741840" o:spid="_x0000_s1026" style="position:absolute;margin-left:252pt;margin-top:108pt;width:112.8pt;height:19.2pt;z-index:251701248;visibility:visible;mso-wrap-style:square;mso-wrap-distance-left:9pt;mso-wrap-distance-top:0;mso-wrap-distance-right:9pt;mso-wrap-distance-bottom:0;mso-position-horizontal:absolute;mso-position-horizontal-relative:text;mso-position-vertical:absolute;mso-position-vertical-relative:text;v-text-anchor:middle" coordsize="1432560,243840" o:gfxdata="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" path="m,l1432560,r,243840l,243840,,xm30480,30480r,182880l1402080,213360r,-182880l30480,30480xe" fillcolor="#00a2ff [3204]" stroked="f" strokeweight="1pt">
+              <v:shape w14:anchorId="4F0D3B87" id="Frame 1073741840" o:spid="_x0000_s1026" style="position:absolute;margin-left:252pt;margin-top:108pt;width:112.8pt;height:19.2pt;z-index:251701248;visibility:visible;mso-wrap-style:square;mso-wrap-distance-left:9pt;mso-wrap-distance-top:0;mso-wrap-distance-right:9pt;mso-wrap-distance-bottom:0;mso-position-horizontal:absolute;mso-position-horizontal-relative:text;mso-position-vertical:absolute;mso-position-vertical-relative:text;v-text-anchor:middle" coordsize="1432560,243840" o:gfxdata="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" path="m,l1432560,r,243840l,243840,,xm30480,30480r,182880l1402080,213360r,-182880l30480,30480xe" fillcolor="#00a2ff [3204]" stroked="f" strokeweight="1pt">
                 <v:stroke miterlimit="4" joinstyle="miter"/>
                 <v:path arrowok="t" o:connecttype="custom" o:connectlocs="0,0;1432560,0;1432560,243840;0,243840;0,0;30480,30480;30480,213360;1402080,213360;1402080,30480;30480,30480" o:connectangles="0,0,0,0,0,0,0,0,0,0"/>
               </v:shape>
@@ -7819,7 +7774,7 @@
           </mc:Choice>
           <mc:Fallback>
             <w:pict>
-              <v:shape w14:anchorId="6BCDCA91" id="Straight Arrow Connector 1073741838" o:spid="_x0000_s1026" type="#_x0000_t32" style="position:absolute;margin-left:404pt;margin-top:164.8pt;width:4pt;height:74.4pt;flip:x;z-index:251699200;visibility:visible;mso-wrap-style:square;mso-wrap-distance-left:9pt;mso-wrap-distance-top:0;mso-wrap-distance-right:9pt;mso-wrap-distance-bottom:0;mso-position-horizontal:absolute;mso-position-horizontal-relative:text;mso-position-vertical:absolute;mso-position-vertical-relative:text" o:gfxdata="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" strokecolor="red" strokeweight="2pt">
+              <v:shape w14:anchorId="7D2811D5" id="Straight Arrow Connector 1073741838" o:spid="_x0000_s1026" type="#_x0000_t32" style="position:absolute;margin-left:404pt;margin-top:164.8pt;width:4pt;height:74.4pt;flip:x;z-index:251699200;visibility:visible;mso-wrap-style:square;mso-wrap-distance-left:9pt;mso-wrap-distance-top:0;mso-wrap-distance-right:9pt;mso-wrap-distance-bottom:0;mso-position-horizontal:absolute;mso-position-horizontal-relative:text;mso-position-vertical:absolute;mso-position-vertical-relative:text" o:gfxdata="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" strokecolor="red" strokeweight="2pt">
                 <v:stroke endarrow="block" miterlimit="4" joinstyle="miter"/>
               </v:shape>
             </w:pict>
@@ -7897,7 +7852,7 @@
           </mc:Choice>
           <mc:Fallback>
             <w:pict>
-              <v:shape w14:anchorId="75880D2A" id="Frame 1073741837" o:spid="_x0000_s1026" style="position:absolute;margin-left:332.8pt;margin-top:20pt;width:161.6pt;height:136pt;z-index:251698176;visibility:visible;mso-wrap-style:square;mso-wrap-distance-left:9pt;mso-wrap-distance-top:0;mso-wrap-distance-right:9pt;mso-wrap-distance-bottom:0;mso-position-horizontal:absolute;mso-position-horizontal-relative:text;mso-position-vertical:absolute;mso-position-vertical-relative:text;v-text-anchor:middle" coordsize="2052320,1727200" o:gfxdata="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" path="m,l2052320,r,1727200l,1727200,,xm215900,215900r,1295400l1836420,1511300r,-1295400l215900,215900xe" fillcolor="red" stroked="f" strokeweight="1pt">
+              <v:shape w14:anchorId="79219684" id="Frame 1073741837" o:spid="_x0000_s1026" style="position:absolute;margin-left:332.8pt;margin-top:20pt;width:161.6pt;height:136pt;z-index:251698176;visibility:visible;mso-wrap-style:square;mso-wrap-distance-left:9pt;mso-wrap-distance-top:0;mso-wrap-distance-right:9pt;mso-wrap-distance-bottom:0;mso-position-horizontal:absolute;mso-position-horizontal-relative:text;mso-position-vertical:absolute;mso-position-vertical-relative:text;v-text-anchor:middle" coordsize="2052320,1727200" o:gfxdata="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" path="m,l2052320,r,1727200l,1727200,,xm215900,215900r,1295400l1836420,1511300r,-1295400l215900,215900xe" fillcolor="red" stroked="f" strokeweight="1pt">
                 <v:stroke miterlimit="4" joinstyle="miter"/>
                 <v:path arrowok="t" o:connecttype="custom" o:connectlocs="0,0;2052320,0;2052320,1727200;0,1727200;0,0;215900,215900;215900,1511300;1836420,1511300;1836420,215900;215900,215900" o:connectangles="0,0,0,0,0,0,0,0,0,0"/>
               </v:shape>
@@ -8189,7 +8144,7 @@
           </mc:Choice>
           <mc:Fallback>
             <w:pict>
-              <v:shape w14:anchorId="36A9ED7B" id="Frame 1073741843" o:spid="_x0000_s1026" style="position:absolute;margin-left:47.2pt;margin-top:161.85pt;width:172pt;height:125.6pt;z-index:251702272;visibility:visible;mso-wrap-style:square;mso-width-percent:0;mso-height-percent:0;mso-wrap-distance-left:9pt;mso-wrap-distance-top:0;mso-wrap-distance-right:9pt;mso-wrap-distance-bottom:0;mso-position-horizontal:absolute;mso-position-horizontal-relative:text;mso-position-vertical:absolute;mso-position-vertical-relative:text;mso-width-percent:0;mso-height-percent:0;mso-width-relative:margin;mso-height-relative:margin;v-text-anchor:middle" coordsize="2184400,1595120" o:gfxdata="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" path="m,l2184400,r,1595120l,1595120,,xm199390,199390r,1196340l1985010,1395730r,-1196340l199390,199390xe" fillcolor="red" stroked="f" strokeweight="2pt">
+              <v:shape w14:anchorId="4FE30855" id="Frame 1073741843" o:spid="_x0000_s1026" style="position:absolute;margin-left:47.2pt;margin-top:161.85pt;width:172pt;height:125.6pt;z-index:251702272;visibility:visible;mso-wrap-style:square;mso-width-percent:0;mso-height-percent:0;mso-wrap-distance-left:9pt;mso-wrap-distance-top:0;mso-wrap-distance-right:9pt;mso-wrap-distance-bottom:0;mso-position-horizontal:absolute;mso-position-horizontal-relative:text;mso-position-vertical:absolute;mso-position-vertical-relative:text;mso-width-percent:0;mso-height-percent:0;mso-width-relative:margin;mso-height-relative:margin;v-text-anchor:middle" coordsize="2184400,1595120" o:gfxdata="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" path="m,l2184400,r,1595120l,1595120,,xm199390,199390r,1196340l1985010,1395730r,-1196340l199390,199390xe" fillcolor="red" stroked="f" strokeweight="2pt">
                 <v:path arrowok="t" o:connecttype="custom" o:connectlocs="0,0;2184400,0;2184400,1595120;0,1595120;0,0;199390,199390;199390,1395730;1985010,1395730;1985010,199390;199390,199390" o:connectangles="0,0,0,0,0,0,0,0,0,0"/>
               </v:shape>
             </w:pict>
@@ -8304,6 +8259,37 @@
           <w:szCs w:val="34"/>
         </w:rPr>
         <w:t>How to make &amp; use symbols in Adobe XD</w:t>
+      </w:r>
+    </w:p>
+    <w:p>
+      <w:pPr>
+        <w:pStyle w:val="ListParagraph"/>
+        <w:numPr>
+          <w:ilvl w:val="0"/>
+          <w:numId w:val="4"/>
+        </w:numPr>
+        <w:rPr>
+          <w:rFonts w:asciiTheme="majorHAnsi" w:hAnsiTheme="majorHAnsi"/>
+        </w:rPr>
+      </w:pPr>
+      <w:r>
+        <w:rPr>
+          <w:rFonts w:asciiTheme="majorHAnsi" w:hAnsiTheme="majorHAnsi"/>
+        </w:rPr>
+        <w:lastRenderedPageBreak/>
+        <w:t xml:space="preserve">Symbols </w:t>
+      </w:r>
+      <w:r>
+        <w:rPr>
+          <w:rFonts w:asciiTheme="majorHAnsi" w:hAnsiTheme="majorHAnsi"/>
+        </w:rPr>
+        <w:sym w:font="Wingdings" w:char="F0E0"/>
+      </w:r>
+      <w:r>
+        <w:rPr>
+          <w:rFonts w:asciiTheme="majorHAnsi" w:hAnsiTheme="majorHAnsi"/>
+        </w:rPr>
+        <w:t xml:space="preserve"> change in one components affects the rest</w:t>
       </w:r>
     </w:p>
     <w:p>

</xml_diff>

<commit_message>
feat: Add progress #23 'Adobe XD'
</commit_message>
<xml_diff>
--- a/adobe_xd/note.docx
+++ b/adobe_xd/note.docx
@@ -253,8 +253,13 @@
         <w:t xml:space="preserve"> </w:t>
       </w:r>
       <w:r>
-        <w:t>use. Can we get your help to design &amp; build the tutor admin side of the product We’d like both a website &amp; iOS App design”</w:t>
-      </w:r>
+        <w:t xml:space="preserve">use. Can we get your help to design &amp; build the tutor admin side of the product We’d like both a website &amp; iOS App </w:t>
+      </w:r>
+      <w:proofErr w:type="gramStart"/>
+      <w:r>
+        <w:t>design”</w:t>
+      </w:r>
+      <w:proofErr w:type="gramEnd"/>
     </w:p>
     <w:p>
       <w:pPr>
@@ -266,8 +271,13 @@
         <w:pStyle w:val="Body"/>
       </w:pPr>
       <w:r>
-        <w:t>2.  Create UX brief brief</w:t>
-      </w:r>
+        <w:t xml:space="preserve">2.  Create UX brief </w:t>
+      </w:r>
+      <w:proofErr w:type="spellStart"/>
+      <w:r>
+        <w:t>brief</w:t>
+      </w:r>
+      <w:proofErr w:type="spellEnd"/>
     </w:p>
     <w:p>
       <w:pPr>
@@ -311,8 +321,13 @@
         <w:t xml:space="preserve">Who is this for </w:t>
       </w:r>
       <w:r>
-        <w:t>is based on persona</w:t>
-      </w:r>
+        <w:t xml:space="preserve">is based on </w:t>
+      </w:r>
+      <w:proofErr w:type="gramStart"/>
+      <w:r>
+        <w:t>persona</w:t>
+      </w:r>
+      <w:proofErr w:type="gramEnd"/>
     </w:p>
     <w:p>
       <w:pPr>
@@ -829,7 +844,27 @@
           <w:sz w:val="24"/>
           <w:szCs w:val="24"/>
         </w:rPr>
-        <w:t xml:space="preserve">Spelling change </w:t>
+        <w:t xml:space="preserve">Spelling </w:t>
+      </w:r>
+      <w:proofErr w:type="gramStart"/>
+      <w:r>
+        <w:rPr>
+          <w:b/>
+          <w:bCs/>
+          <w:sz w:val="24"/>
+          <w:szCs w:val="24"/>
+        </w:rPr>
+        <w:t>change</w:t>
+      </w:r>
+      <w:proofErr w:type="gramEnd"/>
+      <w:r>
+        <w:rPr>
+          <w:b/>
+          <w:bCs/>
+          <w:sz w:val="24"/>
+          <w:szCs w:val="24"/>
+        </w:rPr>
+        <w:t xml:space="preserve"> </w:t>
       </w:r>
       <w:r>
         <w:rPr>
@@ -1398,7 +1433,7 @@
           </mc:Choice>
           <mc:Fallback>
             <w:pict>
-              <v:shapetype w14:anchorId="6B7E0FCF" id="_x0000_t75" coordsize="21600,21600" o:spt="75" o:preferrelative="t" path="m@4@5l@4@11@9@11@9@5xe" filled="f" stroked="f">
+              <v:shapetype w14:anchorId="26736113" id="_x0000_t75" coordsize="21600,21600" o:spt="75" o:preferrelative="t" path="m@4@5l@4@11@9@11@9@5xe" filled="f" stroked="f">
                 <v:stroke joinstyle="miter"/>
                 <v:formulas>
                   <v:f eqn="if lineDrawn pixelLineWidth 0"/>
@@ -2177,7 +2212,37 @@
                   <w14:bevel/>
                 </w14:textOutline>
               </w:rPr>
-              <w:t>stand that website is a visual representation of a business (content &gt;&gt;&gt; website design)**</w:t>
+              <w:t xml:space="preserve">stand that website is a visual representation of a business (content &gt;&gt;&gt; website </w:t>
+            </w:r>
+            <w:proofErr w:type="gramStart"/>
+            <w:r>
+              <w:rPr>
+                <w:rFonts w:ascii="Helvetica Neue" w:hAnsi="Helvetica Neue" w:cs="Arial Unicode MS"/>
+                <w:b/>
+                <w:bCs/>
+                <w:color w:val="FF0000"/>
+                <w14:textOutline w14:w="0" w14:cap="flat" w14:cmpd="sng" w14:algn="ctr">
+                  <w14:noFill/>
+                  <w14:prstDash w14:val="solid"/>
+                  <w14:bevel/>
+                </w14:textOutline>
+              </w:rPr>
+              <w:t>design)*</w:t>
+            </w:r>
+            <w:proofErr w:type="gramEnd"/>
+            <w:r>
+              <w:rPr>
+                <w:rFonts w:ascii="Helvetica Neue" w:hAnsi="Helvetica Neue" w:cs="Arial Unicode MS"/>
+                <w:b/>
+                <w:bCs/>
+                <w:color w:val="FF0000"/>
+                <w14:textOutline w14:w="0" w14:cap="flat" w14:cmpd="sng" w14:algn="ctr">
+                  <w14:noFill/>
+                  <w14:prstDash w14:val="solid"/>
+                  <w14:bevel/>
+                </w14:textOutline>
+              </w:rPr>
+              <w:t>*</w:t>
             </w:r>
           </w:p>
           <w:p>
@@ -3081,8 +3146,22 @@
                   <w14:bevel/>
                 </w14:textOutline>
               </w:rPr>
-              <w:t>: Create userflow</w:t>
+              <w:t xml:space="preserve">: Create </w:t>
             </w:r>
+            <w:proofErr w:type="spellStart"/>
+            <w:r>
+              <w:rPr>
+                <w:rFonts w:ascii="Helvetica Neue" w:hAnsi="Helvetica Neue" w:cs="Arial Unicode MS"/>
+                <w:color w:val="000000"/>
+                <w14:textOutline w14:w="0" w14:cap="flat" w14:cmpd="sng" w14:algn="ctr">
+                  <w14:noFill/>
+                  <w14:prstDash w14:val="solid"/>
+                  <w14:bevel/>
+                </w14:textOutline>
+              </w:rPr>
+              <w:t>userflow</w:t>
+            </w:r>
+            <w:proofErr w:type="spellEnd"/>
           </w:p>
           <w:p>
             <w:pPr>
@@ -3214,7 +3293,33 @@
                   <w14:bevel/>
                 </w14:textOutline>
               </w:rPr>
-              <w:t>The above userflow is just for homepage</w:t>
+              <w:t xml:space="preserve">The above </w:t>
+            </w:r>
+            <w:proofErr w:type="spellStart"/>
+            <w:r>
+              <w:rPr>
+                <w:rFonts w:ascii="Helvetica Neue" w:hAnsi="Helvetica Neue" w:cs="Arial Unicode MS"/>
+                <w:color w:val="000000"/>
+                <w14:textOutline w14:w="0" w14:cap="flat" w14:cmpd="sng" w14:algn="ctr">
+                  <w14:noFill/>
+                  <w14:prstDash w14:val="solid"/>
+                  <w14:bevel/>
+                </w14:textOutline>
+              </w:rPr>
+              <w:t>userflow</w:t>
+            </w:r>
+            <w:proofErr w:type="spellEnd"/>
+            <w:r>
+              <w:rPr>
+                <w:rFonts w:ascii="Helvetica Neue" w:hAnsi="Helvetica Neue" w:cs="Arial Unicode MS"/>
+                <w:color w:val="000000"/>
+                <w14:textOutline w14:w="0" w14:cap="flat" w14:cmpd="sng" w14:algn="ctr">
+                  <w14:noFill/>
+                  <w14:prstDash w14:val="solid"/>
+                  <w14:bevel/>
+                </w14:textOutline>
+              </w:rPr>
+              <w:t xml:space="preserve"> is just for homepage</w:t>
             </w:r>
           </w:p>
           <w:p>
@@ -3569,7 +3674,7 @@
                 </mc:Choice>
                 <mc:Fallback>
                   <w:pict>
-                    <v:shape w14:anchorId="41CA42AF" id="Ink 39" o:spid="_x0000_s1026" type="#_x0000_t75" style="position:absolute;margin-left:47.3pt;margin-top:134.1pt;width:94.25pt;height:34.95pt;rotation:3792331fd;z-index:251669504;visibility:visible;mso-wrap-style:square;mso-width-percent:0;mso-height-percent:0;mso-wrap-distance-left:9pt;mso-wrap-distance-top:0;mso-wrap-distance-right:9pt;mso-wrap-distance-bottom:0;mso-position-horizontal:absolute;mso-position-horizontal-relative:text;mso-position-vertical:absolute;mso-position-vertical-relative:text;mso-width-percent:0;mso-height-percent:0;mso-width-relative:margin;mso-height-relative:margin" o:gfxdata="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">
+                    <v:shape w14:anchorId="52DB9CDF" id="Ink 39" o:spid="_x0000_s1026" type="#_x0000_t75" style="position:absolute;margin-left:47.3pt;margin-top:134.1pt;width:94.25pt;height:34.95pt;rotation:3792331fd;z-index:251669504;visibility:visible;mso-wrap-style:square;mso-width-percent:0;mso-height-percent:0;mso-wrap-distance-left:9pt;mso-wrap-distance-top:0;mso-wrap-distance-right:9pt;mso-wrap-distance-bottom:0;mso-position-horizontal:absolute;mso-position-horizontal-relative:text;mso-position-vertical:absolute;mso-position-vertical-relative:text;mso-width-percent:0;mso-height-percent:0;mso-width-relative:margin;mso-height-relative:margin" o:gfxdata="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">
                       <v:imagedata r:id="rId33" o:title=""/>
                     </v:shape>
                   </w:pict>
@@ -3971,7 +4076,7 @@
                 </mc:Choice>
                 <mc:Fallback>
                   <w:pict>
-                    <v:shape w14:anchorId="1A627238" id="Ink 31" o:spid="_x0000_s1026" type="#_x0000_t75" style="position:absolute;margin-left:278.2pt;margin-top:134.9pt;width:29.15pt;height:33.95pt;z-index:251664384;visibility:visible;mso-wrap-style:square;mso-wrap-distance-left:9pt;mso-wrap-distance-top:0;mso-wrap-distance-right:9pt;mso-wrap-distance-bottom:0;mso-position-horizontal:absolute;mso-position-horizontal-relative:text;mso-position-vertical:absolute;mso-position-vertical-relative:text" o:gfxdata="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">
+                    <v:shape w14:anchorId="14675BEF" id="Ink 31" o:spid="_x0000_s1026" type="#_x0000_t75" style="position:absolute;margin-left:278.2pt;margin-top:134.9pt;width:29.15pt;height:33.95pt;z-index:251664384;visibility:visible;mso-wrap-style:square;mso-wrap-distance-left:9pt;mso-wrap-distance-top:0;mso-wrap-distance-right:9pt;mso-wrap-distance-bottom:0;mso-position-horizontal:absolute;mso-position-horizontal-relative:text;mso-position-vertical:absolute;mso-position-vertical-relative:text" o:gfxdata="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">
                       <v:imagedata r:id="rId35" o:title=""/>
                     </v:shape>
                   </w:pict>
@@ -4045,7 +4150,7 @@
                 </mc:Choice>
                 <mc:Fallback>
                   <w:pict>
-                    <v:shape w14:anchorId="2652E50C" id="Frame 28" o:spid="_x0000_s1026" style="position:absolute;margin-left:.35pt;margin-top:157.15pt;width:271pt;height:26pt;z-index:251661312;visibility:visible;mso-wrap-style:square;mso-wrap-distance-left:9pt;mso-wrap-distance-top:0;mso-wrap-distance-right:9pt;mso-wrap-distance-bottom:0;mso-position-horizontal:absolute;mso-position-horizontal-relative:text;mso-position-vertical:absolute;mso-position-vertical-relative:text;v-text-anchor:middle" coordsize="3441700,330200" o:gfxdata="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" path="m,l3441700,r,330200l,330200,,xm41275,41275r,247650l3400425,288925r,-247650l41275,41275xe" fillcolor="red" strokecolor="#ff644e [3208]" strokeweight="2pt">
+                    <v:shape w14:anchorId="6818594C" id="Frame 28" o:spid="_x0000_s1026" style="position:absolute;margin-left:.35pt;margin-top:157.15pt;width:271pt;height:26pt;z-index:251661312;visibility:visible;mso-wrap-style:square;mso-wrap-distance-left:9pt;mso-wrap-distance-top:0;mso-wrap-distance-right:9pt;mso-wrap-distance-bottom:0;mso-position-horizontal:absolute;mso-position-horizontal-relative:text;mso-position-vertical:absolute;mso-position-vertical-relative:text;v-text-anchor:middle" coordsize="3441700,330200" o:gfxdata="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" path="m,l3441700,r,330200l,330200,,xm41275,41275r,247650l3400425,288925r,-247650l41275,41275xe" fillcolor="red" strokecolor="#ff644e [3208]" strokeweight="2pt">
                       <v:path arrowok="t" o:connecttype="custom" o:connectlocs="0,0;3441700,0;3441700,330200;0,330200;0,0;41275,41275;41275,288925;3400425,288925;3400425,41275;41275,41275" o:connectangles="0,0,0,0,0,0,0,0,0,0"/>
                     </v:shape>
                   </w:pict>
@@ -4184,7 +4289,7 @@
                 </mc:Choice>
                 <mc:Fallback>
                   <w:pict>
-                    <v:shape w14:anchorId="323FEB6B" id="Frame 54" o:spid="_x0000_s1026" style="position:absolute;margin-left:181.55pt;margin-top:42.65pt;width:200.8pt;height:20.4pt;z-index:251686912;visibility:visible;mso-wrap-style:square;mso-width-percent:0;mso-wrap-distance-left:9pt;mso-wrap-distance-top:0;mso-wrap-distance-right:9pt;mso-wrap-distance-bottom:0;mso-position-horizontal:absolute;mso-position-horizontal-relative:text;mso-position-vertical:absolute;mso-position-vertical-relative:text;mso-width-percent:0;mso-width-relative:margin;v-text-anchor:middle" coordsize="2550160,259080" o:gfxdata="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" path="m,l2550160,r,259080l,259080,,xm32385,32385r,194310l2517775,226695r,-194310l32385,32385xe" fillcolor="#00b0f0" stroked="f" strokeweight="1pt">
+                    <v:shape w14:anchorId="4F0BB191" id="Frame 54" o:spid="_x0000_s1026" style="position:absolute;margin-left:181.55pt;margin-top:42.65pt;width:200.8pt;height:20.4pt;z-index:251686912;visibility:visible;mso-wrap-style:square;mso-width-percent:0;mso-wrap-distance-left:9pt;mso-wrap-distance-top:0;mso-wrap-distance-right:9pt;mso-wrap-distance-bottom:0;mso-position-horizontal:absolute;mso-position-horizontal-relative:text;mso-position-vertical:absolute;mso-position-vertical-relative:text;mso-width-percent:0;mso-width-relative:margin;v-text-anchor:middle" coordsize="2550160,259080" o:gfxdata="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" path="m,l2550160,r,259080l,259080,,xm32385,32385r,194310l2517775,226695r,-194310l32385,32385xe" fillcolor="#00b0f0" stroked="f" strokeweight="1pt">
                       <v:stroke miterlimit="4" joinstyle="miter"/>
                       <v:path arrowok="t" o:connecttype="custom" o:connectlocs="0,0;2550160,0;2550160,259080;0,259080;0,0;32385,32385;32385,226695;2517775,226695;2517775,32385;32385,32385" o:connectangles="0,0,0,0,0,0,0,0,0,0"/>
                     </v:shape>
@@ -4262,8 +4367,18 @@
                                       <w:bCs/>
                                       <w:color w:val="92D050"/>
                                     </w:rPr>
-                                    <w:t>How much experience they have</w:t>
+                                    <w:t xml:space="preserve">How much experience they </w:t>
                                   </w:r>
+                                  <w:proofErr w:type="gramStart"/>
+                                  <w:r>
+                                    <w:rPr>
+                                      <w:b/>
+                                      <w:bCs/>
+                                      <w:color w:val="92D050"/>
+                                    </w:rPr>
+                                    <w:t>have</w:t>
+                                  </w:r>
+                                  <w:proofErr w:type="gramEnd"/>
                                 </w:p>
                               </w:txbxContent>
                             </wps:txbx>
@@ -4302,8 +4417,18 @@
                                 <w:bCs/>
                                 <w:color w:val="92D050"/>
                               </w:rPr>
-                              <w:t>How much experience they have</w:t>
+                              <w:t xml:space="preserve">How much experience they </w:t>
                             </w:r>
+                            <w:proofErr w:type="gramStart"/>
+                            <w:r>
+                              <w:rPr>
+                                <w:b/>
+                                <w:bCs/>
+                                <w:color w:val="92D050"/>
+                              </w:rPr>
+                              <w:t>have</w:t>
+                            </w:r>
+                            <w:proofErr w:type="gramEnd"/>
                           </w:p>
                         </w:txbxContent>
                       </v:textbox>
@@ -4385,7 +4510,7 @@
                 </mc:Choice>
                 <mc:Fallback>
                   <w:pict>
-                    <v:shape w14:anchorId="5F817E6F" id="Frame 49" o:spid="_x0000_s1026" style="position:absolute;margin-left:.15pt;margin-top:42.65pt;width:181.6pt;height:20.4pt;z-index:251680768;visibility:visible;mso-wrap-style:square;mso-width-percent:0;mso-wrap-distance-left:9pt;mso-wrap-distance-top:0;mso-wrap-distance-right:9pt;mso-wrap-distance-bottom:0;mso-position-horizontal:absolute;mso-position-horizontal-relative:text;mso-position-vertical:absolute;mso-position-vertical-relative:text;mso-width-percent:0;mso-width-relative:margin;v-text-anchor:middle" coordsize="2306320,259080" o:gfxdata="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" path="m,l2306320,r,259080l,259080,,xm32385,32385r,194310l2273935,226695r,-194310l32385,32385xe" fillcolor="#61d836 [3206]" stroked="f" strokeweight="1pt">
+                    <v:shape w14:anchorId="6A9D01B2" id="Frame 49" o:spid="_x0000_s1026" style="position:absolute;margin-left:.15pt;margin-top:42.65pt;width:181.6pt;height:20.4pt;z-index:251680768;visibility:visible;mso-wrap-style:square;mso-width-percent:0;mso-wrap-distance-left:9pt;mso-wrap-distance-top:0;mso-wrap-distance-right:9pt;mso-wrap-distance-bottom:0;mso-position-horizontal:absolute;mso-position-horizontal-relative:text;mso-position-vertical:absolute;mso-position-vertical-relative:text;mso-width-percent:0;mso-width-relative:margin;v-text-anchor:middle" coordsize="2306320,259080" o:gfxdata="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" path="m,l2306320,r,259080l,259080,,xm32385,32385r,194310l2273935,226695r,-194310l32385,32385xe" fillcolor="#61d836 [3206]" stroked="f" strokeweight="1pt">
                       <v:stroke miterlimit="4" joinstyle="miter"/>
                       <v:path arrowok="t" o:connecttype="custom" o:connectlocs="0,0;2306320,0;2306320,259080;0,259080;0,0;32385,32385;32385,226695;2273935,226695;2273935,32385;32385,32385" o:connectangles="0,0,0,0,0,0,0,0,0,0"/>
                     </v:shape>
@@ -4466,7 +4591,7 @@
                 </mc:Choice>
                 <mc:Fallback>
                   <w:pict>
-                    <v:shape w14:anchorId="72E897C4" id="Frame 48" o:spid="_x0000_s1026" style="position:absolute;margin-left:318.35pt;margin-top:25.85pt;width:143.2pt;height:20.4pt;z-index:251678720;visibility:visible;mso-wrap-style:square;mso-width-percent:0;mso-wrap-distance-left:9pt;mso-wrap-distance-top:0;mso-wrap-distance-right:9pt;mso-wrap-distance-bottom:0;mso-position-horizontal:absolute;mso-position-horizontal-relative:text;mso-position-vertical:absolute;mso-position-vertical-relative:text;mso-width-percent:0;mso-width-relative:margin;v-text-anchor:middle" coordsize="1818640,259080" o:gfxdata="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" path="m,l1818640,r,259080l,259080,,xm32385,32385r,194310l1786255,226695r,-194310l32385,32385xe" fillcolor="#61d836 [3206]" stroked="f" strokeweight="1pt">
+                    <v:shape w14:anchorId="1D2583BF" id="Frame 48" o:spid="_x0000_s1026" style="position:absolute;margin-left:318.35pt;margin-top:25.85pt;width:143.2pt;height:20.4pt;z-index:251678720;visibility:visible;mso-wrap-style:square;mso-width-percent:0;mso-wrap-distance-left:9pt;mso-wrap-distance-top:0;mso-wrap-distance-right:9pt;mso-wrap-distance-bottom:0;mso-position-horizontal:absolute;mso-position-horizontal-relative:text;mso-position-vertical:absolute;mso-position-vertical-relative:text;mso-width-percent:0;mso-width-relative:margin;v-text-anchor:middle" coordsize="1818640,259080" o:gfxdata="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" path="m,l1818640,r,259080l,259080,,xm32385,32385r,194310l1786255,226695r,-194310l32385,32385xe" fillcolor="#61d836 [3206]" stroked="f" strokeweight="1pt">
                       <v:stroke miterlimit="4" joinstyle="miter"/>
                       <v:path arrowok="t" o:connecttype="custom" o:connectlocs="0,0;1818640,0;1818640,259080;0,259080;0,0;32385,32385;32385,226695;1786255,226695;1786255,32385;32385,32385" o:connectangles="0,0,0,0,0,0,0,0,0,0"/>
                     </v:shape>
@@ -4514,7 +4639,7 @@
                 </mc:Choice>
                 <mc:Fallback>
                   <w:pict>
-                    <v:shape w14:anchorId="71AFCAFF" id="Ink 46" o:spid="_x0000_s1026" type="#_x0000_t75" style="position:absolute;margin-left:289.45pt;margin-top:-7.7pt;width:47.6pt;height:36.35pt;z-index:251675648;visibility:visible;mso-wrap-style:square;mso-wrap-distance-left:9pt;mso-wrap-distance-top:0;mso-wrap-distance-right:9pt;mso-wrap-distance-bottom:0;mso-position-horizontal:absolute;mso-position-horizontal-relative:text;mso-position-vertical:absolute;mso-position-vertical-relative:text" o:gfxdata="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">
+                    <v:shape w14:anchorId="10633F67" id="Ink 46" o:spid="_x0000_s1026" type="#_x0000_t75" style="position:absolute;margin-left:289.45pt;margin-top:-7.7pt;width:47.6pt;height:36.35pt;z-index:251675648;visibility:visible;mso-wrap-style:square;mso-wrap-distance-left:9pt;mso-wrap-distance-top:0;mso-wrap-distance-right:9pt;mso-wrap-distance-bottom:0;mso-position-horizontal:absolute;mso-position-horizontal-relative:text;mso-position-vertical:absolute;mso-position-vertical-relative:text" o:gfxdata="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">
                       <v:imagedata r:id="rId38" o:title=""/>
                     </v:shape>
                   </w:pict>
@@ -4561,7 +4686,7 @@
                 </mc:Choice>
                 <mc:Fallback>
                   <w:pict>
-                    <v:shape w14:anchorId="4239B077" id="Ink 43" o:spid="_x0000_s1026" type="#_x0000_t75" style="position:absolute;margin-left:246.15pt;margin-top:48.25pt;width:1.45pt;height:1.65pt;z-index:251672576;visibility:visible;mso-wrap-style:square;mso-wrap-distance-left:9pt;mso-wrap-distance-top:0;mso-wrap-distance-right:9pt;mso-wrap-distance-bottom:0;mso-position-horizontal:absolute;mso-position-horizontal-relative:text;mso-position-vertical:absolute;mso-position-vertical-relative:text" o:gfxdata="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">
+                    <v:shape w14:anchorId="6BCDA3B8" id="Ink 43" o:spid="_x0000_s1026" type="#_x0000_t75" style="position:absolute;margin-left:246.15pt;margin-top:48.25pt;width:1.45pt;height:1.65pt;z-index:251672576;visibility:visible;mso-wrap-style:square;mso-wrap-distance-left:9pt;mso-wrap-distance-top:0;mso-wrap-distance-right:9pt;mso-wrap-distance-bottom:0;mso-position-horizontal:absolute;mso-position-horizontal-relative:text;mso-position-vertical:absolute;mso-position-vertical-relative:text" o:gfxdata="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">
                       <v:imagedata r:id="rId40" o:title=""/>
                     </v:shape>
                   </w:pict>
@@ -4638,7 +4763,7 @@
                 </mc:Choice>
                 <mc:Fallback>
                   <w:pict>
-                    <v:shape w14:anchorId="518F0B58" id="Frame 42" o:spid="_x0000_s1026" style="position:absolute;margin-left:155.55pt;margin-top:26.45pt;width:136.4pt;height:20.4pt;z-index:251671552;visibility:visible;mso-wrap-style:square;mso-wrap-distance-left:9pt;mso-wrap-distance-top:0;mso-wrap-distance-right:9pt;mso-wrap-distance-bottom:0;mso-position-horizontal:absolute;mso-position-horizontal-relative:text;mso-position-vertical:absolute;mso-position-vertical-relative:text;v-text-anchor:middle" coordsize="1732280,259080" o:gfxdata="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" path="m,l1732280,r,259080l,259080,,xm32385,32385r,194310l1699895,226695r,-194310l32385,32385xe" fillcolor="#ffc000" stroked="f" strokeweight="1pt">
+                    <v:shape w14:anchorId="25DA0F16" id="Frame 42" o:spid="_x0000_s1026" style="position:absolute;margin-left:155.55pt;margin-top:26.45pt;width:136.4pt;height:20.4pt;z-index:251671552;visibility:visible;mso-wrap-style:square;mso-wrap-distance-left:9pt;mso-wrap-distance-top:0;mso-wrap-distance-right:9pt;mso-wrap-distance-bottom:0;mso-position-horizontal:absolute;mso-position-horizontal-relative:text;mso-position-vertical:absolute;mso-position-vertical-relative:text;v-text-anchor:middle" coordsize="1732280,259080" o:gfxdata="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" path="m,l1732280,r,259080l,259080,,xm32385,32385r,194310l1699895,226695r,-194310l32385,32385xe" fillcolor="#ffc000" stroked="f" strokeweight="1pt">
                       <v:stroke miterlimit="4" joinstyle="miter"/>
                       <v:path arrowok="t" o:connecttype="custom" o:connectlocs="0,0;1732280,0;1732280,259080;0,259080;0,0;32385,32385;32385,226695;1699895,226695;1699895,32385;32385,32385" o:connectangles="0,0,0,0,0,0,0,0,0,0"/>
                     </v:shape>
@@ -4716,7 +4841,7 @@
                 </mc:Choice>
                 <mc:Fallback>
                   <w:pict>
-                    <v:shape w14:anchorId="28E08169" id="Frame 33" o:spid="_x0000_s1026" style="position:absolute;margin-left:77.35pt;margin-top:26.05pt;width:78pt;height:21pt;z-index:251666432;visibility:visible;mso-wrap-style:square;mso-wrap-distance-left:9pt;mso-wrap-distance-top:0;mso-wrap-distance-right:9pt;mso-wrap-distance-bottom:0;mso-position-horizontal:absolute;mso-position-horizontal-relative:text;mso-position-vertical:absolute;mso-position-vertical-relative:text;v-text-anchor:middle" coordsize="990600,266700" o:gfxdata="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" path="m,l990600,r,266700l,266700,,xm33338,33338r,200025l957263,233363r,-200025l33338,33338xe" fillcolor="red" stroked="f" strokeweight="1pt">
+                    <v:shape w14:anchorId="6B80C949" id="Frame 33" o:spid="_x0000_s1026" style="position:absolute;margin-left:77.35pt;margin-top:26.05pt;width:78pt;height:21pt;z-index:251666432;visibility:visible;mso-wrap-style:square;mso-wrap-distance-left:9pt;mso-wrap-distance-top:0;mso-wrap-distance-right:9pt;mso-wrap-distance-bottom:0;mso-position-horizontal:absolute;mso-position-horizontal-relative:text;mso-position-vertical:absolute;mso-position-vertical-relative:text;v-text-anchor:middle" coordsize="990600,266700" o:gfxdata="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" path="m,l990600,r,266700l,266700,,xm33338,33338r,200025l957263,233363r,-200025l33338,33338xe" fillcolor="red" stroked="f" strokeweight="1pt">
                       <v:stroke miterlimit="4" joinstyle="miter"/>
                       <v:path arrowok="t" o:connecttype="custom" o:connectlocs="0,0;990600,0;990600,266700;0,266700;0,0;33338,33338;33338,233363;957263,233363;957263,33338;33338,33338" o:connectangles="0,0,0,0,0,0,0,0,0,0"/>
                     </v:shape>
@@ -4847,6 +4972,7 @@
                                       <w:color w:val="00A2FF" w:themeColor="accent1"/>
                                     </w:rPr>
                                   </w:pPr>
+                                  <w:proofErr w:type="gramStart"/>
                                   <w:r>
                                     <w:rPr>
                                       <w:b/>
@@ -4855,6 +4981,7 @@
                                     </w:rPr>
                                     <w:t>Where</w:t>
                                   </w:r>
+                                  <w:proofErr w:type="gramEnd"/>
                                 </w:p>
                               </w:txbxContent>
                             </wps:txbx>
@@ -4884,6 +5011,7 @@
                                 <w:color w:val="00A2FF" w:themeColor="accent1"/>
                               </w:rPr>
                             </w:pPr>
+                            <w:proofErr w:type="gramStart"/>
                             <w:r>
                               <w:rPr>
                                 <w:b/>
@@ -4892,6 +5020,7 @@
                               </w:rPr>
                               <w:t>Where</w:t>
                             </w:r>
+                            <w:proofErr w:type="gramEnd"/>
                           </w:p>
                         </w:txbxContent>
                       </v:textbox>
@@ -4940,7 +5069,7 @@
                 </mc:Choice>
                 <mc:Fallback>
                   <w:pict>
-                    <v:shape w14:anchorId="75495581" id="Ink 57" o:spid="_x0000_s1026" type="#_x0000_t75" style="position:absolute;margin-left:384.05pt;margin-top:-3.65pt;width:41pt;height:28.2pt;z-index:251689984;visibility:visible;mso-wrap-style:square;mso-wrap-distance-left:9pt;mso-wrap-distance-top:0;mso-wrap-distance-right:9pt;mso-wrap-distance-bottom:0;mso-position-horizontal:absolute;mso-position-horizontal-relative:text;mso-position-vertical:absolute;mso-position-vertical-relative:text" o:gfxdata="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">
+                    <v:shape w14:anchorId="4D956DF3" id="Ink 57" o:spid="_x0000_s1026" type="#_x0000_t75" style="position:absolute;margin-left:384.05pt;margin-top:-3.65pt;width:41pt;height:28.2pt;z-index:251689984;visibility:visible;mso-wrap-style:square;mso-wrap-distance-left:9pt;mso-wrap-distance-top:0;mso-wrap-distance-right:9pt;mso-wrap-distance-bottom:0;mso-position-horizontal:absolute;mso-position-horizontal-relative:text;mso-position-vertical:absolute;mso-position-vertical-relative:text" o:gfxdata="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">
                       <v:imagedata r:id="rId43" o:title=""/>
                     </v:shape>
                   </w:pict>
@@ -4987,7 +5116,7 @@
                 </mc:Choice>
                 <mc:Fallback>
                   <w:pict>
-                    <v:shape w14:anchorId="274060D9" id="Ink 52" o:spid="_x0000_s1026" type="#_x0000_t75" style="position:absolute;margin-left:176.75pt;margin-top:-2.65pt;width:42.9pt;height:23.65pt;z-index:251683840;visibility:visible;mso-wrap-style:square;mso-wrap-distance-left:9pt;mso-wrap-distance-top:0;mso-wrap-distance-right:9pt;mso-wrap-distance-bottom:0;mso-position-horizontal:absolute;mso-position-horizontal-relative:text;mso-position-vertical:absolute;mso-position-vertical-relative:text" o:gfxdata="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">
+                    <v:shape w14:anchorId="7DCDDAD7" id="Ink 52" o:spid="_x0000_s1026" type="#_x0000_t75" style="position:absolute;margin-left:176.75pt;margin-top:-2.65pt;width:42.9pt;height:23.65pt;z-index:251683840;visibility:visible;mso-wrap-style:square;mso-wrap-distance-left:9pt;mso-wrap-distance-top:0;mso-wrap-distance-right:9pt;mso-wrap-distance-bottom:0;mso-position-horizontal:absolute;mso-position-horizontal-relative:text;mso-position-vertical:absolute;mso-position-vertical-relative:text" o:gfxdata="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">
                       <v:imagedata r:id="rId45" o:title=""/>
                     </v:shape>
                   </w:pict>
@@ -6607,7 +6736,7 @@
           </mc:Choice>
           <mc:Fallback>
             <w:pict>
-              <v:shapetype w14:anchorId="7D669D59" id="_x0000_t32" coordsize="21600,21600" o:spt="32" o:oned="t" path="m,l21600,21600e" filled="f">
+              <v:shapetype w14:anchorId="5E92816E" id="_x0000_t32" coordsize="21600,21600" o:spt="32" o:oned="t" path="m,l21600,21600e" filled="f">
                 <v:path arrowok="t" fillok="f" o:connecttype="none"/>
                 <o:lock v:ext="edit" shapetype="t"/>
               </v:shapetype>
@@ -6688,7 +6817,7 @@
           </mc:Choice>
           <mc:Fallback>
             <w:pict>
-              <v:shape w14:anchorId="191EC8AB" id="Frame 1073741828" o:spid="_x0000_s1026" style="position:absolute;margin-left:0;margin-top:576.8pt;width:31.2pt;height:29.6pt;z-index:251692032;visibility:visible;mso-wrap-style:square;mso-wrap-distance-left:9pt;mso-wrap-distance-top:0;mso-wrap-distance-right:9pt;mso-wrap-distance-bottom:0;mso-position-horizontal:absolute;mso-position-horizontal-relative:text;mso-position-vertical:absolute;mso-position-vertical-relative:text;v-text-anchor:middle" coordsize="396240,375920" o:gfxdata="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" path="m,l396240,r,375920l,375920,,xm46990,46990r,281940l349250,328930r,-281940l46990,46990xe" fillcolor="red" stroked="f" strokeweight="1pt">
+              <v:shape w14:anchorId="0F92F217" id="Frame 1073741828" o:spid="_x0000_s1026" style="position:absolute;margin-left:0;margin-top:576.8pt;width:31.2pt;height:29.6pt;z-index:251692032;visibility:visible;mso-wrap-style:square;mso-wrap-distance-left:9pt;mso-wrap-distance-top:0;mso-wrap-distance-right:9pt;mso-wrap-distance-bottom:0;mso-position-horizontal:absolute;mso-position-horizontal-relative:text;mso-position-vertical:absolute;mso-position-vertical-relative:text;v-text-anchor:middle" coordsize="396240,375920" o:gfxdata="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" path="m,l396240,r,375920l,375920,,xm46990,46990r,281940l349250,328930r,-281940l46990,46990xe" fillcolor="red" stroked="f" strokeweight="1pt">
                 <v:stroke miterlimit="4" joinstyle="miter"/>
                 <v:path arrowok="t" o:connecttype="custom" o:connectlocs="0,0;396240,0;396240,375920;0,375920;0,0;46990,46990;46990,328930;349250,328930;349250,46990;46990,46990" o:connectangles="0,0,0,0,0,0,0,0,0,0"/>
               </v:shape>
@@ -7024,7 +7153,7 @@
           </mc:Choice>
           <mc:Fallback>
             <w:pict>
-              <v:shape w14:anchorId="496BC6C1" id="Straight Arrow Connector 1073741833" o:spid="_x0000_s1026" type="#_x0000_t32" style="position:absolute;margin-left:252.8pt;margin-top:88.4pt;width:55.2pt;height:48.8pt;z-index:251696128;visibility:visible;mso-wrap-style:square;mso-wrap-distance-left:9pt;mso-wrap-distance-top:0;mso-wrap-distance-right:9pt;mso-wrap-distance-bottom:0;mso-position-horizontal:absolute;mso-position-horizontal-relative:text;mso-position-vertical:absolute;mso-position-vertical-relative:text" o:gfxdata="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" strokecolor="red" strokeweight="2pt">
+              <v:shape w14:anchorId="5556DA34" id="Straight Arrow Connector 1073741833" o:spid="_x0000_s1026" type="#_x0000_t32" style="position:absolute;margin-left:252.8pt;margin-top:88.4pt;width:55.2pt;height:48.8pt;z-index:251696128;visibility:visible;mso-wrap-style:square;mso-wrap-distance-left:9pt;mso-wrap-distance-top:0;mso-wrap-distance-right:9pt;mso-wrap-distance-bottom:0;mso-position-horizontal:absolute;mso-position-horizontal-relative:text;mso-position-vertical:absolute;mso-position-vertical-relative:text" o:gfxdata="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" strokecolor="red" strokeweight="2pt">
                 <v:stroke endarrow="block" miterlimit="4" joinstyle="miter"/>
               </v:shape>
             </w:pict>
@@ -7101,7 +7230,7 @@
           </mc:Choice>
           <mc:Fallback>
             <w:pict>
-              <v:shape w14:anchorId="1A7AA024" id="Frame 1073741832" o:spid="_x0000_s1026" style="position:absolute;margin-left:80.8pt;margin-top:70.8pt;width:196.8pt;height:13.6pt;z-index:251695104;visibility:visible;mso-wrap-style:square;mso-wrap-distance-left:9pt;mso-wrap-distance-top:0;mso-wrap-distance-right:9pt;mso-wrap-distance-bottom:0;mso-position-horizontal:absolute;mso-position-horizontal-relative:text;mso-position-vertical:absolute;mso-position-vertical-relative:text;v-text-anchor:middle" coordsize="2499360,172720" o:gfxdata="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" path="m,l2499360,r,172720l,172720,,xm21590,21590r,129540l2477770,151130r,-129540l21590,21590xe" fillcolor="red" stroked="f" strokeweight="1pt">
+              <v:shape w14:anchorId="3E6DC3EE" id="Frame 1073741832" o:spid="_x0000_s1026" style="position:absolute;margin-left:80.8pt;margin-top:70.8pt;width:196.8pt;height:13.6pt;z-index:251695104;visibility:visible;mso-wrap-style:square;mso-wrap-distance-left:9pt;mso-wrap-distance-top:0;mso-wrap-distance-right:9pt;mso-wrap-distance-bottom:0;mso-position-horizontal:absolute;mso-position-horizontal-relative:text;mso-position-vertical:absolute;mso-position-vertical-relative:text;v-text-anchor:middle" coordsize="2499360,172720" o:gfxdata="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" path="m,l2499360,r,172720l,172720,,xm21590,21590r,129540l2477770,151130r,-129540l21590,21590xe" fillcolor="red" stroked="f" strokeweight="1pt">
                 <v:stroke miterlimit="4" joinstyle="miter"/>
                 <v:path arrowok="t" o:connecttype="custom" o:connectlocs="0,0;2499360,0;2499360,172720;0,172720;0,0;21590,21590;21590,151130;2477770,151130;2477770,21590;21590,21590" o:connectangles="0,0,0,0,0,0,0,0,0,0"/>
               </v:shape>
@@ -7580,7 +7709,7 @@
           </mc:Choice>
           <mc:Fallback>
             <w:pict>
-              <v:shape w14:anchorId="4F0D3B87" id="Frame 1073741840" o:spid="_x0000_s1026" style="position:absolute;margin-left:252pt;margin-top:108pt;width:112.8pt;height:19.2pt;z-index:251701248;visibility:visible;mso-wrap-style:square;mso-wrap-distance-left:9pt;mso-wrap-distance-top:0;mso-wrap-distance-right:9pt;mso-wrap-distance-bottom:0;mso-position-horizontal:absolute;mso-position-horizontal-relative:text;mso-position-vertical:absolute;mso-position-vertical-relative:text;v-text-anchor:middle" coordsize="1432560,243840" o:gfxdata="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" path="m,l1432560,r,243840l,243840,,xm30480,30480r,182880l1402080,213360r,-182880l30480,30480xe" fillcolor="#00a2ff [3204]" stroked="f" strokeweight="1pt">
+              <v:shape w14:anchorId="2F7C3D8C" id="Frame 1073741840" o:spid="_x0000_s1026" style="position:absolute;margin-left:252pt;margin-top:108pt;width:112.8pt;height:19.2pt;z-index:251701248;visibility:visible;mso-wrap-style:square;mso-wrap-distance-left:9pt;mso-wrap-distance-top:0;mso-wrap-distance-right:9pt;mso-wrap-distance-bottom:0;mso-position-horizontal:absolute;mso-position-horizontal-relative:text;mso-position-vertical:absolute;mso-position-vertical-relative:text;v-text-anchor:middle" coordsize="1432560,243840" o:gfxdata="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" path="m,l1432560,r,243840l,243840,,xm30480,30480r,182880l1402080,213360r,-182880l30480,30480xe" fillcolor="#00a2ff [3204]" stroked="f" strokeweight="1pt">
                 <v:stroke miterlimit="4" joinstyle="miter"/>
                 <v:path arrowok="t" o:connecttype="custom" o:connectlocs="0,0;1432560,0;1432560,243840;0,243840;0,0;30480,30480;30480,213360;1402080,213360;1402080,30480;30480,30480" o:connectangles="0,0,0,0,0,0,0,0,0,0"/>
               </v:shape>
@@ -7774,7 +7903,7 @@
           </mc:Choice>
           <mc:Fallback>
             <w:pict>
-              <v:shape w14:anchorId="7D2811D5" id="Straight Arrow Connector 1073741838" o:spid="_x0000_s1026" type="#_x0000_t32" style="position:absolute;margin-left:404pt;margin-top:164.8pt;width:4pt;height:74.4pt;flip:x;z-index:251699200;visibility:visible;mso-wrap-style:square;mso-wrap-distance-left:9pt;mso-wrap-distance-top:0;mso-wrap-distance-right:9pt;mso-wrap-distance-bottom:0;mso-position-horizontal:absolute;mso-position-horizontal-relative:text;mso-position-vertical:absolute;mso-position-vertical-relative:text" o:gfxdata="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" strokecolor="red" strokeweight="2pt">
+              <v:shape w14:anchorId="60D51E16" id="Straight Arrow Connector 1073741838" o:spid="_x0000_s1026" type="#_x0000_t32" style="position:absolute;margin-left:404pt;margin-top:164.8pt;width:4pt;height:74.4pt;flip:x;z-index:251699200;visibility:visible;mso-wrap-style:square;mso-wrap-distance-left:9pt;mso-wrap-distance-top:0;mso-wrap-distance-right:9pt;mso-wrap-distance-bottom:0;mso-position-horizontal:absolute;mso-position-horizontal-relative:text;mso-position-vertical:absolute;mso-position-vertical-relative:text" o:gfxdata="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" strokecolor="red" strokeweight="2pt">
                 <v:stroke endarrow="block" miterlimit="4" joinstyle="miter"/>
               </v:shape>
             </w:pict>
@@ -7852,7 +7981,7 @@
           </mc:Choice>
           <mc:Fallback>
             <w:pict>
-              <v:shape w14:anchorId="79219684" id="Frame 1073741837" o:spid="_x0000_s1026" style="position:absolute;margin-left:332.8pt;margin-top:20pt;width:161.6pt;height:136pt;z-index:251698176;visibility:visible;mso-wrap-style:square;mso-wrap-distance-left:9pt;mso-wrap-distance-top:0;mso-wrap-distance-right:9pt;mso-wrap-distance-bottom:0;mso-position-horizontal:absolute;mso-position-horizontal-relative:text;mso-position-vertical:absolute;mso-position-vertical-relative:text;v-text-anchor:middle" coordsize="2052320,1727200" o:gfxdata="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" path="m,l2052320,r,1727200l,1727200,,xm215900,215900r,1295400l1836420,1511300r,-1295400l215900,215900xe" fillcolor="red" stroked="f" strokeweight="1pt">
+              <v:shape w14:anchorId="3161E206" id="Frame 1073741837" o:spid="_x0000_s1026" style="position:absolute;margin-left:332.8pt;margin-top:20pt;width:161.6pt;height:136pt;z-index:251698176;visibility:visible;mso-wrap-style:square;mso-wrap-distance-left:9pt;mso-wrap-distance-top:0;mso-wrap-distance-right:9pt;mso-wrap-distance-bottom:0;mso-position-horizontal:absolute;mso-position-horizontal-relative:text;mso-position-vertical:absolute;mso-position-vertical-relative:text;v-text-anchor:middle" coordsize="2052320,1727200" o:gfxdata="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" path="m,l2052320,r,1727200l,1727200,,xm215900,215900r,1295400l1836420,1511300r,-1295400l215900,215900xe" fillcolor="red" stroked="f" strokeweight="1pt">
                 <v:stroke miterlimit="4" joinstyle="miter"/>
                 <v:path arrowok="t" o:connecttype="custom" o:connectlocs="0,0;2052320,0;2052320,1727200;0,1727200;0,0;215900,215900;215900,1511300;1836420,1511300;1836420,215900;215900,215900" o:connectangles="0,0,0,0,0,0,0,0,0,0"/>
               </v:shape>
@@ -8144,7 +8273,7 @@
           </mc:Choice>
           <mc:Fallback>
             <w:pict>
-              <v:shape w14:anchorId="4FE30855" id="Frame 1073741843" o:spid="_x0000_s1026" style="position:absolute;margin-left:47.2pt;margin-top:161.85pt;width:172pt;height:125.6pt;z-index:251702272;visibility:visible;mso-wrap-style:square;mso-width-percent:0;mso-height-percent:0;mso-wrap-distance-left:9pt;mso-wrap-distance-top:0;mso-wrap-distance-right:9pt;mso-wrap-distance-bottom:0;mso-position-horizontal:absolute;mso-position-horizontal-relative:text;mso-position-vertical:absolute;mso-position-vertical-relative:text;mso-width-percent:0;mso-height-percent:0;mso-width-relative:margin;mso-height-relative:margin;v-text-anchor:middle" coordsize="2184400,1595120" o:gfxdata="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" path="m,l2184400,r,1595120l,1595120,,xm199390,199390r,1196340l1985010,1395730r,-1196340l199390,199390xe" fillcolor="red" stroked="f" strokeweight="2pt">
+              <v:shape w14:anchorId="4F4A4F80" id="Frame 1073741843" o:spid="_x0000_s1026" style="position:absolute;margin-left:47.2pt;margin-top:161.85pt;width:172pt;height:125.6pt;z-index:251702272;visibility:visible;mso-wrap-style:square;mso-width-percent:0;mso-height-percent:0;mso-wrap-distance-left:9pt;mso-wrap-distance-top:0;mso-wrap-distance-right:9pt;mso-wrap-distance-bottom:0;mso-position-horizontal:absolute;mso-position-horizontal-relative:text;mso-position-vertical:absolute;mso-position-vertical-relative:text;mso-width-percent:0;mso-height-percent:0;mso-width-relative:margin;mso-height-relative:margin;v-text-anchor:middle" coordsize="2184400,1595120" o:gfxdata="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" path="m,l2184400,r,1595120l,1595120,,xm199390,199390r,1196340l1985010,1395730r,-1196340l199390,199390xe" fillcolor="red" stroked="f" strokeweight="2pt">
                 <v:path arrowok="t" o:connecttype="custom" o:connectlocs="0,0;2184400,0;2184400,1595120;0,1595120;0,0;199390,199390;199390,1395730;1985010,1395730;1985010,199390;199390,199390" o:connectangles="0,0,0,0,0,0,0,0,0,0"/>
               </v:shape>
             </w:pict>
@@ -8289,7 +8418,108 @@
         <w:rPr>
           <w:rFonts w:asciiTheme="majorHAnsi" w:hAnsiTheme="majorHAnsi"/>
         </w:rPr>
-        <w:t xml:space="preserve"> change in one components affects the rest</w:t>
+        <w:t xml:space="preserve"> change in one </w:t>
+      </w:r>
+      <w:proofErr w:type="gramStart"/>
+      <w:r>
+        <w:rPr>
+          <w:rFonts w:asciiTheme="majorHAnsi" w:hAnsiTheme="majorHAnsi"/>
+        </w:rPr>
+        <w:t>components</w:t>
+      </w:r>
+      <w:proofErr w:type="gramEnd"/>
+      <w:r>
+        <w:rPr>
+          <w:rFonts w:asciiTheme="majorHAnsi" w:hAnsiTheme="majorHAnsi"/>
+        </w:rPr>
+        <w:t xml:space="preserve"> affects the rest</w:t>
+      </w:r>
+    </w:p>
+    <w:p>
+      <w:pPr>
+        <w:pStyle w:val="ListParagraph"/>
+        <w:numPr>
+          <w:ilvl w:val="0"/>
+          <w:numId w:val="4"/>
+        </w:numPr>
+        <w:rPr>
+          <w:rFonts w:asciiTheme="majorHAnsi" w:hAnsiTheme="majorHAnsi"/>
+        </w:rPr>
+      </w:pPr>
+      <w:r>
+        <w:rPr>
+          <w:rFonts w:asciiTheme="majorHAnsi" w:hAnsiTheme="majorHAnsi"/>
+        </w:rPr>
+        <w:t xml:space="preserve">To create symbol, right click grouped component and select </w:t>
+      </w:r>
+      <w:r>
+        <w:rPr>
+          <w:rFonts w:asciiTheme="majorHAnsi" w:hAnsiTheme="majorHAnsi"/>
+          <w:b/>
+          <w:bCs/>
+        </w:rPr>
+        <w:t>Make component</w:t>
+      </w:r>
+    </w:p>
+    <w:p>
+      <w:pPr>
+        <w:rPr>
+          <w:rFonts w:asciiTheme="majorHAnsi" w:hAnsiTheme="majorHAnsi"/>
+        </w:rPr>
+      </w:pPr>
+    </w:p>
+    <w:p>
+      <w:pPr>
+        <w:rPr>
+          <w:rFonts w:asciiTheme="majorHAnsi" w:hAnsiTheme="majorHAnsi"/>
+        </w:rPr>
+      </w:pPr>
+    </w:p>
+    <w:p>
+      <w:pPr>
+        <w:rPr>
+          <w:rFonts w:asciiTheme="majorHAnsi" w:hAnsiTheme="majorHAnsi"/>
+        </w:rPr>
+      </w:pPr>
+      <w:r>
+        <w:rPr>
+          <w:rFonts w:asciiTheme="majorHAnsi" w:hAnsiTheme="majorHAnsi"/>
+        </w:rPr>
+        <w:drawing>
+          <wp:inline distT="0" distB="0" distL="0" distR="0" wp14:anchorId="704491B3" wp14:editId="11967AEA">
+            <wp:extent cx="5562600" cy="3124200"/>
+            <wp:effectExtent l="0" t="0" r="0" b="0"/>
+            <wp:docPr id="1073741845" name="Picture 1073741845" descr="Graphical user interface&#10;&#10;Description automatically generated"/>
+            <wp:cNvGraphicFramePr>
+              <a:graphicFrameLocks xmlns:a="http://schemas.openxmlformats.org/drawingml/2006/main" noChangeAspect="1"/>
+            </wp:cNvGraphicFramePr>
+            <a:graphic xmlns:a="http://schemas.openxmlformats.org/drawingml/2006/main">
+              <a:graphicData uri="http://schemas.openxmlformats.org/drawingml/2006/picture">
+                <pic:pic xmlns:pic="http://schemas.openxmlformats.org/drawingml/2006/picture">
+                  <pic:nvPicPr>
+                    <pic:cNvPr id="1073741845" name="Picture 1073741845" descr="Graphical user interface&#10;&#10;Description automatically generated"/>
+                    <pic:cNvPicPr/>
+                  </pic:nvPicPr>
+                  <pic:blipFill>
+                    <a:blip r:embed="rId55"/>
+                    <a:stretch>
+                      <a:fillRect/>
+                    </a:stretch>
+                  </pic:blipFill>
+                  <pic:spPr>
+                    <a:xfrm>
+                      <a:off x="0" y="0"/>
+                      <a:ext cx="5562600" cy="3124200"/>
+                    </a:xfrm>
+                    <a:prstGeom prst="rect">
+                      <a:avLst/>
+                    </a:prstGeom>
+                  </pic:spPr>
+                </pic:pic>
+              </a:graphicData>
+            </a:graphic>
+          </wp:inline>
+        </w:drawing>
       </w:r>
     </w:p>
     <w:p>
@@ -8307,8 +8537,8 @@
       </w:pPr>
     </w:p>
     <w:sectPr>
-      <w:headerReference w:type="default" r:id="rId55"/>
-      <w:footerReference w:type="default" r:id="rId56"/>
+      <w:headerReference w:type="default" r:id="rId56"/>
+      <w:footerReference w:type="default" r:id="rId57"/>
       <w:pgSz w:w="12240" w:h="15840"/>
       <w:pgMar w:top="1440" w:right="1440" w:bottom="1440" w:left="1440" w:header="720" w:footer="864" w:gutter="0"/>
       <w:cols w:space="720"/>

</xml_diff>

<commit_message>
feat: Add progress #24 'Adobe XD'
</commit_message>
<xml_diff>
--- a/adobe_xd/note.docx
+++ b/adobe_xd/note.docx
@@ -253,13 +253,8 @@
         <w:t xml:space="preserve"> </w:t>
       </w:r>
       <w:r>
-        <w:t xml:space="preserve">use. Can we get your help to design &amp; build the tutor admin side of the product We’d like both a website &amp; iOS App </w:t>
-      </w:r>
-      <w:proofErr w:type="gramStart"/>
-      <w:r>
-        <w:t>design”</w:t>
-      </w:r>
-      <w:proofErr w:type="gramEnd"/>
+        <w:t>use. Can we get your help to design &amp; build the tutor admin side of the product We’d like both a website &amp; iOS App design”</w:t>
+      </w:r>
     </w:p>
     <w:p>
       <w:pPr>
@@ -271,13 +266,8 @@
         <w:pStyle w:val="Body"/>
       </w:pPr>
       <w:r>
-        <w:t xml:space="preserve">2.  Create UX brief </w:t>
-      </w:r>
-      <w:proofErr w:type="spellStart"/>
-      <w:r>
-        <w:t>brief</w:t>
-      </w:r>
-      <w:proofErr w:type="spellEnd"/>
+        <w:t>2.  Create UX brief brief</w:t>
+      </w:r>
     </w:p>
     <w:p>
       <w:pPr>
@@ -321,13 +311,8 @@
         <w:t xml:space="preserve">Who is this for </w:t>
       </w:r>
       <w:r>
-        <w:t xml:space="preserve">is based on </w:t>
-      </w:r>
-      <w:proofErr w:type="gramStart"/>
-      <w:r>
-        <w:t>persona</w:t>
-      </w:r>
-      <w:proofErr w:type="gramEnd"/>
+        <w:t>is based on persona</w:t>
+      </w:r>
     </w:p>
     <w:p>
       <w:pPr>
@@ -844,27 +829,7 @@
           <w:sz w:val="24"/>
           <w:szCs w:val="24"/>
         </w:rPr>
-        <w:t xml:space="preserve">Spelling </w:t>
-      </w:r>
-      <w:proofErr w:type="gramStart"/>
-      <w:r>
-        <w:rPr>
-          <w:b/>
-          <w:bCs/>
-          <w:sz w:val="24"/>
-          <w:szCs w:val="24"/>
-        </w:rPr>
-        <w:t>change</w:t>
-      </w:r>
-      <w:proofErr w:type="gramEnd"/>
-      <w:r>
-        <w:rPr>
-          <w:b/>
-          <w:bCs/>
-          <w:sz w:val="24"/>
-          <w:szCs w:val="24"/>
-        </w:rPr>
-        <w:t xml:space="preserve"> </w:t>
+        <w:t xml:space="preserve">Spelling change </w:t>
       </w:r>
       <w:r>
         <w:rPr>
@@ -1433,7 +1398,7 @@
           </mc:Choice>
           <mc:Fallback>
             <w:pict>
-              <v:shapetype w14:anchorId="26736113" id="_x0000_t75" coordsize="21600,21600" o:spt="75" o:preferrelative="t" path="m@4@5l@4@11@9@11@9@5xe" filled="f" stroked="f">
+              <v:shapetype w14:anchorId="6F5C7D32" id="_x0000_t75" coordsize="21600,21600" o:spt="75" o:preferrelative="t" path="m@4@5l@4@11@9@11@9@5xe" filled="f" stroked="f">
                 <v:stroke joinstyle="miter"/>
                 <v:formulas>
                   <v:f eqn="if lineDrawn pixelLineWidth 0"/>
@@ -2212,37 +2177,7 @@
                   <w14:bevel/>
                 </w14:textOutline>
               </w:rPr>
-              <w:t xml:space="preserve">stand that website is a visual representation of a business (content &gt;&gt;&gt; website </w:t>
-            </w:r>
-            <w:proofErr w:type="gramStart"/>
-            <w:r>
-              <w:rPr>
-                <w:rFonts w:ascii="Helvetica Neue" w:hAnsi="Helvetica Neue" w:cs="Arial Unicode MS"/>
-                <w:b/>
-                <w:bCs/>
-                <w:color w:val="FF0000"/>
-                <w14:textOutline w14:w="0" w14:cap="flat" w14:cmpd="sng" w14:algn="ctr">
-                  <w14:noFill/>
-                  <w14:prstDash w14:val="solid"/>
-                  <w14:bevel/>
-                </w14:textOutline>
-              </w:rPr>
-              <w:t>design)*</w:t>
-            </w:r>
-            <w:proofErr w:type="gramEnd"/>
-            <w:r>
-              <w:rPr>
-                <w:rFonts w:ascii="Helvetica Neue" w:hAnsi="Helvetica Neue" w:cs="Arial Unicode MS"/>
-                <w:b/>
-                <w:bCs/>
-                <w:color w:val="FF0000"/>
-                <w14:textOutline w14:w="0" w14:cap="flat" w14:cmpd="sng" w14:algn="ctr">
-                  <w14:noFill/>
-                  <w14:prstDash w14:val="solid"/>
-                  <w14:bevel/>
-                </w14:textOutline>
-              </w:rPr>
-              <w:t>*</w:t>
+              <w:t>stand that website is a visual representation of a business (content &gt;&gt;&gt; website design)**</w:t>
             </w:r>
           </w:p>
           <w:p>
@@ -3146,22 +3081,8 @@
                   <w14:bevel/>
                 </w14:textOutline>
               </w:rPr>
-              <w:t xml:space="preserve">: Create </w:t>
+              <w:t>: Create userflow</w:t>
             </w:r>
-            <w:proofErr w:type="spellStart"/>
-            <w:r>
-              <w:rPr>
-                <w:rFonts w:ascii="Helvetica Neue" w:hAnsi="Helvetica Neue" w:cs="Arial Unicode MS"/>
-                <w:color w:val="000000"/>
-                <w14:textOutline w14:w="0" w14:cap="flat" w14:cmpd="sng" w14:algn="ctr">
-                  <w14:noFill/>
-                  <w14:prstDash w14:val="solid"/>
-                  <w14:bevel/>
-                </w14:textOutline>
-              </w:rPr>
-              <w:t>userflow</w:t>
-            </w:r>
-            <w:proofErr w:type="spellEnd"/>
           </w:p>
           <w:p>
             <w:pPr>
@@ -3293,33 +3214,7 @@
                   <w14:bevel/>
                 </w14:textOutline>
               </w:rPr>
-              <w:t xml:space="preserve">The above </w:t>
-            </w:r>
-            <w:proofErr w:type="spellStart"/>
-            <w:r>
-              <w:rPr>
-                <w:rFonts w:ascii="Helvetica Neue" w:hAnsi="Helvetica Neue" w:cs="Arial Unicode MS"/>
-                <w:color w:val="000000"/>
-                <w14:textOutline w14:w="0" w14:cap="flat" w14:cmpd="sng" w14:algn="ctr">
-                  <w14:noFill/>
-                  <w14:prstDash w14:val="solid"/>
-                  <w14:bevel/>
-                </w14:textOutline>
-              </w:rPr>
-              <w:t>userflow</w:t>
-            </w:r>
-            <w:proofErr w:type="spellEnd"/>
-            <w:r>
-              <w:rPr>
-                <w:rFonts w:ascii="Helvetica Neue" w:hAnsi="Helvetica Neue" w:cs="Arial Unicode MS"/>
-                <w:color w:val="000000"/>
-                <w14:textOutline w14:w="0" w14:cap="flat" w14:cmpd="sng" w14:algn="ctr">
-                  <w14:noFill/>
-                  <w14:prstDash w14:val="solid"/>
-                  <w14:bevel/>
-                </w14:textOutline>
-              </w:rPr>
-              <w:t xml:space="preserve"> is just for homepage</w:t>
+              <w:t>The above userflow is just for homepage</w:t>
             </w:r>
           </w:p>
           <w:p>
@@ -3674,7 +3569,7 @@
                 </mc:Choice>
                 <mc:Fallback>
                   <w:pict>
-                    <v:shape w14:anchorId="52DB9CDF" id="Ink 39" o:spid="_x0000_s1026" type="#_x0000_t75" style="position:absolute;margin-left:47.3pt;margin-top:134.1pt;width:94.25pt;height:34.95pt;rotation:3792331fd;z-index:251669504;visibility:visible;mso-wrap-style:square;mso-width-percent:0;mso-height-percent:0;mso-wrap-distance-left:9pt;mso-wrap-distance-top:0;mso-wrap-distance-right:9pt;mso-wrap-distance-bottom:0;mso-position-horizontal:absolute;mso-position-horizontal-relative:text;mso-position-vertical:absolute;mso-position-vertical-relative:text;mso-width-percent:0;mso-height-percent:0;mso-width-relative:margin;mso-height-relative:margin" o:gfxdata="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">
+                    <v:shape w14:anchorId="1C0162B2" id="Ink 39" o:spid="_x0000_s1026" type="#_x0000_t75" style="position:absolute;margin-left:47.3pt;margin-top:134.1pt;width:94.25pt;height:34.95pt;rotation:3792331fd;z-index:251669504;visibility:visible;mso-wrap-style:square;mso-width-percent:0;mso-height-percent:0;mso-wrap-distance-left:9pt;mso-wrap-distance-top:0;mso-wrap-distance-right:9pt;mso-wrap-distance-bottom:0;mso-position-horizontal:absolute;mso-position-horizontal-relative:text;mso-position-vertical:absolute;mso-position-vertical-relative:text;mso-width-percent:0;mso-height-percent:0;mso-width-relative:margin;mso-height-relative:margin" o:gfxdata="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">
                       <v:imagedata r:id="rId33" o:title=""/>
                     </v:shape>
                   </w:pict>
@@ -4076,7 +3971,7 @@
                 </mc:Choice>
                 <mc:Fallback>
                   <w:pict>
-                    <v:shape w14:anchorId="14675BEF" id="Ink 31" o:spid="_x0000_s1026" type="#_x0000_t75" style="position:absolute;margin-left:278.2pt;margin-top:134.9pt;width:29.15pt;height:33.95pt;z-index:251664384;visibility:visible;mso-wrap-style:square;mso-wrap-distance-left:9pt;mso-wrap-distance-top:0;mso-wrap-distance-right:9pt;mso-wrap-distance-bottom:0;mso-position-horizontal:absolute;mso-position-horizontal-relative:text;mso-position-vertical:absolute;mso-position-vertical-relative:text" o:gfxdata="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">
+                    <v:shape w14:anchorId="080FB1DA" id="Ink 31" o:spid="_x0000_s1026" type="#_x0000_t75" style="position:absolute;margin-left:278.2pt;margin-top:134.9pt;width:29.15pt;height:33.95pt;z-index:251664384;visibility:visible;mso-wrap-style:square;mso-wrap-distance-left:9pt;mso-wrap-distance-top:0;mso-wrap-distance-right:9pt;mso-wrap-distance-bottom:0;mso-position-horizontal:absolute;mso-position-horizontal-relative:text;mso-position-vertical:absolute;mso-position-vertical-relative:text" o:gfxdata="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">
                       <v:imagedata r:id="rId35" o:title=""/>
                     </v:shape>
                   </w:pict>
@@ -4150,7 +4045,7 @@
                 </mc:Choice>
                 <mc:Fallback>
                   <w:pict>
-                    <v:shape w14:anchorId="6818594C" id="Frame 28" o:spid="_x0000_s1026" style="position:absolute;margin-left:.35pt;margin-top:157.15pt;width:271pt;height:26pt;z-index:251661312;visibility:visible;mso-wrap-style:square;mso-wrap-distance-left:9pt;mso-wrap-distance-top:0;mso-wrap-distance-right:9pt;mso-wrap-distance-bottom:0;mso-position-horizontal:absolute;mso-position-horizontal-relative:text;mso-position-vertical:absolute;mso-position-vertical-relative:text;v-text-anchor:middle" coordsize="3441700,330200" o:gfxdata="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" path="m,l3441700,r,330200l,330200,,xm41275,41275r,247650l3400425,288925r,-247650l41275,41275xe" fillcolor="red" strokecolor="#ff644e [3208]" strokeweight="2pt">
+                    <v:shape w14:anchorId="2FBDE36B" id="Frame 28" o:spid="_x0000_s1026" style="position:absolute;margin-left:.35pt;margin-top:157.15pt;width:271pt;height:26pt;z-index:251661312;visibility:visible;mso-wrap-style:square;mso-wrap-distance-left:9pt;mso-wrap-distance-top:0;mso-wrap-distance-right:9pt;mso-wrap-distance-bottom:0;mso-position-horizontal:absolute;mso-position-horizontal-relative:text;mso-position-vertical:absolute;mso-position-vertical-relative:text;v-text-anchor:middle" coordsize="3441700,330200" o:gfxdata="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" path="m,l3441700,r,330200l,330200,,xm41275,41275r,247650l3400425,288925r,-247650l41275,41275xe" fillcolor="red" strokecolor="#ff644e [3208]" strokeweight="2pt">
                       <v:path arrowok="t" o:connecttype="custom" o:connectlocs="0,0;3441700,0;3441700,330200;0,330200;0,0;41275,41275;41275,288925;3400425,288925;3400425,41275;41275,41275" o:connectangles="0,0,0,0,0,0,0,0,0,0"/>
                     </v:shape>
                   </w:pict>
@@ -4289,7 +4184,7 @@
                 </mc:Choice>
                 <mc:Fallback>
                   <w:pict>
-                    <v:shape w14:anchorId="4F0BB191" id="Frame 54" o:spid="_x0000_s1026" style="position:absolute;margin-left:181.55pt;margin-top:42.65pt;width:200.8pt;height:20.4pt;z-index:251686912;visibility:visible;mso-wrap-style:square;mso-width-percent:0;mso-wrap-distance-left:9pt;mso-wrap-distance-top:0;mso-wrap-distance-right:9pt;mso-wrap-distance-bottom:0;mso-position-horizontal:absolute;mso-position-horizontal-relative:text;mso-position-vertical:absolute;mso-position-vertical-relative:text;mso-width-percent:0;mso-width-relative:margin;v-text-anchor:middle" coordsize="2550160,259080" o:gfxdata="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" path="m,l2550160,r,259080l,259080,,xm32385,32385r,194310l2517775,226695r,-194310l32385,32385xe" fillcolor="#00b0f0" stroked="f" strokeweight="1pt">
+                    <v:shape w14:anchorId="3EC375D3" id="Frame 54" o:spid="_x0000_s1026" style="position:absolute;margin-left:181.55pt;margin-top:42.65pt;width:200.8pt;height:20.4pt;z-index:251686912;visibility:visible;mso-wrap-style:square;mso-width-percent:0;mso-wrap-distance-left:9pt;mso-wrap-distance-top:0;mso-wrap-distance-right:9pt;mso-wrap-distance-bottom:0;mso-position-horizontal:absolute;mso-position-horizontal-relative:text;mso-position-vertical:absolute;mso-position-vertical-relative:text;mso-width-percent:0;mso-width-relative:margin;v-text-anchor:middle" coordsize="2550160,259080" o:gfxdata="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" path="m,l2550160,r,259080l,259080,,xm32385,32385r,194310l2517775,226695r,-194310l32385,32385xe" fillcolor="#00b0f0" stroked="f" strokeweight="1pt">
                       <v:stroke miterlimit="4" joinstyle="miter"/>
                       <v:path arrowok="t" o:connecttype="custom" o:connectlocs="0,0;2550160,0;2550160,259080;0,259080;0,0;32385,32385;32385,226695;2517775,226695;2517775,32385;32385,32385" o:connectangles="0,0,0,0,0,0,0,0,0,0"/>
                     </v:shape>
@@ -4367,18 +4262,8 @@
                                       <w:bCs/>
                                       <w:color w:val="92D050"/>
                                     </w:rPr>
-                                    <w:t xml:space="preserve">How much experience they </w:t>
+                                    <w:t>How much experience they have</w:t>
                                   </w:r>
-                                  <w:proofErr w:type="gramStart"/>
-                                  <w:r>
-                                    <w:rPr>
-                                      <w:b/>
-                                      <w:bCs/>
-                                      <w:color w:val="92D050"/>
-                                    </w:rPr>
-                                    <w:t>have</w:t>
-                                  </w:r>
-                                  <w:proofErr w:type="gramEnd"/>
                                 </w:p>
                               </w:txbxContent>
                             </wps:txbx>
@@ -4417,18 +4302,8 @@
                                 <w:bCs/>
                                 <w:color w:val="92D050"/>
                               </w:rPr>
-                              <w:t xml:space="preserve">How much experience they </w:t>
+                              <w:t>How much experience they have</w:t>
                             </w:r>
-                            <w:proofErr w:type="gramStart"/>
-                            <w:r>
-                              <w:rPr>
-                                <w:b/>
-                                <w:bCs/>
-                                <w:color w:val="92D050"/>
-                              </w:rPr>
-                              <w:t>have</w:t>
-                            </w:r>
-                            <w:proofErr w:type="gramEnd"/>
                           </w:p>
                         </w:txbxContent>
                       </v:textbox>
@@ -4510,7 +4385,7 @@
                 </mc:Choice>
                 <mc:Fallback>
                   <w:pict>
-                    <v:shape w14:anchorId="6A9D01B2" id="Frame 49" o:spid="_x0000_s1026" style="position:absolute;margin-left:.15pt;margin-top:42.65pt;width:181.6pt;height:20.4pt;z-index:251680768;visibility:visible;mso-wrap-style:square;mso-width-percent:0;mso-wrap-distance-left:9pt;mso-wrap-distance-top:0;mso-wrap-distance-right:9pt;mso-wrap-distance-bottom:0;mso-position-horizontal:absolute;mso-position-horizontal-relative:text;mso-position-vertical:absolute;mso-position-vertical-relative:text;mso-width-percent:0;mso-width-relative:margin;v-text-anchor:middle" coordsize="2306320,259080" o:gfxdata="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" path="m,l2306320,r,259080l,259080,,xm32385,32385r,194310l2273935,226695r,-194310l32385,32385xe" fillcolor="#61d836 [3206]" stroked="f" strokeweight="1pt">
+                    <v:shape w14:anchorId="5928D21B" id="Frame 49" o:spid="_x0000_s1026" style="position:absolute;margin-left:.15pt;margin-top:42.65pt;width:181.6pt;height:20.4pt;z-index:251680768;visibility:visible;mso-wrap-style:square;mso-width-percent:0;mso-wrap-distance-left:9pt;mso-wrap-distance-top:0;mso-wrap-distance-right:9pt;mso-wrap-distance-bottom:0;mso-position-horizontal:absolute;mso-position-horizontal-relative:text;mso-position-vertical:absolute;mso-position-vertical-relative:text;mso-width-percent:0;mso-width-relative:margin;v-text-anchor:middle" coordsize="2306320,259080" o:gfxdata="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" path="m,l2306320,r,259080l,259080,,xm32385,32385r,194310l2273935,226695r,-194310l32385,32385xe" fillcolor="#61d836 [3206]" stroked="f" strokeweight="1pt">
                       <v:stroke miterlimit="4" joinstyle="miter"/>
                       <v:path arrowok="t" o:connecttype="custom" o:connectlocs="0,0;2306320,0;2306320,259080;0,259080;0,0;32385,32385;32385,226695;2273935,226695;2273935,32385;32385,32385" o:connectangles="0,0,0,0,0,0,0,0,0,0"/>
                     </v:shape>
@@ -4591,7 +4466,7 @@
                 </mc:Choice>
                 <mc:Fallback>
                   <w:pict>
-                    <v:shape w14:anchorId="1D2583BF" id="Frame 48" o:spid="_x0000_s1026" style="position:absolute;margin-left:318.35pt;margin-top:25.85pt;width:143.2pt;height:20.4pt;z-index:251678720;visibility:visible;mso-wrap-style:square;mso-width-percent:0;mso-wrap-distance-left:9pt;mso-wrap-distance-top:0;mso-wrap-distance-right:9pt;mso-wrap-distance-bottom:0;mso-position-horizontal:absolute;mso-position-horizontal-relative:text;mso-position-vertical:absolute;mso-position-vertical-relative:text;mso-width-percent:0;mso-width-relative:margin;v-text-anchor:middle" coordsize="1818640,259080" o:gfxdata="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" path="m,l1818640,r,259080l,259080,,xm32385,32385r,194310l1786255,226695r,-194310l32385,32385xe" fillcolor="#61d836 [3206]" stroked="f" strokeweight="1pt">
+                    <v:shape w14:anchorId="0C429A9F" id="Frame 48" o:spid="_x0000_s1026" style="position:absolute;margin-left:318.35pt;margin-top:25.85pt;width:143.2pt;height:20.4pt;z-index:251678720;visibility:visible;mso-wrap-style:square;mso-width-percent:0;mso-wrap-distance-left:9pt;mso-wrap-distance-top:0;mso-wrap-distance-right:9pt;mso-wrap-distance-bottom:0;mso-position-horizontal:absolute;mso-position-horizontal-relative:text;mso-position-vertical:absolute;mso-position-vertical-relative:text;mso-width-percent:0;mso-width-relative:margin;v-text-anchor:middle" coordsize="1818640,259080" o:gfxdata="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" path="m,l1818640,r,259080l,259080,,xm32385,32385r,194310l1786255,226695r,-194310l32385,32385xe" fillcolor="#61d836 [3206]" stroked="f" strokeweight="1pt">
                       <v:stroke miterlimit="4" joinstyle="miter"/>
                       <v:path arrowok="t" o:connecttype="custom" o:connectlocs="0,0;1818640,0;1818640,259080;0,259080;0,0;32385,32385;32385,226695;1786255,226695;1786255,32385;32385,32385" o:connectangles="0,0,0,0,0,0,0,0,0,0"/>
                     </v:shape>
@@ -4639,7 +4514,7 @@
                 </mc:Choice>
                 <mc:Fallback>
                   <w:pict>
-                    <v:shape w14:anchorId="10633F67" id="Ink 46" o:spid="_x0000_s1026" type="#_x0000_t75" style="position:absolute;margin-left:289.45pt;margin-top:-7.7pt;width:47.6pt;height:36.35pt;z-index:251675648;visibility:visible;mso-wrap-style:square;mso-wrap-distance-left:9pt;mso-wrap-distance-top:0;mso-wrap-distance-right:9pt;mso-wrap-distance-bottom:0;mso-position-horizontal:absolute;mso-position-horizontal-relative:text;mso-position-vertical:absolute;mso-position-vertical-relative:text" o:gfxdata="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">
+                    <v:shape w14:anchorId="6A7C6D30" id="Ink 46" o:spid="_x0000_s1026" type="#_x0000_t75" style="position:absolute;margin-left:289.45pt;margin-top:-7.7pt;width:47.6pt;height:36.35pt;z-index:251675648;visibility:visible;mso-wrap-style:square;mso-wrap-distance-left:9pt;mso-wrap-distance-top:0;mso-wrap-distance-right:9pt;mso-wrap-distance-bottom:0;mso-position-horizontal:absolute;mso-position-horizontal-relative:text;mso-position-vertical:absolute;mso-position-vertical-relative:text" o:gfxdata="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">
                       <v:imagedata r:id="rId38" o:title=""/>
                     </v:shape>
                   </w:pict>
@@ -4686,7 +4561,7 @@
                 </mc:Choice>
                 <mc:Fallback>
                   <w:pict>
-                    <v:shape w14:anchorId="6BCDA3B8" id="Ink 43" o:spid="_x0000_s1026" type="#_x0000_t75" style="position:absolute;margin-left:246.15pt;margin-top:48.25pt;width:1.45pt;height:1.65pt;z-index:251672576;visibility:visible;mso-wrap-style:square;mso-wrap-distance-left:9pt;mso-wrap-distance-top:0;mso-wrap-distance-right:9pt;mso-wrap-distance-bottom:0;mso-position-horizontal:absolute;mso-position-horizontal-relative:text;mso-position-vertical:absolute;mso-position-vertical-relative:text" o:gfxdata="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">
+                    <v:shape w14:anchorId="12421144" id="Ink 43" o:spid="_x0000_s1026" type="#_x0000_t75" style="position:absolute;margin-left:246.15pt;margin-top:48.25pt;width:1.45pt;height:1.65pt;z-index:251672576;visibility:visible;mso-wrap-style:square;mso-wrap-distance-left:9pt;mso-wrap-distance-top:0;mso-wrap-distance-right:9pt;mso-wrap-distance-bottom:0;mso-position-horizontal:absolute;mso-position-horizontal-relative:text;mso-position-vertical:absolute;mso-position-vertical-relative:text" o:gfxdata="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">
                       <v:imagedata r:id="rId40" o:title=""/>
                     </v:shape>
                   </w:pict>
@@ -4763,7 +4638,7 @@
                 </mc:Choice>
                 <mc:Fallback>
                   <w:pict>
-                    <v:shape w14:anchorId="25DA0F16" id="Frame 42" o:spid="_x0000_s1026" style="position:absolute;margin-left:155.55pt;margin-top:26.45pt;width:136.4pt;height:20.4pt;z-index:251671552;visibility:visible;mso-wrap-style:square;mso-wrap-distance-left:9pt;mso-wrap-distance-top:0;mso-wrap-distance-right:9pt;mso-wrap-distance-bottom:0;mso-position-horizontal:absolute;mso-position-horizontal-relative:text;mso-position-vertical:absolute;mso-position-vertical-relative:text;v-text-anchor:middle" coordsize="1732280,259080" o:gfxdata="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" path="m,l1732280,r,259080l,259080,,xm32385,32385r,194310l1699895,226695r,-194310l32385,32385xe" fillcolor="#ffc000" stroked="f" strokeweight="1pt">
+                    <v:shape w14:anchorId="710018D6" id="Frame 42" o:spid="_x0000_s1026" style="position:absolute;margin-left:155.55pt;margin-top:26.45pt;width:136.4pt;height:20.4pt;z-index:251671552;visibility:visible;mso-wrap-style:square;mso-wrap-distance-left:9pt;mso-wrap-distance-top:0;mso-wrap-distance-right:9pt;mso-wrap-distance-bottom:0;mso-position-horizontal:absolute;mso-position-horizontal-relative:text;mso-position-vertical:absolute;mso-position-vertical-relative:text;v-text-anchor:middle" coordsize="1732280,259080" o:gfxdata="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" path="m,l1732280,r,259080l,259080,,xm32385,32385r,194310l1699895,226695r,-194310l32385,32385xe" fillcolor="#ffc000" stroked="f" strokeweight="1pt">
                       <v:stroke miterlimit="4" joinstyle="miter"/>
                       <v:path arrowok="t" o:connecttype="custom" o:connectlocs="0,0;1732280,0;1732280,259080;0,259080;0,0;32385,32385;32385,226695;1699895,226695;1699895,32385;32385,32385" o:connectangles="0,0,0,0,0,0,0,0,0,0"/>
                     </v:shape>
@@ -4841,7 +4716,7 @@
                 </mc:Choice>
                 <mc:Fallback>
                   <w:pict>
-                    <v:shape w14:anchorId="6B80C949" id="Frame 33" o:spid="_x0000_s1026" style="position:absolute;margin-left:77.35pt;margin-top:26.05pt;width:78pt;height:21pt;z-index:251666432;visibility:visible;mso-wrap-style:square;mso-wrap-distance-left:9pt;mso-wrap-distance-top:0;mso-wrap-distance-right:9pt;mso-wrap-distance-bottom:0;mso-position-horizontal:absolute;mso-position-horizontal-relative:text;mso-position-vertical:absolute;mso-position-vertical-relative:text;v-text-anchor:middle" coordsize="990600,266700" o:gfxdata="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" path="m,l990600,r,266700l,266700,,xm33338,33338r,200025l957263,233363r,-200025l33338,33338xe" fillcolor="red" stroked="f" strokeweight="1pt">
+                    <v:shape w14:anchorId="5AFBDE54" id="Frame 33" o:spid="_x0000_s1026" style="position:absolute;margin-left:77.35pt;margin-top:26.05pt;width:78pt;height:21pt;z-index:251666432;visibility:visible;mso-wrap-style:square;mso-wrap-distance-left:9pt;mso-wrap-distance-top:0;mso-wrap-distance-right:9pt;mso-wrap-distance-bottom:0;mso-position-horizontal:absolute;mso-position-horizontal-relative:text;mso-position-vertical:absolute;mso-position-vertical-relative:text;v-text-anchor:middle" coordsize="990600,266700" o:gfxdata="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" path="m,l990600,r,266700l,266700,,xm33338,33338r,200025l957263,233363r,-200025l33338,33338xe" fillcolor="red" stroked="f" strokeweight="1pt">
                       <v:stroke miterlimit="4" joinstyle="miter"/>
                       <v:path arrowok="t" o:connecttype="custom" o:connectlocs="0,0;990600,0;990600,266700;0,266700;0,0;33338,33338;33338,233363;957263,233363;957263,33338;33338,33338" o:connectangles="0,0,0,0,0,0,0,0,0,0"/>
                     </v:shape>
@@ -4972,7 +4847,6 @@
                                       <w:color w:val="00A2FF" w:themeColor="accent1"/>
                                     </w:rPr>
                                   </w:pPr>
-                                  <w:proofErr w:type="gramStart"/>
                                   <w:r>
                                     <w:rPr>
                                       <w:b/>
@@ -4981,7 +4855,6 @@
                                     </w:rPr>
                                     <w:t>Where</w:t>
                                   </w:r>
-                                  <w:proofErr w:type="gramEnd"/>
                                 </w:p>
                               </w:txbxContent>
                             </wps:txbx>
@@ -5011,7 +4884,6 @@
                                 <w:color w:val="00A2FF" w:themeColor="accent1"/>
                               </w:rPr>
                             </w:pPr>
-                            <w:proofErr w:type="gramStart"/>
                             <w:r>
                               <w:rPr>
                                 <w:b/>
@@ -5020,7 +4892,6 @@
                               </w:rPr>
                               <w:t>Where</w:t>
                             </w:r>
-                            <w:proofErr w:type="gramEnd"/>
                           </w:p>
                         </w:txbxContent>
                       </v:textbox>
@@ -5069,7 +4940,7 @@
                 </mc:Choice>
                 <mc:Fallback>
                   <w:pict>
-                    <v:shape w14:anchorId="4D956DF3" id="Ink 57" o:spid="_x0000_s1026" type="#_x0000_t75" style="position:absolute;margin-left:384.05pt;margin-top:-3.65pt;width:41pt;height:28.2pt;z-index:251689984;visibility:visible;mso-wrap-style:square;mso-wrap-distance-left:9pt;mso-wrap-distance-top:0;mso-wrap-distance-right:9pt;mso-wrap-distance-bottom:0;mso-position-horizontal:absolute;mso-position-horizontal-relative:text;mso-position-vertical:absolute;mso-position-vertical-relative:text" o:gfxdata="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">
+                    <v:shape w14:anchorId="20AF8E28" id="Ink 57" o:spid="_x0000_s1026" type="#_x0000_t75" style="position:absolute;margin-left:384.05pt;margin-top:-3.65pt;width:41pt;height:28.2pt;z-index:251689984;visibility:visible;mso-wrap-style:square;mso-wrap-distance-left:9pt;mso-wrap-distance-top:0;mso-wrap-distance-right:9pt;mso-wrap-distance-bottom:0;mso-position-horizontal:absolute;mso-position-horizontal-relative:text;mso-position-vertical:absolute;mso-position-vertical-relative:text" o:gfxdata="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">
                       <v:imagedata r:id="rId43" o:title=""/>
                     </v:shape>
                   </w:pict>
@@ -5116,7 +4987,7 @@
                 </mc:Choice>
                 <mc:Fallback>
                   <w:pict>
-                    <v:shape w14:anchorId="7DCDDAD7" id="Ink 52" o:spid="_x0000_s1026" type="#_x0000_t75" style="position:absolute;margin-left:176.75pt;margin-top:-2.65pt;width:42.9pt;height:23.65pt;z-index:251683840;visibility:visible;mso-wrap-style:square;mso-wrap-distance-left:9pt;mso-wrap-distance-top:0;mso-wrap-distance-right:9pt;mso-wrap-distance-bottom:0;mso-position-horizontal:absolute;mso-position-horizontal-relative:text;mso-position-vertical:absolute;mso-position-vertical-relative:text" o:gfxdata="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">
+                    <v:shape w14:anchorId="3AEEC8BB" id="Ink 52" o:spid="_x0000_s1026" type="#_x0000_t75" style="position:absolute;margin-left:176.75pt;margin-top:-2.65pt;width:42.9pt;height:23.65pt;z-index:251683840;visibility:visible;mso-wrap-style:square;mso-wrap-distance-left:9pt;mso-wrap-distance-top:0;mso-wrap-distance-right:9pt;mso-wrap-distance-bottom:0;mso-position-horizontal:absolute;mso-position-horizontal-relative:text;mso-position-vertical:absolute;mso-position-vertical-relative:text" o:gfxdata="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">
                       <v:imagedata r:id="rId45" o:title=""/>
                     </v:shape>
                   </w:pict>
@@ -6736,7 +6607,7 @@
           </mc:Choice>
           <mc:Fallback>
             <w:pict>
-              <v:shapetype w14:anchorId="5E92816E" id="_x0000_t32" coordsize="21600,21600" o:spt="32" o:oned="t" path="m,l21600,21600e" filled="f">
+              <v:shapetype w14:anchorId="00C288D9" id="_x0000_t32" coordsize="21600,21600" o:spt="32" o:oned="t" path="m,l21600,21600e" filled="f">
                 <v:path arrowok="t" fillok="f" o:connecttype="none"/>
                 <o:lock v:ext="edit" shapetype="t"/>
               </v:shapetype>
@@ -6817,7 +6688,7 @@
           </mc:Choice>
           <mc:Fallback>
             <w:pict>
-              <v:shape w14:anchorId="0F92F217" id="Frame 1073741828" o:spid="_x0000_s1026" style="position:absolute;margin-left:0;margin-top:576.8pt;width:31.2pt;height:29.6pt;z-index:251692032;visibility:visible;mso-wrap-style:square;mso-wrap-distance-left:9pt;mso-wrap-distance-top:0;mso-wrap-distance-right:9pt;mso-wrap-distance-bottom:0;mso-position-horizontal:absolute;mso-position-horizontal-relative:text;mso-position-vertical:absolute;mso-position-vertical-relative:text;v-text-anchor:middle" coordsize="396240,375920" o:gfxdata="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" path="m,l396240,r,375920l,375920,,xm46990,46990r,281940l349250,328930r,-281940l46990,46990xe" fillcolor="red" stroked="f" strokeweight="1pt">
+              <v:shape w14:anchorId="02ADDEC3" id="Frame 1073741828" o:spid="_x0000_s1026" style="position:absolute;margin-left:0;margin-top:576.8pt;width:31.2pt;height:29.6pt;z-index:251692032;visibility:visible;mso-wrap-style:square;mso-wrap-distance-left:9pt;mso-wrap-distance-top:0;mso-wrap-distance-right:9pt;mso-wrap-distance-bottom:0;mso-position-horizontal:absolute;mso-position-horizontal-relative:text;mso-position-vertical:absolute;mso-position-vertical-relative:text;v-text-anchor:middle" coordsize="396240,375920" o:gfxdata="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" path="m,l396240,r,375920l,375920,,xm46990,46990r,281940l349250,328930r,-281940l46990,46990xe" fillcolor="red" stroked="f" strokeweight="1pt">
                 <v:stroke miterlimit="4" joinstyle="miter"/>
                 <v:path arrowok="t" o:connecttype="custom" o:connectlocs="0,0;396240,0;396240,375920;0,375920;0,0;46990,46990;46990,328930;349250,328930;349250,46990;46990,46990" o:connectangles="0,0,0,0,0,0,0,0,0,0"/>
               </v:shape>
@@ -7153,7 +7024,7 @@
           </mc:Choice>
           <mc:Fallback>
             <w:pict>
-              <v:shape w14:anchorId="5556DA34" id="Straight Arrow Connector 1073741833" o:spid="_x0000_s1026" type="#_x0000_t32" style="position:absolute;margin-left:252.8pt;margin-top:88.4pt;width:55.2pt;height:48.8pt;z-index:251696128;visibility:visible;mso-wrap-style:square;mso-wrap-distance-left:9pt;mso-wrap-distance-top:0;mso-wrap-distance-right:9pt;mso-wrap-distance-bottom:0;mso-position-horizontal:absolute;mso-position-horizontal-relative:text;mso-position-vertical:absolute;mso-position-vertical-relative:text" o:gfxdata="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" strokecolor="red" strokeweight="2pt">
+              <v:shape w14:anchorId="5E0072AD" id="Straight Arrow Connector 1073741833" o:spid="_x0000_s1026" type="#_x0000_t32" style="position:absolute;margin-left:252.8pt;margin-top:88.4pt;width:55.2pt;height:48.8pt;z-index:251696128;visibility:visible;mso-wrap-style:square;mso-wrap-distance-left:9pt;mso-wrap-distance-top:0;mso-wrap-distance-right:9pt;mso-wrap-distance-bottom:0;mso-position-horizontal:absolute;mso-position-horizontal-relative:text;mso-position-vertical:absolute;mso-position-vertical-relative:text" o:gfxdata="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" strokecolor="red" strokeweight="2pt">
                 <v:stroke endarrow="block" miterlimit="4" joinstyle="miter"/>
               </v:shape>
             </w:pict>
@@ -7230,7 +7101,7 @@
           </mc:Choice>
           <mc:Fallback>
             <w:pict>
-              <v:shape w14:anchorId="3E6DC3EE" id="Frame 1073741832" o:spid="_x0000_s1026" style="position:absolute;margin-left:80.8pt;margin-top:70.8pt;width:196.8pt;height:13.6pt;z-index:251695104;visibility:visible;mso-wrap-style:square;mso-wrap-distance-left:9pt;mso-wrap-distance-top:0;mso-wrap-distance-right:9pt;mso-wrap-distance-bottom:0;mso-position-horizontal:absolute;mso-position-horizontal-relative:text;mso-position-vertical:absolute;mso-position-vertical-relative:text;v-text-anchor:middle" coordsize="2499360,172720" o:gfxdata="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" path="m,l2499360,r,172720l,172720,,xm21590,21590r,129540l2477770,151130r,-129540l21590,21590xe" fillcolor="red" stroked="f" strokeweight="1pt">
+              <v:shape w14:anchorId="69CE4A8A" id="Frame 1073741832" o:spid="_x0000_s1026" style="position:absolute;margin-left:80.8pt;margin-top:70.8pt;width:196.8pt;height:13.6pt;z-index:251695104;visibility:visible;mso-wrap-style:square;mso-wrap-distance-left:9pt;mso-wrap-distance-top:0;mso-wrap-distance-right:9pt;mso-wrap-distance-bottom:0;mso-position-horizontal:absolute;mso-position-horizontal-relative:text;mso-position-vertical:absolute;mso-position-vertical-relative:text;v-text-anchor:middle" coordsize="2499360,172720" o:gfxdata="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" path="m,l2499360,r,172720l,172720,,xm21590,21590r,129540l2477770,151130r,-129540l21590,21590xe" fillcolor="red" stroked="f" strokeweight="1pt">
                 <v:stroke miterlimit="4" joinstyle="miter"/>
                 <v:path arrowok="t" o:connecttype="custom" o:connectlocs="0,0;2499360,0;2499360,172720;0,172720;0,0;21590,21590;21590,151130;2477770,151130;2477770,21590;21590,21590" o:connectangles="0,0,0,0,0,0,0,0,0,0"/>
               </v:shape>
@@ -7709,7 +7580,7 @@
           </mc:Choice>
           <mc:Fallback>
             <w:pict>
-              <v:shape w14:anchorId="2F7C3D8C" id="Frame 1073741840" o:spid="_x0000_s1026" style="position:absolute;margin-left:252pt;margin-top:108pt;width:112.8pt;height:19.2pt;z-index:251701248;visibility:visible;mso-wrap-style:square;mso-wrap-distance-left:9pt;mso-wrap-distance-top:0;mso-wrap-distance-right:9pt;mso-wrap-distance-bottom:0;mso-position-horizontal:absolute;mso-position-horizontal-relative:text;mso-position-vertical:absolute;mso-position-vertical-relative:text;v-text-anchor:middle" coordsize="1432560,243840" o:gfxdata="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" path="m,l1432560,r,243840l,243840,,xm30480,30480r,182880l1402080,213360r,-182880l30480,30480xe" fillcolor="#00a2ff [3204]" stroked="f" strokeweight="1pt">
+              <v:shape w14:anchorId="064EA49D" id="Frame 1073741840" o:spid="_x0000_s1026" style="position:absolute;margin-left:252pt;margin-top:108pt;width:112.8pt;height:19.2pt;z-index:251701248;visibility:visible;mso-wrap-style:square;mso-wrap-distance-left:9pt;mso-wrap-distance-top:0;mso-wrap-distance-right:9pt;mso-wrap-distance-bottom:0;mso-position-horizontal:absolute;mso-position-horizontal-relative:text;mso-position-vertical:absolute;mso-position-vertical-relative:text;v-text-anchor:middle" coordsize="1432560,243840" o:gfxdata="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" path="m,l1432560,r,243840l,243840,,xm30480,30480r,182880l1402080,213360r,-182880l30480,30480xe" fillcolor="#00a2ff [3204]" stroked="f" strokeweight="1pt">
                 <v:stroke miterlimit="4" joinstyle="miter"/>
                 <v:path arrowok="t" o:connecttype="custom" o:connectlocs="0,0;1432560,0;1432560,243840;0,243840;0,0;30480,30480;30480,213360;1402080,213360;1402080,30480;30480,30480" o:connectangles="0,0,0,0,0,0,0,0,0,0"/>
               </v:shape>
@@ -7903,7 +7774,7 @@
           </mc:Choice>
           <mc:Fallback>
             <w:pict>
-              <v:shape w14:anchorId="60D51E16" id="Straight Arrow Connector 1073741838" o:spid="_x0000_s1026" type="#_x0000_t32" style="position:absolute;margin-left:404pt;margin-top:164.8pt;width:4pt;height:74.4pt;flip:x;z-index:251699200;visibility:visible;mso-wrap-style:square;mso-wrap-distance-left:9pt;mso-wrap-distance-top:0;mso-wrap-distance-right:9pt;mso-wrap-distance-bottom:0;mso-position-horizontal:absolute;mso-position-horizontal-relative:text;mso-position-vertical:absolute;mso-position-vertical-relative:text" o:gfxdata="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" strokecolor="red" strokeweight="2pt">
+              <v:shape w14:anchorId="367941B1" id="Straight Arrow Connector 1073741838" o:spid="_x0000_s1026" type="#_x0000_t32" style="position:absolute;margin-left:404pt;margin-top:164.8pt;width:4pt;height:74.4pt;flip:x;z-index:251699200;visibility:visible;mso-wrap-style:square;mso-wrap-distance-left:9pt;mso-wrap-distance-top:0;mso-wrap-distance-right:9pt;mso-wrap-distance-bottom:0;mso-position-horizontal:absolute;mso-position-horizontal-relative:text;mso-position-vertical:absolute;mso-position-vertical-relative:text" o:gfxdata="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" strokecolor="red" strokeweight="2pt">
                 <v:stroke endarrow="block" miterlimit="4" joinstyle="miter"/>
               </v:shape>
             </w:pict>
@@ -7981,7 +7852,7 @@
           </mc:Choice>
           <mc:Fallback>
             <w:pict>
-              <v:shape w14:anchorId="3161E206" id="Frame 1073741837" o:spid="_x0000_s1026" style="position:absolute;margin-left:332.8pt;margin-top:20pt;width:161.6pt;height:136pt;z-index:251698176;visibility:visible;mso-wrap-style:square;mso-wrap-distance-left:9pt;mso-wrap-distance-top:0;mso-wrap-distance-right:9pt;mso-wrap-distance-bottom:0;mso-position-horizontal:absolute;mso-position-horizontal-relative:text;mso-position-vertical:absolute;mso-position-vertical-relative:text;v-text-anchor:middle" coordsize="2052320,1727200" o:gfxdata="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" path="m,l2052320,r,1727200l,1727200,,xm215900,215900r,1295400l1836420,1511300r,-1295400l215900,215900xe" fillcolor="red" stroked="f" strokeweight="1pt">
+              <v:shape w14:anchorId="145A8790" id="Frame 1073741837" o:spid="_x0000_s1026" style="position:absolute;margin-left:332.8pt;margin-top:20pt;width:161.6pt;height:136pt;z-index:251698176;visibility:visible;mso-wrap-style:square;mso-wrap-distance-left:9pt;mso-wrap-distance-top:0;mso-wrap-distance-right:9pt;mso-wrap-distance-bottom:0;mso-position-horizontal:absolute;mso-position-horizontal-relative:text;mso-position-vertical:absolute;mso-position-vertical-relative:text;v-text-anchor:middle" coordsize="2052320,1727200" o:gfxdata="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" path="m,l2052320,r,1727200l,1727200,,xm215900,215900r,1295400l1836420,1511300r,-1295400l215900,215900xe" fillcolor="red" stroked="f" strokeweight="1pt">
                 <v:stroke miterlimit="4" joinstyle="miter"/>
                 <v:path arrowok="t" o:connecttype="custom" o:connectlocs="0,0;2052320,0;2052320,1727200;0,1727200;0,0;215900,215900;215900,1511300;1836420,1511300;1836420,215900;215900,215900" o:connectangles="0,0,0,0,0,0,0,0,0,0"/>
               </v:shape>
@@ -8273,7 +8144,7 @@
           </mc:Choice>
           <mc:Fallback>
             <w:pict>
-              <v:shape w14:anchorId="4F4A4F80" id="Frame 1073741843" o:spid="_x0000_s1026" style="position:absolute;margin-left:47.2pt;margin-top:161.85pt;width:172pt;height:125.6pt;z-index:251702272;visibility:visible;mso-wrap-style:square;mso-width-percent:0;mso-height-percent:0;mso-wrap-distance-left:9pt;mso-wrap-distance-top:0;mso-wrap-distance-right:9pt;mso-wrap-distance-bottom:0;mso-position-horizontal:absolute;mso-position-horizontal-relative:text;mso-position-vertical:absolute;mso-position-vertical-relative:text;mso-width-percent:0;mso-height-percent:0;mso-width-relative:margin;mso-height-relative:margin;v-text-anchor:middle" coordsize="2184400,1595120" o:gfxdata="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" path="m,l2184400,r,1595120l,1595120,,xm199390,199390r,1196340l1985010,1395730r,-1196340l199390,199390xe" fillcolor="red" stroked="f" strokeweight="2pt">
+              <v:shape w14:anchorId="7387254C" id="Frame 1073741843" o:spid="_x0000_s1026" style="position:absolute;margin-left:47.2pt;margin-top:161.85pt;width:172pt;height:125.6pt;z-index:251702272;visibility:visible;mso-wrap-style:square;mso-width-percent:0;mso-height-percent:0;mso-wrap-distance-left:9pt;mso-wrap-distance-top:0;mso-wrap-distance-right:9pt;mso-wrap-distance-bottom:0;mso-position-horizontal:absolute;mso-position-horizontal-relative:text;mso-position-vertical:absolute;mso-position-vertical-relative:text;mso-width-percent:0;mso-height-percent:0;mso-width-relative:margin;mso-height-relative:margin;v-text-anchor:middle" coordsize="2184400,1595120" o:gfxdata="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" path="m,l2184400,r,1595120l,1595120,,xm199390,199390r,1196340l1985010,1395730r,-1196340l199390,199390xe" fillcolor="red" stroked="f" strokeweight="2pt">
                 <v:path arrowok="t" o:connecttype="custom" o:connectlocs="0,0;2184400,0;2184400,1595120;0,1595120;0,0;199390,199390;199390,1395730;1985010,1395730;1985010,199390;199390,199390" o:connectangles="0,0,0,0,0,0,0,0,0,0"/>
               </v:shape>
             </w:pict>
@@ -8418,21 +8289,7 @@
         <w:rPr>
           <w:rFonts w:asciiTheme="majorHAnsi" w:hAnsiTheme="majorHAnsi"/>
         </w:rPr>
-        <w:t xml:space="preserve"> change in one </w:t>
-      </w:r>
-      <w:proofErr w:type="gramStart"/>
-      <w:r>
-        <w:rPr>
-          <w:rFonts w:asciiTheme="majorHAnsi" w:hAnsiTheme="majorHAnsi"/>
-        </w:rPr>
-        <w:t>components</w:t>
-      </w:r>
-      <w:proofErr w:type="gramEnd"/>
-      <w:r>
-        <w:rPr>
-          <w:rFonts w:asciiTheme="majorHAnsi" w:hAnsiTheme="majorHAnsi"/>
-        </w:rPr>
-        <w:t xml:space="preserve"> affects the rest</w:t>
+        <w:t xml:space="preserve"> change in one components affects the rest</w:t>
       </w:r>
     </w:p>
     <w:p>
@@ -8524,7 +8381,6 @@
     </w:p>
     <w:p>
       <w:pPr>
-        <w:pStyle w:val="ListParagraph"/>
         <w:rPr>
           <w:rFonts w:ascii="Helvetica Neue" w:hAnsi="Helvetica Neue" w:cs="Arial Unicode MS"/>
           <w:color w:val="000000"/>
@@ -8536,9 +8392,276 @@
         </w:rPr>
       </w:pPr>
     </w:p>
+    <w:p>
+      <w:pPr>
+        <w:rPr>
+          <w:rFonts w:ascii="Helvetica Neue" w:hAnsi="Helvetica Neue" w:cs="Arial Unicode MS"/>
+          <w:color w:val="000000"/>
+          <w14:textOutline w14:w="0" w14:cap="flat" w14:cmpd="sng" w14:algn="ctr">
+            <w14:noFill/>
+            <w14:prstDash w14:val="solid"/>
+            <w14:bevel/>
+          </w14:textOutline>
+        </w:rPr>
+      </w:pPr>
+    </w:p>
+    <w:p>
+      <w:pPr>
+        <w:rPr>
+          <w:rFonts w:ascii="Helvetica Neue" w:hAnsi="Helvetica Neue" w:cs="Arial Unicode MS"/>
+          <w:color w:val="000000"/>
+          <w14:textOutline w14:w="0" w14:cap="flat" w14:cmpd="sng" w14:algn="ctr">
+            <w14:noFill/>
+            <w14:prstDash w14:val="solid"/>
+            <w14:bevel/>
+          </w14:textOutline>
+        </w:rPr>
+      </w:pPr>
+    </w:p>
+    <w:p>
+      <w:pPr>
+        <w:pStyle w:val="ListParagraph"/>
+        <w:numPr>
+          <w:ilvl w:val="0"/>
+          <w:numId w:val="4"/>
+        </w:numPr>
+        <w:rPr>
+          <w:rFonts w:ascii="Helvetica Neue" w:hAnsi="Helvetica Neue" w:cs="Arial Unicode MS"/>
+          <w:color w:val="000000"/>
+          <w14:textOutline w14:w="0" w14:cap="flat" w14:cmpd="sng" w14:algn="ctr">
+            <w14:noFill/>
+            <w14:prstDash w14:val="solid"/>
+            <w14:bevel/>
+          </w14:textOutline>
+        </w:rPr>
+      </w:pPr>
+      <w:r>
+        <w:rPr>
+          <w:rFonts w:ascii="Helvetica Neue" w:hAnsi="Helvetica Neue" w:cs="Arial Unicode MS"/>
+          <w:color w:val="000000"/>
+          <w14:textOutline w14:w="0" w14:cap="flat" w14:cmpd="sng" w14:algn="ctr">
+            <w14:noFill/>
+            <w14:prstDash w14:val="solid"/>
+            <w14:bevel/>
+          </w14:textOutline>
+        </w:rPr>
+        <w:t>Components have master and slave relationship</w:t>
+      </w:r>
+    </w:p>
+    <w:p>
+      <w:pPr>
+        <w:pStyle w:val="ListParagraph"/>
+        <w:numPr>
+          <w:ilvl w:val="1"/>
+          <w:numId w:val="4"/>
+        </w:numPr>
+        <w:rPr>
+          <w:rFonts w:ascii="Helvetica Neue" w:hAnsi="Helvetica Neue" w:cs="Arial Unicode MS"/>
+          <w:color w:val="000000"/>
+          <w14:textOutline w14:w="0" w14:cap="flat" w14:cmpd="sng" w14:algn="ctr">
+            <w14:noFill/>
+            <w14:prstDash w14:val="solid"/>
+            <w14:bevel/>
+          </w14:textOutline>
+        </w:rPr>
+      </w:pPr>
+      <w:r>
+        <w:rPr>
+          <w:rFonts w:ascii="Helvetica Neue" w:hAnsi="Helvetica Neue" w:cs="Arial Unicode MS"/>
+          <w:color w:val="000000"/>
+          <w14:textOutline w14:w="0" w14:cap="flat" w14:cmpd="sng" w14:algn="ctr">
+            <w14:noFill/>
+            <w14:prstDash w14:val="solid"/>
+            <w14:bevel/>
+          </w14:textOutline>
+        </w:rPr>
+        <w:t xml:space="preserve">Change in master </w:t>
+      </w:r>
+      <w:r>
+        <w:rPr>
+          <w:rFonts w:ascii="Helvetica Neue" w:hAnsi="Helvetica Neue" w:cs="Arial Unicode MS"/>
+          <w:color w:val="000000"/>
+          <w14:textOutline w14:w="0" w14:cap="flat" w14:cmpd="sng" w14:algn="ctr">
+            <w14:noFill/>
+            <w14:prstDash w14:val="solid"/>
+            <w14:bevel/>
+          </w14:textOutline>
+        </w:rPr>
+        <w:sym w:font="Wingdings" w:char="F0E0"/>
+      </w:r>
+      <w:r>
+        <w:rPr>
+          <w:rFonts w:ascii="Helvetica Neue" w:hAnsi="Helvetica Neue" w:cs="Arial Unicode MS"/>
+          <w:color w:val="000000"/>
+          <w14:textOutline w14:w="0" w14:cap="flat" w14:cmpd="sng" w14:algn="ctr">
+            <w14:noFill/>
+            <w14:prstDash w14:val="solid"/>
+            <w14:bevel/>
+          </w14:textOutline>
+        </w:rPr>
+        <w:t xml:space="preserve"> affects all components</w:t>
+      </w:r>
+    </w:p>
+    <w:p>
+      <w:pPr>
+        <w:pStyle w:val="ListParagraph"/>
+        <w:numPr>
+          <w:ilvl w:val="1"/>
+          <w:numId w:val="4"/>
+        </w:numPr>
+        <w:rPr>
+          <w:rFonts w:ascii="Helvetica Neue" w:hAnsi="Helvetica Neue" w:cs="Arial Unicode MS"/>
+          <w:color w:val="000000"/>
+          <w14:textOutline w14:w="0" w14:cap="flat" w14:cmpd="sng" w14:algn="ctr">
+            <w14:noFill/>
+            <w14:prstDash w14:val="solid"/>
+            <w14:bevel/>
+          </w14:textOutline>
+        </w:rPr>
+      </w:pPr>
+      <w:r>
+        <w:rPr>
+          <w:rFonts w:ascii="Helvetica Neue" w:hAnsi="Helvetica Neue" w:cs="Arial Unicode MS"/>
+          <w:color w:val="000000"/>
+          <w14:textOutline w14:w="0" w14:cap="flat" w14:cmpd="sng" w14:algn="ctr">
+            <w14:noFill/>
+            <w14:prstDash w14:val="solid"/>
+            <w14:bevel/>
+          </w14:textOutline>
+        </w:rPr>
+        <w:t xml:space="preserve">Change in slave </w:t>
+      </w:r>
+      <w:r>
+        <w:rPr>
+          <w:rFonts w:ascii="Helvetica Neue" w:hAnsi="Helvetica Neue" w:cs="Arial Unicode MS"/>
+          <w:color w:val="000000"/>
+          <w14:textOutline w14:w="0" w14:cap="flat" w14:cmpd="sng" w14:algn="ctr">
+            <w14:noFill/>
+            <w14:prstDash w14:val="solid"/>
+            <w14:bevel/>
+          </w14:textOutline>
+        </w:rPr>
+        <w:sym w:font="Wingdings" w:char="F0E0"/>
+      </w:r>
+      <w:r>
+        <w:rPr>
+          <w:rFonts w:ascii="Helvetica Neue" w:hAnsi="Helvetica Neue" w:cs="Arial Unicode MS"/>
+          <w:color w:val="000000"/>
+          <w14:textOutline w14:w="0" w14:cap="flat" w14:cmpd="sng" w14:algn="ctr">
+            <w14:noFill/>
+            <w14:prstDash w14:val="solid"/>
+            <w14:bevel/>
+          </w14:textOutline>
+        </w:rPr>
+        <w:t xml:space="preserve"> doesn’t affect the master</w:t>
+      </w:r>
+    </w:p>
+    <w:p>
+      <w:pPr>
+        <w:pStyle w:val="ListParagraph"/>
+        <w:numPr>
+          <w:ilvl w:val="2"/>
+          <w:numId w:val="4"/>
+        </w:numPr>
+        <w:rPr>
+          <w:rFonts w:ascii="Helvetica Neue" w:hAnsi="Helvetica Neue" w:cs="Arial Unicode MS"/>
+          <w:color w:val="000000"/>
+          <w14:textOutline w14:w="0" w14:cap="flat" w14:cmpd="sng" w14:algn="ctr">
+            <w14:noFill/>
+            <w14:prstDash w14:val="solid"/>
+            <w14:bevel/>
+          </w14:textOutline>
+        </w:rPr>
+      </w:pPr>
+      <w:r>
+        <w:rPr>
+          <w:rFonts w:ascii="Helvetica Neue" w:hAnsi="Helvetica Neue" w:cs="Arial Unicode MS"/>
+          <w:color w:val="000000"/>
+          <w14:textOutline w14:w="0" w14:cap="flat" w14:cmpd="sng" w14:algn="ctr">
+            <w14:noFill/>
+            <w14:prstDash w14:val="solid"/>
+            <w14:bevel/>
+          </w14:textOutline>
+        </w:rPr>
+        <w:t>When master changes, the changed part isn’t affected</w:t>
+      </w:r>
+    </w:p>
+    <w:p>
+      <w:pPr>
+        <w:rPr>
+          <w:rFonts w:ascii="Helvetica Neue" w:hAnsi="Helvetica Neue" w:cs="Arial Unicode MS"/>
+          <w:color w:val="000000"/>
+          <w14:textOutline w14:w="0" w14:cap="flat" w14:cmpd="sng" w14:algn="ctr">
+            <w14:noFill/>
+            <w14:prstDash w14:val="solid"/>
+            <w14:bevel/>
+          </w14:textOutline>
+        </w:rPr>
+      </w:pPr>
+    </w:p>
+    <w:p>
+      <w:pPr>
+        <w:rPr>
+          <w:rFonts w:ascii="Helvetica Neue" w:hAnsi="Helvetica Neue" w:cs="Arial Unicode MS"/>
+          <w:color w:val="000000"/>
+          <w14:textOutline w14:w="0" w14:cap="flat" w14:cmpd="sng" w14:algn="ctr">
+            <w14:noFill/>
+            <w14:prstDash w14:val="solid"/>
+            <w14:bevel/>
+          </w14:textOutline>
+        </w:rPr>
+      </w:pPr>
+      <w:r>
+        <w:rPr>
+          <w:rFonts w:ascii="Helvetica Neue" w:hAnsi="Helvetica Neue" w:cs="Arial Unicode MS"/>
+          <w:color w:val="000000"/>
+          <w14:textOutline w14:w="0" w14:cap="flat" w14:cmpd="sng" w14:algn="ctr">
+            <w14:noFill/>
+            <w14:prstDash w14:val="solid"/>
+            <w14:bevel/>
+          </w14:textOutline>
+        </w:rPr>
+        <w:lastRenderedPageBreak/>
+        <w:drawing>
+          <wp:inline distT="0" distB="0" distL="0" distR="0" wp14:anchorId="40AA1F24" wp14:editId="5979831D">
+            <wp:extent cx="1816100" cy="2806700"/>
+            <wp:effectExtent l="0" t="0" r="0" b="0"/>
+            <wp:docPr id="1073741846" name="Picture 1073741846" descr="Graphical user interface&#10;&#10;Description automatically generated"/>
+            <wp:cNvGraphicFramePr>
+              <a:graphicFrameLocks xmlns:a="http://schemas.openxmlformats.org/drawingml/2006/main" noChangeAspect="1"/>
+            </wp:cNvGraphicFramePr>
+            <a:graphic xmlns:a="http://schemas.openxmlformats.org/drawingml/2006/main">
+              <a:graphicData uri="http://schemas.openxmlformats.org/drawingml/2006/picture">
+                <pic:pic xmlns:pic="http://schemas.openxmlformats.org/drawingml/2006/picture">
+                  <pic:nvPicPr>
+                    <pic:cNvPr id="1073741846" name="Picture 1073741846" descr="Graphical user interface&#10;&#10;Description automatically generated"/>
+                    <pic:cNvPicPr/>
+                  </pic:nvPicPr>
+                  <pic:blipFill>
+                    <a:blip r:embed="rId56"/>
+                    <a:stretch>
+                      <a:fillRect/>
+                    </a:stretch>
+                  </pic:blipFill>
+                  <pic:spPr>
+                    <a:xfrm>
+                      <a:off x="0" y="0"/>
+                      <a:ext cx="1816100" cy="2806700"/>
+                    </a:xfrm>
+                    <a:prstGeom prst="rect">
+                      <a:avLst/>
+                    </a:prstGeom>
+                  </pic:spPr>
+                </pic:pic>
+              </a:graphicData>
+            </a:graphic>
+          </wp:inline>
+        </w:drawing>
+      </w:r>
+    </w:p>
     <w:sectPr>
-      <w:headerReference w:type="default" r:id="rId56"/>
-      <w:footerReference w:type="default" r:id="rId57"/>
+      <w:headerReference w:type="default" r:id="rId57"/>
+      <w:footerReference w:type="default" r:id="rId58"/>
       <w:pgSz w:w="12240" w:h="15840"/>
       <w:pgMar w:top="1440" w:right="1440" w:bottom="1440" w:left="1440" w:header="720" w:footer="864" w:gutter="0"/>
       <w:cols w:space="720"/>

</xml_diff>

<commit_message>
feat: Add progress #25 'Adobe XD'
</commit_message>
<xml_diff>
--- a/adobe_xd/note.docx
+++ b/adobe_xd/note.docx
@@ -1398,7 +1398,7 @@
           </mc:Choice>
           <mc:Fallback>
             <w:pict>
-              <v:shapetype w14:anchorId="6F5C7D32" id="_x0000_t75" coordsize="21600,21600" o:spt="75" o:preferrelative="t" path="m@4@5l@4@11@9@11@9@5xe" filled="f" stroked="f">
+              <v:shapetype w14:anchorId="304FECB7" id="_x0000_t75" coordsize="21600,21600" o:spt="75" o:preferrelative="t" path="m@4@5l@4@11@9@11@9@5xe" filled="f" stroked="f">
                 <v:stroke joinstyle="miter"/>
                 <v:formulas>
                   <v:f eqn="if lineDrawn pixelLineWidth 0"/>
@@ -3569,7 +3569,7 @@
                 </mc:Choice>
                 <mc:Fallback>
                   <w:pict>
-                    <v:shape w14:anchorId="1C0162B2" id="Ink 39" o:spid="_x0000_s1026" type="#_x0000_t75" style="position:absolute;margin-left:47.3pt;margin-top:134.1pt;width:94.25pt;height:34.95pt;rotation:3792331fd;z-index:251669504;visibility:visible;mso-wrap-style:square;mso-width-percent:0;mso-height-percent:0;mso-wrap-distance-left:9pt;mso-wrap-distance-top:0;mso-wrap-distance-right:9pt;mso-wrap-distance-bottom:0;mso-position-horizontal:absolute;mso-position-horizontal-relative:text;mso-position-vertical:absolute;mso-position-vertical-relative:text;mso-width-percent:0;mso-height-percent:0;mso-width-relative:margin;mso-height-relative:margin" o:gfxdata="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">
+                    <v:shape w14:anchorId="71A036C6" id="Ink 39" o:spid="_x0000_s1026" type="#_x0000_t75" style="position:absolute;margin-left:47.3pt;margin-top:134.1pt;width:94.25pt;height:34.95pt;rotation:3792331fd;z-index:251669504;visibility:visible;mso-wrap-style:square;mso-width-percent:0;mso-height-percent:0;mso-wrap-distance-left:9pt;mso-wrap-distance-top:0;mso-wrap-distance-right:9pt;mso-wrap-distance-bottom:0;mso-position-horizontal:absolute;mso-position-horizontal-relative:text;mso-position-vertical:absolute;mso-position-vertical-relative:text;mso-width-percent:0;mso-height-percent:0;mso-width-relative:margin;mso-height-relative:margin" o:gfxdata="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">
                       <v:imagedata r:id="rId33" o:title=""/>
                     </v:shape>
                   </w:pict>
@@ -3971,7 +3971,7 @@
                 </mc:Choice>
                 <mc:Fallback>
                   <w:pict>
-                    <v:shape w14:anchorId="080FB1DA" id="Ink 31" o:spid="_x0000_s1026" type="#_x0000_t75" style="position:absolute;margin-left:278.2pt;margin-top:134.9pt;width:29.15pt;height:33.95pt;z-index:251664384;visibility:visible;mso-wrap-style:square;mso-wrap-distance-left:9pt;mso-wrap-distance-top:0;mso-wrap-distance-right:9pt;mso-wrap-distance-bottom:0;mso-position-horizontal:absolute;mso-position-horizontal-relative:text;mso-position-vertical:absolute;mso-position-vertical-relative:text" o:gfxdata="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">
+                    <v:shape w14:anchorId="29475308" id="Ink 31" o:spid="_x0000_s1026" type="#_x0000_t75" style="position:absolute;margin-left:278.2pt;margin-top:134.9pt;width:29.15pt;height:33.95pt;z-index:251664384;visibility:visible;mso-wrap-style:square;mso-wrap-distance-left:9pt;mso-wrap-distance-top:0;mso-wrap-distance-right:9pt;mso-wrap-distance-bottom:0;mso-position-horizontal:absolute;mso-position-horizontal-relative:text;mso-position-vertical:absolute;mso-position-vertical-relative:text" o:gfxdata="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">
                       <v:imagedata r:id="rId35" o:title=""/>
                     </v:shape>
                   </w:pict>
@@ -4045,7 +4045,7 @@
                 </mc:Choice>
                 <mc:Fallback>
                   <w:pict>
-                    <v:shape w14:anchorId="2FBDE36B" id="Frame 28" o:spid="_x0000_s1026" style="position:absolute;margin-left:.35pt;margin-top:157.15pt;width:271pt;height:26pt;z-index:251661312;visibility:visible;mso-wrap-style:square;mso-wrap-distance-left:9pt;mso-wrap-distance-top:0;mso-wrap-distance-right:9pt;mso-wrap-distance-bottom:0;mso-position-horizontal:absolute;mso-position-horizontal-relative:text;mso-position-vertical:absolute;mso-position-vertical-relative:text;v-text-anchor:middle" coordsize="3441700,330200" o:gfxdata="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" path="m,l3441700,r,330200l,330200,,xm41275,41275r,247650l3400425,288925r,-247650l41275,41275xe" fillcolor="red" strokecolor="#ff644e [3208]" strokeweight="2pt">
+                    <v:shape w14:anchorId="405A5BE5" id="Frame 28" o:spid="_x0000_s1026" style="position:absolute;margin-left:.35pt;margin-top:157.15pt;width:271pt;height:26pt;z-index:251661312;visibility:visible;mso-wrap-style:square;mso-wrap-distance-left:9pt;mso-wrap-distance-top:0;mso-wrap-distance-right:9pt;mso-wrap-distance-bottom:0;mso-position-horizontal:absolute;mso-position-horizontal-relative:text;mso-position-vertical:absolute;mso-position-vertical-relative:text;v-text-anchor:middle" coordsize="3441700,330200" o:gfxdata="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" path="m,l3441700,r,330200l,330200,,xm41275,41275r,247650l3400425,288925r,-247650l41275,41275xe" fillcolor="red" strokecolor="#ff644e [3208]" strokeweight="2pt">
                       <v:path arrowok="t" o:connecttype="custom" o:connectlocs="0,0;3441700,0;3441700,330200;0,330200;0,0;41275,41275;41275,288925;3400425,288925;3400425,41275;41275,41275" o:connectangles="0,0,0,0,0,0,0,0,0,0"/>
                     </v:shape>
                   </w:pict>
@@ -4184,7 +4184,7 @@
                 </mc:Choice>
                 <mc:Fallback>
                   <w:pict>
-                    <v:shape w14:anchorId="3EC375D3" id="Frame 54" o:spid="_x0000_s1026" style="position:absolute;margin-left:181.55pt;margin-top:42.65pt;width:200.8pt;height:20.4pt;z-index:251686912;visibility:visible;mso-wrap-style:square;mso-width-percent:0;mso-wrap-distance-left:9pt;mso-wrap-distance-top:0;mso-wrap-distance-right:9pt;mso-wrap-distance-bottom:0;mso-position-horizontal:absolute;mso-position-horizontal-relative:text;mso-position-vertical:absolute;mso-position-vertical-relative:text;mso-width-percent:0;mso-width-relative:margin;v-text-anchor:middle" coordsize="2550160,259080" o:gfxdata="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" path="m,l2550160,r,259080l,259080,,xm32385,32385r,194310l2517775,226695r,-194310l32385,32385xe" fillcolor="#00b0f0" stroked="f" strokeweight="1pt">
+                    <v:shape w14:anchorId="7FE0C410" id="Frame 54" o:spid="_x0000_s1026" style="position:absolute;margin-left:181.55pt;margin-top:42.65pt;width:200.8pt;height:20.4pt;z-index:251686912;visibility:visible;mso-wrap-style:square;mso-width-percent:0;mso-wrap-distance-left:9pt;mso-wrap-distance-top:0;mso-wrap-distance-right:9pt;mso-wrap-distance-bottom:0;mso-position-horizontal:absolute;mso-position-horizontal-relative:text;mso-position-vertical:absolute;mso-position-vertical-relative:text;mso-width-percent:0;mso-width-relative:margin;v-text-anchor:middle" coordsize="2550160,259080" o:gfxdata="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" path="m,l2550160,r,259080l,259080,,xm32385,32385r,194310l2517775,226695r,-194310l32385,32385xe" fillcolor="#00b0f0" stroked="f" strokeweight="1pt">
                       <v:stroke miterlimit="4" joinstyle="miter"/>
                       <v:path arrowok="t" o:connecttype="custom" o:connectlocs="0,0;2550160,0;2550160,259080;0,259080;0,0;32385,32385;32385,226695;2517775,226695;2517775,32385;32385,32385" o:connectangles="0,0,0,0,0,0,0,0,0,0"/>
                     </v:shape>
@@ -4385,7 +4385,7 @@
                 </mc:Choice>
                 <mc:Fallback>
                   <w:pict>
-                    <v:shape w14:anchorId="5928D21B" id="Frame 49" o:spid="_x0000_s1026" style="position:absolute;margin-left:.15pt;margin-top:42.65pt;width:181.6pt;height:20.4pt;z-index:251680768;visibility:visible;mso-wrap-style:square;mso-width-percent:0;mso-wrap-distance-left:9pt;mso-wrap-distance-top:0;mso-wrap-distance-right:9pt;mso-wrap-distance-bottom:0;mso-position-horizontal:absolute;mso-position-horizontal-relative:text;mso-position-vertical:absolute;mso-position-vertical-relative:text;mso-width-percent:0;mso-width-relative:margin;v-text-anchor:middle" coordsize="2306320,259080" o:gfxdata="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" path="m,l2306320,r,259080l,259080,,xm32385,32385r,194310l2273935,226695r,-194310l32385,32385xe" fillcolor="#61d836 [3206]" stroked="f" strokeweight="1pt">
+                    <v:shape w14:anchorId="4B834EAF" id="Frame 49" o:spid="_x0000_s1026" style="position:absolute;margin-left:.15pt;margin-top:42.65pt;width:181.6pt;height:20.4pt;z-index:251680768;visibility:visible;mso-wrap-style:square;mso-width-percent:0;mso-wrap-distance-left:9pt;mso-wrap-distance-top:0;mso-wrap-distance-right:9pt;mso-wrap-distance-bottom:0;mso-position-horizontal:absolute;mso-position-horizontal-relative:text;mso-position-vertical:absolute;mso-position-vertical-relative:text;mso-width-percent:0;mso-width-relative:margin;v-text-anchor:middle" coordsize="2306320,259080" o:gfxdata="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" path="m,l2306320,r,259080l,259080,,xm32385,32385r,194310l2273935,226695r,-194310l32385,32385xe" fillcolor="#61d836 [3206]" stroked="f" strokeweight="1pt">
                       <v:stroke miterlimit="4" joinstyle="miter"/>
                       <v:path arrowok="t" o:connecttype="custom" o:connectlocs="0,0;2306320,0;2306320,259080;0,259080;0,0;32385,32385;32385,226695;2273935,226695;2273935,32385;32385,32385" o:connectangles="0,0,0,0,0,0,0,0,0,0"/>
                     </v:shape>
@@ -4466,7 +4466,7 @@
                 </mc:Choice>
                 <mc:Fallback>
                   <w:pict>
-                    <v:shape w14:anchorId="0C429A9F" id="Frame 48" o:spid="_x0000_s1026" style="position:absolute;margin-left:318.35pt;margin-top:25.85pt;width:143.2pt;height:20.4pt;z-index:251678720;visibility:visible;mso-wrap-style:square;mso-width-percent:0;mso-wrap-distance-left:9pt;mso-wrap-distance-top:0;mso-wrap-distance-right:9pt;mso-wrap-distance-bottom:0;mso-position-horizontal:absolute;mso-position-horizontal-relative:text;mso-position-vertical:absolute;mso-position-vertical-relative:text;mso-width-percent:0;mso-width-relative:margin;v-text-anchor:middle" coordsize="1818640,259080" o:gfxdata="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" path="m,l1818640,r,259080l,259080,,xm32385,32385r,194310l1786255,226695r,-194310l32385,32385xe" fillcolor="#61d836 [3206]" stroked="f" strokeweight="1pt">
+                    <v:shape w14:anchorId="65C64BC8" id="Frame 48" o:spid="_x0000_s1026" style="position:absolute;margin-left:318.35pt;margin-top:25.85pt;width:143.2pt;height:20.4pt;z-index:251678720;visibility:visible;mso-wrap-style:square;mso-width-percent:0;mso-wrap-distance-left:9pt;mso-wrap-distance-top:0;mso-wrap-distance-right:9pt;mso-wrap-distance-bottom:0;mso-position-horizontal:absolute;mso-position-horizontal-relative:text;mso-position-vertical:absolute;mso-position-vertical-relative:text;mso-width-percent:0;mso-width-relative:margin;v-text-anchor:middle" coordsize="1818640,259080" o:gfxdata="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" path="m,l1818640,r,259080l,259080,,xm32385,32385r,194310l1786255,226695r,-194310l32385,32385xe" fillcolor="#61d836 [3206]" stroked="f" strokeweight="1pt">
                       <v:stroke miterlimit="4" joinstyle="miter"/>
                       <v:path arrowok="t" o:connecttype="custom" o:connectlocs="0,0;1818640,0;1818640,259080;0,259080;0,0;32385,32385;32385,226695;1786255,226695;1786255,32385;32385,32385" o:connectangles="0,0,0,0,0,0,0,0,0,0"/>
                     </v:shape>
@@ -4514,7 +4514,7 @@
                 </mc:Choice>
                 <mc:Fallback>
                   <w:pict>
-                    <v:shape w14:anchorId="6A7C6D30" id="Ink 46" o:spid="_x0000_s1026" type="#_x0000_t75" style="position:absolute;margin-left:289.45pt;margin-top:-7.7pt;width:47.6pt;height:36.35pt;z-index:251675648;visibility:visible;mso-wrap-style:square;mso-wrap-distance-left:9pt;mso-wrap-distance-top:0;mso-wrap-distance-right:9pt;mso-wrap-distance-bottom:0;mso-position-horizontal:absolute;mso-position-horizontal-relative:text;mso-position-vertical:absolute;mso-position-vertical-relative:text" o:gfxdata="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">
+                    <v:shape w14:anchorId="0F75D387" id="Ink 46" o:spid="_x0000_s1026" type="#_x0000_t75" style="position:absolute;margin-left:289.45pt;margin-top:-7.7pt;width:47.6pt;height:36.35pt;z-index:251675648;visibility:visible;mso-wrap-style:square;mso-wrap-distance-left:9pt;mso-wrap-distance-top:0;mso-wrap-distance-right:9pt;mso-wrap-distance-bottom:0;mso-position-horizontal:absolute;mso-position-horizontal-relative:text;mso-position-vertical:absolute;mso-position-vertical-relative:text" o:gfxdata="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">
                       <v:imagedata r:id="rId38" o:title=""/>
                     </v:shape>
                   </w:pict>
@@ -4561,7 +4561,7 @@
                 </mc:Choice>
                 <mc:Fallback>
                   <w:pict>
-                    <v:shape w14:anchorId="12421144" id="Ink 43" o:spid="_x0000_s1026" type="#_x0000_t75" style="position:absolute;margin-left:246.15pt;margin-top:48.25pt;width:1.45pt;height:1.65pt;z-index:251672576;visibility:visible;mso-wrap-style:square;mso-wrap-distance-left:9pt;mso-wrap-distance-top:0;mso-wrap-distance-right:9pt;mso-wrap-distance-bottom:0;mso-position-horizontal:absolute;mso-position-horizontal-relative:text;mso-position-vertical:absolute;mso-position-vertical-relative:text" o:gfxdata="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">
+                    <v:shape w14:anchorId="3B8F367F" id="Ink 43" o:spid="_x0000_s1026" type="#_x0000_t75" style="position:absolute;margin-left:246.15pt;margin-top:48.25pt;width:1.45pt;height:1.65pt;z-index:251672576;visibility:visible;mso-wrap-style:square;mso-wrap-distance-left:9pt;mso-wrap-distance-top:0;mso-wrap-distance-right:9pt;mso-wrap-distance-bottom:0;mso-position-horizontal:absolute;mso-position-horizontal-relative:text;mso-position-vertical:absolute;mso-position-vertical-relative:text" o:gfxdata="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">
                       <v:imagedata r:id="rId40" o:title=""/>
                     </v:shape>
                   </w:pict>
@@ -4638,7 +4638,7 @@
                 </mc:Choice>
                 <mc:Fallback>
                   <w:pict>
-                    <v:shape w14:anchorId="710018D6" id="Frame 42" o:spid="_x0000_s1026" style="position:absolute;margin-left:155.55pt;margin-top:26.45pt;width:136.4pt;height:20.4pt;z-index:251671552;visibility:visible;mso-wrap-style:square;mso-wrap-distance-left:9pt;mso-wrap-distance-top:0;mso-wrap-distance-right:9pt;mso-wrap-distance-bottom:0;mso-position-horizontal:absolute;mso-position-horizontal-relative:text;mso-position-vertical:absolute;mso-position-vertical-relative:text;v-text-anchor:middle" coordsize="1732280,259080" o:gfxdata="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" path="m,l1732280,r,259080l,259080,,xm32385,32385r,194310l1699895,226695r,-194310l32385,32385xe" fillcolor="#ffc000" stroked="f" strokeweight="1pt">
+                    <v:shape w14:anchorId="3CA53A9B" id="Frame 42" o:spid="_x0000_s1026" style="position:absolute;margin-left:155.55pt;margin-top:26.45pt;width:136.4pt;height:20.4pt;z-index:251671552;visibility:visible;mso-wrap-style:square;mso-wrap-distance-left:9pt;mso-wrap-distance-top:0;mso-wrap-distance-right:9pt;mso-wrap-distance-bottom:0;mso-position-horizontal:absolute;mso-position-horizontal-relative:text;mso-position-vertical:absolute;mso-position-vertical-relative:text;v-text-anchor:middle" coordsize="1732280,259080" o:gfxdata="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" path="m,l1732280,r,259080l,259080,,xm32385,32385r,194310l1699895,226695r,-194310l32385,32385xe" fillcolor="#ffc000" stroked="f" strokeweight="1pt">
                       <v:stroke miterlimit="4" joinstyle="miter"/>
                       <v:path arrowok="t" o:connecttype="custom" o:connectlocs="0,0;1732280,0;1732280,259080;0,259080;0,0;32385,32385;32385,226695;1699895,226695;1699895,32385;32385,32385" o:connectangles="0,0,0,0,0,0,0,0,0,0"/>
                     </v:shape>
@@ -4716,7 +4716,7 @@
                 </mc:Choice>
                 <mc:Fallback>
                   <w:pict>
-                    <v:shape w14:anchorId="5AFBDE54" id="Frame 33" o:spid="_x0000_s1026" style="position:absolute;margin-left:77.35pt;margin-top:26.05pt;width:78pt;height:21pt;z-index:251666432;visibility:visible;mso-wrap-style:square;mso-wrap-distance-left:9pt;mso-wrap-distance-top:0;mso-wrap-distance-right:9pt;mso-wrap-distance-bottom:0;mso-position-horizontal:absolute;mso-position-horizontal-relative:text;mso-position-vertical:absolute;mso-position-vertical-relative:text;v-text-anchor:middle" coordsize="990600,266700" o:gfxdata="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" path="m,l990600,r,266700l,266700,,xm33338,33338r,200025l957263,233363r,-200025l33338,33338xe" fillcolor="red" stroked="f" strokeweight="1pt">
+                    <v:shape w14:anchorId="26747ADE" id="Frame 33" o:spid="_x0000_s1026" style="position:absolute;margin-left:77.35pt;margin-top:26.05pt;width:78pt;height:21pt;z-index:251666432;visibility:visible;mso-wrap-style:square;mso-wrap-distance-left:9pt;mso-wrap-distance-top:0;mso-wrap-distance-right:9pt;mso-wrap-distance-bottom:0;mso-position-horizontal:absolute;mso-position-horizontal-relative:text;mso-position-vertical:absolute;mso-position-vertical-relative:text;v-text-anchor:middle" coordsize="990600,266700" o:gfxdata="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" path="m,l990600,r,266700l,266700,,xm33338,33338r,200025l957263,233363r,-200025l33338,33338xe" fillcolor="red" stroked="f" strokeweight="1pt">
                       <v:stroke miterlimit="4" joinstyle="miter"/>
                       <v:path arrowok="t" o:connecttype="custom" o:connectlocs="0,0;990600,0;990600,266700;0,266700;0,0;33338,33338;33338,233363;957263,233363;957263,33338;33338,33338" o:connectangles="0,0,0,0,0,0,0,0,0,0"/>
                     </v:shape>
@@ -4940,7 +4940,7 @@
                 </mc:Choice>
                 <mc:Fallback>
                   <w:pict>
-                    <v:shape w14:anchorId="20AF8E28" id="Ink 57" o:spid="_x0000_s1026" type="#_x0000_t75" style="position:absolute;margin-left:384.05pt;margin-top:-3.65pt;width:41pt;height:28.2pt;z-index:251689984;visibility:visible;mso-wrap-style:square;mso-wrap-distance-left:9pt;mso-wrap-distance-top:0;mso-wrap-distance-right:9pt;mso-wrap-distance-bottom:0;mso-position-horizontal:absolute;mso-position-horizontal-relative:text;mso-position-vertical:absolute;mso-position-vertical-relative:text" o:gfxdata="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">
+                    <v:shape w14:anchorId="4581E842" id="Ink 57" o:spid="_x0000_s1026" type="#_x0000_t75" style="position:absolute;margin-left:384.05pt;margin-top:-3.65pt;width:41pt;height:28.2pt;z-index:251689984;visibility:visible;mso-wrap-style:square;mso-wrap-distance-left:9pt;mso-wrap-distance-top:0;mso-wrap-distance-right:9pt;mso-wrap-distance-bottom:0;mso-position-horizontal:absolute;mso-position-horizontal-relative:text;mso-position-vertical:absolute;mso-position-vertical-relative:text" o:gfxdata="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">
                       <v:imagedata r:id="rId43" o:title=""/>
                     </v:shape>
                   </w:pict>
@@ -4987,7 +4987,7 @@
                 </mc:Choice>
                 <mc:Fallback>
                   <w:pict>
-                    <v:shape w14:anchorId="3AEEC8BB" id="Ink 52" o:spid="_x0000_s1026" type="#_x0000_t75" style="position:absolute;margin-left:176.75pt;margin-top:-2.65pt;width:42.9pt;height:23.65pt;z-index:251683840;visibility:visible;mso-wrap-style:square;mso-wrap-distance-left:9pt;mso-wrap-distance-top:0;mso-wrap-distance-right:9pt;mso-wrap-distance-bottom:0;mso-position-horizontal:absolute;mso-position-horizontal-relative:text;mso-position-vertical:absolute;mso-position-vertical-relative:text" o:gfxdata="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">
+                    <v:shape w14:anchorId="34F59003" id="Ink 52" o:spid="_x0000_s1026" type="#_x0000_t75" style="position:absolute;margin-left:176.75pt;margin-top:-2.65pt;width:42.9pt;height:23.65pt;z-index:251683840;visibility:visible;mso-wrap-style:square;mso-wrap-distance-left:9pt;mso-wrap-distance-top:0;mso-wrap-distance-right:9pt;mso-wrap-distance-bottom:0;mso-position-horizontal:absolute;mso-position-horizontal-relative:text;mso-position-vertical:absolute;mso-position-vertical-relative:text" o:gfxdata="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